<commit_message>
update on 2023-10-15 22:26:08.199580
</commit_message>
<xml_diff>
--- a/cpp 编程基础.docx
+++ b/cpp 编程基础.docx
@@ -2,6 +2,1295 @@
 <file path=word/document.xml><?xml version="1.0" encoding="utf-8"?>
 <w:document xmlns:wpc="http://schemas.microsoft.com/office/word/2010/wordprocessingCanvas" xmlns:mc="http://schemas.openxmlformats.org/markup-compatibility/2006" xmlns:o="urn:schemas-microsoft-com:office:office" xmlns:r="http://schemas.openxmlformats.org/officeDocument/2006/relationships" xmlns:m="http://schemas.openxmlformats.org/officeDocument/2006/math" xmlns:v="urn:schemas-microsoft-com:vml" xmlns:wp14="http://schemas.microsoft.com/office/word/2010/wordprocessingDrawing" xmlns:wp="http://schemas.openxmlformats.org/drawingml/2006/wordprocessingDrawing" xmlns:w="http://schemas.openxmlformats.org/wordprocessingml/2006/main" xmlns:w14="http://schemas.microsoft.com/office/word/2010/wordml" xmlns:w10="urn:schemas-microsoft-com:office:word" xmlns:w15="http://schemas.microsoft.com/office/word/2012/wordml" xmlns:wpg="http://schemas.microsoft.com/office/word/2010/wordprocessingGroup" xmlns:wpi="http://schemas.microsoft.com/office/word/2010/wordprocessingInk" xmlns:wne="http://schemas.microsoft.com/office/word/2006/wordml" xmlns:wps="http://schemas.microsoft.com/office/word/2010/wordprocessingShape" xmlns:wpsCustomData="http://www.wps.cn/officeDocument/2013/wpsCustomData" mc:Ignorable="w14 w15 wp14">
   <w:body>
+    <w:p>
+      <w:pPr>
+        <w:bidi w:val="0"/>
+        <w:jc w:val="both"/>
+        <w:rPr>
+          <w:rFonts w:hint="eastAsia" w:ascii="华文中宋" w:hAnsi="华文中宋" w:eastAsia="华文中宋" w:cs="华文中宋"/>
+          <w:b/>
+          <w:bCs/>
+          <w:color w:val="ED7D31" w:themeColor="accent2"/>
+          <w:sz w:val="21"/>
+          <w:szCs w:val="24"/>
+          <w:lang w:val="en-US" w:eastAsia="zh-CN"/>
+          <w14:textFill>
+            <w14:solidFill>
+              <w14:schemeClr w14:val="accent2"/>
+            </w14:solidFill>
+          </w14:textFill>
+        </w:rPr>
+      </w:pPr>
+      <w:bookmarkStart w:id="0" w:name="_Toc22250"/>
+      <w:r>
+        <w:rPr>
+          <w:rFonts w:hint="eastAsia" w:ascii="华文中宋" w:hAnsi="华文中宋" w:eastAsia="华文中宋" w:cs="华文中宋"/>
+          <w:b/>
+          <w:bCs/>
+          <w:color w:val="ED7D31" w:themeColor="accent2"/>
+          <w:sz w:val="21"/>
+          <w:szCs w:val="24"/>
+          <w:lang w:val="en-US" w:eastAsia="zh-CN"/>
+          <w14:textFill>
+            <w14:solidFill>
+              <w14:schemeClr w14:val="accent2"/>
+            </w14:solidFill>
+          </w14:textFill>
+        </w:rPr>
+        <w:t>mingw64：git clone https://git.code.sf.net/p/mingw-w64/mingw-w64</w:t>
+      </w:r>
+    </w:p>
+    <w:p>
+      <w:pPr>
+        <w:bidi w:val="0"/>
+        <w:jc w:val="both"/>
+        <w:rPr>
+          <w:rFonts w:hint="eastAsia" w:ascii="华文中宋" w:hAnsi="华文中宋" w:eastAsia="华文中宋" w:cs="华文中宋"/>
+          <w:b/>
+          <w:bCs/>
+          <w:color w:val="ED7D31" w:themeColor="accent2"/>
+          <w:sz w:val="21"/>
+          <w:szCs w:val="24"/>
+          <w:lang w:val="en-US" w:eastAsia="zh-CN"/>
+          <w14:textFill>
+            <w14:solidFill>
+              <w14:schemeClr w14:val="accent2"/>
+            </w14:solidFill>
+          </w14:textFill>
+        </w:rPr>
+      </w:pPr>
+    </w:p>
+    <w:tbl>
+      <w:tblPr>
+        <w:tblStyle w:val="6"/>
+        <w:tblW w:w="0" w:type="auto"/>
+        <w:tblInd w:w="0" w:type="dxa"/>
+        <w:tblBorders>
+          <w:top w:val="single" w:color="auto" w:sz="4" w:space="0"/>
+          <w:left w:val="single" w:color="auto" w:sz="4" w:space="0"/>
+          <w:bottom w:val="single" w:color="auto" w:sz="4" w:space="0"/>
+          <w:right w:val="single" w:color="auto" w:sz="4" w:space="0"/>
+          <w:insideH w:val="single" w:color="auto" w:sz="4" w:space="0"/>
+          <w:insideV w:val="single" w:color="auto" w:sz="4" w:space="0"/>
+        </w:tblBorders>
+        <w:tblLayout w:type="autofit"/>
+        <w:tblCellMar>
+          <w:top w:w="0" w:type="dxa"/>
+          <w:left w:w="108" w:type="dxa"/>
+          <w:bottom w:w="0" w:type="dxa"/>
+          <w:right w:w="108" w:type="dxa"/>
+        </w:tblCellMar>
+      </w:tblPr>
+      <w:tblGrid>
+        <w:gridCol w:w="637"/>
+        <w:gridCol w:w="1496"/>
+        <w:gridCol w:w="2743"/>
+        <w:gridCol w:w="3854"/>
+      </w:tblGrid>
+      <w:tr>
+        <w:tblPrEx>
+          <w:tblBorders>
+            <w:top w:val="single" w:color="auto" w:sz="4" w:space="0"/>
+            <w:left w:val="single" w:color="auto" w:sz="4" w:space="0"/>
+            <w:bottom w:val="single" w:color="auto" w:sz="4" w:space="0"/>
+            <w:right w:val="single" w:color="auto" w:sz="4" w:space="0"/>
+            <w:insideH w:val="single" w:color="auto" w:sz="4" w:space="0"/>
+            <w:insideV w:val="single" w:color="auto" w:sz="4" w:space="0"/>
+          </w:tblBorders>
+          <w:tblCellMar>
+            <w:top w:w="0" w:type="dxa"/>
+            <w:left w:w="108" w:type="dxa"/>
+            <w:bottom w:w="0" w:type="dxa"/>
+            <w:right w:w="108" w:type="dxa"/>
+          </w:tblCellMar>
+        </w:tblPrEx>
+        <w:trPr>
+          <w:trHeight w:val="90" w:hRule="atLeast"/>
+        </w:trPr>
+        <w:tc>
+          <w:tcPr>
+            <w:tcW w:w="0" w:type="auto"/>
+            <w:gridSpan w:val="4"/>
+            <w:vAlign w:val="center"/>
+          </w:tcPr>
+          <w:p>
+            <w:pPr>
+              <w:bidi w:val="0"/>
+              <w:jc w:val="both"/>
+              <w:rPr>
+                <w:rFonts w:hint="default" w:ascii="华文中宋" w:hAnsi="华文中宋" w:eastAsia="华文中宋" w:cs="华文中宋"/>
+                <w:b/>
+                <w:bCs/>
+                <w:color w:val="ED7D31" w:themeColor="accent2"/>
+                <w:sz w:val="21"/>
+                <w:szCs w:val="24"/>
+                <w:lang w:val="en-US" w:eastAsia="zh-CN"/>
+                <w14:textFill>
+                  <w14:solidFill>
+                    <w14:schemeClr w14:val="accent2"/>
+                  </w14:solidFill>
+                </w14:textFill>
+              </w:rPr>
+            </w:pPr>
+            <w:r>
+              <w:rPr>
+                <w:rFonts w:hint="eastAsia" w:ascii="华文中宋" w:hAnsi="华文中宋" w:eastAsia="华文中宋" w:cs="华文中宋"/>
+                <w:b/>
+                <w:bCs/>
+                <w:color w:val="ED7D31" w:themeColor="accent2"/>
+                <w:sz w:val="21"/>
+                <w:szCs w:val="24"/>
+                <w:lang w:val="en-US" w:eastAsia="zh-CN"/>
+                <w14:textFill>
+                  <w14:solidFill>
+                    <w14:schemeClr w14:val="accent2"/>
+                  </w14:solidFill>
+                </w14:textFill>
+              </w:rPr>
+              <w:t>msys2：</w:t>
+            </w:r>
+          </w:p>
+        </w:tc>
+      </w:tr>
+      <w:tr>
+        <w:tblPrEx>
+          <w:tblBorders>
+            <w:top w:val="single" w:color="auto" w:sz="4" w:space="0"/>
+            <w:left w:val="single" w:color="auto" w:sz="4" w:space="0"/>
+            <w:bottom w:val="single" w:color="auto" w:sz="4" w:space="0"/>
+            <w:right w:val="single" w:color="auto" w:sz="4" w:space="0"/>
+            <w:insideH w:val="single" w:color="auto" w:sz="4" w:space="0"/>
+            <w:insideV w:val="single" w:color="auto" w:sz="4" w:space="0"/>
+          </w:tblBorders>
+          <w:tblCellMar>
+            <w:top w:w="0" w:type="dxa"/>
+            <w:left w:w="108" w:type="dxa"/>
+            <w:bottom w:w="0" w:type="dxa"/>
+            <w:right w:w="108" w:type="dxa"/>
+          </w:tblCellMar>
+        </w:tblPrEx>
+        <w:trPr>
+          <w:trHeight w:val="90" w:hRule="atLeast"/>
+        </w:trPr>
+        <w:tc>
+          <w:tcPr>
+            <w:tcW w:w="0" w:type="auto"/>
+            <w:vMerge w:val="restart"/>
+            <w:vAlign w:val="center"/>
+          </w:tcPr>
+          <w:p>
+            <w:pPr>
+              <w:bidi w:val="0"/>
+              <w:jc w:val="both"/>
+              <w:rPr>
+                <w:rFonts w:hint="default" w:ascii="华文中宋" w:hAnsi="华文中宋" w:eastAsia="华文中宋" w:cs="华文中宋"/>
+                <w:b/>
+                <w:bCs/>
+                <w:color w:val="FF0000"/>
+                <w:sz w:val="21"/>
+                <w:szCs w:val="21"/>
+                <w:vertAlign w:val="baseline"/>
+                <w:lang w:val="en-US" w:eastAsia="zh-CN"/>
+              </w:rPr>
+            </w:pPr>
+            <w:r>
+              <w:rPr>
+                <w:rFonts w:hint="eastAsia" w:ascii="华文中宋" w:hAnsi="华文中宋" w:eastAsia="华文中宋" w:cs="华文中宋"/>
+                <w:b/>
+                <w:bCs/>
+                <w:color w:val="ED7D31" w:themeColor="accent2"/>
+                <w:sz w:val="21"/>
+                <w:szCs w:val="24"/>
+                <w:lang w:val="en-US" w:eastAsia="zh-CN"/>
+                <w14:textFill>
+                  <w14:solidFill>
+                    <w14:schemeClr w14:val="accent2"/>
+                  </w14:solidFill>
+                </w14:textFill>
+              </w:rPr>
+              <w:t>换源</w:t>
+            </w:r>
+          </w:p>
+        </w:tc>
+        <w:tc>
+          <w:tcPr>
+            <w:tcW w:w="0" w:type="auto"/>
+            <w:gridSpan w:val="3"/>
+            <w:vAlign w:val="center"/>
+          </w:tcPr>
+          <w:p>
+            <w:pPr>
+              <w:bidi w:val="0"/>
+              <w:jc w:val="both"/>
+              <w:rPr>
+                <w:rFonts w:hint="default" w:ascii="华文中宋" w:hAnsi="华文中宋" w:eastAsia="华文中宋" w:cs="华文中宋"/>
+                <w:b/>
+                <w:bCs/>
+                <w:color w:val="FF0000"/>
+                <w:sz w:val="21"/>
+                <w:szCs w:val="21"/>
+                <w:vertAlign w:val="baseline"/>
+                <w:lang w:val="en-US" w:eastAsia="zh-CN"/>
+              </w:rPr>
+            </w:pPr>
+            <w:r>
+              <w:rPr>
+                <w:rFonts w:hint="eastAsia" w:ascii="华文中宋" w:hAnsi="华文中宋" w:eastAsia="华文中宋" w:cs="华文中宋"/>
+                <w:b/>
+                <w:bCs/>
+                <w:color w:val="FF0000"/>
+                <w:sz w:val="21"/>
+                <w:szCs w:val="21"/>
+                <w:vertAlign w:val="baseline"/>
+                <w:lang w:val="en-US" w:eastAsia="zh-CN"/>
+              </w:rPr>
+              <w:t>~/etc/pacman.d/mirrorlist.mingw64</w:t>
+            </w:r>
+          </w:p>
+          <w:p>
+            <w:pPr>
+              <w:bidi w:val="0"/>
+              <w:jc w:val="both"/>
+              <w:rPr>
+                <w:rFonts w:hint="eastAsia" w:ascii="华文中宋" w:hAnsi="华文中宋" w:eastAsia="华文中宋" w:cs="华文中宋"/>
+                <w:b/>
+                <w:bCs/>
+                <w:i w:val="0"/>
+                <w:caps w:val="0"/>
+                <w:color w:val="EA82F1"/>
+                <w:spacing w:val="7"/>
+                <w:sz w:val="21"/>
+                <w:szCs w:val="21"/>
+                <w:lang w:val="en-US" w:eastAsia="zh-CN"/>
+              </w:rPr>
+            </w:pPr>
+            <w:r>
+              <w:rPr>
+                <w:rFonts w:hint="eastAsia" w:ascii="华文中宋" w:hAnsi="华文中宋" w:eastAsia="华文中宋" w:cs="华文中宋"/>
+                <w:b/>
+                <w:bCs/>
+                <w:color w:val="ED7D31" w:themeColor="accent2"/>
+                <w:sz w:val="21"/>
+                <w:szCs w:val="24"/>
+                <w:lang w:val="en-US" w:eastAsia="zh-CN"/>
+                <w14:textFill>
+                  <w14:solidFill>
+                    <w14:schemeClr w14:val="accent2"/>
+                  </w14:solidFill>
+                </w14:textFill>
+              </w:rPr>
+              <w:t>Server = https://mirrors.tuna.tsinghua.edu.cn/msys2/mingw/x86_64</w:t>
+            </w:r>
+          </w:p>
+        </w:tc>
+      </w:tr>
+      <w:tr>
+        <w:tblPrEx>
+          <w:tblBorders>
+            <w:top w:val="single" w:color="auto" w:sz="4" w:space="0"/>
+            <w:left w:val="single" w:color="auto" w:sz="4" w:space="0"/>
+            <w:bottom w:val="single" w:color="auto" w:sz="4" w:space="0"/>
+            <w:right w:val="single" w:color="auto" w:sz="4" w:space="0"/>
+            <w:insideH w:val="single" w:color="auto" w:sz="4" w:space="0"/>
+            <w:insideV w:val="single" w:color="auto" w:sz="4" w:space="0"/>
+          </w:tblBorders>
+          <w:tblCellMar>
+            <w:top w:w="0" w:type="dxa"/>
+            <w:left w:w="108" w:type="dxa"/>
+            <w:bottom w:w="0" w:type="dxa"/>
+            <w:right w:w="108" w:type="dxa"/>
+          </w:tblCellMar>
+        </w:tblPrEx>
+        <w:trPr>
+          <w:trHeight w:val="90" w:hRule="atLeast"/>
+        </w:trPr>
+        <w:tc>
+          <w:tcPr>
+            <w:tcW w:w="0" w:type="auto"/>
+            <w:vMerge w:val="continue"/>
+            <w:tcBorders/>
+            <w:vAlign w:val="center"/>
+          </w:tcPr>
+          <w:p>
+            <w:pPr>
+              <w:bidi w:val="0"/>
+              <w:jc w:val="both"/>
+              <w:rPr>
+                <w:rFonts w:hint="eastAsia" w:ascii="华文中宋" w:hAnsi="华文中宋" w:eastAsia="华文中宋" w:cs="华文中宋"/>
+                <w:b/>
+                <w:bCs/>
+                <w:color w:val="ED7D31" w:themeColor="accent2"/>
+                <w:sz w:val="21"/>
+                <w:szCs w:val="24"/>
+                <w:lang w:val="en-US" w:eastAsia="zh-CN"/>
+                <w14:textFill>
+                  <w14:solidFill>
+                    <w14:schemeClr w14:val="accent2"/>
+                  </w14:solidFill>
+                </w14:textFill>
+              </w:rPr>
+            </w:pPr>
+          </w:p>
+        </w:tc>
+        <w:tc>
+          <w:tcPr>
+            <w:tcW w:w="0" w:type="auto"/>
+            <w:gridSpan w:val="3"/>
+            <w:vAlign w:val="center"/>
+          </w:tcPr>
+          <w:p>
+            <w:pPr>
+              <w:bidi w:val="0"/>
+              <w:jc w:val="both"/>
+              <w:rPr>
+                <w:rFonts w:hint="default" w:ascii="华文中宋" w:hAnsi="华文中宋" w:eastAsia="华文中宋" w:cs="华文中宋"/>
+                <w:b/>
+                <w:bCs/>
+                <w:color w:val="FF0000"/>
+                <w:sz w:val="21"/>
+                <w:szCs w:val="21"/>
+                <w:vertAlign w:val="baseline"/>
+                <w:lang w:val="en-US" w:eastAsia="zh-CN"/>
+              </w:rPr>
+            </w:pPr>
+            <w:r>
+              <w:rPr>
+                <w:rFonts w:hint="eastAsia" w:ascii="华文中宋" w:hAnsi="华文中宋" w:eastAsia="华文中宋" w:cs="华文中宋"/>
+                <w:b/>
+                <w:bCs/>
+                <w:color w:val="FF0000"/>
+                <w:sz w:val="21"/>
+                <w:szCs w:val="21"/>
+                <w:vertAlign w:val="baseline"/>
+                <w:lang w:val="en-US" w:eastAsia="zh-CN"/>
+              </w:rPr>
+              <w:t>~/etc/pacman.d/mirrorlist.msys</w:t>
+            </w:r>
+          </w:p>
+          <w:p>
+            <w:pPr>
+              <w:bidi w:val="0"/>
+              <w:jc w:val="both"/>
+              <w:rPr>
+                <w:rFonts w:hint="eastAsia" w:ascii="华文中宋" w:hAnsi="华文中宋" w:eastAsia="华文中宋" w:cs="华文中宋"/>
+                <w:b/>
+                <w:bCs/>
+                <w:color w:val="ED7D31" w:themeColor="accent2"/>
+                <w:sz w:val="21"/>
+                <w:szCs w:val="24"/>
+                <w:lang w:val="en-US" w:eastAsia="zh-CN"/>
+                <w14:textFill>
+                  <w14:solidFill>
+                    <w14:schemeClr w14:val="accent2"/>
+                  </w14:solidFill>
+                </w14:textFill>
+              </w:rPr>
+            </w:pPr>
+            <w:r>
+              <w:rPr>
+                <w:rFonts w:hint="eastAsia" w:ascii="华文中宋" w:hAnsi="华文中宋" w:eastAsia="华文中宋" w:cs="华文中宋"/>
+                <w:b/>
+                <w:bCs/>
+                <w:color w:val="ED7D31" w:themeColor="accent2"/>
+                <w:sz w:val="21"/>
+                <w:szCs w:val="24"/>
+                <w:lang w:val="en-US" w:eastAsia="zh-CN"/>
+                <w14:textFill>
+                  <w14:solidFill>
+                    <w14:schemeClr w14:val="accent2"/>
+                  </w14:solidFill>
+                </w14:textFill>
+              </w:rPr>
+              <w:t>Server = https://mirrors.tuna.tsinghua.edu.cn/msys2/msys/$arch/</w:t>
+            </w:r>
+          </w:p>
+          <w:p>
+            <w:pPr>
+              <w:bidi w:val="0"/>
+              <w:jc w:val="both"/>
+              <w:rPr>
+                <w:rFonts w:hint="eastAsia" w:ascii="华文中宋" w:hAnsi="华文中宋" w:eastAsia="华文中宋" w:cs="华文中宋"/>
+                <w:b/>
+                <w:bCs/>
+                <w:color w:val="ED7D31" w:themeColor="accent2"/>
+                <w:sz w:val="21"/>
+                <w:szCs w:val="24"/>
+                <w:lang w:val="en-US" w:eastAsia="zh-CN"/>
+                <w14:textFill>
+                  <w14:solidFill>
+                    <w14:schemeClr w14:val="accent2"/>
+                  </w14:solidFill>
+                </w14:textFill>
+              </w:rPr>
+            </w:pPr>
+            <w:r>
+              <w:rPr>
+                <w:rFonts w:hint="eastAsia" w:ascii="华文中宋" w:hAnsi="华文中宋" w:eastAsia="华文中宋" w:cs="华文中宋"/>
+                <w:b/>
+                <w:bCs/>
+                <w:color w:val="ED7D31" w:themeColor="accent2"/>
+                <w:sz w:val="21"/>
+                <w:szCs w:val="24"/>
+                <w:lang w:val="en-US" w:eastAsia="zh-CN"/>
+                <w14:textFill>
+                  <w14:solidFill>
+                    <w14:schemeClr w14:val="accent2"/>
+                  </w14:solidFill>
+                </w14:textFill>
+              </w:rPr>
+              <w:t>Server = http://mirrors.ustc.edu.cn/msys2/msys/$arch/</w:t>
+            </w:r>
+          </w:p>
+          <w:p>
+            <w:pPr>
+              <w:bidi w:val="0"/>
+              <w:jc w:val="both"/>
+              <w:rPr>
+                <w:rFonts w:hint="eastAsia" w:ascii="华文中宋" w:hAnsi="华文中宋" w:eastAsia="华文中宋" w:cs="华文中宋"/>
+                <w:b/>
+                <w:bCs/>
+                <w:color w:val="ED7D31" w:themeColor="accent2"/>
+                <w:sz w:val="21"/>
+                <w:szCs w:val="24"/>
+                <w:lang w:val="en-US" w:eastAsia="zh-CN"/>
+                <w14:textFill>
+                  <w14:solidFill>
+                    <w14:schemeClr w14:val="accent2"/>
+                  </w14:solidFill>
+                </w14:textFill>
+              </w:rPr>
+            </w:pPr>
+            <w:r>
+              <w:rPr>
+                <w:rFonts w:hint="eastAsia" w:ascii="华文中宋" w:hAnsi="华文中宋" w:eastAsia="华文中宋" w:cs="华文中宋"/>
+                <w:b/>
+                <w:bCs/>
+                <w:color w:val="ED7D31" w:themeColor="accent2"/>
+                <w:sz w:val="21"/>
+                <w:szCs w:val="24"/>
+                <w:lang w:val="en-US" w:eastAsia="zh-CN"/>
+                <w14:textFill>
+                  <w14:solidFill>
+                    <w14:schemeClr w14:val="accent2"/>
+                  </w14:solidFill>
+                </w14:textFill>
+              </w:rPr>
+              <w:t>Server = http://mirror.bit.edu.cn/msys2/msys/$arch/</w:t>
+            </w:r>
+          </w:p>
+          <w:p>
+            <w:pPr>
+              <w:bidi w:val="0"/>
+              <w:jc w:val="both"/>
+              <w:rPr>
+                <w:rFonts w:hint="eastAsia" w:ascii="华文中宋" w:hAnsi="华文中宋" w:eastAsia="华文中宋" w:cs="华文中宋"/>
+                <w:b/>
+                <w:bCs/>
+                <w:color w:val="ED7D31" w:themeColor="accent2"/>
+                <w:sz w:val="21"/>
+                <w:szCs w:val="24"/>
+                <w:lang w:val="en-US" w:eastAsia="zh-CN"/>
+                <w14:textFill>
+                  <w14:solidFill>
+                    <w14:schemeClr w14:val="accent2"/>
+                  </w14:solidFill>
+                </w14:textFill>
+              </w:rPr>
+            </w:pPr>
+            <w:r>
+              <w:rPr>
+                <w:rFonts w:hint="eastAsia" w:ascii="华文中宋" w:hAnsi="华文中宋" w:eastAsia="华文中宋" w:cs="华文中宋"/>
+                <w:b/>
+                <w:bCs/>
+                <w:color w:val="ED7D31" w:themeColor="accent2"/>
+                <w:sz w:val="21"/>
+                <w:szCs w:val="24"/>
+                <w:lang w:val="en-US" w:eastAsia="zh-CN"/>
+                <w14:textFill>
+                  <w14:solidFill>
+                    <w14:schemeClr w14:val="accent2"/>
+                  </w14:solidFill>
+                </w14:textFill>
+              </w:rPr>
+              <w:t>Server = https://mirrors.sjtug.sjtu.edu.cn/msys2/msys/$arch/</w:t>
+            </w:r>
+          </w:p>
+        </w:tc>
+      </w:tr>
+      <w:tr>
+        <w:tblPrEx>
+          <w:tblBorders>
+            <w:top w:val="single" w:color="auto" w:sz="4" w:space="0"/>
+            <w:left w:val="single" w:color="auto" w:sz="4" w:space="0"/>
+            <w:bottom w:val="single" w:color="auto" w:sz="4" w:space="0"/>
+            <w:right w:val="single" w:color="auto" w:sz="4" w:space="0"/>
+            <w:insideH w:val="single" w:color="auto" w:sz="4" w:space="0"/>
+            <w:insideV w:val="single" w:color="auto" w:sz="4" w:space="0"/>
+          </w:tblBorders>
+          <w:tblCellMar>
+            <w:top w:w="0" w:type="dxa"/>
+            <w:left w:w="108" w:type="dxa"/>
+            <w:bottom w:w="0" w:type="dxa"/>
+            <w:right w:w="108" w:type="dxa"/>
+          </w:tblCellMar>
+        </w:tblPrEx>
+        <w:trPr>
+          <w:trHeight w:val="90" w:hRule="atLeast"/>
+        </w:trPr>
+        <w:tc>
+          <w:tcPr>
+            <w:tcW w:w="0" w:type="auto"/>
+            <w:vMerge w:val="restart"/>
+            <w:vAlign w:val="center"/>
+          </w:tcPr>
+          <w:p>
+            <w:pPr>
+              <w:bidi w:val="0"/>
+              <w:jc w:val="both"/>
+              <w:rPr>
+                <w:rFonts w:hint="default" w:ascii="华文中宋" w:hAnsi="华文中宋" w:eastAsia="华文中宋" w:cs="华文中宋"/>
+                <w:b/>
+                <w:bCs/>
+                <w:color w:val="ED7D31" w:themeColor="accent2"/>
+                <w:sz w:val="21"/>
+                <w:szCs w:val="24"/>
+                <w:lang w:val="en-US" w:eastAsia="zh-CN"/>
+                <w14:textFill>
+                  <w14:solidFill>
+                    <w14:schemeClr w14:val="accent2"/>
+                  </w14:solidFill>
+                </w14:textFill>
+              </w:rPr>
+            </w:pPr>
+            <w:r>
+              <w:rPr>
+                <w:rFonts w:hint="eastAsia" w:ascii="华文中宋" w:hAnsi="华文中宋" w:eastAsia="华文中宋" w:cs="华文中宋"/>
+                <w:b/>
+                <w:bCs/>
+                <w:color w:val="ED7D31" w:themeColor="accent2"/>
+                <w:sz w:val="21"/>
+                <w:szCs w:val="24"/>
+                <w:lang w:val="en-US" w:eastAsia="zh-CN"/>
+                <w14:textFill>
+                  <w14:solidFill>
+                    <w14:schemeClr w14:val="accent2"/>
+                  </w14:solidFill>
+                </w14:textFill>
+              </w:rPr>
+              <w:t>命令</w:t>
+            </w:r>
+          </w:p>
+        </w:tc>
+        <w:tc>
+          <w:tcPr>
+            <w:tcW w:w="0" w:type="auto"/>
+            <w:gridSpan w:val="2"/>
+            <w:vAlign w:val="center"/>
+          </w:tcPr>
+          <w:p>
+            <w:pPr>
+              <w:bidi w:val="0"/>
+              <w:jc w:val="both"/>
+              <w:rPr>
+                <w:rFonts w:hint="default" w:ascii="华文中宋" w:hAnsi="华文中宋" w:eastAsia="华文中宋" w:cs="华文中宋"/>
+                <w:b/>
+                <w:bCs/>
+                <w:color w:val="FF0000"/>
+                <w:sz w:val="21"/>
+                <w:szCs w:val="21"/>
+                <w:vertAlign w:val="baseline"/>
+                <w:lang w:val="en-US" w:eastAsia="zh-CN"/>
+              </w:rPr>
+            </w:pPr>
+            <w:r>
+              <w:rPr>
+                <w:rFonts w:hint="eastAsia" w:ascii="华文中宋" w:hAnsi="华文中宋" w:eastAsia="华文中宋" w:cs="华文中宋"/>
+                <w:b/>
+                <w:bCs/>
+                <w:color w:val="FF0000"/>
+                <w:sz w:val="21"/>
+                <w:szCs w:val="21"/>
+                <w:vertAlign w:val="baseline"/>
+                <w:lang w:val="en-US" w:eastAsia="zh-CN"/>
+              </w:rPr>
+              <w:t>pacman -Ss &lt;regular&gt;</w:t>
+            </w:r>
+          </w:p>
+        </w:tc>
+        <w:tc>
+          <w:tcPr>
+            <w:tcW w:w="0" w:type="auto"/>
+            <w:vAlign w:val="center"/>
+          </w:tcPr>
+          <w:p>
+            <w:pPr>
+              <w:bidi w:val="0"/>
+              <w:jc w:val="both"/>
+              <w:rPr>
+                <w:rFonts w:hint="default" w:ascii="华文中宋" w:hAnsi="华文中宋" w:eastAsia="华文中宋" w:cs="华文中宋"/>
+                <w:b/>
+                <w:bCs/>
+                <w:i w:val="0"/>
+                <w:caps w:val="0"/>
+                <w:color w:val="EA82F1"/>
+                <w:spacing w:val="7"/>
+                <w:sz w:val="21"/>
+                <w:szCs w:val="21"/>
+                <w:lang w:val="en-US" w:eastAsia="zh-CN"/>
+              </w:rPr>
+            </w:pPr>
+            <w:r>
+              <w:rPr>
+                <w:rFonts w:hint="eastAsia" w:ascii="华文中宋" w:hAnsi="华文中宋" w:eastAsia="华文中宋" w:cs="华文中宋"/>
+                <w:b/>
+                <w:bCs/>
+                <w:i w:val="0"/>
+                <w:caps w:val="0"/>
+                <w:color w:val="EA82F1"/>
+                <w:spacing w:val="7"/>
+                <w:sz w:val="21"/>
+                <w:szCs w:val="21"/>
+                <w:lang w:val="en-US" w:eastAsia="zh-CN"/>
+              </w:rPr>
+              <w:t>搜索软件包</w:t>
+            </w:r>
+          </w:p>
+        </w:tc>
+      </w:tr>
+      <w:tr>
+        <w:tblPrEx>
+          <w:tblBorders>
+            <w:top w:val="single" w:color="auto" w:sz="4" w:space="0"/>
+            <w:left w:val="single" w:color="auto" w:sz="4" w:space="0"/>
+            <w:bottom w:val="single" w:color="auto" w:sz="4" w:space="0"/>
+            <w:right w:val="single" w:color="auto" w:sz="4" w:space="0"/>
+            <w:insideH w:val="single" w:color="auto" w:sz="4" w:space="0"/>
+            <w:insideV w:val="single" w:color="auto" w:sz="4" w:space="0"/>
+          </w:tblBorders>
+          <w:tblCellMar>
+            <w:top w:w="0" w:type="dxa"/>
+            <w:left w:w="108" w:type="dxa"/>
+            <w:bottom w:w="0" w:type="dxa"/>
+            <w:right w:w="108" w:type="dxa"/>
+          </w:tblCellMar>
+        </w:tblPrEx>
+        <w:trPr>
+          <w:trHeight w:val="90" w:hRule="atLeast"/>
+        </w:trPr>
+        <w:tc>
+          <w:tcPr>
+            <w:tcW w:w="0" w:type="auto"/>
+            <w:vMerge w:val="continue"/>
+            <w:tcBorders/>
+            <w:vAlign w:val="center"/>
+          </w:tcPr>
+          <w:p>
+            <w:pPr>
+              <w:bidi w:val="0"/>
+              <w:jc w:val="both"/>
+              <w:rPr>
+                <w:rFonts w:hint="eastAsia" w:ascii="华文中宋" w:hAnsi="华文中宋" w:eastAsia="华文中宋" w:cs="华文中宋"/>
+                <w:b/>
+                <w:bCs/>
+                <w:color w:val="ED7D31" w:themeColor="accent2"/>
+                <w:sz w:val="21"/>
+                <w:szCs w:val="24"/>
+                <w:lang w:val="en-US" w:eastAsia="zh-CN"/>
+                <w14:textFill>
+                  <w14:solidFill>
+                    <w14:schemeClr w14:val="accent2"/>
+                  </w14:solidFill>
+                </w14:textFill>
+              </w:rPr>
+            </w:pPr>
+          </w:p>
+        </w:tc>
+        <w:tc>
+          <w:tcPr>
+            <w:tcW w:w="0" w:type="auto"/>
+            <w:gridSpan w:val="2"/>
+            <w:vAlign w:val="center"/>
+          </w:tcPr>
+          <w:p>
+            <w:pPr>
+              <w:bidi w:val="0"/>
+              <w:jc w:val="both"/>
+              <w:rPr>
+                <w:rFonts w:hint="default" w:ascii="华文中宋" w:hAnsi="华文中宋" w:eastAsia="华文中宋" w:cs="华文中宋"/>
+                <w:b/>
+                <w:bCs/>
+                <w:color w:val="FF0000"/>
+                <w:sz w:val="21"/>
+                <w:szCs w:val="21"/>
+                <w:vertAlign w:val="baseline"/>
+                <w:lang w:val="en-US" w:eastAsia="zh-CN"/>
+              </w:rPr>
+            </w:pPr>
+            <w:r>
+              <w:rPr>
+                <w:rFonts w:hint="eastAsia" w:ascii="华文中宋" w:hAnsi="华文中宋" w:eastAsia="华文中宋" w:cs="华文中宋"/>
+                <w:b/>
+                <w:bCs/>
+                <w:color w:val="FF0000"/>
+                <w:sz w:val="21"/>
+                <w:szCs w:val="21"/>
+                <w:vertAlign w:val="baseline"/>
+                <w:lang w:val="en-US" w:eastAsia="zh-CN"/>
+              </w:rPr>
+              <w:t>pacman -Qe</w:t>
+            </w:r>
+          </w:p>
+        </w:tc>
+        <w:tc>
+          <w:tcPr>
+            <w:tcW w:w="0" w:type="auto"/>
+            <w:vAlign w:val="center"/>
+          </w:tcPr>
+          <w:p>
+            <w:pPr>
+              <w:bidi w:val="0"/>
+              <w:jc w:val="both"/>
+              <w:rPr>
+                <w:rFonts w:hint="default" w:ascii="华文中宋" w:hAnsi="华文中宋" w:eastAsia="华文中宋" w:cs="华文中宋"/>
+                <w:b/>
+                <w:bCs/>
+                <w:i w:val="0"/>
+                <w:caps w:val="0"/>
+                <w:color w:val="EA82F1"/>
+                <w:spacing w:val="7"/>
+                <w:sz w:val="21"/>
+                <w:szCs w:val="21"/>
+                <w:lang w:val="en-US" w:eastAsia="zh-CN"/>
+              </w:rPr>
+            </w:pPr>
+            <w:r>
+              <w:rPr>
+                <w:rFonts w:hint="eastAsia" w:ascii="华文中宋" w:hAnsi="华文中宋" w:eastAsia="华文中宋" w:cs="华文中宋"/>
+                <w:b/>
+                <w:bCs/>
+                <w:color w:val="ED7D31" w:themeColor="accent2"/>
+                <w:sz w:val="21"/>
+                <w:szCs w:val="24"/>
+                <w:lang w:val="en-US" w:eastAsia="zh-CN"/>
+                <w14:textFill>
+                  <w14:solidFill>
+                    <w14:schemeClr w14:val="accent2"/>
+                  </w14:solidFill>
+                </w14:textFill>
+              </w:rPr>
+              <w:t>查看用户</w:t>
+            </w:r>
+            <w:r>
+              <w:rPr>
+                <w:rFonts w:hint="eastAsia" w:ascii="华文中宋" w:hAnsi="华文中宋" w:eastAsia="华文中宋" w:cs="华文中宋"/>
+                <w:b/>
+                <w:bCs/>
+                <w:i w:val="0"/>
+                <w:caps w:val="0"/>
+                <w:color w:val="EA82F1"/>
+                <w:spacing w:val="7"/>
+                <w:sz w:val="21"/>
+                <w:szCs w:val="21"/>
+                <w:lang w:val="en-US" w:eastAsia="zh-CN"/>
+              </w:rPr>
+              <w:t>已安装软件包</w:t>
+            </w:r>
+          </w:p>
+        </w:tc>
+      </w:tr>
+      <w:tr>
+        <w:tblPrEx>
+          <w:tblBorders>
+            <w:top w:val="single" w:color="auto" w:sz="4" w:space="0"/>
+            <w:left w:val="single" w:color="auto" w:sz="4" w:space="0"/>
+            <w:bottom w:val="single" w:color="auto" w:sz="4" w:space="0"/>
+            <w:right w:val="single" w:color="auto" w:sz="4" w:space="0"/>
+            <w:insideH w:val="single" w:color="auto" w:sz="4" w:space="0"/>
+            <w:insideV w:val="single" w:color="auto" w:sz="4" w:space="0"/>
+          </w:tblBorders>
+          <w:tblCellMar>
+            <w:top w:w="0" w:type="dxa"/>
+            <w:left w:w="108" w:type="dxa"/>
+            <w:bottom w:w="0" w:type="dxa"/>
+            <w:right w:w="108" w:type="dxa"/>
+          </w:tblCellMar>
+        </w:tblPrEx>
+        <w:trPr>
+          <w:trHeight w:val="90" w:hRule="atLeast"/>
+        </w:trPr>
+        <w:tc>
+          <w:tcPr>
+            <w:tcW w:w="0" w:type="auto"/>
+            <w:vMerge w:val="continue"/>
+            <w:tcBorders/>
+            <w:vAlign w:val="center"/>
+          </w:tcPr>
+          <w:p>
+            <w:pPr>
+              <w:bidi w:val="0"/>
+              <w:jc w:val="both"/>
+              <w:rPr>
+                <w:rFonts w:hint="eastAsia" w:ascii="华文中宋" w:hAnsi="华文中宋" w:eastAsia="华文中宋" w:cs="华文中宋"/>
+                <w:b/>
+                <w:bCs/>
+                <w:color w:val="ED7D31" w:themeColor="accent2"/>
+                <w:sz w:val="21"/>
+                <w:szCs w:val="24"/>
+                <w:lang w:val="en-US" w:eastAsia="zh-CN"/>
+                <w14:textFill>
+                  <w14:solidFill>
+                    <w14:schemeClr w14:val="accent2"/>
+                  </w14:solidFill>
+                </w14:textFill>
+              </w:rPr>
+            </w:pPr>
+          </w:p>
+        </w:tc>
+        <w:tc>
+          <w:tcPr>
+            <w:tcW w:w="0" w:type="auto"/>
+            <w:gridSpan w:val="2"/>
+            <w:vAlign w:val="center"/>
+          </w:tcPr>
+          <w:p>
+            <w:pPr>
+              <w:bidi w:val="0"/>
+              <w:jc w:val="both"/>
+              <w:rPr>
+                <w:rFonts w:hint="eastAsia" w:ascii="华文中宋" w:hAnsi="华文中宋" w:eastAsia="华文中宋" w:cs="华文中宋"/>
+                <w:b/>
+                <w:bCs/>
+                <w:color w:val="FF0000"/>
+                <w:kern w:val="2"/>
+                <w:sz w:val="21"/>
+                <w:szCs w:val="21"/>
+                <w:vertAlign w:val="baseline"/>
+                <w:lang w:val="en-US" w:eastAsia="zh-CN" w:bidi="ar-SA"/>
+              </w:rPr>
+            </w:pPr>
+            <w:r>
+              <w:rPr>
+                <w:rFonts w:hint="eastAsia" w:ascii="华文中宋" w:hAnsi="华文中宋" w:eastAsia="华文中宋" w:cs="华文中宋"/>
+                <w:b/>
+                <w:bCs/>
+                <w:color w:val="FF0000"/>
+                <w:sz w:val="21"/>
+                <w:szCs w:val="21"/>
+                <w:vertAlign w:val="baseline"/>
+                <w:lang w:val="en-US" w:eastAsia="zh-CN"/>
+              </w:rPr>
+              <w:t>pacman -Syu</w:t>
+            </w:r>
+          </w:p>
+        </w:tc>
+        <w:tc>
+          <w:tcPr>
+            <w:tcW w:w="0" w:type="auto"/>
+            <w:vAlign w:val="center"/>
+          </w:tcPr>
+          <w:p>
+            <w:pPr>
+              <w:bidi w:val="0"/>
+              <w:jc w:val="both"/>
+              <w:rPr>
+                <w:rFonts w:hint="eastAsia" w:ascii="华文中宋" w:hAnsi="华文中宋" w:eastAsia="华文中宋" w:cs="华文中宋"/>
+                <w:b/>
+                <w:bCs/>
+                <w:color w:val="ED7D31" w:themeColor="accent2"/>
+                <w:kern w:val="2"/>
+                <w:sz w:val="21"/>
+                <w:szCs w:val="24"/>
+                <w:lang w:val="en-US" w:eastAsia="zh-CN" w:bidi="ar-SA"/>
+                <w14:textFill>
+                  <w14:solidFill>
+                    <w14:schemeClr w14:val="accent2"/>
+                  </w14:solidFill>
+                </w14:textFill>
+              </w:rPr>
+            </w:pPr>
+            <w:r>
+              <w:rPr>
+                <w:rFonts w:hint="eastAsia" w:ascii="华文中宋" w:hAnsi="华文中宋" w:eastAsia="华文中宋" w:cs="华文中宋"/>
+                <w:b/>
+                <w:bCs/>
+                <w:i w:val="0"/>
+                <w:caps w:val="0"/>
+                <w:color w:val="EA82F1"/>
+                <w:spacing w:val="7"/>
+                <w:sz w:val="21"/>
+                <w:szCs w:val="21"/>
+                <w:lang w:val="en-US" w:eastAsia="zh-CN"/>
+              </w:rPr>
+              <w:t>更新</w:t>
+            </w:r>
+            <w:r>
+              <w:rPr>
+                <w:rFonts w:hint="eastAsia" w:ascii="华文中宋" w:hAnsi="华文中宋" w:eastAsia="华文中宋" w:cs="华文中宋"/>
+                <w:b/>
+                <w:bCs/>
+                <w:color w:val="ED7D31" w:themeColor="accent2"/>
+                <w:sz w:val="21"/>
+                <w:szCs w:val="24"/>
+                <w:lang w:val="en-US" w:eastAsia="zh-CN"/>
+                <w14:textFill>
+                  <w14:solidFill>
+                    <w14:schemeClr w14:val="accent2"/>
+                  </w14:solidFill>
+                </w14:textFill>
+              </w:rPr>
+              <w:t>软件包和系统</w:t>
+            </w:r>
+          </w:p>
+        </w:tc>
+      </w:tr>
+      <w:tr>
+        <w:tblPrEx>
+          <w:tblBorders>
+            <w:top w:val="single" w:color="auto" w:sz="4" w:space="0"/>
+            <w:left w:val="single" w:color="auto" w:sz="4" w:space="0"/>
+            <w:bottom w:val="single" w:color="auto" w:sz="4" w:space="0"/>
+            <w:right w:val="single" w:color="auto" w:sz="4" w:space="0"/>
+            <w:insideH w:val="single" w:color="auto" w:sz="4" w:space="0"/>
+            <w:insideV w:val="single" w:color="auto" w:sz="4" w:space="0"/>
+          </w:tblBorders>
+          <w:tblCellMar>
+            <w:top w:w="0" w:type="dxa"/>
+            <w:left w:w="108" w:type="dxa"/>
+            <w:bottom w:w="0" w:type="dxa"/>
+            <w:right w:w="108" w:type="dxa"/>
+          </w:tblCellMar>
+        </w:tblPrEx>
+        <w:trPr>
+          <w:trHeight w:val="90" w:hRule="atLeast"/>
+        </w:trPr>
+        <w:tc>
+          <w:tcPr>
+            <w:tcW w:w="0" w:type="auto"/>
+            <w:vMerge w:val="continue"/>
+            <w:tcBorders/>
+            <w:vAlign w:val="center"/>
+          </w:tcPr>
+          <w:p>
+            <w:pPr>
+              <w:bidi w:val="0"/>
+              <w:jc w:val="both"/>
+              <w:rPr>
+                <w:rFonts w:hint="eastAsia" w:ascii="华文中宋" w:hAnsi="华文中宋" w:eastAsia="华文中宋" w:cs="华文中宋"/>
+                <w:b/>
+                <w:bCs/>
+                <w:color w:val="ED7D31" w:themeColor="accent2"/>
+                <w:sz w:val="21"/>
+                <w:szCs w:val="24"/>
+                <w:lang w:val="en-US" w:eastAsia="zh-CN"/>
+                <w14:textFill>
+                  <w14:solidFill>
+                    <w14:schemeClr w14:val="accent2"/>
+                  </w14:solidFill>
+                </w14:textFill>
+              </w:rPr>
+            </w:pPr>
+          </w:p>
+        </w:tc>
+        <w:tc>
+          <w:tcPr>
+            <w:tcW w:w="0" w:type="auto"/>
+            <w:gridSpan w:val="2"/>
+            <w:vAlign w:val="center"/>
+          </w:tcPr>
+          <w:p>
+            <w:pPr>
+              <w:bidi w:val="0"/>
+              <w:jc w:val="both"/>
+              <w:rPr>
+                <w:rFonts w:hint="default" w:ascii="华文中宋" w:hAnsi="华文中宋" w:eastAsia="华文中宋" w:cs="华文中宋"/>
+                <w:b/>
+                <w:bCs/>
+                <w:color w:val="FF0000"/>
+                <w:kern w:val="2"/>
+                <w:sz w:val="21"/>
+                <w:szCs w:val="21"/>
+                <w:vertAlign w:val="baseline"/>
+                <w:lang w:val="en-US" w:eastAsia="zh-CN" w:bidi="ar-SA"/>
+              </w:rPr>
+            </w:pPr>
+            <w:r>
+              <w:rPr>
+                <w:rFonts w:hint="eastAsia" w:ascii="华文中宋" w:hAnsi="华文中宋" w:eastAsia="华文中宋" w:cs="华文中宋"/>
+                <w:b/>
+                <w:bCs/>
+                <w:color w:val="FF0000"/>
+                <w:sz w:val="21"/>
+                <w:szCs w:val="21"/>
+                <w:vertAlign w:val="baseline"/>
+                <w:lang w:val="en-US" w:eastAsia="zh-CN"/>
+              </w:rPr>
+              <w:t>pacman -S mingw-w64-x86_64-&lt;pack&gt;</w:t>
+            </w:r>
+          </w:p>
+        </w:tc>
+        <w:tc>
+          <w:tcPr>
+            <w:tcW w:w="0" w:type="auto"/>
+            <w:vAlign w:val="center"/>
+          </w:tcPr>
+          <w:p>
+            <w:pPr>
+              <w:bidi w:val="0"/>
+              <w:jc w:val="both"/>
+              <w:rPr>
+                <w:rFonts w:hint="eastAsia" w:ascii="华文中宋" w:hAnsi="华文中宋" w:eastAsia="华文中宋" w:cs="华文中宋"/>
+                <w:b/>
+                <w:bCs/>
+                <w:i w:val="0"/>
+                <w:caps w:val="0"/>
+                <w:color w:val="EA82F1"/>
+                <w:spacing w:val="7"/>
+                <w:kern w:val="2"/>
+                <w:sz w:val="21"/>
+                <w:szCs w:val="21"/>
+                <w:lang w:val="en-US" w:eastAsia="zh-CN" w:bidi="ar-SA"/>
+              </w:rPr>
+            </w:pPr>
+            <w:r>
+              <w:rPr>
+                <w:rFonts w:hint="eastAsia" w:ascii="华文中宋" w:hAnsi="华文中宋" w:eastAsia="华文中宋" w:cs="华文中宋"/>
+                <w:b/>
+                <w:bCs/>
+                <w:i w:val="0"/>
+                <w:caps w:val="0"/>
+                <w:color w:val="EA82F1"/>
+                <w:spacing w:val="7"/>
+                <w:sz w:val="21"/>
+                <w:szCs w:val="21"/>
+                <w:lang w:val="en-US" w:eastAsia="zh-CN"/>
+              </w:rPr>
+              <w:t>安装</w:t>
+            </w:r>
+            <w:r>
+              <w:rPr>
+                <w:rFonts w:hint="eastAsia" w:ascii="华文中宋" w:hAnsi="华文中宋" w:eastAsia="华文中宋" w:cs="华文中宋"/>
+                <w:b/>
+                <w:bCs/>
+                <w:color w:val="ED7D31" w:themeColor="accent2"/>
+                <w:sz w:val="21"/>
+                <w:szCs w:val="24"/>
+                <w:lang w:val="en-US" w:eastAsia="zh-CN"/>
+                <w14:textFill>
+                  <w14:solidFill>
+                    <w14:schemeClr w14:val="accent2"/>
+                  </w14:solidFill>
+                </w14:textFill>
+              </w:rPr>
+              <w:t>mingw-w64</w:t>
+            </w:r>
+          </w:p>
+        </w:tc>
+      </w:tr>
+      <w:tr>
+        <w:tblPrEx>
+          <w:tblBorders>
+            <w:top w:val="single" w:color="auto" w:sz="4" w:space="0"/>
+            <w:left w:val="single" w:color="auto" w:sz="4" w:space="0"/>
+            <w:bottom w:val="single" w:color="auto" w:sz="4" w:space="0"/>
+            <w:right w:val="single" w:color="auto" w:sz="4" w:space="0"/>
+            <w:insideH w:val="single" w:color="auto" w:sz="4" w:space="0"/>
+            <w:insideV w:val="single" w:color="auto" w:sz="4" w:space="0"/>
+          </w:tblBorders>
+          <w:tblCellMar>
+            <w:top w:w="0" w:type="dxa"/>
+            <w:left w:w="108" w:type="dxa"/>
+            <w:bottom w:w="0" w:type="dxa"/>
+            <w:right w:w="108" w:type="dxa"/>
+          </w:tblCellMar>
+        </w:tblPrEx>
+        <w:trPr>
+          <w:trHeight w:val="90" w:hRule="atLeast"/>
+        </w:trPr>
+        <w:tc>
+          <w:tcPr>
+            <w:tcW w:w="0" w:type="auto"/>
+            <w:vMerge w:val="continue"/>
+            <w:tcBorders/>
+            <w:vAlign w:val="center"/>
+          </w:tcPr>
+          <w:p>
+            <w:pPr>
+              <w:bidi w:val="0"/>
+              <w:jc w:val="both"/>
+              <w:rPr>
+                <w:rFonts w:hint="eastAsia" w:ascii="华文中宋" w:hAnsi="华文中宋" w:eastAsia="华文中宋" w:cs="华文中宋"/>
+                <w:b/>
+                <w:bCs/>
+                <w:color w:val="ED7D31" w:themeColor="accent2"/>
+                <w:sz w:val="21"/>
+                <w:szCs w:val="24"/>
+                <w:lang w:val="en-US" w:eastAsia="zh-CN"/>
+                <w14:textFill>
+                  <w14:solidFill>
+                    <w14:schemeClr w14:val="accent2"/>
+                  </w14:solidFill>
+                </w14:textFill>
+              </w:rPr>
+            </w:pPr>
+          </w:p>
+        </w:tc>
+        <w:tc>
+          <w:tcPr>
+            <w:tcW w:w="0" w:type="auto"/>
+            <w:vAlign w:val="center"/>
+          </w:tcPr>
+          <w:p>
+            <w:pPr>
+              <w:bidi w:val="0"/>
+              <w:jc w:val="both"/>
+              <w:rPr>
+                <w:rFonts w:hint="default" w:ascii="华文中宋" w:hAnsi="华文中宋" w:eastAsia="华文中宋" w:cs="华文中宋"/>
+                <w:b/>
+                <w:bCs/>
+                <w:color w:val="FF0000"/>
+                <w:sz w:val="21"/>
+                <w:szCs w:val="21"/>
+                <w:vertAlign w:val="baseline"/>
+                <w:lang w:val="en-US" w:eastAsia="zh-CN"/>
+              </w:rPr>
+            </w:pPr>
+            <w:r>
+              <w:rPr>
+                <w:rFonts w:hint="eastAsia" w:ascii="华文中宋" w:hAnsi="华文中宋" w:eastAsia="华文中宋" w:cs="华文中宋"/>
+                <w:b/>
+                <w:bCs/>
+                <w:color w:val="ED7D31" w:themeColor="accent2"/>
+                <w:sz w:val="21"/>
+                <w:szCs w:val="24"/>
+                <w:lang w:val="en-US" w:eastAsia="zh-CN"/>
+                <w14:textFill>
+                  <w14:solidFill>
+                    <w14:schemeClr w14:val="accent2"/>
+                  </w14:solidFill>
+                </w14:textFill>
+              </w:rPr>
+              <w:t>软件包</w:t>
+            </w:r>
+          </w:p>
+        </w:tc>
+        <w:tc>
+          <w:tcPr>
+            <w:tcW w:w="0" w:type="auto"/>
+            <w:vAlign w:val="center"/>
+          </w:tcPr>
+          <w:p>
+            <w:pPr>
+              <w:bidi w:val="0"/>
+              <w:jc w:val="both"/>
+              <w:rPr>
+                <w:rFonts w:hint="eastAsia" w:ascii="华文中宋" w:hAnsi="华文中宋" w:eastAsia="华文中宋" w:cs="华文中宋"/>
+                <w:b/>
+                <w:bCs/>
+                <w:color w:val="FF0000"/>
+                <w:sz w:val="21"/>
+                <w:szCs w:val="21"/>
+                <w:vertAlign w:val="baseline"/>
+                <w:lang w:val="en-US" w:eastAsia="zh-CN"/>
+              </w:rPr>
+            </w:pPr>
+            <w:r>
+              <w:rPr>
+                <w:rFonts w:hint="eastAsia" w:ascii="华文中宋" w:hAnsi="华文中宋" w:eastAsia="华文中宋" w:cs="华文中宋"/>
+                <w:b/>
+                <w:bCs/>
+                <w:color w:val="FF0000"/>
+                <w:sz w:val="21"/>
+                <w:szCs w:val="21"/>
+                <w:vertAlign w:val="baseline"/>
+                <w:lang w:val="en-US" w:eastAsia="zh-CN"/>
+              </w:rPr>
+              <w:t>toolchain</w:t>
+            </w:r>
+          </w:p>
+        </w:tc>
+        <w:tc>
+          <w:tcPr>
+            <w:tcW w:w="0" w:type="auto"/>
+            <w:vAlign w:val="center"/>
+          </w:tcPr>
+          <w:p>
+            <w:pPr>
+              <w:bidi w:val="0"/>
+              <w:jc w:val="both"/>
+              <w:rPr>
+                <w:rFonts w:hint="default" w:ascii="华文中宋" w:hAnsi="华文中宋" w:eastAsia="华文中宋" w:cs="华文中宋"/>
+                <w:b/>
+                <w:bCs/>
+                <w:i w:val="0"/>
+                <w:caps w:val="0"/>
+                <w:color w:val="EA82F1"/>
+                <w:spacing w:val="7"/>
+                <w:sz w:val="21"/>
+                <w:szCs w:val="21"/>
+                <w:lang w:val="en-US" w:eastAsia="zh-CN"/>
+              </w:rPr>
+            </w:pPr>
+            <w:r>
+              <w:rPr>
+                <w:rFonts w:hint="eastAsia" w:ascii="华文中宋" w:hAnsi="华文中宋" w:eastAsia="华文中宋" w:cs="华文中宋"/>
+                <w:b/>
+                <w:bCs/>
+                <w:color w:val="ED7D31" w:themeColor="accent2"/>
+                <w:sz w:val="21"/>
+                <w:szCs w:val="24"/>
+                <w:lang w:val="en-US" w:eastAsia="zh-CN"/>
+                <w14:textFill>
+                  <w14:solidFill>
+                    <w14:schemeClr w14:val="accent2"/>
+                  </w14:solidFill>
+                </w14:textFill>
+              </w:rPr>
+              <w:t>cpp工具链</w:t>
+            </w:r>
+          </w:p>
+        </w:tc>
+      </w:tr>
+    </w:tbl>
+    <w:p>
+      <w:pPr>
+        <w:bidi w:val="0"/>
+        <w:jc w:val="both"/>
+        <w:rPr>
+          <w:rFonts w:hint="default" w:ascii="华文中宋" w:hAnsi="华文中宋" w:eastAsia="华文中宋" w:cs="华文中宋"/>
+          <w:b/>
+          <w:bCs/>
+          <w:color w:val="ED7D31" w:themeColor="accent2"/>
+          <w:sz w:val="21"/>
+          <w:szCs w:val="24"/>
+          <w:lang w:val="en-US" w:eastAsia="zh-CN"/>
+          <w14:textFill>
+            <w14:solidFill>
+              <w14:schemeClr w14:val="accent2"/>
+            </w14:solidFill>
+          </w14:textFill>
+        </w:rPr>
+      </w:pPr>
+    </w:p>
+    <w:p>
+      <w:pPr>
+        <w:bidi w:val="0"/>
+        <w:jc w:val="both"/>
+        <w:rPr>
+          <w:rFonts w:hint="eastAsia" w:ascii="华文中宋" w:hAnsi="华文中宋" w:eastAsia="华文中宋" w:cs="华文中宋"/>
+          <w:b/>
+          <w:bCs/>
+          <w:color w:val="ED7D31" w:themeColor="accent2"/>
+          <w:sz w:val="21"/>
+          <w:szCs w:val="24"/>
+          <w:lang w:val="en-US" w:eastAsia="zh-CN"/>
+          <w14:textFill>
+            <w14:solidFill>
+              <w14:schemeClr w14:val="accent2"/>
+            </w14:solidFill>
+          </w14:textFill>
+        </w:rPr>
+      </w:pPr>
+    </w:p>
     <w:p>
       <w:pPr>
         <w:rPr>
@@ -19,9 +1308,6 @@
           </w14:textFill>
         </w:rPr>
       </w:pPr>
-      <w:bookmarkStart w:id="26" w:name="_GoBack"/>
-      <w:bookmarkEnd w:id="26"/>
-      <w:bookmarkStart w:id="0" w:name="_Toc22250"/>
     </w:p>
     <w:p>
       <w:pPr>
@@ -793,7 +2079,7 @@
       <w:pPr>
         <w:outlineLvl w:val="9"/>
         <w:rPr>
-          <w:rFonts w:hint="default" w:ascii="华文中宋" w:hAnsi="华文中宋" w:eastAsia="华文中宋" w:cs="华文中宋"/>
+          <w:rFonts w:hint="eastAsia" w:ascii="华文中宋" w:hAnsi="华文中宋" w:eastAsia="华文中宋" w:cs="华文中宋"/>
           <w:b/>
           <w:bCs/>
           <w:color w:val="70AD47" w:themeColor="accent6"/>
@@ -856,25 +2142,6 @@
         </w:rPr>
         <w:t>：int&amp; ref = a;</w:t>
       </w:r>
-    </w:p>
-    <w:p>
-      <w:pPr>
-        <w:outlineLvl w:val="9"/>
-        <w:rPr>
-          <w:rFonts w:hint="eastAsia" w:ascii="华文中宋" w:hAnsi="华文中宋" w:eastAsia="华文中宋" w:cs="华文中宋"/>
-          <w:b/>
-          <w:bCs/>
-          <w:color w:val="70AD47" w:themeColor="accent6"/>
-          <w:sz w:val="21"/>
-          <w:szCs w:val="24"/>
-          <w:lang w:val="en-US" w:eastAsia="zh-CN"/>
-          <w14:textFill>
-            <w14:solidFill>
-              <w14:schemeClr w14:val="accent6"/>
-            </w14:solidFill>
-          </w14:textFill>
-        </w:rPr>
-      </w:pPr>
     </w:p>
     <w:tbl>
       <w:tblPr>
@@ -3832,7 +5099,7 @@
                 <w:szCs w:val="21"/>
                 <w:lang w:val="en-US" w:eastAsia="zh-CN"/>
               </w:rPr>
-              <w:t>do {cmds} while (Bool)</w:t>
+              <w:t>do {cmds} while (Bool) {...}</w:t>
             </w:r>
           </w:p>
         </w:tc>
@@ -3937,36 +5204,8 @@
               </w:rPr>
               <w:t>case &lt;Res1&gt;: ...</w:t>
             </w:r>
-          </w:p>
-          <w:p>
-            <w:pPr>
-              <w:numPr>
-                <w:ilvl w:val="0"/>
-                <w:numId w:val="0"/>
-              </w:numPr>
-              <w:ind w:firstLine="421"/>
-              <w:rPr>
-                <w:rFonts w:hint="eastAsia" w:ascii="华文中宋" w:hAnsi="华文中宋" w:eastAsia="华文中宋" w:cs="华文中宋"/>
-                <w:b/>
-                <w:bCs/>
-                <w:color w:val="FF0000"/>
-                <w:sz w:val="21"/>
-                <w:szCs w:val="21"/>
-                <w:lang w:val="en-US" w:eastAsia="zh-CN"/>
-              </w:rPr>
-            </w:pPr>
-            <w:r>
-              <w:rPr>
-                <w:rFonts w:hint="eastAsia" w:ascii="华文中宋" w:hAnsi="华文中宋" w:eastAsia="华文中宋" w:cs="华文中宋"/>
-                <w:b/>
-                <w:bCs/>
-                <w:color w:val="FF0000"/>
-                <w:sz w:val="21"/>
-                <w:szCs w:val="21"/>
-                <w:lang w:val="en-US" w:eastAsia="zh-CN"/>
-              </w:rPr>
-              <w:t>case &lt;Res2&gt;: ...</w:t>
-            </w:r>
+            <w:bookmarkStart w:id="26" w:name="_GoBack"/>
+            <w:bookmarkEnd w:id="26"/>
           </w:p>
           <w:p>
             <w:pPr>
@@ -4146,7 +5385,7 @@
                 <w:szCs w:val="21"/>
                 <w:lang w:val="en-US" w:eastAsia="zh-CN"/>
               </w:rPr>
-              <w:t>for (&lt;init&gt;; &lt;cond&gt;; &lt;step&gt;)</w:t>
+              <w:t>for (&lt;init&gt;; &lt;cond&gt;; &lt;step&gt;) {...}</w:t>
             </w:r>
           </w:p>
         </w:tc>
@@ -4274,7 +5513,7 @@
                 <w:szCs w:val="21"/>
                 <w:lang w:val="en-US" w:eastAsia="zh-CN"/>
               </w:rPr>
-              <w:t>for (auto &lt;Key&gt;: &lt;Seq&gt;)</w:t>
+              <w:t>for (auto &lt;Key&gt;: &lt;Seq&gt;) {...}</w:t>
             </w:r>
           </w:p>
         </w:tc>
@@ -4337,32 +5576,32 @@
                 <w:numId w:val="0"/>
               </w:numPr>
               <w:rPr>
-                <w:rFonts w:hint="eastAsia" w:ascii="华文中宋" w:hAnsi="华文中宋" w:eastAsia="华文中宋" w:cs="华文中宋"/>
-                <w:b/>
-                <w:bCs/>
-                <w:i w:val="0"/>
-                <w:caps w:val="0"/>
-                <w:color w:val="FF0000"/>
-                <w:spacing w:val="7"/>
-                <w:sz w:val="21"/>
-                <w:szCs w:val="21"/>
-                <w:lang w:val="en-US" w:eastAsia="zh-CN"/>
-              </w:rPr>
-            </w:pPr>
-            <w:r>
-              <w:rPr>
-                <w:rFonts w:hint="eastAsia" w:ascii="华文中宋" w:hAnsi="华文中宋" w:eastAsia="华文中宋" w:cs="华文中宋"/>
-                <w:b/>
-                <w:bCs/>
-                <w:i w:val="0"/>
-                <w:caps w:val="0"/>
-                <w:color w:val="FF0000"/>
-                <w:spacing w:val="7"/>
-                <w:sz w:val="21"/>
-                <w:szCs w:val="21"/>
-                <w:lang w:val="en-US" w:eastAsia="zh-CN"/>
-              </w:rPr>
-              <w:t>break</w:t>
+                <w:rFonts w:hint="default" w:ascii="华文中宋" w:hAnsi="华文中宋" w:eastAsia="华文中宋" w:cs="华文中宋"/>
+                <w:b/>
+                <w:bCs/>
+                <w:i w:val="0"/>
+                <w:caps w:val="0"/>
+                <w:color w:val="FF0000"/>
+                <w:spacing w:val="7"/>
+                <w:sz w:val="21"/>
+                <w:szCs w:val="21"/>
+                <w:lang w:val="en-US" w:eastAsia="zh-CN"/>
+              </w:rPr>
+            </w:pPr>
+            <w:r>
+              <w:rPr>
+                <w:rFonts w:hint="eastAsia" w:ascii="华文中宋" w:hAnsi="华文中宋" w:eastAsia="华文中宋" w:cs="华文中宋"/>
+                <w:b/>
+                <w:bCs/>
+                <w:i w:val="0"/>
+                <w:caps w:val="0"/>
+                <w:color w:val="FF0000"/>
+                <w:spacing w:val="7"/>
+                <w:sz w:val="21"/>
+                <w:szCs w:val="21"/>
+                <w:lang w:val="en-US" w:eastAsia="zh-CN"/>
+              </w:rPr>
+              <w:t>break;</w:t>
             </w:r>
           </w:p>
         </w:tc>
@@ -4451,32 +5690,32 @@
                 <w:numId w:val="0"/>
               </w:numPr>
               <w:rPr>
-                <w:rFonts w:hint="eastAsia" w:ascii="华文中宋" w:hAnsi="华文中宋" w:eastAsia="华文中宋" w:cs="华文中宋"/>
-                <w:b/>
-                <w:bCs/>
-                <w:i w:val="0"/>
-                <w:caps w:val="0"/>
-                <w:color w:val="FF0000"/>
-                <w:spacing w:val="7"/>
-                <w:sz w:val="21"/>
-                <w:szCs w:val="21"/>
-                <w:lang w:val="en-US" w:eastAsia="zh-CN"/>
-              </w:rPr>
-            </w:pPr>
-            <w:r>
-              <w:rPr>
-                <w:rFonts w:hint="eastAsia" w:ascii="华文中宋" w:hAnsi="华文中宋" w:eastAsia="华文中宋" w:cs="华文中宋"/>
-                <w:b/>
-                <w:bCs/>
-                <w:i w:val="0"/>
-                <w:caps w:val="0"/>
-                <w:color w:val="FF0000"/>
-                <w:spacing w:val="7"/>
-                <w:sz w:val="21"/>
-                <w:szCs w:val="21"/>
-                <w:lang w:val="en-US" w:eastAsia="zh-CN"/>
-              </w:rPr>
-              <w:t>continue</w:t>
+                <w:rFonts w:hint="default" w:ascii="华文中宋" w:hAnsi="华文中宋" w:eastAsia="华文中宋" w:cs="华文中宋"/>
+                <w:b/>
+                <w:bCs/>
+                <w:i w:val="0"/>
+                <w:caps w:val="0"/>
+                <w:color w:val="FF0000"/>
+                <w:spacing w:val="7"/>
+                <w:sz w:val="21"/>
+                <w:szCs w:val="21"/>
+                <w:lang w:val="en-US" w:eastAsia="zh-CN"/>
+              </w:rPr>
+            </w:pPr>
+            <w:r>
+              <w:rPr>
+                <w:rFonts w:hint="eastAsia" w:ascii="华文中宋" w:hAnsi="华文中宋" w:eastAsia="华文中宋" w:cs="华文中宋"/>
+                <w:b/>
+                <w:bCs/>
+                <w:i w:val="0"/>
+                <w:caps w:val="0"/>
+                <w:color w:val="FF0000"/>
+                <w:spacing w:val="7"/>
+                <w:sz w:val="21"/>
+                <w:szCs w:val="21"/>
+                <w:lang w:val="en-US" w:eastAsia="zh-CN"/>
+              </w:rPr>
+              <w:t>continue;</w:t>
             </w:r>
           </w:p>
         </w:tc>
@@ -4529,6 +5768,785 @@
                 </w14:textFill>
               </w:rPr>
               <w:t>循环语句</w:t>
+            </w:r>
+          </w:p>
+        </w:tc>
+      </w:tr>
+    </w:tbl>
+    <w:p>
+      <w:pPr>
+        <w:outlineLvl w:val="9"/>
+        <w:rPr>
+          <w:rFonts w:hint="default" w:ascii="华文中宋" w:hAnsi="华文中宋" w:eastAsia="华文中宋" w:cs="华文中宋"/>
+          <w:b/>
+          <w:bCs/>
+          <w:color w:val="70AD47" w:themeColor="accent6"/>
+          <w:sz w:val="21"/>
+          <w:szCs w:val="24"/>
+          <w:lang w:val="en-US" w:eastAsia="zh-CN"/>
+          <w14:textFill>
+            <w14:solidFill>
+              <w14:schemeClr w14:val="accent6"/>
+            </w14:solidFill>
+          </w14:textFill>
+        </w:rPr>
+      </w:pPr>
+    </w:p>
+    <w:tbl>
+      <w:tblPr>
+        <w:tblStyle w:val="6"/>
+        <w:tblW w:w="0" w:type="auto"/>
+        <w:tblInd w:w="0" w:type="dxa"/>
+        <w:tblBorders>
+          <w:top w:val="single" w:color="auto" w:sz="4" w:space="0"/>
+          <w:left w:val="single" w:color="auto" w:sz="4" w:space="0"/>
+          <w:bottom w:val="single" w:color="auto" w:sz="4" w:space="0"/>
+          <w:right w:val="single" w:color="auto" w:sz="4" w:space="0"/>
+          <w:insideH w:val="single" w:color="auto" w:sz="4" w:space="0"/>
+          <w:insideV w:val="single" w:color="auto" w:sz="4" w:space="0"/>
+        </w:tblBorders>
+        <w:tblLayout w:type="autofit"/>
+        <w:tblCellMar>
+          <w:top w:w="0" w:type="dxa"/>
+          <w:left w:w="108" w:type="dxa"/>
+          <w:bottom w:w="0" w:type="dxa"/>
+          <w:right w:w="108" w:type="dxa"/>
+        </w:tblCellMar>
+      </w:tblPr>
+      <w:tblGrid>
+        <w:gridCol w:w="1455"/>
+        <w:gridCol w:w="1455"/>
+        <w:gridCol w:w="1225"/>
+        <w:gridCol w:w="1478"/>
+      </w:tblGrid>
+      <w:tr>
+        <w:tblPrEx>
+          <w:tblBorders>
+            <w:top w:val="single" w:color="auto" w:sz="4" w:space="0"/>
+            <w:left w:val="single" w:color="auto" w:sz="4" w:space="0"/>
+            <w:bottom w:val="single" w:color="auto" w:sz="4" w:space="0"/>
+            <w:right w:val="single" w:color="auto" w:sz="4" w:space="0"/>
+            <w:insideH w:val="single" w:color="auto" w:sz="4" w:space="0"/>
+            <w:insideV w:val="single" w:color="auto" w:sz="4" w:space="0"/>
+          </w:tblBorders>
+          <w:tblCellMar>
+            <w:top w:w="0" w:type="dxa"/>
+            <w:left w:w="108" w:type="dxa"/>
+            <w:bottom w:w="0" w:type="dxa"/>
+            <w:right w:w="108" w:type="dxa"/>
+          </w:tblCellMar>
+        </w:tblPrEx>
+        <w:tc>
+          <w:tcPr>
+            <w:tcW w:w="0" w:type="auto"/>
+            <w:gridSpan w:val="4"/>
+            <w:vAlign w:val="center"/>
+          </w:tcPr>
+          <w:p>
+            <w:pPr>
+              <w:numPr>
+                <w:ilvl w:val="0"/>
+                <w:numId w:val="0"/>
+              </w:numPr>
+              <w:rPr>
+                <w:rFonts w:hint="default" w:ascii="华文中宋" w:hAnsi="华文中宋" w:eastAsia="华文中宋" w:cs="华文中宋"/>
+                <w:b/>
+                <w:bCs/>
+                <w:color w:val="EA82F1"/>
+                <w:sz w:val="21"/>
+                <w:szCs w:val="21"/>
+                <w:lang w:val="en-US" w:eastAsia="zh-CN"/>
+              </w:rPr>
+            </w:pPr>
+            <w:r>
+              <w:rPr>
+                <w:rFonts w:hint="eastAsia" w:ascii="华文中宋" w:hAnsi="华文中宋" w:eastAsia="华文中宋" w:cs="华文中宋"/>
+                <w:b/>
+                <w:bCs/>
+                <w:color w:val="ED7D31" w:themeColor="accent2"/>
+                <w:sz w:val="21"/>
+                <w:szCs w:val="21"/>
+                <w:lang w:val="en-US" w:eastAsia="zh-CN"/>
+                <w14:textFill>
+                  <w14:solidFill>
+                    <w14:schemeClr w14:val="accent2"/>
+                  </w14:solidFill>
+                </w14:textFill>
+              </w:rPr>
+              <w:t>异常处理：</w:t>
+            </w:r>
+          </w:p>
+        </w:tc>
+      </w:tr>
+      <w:tr>
+        <w:tblPrEx>
+          <w:tblBorders>
+            <w:top w:val="single" w:color="auto" w:sz="4" w:space="0"/>
+            <w:left w:val="single" w:color="auto" w:sz="4" w:space="0"/>
+            <w:bottom w:val="single" w:color="auto" w:sz="4" w:space="0"/>
+            <w:right w:val="single" w:color="auto" w:sz="4" w:space="0"/>
+            <w:insideH w:val="single" w:color="auto" w:sz="4" w:space="0"/>
+            <w:insideV w:val="single" w:color="auto" w:sz="4" w:space="0"/>
+          </w:tblBorders>
+          <w:tblCellMar>
+            <w:top w:w="0" w:type="dxa"/>
+            <w:left w:w="108" w:type="dxa"/>
+            <w:bottom w:w="0" w:type="dxa"/>
+            <w:right w:w="108" w:type="dxa"/>
+          </w:tblCellMar>
+        </w:tblPrEx>
+        <w:tc>
+          <w:tcPr>
+            <w:tcW w:w="0" w:type="auto"/>
+            <w:gridSpan w:val="3"/>
+            <w:vAlign w:val="center"/>
+          </w:tcPr>
+          <w:p>
+            <w:pPr>
+              <w:numPr>
+                <w:ilvl w:val="0"/>
+                <w:numId w:val="0"/>
+              </w:numPr>
+              <w:rPr>
+                <w:rFonts w:hint="default" w:ascii="华文中宋" w:hAnsi="华文中宋" w:eastAsia="华文中宋" w:cs="华文中宋"/>
+                <w:b/>
+                <w:bCs/>
+                <w:i w:val="0"/>
+                <w:caps w:val="0"/>
+                <w:color w:val="FF0000"/>
+                <w:spacing w:val="7"/>
+                <w:sz w:val="21"/>
+                <w:szCs w:val="21"/>
+                <w:lang w:val="en-US" w:eastAsia="zh-CN"/>
+              </w:rPr>
+            </w:pPr>
+            <w:r>
+              <w:rPr>
+                <w:rFonts w:hint="eastAsia" w:ascii="华文中宋" w:hAnsi="华文中宋" w:eastAsia="华文中宋" w:cs="华文中宋"/>
+                <w:b/>
+                <w:bCs/>
+                <w:i w:val="0"/>
+                <w:caps w:val="0"/>
+                <w:color w:val="FF0000"/>
+                <w:spacing w:val="7"/>
+                <w:sz w:val="21"/>
+                <w:szCs w:val="21"/>
+                <w:lang w:val="en-US" w:eastAsia="zh-CN"/>
+              </w:rPr>
+              <w:t>throw &lt;etype&gt;(*args);</w:t>
+            </w:r>
+          </w:p>
+        </w:tc>
+        <w:tc>
+          <w:tcPr>
+            <w:tcW w:w="0" w:type="auto"/>
+            <w:vAlign w:val="center"/>
+          </w:tcPr>
+          <w:p>
+            <w:pPr>
+              <w:numPr>
+                <w:ilvl w:val="0"/>
+                <w:numId w:val="0"/>
+              </w:numPr>
+              <w:rPr>
+                <w:rFonts w:hint="default" w:ascii="华文中宋" w:hAnsi="华文中宋" w:eastAsia="华文中宋" w:cs="华文中宋"/>
+                <w:b/>
+                <w:bCs/>
+                <w:color w:val="EA82F1"/>
+                <w:sz w:val="21"/>
+                <w:szCs w:val="21"/>
+                <w:lang w:val="en-US" w:eastAsia="zh-CN"/>
+              </w:rPr>
+            </w:pPr>
+            <w:r>
+              <w:rPr>
+                <w:rFonts w:hint="eastAsia" w:ascii="华文中宋" w:hAnsi="华文中宋" w:eastAsia="华文中宋" w:cs="华文中宋"/>
+                <w:b/>
+                <w:bCs/>
+                <w:color w:val="EA82F1"/>
+                <w:sz w:val="21"/>
+                <w:szCs w:val="21"/>
+                <w:lang w:val="en-US" w:eastAsia="zh-CN"/>
+              </w:rPr>
+              <w:t>抛出异常</w:t>
+            </w:r>
+          </w:p>
+        </w:tc>
+      </w:tr>
+      <w:tr>
+        <w:tblPrEx>
+          <w:tblBorders>
+            <w:top w:val="single" w:color="auto" w:sz="4" w:space="0"/>
+            <w:left w:val="single" w:color="auto" w:sz="4" w:space="0"/>
+            <w:bottom w:val="single" w:color="auto" w:sz="4" w:space="0"/>
+            <w:right w:val="single" w:color="auto" w:sz="4" w:space="0"/>
+            <w:insideH w:val="single" w:color="auto" w:sz="4" w:space="0"/>
+            <w:insideV w:val="single" w:color="auto" w:sz="4" w:space="0"/>
+          </w:tblBorders>
+          <w:tblCellMar>
+            <w:top w:w="0" w:type="dxa"/>
+            <w:left w:w="108" w:type="dxa"/>
+            <w:bottom w:w="0" w:type="dxa"/>
+            <w:right w:w="108" w:type="dxa"/>
+          </w:tblCellMar>
+        </w:tblPrEx>
+        <w:tc>
+          <w:tcPr>
+            <w:tcW w:w="0" w:type="auto"/>
+            <w:gridSpan w:val="3"/>
+            <w:vAlign w:val="center"/>
+          </w:tcPr>
+          <w:p>
+            <w:pPr>
+              <w:numPr>
+                <w:ilvl w:val="0"/>
+                <w:numId w:val="0"/>
+              </w:numPr>
+              <w:rPr>
+                <w:rFonts w:hint="default" w:ascii="华文中宋" w:hAnsi="华文中宋" w:eastAsia="华文中宋" w:cs="华文中宋"/>
+                <w:b/>
+                <w:bCs/>
+                <w:i w:val="0"/>
+                <w:caps w:val="0"/>
+                <w:color w:val="FF0000"/>
+                <w:spacing w:val="7"/>
+                <w:sz w:val="21"/>
+                <w:szCs w:val="21"/>
+                <w:lang w:val="en-US" w:eastAsia="zh-CN"/>
+              </w:rPr>
+            </w:pPr>
+            <w:r>
+              <w:rPr>
+                <w:rFonts w:hint="eastAsia" w:ascii="华文中宋" w:hAnsi="华文中宋" w:eastAsia="华文中宋" w:cs="华文中宋"/>
+                <w:b/>
+                <w:bCs/>
+                <w:i w:val="0"/>
+                <w:caps w:val="0"/>
+                <w:color w:val="FF0000"/>
+                <w:spacing w:val="7"/>
+                <w:sz w:val="21"/>
+                <w:szCs w:val="21"/>
+                <w:lang w:val="en-US" w:eastAsia="zh-CN"/>
+              </w:rPr>
+              <w:t>try {...} catch {const &lt;etype&gt;&amp; e} {...}</w:t>
+            </w:r>
+          </w:p>
+        </w:tc>
+        <w:tc>
+          <w:tcPr>
+            <w:tcW w:w="0" w:type="auto"/>
+            <w:vAlign w:val="center"/>
+          </w:tcPr>
+          <w:p>
+            <w:pPr>
+              <w:numPr>
+                <w:ilvl w:val="0"/>
+                <w:numId w:val="0"/>
+              </w:numPr>
+              <w:rPr>
+                <w:rFonts w:hint="default" w:ascii="华文中宋" w:hAnsi="华文中宋" w:eastAsia="华文中宋" w:cs="华文中宋"/>
+                <w:b/>
+                <w:bCs/>
+                <w:color w:val="EA82F1"/>
+                <w:sz w:val="21"/>
+                <w:szCs w:val="21"/>
+                <w:lang w:val="en-US" w:eastAsia="zh-CN"/>
+              </w:rPr>
+            </w:pPr>
+            <w:r>
+              <w:rPr>
+                <w:rFonts w:hint="eastAsia" w:ascii="华文中宋" w:hAnsi="华文中宋" w:eastAsia="华文中宋" w:cs="华文中宋"/>
+                <w:b/>
+                <w:bCs/>
+                <w:color w:val="EA82F1"/>
+                <w:sz w:val="21"/>
+                <w:szCs w:val="21"/>
+                <w:lang w:val="en-US" w:eastAsia="zh-CN"/>
+              </w:rPr>
+              <w:t>尝试</w:t>
+            </w:r>
+          </w:p>
+        </w:tc>
+      </w:tr>
+      <w:tr>
+        <w:tblPrEx>
+          <w:tblBorders>
+            <w:top w:val="single" w:color="auto" w:sz="4" w:space="0"/>
+            <w:left w:val="single" w:color="auto" w:sz="4" w:space="0"/>
+            <w:bottom w:val="single" w:color="auto" w:sz="4" w:space="0"/>
+            <w:right w:val="single" w:color="auto" w:sz="4" w:space="0"/>
+            <w:insideH w:val="single" w:color="auto" w:sz="4" w:space="0"/>
+            <w:insideV w:val="single" w:color="auto" w:sz="4" w:space="0"/>
+          </w:tblBorders>
+          <w:tblCellMar>
+            <w:top w:w="0" w:type="dxa"/>
+            <w:left w:w="108" w:type="dxa"/>
+            <w:bottom w:w="0" w:type="dxa"/>
+            <w:right w:w="108" w:type="dxa"/>
+          </w:tblCellMar>
+        </w:tblPrEx>
+        <w:tc>
+          <w:tcPr>
+            <w:tcW w:w="0" w:type="auto"/>
+            <w:vMerge w:val="restart"/>
+            <w:vAlign w:val="center"/>
+          </w:tcPr>
+          <w:p>
+            <w:pPr>
+              <w:numPr>
+                <w:ilvl w:val="0"/>
+                <w:numId w:val="0"/>
+              </w:numPr>
+              <w:rPr>
+                <w:rFonts w:hint="default" w:ascii="华文中宋" w:hAnsi="华文中宋" w:eastAsia="华文中宋" w:cs="华文中宋"/>
+                <w:b/>
+                <w:bCs/>
+                <w:i w:val="0"/>
+                <w:caps w:val="0"/>
+                <w:color w:val="FF0000"/>
+                <w:spacing w:val="7"/>
+                <w:sz w:val="21"/>
+                <w:szCs w:val="21"/>
+                <w:lang w:val="en-US" w:eastAsia="zh-CN"/>
+              </w:rPr>
+            </w:pPr>
+            <w:r>
+              <w:rPr>
+                <w:rFonts w:hint="eastAsia" w:ascii="华文中宋" w:hAnsi="华文中宋" w:eastAsia="华文中宋" w:cs="华文中宋"/>
+                <w:b/>
+                <w:bCs/>
+                <w:color w:val="ED7D31" w:themeColor="accent2"/>
+                <w:sz w:val="21"/>
+                <w:szCs w:val="21"/>
+                <w:lang w:val="en-US" w:eastAsia="zh-CN"/>
+                <w14:textFill>
+                  <w14:solidFill>
+                    <w14:schemeClr w14:val="accent2"/>
+                  </w14:solidFill>
+                </w14:textFill>
+              </w:rPr>
+              <w:t>错误类型</w:t>
+            </w:r>
+          </w:p>
+        </w:tc>
+        <w:tc>
+          <w:tcPr>
+            <w:tcW w:w="0" w:type="auto"/>
+            <w:gridSpan w:val="2"/>
+            <w:vAlign w:val="center"/>
+          </w:tcPr>
+          <w:p>
+            <w:pPr>
+              <w:numPr>
+                <w:ilvl w:val="0"/>
+                <w:numId w:val="0"/>
+              </w:numPr>
+              <w:rPr>
+                <w:rFonts w:hint="default" w:ascii="华文中宋" w:hAnsi="华文中宋" w:eastAsia="华文中宋" w:cs="华文中宋"/>
+                <w:b/>
+                <w:bCs/>
+                <w:i w:val="0"/>
+                <w:caps w:val="0"/>
+                <w:color w:val="FF0000"/>
+                <w:spacing w:val="7"/>
+                <w:sz w:val="21"/>
+                <w:szCs w:val="21"/>
+                <w:lang w:val="en-US" w:eastAsia="zh-CN"/>
+              </w:rPr>
+            </w:pPr>
+            <w:r>
+              <w:rPr>
+                <w:rFonts w:hint="eastAsia" w:ascii="华文中宋" w:hAnsi="华文中宋" w:eastAsia="华文中宋" w:cs="华文中宋"/>
+                <w:b/>
+                <w:bCs/>
+                <w:i w:val="0"/>
+                <w:caps w:val="0"/>
+                <w:color w:val="FF0000"/>
+                <w:spacing w:val="7"/>
+                <w:sz w:val="21"/>
+                <w:szCs w:val="21"/>
+                <w:lang w:val="en-US" w:eastAsia="zh-CN"/>
+              </w:rPr>
+              <w:t>exception</w:t>
+            </w:r>
+          </w:p>
+        </w:tc>
+        <w:tc>
+          <w:tcPr>
+            <w:tcW w:w="0" w:type="auto"/>
+            <w:vAlign w:val="center"/>
+          </w:tcPr>
+          <w:p>
+            <w:pPr>
+              <w:numPr>
+                <w:ilvl w:val="0"/>
+                <w:numId w:val="0"/>
+              </w:numPr>
+              <w:rPr>
+                <w:rFonts w:hint="default" w:ascii="华文中宋" w:hAnsi="华文中宋" w:eastAsia="华文中宋" w:cs="华文中宋"/>
+                <w:b/>
+                <w:bCs/>
+                <w:color w:val="EA82F1"/>
+                <w:sz w:val="21"/>
+                <w:szCs w:val="21"/>
+                <w:lang w:val="en-US" w:eastAsia="zh-CN"/>
+              </w:rPr>
+            </w:pPr>
+            <w:r>
+              <w:rPr>
+                <w:rFonts w:hint="eastAsia" w:ascii="华文中宋" w:hAnsi="华文中宋" w:eastAsia="华文中宋" w:cs="华文中宋"/>
+                <w:b/>
+                <w:bCs/>
+                <w:color w:val="ED7D31" w:themeColor="accent2"/>
+                <w:sz w:val="21"/>
+                <w:szCs w:val="21"/>
+                <w:lang w:val="en-US" w:eastAsia="zh-CN"/>
+                <w14:textFill>
+                  <w14:solidFill>
+                    <w14:schemeClr w14:val="accent2"/>
+                  </w14:solidFill>
+                </w14:textFill>
+              </w:rPr>
+              <w:t>异常</w:t>
+            </w:r>
+            <w:r>
+              <w:rPr>
+                <w:rFonts w:hint="eastAsia" w:ascii="华文中宋" w:hAnsi="华文中宋" w:eastAsia="华文中宋" w:cs="华文中宋"/>
+                <w:b/>
+                <w:bCs/>
+                <w:color w:val="EA82F1"/>
+                <w:sz w:val="21"/>
+                <w:szCs w:val="21"/>
+                <w:lang w:val="en-US" w:eastAsia="zh-CN"/>
+              </w:rPr>
+              <w:t>基类</w:t>
+            </w:r>
+          </w:p>
+        </w:tc>
+      </w:tr>
+      <w:tr>
+        <w:tblPrEx>
+          <w:tblBorders>
+            <w:top w:val="single" w:color="auto" w:sz="4" w:space="0"/>
+            <w:left w:val="single" w:color="auto" w:sz="4" w:space="0"/>
+            <w:bottom w:val="single" w:color="auto" w:sz="4" w:space="0"/>
+            <w:right w:val="single" w:color="auto" w:sz="4" w:space="0"/>
+            <w:insideH w:val="single" w:color="auto" w:sz="4" w:space="0"/>
+            <w:insideV w:val="single" w:color="auto" w:sz="4" w:space="0"/>
+          </w:tblBorders>
+          <w:tblCellMar>
+            <w:top w:w="0" w:type="dxa"/>
+            <w:left w:w="108" w:type="dxa"/>
+            <w:bottom w:w="0" w:type="dxa"/>
+            <w:right w:w="108" w:type="dxa"/>
+          </w:tblCellMar>
+        </w:tblPrEx>
+        <w:tc>
+          <w:tcPr>
+            <w:tcW w:w="0" w:type="auto"/>
+            <w:vMerge w:val="continue"/>
+            <w:vAlign w:val="center"/>
+          </w:tcPr>
+          <w:p>
+            <w:pPr>
+              <w:numPr>
+                <w:ilvl w:val="0"/>
+                <w:numId w:val="0"/>
+              </w:numPr>
+              <w:rPr>
+                <w:rFonts w:hint="eastAsia" w:ascii="华文中宋" w:hAnsi="华文中宋" w:eastAsia="华文中宋" w:cs="华文中宋"/>
+                <w:b/>
+                <w:bCs/>
+                <w:color w:val="ED7D31" w:themeColor="accent2"/>
+                <w:sz w:val="21"/>
+                <w:szCs w:val="21"/>
+                <w:lang w:val="en-US" w:eastAsia="zh-CN"/>
+                <w14:textFill>
+                  <w14:solidFill>
+                    <w14:schemeClr w14:val="accent2"/>
+                  </w14:solidFill>
+                </w14:textFill>
+              </w:rPr>
+            </w:pPr>
+          </w:p>
+        </w:tc>
+        <w:tc>
+          <w:tcPr>
+            <w:tcW w:w="0" w:type="auto"/>
+            <w:gridSpan w:val="2"/>
+            <w:vAlign w:val="center"/>
+          </w:tcPr>
+          <w:p>
+            <w:pPr>
+              <w:numPr>
+                <w:ilvl w:val="0"/>
+                <w:numId w:val="0"/>
+              </w:numPr>
+              <w:rPr>
+                <w:rFonts w:hint="default" w:ascii="华文中宋" w:hAnsi="华文中宋" w:eastAsia="华文中宋" w:cs="华文中宋"/>
+                <w:b/>
+                <w:bCs/>
+                <w:i w:val="0"/>
+                <w:caps w:val="0"/>
+                <w:color w:val="FF0000"/>
+                <w:spacing w:val="7"/>
+                <w:sz w:val="21"/>
+                <w:szCs w:val="21"/>
+                <w:lang w:val="en-US" w:eastAsia="zh-CN"/>
+              </w:rPr>
+            </w:pPr>
+            <w:r>
+              <w:rPr>
+                <w:rFonts w:hint="eastAsia" w:ascii="华文中宋" w:hAnsi="华文中宋" w:eastAsia="华文中宋" w:cs="华文中宋"/>
+                <w:b/>
+                <w:bCs/>
+                <w:i w:val="0"/>
+                <w:caps w:val="0"/>
+                <w:color w:val="FF0000"/>
+                <w:spacing w:val="7"/>
+                <w:sz w:val="21"/>
+                <w:szCs w:val="21"/>
+                <w:lang w:val="en-US" w:eastAsia="zh-CN"/>
+              </w:rPr>
+              <w:t>runtime_error(string)</w:t>
+            </w:r>
+          </w:p>
+        </w:tc>
+        <w:tc>
+          <w:tcPr>
+            <w:tcW w:w="0" w:type="auto"/>
+            <w:vAlign w:val="center"/>
+          </w:tcPr>
+          <w:p>
+            <w:pPr>
+              <w:numPr>
+                <w:ilvl w:val="0"/>
+                <w:numId w:val="0"/>
+              </w:numPr>
+              <w:rPr>
+                <w:rFonts w:hint="default" w:ascii="华文中宋" w:hAnsi="华文中宋" w:eastAsia="华文中宋" w:cs="华文中宋"/>
+                <w:b/>
+                <w:bCs/>
+                <w:color w:val="EA82F1"/>
+                <w:sz w:val="21"/>
+                <w:szCs w:val="21"/>
+                <w:lang w:val="en-US" w:eastAsia="zh-CN"/>
+              </w:rPr>
+            </w:pPr>
+            <w:r>
+              <w:rPr>
+                <w:rFonts w:hint="eastAsia" w:ascii="华文中宋" w:hAnsi="华文中宋" w:eastAsia="华文中宋" w:cs="华文中宋"/>
+                <w:b/>
+                <w:bCs/>
+                <w:color w:val="EA82F1"/>
+                <w:sz w:val="21"/>
+                <w:szCs w:val="21"/>
+                <w:lang w:val="en-US" w:eastAsia="zh-CN"/>
+              </w:rPr>
+              <w:t>运行</w:t>
+            </w:r>
+            <w:r>
+              <w:rPr>
+                <w:rFonts w:hint="eastAsia" w:ascii="华文中宋" w:hAnsi="华文中宋" w:eastAsia="华文中宋" w:cs="华文中宋"/>
+                <w:b/>
+                <w:bCs/>
+                <w:color w:val="ED7D31" w:themeColor="accent2"/>
+                <w:sz w:val="21"/>
+                <w:szCs w:val="21"/>
+                <w:lang w:val="en-US" w:eastAsia="zh-CN"/>
+                <w14:textFill>
+                  <w14:solidFill>
+                    <w14:schemeClr w14:val="accent2"/>
+                  </w14:solidFill>
+                </w14:textFill>
+              </w:rPr>
+              <w:t>异常</w:t>
+            </w:r>
+          </w:p>
+        </w:tc>
+      </w:tr>
+      <w:tr>
+        <w:tblPrEx>
+          <w:tblBorders>
+            <w:top w:val="single" w:color="auto" w:sz="4" w:space="0"/>
+            <w:left w:val="single" w:color="auto" w:sz="4" w:space="0"/>
+            <w:bottom w:val="single" w:color="auto" w:sz="4" w:space="0"/>
+            <w:right w:val="single" w:color="auto" w:sz="4" w:space="0"/>
+            <w:insideH w:val="single" w:color="auto" w:sz="4" w:space="0"/>
+            <w:insideV w:val="single" w:color="auto" w:sz="4" w:space="0"/>
+          </w:tblBorders>
+          <w:tblCellMar>
+            <w:top w:w="0" w:type="dxa"/>
+            <w:left w:w="108" w:type="dxa"/>
+            <w:bottom w:w="0" w:type="dxa"/>
+            <w:right w:w="108" w:type="dxa"/>
+          </w:tblCellMar>
+        </w:tblPrEx>
+        <w:tc>
+          <w:tcPr>
+            <w:tcW w:w="0" w:type="auto"/>
+            <w:vMerge w:val="continue"/>
+            <w:tcBorders/>
+            <w:vAlign w:val="center"/>
+          </w:tcPr>
+          <w:p>
+            <w:pPr>
+              <w:numPr>
+                <w:ilvl w:val="0"/>
+                <w:numId w:val="0"/>
+              </w:numPr>
+              <w:rPr>
+                <w:rFonts w:hint="eastAsia" w:ascii="华文中宋" w:hAnsi="华文中宋" w:eastAsia="华文中宋" w:cs="华文中宋"/>
+                <w:b/>
+                <w:bCs/>
+                <w:color w:val="ED7D31" w:themeColor="accent2"/>
+                <w:sz w:val="21"/>
+                <w:szCs w:val="21"/>
+                <w:lang w:val="en-US" w:eastAsia="zh-CN"/>
+                <w14:textFill>
+                  <w14:solidFill>
+                    <w14:schemeClr w14:val="accent2"/>
+                  </w14:solidFill>
+                </w14:textFill>
+              </w:rPr>
+            </w:pPr>
+          </w:p>
+        </w:tc>
+        <w:tc>
+          <w:tcPr>
+            <w:tcW w:w="0" w:type="auto"/>
+            <w:vAlign w:val="center"/>
+          </w:tcPr>
+          <w:p>
+            <w:pPr>
+              <w:numPr>
+                <w:ilvl w:val="0"/>
+                <w:numId w:val="0"/>
+              </w:numPr>
+              <w:rPr>
+                <w:rFonts w:hint="default" w:ascii="华文中宋" w:hAnsi="华文中宋" w:eastAsia="华文中宋" w:cs="华文中宋"/>
+                <w:b/>
+                <w:bCs/>
+                <w:i w:val="0"/>
+                <w:caps w:val="0"/>
+                <w:color w:val="FF0000"/>
+                <w:spacing w:val="7"/>
+                <w:sz w:val="21"/>
+                <w:szCs w:val="21"/>
+                <w:lang w:val="en-US" w:eastAsia="zh-CN"/>
+              </w:rPr>
+            </w:pPr>
+            <w:r>
+              <w:rPr>
+                <w:rFonts w:hint="eastAsia" w:ascii="华文中宋" w:hAnsi="华文中宋" w:eastAsia="华文中宋" w:cs="华文中宋"/>
+                <w:b/>
+                <w:bCs/>
+                <w:color w:val="ED7D31" w:themeColor="accent2"/>
+                <w:sz w:val="21"/>
+                <w:szCs w:val="21"/>
+                <w:lang w:val="en-US" w:eastAsia="zh-CN"/>
+                <w14:textFill>
+                  <w14:solidFill>
+                    <w14:schemeClr w14:val="accent2"/>
+                  </w14:solidFill>
+                </w14:textFill>
+              </w:rPr>
+              <w:t>实例方法</w:t>
+            </w:r>
+          </w:p>
+        </w:tc>
+        <w:tc>
+          <w:tcPr>
+            <w:tcW w:w="0" w:type="auto"/>
+            <w:vAlign w:val="center"/>
+          </w:tcPr>
+          <w:p>
+            <w:pPr>
+              <w:numPr>
+                <w:ilvl w:val="0"/>
+                <w:numId w:val="0"/>
+              </w:numPr>
+              <w:rPr>
+                <w:rFonts w:hint="default" w:ascii="华文中宋" w:hAnsi="华文中宋" w:eastAsia="华文中宋" w:cs="华文中宋"/>
+                <w:b/>
+                <w:bCs/>
+                <w:color w:val="ED7D31" w:themeColor="accent2"/>
+                <w:sz w:val="21"/>
+                <w:szCs w:val="21"/>
+                <w:lang w:val="en-US" w:eastAsia="zh-CN"/>
+                <w14:textFill>
+                  <w14:solidFill>
+                    <w14:schemeClr w14:val="accent2"/>
+                  </w14:solidFill>
+                </w14:textFill>
+              </w:rPr>
+            </w:pPr>
+            <w:r>
+              <w:rPr>
+                <w:rFonts w:hint="eastAsia" w:ascii="华文中宋" w:hAnsi="华文中宋" w:eastAsia="华文中宋" w:cs="华文中宋"/>
+                <w:b/>
+                <w:bCs/>
+                <w:i w:val="0"/>
+                <w:caps w:val="0"/>
+                <w:color w:val="FF0000"/>
+                <w:spacing w:val="7"/>
+                <w:sz w:val="21"/>
+                <w:szCs w:val="21"/>
+                <w:lang w:val="en-US" w:eastAsia="zh-CN"/>
+              </w:rPr>
+              <w:t>what()</w:t>
+            </w:r>
+          </w:p>
+        </w:tc>
+        <w:tc>
+          <w:tcPr>
+            <w:tcW w:w="0" w:type="auto"/>
+            <w:vAlign w:val="center"/>
+          </w:tcPr>
+          <w:p>
+            <w:pPr>
+              <w:numPr>
+                <w:ilvl w:val="0"/>
+                <w:numId w:val="0"/>
+              </w:numPr>
+              <w:rPr>
+                <w:rFonts w:hint="default" w:ascii="华文中宋" w:hAnsi="华文中宋" w:eastAsia="华文中宋" w:cs="华文中宋"/>
+                <w:b/>
+                <w:bCs/>
+                <w:color w:val="EA82F1"/>
+                <w:sz w:val="21"/>
+                <w:szCs w:val="21"/>
+                <w:lang w:val="en-US" w:eastAsia="zh-CN"/>
+              </w:rPr>
+            </w:pPr>
+            <w:r>
+              <w:rPr>
+                <w:rFonts w:hint="eastAsia" w:ascii="华文中宋" w:hAnsi="华文中宋" w:eastAsia="华文中宋" w:cs="华文中宋"/>
+                <w:b/>
+                <w:bCs/>
+                <w:color w:val="ED7D31" w:themeColor="accent2"/>
+                <w:sz w:val="21"/>
+                <w:szCs w:val="21"/>
+                <w:lang w:val="en-US" w:eastAsia="zh-CN"/>
+                <w14:textFill>
+                  <w14:solidFill>
+                    <w14:schemeClr w14:val="accent2"/>
+                  </w14:solidFill>
+                </w14:textFill>
+              </w:rPr>
+              <w:t>获取</w:t>
+            </w:r>
+            <w:r>
+              <w:rPr>
+                <w:rFonts w:hint="eastAsia" w:ascii="华文中宋" w:hAnsi="华文中宋" w:eastAsia="华文中宋" w:cs="华文中宋"/>
+                <w:b/>
+                <w:bCs/>
+                <w:color w:val="EA82F1"/>
+                <w:sz w:val="21"/>
+                <w:szCs w:val="21"/>
+                <w:lang w:val="en-US" w:eastAsia="zh-CN"/>
+              </w:rPr>
+              <w:t>异常内容</w:t>
             </w:r>
           </w:p>
         </w:tc>
@@ -15529,7 +17547,7 @@
         </w:tblCellMar>
       </w:tblPr>
       <w:tblGrid>
-        <w:gridCol w:w="3652"/>
+        <w:gridCol w:w="4212"/>
         <w:gridCol w:w="3013"/>
       </w:tblGrid>
       <w:tr>
@@ -16047,7 +18065,7 @@
                 <w:vertAlign w:val="baseline"/>
                 <w:lang w:val="en-US" w:eastAsia="zh-CN"/>
               </w:rPr>
-              <w:t>#ifdef / #ifndef / #else / #endif</w:t>
+              <w:t>#if / #ifdef / #ifndef / #else / #endif</w:t>
             </w:r>
           </w:p>
         </w:tc>
@@ -20064,6 +22082,12 @@
             <w:insideH w:val="single" w:color="auto" w:sz="4" w:space="0"/>
             <w:insideV w:val="single" w:color="auto" w:sz="4" w:space="0"/>
           </w:tblBorders>
+          <w:tblCellMar>
+            <w:top w:w="0" w:type="dxa"/>
+            <w:left w:w="108" w:type="dxa"/>
+            <w:bottom w:w="0" w:type="dxa"/>
+            <w:right w:w="108" w:type="dxa"/>
+          </w:tblCellMar>
         </w:tblPrEx>
         <w:tc>
           <w:tcPr>
@@ -23506,6 +25530,54 @@
         <w:t>计时chrono：</w:t>
       </w:r>
     </w:p>
+    <w:p>
+      <w:pPr>
+        <w:numPr>
+          <w:ilvl w:val="0"/>
+          <w:numId w:val="0"/>
+        </w:numPr>
+        <w:ind w:left="0" w:leftChars="0" w:firstLine="0" w:firstLineChars="0"/>
+        <w:jc w:val="left"/>
+        <w:outlineLvl w:val="9"/>
+        <w:rPr>
+          <w:rFonts w:hint="default" w:ascii="华文中宋" w:hAnsi="华文中宋" w:eastAsia="华文中宋" w:cs="华文中宋"/>
+          <w:b/>
+          <w:bCs/>
+          <w:i w:val="0"/>
+          <w:caps w:val="0"/>
+          <w:color w:val="ED7D31" w:themeColor="accent2"/>
+          <w:spacing w:val="7"/>
+          <w:sz w:val="21"/>
+          <w:szCs w:val="21"/>
+          <w:lang w:val="en-US" w:eastAsia="zh-CN"/>
+          <w14:textFill>
+            <w14:solidFill>
+              <w14:schemeClr w14:val="accent2"/>
+            </w14:solidFill>
+          </w14:textFill>
+        </w:rPr>
+      </w:pPr>
+      <w:r>
+        <w:rPr>
+          <w:rFonts w:hint="eastAsia" w:ascii="华文中宋" w:hAnsi="华文中宋" w:eastAsia="华文中宋" w:cs="华文中宋"/>
+          <w:b/>
+          <w:bCs/>
+          <w:i w:val="0"/>
+          <w:caps w:val="0"/>
+          <w:color w:val="ED7D31" w:themeColor="accent2"/>
+          <w:spacing w:val="7"/>
+          <w:sz w:val="21"/>
+          <w:szCs w:val="21"/>
+          <w:lang w:val="en-US" w:eastAsia="zh-CN"/>
+          <w14:textFill>
+            <w14:solidFill>
+              <w14:schemeClr w14:val="accent2"/>
+            </w14:solidFill>
+          </w14:textFill>
+        </w:rPr>
+        <w:t>using namespace chrono;</w:t>
+      </w:r>
+    </w:p>
     <w:tbl>
       <w:tblPr>
         <w:tblStyle w:val="6"/>
@@ -23528,10 +25600,9 @@
         </w:tblCellMar>
       </w:tblPr>
       <w:tblGrid>
-        <w:gridCol w:w="974"/>
-        <w:gridCol w:w="1279"/>
-        <w:gridCol w:w="1315"/>
-        <w:gridCol w:w="1786"/>
+        <w:gridCol w:w="1113"/>
+        <w:gridCol w:w="1583"/>
+        <w:gridCol w:w="2612"/>
       </w:tblGrid>
       <w:tr>
         <w:tblPrEx>
@@ -23553,7 +25624,7 @@
         <w:tc>
           <w:tcPr>
             <w:tcW w:w="0" w:type="auto"/>
-            <w:vMerge w:val="restart"/>
+            <w:gridSpan w:val="2"/>
             <w:vAlign w:val="center"/>
           </w:tcPr>
           <w:p>
@@ -23573,57 +25644,6 @@
                 <w:caps w:val="0"/>
                 <w:color w:val="FF0000"/>
                 <w:spacing w:val="7"/>
-                <w:sz w:val="21"/>
-                <w:szCs w:val="21"/>
-                <w:vertAlign w:val="baseline"/>
-                <w:lang w:val="en-US" w:eastAsia="zh-CN"/>
-              </w:rPr>
-            </w:pPr>
-            <w:r>
-              <w:rPr>
-                <w:rFonts w:hint="eastAsia" w:ascii="华文中宋" w:hAnsi="华文中宋" w:eastAsia="华文中宋" w:cs="华文中宋"/>
-                <w:b/>
-                <w:bCs/>
-                <w:i w:val="0"/>
-                <w:caps w:val="0"/>
-                <w:color w:val="ED7D31" w:themeColor="accent2"/>
-                <w:spacing w:val="7"/>
-                <w:sz w:val="21"/>
-                <w:szCs w:val="21"/>
-                <w:lang w:val="en-US" w:eastAsia="zh-CN"/>
-                <w14:textFill>
-                  <w14:solidFill>
-                    <w14:schemeClr w14:val="accent2"/>
-                  </w14:solidFill>
-                </w14:textFill>
-              </w:rPr>
-              <w:t>chrono</w:t>
-            </w:r>
-          </w:p>
-        </w:tc>
-        <w:tc>
-          <w:tcPr>
-            <w:tcW w:w="0" w:type="auto"/>
-            <w:gridSpan w:val="2"/>
-            <w:vAlign w:val="center"/>
-          </w:tcPr>
-          <w:p>
-            <w:pPr>
-              <w:numPr>
-                <w:ilvl w:val="0"/>
-                <w:numId w:val="0"/>
-              </w:numPr>
-              <w:ind w:left="0" w:leftChars="0" w:firstLine="0" w:firstLineChars="0"/>
-              <w:jc w:val="left"/>
-              <w:outlineLvl w:val="9"/>
-              <w:rPr>
-                <w:rFonts w:hint="default" w:ascii="华文中宋" w:hAnsi="华文中宋" w:eastAsia="华文中宋" w:cs="华文中宋"/>
-                <w:b/>
-                <w:bCs/>
-                <w:i w:val="0"/>
-                <w:caps w:val="0"/>
-                <w:color w:val="FF0000"/>
-                <w:spacing w:val="7"/>
                 <w:kern w:val="2"/>
                 <w:sz w:val="21"/>
                 <w:szCs w:val="21"/>
@@ -23645,7 +25665,7 @@
                 <w:vertAlign w:val="baseline"/>
                 <w:lang w:val="en-US" w:eastAsia="zh-CN"/>
               </w:rPr>
-              <w:t>high_resolution_clock</w:t>
+              <w:t>system_clock</w:t>
             </w:r>
           </w:p>
         </w:tc>
@@ -23687,18 +25707,33 @@
                 <w:bCs/>
                 <w:i w:val="0"/>
                 <w:caps w:val="0"/>
-                <w:color w:val="ED7D31" w:themeColor="accent2"/>
-                <w:spacing w:val="7"/>
-                <w:sz w:val="21"/>
-                <w:szCs w:val="21"/>
-                <w:lang w:val="en-US" w:eastAsia="zh-CN"/>
-                <w14:textFill>
-                  <w14:solidFill>
-                    <w14:schemeClr w14:val="accent2"/>
-                  </w14:solidFill>
-                </w14:textFill>
-              </w:rPr>
-              <w:t>高精度时钟</w:t>
+                <w:color w:val="E182F1"/>
+                <w:spacing w:val="7"/>
+                <w:sz w:val="21"/>
+                <w:szCs w:val="21"/>
+                <w:lang w:val="en-US" w:eastAsia="zh-CN"/>
+              </w:rPr>
+              <w:t>系统</w:t>
+            </w:r>
+            <w:r>
+              <w:rPr>
+                <w:rFonts w:hint="eastAsia" w:ascii="华文中宋" w:hAnsi="华文中宋" w:eastAsia="华文中宋" w:cs="华文中宋"/>
+                <w:b/>
+                <w:bCs/>
+                <w:i w:val="0"/>
+                <w:caps w:val="0"/>
+                <w:color w:val="ED7D31" w:themeColor="accent2"/>
+                <w:spacing w:val="7"/>
+                <w:sz w:val="21"/>
+                <w:szCs w:val="21"/>
+                <w:lang w:val="en-US" w:eastAsia="zh-CN"/>
+                <w14:textFill>
+                  <w14:solidFill>
+                    <w14:schemeClr w14:val="accent2"/>
+                  </w14:solidFill>
+                </w14:textFill>
+              </w:rPr>
+              <w:t>时钟</w:t>
             </w:r>
           </w:p>
         </w:tc>
@@ -23723,7 +25758,6 @@
         <w:tc>
           <w:tcPr>
             <w:tcW w:w="0" w:type="auto"/>
-            <w:vMerge w:val="continue"/>
             <w:vAlign w:val="center"/>
           </w:tcPr>
           <w:p>
@@ -23736,23 +25770,35 @@
               <w:jc w:val="left"/>
               <w:outlineLvl w:val="9"/>
               <w:rPr>
-                <w:rFonts w:hint="eastAsia" w:ascii="华文中宋" w:hAnsi="华文中宋" w:eastAsia="华文中宋" w:cs="华文中宋"/>
-                <w:b/>
-                <w:bCs/>
-                <w:i w:val="0"/>
-                <w:caps w:val="0"/>
-                <w:color w:val="ED7D31" w:themeColor="accent2"/>
-                <w:spacing w:val="7"/>
-                <w:sz w:val="21"/>
-                <w:szCs w:val="21"/>
-                <w:lang w:val="en-US" w:eastAsia="zh-CN"/>
-                <w14:textFill>
-                  <w14:solidFill>
-                    <w14:schemeClr w14:val="accent2"/>
-                  </w14:solidFill>
-                </w14:textFill>
-              </w:rPr>
-            </w:pPr>
+                <w:rFonts w:hint="default" w:ascii="华文中宋" w:hAnsi="华文中宋" w:eastAsia="华文中宋" w:cs="华文中宋"/>
+                <w:b/>
+                <w:bCs w:val="0"/>
+                <w:color w:val="ED7D31" w:themeColor="accent2"/>
+                <w:spacing w:val="7"/>
+                <w:lang w:val="en-US" w:eastAsia="zh-CN"/>
+                <w14:textFill>
+                  <w14:solidFill>
+                    <w14:schemeClr w14:val="accent2"/>
+                  </w14:solidFill>
+                </w14:textFill>
+              </w:rPr>
+            </w:pPr>
+            <w:r>
+              <w:rPr>
+                <w:rFonts w:hint="eastAsia" w:ascii="华文中宋" w:hAnsi="华文中宋" w:eastAsia="华文中宋" w:cs="华文中宋"/>
+                <w:b/>
+                <w:bCs w:val="0"/>
+                <w:color w:val="ED7D31" w:themeColor="accent2"/>
+                <w:spacing w:val="7"/>
+                <w:lang w:val="en-US" w:eastAsia="zh-CN"/>
+                <w14:textFill>
+                  <w14:solidFill>
+                    <w14:schemeClr w14:val="accent2"/>
+                  </w14:solidFill>
+                </w14:textFill>
+              </w:rPr>
+              <w:t>静态属性</w:t>
+            </w:r>
           </w:p>
         </w:tc>
         <w:tc>
@@ -23787,23 +25833,90 @@
               <w:rPr>
                 <w:rFonts w:hint="eastAsia" w:ascii="华文中宋" w:hAnsi="华文中宋" w:eastAsia="华文中宋" w:cs="华文中宋"/>
                 <w:b/>
-                <w:bCs w:val="0"/>
-                <w:color w:val="ED7D31" w:themeColor="accent2"/>
-                <w:spacing w:val="7"/>
-                <w:lang w:val="en-US" w:eastAsia="zh-CN"/>
-                <w14:textFill>
-                  <w14:solidFill>
-                    <w14:schemeClr w14:val="accent2"/>
-                  </w14:solidFill>
-                </w14:textFill>
-              </w:rPr>
-              <w:t>静态方法</w:t>
-            </w:r>
-          </w:p>
-        </w:tc>
-        <w:tc>
-          <w:tcPr>
-            <w:tcW w:w="0" w:type="auto"/>
+                <w:bCs/>
+                <w:i w:val="0"/>
+                <w:caps w:val="0"/>
+                <w:color w:val="FF0000"/>
+                <w:spacing w:val="7"/>
+                <w:sz w:val="21"/>
+                <w:szCs w:val="21"/>
+                <w:vertAlign w:val="baseline"/>
+                <w:lang w:val="en-US" w:eastAsia="zh-CN"/>
+              </w:rPr>
+              <w:t>time_point</w:t>
+            </w:r>
+          </w:p>
+        </w:tc>
+        <w:tc>
+          <w:tcPr>
+            <w:tcW w:w="0" w:type="auto"/>
+            <w:vAlign w:val="center"/>
+          </w:tcPr>
+          <w:p>
+            <w:pPr>
+              <w:numPr>
+                <w:ilvl w:val="0"/>
+                <w:numId w:val="0"/>
+              </w:numPr>
+              <w:ind w:left="0" w:leftChars="0" w:firstLine="0" w:firstLineChars="0"/>
+              <w:outlineLvl w:val="9"/>
+              <w:rPr>
+                <w:rFonts w:hint="default" w:ascii="华文中宋" w:hAnsi="华文中宋" w:eastAsia="华文中宋" w:cs="华文中宋"/>
+                <w:b/>
+                <w:bCs/>
+                <w:i w:val="0"/>
+                <w:caps w:val="0"/>
+                <w:color w:val="ED7D31" w:themeColor="accent2"/>
+                <w:spacing w:val="7"/>
+                <w:sz w:val="21"/>
+                <w:szCs w:val="21"/>
+                <w:lang w:val="en-US" w:eastAsia="zh-CN"/>
+                <w14:textFill>
+                  <w14:solidFill>
+                    <w14:schemeClr w14:val="accent2"/>
+                  </w14:solidFill>
+                </w14:textFill>
+              </w:rPr>
+            </w:pPr>
+            <w:r>
+              <w:rPr>
+                <w:rFonts w:hint="eastAsia" w:ascii="华文中宋" w:hAnsi="华文中宋" w:eastAsia="华文中宋" w:cs="华文中宋"/>
+                <w:b/>
+                <w:bCs/>
+                <w:i w:val="0"/>
+                <w:caps w:val="0"/>
+                <w:color w:val="E182F1"/>
+                <w:spacing w:val="7"/>
+                <w:sz w:val="21"/>
+                <w:szCs w:val="21"/>
+                <w:lang w:val="en-US" w:eastAsia="zh-CN"/>
+              </w:rPr>
+              <w:t>时间点类</w:t>
+            </w:r>
+          </w:p>
+        </w:tc>
+      </w:tr>
+      <w:tr>
+        <w:tblPrEx>
+          <w:tblBorders>
+            <w:top w:val="single" w:color="auto" w:sz="4" w:space="0"/>
+            <w:left w:val="single" w:color="auto" w:sz="4" w:space="0"/>
+            <w:bottom w:val="single" w:color="auto" w:sz="4" w:space="0"/>
+            <w:right w:val="single" w:color="auto" w:sz="4" w:space="0"/>
+            <w:insideH w:val="single" w:color="auto" w:sz="4" w:space="0"/>
+            <w:insideV w:val="single" w:color="auto" w:sz="4" w:space="0"/>
+          </w:tblBorders>
+          <w:tblCellMar>
+            <w:top w:w="0" w:type="dxa"/>
+            <w:left w:w="108" w:type="dxa"/>
+            <w:bottom w:w="0" w:type="dxa"/>
+            <w:right w:w="108" w:type="dxa"/>
+          </w:tblCellMar>
+        </w:tblPrEx>
+        <w:tc>
+          <w:tcPr>
+            <w:tcW w:w="0" w:type="auto"/>
+            <w:vMerge w:val="restart"/>
             <w:vAlign w:val="center"/>
           </w:tcPr>
           <w:p>
@@ -23816,6 +25929,52 @@
               <w:jc w:val="left"/>
               <w:outlineLvl w:val="9"/>
               <w:rPr>
+                <w:rFonts w:hint="default" w:ascii="华文中宋" w:hAnsi="华文中宋" w:eastAsia="华文中宋" w:cs="华文中宋"/>
+                <w:b/>
+                <w:bCs/>
+                <w:i w:val="0"/>
+                <w:caps w:val="0"/>
+                <w:color w:val="FF0000"/>
+                <w:spacing w:val="7"/>
+                <w:sz w:val="21"/>
+                <w:szCs w:val="21"/>
+                <w:vertAlign w:val="baseline"/>
+                <w:lang w:val="en-US" w:eastAsia="zh-CN"/>
+              </w:rPr>
+            </w:pPr>
+            <w:r>
+              <w:rPr>
+                <w:rFonts w:hint="eastAsia" w:ascii="华文中宋" w:hAnsi="华文中宋" w:eastAsia="华文中宋" w:cs="华文中宋"/>
+                <w:b/>
+                <w:bCs w:val="0"/>
+                <w:color w:val="ED7D31" w:themeColor="accent2"/>
+                <w:spacing w:val="7"/>
+                <w:lang w:val="en-US" w:eastAsia="zh-CN"/>
+                <w14:textFill>
+                  <w14:solidFill>
+                    <w14:schemeClr w14:val="accent2"/>
+                  </w14:solidFill>
+                </w14:textFill>
+              </w:rPr>
+              <w:t>静态方法</w:t>
+            </w:r>
+          </w:p>
+        </w:tc>
+        <w:tc>
+          <w:tcPr>
+            <w:tcW w:w="0" w:type="auto"/>
+            <w:vAlign w:val="center"/>
+          </w:tcPr>
+          <w:p>
+            <w:pPr>
+              <w:numPr>
+                <w:ilvl w:val="0"/>
+                <w:numId w:val="0"/>
+              </w:numPr>
+              <w:ind w:left="0" w:leftChars="0" w:firstLine="0" w:firstLineChars="0"/>
+              <w:jc w:val="left"/>
+              <w:outlineLvl w:val="9"/>
+              <w:rPr>
                 <w:rFonts w:hint="eastAsia" w:ascii="华文中宋" w:hAnsi="华文中宋" w:eastAsia="华文中宋" w:cs="华文中宋"/>
                 <w:b/>
                 <w:bCs/>
@@ -23861,42 +26020,42 @@
               <w:ind w:left="0" w:leftChars="0" w:firstLine="0" w:firstLineChars="0"/>
               <w:outlineLvl w:val="9"/>
               <w:rPr>
-                <w:rFonts w:hint="eastAsia" w:ascii="华文中宋" w:hAnsi="华文中宋" w:eastAsia="华文中宋" w:cs="华文中宋"/>
-                <w:b/>
-                <w:bCs/>
-                <w:i w:val="0"/>
-                <w:caps w:val="0"/>
-                <w:color w:val="ED7D31" w:themeColor="accent2"/>
-                <w:spacing w:val="7"/>
-                <w:sz w:val="21"/>
-                <w:szCs w:val="21"/>
-                <w:lang w:val="en-US" w:eastAsia="zh-CN"/>
-                <w14:textFill>
-                  <w14:solidFill>
-                    <w14:schemeClr w14:val="accent2"/>
-                  </w14:solidFill>
-                </w14:textFill>
-              </w:rPr>
-            </w:pPr>
-            <w:r>
-              <w:rPr>
-                <w:rFonts w:hint="eastAsia" w:ascii="华文中宋" w:hAnsi="华文中宋" w:eastAsia="华文中宋" w:cs="华文中宋"/>
-                <w:b/>
-                <w:bCs/>
-                <w:i w:val="0"/>
-                <w:caps w:val="0"/>
-                <w:color w:val="ED7D31" w:themeColor="accent2"/>
-                <w:spacing w:val="7"/>
-                <w:sz w:val="21"/>
-                <w:szCs w:val="21"/>
-                <w:lang w:val="en-US" w:eastAsia="zh-CN"/>
-                <w14:textFill>
-                  <w14:solidFill>
-                    <w14:schemeClr w14:val="accent2"/>
-                  </w14:solidFill>
-                </w14:textFill>
-              </w:rPr>
-              <w:t>获得当前</w:t>
+                <w:rFonts w:hint="default" w:ascii="华文中宋" w:hAnsi="华文中宋" w:eastAsia="华文中宋" w:cs="华文中宋"/>
+                <w:b/>
+                <w:bCs/>
+                <w:i w:val="0"/>
+                <w:caps w:val="0"/>
+                <w:color w:val="ED7D31" w:themeColor="accent2"/>
+                <w:spacing w:val="7"/>
+                <w:sz w:val="21"/>
+                <w:szCs w:val="21"/>
+                <w:lang w:val="en-US" w:eastAsia="zh-CN"/>
+                <w14:textFill>
+                  <w14:solidFill>
+                    <w14:schemeClr w14:val="accent2"/>
+                  </w14:solidFill>
+                </w14:textFill>
+              </w:rPr>
+            </w:pPr>
+            <w:r>
+              <w:rPr>
+                <w:rFonts w:hint="eastAsia" w:ascii="华文中宋" w:hAnsi="华文中宋" w:eastAsia="华文中宋" w:cs="华文中宋"/>
+                <w:b/>
+                <w:bCs/>
+                <w:i w:val="0"/>
+                <w:caps w:val="0"/>
+                <w:color w:val="ED7D31" w:themeColor="accent2"/>
+                <w:spacing w:val="7"/>
+                <w:sz w:val="21"/>
+                <w:szCs w:val="21"/>
+                <w:lang w:val="en-US" w:eastAsia="zh-CN"/>
+                <w14:textFill>
+                  <w14:solidFill>
+                    <w14:schemeClr w14:val="accent2"/>
+                  </w14:solidFill>
+                </w14:textFill>
+              </w:rPr>
+              <w:t>获得</w:t>
             </w:r>
             <w:r>
               <w:rPr>
@@ -23911,7 +26070,172 @@
                 <w:szCs w:val="21"/>
                 <w:lang w:val="en-US" w:eastAsia="zh-CN"/>
               </w:rPr>
-              <w:t>时间点</w:t>
+              <w:t>当前</w:t>
+            </w:r>
+            <w:r>
+              <w:rPr>
+                <w:rFonts w:hint="eastAsia" w:ascii="华文中宋" w:hAnsi="华文中宋" w:eastAsia="华文中宋" w:cs="华文中宋"/>
+                <w:b/>
+                <w:bCs w:val="0"/>
+                <w:color w:val="ED7D31" w:themeColor="accent2"/>
+                <w:spacing w:val="7"/>
+                <w:lang w:val="en-US" w:eastAsia="zh-CN"/>
+                <w14:textFill>
+                  <w14:solidFill>
+                    <w14:schemeClr w14:val="accent2"/>
+                  </w14:solidFill>
+                </w14:textFill>
+              </w:rPr>
+              <w:t>time_point</w:t>
+            </w:r>
+          </w:p>
+        </w:tc>
+      </w:tr>
+      <w:tr>
+        <w:tblPrEx>
+          <w:tblBorders>
+            <w:top w:val="single" w:color="auto" w:sz="4" w:space="0"/>
+            <w:left w:val="single" w:color="auto" w:sz="4" w:space="0"/>
+            <w:bottom w:val="single" w:color="auto" w:sz="4" w:space="0"/>
+            <w:right w:val="single" w:color="auto" w:sz="4" w:space="0"/>
+            <w:insideH w:val="single" w:color="auto" w:sz="4" w:space="0"/>
+            <w:insideV w:val="single" w:color="auto" w:sz="4" w:space="0"/>
+          </w:tblBorders>
+          <w:tblCellMar>
+            <w:top w:w="0" w:type="dxa"/>
+            <w:left w:w="108" w:type="dxa"/>
+            <w:bottom w:w="0" w:type="dxa"/>
+            <w:right w:w="108" w:type="dxa"/>
+          </w:tblCellMar>
+        </w:tblPrEx>
+        <w:tc>
+          <w:tcPr>
+            <w:tcW w:w="0" w:type="auto"/>
+            <w:vMerge w:val="continue"/>
+            <w:tcBorders/>
+            <w:vAlign w:val="center"/>
+          </w:tcPr>
+          <w:p>
+            <w:pPr>
+              <w:numPr>
+                <w:ilvl w:val="0"/>
+                <w:numId w:val="0"/>
+              </w:numPr>
+              <w:ind w:left="0" w:leftChars="0" w:firstLine="0" w:firstLineChars="0"/>
+              <w:jc w:val="left"/>
+              <w:outlineLvl w:val="9"/>
+              <w:rPr>
+                <w:rFonts w:hint="eastAsia" w:ascii="华文中宋" w:hAnsi="华文中宋" w:eastAsia="华文中宋" w:cs="华文中宋"/>
+                <w:b/>
+                <w:bCs w:val="0"/>
+                <w:color w:val="ED7D31" w:themeColor="accent2"/>
+                <w:spacing w:val="7"/>
+                <w:lang w:val="en-US" w:eastAsia="zh-CN"/>
+                <w14:textFill>
+                  <w14:solidFill>
+                    <w14:schemeClr w14:val="accent2"/>
+                  </w14:solidFill>
+                </w14:textFill>
+              </w:rPr>
+            </w:pPr>
+          </w:p>
+        </w:tc>
+        <w:tc>
+          <w:tcPr>
+            <w:tcW w:w="0" w:type="auto"/>
+            <w:vAlign w:val="center"/>
+          </w:tcPr>
+          <w:p>
+            <w:pPr>
+              <w:numPr>
+                <w:ilvl w:val="0"/>
+                <w:numId w:val="0"/>
+              </w:numPr>
+              <w:ind w:left="0" w:leftChars="0" w:firstLine="0" w:firstLineChars="0"/>
+              <w:jc w:val="left"/>
+              <w:outlineLvl w:val="9"/>
+              <w:rPr>
+                <w:rFonts w:hint="default" w:ascii="华文中宋" w:hAnsi="华文中宋" w:eastAsia="华文中宋" w:cs="华文中宋"/>
+                <w:b/>
+                <w:bCs/>
+                <w:i w:val="0"/>
+                <w:caps w:val="0"/>
+                <w:color w:val="FF0000"/>
+                <w:spacing w:val="7"/>
+                <w:sz w:val="21"/>
+                <w:szCs w:val="21"/>
+                <w:vertAlign w:val="baseline"/>
+                <w:lang w:val="en-US" w:eastAsia="zh-CN"/>
+              </w:rPr>
+            </w:pPr>
+            <w:r>
+              <w:rPr>
+                <w:rFonts w:hint="eastAsia" w:ascii="华文中宋" w:hAnsi="华文中宋" w:eastAsia="华文中宋" w:cs="华文中宋"/>
+                <w:b/>
+                <w:bCs/>
+                <w:i w:val="0"/>
+                <w:caps w:val="0"/>
+                <w:color w:val="FF0000"/>
+                <w:spacing w:val="7"/>
+                <w:sz w:val="21"/>
+                <w:szCs w:val="21"/>
+                <w:vertAlign w:val="baseline"/>
+                <w:lang w:val="en-US" w:eastAsia="zh-CN"/>
+              </w:rPr>
+              <w:t>to_time_t(tp)</w:t>
+            </w:r>
+          </w:p>
+        </w:tc>
+        <w:tc>
+          <w:tcPr>
+            <w:tcW w:w="0" w:type="auto"/>
+            <w:vAlign w:val="center"/>
+          </w:tcPr>
+          <w:p>
+            <w:pPr>
+              <w:numPr>
+                <w:ilvl w:val="0"/>
+                <w:numId w:val="0"/>
+              </w:numPr>
+              <w:ind w:left="0" w:leftChars="0" w:firstLine="0" w:firstLineChars="0"/>
+              <w:outlineLvl w:val="9"/>
+              <w:rPr>
+                <w:rFonts w:hint="default" w:ascii="华文中宋" w:hAnsi="华文中宋" w:eastAsia="华文中宋" w:cs="华文中宋"/>
+                <w:b/>
+                <w:bCs/>
+                <w:i w:val="0"/>
+                <w:caps w:val="0"/>
+                <w:color w:val="ED7D31" w:themeColor="accent2"/>
+                <w:spacing w:val="7"/>
+                <w:sz w:val="21"/>
+                <w:szCs w:val="21"/>
+                <w:lang w:val="en-US" w:eastAsia="zh-CN"/>
+                <w14:textFill>
+                  <w14:solidFill>
+                    <w14:schemeClr w14:val="accent2"/>
+                  </w14:solidFill>
+                </w14:textFill>
+              </w:rPr>
+            </w:pPr>
+            <w:r>
+              <w:rPr>
+                <w:rFonts w:hint="eastAsia" w:ascii="华文中宋" w:hAnsi="华文中宋" w:eastAsia="华文中宋" w:cs="华文中宋"/>
+                <w:b/>
+                <w:bCs/>
+                <w:i w:val="0"/>
+                <w:caps w:val="0"/>
+                <w:color w:val="ED7D31" w:themeColor="accent2"/>
+                <w:spacing w:val="7"/>
+                <w:sz w:val="21"/>
+                <w:szCs w:val="21"/>
+                <w:lang w:val="en-US" w:eastAsia="zh-CN"/>
+                <w14:textFill>
+                  <w14:solidFill>
+                    <w14:schemeClr w14:val="accent2"/>
+                  </w14:solidFill>
+                </w14:textFill>
+              </w:rPr>
+              <w:t>time_point → int64_t</w:t>
             </w:r>
           </w:p>
         </w:tc>
@@ -23940,9 +26264,8 @@
         </w:tblCellMar>
       </w:tblPr>
       <w:tblGrid>
-        <w:gridCol w:w="974"/>
-        <w:gridCol w:w="1113"/>
-        <w:gridCol w:w="981"/>
+        <w:gridCol w:w="3216"/>
+        <w:gridCol w:w="2834"/>
         <w:gridCol w:w="1562"/>
       </w:tblGrid>
       <w:tr>
@@ -23965,7 +26288,7 @@
         <w:tc>
           <w:tcPr>
             <w:tcW w:w="0" w:type="auto"/>
-            <w:vMerge w:val="restart"/>
+            <w:gridSpan w:val="2"/>
             <w:vAlign w:val="center"/>
           </w:tcPr>
           <w:p>
@@ -23978,61 +26301,6 @@
               <w:jc w:val="left"/>
               <w:outlineLvl w:val="9"/>
               <w:rPr>
-                <w:rFonts w:hint="eastAsia" w:ascii="华文中宋" w:hAnsi="华文中宋" w:eastAsia="华文中宋" w:cs="华文中宋"/>
-                <w:b/>
-                <w:bCs/>
-                <w:i w:val="0"/>
-                <w:caps w:val="0"/>
-                <w:color w:val="ED7D31" w:themeColor="accent2"/>
-                <w:spacing w:val="7"/>
-                <w:sz w:val="21"/>
-                <w:szCs w:val="21"/>
-                <w:lang w:val="en-US" w:eastAsia="zh-CN"/>
-                <w14:textFill>
-                  <w14:solidFill>
-                    <w14:schemeClr w14:val="accent2"/>
-                  </w14:solidFill>
-                </w14:textFill>
-              </w:rPr>
-            </w:pPr>
-            <w:r>
-              <w:rPr>
-                <w:rFonts w:hint="eastAsia" w:ascii="华文中宋" w:hAnsi="华文中宋" w:eastAsia="华文中宋" w:cs="华文中宋"/>
-                <w:b/>
-                <w:bCs/>
-                <w:i w:val="0"/>
-                <w:caps w:val="0"/>
-                <w:color w:val="ED7D31" w:themeColor="accent2"/>
-                <w:spacing w:val="7"/>
-                <w:sz w:val="21"/>
-                <w:szCs w:val="21"/>
-                <w:lang w:val="en-US" w:eastAsia="zh-CN"/>
-                <w14:textFill>
-                  <w14:solidFill>
-                    <w14:schemeClr w14:val="accent2"/>
-                  </w14:solidFill>
-                </w14:textFill>
-              </w:rPr>
-              <w:t>chrono</w:t>
-            </w:r>
-          </w:p>
-        </w:tc>
-        <w:tc>
-          <w:tcPr>
-            <w:tcW w:w="0" w:type="auto"/>
-            <w:gridSpan w:val="2"/>
-            <w:vAlign w:val="center"/>
-          </w:tcPr>
-          <w:p>
-            <w:pPr>
-              <w:numPr>
-                <w:ilvl w:val="0"/>
-                <w:numId w:val="0"/>
-              </w:numPr>
-              <w:ind w:left="0" w:leftChars="0" w:firstLine="0" w:firstLineChars="0"/>
-              <w:jc w:val="left"/>
-              <w:outlineLvl w:val="9"/>
-              <w:rPr>
                 <w:rFonts w:hint="default" w:ascii="华文中宋" w:hAnsi="华文中宋" w:eastAsia="华文中宋" w:cs="华文中宋"/>
                 <w:b/>
                 <w:bCs/>
@@ -24060,7 +26328,7 @@
                 <w:vertAlign w:val="baseline"/>
                 <w:lang w:val="en-US" w:eastAsia="zh-CN"/>
               </w:rPr>
-              <w:t>duration</w:t>
+              <w:t>duration / milliseconds / seconds / minutes / hours</w:t>
             </w:r>
           </w:p>
         </w:tc>
@@ -24102,18 +26370,33 @@
                 <w:bCs/>
                 <w:i w:val="0"/>
                 <w:caps w:val="0"/>
-                <w:color w:val="ED7D31" w:themeColor="accent2"/>
-                <w:spacing w:val="7"/>
-                <w:sz w:val="21"/>
-                <w:szCs w:val="21"/>
-                <w:lang w:val="en-US" w:eastAsia="zh-CN"/>
-                <w14:textFill>
-                  <w14:solidFill>
-                    <w14:schemeClr w14:val="accent2"/>
-                  </w14:solidFill>
-                </w14:textFill>
-              </w:rPr>
-              <w:t>持续时间</w:t>
+                <w:color w:val="E182F1"/>
+                <w:spacing w:val="7"/>
+                <w:sz w:val="21"/>
+                <w:szCs w:val="21"/>
+                <w:lang w:val="en-US" w:eastAsia="zh-CN"/>
+              </w:rPr>
+              <w:t>持续</w:t>
+            </w:r>
+            <w:r>
+              <w:rPr>
+                <w:rFonts w:hint="eastAsia" w:ascii="华文中宋" w:hAnsi="华文中宋" w:eastAsia="华文中宋" w:cs="华文中宋"/>
+                <w:b/>
+                <w:bCs/>
+                <w:i w:val="0"/>
+                <w:caps w:val="0"/>
+                <w:color w:val="ED7D31" w:themeColor="accent2"/>
+                <w:spacing w:val="7"/>
+                <w:sz w:val="21"/>
+                <w:szCs w:val="21"/>
+                <w:lang w:val="en-US" w:eastAsia="zh-CN"/>
+                <w14:textFill>
+                  <w14:solidFill>
+                    <w14:schemeClr w14:val="accent2"/>
+                  </w14:solidFill>
+                </w14:textFill>
+              </w:rPr>
+              <w:t>时间</w:t>
             </w:r>
           </w:p>
         </w:tc>
@@ -24135,41 +26418,6 @@
             <w:right w:w="108" w:type="dxa"/>
           </w:tblCellMar>
         </w:tblPrEx>
-        <w:tc>
-          <w:tcPr>
-            <w:tcW w:w="0" w:type="auto"/>
-            <w:vMerge w:val="continue"/>
-            <w:vAlign w:val="center"/>
-          </w:tcPr>
-          <w:p>
-            <w:pPr>
-              <w:numPr>
-                <w:ilvl w:val="0"/>
-                <w:numId w:val="0"/>
-              </w:numPr>
-              <w:ind w:left="0" w:leftChars="0" w:firstLine="0" w:firstLineChars="0"/>
-              <w:jc w:val="left"/>
-              <w:outlineLvl w:val="9"/>
-              <w:rPr>
-                <w:rFonts w:hint="eastAsia" w:ascii="华文中宋" w:hAnsi="华文中宋" w:eastAsia="华文中宋" w:cs="华文中宋"/>
-                <w:b/>
-                <w:bCs/>
-                <w:i w:val="0"/>
-                <w:caps w:val="0"/>
-                <w:color w:val="ED7D31" w:themeColor="accent2"/>
-                <w:spacing w:val="7"/>
-                <w:sz w:val="21"/>
-                <w:szCs w:val="21"/>
-                <w:lang w:val="en-US" w:eastAsia="zh-CN"/>
-                <w14:textFill>
-                  <w14:solidFill>
-                    <w14:schemeClr w14:val="accent2"/>
-                  </w14:solidFill>
-                </w14:textFill>
-              </w:rPr>
-            </w:pPr>
-          </w:p>
-        </w:tc>
         <w:tc>
           <w:tcPr>
             <w:tcW w:w="0" w:type="auto"/>
@@ -26901,7 +29149,8 @@
         </w:tblCellMar>
       </w:tblPr>
       <w:tblGrid>
-        <w:gridCol w:w="1500"/>
+        <w:gridCol w:w="637"/>
+        <w:gridCol w:w="1681"/>
         <w:gridCol w:w="2234"/>
       </w:tblGrid>
       <w:tr>
@@ -26921,12 +29170,10 @@
             <w:right w:w="108" w:type="dxa"/>
           </w:tblCellMar>
         </w:tblPrEx>
-        <w:trPr>
-          <w:trHeight w:val="156" w:hRule="atLeast"/>
-        </w:trPr>
-        <w:tc>
-          <w:tcPr>
-            <w:tcW w:w="0" w:type="auto"/>
+        <w:tc>
+          <w:tcPr>
+            <w:tcW w:w="0" w:type="auto"/>
+            <w:gridSpan w:val="2"/>
             <w:vAlign w:val="center"/>
           </w:tcPr>
           <w:p>
@@ -26935,18 +29182,16 @@
                 <w:ilvl w:val="0"/>
                 <w:numId w:val="0"/>
               </w:numPr>
-              <w:ind w:left="0" w:leftChars="0" w:firstLine="0" w:firstLineChars="0"/>
               <w:jc w:val="left"/>
               <w:rPr>
                 <w:rFonts w:hint="eastAsia" w:ascii="华文中宋" w:hAnsi="华文中宋" w:eastAsia="华文中宋" w:cs="华文中宋"/>
                 <w:b/>
                 <w:bCs/>
                 <w:color w:val="FF0000"/>
-                <w:kern w:val="2"/>
-                <w:sz w:val="21"/>
-                <w:szCs w:val="21"/>
-                <w:vertAlign w:val="baseline"/>
-                <w:lang w:val="en-US" w:eastAsia="zh-CN" w:bidi="ar-SA"/>
+                <w:sz w:val="21"/>
+                <w:szCs w:val="21"/>
+                <w:vertAlign w:val="baseline"/>
+                <w:lang w:val="en-US" w:eastAsia="zh-CN"/>
               </w:rPr>
             </w:pPr>
             <w:r>
@@ -26977,17 +29222,13 @@
                 <w:rFonts w:hint="eastAsia" w:ascii="华文中宋" w:hAnsi="华文中宋" w:eastAsia="华文中宋" w:cs="华文中宋"/>
                 <w:b/>
                 <w:bCs/>
-                <w:color w:val="ED7D31" w:themeColor="accent2"/>
-                <w:kern w:val="2"/>
-                <w:sz w:val="21"/>
-                <w:szCs w:val="21"/>
-                <w:vertAlign w:val="baseline"/>
-                <w:lang w:val="en-US" w:eastAsia="zh-CN" w:bidi="ar-SA"/>
-                <w14:textFill>
-                  <w14:solidFill>
-                    <w14:schemeClr w14:val="accent2"/>
-                  </w14:solidFill>
-                </w14:textFill>
+                <w:i w:val="0"/>
+                <w:caps w:val="0"/>
+                <w:color w:val="EA82F1"/>
+                <w:spacing w:val="7"/>
+                <w:sz w:val="21"/>
+                <w:szCs w:val="21"/>
+                <w:lang w:val="en-US" w:eastAsia="zh-CN"/>
               </w:rPr>
             </w:pPr>
             <w:r>
@@ -27063,41 +29304,6 @@
           </w:p>
         </w:tc>
       </w:tr>
-    </w:tbl>
-    <w:p>
-      <w:pPr>
-        <w:rPr>
-          <w:rFonts w:hint="default"/>
-          <w:lang w:val="en-US" w:eastAsia="zh-CN"/>
-        </w:rPr>
-      </w:pPr>
-    </w:p>
-    <w:tbl>
-      <w:tblPr>
-        <w:tblStyle w:val="6"/>
-        <w:tblW w:w="0" w:type="auto"/>
-        <w:tblInd w:w="0" w:type="dxa"/>
-        <w:tblBorders>
-          <w:top w:val="single" w:color="auto" w:sz="4" w:space="0"/>
-          <w:left w:val="single" w:color="auto" w:sz="4" w:space="0"/>
-          <w:bottom w:val="single" w:color="auto" w:sz="4" w:space="0"/>
-          <w:right w:val="single" w:color="auto" w:sz="4" w:space="0"/>
-          <w:insideH w:val="single" w:color="auto" w:sz="4" w:space="0"/>
-          <w:insideV w:val="single" w:color="auto" w:sz="4" w:space="0"/>
-        </w:tblBorders>
-        <w:tblLayout w:type="autofit"/>
-        <w:tblCellMar>
-          <w:top w:w="0" w:type="dxa"/>
-          <w:left w:w="108" w:type="dxa"/>
-          <w:bottom w:w="0" w:type="dxa"/>
-          <w:right w:w="108" w:type="dxa"/>
-        </w:tblCellMar>
-      </w:tblPr>
-      <w:tblGrid>
-        <w:gridCol w:w="637"/>
-        <w:gridCol w:w="1681"/>
-        <w:gridCol w:w="1534"/>
-      </w:tblGrid>
       <w:tr>
         <w:tblPrEx>
           <w:tblBorders>
@@ -27797,6 +30003,184 @@
             <w:insideH w:val="single" w:color="auto" w:sz="4" w:space="0"/>
             <w:insideV w:val="single" w:color="auto" w:sz="4" w:space="0"/>
           </w:tblBorders>
+        </w:tblPrEx>
+        <w:trPr>
+          <w:trHeight w:val="90" w:hRule="atLeast"/>
+        </w:trPr>
+        <w:tc>
+          <w:tcPr>
+            <w:tcW w:w="0" w:type="auto"/>
+            <w:vAlign w:val="center"/>
+          </w:tcPr>
+          <w:p>
+            <w:pPr>
+              <w:numPr>
+                <w:ilvl w:val="0"/>
+                <w:numId w:val="0"/>
+              </w:numPr>
+              <w:ind w:left="0" w:leftChars="0" w:firstLine="0" w:firstLineChars="0"/>
+              <w:jc w:val="left"/>
+              <w:rPr>
+                <w:rFonts w:hint="default" w:ascii="华文中宋" w:hAnsi="华文中宋" w:eastAsia="华文中宋" w:cs="华文中宋"/>
+                <w:b/>
+                <w:bCs/>
+                <w:color w:val="FF0000"/>
+                <w:sz w:val="21"/>
+                <w:szCs w:val="21"/>
+                <w:vertAlign w:val="baseline"/>
+                <w:lang w:val="en-US" w:eastAsia="zh-CN"/>
+              </w:rPr>
+            </w:pPr>
+            <w:r>
+              <w:rPr>
+                <w:rFonts w:hint="eastAsia" w:ascii="华文中宋" w:hAnsi="华文中宋" w:eastAsia="华文中宋" w:cs="华文中宋"/>
+                <w:b/>
+                <w:bCs/>
+                <w:color w:val="FF0000"/>
+                <w:sz w:val="21"/>
+                <w:szCs w:val="21"/>
+                <w:vertAlign w:val="baseline"/>
+                <w:lang w:val="en-US" w:eastAsia="zh-CN"/>
+              </w:rPr>
+              <w:t>srand(id)</w:t>
+            </w:r>
+          </w:p>
+        </w:tc>
+        <w:tc>
+          <w:tcPr>
+            <w:tcW w:w="0" w:type="auto"/>
+            <w:vAlign w:val="center"/>
+          </w:tcPr>
+          <w:p>
+            <w:pPr>
+              <w:bidi w:val="0"/>
+              <w:jc w:val="left"/>
+              <w:rPr>
+                <w:rFonts w:hint="default" w:ascii="华文中宋" w:hAnsi="华文中宋" w:eastAsia="华文中宋" w:cs="华文中宋"/>
+                <w:b/>
+                <w:bCs/>
+                <w:i w:val="0"/>
+                <w:caps w:val="0"/>
+                <w:color w:val="EA82F1"/>
+                <w:spacing w:val="7"/>
+                <w:sz w:val="21"/>
+                <w:szCs w:val="21"/>
+                <w:lang w:val="en-US" w:eastAsia="zh-CN"/>
+              </w:rPr>
+            </w:pPr>
+            <w:r>
+              <w:rPr>
+                <w:rFonts w:hint="eastAsia" w:ascii="华文中宋" w:hAnsi="华文中宋" w:eastAsia="华文中宋" w:cs="华文中宋"/>
+                <w:b/>
+                <w:bCs/>
+                <w:color w:val="ED7D31" w:themeColor="accent2"/>
+                <w:sz w:val="21"/>
+                <w:szCs w:val="21"/>
+                <w:vertAlign w:val="baseline"/>
+                <w:lang w:val="en-US" w:eastAsia="zh-CN"/>
+                <w14:textFill>
+                  <w14:solidFill>
+                    <w14:schemeClr w14:val="accent2"/>
+                  </w14:solidFill>
+                </w14:textFill>
+              </w:rPr>
+              <w:t>指定</w:t>
+            </w:r>
+            <w:r>
+              <w:rPr>
+                <w:rFonts w:hint="eastAsia" w:ascii="华文中宋" w:hAnsi="华文中宋" w:eastAsia="华文中宋" w:cs="华文中宋"/>
+                <w:b/>
+                <w:bCs/>
+                <w:i w:val="0"/>
+                <w:caps w:val="0"/>
+                <w:color w:val="EA82F1"/>
+                <w:spacing w:val="7"/>
+                <w:sz w:val="21"/>
+                <w:szCs w:val="21"/>
+                <w:lang w:val="en-US" w:eastAsia="zh-CN"/>
+              </w:rPr>
+              <w:t>随机种子</w:t>
+            </w:r>
+          </w:p>
+        </w:tc>
+      </w:tr>
+    </w:tbl>
+    <w:p>
+      <w:pPr>
+        <w:rPr>
+          <w:rFonts w:hint="default"/>
+          <w:lang w:val="en-US" w:eastAsia="zh-CN"/>
+        </w:rPr>
+      </w:pPr>
+    </w:p>
+    <w:p>
+      <w:pPr>
+        <w:rPr>
+          <w:rFonts w:hint="default"/>
+          <w:lang w:val="en-US" w:eastAsia="zh-CN"/>
+        </w:rPr>
+      </w:pPr>
+    </w:p>
+    <w:p>
+      <w:pPr>
+        <w:outlineLvl w:val="1"/>
+        <w:rPr>
+          <w:rFonts w:hint="default"/>
+          <w:lang w:val="en-US" w:eastAsia="zh-CN"/>
+        </w:rPr>
+      </w:pPr>
+      <w:r>
+        <w:rPr>
+          <w:rFonts w:hint="eastAsia" w:ascii="华文中宋" w:hAnsi="华文中宋" w:eastAsia="华文中宋" w:cs="华文中宋"/>
+          <w:b/>
+          <w:bCs/>
+          <w:i w:val="0"/>
+          <w:caps w:val="0"/>
+          <w:color w:val="00B0F0"/>
+          <w:spacing w:val="7"/>
+          <w:sz w:val="21"/>
+          <w:szCs w:val="21"/>
+          <w:lang w:val="en-US" w:eastAsia="zh-CN"/>
+        </w:rPr>
+        <w:t>线程thread：</w:t>
+      </w:r>
+    </w:p>
+    <w:tbl>
+      <w:tblPr>
+        <w:tblStyle w:val="6"/>
+        <w:tblW w:w="0" w:type="auto"/>
+        <w:tblInd w:w="0" w:type="dxa"/>
+        <w:tblBorders>
+          <w:top w:val="single" w:color="auto" w:sz="4" w:space="0"/>
+          <w:left w:val="single" w:color="auto" w:sz="4" w:space="0"/>
+          <w:bottom w:val="single" w:color="auto" w:sz="4" w:space="0"/>
+          <w:right w:val="single" w:color="auto" w:sz="4" w:space="0"/>
+          <w:insideH w:val="single" w:color="auto" w:sz="4" w:space="0"/>
+          <w:insideV w:val="single" w:color="auto" w:sz="4" w:space="0"/>
+        </w:tblBorders>
+        <w:tblLayout w:type="autofit"/>
+        <w:tblCellMar>
+          <w:top w:w="0" w:type="dxa"/>
+          <w:left w:w="108" w:type="dxa"/>
+          <w:bottom w:w="0" w:type="dxa"/>
+          <w:right w:w="108" w:type="dxa"/>
+        </w:tblCellMar>
+      </w:tblPr>
+      <w:tblGrid>
+        <w:gridCol w:w="1386"/>
+        <w:gridCol w:w="3394"/>
+        <w:gridCol w:w="2403"/>
+      </w:tblGrid>
+      <w:tr>
+        <w:tblPrEx>
+          <w:tblBorders>
+            <w:top w:val="single" w:color="auto" w:sz="4" w:space="0"/>
+            <w:left w:val="single" w:color="auto" w:sz="4" w:space="0"/>
+            <w:bottom w:val="single" w:color="auto" w:sz="4" w:space="0"/>
+            <w:right w:val="single" w:color="auto" w:sz="4" w:space="0"/>
+            <w:insideH w:val="single" w:color="auto" w:sz="4" w:space="0"/>
+            <w:insideV w:val="single" w:color="auto" w:sz="4" w:space="0"/>
+          </w:tblBorders>
           <w:tblCellMar>
             <w:top w:w="0" w:type="dxa"/>
             <w:left w:w="108" w:type="dxa"/>
@@ -27804,12 +30188,56 @@
             <w:right w:w="108" w:type="dxa"/>
           </w:tblCellMar>
         </w:tblPrEx>
-        <w:trPr>
-          <w:trHeight w:val="90" w:hRule="atLeast"/>
-        </w:trPr>
-        <w:tc>
-          <w:tcPr>
-            <w:tcW w:w="0" w:type="auto"/>
+        <w:tc>
+          <w:tcPr>
+            <w:tcW w:w="1386" w:type="dxa"/>
+            <w:vMerge w:val="restart"/>
+            <w:vAlign w:val="center"/>
+          </w:tcPr>
+          <w:p>
+            <w:pPr>
+              <w:bidi w:val="0"/>
+              <w:jc w:val="left"/>
+              <w:rPr>
+                <w:rFonts w:hint="default" w:ascii="华文中宋" w:hAnsi="华文中宋" w:eastAsia="华文中宋" w:cs="华文中宋"/>
+                <w:b/>
+                <w:bCs/>
+                <w:color w:val="ED7D31" w:themeColor="accent2"/>
+                <w:kern w:val="2"/>
+                <w:sz w:val="21"/>
+                <w:szCs w:val="21"/>
+                <w:vertAlign w:val="baseline"/>
+                <w:lang w:val="en-US" w:eastAsia="zh-CN" w:bidi="ar-SA"/>
+                <w14:textFill>
+                  <w14:solidFill>
+                    <w14:schemeClr w14:val="accent2"/>
+                  </w14:solidFill>
+                </w14:textFill>
+              </w:rPr>
+            </w:pPr>
+            <w:r>
+              <w:rPr>
+                <w:rFonts w:hint="eastAsia" w:ascii="华文中宋" w:hAnsi="华文中宋" w:eastAsia="华文中宋" w:cs="华文中宋"/>
+                <w:b/>
+                <w:bCs/>
+                <w:color w:val="ED7D31" w:themeColor="accent2"/>
+                <w:sz w:val="21"/>
+                <w:szCs w:val="21"/>
+                <w:vertAlign w:val="baseline"/>
+                <w:lang w:val="en-US" w:eastAsia="zh-CN"/>
+                <w14:textFill>
+                  <w14:solidFill>
+                    <w14:schemeClr w14:val="accent2"/>
+                  </w14:solidFill>
+                </w14:textFill>
+              </w:rPr>
+              <w:t>this_thread</w:t>
+            </w:r>
+          </w:p>
+        </w:tc>
+        <w:tc>
+          <w:tcPr>
+            <w:tcW w:w="3394" w:type="dxa"/>
             <w:vAlign w:val="center"/>
           </w:tcPr>
           <w:p>
@@ -27825,24 +30253,25 @@
                 <w:b/>
                 <w:bCs/>
                 <w:color w:val="FF0000"/>
-                <w:sz w:val="21"/>
-                <w:szCs w:val="21"/>
-                <w:vertAlign w:val="baseline"/>
-                <w:lang w:val="en-US" w:eastAsia="zh-CN"/>
-              </w:rPr>
-            </w:pPr>
-            <w:r>
-              <w:rPr>
-                <w:rFonts w:hint="eastAsia" w:ascii="华文中宋" w:hAnsi="华文中宋" w:eastAsia="华文中宋" w:cs="华文中宋"/>
-                <w:b/>
-                <w:bCs/>
-                <w:color w:val="FF0000"/>
-                <w:sz w:val="21"/>
-                <w:szCs w:val="21"/>
-                <w:vertAlign w:val="baseline"/>
-                <w:lang w:val="en-US" w:eastAsia="zh-CN"/>
-              </w:rPr>
-              <w:t>srand(id)</w:t>
+                <w:kern w:val="2"/>
+                <w:sz w:val="21"/>
+                <w:szCs w:val="21"/>
+                <w:vertAlign w:val="baseline"/>
+                <w:lang w:val="en-US" w:eastAsia="zh-CN" w:bidi="ar-SA"/>
+              </w:rPr>
+            </w:pPr>
+            <w:r>
+              <w:rPr>
+                <w:rFonts w:hint="eastAsia" w:ascii="华文中宋" w:hAnsi="华文中宋" w:eastAsia="华文中宋" w:cs="华文中宋"/>
+                <w:b/>
+                <w:bCs/>
+                <w:color w:val="FF0000"/>
+                <w:sz w:val="21"/>
+                <w:szCs w:val="21"/>
+                <w:vertAlign w:val="baseline"/>
+                <w:lang w:val="en-US" w:eastAsia="zh-CN"/>
+              </w:rPr>
+              <w:t>sleep_for(chrono::duration)</w:t>
             </w:r>
           </w:p>
         </w:tc>
@@ -27859,6 +30288,42 @@
                 <w:rFonts w:hint="default" w:ascii="华文中宋" w:hAnsi="华文中宋" w:eastAsia="华文中宋" w:cs="华文中宋"/>
                 <w:b/>
                 <w:bCs/>
+                <w:color w:val="ED7D31" w:themeColor="accent2"/>
+                <w:kern w:val="2"/>
+                <w:sz w:val="21"/>
+                <w:szCs w:val="21"/>
+                <w:vertAlign w:val="baseline"/>
+                <w:lang w:val="en-US" w:eastAsia="zh-CN" w:bidi="ar-SA"/>
+                <w14:textFill>
+                  <w14:solidFill>
+                    <w14:schemeClr w14:val="accent2"/>
+                  </w14:solidFill>
+                </w14:textFill>
+              </w:rPr>
+            </w:pPr>
+            <w:r>
+              <w:rPr>
+                <w:rFonts w:hint="eastAsia" w:ascii="华文中宋" w:hAnsi="华文中宋" w:eastAsia="华文中宋" w:cs="华文中宋"/>
+                <w:b/>
+                <w:bCs/>
+                <w:color w:val="ED7D31" w:themeColor="accent2"/>
+                <w:sz w:val="21"/>
+                <w:szCs w:val="21"/>
+                <w:vertAlign w:val="baseline"/>
+                <w:lang w:val="en-US" w:eastAsia="zh-CN"/>
+                <w14:textFill>
+                  <w14:solidFill>
+                    <w14:schemeClr w14:val="accent2"/>
+                  </w14:solidFill>
+                </w14:textFill>
+              </w:rPr>
+              <w:t>当前线程</w:t>
+            </w:r>
+            <w:r>
+              <w:rPr>
+                <w:rFonts w:hint="eastAsia" w:ascii="华文中宋" w:hAnsi="华文中宋" w:eastAsia="华文中宋" w:cs="华文中宋"/>
+                <w:b/>
+                <w:bCs/>
                 <w:i w:val="0"/>
                 <w:caps w:val="0"/>
                 <w:color w:val="EA82F1"/>
@@ -27867,24 +30332,138 @@
                 <w:szCs w:val="21"/>
                 <w:lang w:val="en-US" w:eastAsia="zh-CN"/>
               </w:rPr>
-            </w:pPr>
-            <w:r>
-              <w:rPr>
-                <w:rFonts w:hint="eastAsia" w:ascii="华文中宋" w:hAnsi="华文中宋" w:eastAsia="华文中宋" w:cs="华文中宋"/>
-                <w:b/>
-                <w:bCs/>
-                <w:color w:val="ED7D31" w:themeColor="accent2"/>
-                <w:sz w:val="21"/>
-                <w:szCs w:val="21"/>
-                <w:vertAlign w:val="baseline"/>
-                <w:lang w:val="en-US" w:eastAsia="zh-CN"/>
-                <w14:textFill>
-                  <w14:solidFill>
-                    <w14:schemeClr w14:val="accent2"/>
-                  </w14:solidFill>
-                </w14:textFill>
-              </w:rPr>
-              <w:t>指定</w:t>
+              <w:t>休眠指定时长</w:t>
+            </w:r>
+          </w:p>
+        </w:tc>
+      </w:tr>
+      <w:tr>
+        <w:tblPrEx>
+          <w:tblBorders>
+            <w:top w:val="single" w:color="auto" w:sz="4" w:space="0"/>
+            <w:left w:val="single" w:color="auto" w:sz="4" w:space="0"/>
+            <w:bottom w:val="single" w:color="auto" w:sz="4" w:space="0"/>
+            <w:right w:val="single" w:color="auto" w:sz="4" w:space="0"/>
+            <w:insideH w:val="single" w:color="auto" w:sz="4" w:space="0"/>
+            <w:insideV w:val="single" w:color="auto" w:sz="4" w:space="0"/>
+          </w:tblBorders>
+          <w:tblCellMar>
+            <w:top w:w="0" w:type="dxa"/>
+            <w:left w:w="108" w:type="dxa"/>
+            <w:bottom w:w="0" w:type="dxa"/>
+            <w:right w:w="108" w:type="dxa"/>
+          </w:tblCellMar>
+        </w:tblPrEx>
+        <w:tc>
+          <w:tcPr>
+            <w:tcW w:w="1386" w:type="dxa"/>
+            <w:vMerge w:val="continue"/>
+            <w:tcBorders/>
+            <w:vAlign w:val="center"/>
+          </w:tcPr>
+          <w:p>
+            <w:pPr>
+              <w:bidi w:val="0"/>
+              <w:jc w:val="left"/>
+              <w:rPr>
+                <w:rFonts w:hint="eastAsia" w:ascii="华文中宋" w:hAnsi="华文中宋" w:eastAsia="华文中宋" w:cs="华文中宋"/>
+                <w:b/>
+                <w:bCs/>
+                <w:color w:val="ED7D31" w:themeColor="accent2"/>
+                <w:sz w:val="21"/>
+                <w:szCs w:val="21"/>
+                <w:vertAlign w:val="baseline"/>
+                <w:lang w:val="en-US" w:eastAsia="zh-CN"/>
+                <w14:textFill>
+                  <w14:solidFill>
+                    <w14:schemeClr w14:val="accent2"/>
+                  </w14:solidFill>
+                </w14:textFill>
+              </w:rPr>
+            </w:pPr>
+          </w:p>
+        </w:tc>
+        <w:tc>
+          <w:tcPr>
+            <w:tcW w:w="3394" w:type="dxa"/>
+            <w:vAlign w:val="center"/>
+          </w:tcPr>
+          <w:p>
+            <w:pPr>
+              <w:numPr>
+                <w:ilvl w:val="0"/>
+                <w:numId w:val="0"/>
+              </w:numPr>
+              <w:ind w:left="0" w:leftChars="0" w:firstLine="0" w:firstLineChars="0"/>
+              <w:jc w:val="left"/>
+              <w:rPr>
+                <w:rFonts w:hint="default" w:ascii="华文中宋" w:hAnsi="华文中宋" w:eastAsia="华文中宋" w:cs="华文中宋"/>
+                <w:b/>
+                <w:bCs/>
+                <w:color w:val="FF0000"/>
+                <w:sz w:val="21"/>
+                <w:szCs w:val="21"/>
+                <w:vertAlign w:val="baseline"/>
+                <w:lang w:val="en-US" w:eastAsia="zh-CN"/>
+              </w:rPr>
+            </w:pPr>
+            <w:r>
+              <w:rPr>
+                <w:rFonts w:hint="eastAsia" w:ascii="华文中宋" w:hAnsi="华文中宋" w:eastAsia="华文中宋" w:cs="华文中宋"/>
+                <w:b/>
+                <w:bCs/>
+                <w:color w:val="FF0000"/>
+                <w:sz w:val="21"/>
+                <w:szCs w:val="21"/>
+                <w:vertAlign w:val="baseline"/>
+                <w:lang w:val="en-US" w:eastAsia="zh-CN"/>
+              </w:rPr>
+              <w:t>sleep_until(chrono::time_point)</w:t>
+            </w:r>
+          </w:p>
+        </w:tc>
+        <w:tc>
+          <w:tcPr>
+            <w:tcW w:w="0" w:type="auto"/>
+            <w:vAlign w:val="center"/>
+          </w:tcPr>
+          <w:p>
+            <w:pPr>
+              <w:bidi w:val="0"/>
+              <w:jc w:val="left"/>
+              <w:rPr>
+                <w:rFonts w:hint="default" w:ascii="华文中宋" w:hAnsi="华文中宋" w:eastAsia="华文中宋" w:cs="华文中宋"/>
+                <w:b/>
+                <w:bCs/>
+                <w:color w:val="ED7D31" w:themeColor="accent2"/>
+                <w:sz w:val="21"/>
+                <w:szCs w:val="21"/>
+                <w:vertAlign w:val="baseline"/>
+                <w:lang w:val="en-US" w:eastAsia="zh-CN"/>
+                <w14:textFill>
+                  <w14:solidFill>
+                    <w14:schemeClr w14:val="accent2"/>
+                  </w14:solidFill>
+                </w14:textFill>
+              </w:rPr>
+            </w:pPr>
+            <w:r>
+              <w:rPr>
+                <w:rFonts w:hint="eastAsia" w:ascii="华文中宋" w:hAnsi="华文中宋" w:eastAsia="华文中宋" w:cs="华文中宋"/>
+                <w:b/>
+                <w:bCs/>
+                <w:color w:val="ED7D31" w:themeColor="accent2"/>
+                <w:sz w:val="21"/>
+                <w:szCs w:val="21"/>
+                <w:vertAlign w:val="baseline"/>
+                <w:lang w:val="en-US" w:eastAsia="zh-CN"/>
+                <w14:textFill>
+                  <w14:solidFill>
+                    <w14:schemeClr w14:val="accent2"/>
+                  </w14:solidFill>
+                </w14:textFill>
+              </w:rPr>
+              <w:t>当前线程</w:t>
             </w:r>
             <w:r>
               <w:rPr>
@@ -27899,7 +30478,7 @@
                 <w:szCs w:val="21"/>
                 <w:lang w:val="en-US" w:eastAsia="zh-CN"/>
               </w:rPr>
-              <w:t>随机种子</w:t>
+              <w:t>休眠到某时刻</w:t>
             </w:r>
           </w:p>
         </w:tc>
@@ -28475,7 +31054,7 @@
         </w:tblCellMar>
       </w:tblPr>
       <w:tblGrid>
-        <w:gridCol w:w="1085"/>
+        <w:gridCol w:w="1057"/>
         <w:gridCol w:w="4313"/>
         <w:gridCol w:w="2483"/>
       </w:tblGrid>
@@ -28870,7 +31449,10 @@
           </w:tcPr>
           <w:p>
             <w:pPr>
-              <w:bidi w:val="0"/>
+              <w:numPr>
+                <w:ilvl w:val="0"/>
+                <w:numId w:val="0"/>
+              </w:numPr>
               <w:jc w:val="left"/>
               <w:rPr>
                 <w:rFonts w:hint="default" w:ascii="华文中宋" w:hAnsi="华文中宋" w:eastAsia="华文中宋" w:cs="华文中宋"/>
@@ -28892,13 +31474,15 @@
                 <w:rFonts w:hint="eastAsia" w:ascii="华文中宋" w:hAnsi="华文中宋" w:eastAsia="华文中宋" w:cs="华文中宋"/>
                 <w:b/>
                 <w:bCs/>
-                <w:i w:val="0"/>
-                <w:caps w:val="0"/>
-                <w:color w:val="EA82F1"/>
-                <w:spacing w:val="7"/>
-                <w:sz w:val="21"/>
-                <w:szCs w:val="21"/>
-                <w:lang w:val="en-US" w:eastAsia="zh-CN"/>
+                <w:color w:val="ED7D31" w:themeColor="accent2"/>
+                <w:sz w:val="21"/>
+                <w:szCs w:val="24"/>
+                <w:lang w:val="en-US" w:eastAsia="zh-CN"/>
+                <w14:textFill>
+                  <w14:solidFill>
+                    <w14:schemeClr w14:val="accent2"/>
+                  </w14:solidFill>
+                </w14:textFill>
               </w:rPr>
               <w:t>静态</w:t>
             </w:r>
@@ -29027,31 +31611,40 @@
           </w:tcPr>
           <w:p>
             <w:pPr>
-              <w:bidi w:val="0"/>
+              <w:numPr>
+                <w:ilvl w:val="0"/>
+                <w:numId w:val="0"/>
+              </w:numPr>
               <w:jc w:val="left"/>
               <w:rPr>
                 <w:rFonts w:hint="default" w:ascii="华文中宋" w:hAnsi="华文中宋" w:eastAsia="华文中宋" w:cs="华文中宋"/>
                 <w:b/>
                 <w:bCs/>
-                <w:color w:val="FFC000"/>
-                <w:sz w:val="21"/>
-                <w:szCs w:val="21"/>
-                <w:vertAlign w:val="baseline"/>
-                <w:lang w:val="en-US" w:eastAsia="zh-CN"/>
-              </w:rPr>
-            </w:pPr>
-            <w:r>
-              <w:rPr>
-                <w:rFonts w:hint="eastAsia" w:ascii="华文中宋" w:hAnsi="华文中宋" w:eastAsia="华文中宋" w:cs="华文中宋"/>
-                <w:b/>
-                <w:bCs/>
-                <w:i w:val="0"/>
-                <w:caps w:val="0"/>
-                <w:color w:val="EA82F1"/>
-                <w:spacing w:val="7"/>
-                <w:sz w:val="21"/>
-                <w:szCs w:val="21"/>
-                <w:lang w:val="en-US" w:eastAsia="zh-CN"/>
+                <w:color w:val="ED7D31" w:themeColor="accent2"/>
+                <w:sz w:val="21"/>
+                <w:szCs w:val="24"/>
+                <w:lang w:val="en-US" w:eastAsia="zh-CN"/>
+                <w14:textFill>
+                  <w14:solidFill>
+                    <w14:schemeClr w14:val="accent2"/>
+                  </w14:solidFill>
+                </w14:textFill>
+              </w:rPr>
+            </w:pPr>
+            <w:r>
+              <w:rPr>
+                <w:rFonts w:hint="eastAsia" w:ascii="华文中宋" w:hAnsi="华文中宋" w:eastAsia="华文中宋" w:cs="华文中宋"/>
+                <w:b/>
+                <w:bCs/>
+                <w:color w:val="ED7D31" w:themeColor="accent2"/>
+                <w:sz w:val="21"/>
+                <w:szCs w:val="24"/>
+                <w:lang w:val="en-US" w:eastAsia="zh-CN"/>
+                <w14:textFill>
+                  <w14:solidFill>
+                    <w14:schemeClr w14:val="accent2"/>
+                  </w14:solidFill>
+                </w14:textFill>
               </w:rPr>
               <w:t>动态</w:t>
             </w:r>
@@ -29198,17 +31791,24 @@
           </w:tcPr>
           <w:p>
             <w:pPr>
-              <w:bidi w:val="0"/>
+              <w:numPr>
+                <w:ilvl w:val="0"/>
+                <w:numId w:val="0"/>
+              </w:numPr>
               <w:jc w:val="left"/>
               <w:rPr>
                 <w:rFonts w:hint="default" w:ascii="华文中宋" w:hAnsi="华文中宋" w:eastAsia="华文中宋" w:cs="华文中宋"/>
                 <w:b/>
                 <w:bCs/>
-                <w:color w:val="FFC000"/>
-                <w:sz w:val="21"/>
-                <w:szCs w:val="21"/>
-                <w:vertAlign w:val="baseline"/>
-                <w:lang w:val="en-US" w:eastAsia="zh-CN"/>
+                <w:color w:val="ED7D31" w:themeColor="accent2"/>
+                <w:sz w:val="21"/>
+                <w:szCs w:val="24"/>
+                <w:lang w:val="en-US" w:eastAsia="zh-CN"/>
+                <w14:textFill>
+                  <w14:solidFill>
+                    <w14:schemeClr w14:val="accent2"/>
+                  </w14:solidFill>
+                </w14:textFill>
               </w:rPr>
             </w:pPr>
           </w:p>
@@ -29322,17 +31922,24 @@
           </w:tcPr>
           <w:p>
             <w:pPr>
-              <w:bidi w:val="0"/>
+              <w:numPr>
+                <w:ilvl w:val="0"/>
+                <w:numId w:val="0"/>
+              </w:numPr>
               <w:jc w:val="left"/>
               <w:rPr>
                 <w:rFonts w:hint="default" w:ascii="华文中宋" w:hAnsi="华文中宋" w:eastAsia="华文中宋" w:cs="华文中宋"/>
                 <w:b/>
                 <w:bCs/>
-                <w:color w:val="FFC000"/>
-                <w:sz w:val="21"/>
-                <w:szCs w:val="21"/>
-                <w:vertAlign w:val="baseline"/>
-                <w:lang w:val="en-US" w:eastAsia="zh-CN"/>
+                <w:color w:val="ED7D31" w:themeColor="accent2"/>
+                <w:sz w:val="21"/>
+                <w:szCs w:val="24"/>
+                <w:lang w:val="en-US" w:eastAsia="zh-CN"/>
+                <w14:textFill>
+                  <w14:solidFill>
+                    <w14:schemeClr w14:val="accent2"/>
+                  </w14:solidFill>
+                </w14:textFill>
               </w:rPr>
             </w:pPr>
           </w:p>
@@ -29464,31 +32071,40 @@
           </w:tcPr>
           <w:p>
             <w:pPr>
-              <w:bidi w:val="0"/>
+              <w:numPr>
+                <w:ilvl w:val="0"/>
+                <w:numId w:val="0"/>
+              </w:numPr>
               <w:jc w:val="left"/>
               <w:rPr>
                 <w:rFonts w:hint="default" w:ascii="华文中宋" w:hAnsi="华文中宋" w:eastAsia="华文中宋" w:cs="华文中宋"/>
                 <w:b/>
                 <w:bCs/>
-                <w:color w:val="FFC000"/>
-                <w:sz w:val="21"/>
-                <w:szCs w:val="21"/>
-                <w:vertAlign w:val="baseline"/>
-                <w:lang w:val="en-US" w:eastAsia="zh-CN"/>
-              </w:rPr>
-            </w:pPr>
-            <w:r>
-              <w:rPr>
-                <w:rFonts w:hint="eastAsia" w:ascii="华文中宋" w:hAnsi="华文中宋" w:eastAsia="华文中宋" w:cs="华文中宋"/>
-                <w:b/>
-                <w:bCs/>
-                <w:i w:val="0"/>
-                <w:caps w:val="0"/>
-                <w:color w:val="EA82F1"/>
-                <w:spacing w:val="7"/>
-                <w:sz w:val="21"/>
-                <w:szCs w:val="21"/>
-                <w:lang w:val="en-US" w:eastAsia="zh-CN"/>
+                <w:color w:val="ED7D31" w:themeColor="accent2"/>
+                <w:sz w:val="21"/>
+                <w:szCs w:val="24"/>
+                <w:lang w:val="en-US" w:eastAsia="zh-CN"/>
+                <w14:textFill>
+                  <w14:solidFill>
+                    <w14:schemeClr w14:val="accent2"/>
+                  </w14:solidFill>
+                </w14:textFill>
+              </w:rPr>
+            </w:pPr>
+            <w:r>
+              <w:rPr>
+                <w:rFonts w:hint="eastAsia" w:ascii="华文中宋" w:hAnsi="华文中宋" w:eastAsia="华文中宋" w:cs="华文中宋"/>
+                <w:b/>
+                <w:bCs/>
+                <w:color w:val="ED7D31" w:themeColor="accent2"/>
+                <w:sz w:val="21"/>
+                <w:szCs w:val="24"/>
+                <w:lang w:val="en-US" w:eastAsia="zh-CN"/>
+                <w14:textFill>
+                  <w14:solidFill>
+                    <w14:schemeClr w14:val="accent2"/>
+                  </w14:solidFill>
+                </w14:textFill>
               </w:rPr>
               <w:t>元素</w:t>
             </w:r>
@@ -29617,17 +32233,24 @@
           </w:tcPr>
           <w:p>
             <w:pPr>
-              <w:bidi w:val="0"/>
+              <w:numPr>
+                <w:ilvl w:val="0"/>
+                <w:numId w:val="0"/>
+              </w:numPr>
               <w:jc w:val="left"/>
               <w:rPr>
                 <w:rFonts w:hint="default" w:ascii="华文中宋" w:hAnsi="华文中宋" w:eastAsia="华文中宋" w:cs="华文中宋"/>
                 <w:b/>
                 <w:bCs/>
-                <w:color w:val="FFC000"/>
-                <w:sz w:val="21"/>
-                <w:szCs w:val="21"/>
-                <w:vertAlign w:val="baseline"/>
-                <w:lang w:val="en-US" w:eastAsia="zh-CN"/>
+                <w:color w:val="ED7D31" w:themeColor="accent2"/>
+                <w:sz w:val="21"/>
+                <w:szCs w:val="24"/>
+                <w:lang w:val="en-US" w:eastAsia="zh-CN"/>
+                <w14:textFill>
+                  <w14:solidFill>
+                    <w14:schemeClr w14:val="accent2"/>
+                  </w14:solidFill>
+                </w14:textFill>
               </w:rPr>
             </w:pPr>
           </w:p>
@@ -29807,17 +32430,24 @@
           </w:tcPr>
           <w:p>
             <w:pPr>
-              <w:bidi w:val="0"/>
+              <w:numPr>
+                <w:ilvl w:val="0"/>
+                <w:numId w:val="0"/>
+              </w:numPr>
               <w:jc w:val="left"/>
               <w:rPr>
                 <w:rFonts w:hint="default" w:ascii="华文中宋" w:hAnsi="华文中宋" w:eastAsia="华文中宋" w:cs="华文中宋"/>
                 <w:b/>
                 <w:bCs/>
-                <w:color w:val="FFC000"/>
-                <w:sz w:val="21"/>
-                <w:szCs w:val="21"/>
-                <w:vertAlign w:val="baseline"/>
-                <w:lang w:val="en-US" w:eastAsia="zh-CN"/>
+                <w:color w:val="ED7D31" w:themeColor="accent2"/>
+                <w:sz w:val="21"/>
+                <w:szCs w:val="24"/>
+                <w:lang w:val="en-US" w:eastAsia="zh-CN"/>
+                <w14:textFill>
+                  <w14:solidFill>
+                    <w14:schemeClr w14:val="accent2"/>
+                  </w14:solidFill>
+                </w14:textFill>
               </w:rPr>
             </w:pPr>
           </w:p>
@@ -29949,17 +32579,24 @@
           </w:tcPr>
           <w:p>
             <w:pPr>
-              <w:bidi w:val="0"/>
+              <w:numPr>
+                <w:ilvl w:val="0"/>
+                <w:numId w:val="0"/>
+              </w:numPr>
               <w:jc w:val="left"/>
               <w:rPr>
                 <w:rFonts w:hint="eastAsia" w:ascii="华文中宋" w:hAnsi="华文中宋" w:eastAsia="华文中宋" w:cs="华文中宋"/>
                 <w:b/>
                 <w:bCs/>
-                <w:color w:val="FFC000"/>
-                <w:sz w:val="21"/>
-                <w:szCs w:val="21"/>
-                <w:vertAlign w:val="baseline"/>
-                <w:lang w:val="en-US" w:eastAsia="zh-CN"/>
+                <w:color w:val="ED7D31" w:themeColor="accent2"/>
+                <w:sz w:val="21"/>
+                <w:szCs w:val="24"/>
+                <w:lang w:val="en-US" w:eastAsia="zh-CN"/>
+                <w14:textFill>
+                  <w14:solidFill>
+                    <w14:schemeClr w14:val="accent2"/>
+                  </w14:solidFill>
+                </w14:textFill>
               </w:rPr>
             </w:pPr>
           </w:p>
@@ -30091,17 +32728,24 @@
           </w:tcPr>
           <w:p>
             <w:pPr>
-              <w:bidi w:val="0"/>
+              <w:numPr>
+                <w:ilvl w:val="0"/>
+                <w:numId w:val="0"/>
+              </w:numPr>
               <w:jc w:val="left"/>
               <w:rPr>
                 <w:rFonts w:hint="eastAsia" w:ascii="华文中宋" w:hAnsi="华文中宋" w:eastAsia="华文中宋" w:cs="华文中宋"/>
                 <w:b/>
                 <w:bCs/>
-                <w:color w:val="FFC000"/>
-                <w:sz w:val="21"/>
-                <w:szCs w:val="21"/>
-                <w:vertAlign w:val="baseline"/>
-                <w:lang w:val="en-US" w:eastAsia="zh-CN"/>
+                <w:color w:val="ED7D31" w:themeColor="accent2"/>
+                <w:sz w:val="21"/>
+                <w:szCs w:val="24"/>
+                <w:lang w:val="en-US" w:eastAsia="zh-CN"/>
+                <w14:textFill>
+                  <w14:solidFill>
+                    <w14:schemeClr w14:val="accent2"/>
+                  </w14:solidFill>
+                </w14:textFill>
               </w:rPr>
             </w:pPr>
           </w:p>
@@ -30233,31 +32877,40 @@
           </w:tcPr>
           <w:p>
             <w:pPr>
-              <w:bidi w:val="0"/>
+              <w:numPr>
+                <w:ilvl w:val="0"/>
+                <w:numId w:val="0"/>
+              </w:numPr>
               <w:jc w:val="left"/>
               <w:rPr>
                 <w:rFonts w:hint="default" w:ascii="华文中宋" w:hAnsi="华文中宋" w:eastAsia="华文中宋" w:cs="华文中宋"/>
                 <w:b/>
                 <w:bCs/>
-                <w:color w:val="FFC000"/>
-                <w:sz w:val="21"/>
-                <w:szCs w:val="21"/>
-                <w:vertAlign w:val="baseline"/>
-                <w:lang w:val="en-US" w:eastAsia="zh-CN"/>
-              </w:rPr>
-            </w:pPr>
-            <w:r>
-              <w:rPr>
-                <w:rFonts w:hint="eastAsia" w:ascii="华文中宋" w:hAnsi="华文中宋" w:eastAsia="华文中宋" w:cs="华文中宋"/>
-                <w:b/>
-                <w:bCs/>
-                <w:i w:val="0"/>
-                <w:caps w:val="0"/>
-                <w:color w:val="EA82F1"/>
-                <w:spacing w:val="7"/>
-                <w:sz w:val="21"/>
-                <w:szCs w:val="21"/>
-                <w:lang w:val="en-US" w:eastAsia="zh-CN"/>
+                <w:color w:val="ED7D31" w:themeColor="accent2"/>
+                <w:sz w:val="21"/>
+                <w:szCs w:val="24"/>
+                <w:lang w:val="en-US" w:eastAsia="zh-CN"/>
+                <w14:textFill>
+                  <w14:solidFill>
+                    <w14:schemeClr w14:val="accent2"/>
+                  </w14:solidFill>
+                </w14:textFill>
+              </w:rPr>
+            </w:pPr>
+            <w:r>
+              <w:rPr>
+                <w:rFonts w:hint="eastAsia" w:ascii="华文中宋" w:hAnsi="华文中宋" w:eastAsia="华文中宋" w:cs="华文中宋"/>
+                <w:b/>
+                <w:bCs/>
+                <w:color w:val="ED7D31" w:themeColor="accent2"/>
+                <w:sz w:val="21"/>
+                <w:szCs w:val="24"/>
+                <w:lang w:val="en-US" w:eastAsia="zh-CN"/>
+                <w14:textFill>
+                  <w14:solidFill>
+                    <w14:schemeClr w14:val="accent2"/>
+                  </w14:solidFill>
+                </w14:textFill>
               </w:rPr>
               <w:t>内存</w:t>
             </w:r>
@@ -30709,7 +33362,7 @@
         </w:tblCellMar>
       </w:tblPr>
       <w:tblGrid>
-        <w:gridCol w:w="1085"/>
+        <w:gridCol w:w="1057"/>
         <w:gridCol w:w="2953"/>
         <w:gridCol w:w="2115"/>
       </w:tblGrid>
@@ -30941,13 +33594,15 @@
                 <w:rFonts w:hint="eastAsia" w:ascii="华文中宋" w:hAnsi="华文中宋" w:eastAsia="华文中宋" w:cs="华文中宋"/>
                 <w:b/>
                 <w:bCs/>
-                <w:i w:val="0"/>
-                <w:caps w:val="0"/>
-                <w:color w:val="EA82F1"/>
-                <w:spacing w:val="7"/>
-                <w:sz w:val="21"/>
-                <w:szCs w:val="21"/>
-                <w:lang w:val="en-US" w:eastAsia="zh-CN"/>
+                <w:color w:val="ED7D31" w:themeColor="accent2"/>
+                <w:sz w:val="21"/>
+                <w:szCs w:val="24"/>
+                <w:lang w:val="en-US" w:eastAsia="zh-CN"/>
+                <w14:textFill>
+                  <w14:solidFill>
+                    <w14:schemeClr w14:val="accent2"/>
+                  </w14:solidFill>
+                </w14:textFill>
               </w:rPr>
               <w:t>元素</w:t>
             </w:r>
@@ -31139,7 +33794,7 @@
         </w:tblCellMar>
       </w:tblPr>
       <w:tblGrid>
-        <w:gridCol w:w="1085"/>
+        <w:gridCol w:w="1057"/>
         <w:gridCol w:w="1794"/>
         <w:gridCol w:w="1986"/>
       </w:tblGrid>
@@ -31372,13 +34027,15 @@
                 <w:rFonts w:hint="eastAsia" w:ascii="华文中宋" w:hAnsi="华文中宋" w:eastAsia="华文中宋" w:cs="华文中宋"/>
                 <w:b/>
                 <w:bCs/>
-                <w:i w:val="0"/>
-                <w:caps w:val="0"/>
-                <w:color w:val="EA82F1"/>
-                <w:spacing w:val="7"/>
-                <w:sz w:val="21"/>
-                <w:szCs w:val="21"/>
-                <w:lang w:val="en-US" w:eastAsia="zh-CN"/>
+                <w:color w:val="ED7D31" w:themeColor="accent2"/>
+                <w:sz w:val="21"/>
+                <w:szCs w:val="24"/>
+                <w:lang w:val="en-US" w:eastAsia="zh-CN"/>
+                <w14:textFill>
+                  <w14:solidFill>
+                    <w14:schemeClr w14:val="accent2"/>
+                  </w14:solidFill>
+                </w14:textFill>
               </w:rPr>
               <w:t>元素</w:t>
             </w:r>
@@ -31855,7 +34512,7 @@
         </w:tblCellMar>
       </w:tblPr>
       <w:tblGrid>
-        <w:gridCol w:w="1085"/>
+        <w:gridCol w:w="1057"/>
         <w:gridCol w:w="5096"/>
         <w:gridCol w:w="2417"/>
       </w:tblGrid>
@@ -31945,20 +34602,21 @@
           </w:tcPr>
           <w:p>
             <w:pPr>
-              <w:numPr>
-                <w:ilvl w:val="0"/>
-                <w:numId w:val="0"/>
-              </w:numPr>
-              <w:jc w:val="both"/>
+              <w:bidi w:val="0"/>
+              <w:jc w:val="left"/>
               <w:rPr>
                 <w:rFonts w:hint="default" w:ascii="华文中宋" w:hAnsi="华文中宋" w:eastAsia="华文中宋" w:cs="华文中宋"/>
                 <w:b/>
                 <w:bCs/>
-                <w:color w:val="FF0000"/>
-                <w:sz w:val="21"/>
-                <w:szCs w:val="21"/>
-                <w:vertAlign w:val="baseline"/>
-                <w:lang w:val="en-US" w:eastAsia="zh-CN"/>
+                <w:color w:val="ED7D31" w:themeColor="accent2"/>
+                <w:sz w:val="21"/>
+                <w:szCs w:val="24"/>
+                <w:lang w:val="en-US" w:eastAsia="zh-CN"/>
+                <w14:textFill>
+                  <w14:solidFill>
+                    <w14:schemeClr w14:val="accent2"/>
+                  </w14:solidFill>
+                </w14:textFill>
               </w:rPr>
             </w:pPr>
             <w:r>
@@ -32104,7 +34762,7 @@
           <w:p>
             <w:pPr>
               <w:bidi w:val="0"/>
-              <w:jc w:val="both"/>
+              <w:jc w:val="left"/>
               <w:rPr>
                 <w:rFonts w:hint="default" w:ascii="华文中宋" w:hAnsi="华文中宋" w:eastAsia="华文中宋" w:cs="华文中宋"/>
                 <w:b/>
@@ -32125,13 +34783,15 @@
                 <w:rFonts w:hint="eastAsia" w:ascii="华文中宋" w:hAnsi="华文中宋" w:eastAsia="华文中宋" w:cs="华文中宋"/>
                 <w:b/>
                 <w:bCs/>
-                <w:i w:val="0"/>
-                <w:caps w:val="0"/>
-                <w:color w:val="EA82F1"/>
-                <w:spacing w:val="7"/>
-                <w:sz w:val="21"/>
-                <w:szCs w:val="21"/>
-                <w:lang w:val="en-US" w:eastAsia="zh-CN"/>
+                <w:color w:val="ED7D31" w:themeColor="accent2"/>
+                <w:sz w:val="21"/>
+                <w:szCs w:val="24"/>
+                <w:lang w:val="en-US" w:eastAsia="zh-CN"/>
+                <w14:textFill>
+                  <w14:solidFill>
+                    <w14:schemeClr w14:val="accent2"/>
+                  </w14:solidFill>
+                </w14:textFill>
               </w:rPr>
               <w:t>静态</w:t>
             </w:r>
@@ -32261,31 +34921,36 @@
           <w:p>
             <w:pPr>
               <w:bidi w:val="0"/>
-              <w:jc w:val="both"/>
-              <w:rPr>
-                <w:rFonts w:hint="eastAsia" w:ascii="华文中宋" w:hAnsi="华文中宋" w:eastAsia="华文中宋" w:cs="华文中宋"/>
-                <w:b/>
-                <w:bCs/>
-                <w:color w:val="FFC000"/>
-                <w:kern w:val="2"/>
-                <w:sz w:val="21"/>
-                <w:szCs w:val="21"/>
-                <w:vertAlign w:val="baseline"/>
-                <w:lang w:val="en-US" w:eastAsia="zh-CN" w:bidi="ar-SA"/>
-              </w:rPr>
-            </w:pPr>
-            <w:r>
-              <w:rPr>
-                <w:rFonts w:hint="eastAsia" w:ascii="华文中宋" w:hAnsi="华文中宋" w:eastAsia="华文中宋" w:cs="华文中宋"/>
-                <w:b/>
-                <w:bCs/>
-                <w:i w:val="0"/>
-                <w:caps w:val="0"/>
-                <w:color w:val="EA82F1"/>
-                <w:spacing w:val="7"/>
-                <w:sz w:val="21"/>
-                <w:szCs w:val="21"/>
-                <w:lang w:val="en-US" w:eastAsia="zh-CN"/>
+              <w:jc w:val="left"/>
+              <w:rPr>
+                <w:rFonts w:hint="eastAsia" w:ascii="华文中宋" w:hAnsi="华文中宋" w:eastAsia="华文中宋" w:cs="华文中宋"/>
+                <w:b/>
+                <w:bCs/>
+                <w:color w:val="ED7D31" w:themeColor="accent2"/>
+                <w:sz w:val="21"/>
+                <w:szCs w:val="24"/>
+                <w:lang w:val="en-US" w:eastAsia="zh-CN"/>
+                <w14:textFill>
+                  <w14:solidFill>
+                    <w14:schemeClr w14:val="accent2"/>
+                  </w14:solidFill>
+                </w14:textFill>
+              </w:rPr>
+            </w:pPr>
+            <w:r>
+              <w:rPr>
+                <w:rFonts w:hint="eastAsia" w:ascii="华文中宋" w:hAnsi="华文中宋" w:eastAsia="华文中宋" w:cs="华文中宋"/>
+                <w:b/>
+                <w:bCs/>
+                <w:color w:val="ED7D31" w:themeColor="accent2"/>
+                <w:sz w:val="21"/>
+                <w:szCs w:val="24"/>
+                <w:lang w:val="en-US" w:eastAsia="zh-CN"/>
+                <w14:textFill>
+                  <w14:solidFill>
+                    <w14:schemeClr w14:val="accent2"/>
+                  </w14:solidFill>
+                </w14:textFill>
               </w:rPr>
               <w:t>动态</w:t>
             </w:r>
@@ -32433,18 +35098,20 @@
           <w:p>
             <w:pPr>
               <w:bidi w:val="0"/>
-              <w:jc w:val="both"/>
-              <w:rPr>
-                <w:rFonts w:hint="eastAsia" w:ascii="华文中宋" w:hAnsi="华文中宋" w:eastAsia="华文中宋" w:cs="华文中宋"/>
-                <w:b/>
-                <w:bCs/>
-                <w:i w:val="0"/>
-                <w:caps w:val="0"/>
-                <w:color w:val="EA82F1"/>
-                <w:spacing w:val="7"/>
-                <w:sz w:val="21"/>
-                <w:szCs w:val="21"/>
-                <w:lang w:val="en-US" w:eastAsia="zh-CN"/>
+              <w:jc w:val="left"/>
+              <w:rPr>
+                <w:rFonts w:hint="eastAsia" w:ascii="华文中宋" w:hAnsi="华文中宋" w:eastAsia="华文中宋" w:cs="华文中宋"/>
+                <w:b/>
+                <w:bCs/>
+                <w:color w:val="ED7D31" w:themeColor="accent2"/>
+                <w:sz w:val="21"/>
+                <w:szCs w:val="24"/>
+                <w:lang w:val="en-US" w:eastAsia="zh-CN"/>
+                <w14:textFill>
+                  <w14:solidFill>
+                    <w14:schemeClr w14:val="accent2"/>
+                  </w14:solidFill>
+                </w14:textFill>
               </w:rPr>
             </w:pPr>
           </w:p>
@@ -32577,32 +35244,36 @@
           <w:p>
             <w:pPr>
               <w:bidi w:val="0"/>
-              <w:jc w:val="both"/>
-              <w:rPr>
-                <w:rFonts w:hint="eastAsia" w:ascii="华文中宋" w:hAnsi="华文中宋" w:eastAsia="华文中宋" w:cs="华文中宋"/>
-                <w:b/>
-                <w:bCs/>
-                <w:i w:val="0"/>
-                <w:caps w:val="0"/>
-                <w:color w:val="EA82F1"/>
-                <w:spacing w:val="7"/>
-                <w:sz w:val="21"/>
-                <w:szCs w:val="21"/>
-                <w:lang w:val="en-US" w:eastAsia="zh-CN"/>
-              </w:rPr>
-            </w:pPr>
-            <w:r>
-              <w:rPr>
-                <w:rFonts w:hint="eastAsia" w:ascii="华文中宋" w:hAnsi="华文中宋" w:eastAsia="华文中宋" w:cs="华文中宋"/>
-                <w:b/>
-                <w:bCs/>
-                <w:i w:val="0"/>
-                <w:caps w:val="0"/>
-                <w:color w:val="EA82F1"/>
-                <w:spacing w:val="7"/>
-                <w:sz w:val="21"/>
-                <w:szCs w:val="21"/>
-                <w:lang w:val="en-US" w:eastAsia="zh-CN"/>
+              <w:jc w:val="left"/>
+              <w:rPr>
+                <w:rFonts w:hint="eastAsia" w:ascii="华文中宋" w:hAnsi="华文中宋" w:eastAsia="华文中宋" w:cs="华文中宋"/>
+                <w:b/>
+                <w:bCs/>
+                <w:color w:val="ED7D31" w:themeColor="accent2"/>
+                <w:sz w:val="21"/>
+                <w:szCs w:val="24"/>
+                <w:lang w:val="en-US" w:eastAsia="zh-CN"/>
+                <w14:textFill>
+                  <w14:solidFill>
+                    <w14:schemeClr w14:val="accent2"/>
+                  </w14:solidFill>
+                </w14:textFill>
+              </w:rPr>
+            </w:pPr>
+            <w:r>
+              <w:rPr>
+                <w:rFonts w:hint="eastAsia" w:ascii="华文中宋" w:hAnsi="华文中宋" w:eastAsia="华文中宋" w:cs="华文中宋"/>
+                <w:b/>
+                <w:bCs/>
+                <w:color w:val="ED7D31" w:themeColor="accent2"/>
+                <w:sz w:val="21"/>
+                <w:szCs w:val="24"/>
+                <w:lang w:val="en-US" w:eastAsia="zh-CN"/>
+                <w14:textFill>
+                  <w14:solidFill>
+                    <w14:schemeClr w14:val="accent2"/>
+                  </w14:solidFill>
+                </w14:textFill>
               </w:rPr>
               <w:t>元素</w:t>
             </w:r>
@@ -35049,7 +37720,7 @@
         </w:tblCellMar>
       </w:tblPr>
       <w:tblGrid>
-        <w:gridCol w:w="1085"/>
+        <w:gridCol w:w="1057"/>
         <w:gridCol w:w="4624"/>
         <w:gridCol w:w="3019"/>
       </w:tblGrid>
@@ -35269,36 +37940,37 @@
           </w:tcPr>
           <w:p>
             <w:pPr>
-              <w:numPr>
-                <w:ilvl w:val="0"/>
-                <w:numId w:val="0"/>
-              </w:numPr>
-              <w:jc w:val="both"/>
-              <w:rPr>
-                <w:rFonts w:hint="eastAsia" w:ascii="华文中宋" w:hAnsi="华文中宋" w:eastAsia="华文中宋" w:cs="华文中宋"/>
-                <w:b/>
-                <w:bCs/>
-                <w:i w:val="0"/>
-                <w:caps w:val="0"/>
-                <w:color w:val="EA82F1"/>
-                <w:spacing w:val="7"/>
-                <w:sz w:val="21"/>
-                <w:szCs w:val="21"/>
-                <w:lang w:val="en-US" w:eastAsia="zh-CN"/>
-              </w:rPr>
-            </w:pPr>
-            <w:r>
-              <w:rPr>
-                <w:rFonts w:hint="eastAsia" w:ascii="华文中宋" w:hAnsi="华文中宋" w:eastAsia="华文中宋" w:cs="华文中宋"/>
-                <w:b/>
-                <w:bCs/>
-                <w:i w:val="0"/>
-                <w:caps w:val="0"/>
-                <w:color w:val="EA82F1"/>
-                <w:spacing w:val="7"/>
-                <w:sz w:val="21"/>
-                <w:szCs w:val="21"/>
-                <w:lang w:val="en-US" w:eastAsia="zh-CN"/>
+              <w:bidi w:val="0"/>
+              <w:jc w:val="left"/>
+              <w:rPr>
+                <w:rFonts w:hint="eastAsia" w:ascii="华文中宋" w:hAnsi="华文中宋" w:eastAsia="华文中宋" w:cs="华文中宋"/>
+                <w:b/>
+                <w:bCs/>
+                <w:color w:val="ED7D31" w:themeColor="accent2"/>
+                <w:sz w:val="21"/>
+                <w:szCs w:val="24"/>
+                <w:lang w:val="en-US" w:eastAsia="zh-CN"/>
+                <w14:textFill>
+                  <w14:solidFill>
+                    <w14:schemeClr w14:val="accent2"/>
+                  </w14:solidFill>
+                </w14:textFill>
+              </w:rPr>
+            </w:pPr>
+            <w:r>
+              <w:rPr>
+                <w:rFonts w:hint="eastAsia" w:ascii="华文中宋" w:hAnsi="华文中宋" w:eastAsia="华文中宋" w:cs="华文中宋"/>
+                <w:b/>
+                <w:bCs/>
+                <w:color w:val="ED7D31" w:themeColor="accent2"/>
+                <w:sz w:val="21"/>
+                <w:szCs w:val="24"/>
+                <w:lang w:val="en-US" w:eastAsia="zh-CN"/>
+                <w14:textFill>
+                  <w14:solidFill>
+                    <w14:schemeClr w14:val="accent2"/>
+                  </w14:solidFill>
+                </w14:textFill>
               </w:rPr>
               <w:t>动态</w:t>
             </w:r>
@@ -35430,34 +38102,37 @@
           </w:tcPr>
           <w:p>
             <w:pPr>
-              <w:numPr>
-                <w:ilvl w:val="0"/>
-                <w:numId w:val="0"/>
-              </w:numPr>
-              <w:jc w:val="both"/>
+              <w:bidi w:val="0"/>
+              <w:jc w:val="left"/>
               <w:rPr>
                 <w:rFonts w:hint="default" w:ascii="华文中宋" w:hAnsi="华文中宋" w:eastAsia="华文中宋" w:cs="华文中宋"/>
                 <w:b/>
                 <w:bCs/>
-                <w:color w:val="FF0000"/>
-                <w:sz w:val="21"/>
-                <w:szCs w:val="21"/>
-                <w:vertAlign w:val="baseline"/>
-                <w:lang w:val="en-US" w:eastAsia="zh-CN"/>
-              </w:rPr>
-            </w:pPr>
-            <w:r>
-              <w:rPr>
-                <w:rFonts w:hint="eastAsia" w:ascii="华文中宋" w:hAnsi="华文中宋" w:eastAsia="华文中宋" w:cs="华文中宋"/>
-                <w:b/>
-                <w:bCs/>
-                <w:i w:val="0"/>
-                <w:caps w:val="0"/>
-                <w:color w:val="EA82F1"/>
-                <w:spacing w:val="7"/>
-                <w:sz w:val="21"/>
-                <w:szCs w:val="21"/>
-                <w:lang w:val="en-US" w:eastAsia="zh-CN"/>
+                <w:color w:val="ED7D31" w:themeColor="accent2"/>
+                <w:sz w:val="21"/>
+                <w:szCs w:val="24"/>
+                <w:lang w:val="en-US" w:eastAsia="zh-CN"/>
+                <w14:textFill>
+                  <w14:solidFill>
+                    <w14:schemeClr w14:val="accent2"/>
+                  </w14:solidFill>
+                </w14:textFill>
+              </w:rPr>
+            </w:pPr>
+            <w:r>
+              <w:rPr>
+                <w:rFonts w:hint="eastAsia" w:ascii="华文中宋" w:hAnsi="华文中宋" w:eastAsia="华文中宋" w:cs="华文中宋"/>
+                <w:b/>
+                <w:bCs/>
+                <w:color w:val="ED7D31" w:themeColor="accent2"/>
+                <w:sz w:val="21"/>
+                <w:szCs w:val="24"/>
+                <w:lang w:val="en-US" w:eastAsia="zh-CN"/>
+                <w14:textFill>
+                  <w14:solidFill>
+                    <w14:schemeClr w14:val="accent2"/>
+                  </w14:solidFill>
+                </w14:textFill>
               </w:rPr>
               <w:t>元素</w:t>
             </w:r>
@@ -35642,19 +38317,15 @@
           </w:tcPr>
           <w:p>
             <w:pPr>
-              <w:numPr>
-                <w:ilvl w:val="0"/>
-                <w:numId w:val="0"/>
-              </w:numPr>
-              <w:jc w:val="both"/>
-              <w:rPr>
-                <w:rFonts w:hint="eastAsia" w:ascii="华文中宋" w:hAnsi="华文中宋" w:eastAsia="华文中宋" w:cs="华文中宋"/>
-                <w:b/>
-                <w:bCs/>
-                <w:color w:val="ED7D31" w:themeColor="accent2"/>
-                <w:sz w:val="21"/>
-                <w:szCs w:val="21"/>
-                <w:vertAlign w:val="baseline"/>
+              <w:bidi w:val="0"/>
+              <w:jc w:val="left"/>
+              <w:rPr>
+                <w:rFonts w:hint="eastAsia" w:ascii="华文中宋" w:hAnsi="华文中宋" w:eastAsia="华文中宋" w:cs="华文中宋"/>
+                <w:b/>
+                <w:bCs/>
+                <w:color w:val="ED7D31" w:themeColor="accent2"/>
+                <w:sz w:val="21"/>
+                <w:szCs w:val="24"/>
                 <w:lang w:val="en-US" w:eastAsia="zh-CN"/>
                 <w14:textFill>
                   <w14:solidFill>
@@ -35795,20 +38466,21 @@
           </w:tcPr>
           <w:p>
             <w:pPr>
-              <w:numPr>
-                <w:ilvl w:val="0"/>
-                <w:numId w:val="0"/>
-              </w:numPr>
-              <w:jc w:val="both"/>
+              <w:bidi w:val="0"/>
+              <w:jc w:val="left"/>
               <w:rPr>
                 <w:rFonts w:hint="default" w:ascii="华文中宋" w:hAnsi="华文中宋" w:eastAsia="华文中宋" w:cs="华文中宋"/>
                 <w:b/>
                 <w:bCs/>
-                <w:color w:val="FF0000"/>
-                <w:sz w:val="21"/>
-                <w:szCs w:val="21"/>
-                <w:vertAlign w:val="baseline"/>
-                <w:lang w:val="en-US" w:eastAsia="zh-CN"/>
+                <w:color w:val="ED7D31" w:themeColor="accent2"/>
+                <w:sz w:val="21"/>
+                <w:szCs w:val="24"/>
+                <w:lang w:val="en-US" w:eastAsia="zh-CN"/>
+                <w14:textFill>
+                  <w14:solidFill>
+                    <w14:schemeClr w14:val="accent2"/>
+                  </w14:solidFill>
+                </w14:textFill>
               </w:rPr>
             </w:pPr>
           </w:p>
@@ -35922,39 +38594,37 @@
           </w:tcPr>
           <w:p>
             <w:pPr>
-              <w:numPr>
-                <w:ilvl w:val="0"/>
-                <w:numId w:val="0"/>
-              </w:numPr>
-              <w:jc w:val="both"/>
-              <w:rPr>
-                <w:rFonts w:hint="eastAsia" w:ascii="华文中宋" w:hAnsi="华文中宋" w:eastAsia="华文中宋" w:cs="华文中宋"/>
-                <w:b/>
-                <w:bCs/>
-                <w:color w:val="ED7D31" w:themeColor="accent2"/>
-                <w:sz w:val="21"/>
-                <w:szCs w:val="21"/>
-                <w:vertAlign w:val="baseline"/>
-                <w:lang w:val="en-US" w:eastAsia="zh-CN"/>
-                <w14:textFill>
-                  <w14:solidFill>
-                    <w14:schemeClr w14:val="accent2"/>
-                  </w14:solidFill>
-                </w14:textFill>
-              </w:rPr>
-            </w:pPr>
-            <w:r>
-              <w:rPr>
-                <w:rFonts w:hint="eastAsia" w:ascii="华文中宋" w:hAnsi="华文中宋" w:eastAsia="华文中宋" w:cs="华文中宋"/>
-                <w:b/>
-                <w:bCs/>
-                <w:i w:val="0"/>
-                <w:caps w:val="0"/>
-                <w:color w:val="EA82F1"/>
-                <w:spacing w:val="7"/>
-                <w:sz w:val="21"/>
-                <w:szCs w:val="21"/>
-                <w:lang w:val="en-US" w:eastAsia="zh-CN"/>
+              <w:bidi w:val="0"/>
+              <w:jc w:val="left"/>
+              <w:rPr>
+                <w:rFonts w:hint="eastAsia" w:ascii="华文中宋" w:hAnsi="华文中宋" w:eastAsia="华文中宋" w:cs="华文中宋"/>
+                <w:b/>
+                <w:bCs/>
+                <w:color w:val="ED7D31" w:themeColor="accent2"/>
+                <w:sz w:val="21"/>
+                <w:szCs w:val="24"/>
+                <w:lang w:val="en-US" w:eastAsia="zh-CN"/>
+                <w14:textFill>
+                  <w14:solidFill>
+                    <w14:schemeClr w14:val="accent2"/>
+                  </w14:solidFill>
+                </w14:textFill>
+              </w:rPr>
+            </w:pPr>
+            <w:r>
+              <w:rPr>
+                <w:rFonts w:hint="eastAsia" w:ascii="华文中宋" w:hAnsi="华文中宋" w:eastAsia="华文中宋" w:cs="华文中宋"/>
+                <w:b/>
+                <w:bCs/>
+                <w:color w:val="ED7D31" w:themeColor="accent2"/>
+                <w:sz w:val="21"/>
+                <w:szCs w:val="24"/>
+                <w:lang w:val="en-US" w:eastAsia="zh-CN"/>
+                <w14:textFill>
+                  <w14:solidFill>
+                    <w14:schemeClr w14:val="accent2"/>
+                  </w14:solidFill>
+                </w14:textFill>
               </w:rPr>
               <w:t>匹配</w:t>
             </w:r>
@@ -36328,7 +38998,7 @@
     <w:lsdException w:unhideWhenUsed="0" w:uiPriority="0" w:semiHidden="0" w:name="index 9"/>
     <w:lsdException w:qFormat="1" w:unhideWhenUsed="0" w:uiPriority="0" w:semiHidden="0" w:name="toc 1"/>
     <w:lsdException w:qFormat="1" w:unhideWhenUsed="0" w:uiPriority="0" w:semiHidden="0" w:name="toc 2"/>
-    <w:lsdException w:unhideWhenUsed="0" w:uiPriority="0" w:semiHidden="0" w:name="toc 3"/>
+    <w:lsdException w:qFormat="1" w:unhideWhenUsed="0" w:uiPriority="0" w:semiHidden="0" w:name="toc 3"/>
     <w:lsdException w:unhideWhenUsed="0" w:uiPriority="0" w:semiHidden="0" w:name="toc 4"/>
     <w:lsdException w:unhideWhenUsed="0" w:uiPriority="0" w:semiHidden="0" w:name="toc 5"/>
     <w:lsdException w:unhideWhenUsed="0" w:uiPriority="0" w:semiHidden="0" w:name="toc 6"/>
@@ -36596,6 +39266,7 @@
     <w:name w:val="toc 3"/>
     <w:basedOn w:val="1"/>
     <w:next w:val="1"/>
+    <w:qFormat/>
     <w:uiPriority w:val="0"/>
     <w:pPr>
       <w:ind w:left="840" w:leftChars="400"/>

</xml_diff>

<commit_message>
update on 2023-10-17 15:59:56.369642
</commit_message>
<xml_diff>
--- a/cpp 编程基础.docx
+++ b/cpp 编程基础.docx
@@ -97,12 +97,6 @@
             <w:insideH w:val="single" w:color="auto" w:sz="4" w:space="0"/>
             <w:insideV w:val="single" w:color="auto" w:sz="4" w:space="0"/>
           </w:tblBorders>
-          <w:tblCellMar>
-            <w:top w:w="0" w:type="dxa"/>
-            <w:left w:w="108" w:type="dxa"/>
-            <w:bottom w:w="0" w:type="dxa"/>
-            <w:right w:w="108" w:type="dxa"/>
-          </w:tblCellMar>
         </w:tblPrEx>
         <w:trPr>
           <w:trHeight w:val="90" w:hRule="atLeast"/>
@@ -2166,7 +2160,7 @@
       </w:tblPr>
       <w:tblGrid>
         <w:gridCol w:w="637"/>
-        <w:gridCol w:w="3941"/>
+        <w:gridCol w:w="4051"/>
         <w:gridCol w:w="665"/>
         <w:gridCol w:w="1480"/>
         <w:gridCol w:w="2578"/>
@@ -2802,7 +2796,7 @@
                   </w14:solidFill>
                 </w14:textFill>
               </w:rPr>
-              <w:t>&lt;Type&gt;(*args);</w:t>
+              <w:t>&lt;Type&gt;(args...);</w:t>
             </w:r>
           </w:p>
         </w:tc>
@@ -4715,6 +4709,302 @@
         </w:tblCellMar>
       </w:tblPr>
       <w:tblGrid>
+        <w:gridCol w:w="2799"/>
+        <w:gridCol w:w="1801"/>
+      </w:tblGrid>
+      <w:tr>
+        <w:tblPrEx>
+          <w:tblBorders>
+            <w:top w:val="single" w:color="auto" w:sz="4" w:space="0"/>
+            <w:left w:val="single" w:color="auto" w:sz="4" w:space="0"/>
+            <w:bottom w:val="single" w:color="auto" w:sz="4" w:space="0"/>
+            <w:right w:val="single" w:color="auto" w:sz="4" w:space="0"/>
+            <w:insideH w:val="single" w:color="auto" w:sz="4" w:space="0"/>
+            <w:insideV w:val="single" w:color="auto" w:sz="4" w:space="0"/>
+          </w:tblBorders>
+          <w:tblCellMar>
+            <w:top w:w="0" w:type="dxa"/>
+            <w:left w:w="108" w:type="dxa"/>
+            <w:bottom w:w="0" w:type="dxa"/>
+            <w:right w:w="108" w:type="dxa"/>
+          </w:tblCellMar>
+        </w:tblPrEx>
+        <w:tc>
+          <w:tcPr>
+            <w:tcW w:w="0" w:type="auto"/>
+            <w:gridSpan w:val="2"/>
+            <w:vAlign w:val="center"/>
+          </w:tcPr>
+          <w:p>
+            <w:pPr>
+              <w:jc w:val="left"/>
+              <w:rPr>
+                <w:rFonts w:hint="eastAsia" w:ascii="华文中宋" w:hAnsi="华文中宋" w:eastAsia="华文中宋" w:cs="华文中宋"/>
+                <w:b/>
+                <w:bCs w:val="0"/>
+                <w:color w:val="ED7D31" w:themeColor="accent2"/>
+                <w14:textFill>
+                  <w14:solidFill>
+                    <w14:schemeClr w14:val="accent2"/>
+                  </w14:solidFill>
+                </w14:textFill>
+              </w:rPr>
+            </w:pPr>
+            <w:r>
+              <w:rPr>
+                <w:rFonts w:hint="eastAsia" w:ascii="华文中宋" w:hAnsi="华文中宋" w:eastAsia="华文中宋" w:cs="华文中宋"/>
+                <w:b/>
+                <w:bCs w:val="0"/>
+                <w:color w:val="ED7D31" w:themeColor="accent2"/>
+                <w14:textFill>
+                  <w14:solidFill>
+                    <w14:schemeClr w14:val="accent2"/>
+                  </w14:solidFill>
+                </w14:textFill>
+              </w:rPr>
+              <w:t>数值操作：</w:t>
+            </w:r>
+          </w:p>
+        </w:tc>
+      </w:tr>
+      <w:tr>
+        <w:tblPrEx>
+          <w:tblBorders>
+            <w:top w:val="single" w:color="auto" w:sz="4" w:space="0"/>
+            <w:left w:val="single" w:color="auto" w:sz="4" w:space="0"/>
+            <w:bottom w:val="single" w:color="auto" w:sz="4" w:space="0"/>
+            <w:right w:val="single" w:color="auto" w:sz="4" w:space="0"/>
+            <w:insideH w:val="single" w:color="auto" w:sz="4" w:space="0"/>
+            <w:insideV w:val="single" w:color="auto" w:sz="4" w:space="0"/>
+          </w:tblBorders>
+          <w:tblCellMar>
+            <w:top w:w="0" w:type="dxa"/>
+            <w:left w:w="108" w:type="dxa"/>
+            <w:bottom w:w="0" w:type="dxa"/>
+            <w:right w:w="108" w:type="dxa"/>
+          </w:tblCellMar>
+        </w:tblPrEx>
+        <w:tc>
+          <w:tcPr>
+            <w:tcW w:w="0" w:type="auto"/>
+            <w:vAlign w:val="center"/>
+          </w:tcPr>
+          <w:p>
+            <w:pPr>
+              <w:jc w:val="left"/>
+              <w:rPr>
+                <w:rFonts w:hint="eastAsia" w:ascii="华文中宋" w:hAnsi="华文中宋" w:eastAsia="华文中宋" w:cs="华文中宋"/>
+                <w:b/>
+                <w:bCs w:val="0"/>
+                <w:color w:val="FF0000"/>
+                <w:spacing w:val="7"/>
+                <w:kern w:val="2"/>
+                <w:sz w:val="21"/>
+                <w:szCs w:val="21"/>
+                <w:lang w:val="en-US" w:eastAsia="zh-CN" w:bidi="ar-SA"/>
+              </w:rPr>
+            </w:pPr>
+            <w:r>
+              <w:rPr>
+                <w:rFonts w:hint="eastAsia" w:ascii="华文中宋" w:hAnsi="华文中宋" w:eastAsia="华文中宋" w:cs="华文中宋"/>
+                <w:b/>
+                <w:bCs w:val="0"/>
+                <w:color w:val="FF0000"/>
+                <w:spacing w:val="7"/>
+              </w:rPr>
+              <w:t>abs(x)</w:t>
+            </w:r>
+          </w:p>
+        </w:tc>
+        <w:tc>
+          <w:tcPr>
+            <w:tcW w:w="0" w:type="auto"/>
+            <w:vAlign w:val="center"/>
+          </w:tcPr>
+          <w:p>
+            <w:pPr>
+              <w:jc w:val="left"/>
+              <w:rPr>
+                <w:rFonts w:hint="eastAsia" w:ascii="华文中宋" w:hAnsi="华文中宋" w:eastAsia="华文中宋" w:cs="华文中宋"/>
+                <w:b/>
+                <w:bCs w:val="0"/>
+                <w:color w:val="EA82F1"/>
+                <w:spacing w:val="7"/>
+                <w:kern w:val="2"/>
+                <w:sz w:val="21"/>
+                <w:szCs w:val="21"/>
+                <w:lang w:val="en-US" w:eastAsia="zh-CN" w:bidi="ar-SA"/>
+              </w:rPr>
+            </w:pPr>
+            <w:r>
+              <w:rPr>
+                <w:rFonts w:hint="eastAsia" w:ascii="华文中宋" w:hAnsi="华文中宋" w:eastAsia="华文中宋" w:cs="华文中宋"/>
+                <w:b/>
+                <w:bCs w:val="0"/>
+                <w:color w:val="ED7D31" w:themeColor="accent2"/>
+                <w:spacing w:val="7"/>
+                <w14:textFill>
+                  <w14:solidFill>
+                    <w14:schemeClr w14:val="accent2"/>
+                  </w14:solidFill>
+                </w14:textFill>
+              </w:rPr>
+              <w:t>返回数字</w:t>
+            </w:r>
+            <w:r>
+              <w:rPr>
+                <w:rFonts w:hint="eastAsia" w:ascii="华文中宋" w:hAnsi="华文中宋" w:eastAsia="华文中宋" w:cs="华文中宋"/>
+                <w:b/>
+                <w:bCs w:val="0"/>
+                <w:color w:val="EA82F1"/>
+                <w:spacing w:val="7"/>
+              </w:rPr>
+              <w:t>绝对值</w:t>
+            </w:r>
+          </w:p>
+        </w:tc>
+      </w:tr>
+      <w:tr>
+        <w:tblPrEx>
+          <w:tblBorders>
+            <w:top w:val="single" w:color="auto" w:sz="4" w:space="0"/>
+            <w:left w:val="single" w:color="auto" w:sz="4" w:space="0"/>
+            <w:bottom w:val="single" w:color="auto" w:sz="4" w:space="0"/>
+            <w:right w:val="single" w:color="auto" w:sz="4" w:space="0"/>
+            <w:insideH w:val="single" w:color="auto" w:sz="4" w:space="0"/>
+            <w:insideV w:val="single" w:color="auto" w:sz="4" w:space="0"/>
+          </w:tblBorders>
+          <w:tblCellMar>
+            <w:top w:w="0" w:type="dxa"/>
+            <w:left w:w="108" w:type="dxa"/>
+            <w:bottom w:w="0" w:type="dxa"/>
+            <w:right w:w="108" w:type="dxa"/>
+          </w:tblCellMar>
+        </w:tblPrEx>
+        <w:tc>
+          <w:tcPr>
+            <w:tcW w:w="0" w:type="auto"/>
+            <w:vAlign w:val="center"/>
+          </w:tcPr>
+          <w:p>
+            <w:pPr>
+              <w:jc w:val="left"/>
+              <w:rPr>
+                <w:rFonts w:hint="default" w:ascii="华文中宋" w:hAnsi="华文中宋" w:eastAsia="华文中宋" w:cs="华文中宋"/>
+                <w:b/>
+                <w:bCs w:val="0"/>
+                <w:color w:val="FF0000"/>
+                <w:spacing w:val="7"/>
+                <w:lang w:val="en-US" w:eastAsia="zh-CN"/>
+              </w:rPr>
+            </w:pPr>
+            <w:r>
+              <w:rPr>
+                <w:rFonts w:hint="eastAsia" w:ascii="华文中宋" w:hAnsi="华文中宋" w:eastAsia="华文中宋" w:cs="华文中宋"/>
+                <w:b/>
+                <w:bCs w:val="0"/>
+                <w:color w:val="FF0000"/>
+                <w:spacing w:val="7"/>
+                <w:lang w:val="en-US" w:eastAsia="zh-CN"/>
+              </w:rPr>
+              <w:t>atof / atoi / atol(string)</w:t>
+            </w:r>
+          </w:p>
+        </w:tc>
+        <w:tc>
+          <w:tcPr>
+            <w:tcW w:w="0" w:type="auto"/>
+            <w:vAlign w:val="center"/>
+          </w:tcPr>
+          <w:p>
+            <w:pPr>
+              <w:jc w:val="left"/>
+              <w:rPr>
+                <w:rFonts w:hint="default" w:ascii="华文中宋" w:hAnsi="华文中宋" w:eastAsia="华文中宋" w:cs="华文中宋"/>
+                <w:b/>
+                <w:bCs w:val="0"/>
+                <w:color w:val="ED7D31" w:themeColor="accent2"/>
+                <w:spacing w:val="7"/>
+                <w:lang w:val="en-US" w:eastAsia="zh-CN"/>
+                <w14:textFill>
+                  <w14:solidFill>
+                    <w14:schemeClr w14:val="accent2"/>
+                  </w14:solidFill>
+                </w14:textFill>
+              </w:rPr>
+            </w:pPr>
+            <w:r>
+              <w:rPr>
+                <w:rFonts w:hint="eastAsia" w:ascii="华文中宋" w:hAnsi="华文中宋" w:eastAsia="华文中宋" w:cs="华文中宋"/>
+                <w:b/>
+                <w:bCs w:val="0"/>
+                <w:color w:val="ED7D31" w:themeColor="accent2"/>
+                <w:spacing w:val="7"/>
+                <w:lang w:val="en-US" w:eastAsia="zh-CN"/>
+                <w14:textFill>
+                  <w14:solidFill>
+                    <w14:schemeClr w14:val="accent2"/>
+                  </w14:solidFill>
+                </w14:textFill>
+              </w:rPr>
+              <w:t xml:space="preserve">字符串 → </w:t>
+            </w:r>
+            <w:r>
+              <w:rPr>
+                <w:rFonts w:hint="eastAsia" w:ascii="华文中宋" w:hAnsi="华文中宋" w:eastAsia="华文中宋" w:cs="华文中宋"/>
+                <w:b/>
+                <w:bCs w:val="0"/>
+                <w:color w:val="EA82F1"/>
+                <w:spacing w:val="7"/>
+                <w:lang w:val="en-US" w:eastAsia="zh-CN"/>
+              </w:rPr>
+              <w:t>数值</w:t>
+            </w:r>
+          </w:p>
+        </w:tc>
+      </w:tr>
+    </w:tbl>
+    <w:p>
+      <w:pPr>
+        <w:outlineLvl w:val="9"/>
+        <w:rPr>
+          <w:rFonts w:hint="eastAsia" w:ascii="华文中宋" w:hAnsi="华文中宋" w:eastAsia="华文中宋" w:cs="华文中宋"/>
+          <w:b/>
+          <w:bCs/>
+          <w:color w:val="ED7D31" w:themeColor="accent2"/>
+          <w:sz w:val="21"/>
+          <w:szCs w:val="24"/>
+          <w:lang w:val="en-US" w:eastAsia="zh-CN"/>
+          <w14:textFill>
+            <w14:solidFill>
+              <w14:schemeClr w14:val="accent2"/>
+            </w14:solidFill>
+          </w14:textFill>
+        </w:rPr>
+      </w:pPr>
+    </w:p>
+    <w:tbl>
+      <w:tblPr>
+        <w:tblStyle w:val="6"/>
+        <w:tblW w:w="0" w:type="auto"/>
+        <w:tblInd w:w="0" w:type="dxa"/>
+        <w:tblBorders>
+          <w:top w:val="single" w:color="auto" w:sz="4" w:space="0"/>
+          <w:left w:val="single" w:color="auto" w:sz="4" w:space="0"/>
+          <w:bottom w:val="single" w:color="auto" w:sz="4" w:space="0"/>
+          <w:right w:val="single" w:color="auto" w:sz="4" w:space="0"/>
+          <w:insideH w:val="single" w:color="auto" w:sz="4" w:space="0"/>
+          <w:insideV w:val="single" w:color="auto" w:sz="4" w:space="0"/>
+        </w:tblBorders>
+        <w:tblLayout w:type="autofit"/>
+        <w:tblCellMar>
+          <w:top w:w="0" w:type="dxa"/>
+          <w:left w:w="108" w:type="dxa"/>
+          <w:bottom w:w="0" w:type="dxa"/>
+          <w:right w:w="108" w:type="dxa"/>
+        </w:tblCellMar>
+      </w:tblPr>
+      <w:tblGrid>
         <w:gridCol w:w="3668"/>
         <w:gridCol w:w="3391"/>
       </w:tblGrid>
@@ -5204,8 +5494,6 @@
               </w:rPr>
               <w:t>case &lt;Res1&gt;: ...</w:t>
             </w:r>
-            <w:bookmarkStart w:id="26" w:name="_GoBack"/>
-            <w:bookmarkEnd w:id="26"/>
           </w:p>
           <w:p>
             <w:pPr>
@@ -5933,7 +6221,7 @@
                 <w:szCs w:val="21"/>
                 <w:lang w:val="en-US" w:eastAsia="zh-CN"/>
               </w:rPr>
-              <w:t>throw &lt;etype&gt;(*args);</w:t>
+              <w:t>throw &lt;etype&gt;(args...);</w:t>
             </w:r>
           </w:p>
         </w:tc>
@@ -6308,7 +6596,7 @@
                 <w:szCs w:val="21"/>
                 <w:lang w:val="en-US" w:eastAsia="zh-CN"/>
               </w:rPr>
-              <w:t>runtime_error(string)</w:t>
+              <w:t>runtime_error</w:t>
             </w:r>
           </w:p>
         </w:tc>
@@ -6361,6 +6649,784 @@
                 </w14:textFill>
               </w:rPr>
               <w:t>异常</w:t>
+            </w:r>
+          </w:p>
+        </w:tc>
+      </w:tr>
+      <w:tr>
+        <w:tblPrEx>
+          <w:tblBorders>
+            <w:top w:val="single" w:color="auto" w:sz="4" w:space="0"/>
+            <w:left w:val="single" w:color="auto" w:sz="4" w:space="0"/>
+            <w:bottom w:val="single" w:color="auto" w:sz="4" w:space="0"/>
+            <w:right w:val="single" w:color="auto" w:sz="4" w:space="0"/>
+            <w:insideH w:val="single" w:color="auto" w:sz="4" w:space="0"/>
+            <w:insideV w:val="single" w:color="auto" w:sz="4" w:space="0"/>
+          </w:tblBorders>
+          <w:tblCellMar>
+            <w:top w:w="0" w:type="dxa"/>
+            <w:left w:w="108" w:type="dxa"/>
+            <w:bottom w:w="0" w:type="dxa"/>
+            <w:right w:w="108" w:type="dxa"/>
+          </w:tblCellMar>
+        </w:tblPrEx>
+        <w:tc>
+          <w:tcPr>
+            <w:tcW w:w="0" w:type="auto"/>
+            <w:vMerge w:val="continue"/>
+            <w:vAlign w:val="center"/>
+          </w:tcPr>
+          <w:p>
+            <w:pPr>
+              <w:numPr>
+                <w:ilvl w:val="0"/>
+                <w:numId w:val="0"/>
+              </w:numPr>
+              <w:rPr>
+                <w:rFonts w:hint="eastAsia" w:ascii="华文中宋" w:hAnsi="华文中宋" w:eastAsia="华文中宋" w:cs="华文中宋"/>
+                <w:b/>
+                <w:bCs/>
+                <w:color w:val="ED7D31" w:themeColor="accent2"/>
+                <w:sz w:val="21"/>
+                <w:szCs w:val="21"/>
+                <w:lang w:val="en-US" w:eastAsia="zh-CN"/>
+                <w14:textFill>
+                  <w14:solidFill>
+                    <w14:schemeClr w14:val="accent2"/>
+                  </w14:solidFill>
+                </w14:textFill>
+              </w:rPr>
+            </w:pPr>
+          </w:p>
+        </w:tc>
+        <w:tc>
+          <w:tcPr>
+            <w:tcW w:w="0" w:type="auto"/>
+            <w:gridSpan w:val="2"/>
+            <w:vAlign w:val="center"/>
+          </w:tcPr>
+          <w:p>
+            <w:pPr>
+              <w:numPr>
+                <w:ilvl w:val="0"/>
+                <w:numId w:val="0"/>
+              </w:numPr>
+              <w:rPr>
+                <w:rFonts w:hint="default" w:ascii="华文中宋" w:hAnsi="华文中宋" w:eastAsia="华文中宋" w:cs="华文中宋"/>
+                <w:b/>
+                <w:bCs/>
+                <w:i w:val="0"/>
+                <w:caps w:val="0"/>
+                <w:color w:val="FF0000"/>
+                <w:spacing w:val="7"/>
+                <w:sz w:val="21"/>
+                <w:szCs w:val="21"/>
+                <w:lang w:val="en-US" w:eastAsia="zh-CN"/>
+              </w:rPr>
+            </w:pPr>
+            <w:r>
+              <w:rPr>
+                <w:rFonts w:hint="eastAsia" w:ascii="华文中宋" w:hAnsi="华文中宋" w:eastAsia="华文中宋" w:cs="华文中宋"/>
+                <w:b/>
+                <w:bCs/>
+                <w:i w:val="0"/>
+                <w:caps w:val="0"/>
+                <w:color w:val="FF0000"/>
+                <w:spacing w:val="7"/>
+                <w:sz w:val="21"/>
+                <w:szCs w:val="21"/>
+                <w:lang w:val="en-US" w:eastAsia="zh-CN"/>
+              </w:rPr>
+              <w:t>logic_error</w:t>
+            </w:r>
+          </w:p>
+        </w:tc>
+        <w:tc>
+          <w:tcPr>
+            <w:tcW w:w="0" w:type="auto"/>
+            <w:vAlign w:val="center"/>
+          </w:tcPr>
+          <w:p>
+            <w:pPr>
+              <w:numPr>
+                <w:ilvl w:val="0"/>
+                <w:numId w:val="0"/>
+              </w:numPr>
+              <w:rPr>
+                <w:rFonts w:hint="default" w:ascii="华文中宋" w:hAnsi="华文中宋" w:eastAsia="华文中宋" w:cs="华文中宋"/>
+                <w:b/>
+                <w:bCs/>
+                <w:color w:val="EA82F1"/>
+                <w:sz w:val="21"/>
+                <w:szCs w:val="21"/>
+                <w:lang w:val="en-US" w:eastAsia="zh-CN"/>
+              </w:rPr>
+            </w:pPr>
+            <w:r>
+              <w:rPr>
+                <w:rFonts w:hint="eastAsia" w:ascii="华文中宋" w:hAnsi="华文中宋" w:eastAsia="华文中宋" w:cs="华文中宋"/>
+                <w:b/>
+                <w:bCs/>
+                <w:color w:val="EA82F1"/>
+                <w:sz w:val="21"/>
+                <w:szCs w:val="21"/>
+                <w:lang w:val="en-US" w:eastAsia="zh-CN"/>
+              </w:rPr>
+              <w:t>逻辑</w:t>
+            </w:r>
+            <w:r>
+              <w:rPr>
+                <w:rFonts w:hint="eastAsia" w:ascii="华文中宋" w:hAnsi="华文中宋" w:eastAsia="华文中宋" w:cs="华文中宋"/>
+                <w:b/>
+                <w:bCs/>
+                <w:color w:val="ED7D31" w:themeColor="accent2"/>
+                <w:sz w:val="21"/>
+                <w:szCs w:val="21"/>
+                <w:lang w:val="en-US" w:eastAsia="zh-CN"/>
+                <w14:textFill>
+                  <w14:solidFill>
+                    <w14:schemeClr w14:val="accent2"/>
+                  </w14:solidFill>
+                </w14:textFill>
+              </w:rPr>
+              <w:t>错误</w:t>
+            </w:r>
+          </w:p>
+        </w:tc>
+      </w:tr>
+      <w:tr>
+        <w:tblPrEx>
+          <w:tblBorders>
+            <w:top w:val="single" w:color="auto" w:sz="4" w:space="0"/>
+            <w:left w:val="single" w:color="auto" w:sz="4" w:space="0"/>
+            <w:bottom w:val="single" w:color="auto" w:sz="4" w:space="0"/>
+            <w:right w:val="single" w:color="auto" w:sz="4" w:space="0"/>
+            <w:insideH w:val="single" w:color="auto" w:sz="4" w:space="0"/>
+            <w:insideV w:val="single" w:color="auto" w:sz="4" w:space="0"/>
+          </w:tblBorders>
+          <w:tblCellMar>
+            <w:top w:w="0" w:type="dxa"/>
+            <w:left w:w="108" w:type="dxa"/>
+            <w:bottom w:w="0" w:type="dxa"/>
+            <w:right w:w="108" w:type="dxa"/>
+          </w:tblCellMar>
+        </w:tblPrEx>
+        <w:tc>
+          <w:tcPr>
+            <w:tcW w:w="0" w:type="auto"/>
+            <w:vMerge w:val="continue"/>
+            <w:vAlign w:val="center"/>
+          </w:tcPr>
+          <w:p>
+            <w:pPr>
+              <w:numPr>
+                <w:ilvl w:val="0"/>
+                <w:numId w:val="0"/>
+              </w:numPr>
+              <w:rPr>
+                <w:rFonts w:hint="eastAsia" w:ascii="华文中宋" w:hAnsi="华文中宋" w:eastAsia="华文中宋" w:cs="华文中宋"/>
+                <w:b/>
+                <w:bCs/>
+                <w:color w:val="ED7D31" w:themeColor="accent2"/>
+                <w:sz w:val="21"/>
+                <w:szCs w:val="21"/>
+                <w:lang w:val="en-US" w:eastAsia="zh-CN"/>
+                <w14:textFill>
+                  <w14:solidFill>
+                    <w14:schemeClr w14:val="accent2"/>
+                  </w14:solidFill>
+                </w14:textFill>
+              </w:rPr>
+            </w:pPr>
+          </w:p>
+        </w:tc>
+        <w:tc>
+          <w:tcPr>
+            <w:tcW w:w="0" w:type="auto"/>
+            <w:gridSpan w:val="2"/>
+            <w:vAlign w:val="center"/>
+          </w:tcPr>
+          <w:p>
+            <w:pPr>
+              <w:numPr>
+                <w:ilvl w:val="0"/>
+                <w:numId w:val="0"/>
+              </w:numPr>
+              <w:rPr>
+                <w:rFonts w:hint="default" w:ascii="华文中宋" w:hAnsi="华文中宋" w:eastAsia="华文中宋" w:cs="华文中宋"/>
+                <w:b/>
+                <w:bCs/>
+                <w:i w:val="0"/>
+                <w:caps w:val="0"/>
+                <w:color w:val="FF0000"/>
+                <w:spacing w:val="7"/>
+                <w:sz w:val="21"/>
+                <w:szCs w:val="21"/>
+                <w:lang w:val="en-US" w:eastAsia="zh-CN"/>
+              </w:rPr>
+            </w:pPr>
+            <w:r>
+              <w:rPr>
+                <w:rFonts w:hint="eastAsia" w:ascii="华文中宋" w:hAnsi="华文中宋" w:eastAsia="华文中宋" w:cs="华文中宋"/>
+                <w:b/>
+                <w:bCs/>
+                <w:i w:val="0"/>
+                <w:caps w:val="0"/>
+                <w:color w:val="FF0000"/>
+                <w:spacing w:val="7"/>
+                <w:sz w:val="21"/>
+                <w:szCs w:val="21"/>
+                <w:lang w:val="en-US" w:eastAsia="zh-CN"/>
+              </w:rPr>
+              <w:t>invalid_augument</w:t>
+            </w:r>
+          </w:p>
+        </w:tc>
+        <w:tc>
+          <w:tcPr>
+            <w:tcW w:w="0" w:type="auto"/>
+            <w:vAlign w:val="center"/>
+          </w:tcPr>
+          <w:p>
+            <w:pPr>
+              <w:numPr>
+                <w:ilvl w:val="0"/>
+                <w:numId w:val="0"/>
+              </w:numPr>
+              <w:rPr>
+                <w:rFonts w:hint="default" w:ascii="华文中宋" w:hAnsi="华文中宋" w:eastAsia="华文中宋" w:cs="华文中宋"/>
+                <w:b/>
+                <w:bCs/>
+                <w:color w:val="EA82F1"/>
+                <w:sz w:val="21"/>
+                <w:szCs w:val="21"/>
+                <w:lang w:val="en-US" w:eastAsia="zh-CN"/>
+              </w:rPr>
+            </w:pPr>
+            <w:r>
+              <w:rPr>
+                <w:rFonts w:hint="eastAsia" w:ascii="华文中宋" w:hAnsi="华文中宋" w:eastAsia="华文中宋" w:cs="华文中宋"/>
+                <w:b/>
+                <w:bCs/>
+                <w:color w:val="EA82F1"/>
+                <w:sz w:val="21"/>
+                <w:szCs w:val="21"/>
+                <w:lang w:val="en-US" w:eastAsia="zh-CN"/>
+              </w:rPr>
+              <w:t>参数无效</w:t>
+            </w:r>
+          </w:p>
+        </w:tc>
+      </w:tr>
+      <w:tr>
+        <w:tblPrEx>
+          <w:tblBorders>
+            <w:top w:val="single" w:color="auto" w:sz="4" w:space="0"/>
+            <w:left w:val="single" w:color="auto" w:sz="4" w:space="0"/>
+            <w:bottom w:val="single" w:color="auto" w:sz="4" w:space="0"/>
+            <w:right w:val="single" w:color="auto" w:sz="4" w:space="0"/>
+            <w:insideH w:val="single" w:color="auto" w:sz="4" w:space="0"/>
+            <w:insideV w:val="single" w:color="auto" w:sz="4" w:space="0"/>
+          </w:tblBorders>
+          <w:tblCellMar>
+            <w:top w:w="0" w:type="dxa"/>
+            <w:left w:w="108" w:type="dxa"/>
+            <w:bottom w:w="0" w:type="dxa"/>
+            <w:right w:w="108" w:type="dxa"/>
+          </w:tblCellMar>
+        </w:tblPrEx>
+        <w:tc>
+          <w:tcPr>
+            <w:tcW w:w="0" w:type="auto"/>
+            <w:vMerge w:val="continue"/>
+            <w:vAlign w:val="center"/>
+          </w:tcPr>
+          <w:p>
+            <w:pPr>
+              <w:numPr>
+                <w:ilvl w:val="0"/>
+                <w:numId w:val="0"/>
+              </w:numPr>
+              <w:rPr>
+                <w:rFonts w:hint="eastAsia" w:ascii="华文中宋" w:hAnsi="华文中宋" w:eastAsia="华文中宋" w:cs="华文中宋"/>
+                <w:b/>
+                <w:bCs/>
+                <w:color w:val="ED7D31" w:themeColor="accent2"/>
+                <w:sz w:val="21"/>
+                <w:szCs w:val="21"/>
+                <w:lang w:val="en-US" w:eastAsia="zh-CN"/>
+                <w14:textFill>
+                  <w14:solidFill>
+                    <w14:schemeClr w14:val="accent2"/>
+                  </w14:solidFill>
+                </w14:textFill>
+              </w:rPr>
+            </w:pPr>
+          </w:p>
+        </w:tc>
+        <w:tc>
+          <w:tcPr>
+            <w:tcW w:w="0" w:type="auto"/>
+            <w:gridSpan w:val="2"/>
+            <w:vAlign w:val="center"/>
+          </w:tcPr>
+          <w:p>
+            <w:pPr>
+              <w:numPr>
+                <w:ilvl w:val="0"/>
+                <w:numId w:val="0"/>
+              </w:numPr>
+              <w:rPr>
+                <w:rFonts w:hint="default" w:ascii="华文中宋" w:hAnsi="华文中宋" w:eastAsia="华文中宋" w:cs="华文中宋"/>
+                <w:b/>
+                <w:bCs/>
+                <w:i w:val="0"/>
+                <w:caps w:val="0"/>
+                <w:color w:val="FF0000"/>
+                <w:spacing w:val="7"/>
+                <w:sz w:val="21"/>
+                <w:szCs w:val="21"/>
+                <w:lang w:val="en-US" w:eastAsia="zh-CN"/>
+              </w:rPr>
+            </w:pPr>
+            <w:r>
+              <w:rPr>
+                <w:rFonts w:hint="eastAsia" w:ascii="华文中宋" w:hAnsi="华文中宋" w:eastAsia="华文中宋" w:cs="华文中宋"/>
+                <w:b/>
+                <w:bCs/>
+                <w:i w:val="0"/>
+                <w:caps w:val="0"/>
+                <w:color w:val="FF0000"/>
+                <w:spacing w:val="7"/>
+                <w:sz w:val="21"/>
+                <w:szCs w:val="21"/>
+                <w:lang w:val="en-US" w:eastAsia="zh-CN"/>
+              </w:rPr>
+              <w:t>out_of_range</w:t>
+            </w:r>
+          </w:p>
+        </w:tc>
+        <w:tc>
+          <w:tcPr>
+            <w:tcW w:w="0" w:type="auto"/>
+            <w:vAlign w:val="center"/>
+          </w:tcPr>
+          <w:p>
+            <w:pPr>
+              <w:numPr>
+                <w:ilvl w:val="0"/>
+                <w:numId w:val="0"/>
+              </w:numPr>
+              <w:rPr>
+                <w:rFonts w:hint="default" w:ascii="华文中宋" w:hAnsi="华文中宋" w:eastAsia="华文中宋" w:cs="华文中宋"/>
+                <w:b/>
+                <w:bCs/>
+                <w:color w:val="EA82F1"/>
+                <w:sz w:val="21"/>
+                <w:szCs w:val="21"/>
+                <w:lang w:val="en-US" w:eastAsia="zh-CN"/>
+              </w:rPr>
+            </w:pPr>
+            <w:r>
+              <w:rPr>
+                <w:rFonts w:hint="eastAsia" w:ascii="华文中宋" w:hAnsi="华文中宋" w:eastAsia="华文中宋" w:cs="华文中宋"/>
+                <w:b/>
+                <w:bCs/>
+                <w:color w:val="EA82F1"/>
+                <w:sz w:val="21"/>
+                <w:szCs w:val="21"/>
+                <w:lang w:val="en-US" w:eastAsia="zh-CN"/>
+              </w:rPr>
+              <w:t>索引越界</w:t>
+            </w:r>
+          </w:p>
+        </w:tc>
+      </w:tr>
+      <w:tr>
+        <w:tblPrEx>
+          <w:tblBorders>
+            <w:top w:val="single" w:color="auto" w:sz="4" w:space="0"/>
+            <w:left w:val="single" w:color="auto" w:sz="4" w:space="0"/>
+            <w:bottom w:val="single" w:color="auto" w:sz="4" w:space="0"/>
+            <w:right w:val="single" w:color="auto" w:sz="4" w:space="0"/>
+            <w:insideH w:val="single" w:color="auto" w:sz="4" w:space="0"/>
+            <w:insideV w:val="single" w:color="auto" w:sz="4" w:space="0"/>
+          </w:tblBorders>
+          <w:tblCellMar>
+            <w:top w:w="0" w:type="dxa"/>
+            <w:left w:w="108" w:type="dxa"/>
+            <w:bottom w:w="0" w:type="dxa"/>
+            <w:right w:w="108" w:type="dxa"/>
+          </w:tblCellMar>
+        </w:tblPrEx>
+        <w:tc>
+          <w:tcPr>
+            <w:tcW w:w="0" w:type="auto"/>
+            <w:vMerge w:val="continue"/>
+            <w:vAlign w:val="center"/>
+          </w:tcPr>
+          <w:p>
+            <w:pPr>
+              <w:numPr>
+                <w:ilvl w:val="0"/>
+                <w:numId w:val="0"/>
+              </w:numPr>
+              <w:rPr>
+                <w:rFonts w:hint="eastAsia" w:ascii="华文中宋" w:hAnsi="华文中宋" w:eastAsia="华文中宋" w:cs="华文中宋"/>
+                <w:b/>
+                <w:bCs/>
+                <w:color w:val="ED7D31" w:themeColor="accent2"/>
+                <w:sz w:val="21"/>
+                <w:szCs w:val="21"/>
+                <w:lang w:val="en-US" w:eastAsia="zh-CN"/>
+                <w14:textFill>
+                  <w14:solidFill>
+                    <w14:schemeClr w14:val="accent2"/>
+                  </w14:solidFill>
+                </w14:textFill>
+              </w:rPr>
+            </w:pPr>
+          </w:p>
+        </w:tc>
+        <w:tc>
+          <w:tcPr>
+            <w:tcW w:w="0" w:type="auto"/>
+            <w:gridSpan w:val="2"/>
+            <w:vAlign w:val="center"/>
+          </w:tcPr>
+          <w:p>
+            <w:pPr>
+              <w:numPr>
+                <w:ilvl w:val="0"/>
+                <w:numId w:val="0"/>
+              </w:numPr>
+              <w:rPr>
+                <w:rFonts w:hint="default" w:ascii="华文中宋" w:hAnsi="华文中宋" w:eastAsia="华文中宋" w:cs="华文中宋"/>
+                <w:b/>
+                <w:bCs/>
+                <w:i w:val="0"/>
+                <w:caps w:val="0"/>
+                <w:color w:val="FF0000"/>
+                <w:spacing w:val="7"/>
+                <w:sz w:val="21"/>
+                <w:szCs w:val="21"/>
+                <w:lang w:val="en-US" w:eastAsia="zh-CN"/>
+              </w:rPr>
+            </w:pPr>
+            <w:r>
+              <w:rPr>
+                <w:rFonts w:hint="eastAsia" w:ascii="华文中宋" w:hAnsi="华文中宋" w:eastAsia="华文中宋" w:cs="华文中宋"/>
+                <w:b/>
+                <w:bCs/>
+                <w:i w:val="0"/>
+                <w:caps w:val="0"/>
+                <w:color w:val="FF0000"/>
+                <w:spacing w:val="7"/>
+                <w:sz w:val="21"/>
+                <w:szCs w:val="21"/>
+                <w:lang w:val="en-US" w:eastAsia="zh-CN"/>
+              </w:rPr>
+              <w:t>domain_error</w:t>
+            </w:r>
+          </w:p>
+        </w:tc>
+        <w:tc>
+          <w:tcPr>
+            <w:tcW w:w="0" w:type="auto"/>
+            <w:vAlign w:val="center"/>
+          </w:tcPr>
+          <w:p>
+            <w:pPr>
+              <w:numPr>
+                <w:ilvl w:val="0"/>
+                <w:numId w:val="0"/>
+              </w:numPr>
+              <w:rPr>
+                <w:rFonts w:hint="default" w:ascii="华文中宋" w:hAnsi="华文中宋" w:eastAsia="华文中宋" w:cs="华文中宋"/>
+                <w:b/>
+                <w:bCs/>
+                <w:color w:val="EA82F1"/>
+                <w:sz w:val="21"/>
+                <w:szCs w:val="21"/>
+                <w:lang w:val="en-US" w:eastAsia="zh-CN"/>
+              </w:rPr>
+            </w:pPr>
+            <w:r>
+              <w:rPr>
+                <w:rFonts w:hint="eastAsia" w:ascii="华文中宋" w:hAnsi="华文中宋" w:eastAsia="华文中宋" w:cs="华文中宋"/>
+                <w:b/>
+                <w:bCs/>
+                <w:color w:val="EA82F1"/>
+                <w:sz w:val="21"/>
+                <w:szCs w:val="21"/>
+                <w:lang w:val="en-US" w:eastAsia="zh-CN"/>
+              </w:rPr>
+              <w:t>超出定义域</w:t>
+            </w:r>
+          </w:p>
+        </w:tc>
+      </w:tr>
+      <w:tr>
+        <w:tblPrEx>
+          <w:tblBorders>
+            <w:top w:val="single" w:color="auto" w:sz="4" w:space="0"/>
+            <w:left w:val="single" w:color="auto" w:sz="4" w:space="0"/>
+            <w:bottom w:val="single" w:color="auto" w:sz="4" w:space="0"/>
+            <w:right w:val="single" w:color="auto" w:sz="4" w:space="0"/>
+            <w:insideH w:val="single" w:color="auto" w:sz="4" w:space="0"/>
+            <w:insideV w:val="single" w:color="auto" w:sz="4" w:space="0"/>
+          </w:tblBorders>
+          <w:tblCellMar>
+            <w:top w:w="0" w:type="dxa"/>
+            <w:left w:w="108" w:type="dxa"/>
+            <w:bottom w:w="0" w:type="dxa"/>
+            <w:right w:w="108" w:type="dxa"/>
+          </w:tblCellMar>
+        </w:tblPrEx>
+        <w:tc>
+          <w:tcPr>
+            <w:tcW w:w="0" w:type="auto"/>
+            <w:vMerge w:val="continue"/>
+            <w:vAlign w:val="center"/>
+          </w:tcPr>
+          <w:p>
+            <w:pPr>
+              <w:numPr>
+                <w:ilvl w:val="0"/>
+                <w:numId w:val="0"/>
+              </w:numPr>
+              <w:rPr>
+                <w:rFonts w:hint="eastAsia" w:ascii="华文中宋" w:hAnsi="华文中宋" w:eastAsia="华文中宋" w:cs="华文中宋"/>
+                <w:b/>
+                <w:bCs/>
+                <w:color w:val="ED7D31" w:themeColor="accent2"/>
+                <w:sz w:val="21"/>
+                <w:szCs w:val="21"/>
+                <w:lang w:val="en-US" w:eastAsia="zh-CN"/>
+                <w14:textFill>
+                  <w14:solidFill>
+                    <w14:schemeClr w14:val="accent2"/>
+                  </w14:solidFill>
+                </w14:textFill>
+              </w:rPr>
+            </w:pPr>
+          </w:p>
+        </w:tc>
+        <w:tc>
+          <w:tcPr>
+            <w:tcW w:w="0" w:type="auto"/>
+            <w:gridSpan w:val="2"/>
+            <w:vAlign w:val="center"/>
+          </w:tcPr>
+          <w:p>
+            <w:pPr>
+              <w:numPr>
+                <w:ilvl w:val="0"/>
+                <w:numId w:val="0"/>
+              </w:numPr>
+              <w:rPr>
+                <w:rFonts w:hint="default" w:ascii="华文中宋" w:hAnsi="华文中宋" w:eastAsia="华文中宋" w:cs="华文中宋"/>
+                <w:b/>
+                <w:bCs/>
+                <w:i w:val="0"/>
+                <w:caps w:val="0"/>
+                <w:color w:val="FF0000"/>
+                <w:spacing w:val="7"/>
+                <w:sz w:val="21"/>
+                <w:szCs w:val="21"/>
+                <w:lang w:val="en-US" w:eastAsia="zh-CN"/>
+              </w:rPr>
+            </w:pPr>
+            <w:r>
+              <w:rPr>
+                <w:rFonts w:hint="eastAsia" w:ascii="华文中宋" w:hAnsi="华文中宋" w:eastAsia="华文中宋" w:cs="华文中宋"/>
+                <w:b/>
+                <w:bCs/>
+                <w:i w:val="0"/>
+                <w:caps w:val="0"/>
+                <w:color w:val="FF0000"/>
+                <w:spacing w:val="7"/>
+                <w:sz w:val="21"/>
+                <w:szCs w:val="21"/>
+                <w:lang w:val="en-US" w:eastAsia="zh-CN"/>
+              </w:rPr>
+              <w:t>length_error</w:t>
+            </w:r>
+          </w:p>
+        </w:tc>
+        <w:tc>
+          <w:tcPr>
+            <w:tcW w:w="0" w:type="auto"/>
+            <w:vAlign w:val="center"/>
+          </w:tcPr>
+          <w:p>
+            <w:pPr>
+              <w:numPr>
+                <w:ilvl w:val="0"/>
+                <w:numId w:val="0"/>
+              </w:numPr>
+              <w:rPr>
+                <w:rFonts w:hint="default" w:ascii="华文中宋" w:hAnsi="华文中宋" w:eastAsia="华文中宋" w:cs="华文中宋"/>
+                <w:b/>
+                <w:bCs/>
+                <w:color w:val="EA82F1"/>
+                <w:sz w:val="21"/>
+                <w:szCs w:val="21"/>
+                <w:lang w:val="en-US" w:eastAsia="zh-CN"/>
+              </w:rPr>
+            </w:pPr>
+            <w:r>
+              <w:rPr>
+                <w:rFonts w:hint="eastAsia" w:ascii="华文中宋" w:hAnsi="华文中宋" w:eastAsia="华文中宋" w:cs="华文中宋"/>
+                <w:b/>
+                <w:bCs/>
+                <w:color w:val="EA82F1"/>
+                <w:sz w:val="21"/>
+                <w:szCs w:val="21"/>
+                <w:lang w:val="en-US" w:eastAsia="zh-CN"/>
+              </w:rPr>
+              <w:t>长度</w:t>
+            </w:r>
+            <w:r>
+              <w:rPr>
+                <w:rFonts w:hint="eastAsia" w:ascii="华文中宋" w:hAnsi="华文中宋" w:eastAsia="华文中宋" w:cs="华文中宋"/>
+                <w:b/>
+                <w:bCs/>
+                <w:color w:val="ED7D31" w:themeColor="accent2"/>
+                <w:sz w:val="21"/>
+                <w:szCs w:val="21"/>
+                <w:lang w:val="en-US" w:eastAsia="zh-CN"/>
+                <w14:textFill>
+                  <w14:solidFill>
+                    <w14:schemeClr w14:val="accent2"/>
+                  </w14:solidFill>
+                </w14:textFill>
+              </w:rPr>
+              <w:t>错误</w:t>
+            </w:r>
+          </w:p>
+        </w:tc>
+      </w:tr>
+      <w:tr>
+        <w:tblPrEx>
+          <w:tblBorders>
+            <w:top w:val="single" w:color="auto" w:sz="4" w:space="0"/>
+            <w:left w:val="single" w:color="auto" w:sz="4" w:space="0"/>
+            <w:bottom w:val="single" w:color="auto" w:sz="4" w:space="0"/>
+            <w:right w:val="single" w:color="auto" w:sz="4" w:space="0"/>
+            <w:insideH w:val="single" w:color="auto" w:sz="4" w:space="0"/>
+            <w:insideV w:val="single" w:color="auto" w:sz="4" w:space="0"/>
+          </w:tblBorders>
+          <w:tblCellMar>
+            <w:top w:w="0" w:type="dxa"/>
+            <w:left w:w="108" w:type="dxa"/>
+            <w:bottom w:w="0" w:type="dxa"/>
+            <w:right w:w="108" w:type="dxa"/>
+          </w:tblCellMar>
+        </w:tblPrEx>
+        <w:tc>
+          <w:tcPr>
+            <w:tcW w:w="0" w:type="auto"/>
+            <w:vMerge w:val="continue"/>
+            <w:vAlign w:val="center"/>
+          </w:tcPr>
+          <w:p>
+            <w:pPr>
+              <w:numPr>
+                <w:ilvl w:val="0"/>
+                <w:numId w:val="0"/>
+              </w:numPr>
+              <w:rPr>
+                <w:rFonts w:hint="eastAsia" w:ascii="华文中宋" w:hAnsi="华文中宋" w:eastAsia="华文中宋" w:cs="华文中宋"/>
+                <w:b/>
+                <w:bCs/>
+                <w:color w:val="ED7D31" w:themeColor="accent2"/>
+                <w:sz w:val="21"/>
+                <w:szCs w:val="21"/>
+                <w:lang w:val="en-US" w:eastAsia="zh-CN"/>
+                <w14:textFill>
+                  <w14:solidFill>
+                    <w14:schemeClr w14:val="accent2"/>
+                  </w14:solidFill>
+                </w14:textFill>
+              </w:rPr>
+            </w:pPr>
+          </w:p>
+        </w:tc>
+        <w:tc>
+          <w:tcPr>
+            <w:tcW w:w="0" w:type="auto"/>
+            <w:gridSpan w:val="2"/>
+            <w:vAlign w:val="center"/>
+          </w:tcPr>
+          <w:p>
+            <w:pPr>
+              <w:numPr>
+                <w:ilvl w:val="0"/>
+                <w:numId w:val="0"/>
+              </w:numPr>
+              <w:rPr>
+                <w:rFonts w:hint="default" w:ascii="华文中宋" w:hAnsi="华文中宋" w:eastAsia="华文中宋" w:cs="华文中宋"/>
+                <w:b/>
+                <w:bCs/>
+                <w:i w:val="0"/>
+                <w:caps w:val="0"/>
+                <w:color w:val="FF0000"/>
+                <w:spacing w:val="7"/>
+                <w:sz w:val="21"/>
+                <w:szCs w:val="21"/>
+                <w:lang w:val="en-US" w:eastAsia="zh-CN"/>
+              </w:rPr>
+            </w:pPr>
+            <w:r>
+              <w:rPr>
+                <w:rFonts w:hint="eastAsia" w:ascii="华文中宋" w:hAnsi="华文中宋" w:eastAsia="华文中宋" w:cs="华文中宋"/>
+                <w:b/>
+                <w:bCs/>
+                <w:i w:val="0"/>
+                <w:caps w:val="0"/>
+                <w:color w:val="FF0000"/>
+                <w:spacing w:val="7"/>
+                <w:sz w:val="21"/>
+                <w:szCs w:val="21"/>
+                <w:lang w:val="en-US" w:eastAsia="zh-CN"/>
+              </w:rPr>
+              <w:t>overflow_error</w:t>
+            </w:r>
+          </w:p>
+        </w:tc>
+        <w:tc>
+          <w:tcPr>
+            <w:tcW w:w="0" w:type="auto"/>
+            <w:vAlign w:val="center"/>
+          </w:tcPr>
+          <w:p>
+            <w:pPr>
+              <w:numPr>
+                <w:ilvl w:val="0"/>
+                <w:numId w:val="0"/>
+              </w:numPr>
+              <w:rPr>
+                <w:rFonts w:hint="default" w:ascii="华文中宋" w:hAnsi="华文中宋" w:eastAsia="华文中宋" w:cs="华文中宋"/>
+                <w:b/>
+                <w:bCs/>
+                <w:color w:val="EA82F1"/>
+                <w:sz w:val="21"/>
+                <w:szCs w:val="21"/>
+                <w:lang w:val="en-US" w:eastAsia="zh-CN"/>
+              </w:rPr>
+            </w:pPr>
+            <w:r>
+              <w:rPr>
+                <w:rFonts w:hint="eastAsia" w:ascii="华文中宋" w:hAnsi="华文中宋" w:eastAsia="华文中宋" w:cs="华文中宋"/>
+                <w:b/>
+                <w:bCs/>
+                <w:color w:val="EA82F1"/>
+                <w:sz w:val="21"/>
+                <w:szCs w:val="21"/>
+                <w:lang w:val="en-US" w:eastAsia="zh-CN"/>
+              </w:rPr>
+              <w:t>数值溢出</w:t>
             </w:r>
           </w:p>
         </w:tc>
@@ -10333,7 +11399,7 @@
       </w:tblPr>
       <w:tblGrid>
         <w:gridCol w:w="637"/>
-        <w:gridCol w:w="3748"/>
+        <w:gridCol w:w="3858"/>
         <w:gridCol w:w="851"/>
         <w:gridCol w:w="3493"/>
       </w:tblGrid>
@@ -10460,7 +11526,7 @@
                   </w14:solidFill>
                 </w14:textFill>
               </w:rPr>
-              <w:t>&lt;rType&gt; &lt;Func&gt;(*args);</w:t>
+              <w:t>&lt;rType&gt; &lt;Func&gt;(args...);</w:t>
             </w:r>
           </w:p>
         </w:tc>
@@ -10641,7 +11707,7 @@
                   </w14:solidFill>
                 </w14:textFill>
               </w:rPr>
-              <w:t>&lt;rType&gt; &lt;Func&gt;(*args);</w:t>
+              <w:t>&lt;rType&gt; &lt;Func&gt;(args...);</w:t>
             </w:r>
           </w:p>
         </w:tc>
@@ -10986,7 +12052,7 @@
                   </w14:solidFill>
                 </w14:textFill>
               </w:rPr>
-              <w:t xml:space="preserve">&lt;rType&gt; &lt;Func&gt;(*args) </w:t>
+              <w:t xml:space="preserve">&lt;rType&gt; &lt;Func&gt;(args...) </w:t>
             </w:r>
             <w:r>
               <w:rPr>
@@ -11191,7 +12257,7 @@
                   </w14:solidFill>
                 </w14:textFill>
               </w:rPr>
-              <w:t xml:space="preserve"> &lt;rType&gt; &lt;Func&gt;(*args)</w:t>
+              <w:t xml:space="preserve"> &lt;rType&gt; &lt;Func&gt;(args...)</w:t>
             </w:r>
             <w:r>
               <w:rPr>
@@ -11610,7 +12676,7 @@
                   </w14:solidFill>
                 </w14:textFill>
               </w:rPr>
-              <w:t>&lt;rType&gt; &lt;Func&gt;(*args)</w:t>
+              <w:t>&lt;rType&gt; &lt;Func&gt;(args...)</w:t>
             </w:r>
             <w:r>
               <w:rPr>
@@ -11797,7 +12863,7 @@
                   </w14:solidFill>
                 </w14:textFill>
               </w:rPr>
-              <w:t xml:space="preserve"> &lt;rType&gt; &lt;Func&gt;(*args);</w:t>
+              <w:t xml:space="preserve"> &lt;rType&gt; &lt;Func&gt;(args...);</w:t>
             </w:r>
           </w:p>
         </w:tc>
@@ -11967,7 +13033,7 @@
                   </w14:solidFill>
                 </w14:textFill>
               </w:rPr>
-              <w:t>&lt;Type&gt;(*args);</w:t>
+              <w:t>&lt;Type&gt;(args...);</w:t>
             </w:r>
           </w:p>
         </w:tc>
@@ -13159,7 +14225,7 @@
                 <w:szCs w:val="24"/>
                 <w:lang w:val="en-US" w:eastAsia="zh-CN"/>
               </w:rPr>
-              <w:t>template&lt;class T, ...&gt;</w:t>
+              <w:t>template&lt;typename T, ...&gt;</w:t>
             </w:r>
           </w:p>
         </w:tc>
@@ -13255,7 +14321,7 @@
                 <w:szCs w:val="24"/>
                 <w:lang w:val="en-US" w:eastAsia="zh-CN"/>
               </w:rPr>
-              <w:t>fun&lt;T&gt;(*args)</w:t>
+              <w:t>fun&lt;T&gt;(args...)</w:t>
             </w:r>
           </w:p>
         </w:tc>
@@ -13278,7 +14344,7 @@
           </w:tblCellMar>
         </w:tblPrEx>
         <w:trPr>
-          <w:trHeight w:val="151" w:hRule="atLeast"/>
+          <w:trHeight w:val="90" w:hRule="atLeast"/>
         </w:trPr>
         <w:tc>
           <w:tcPr>
@@ -13376,6 +14442,132 @@
                 </w14:textFill>
               </w:rPr>
               <w:t>，可有默认参数</w:t>
+            </w:r>
+          </w:p>
+        </w:tc>
+      </w:tr>
+      <w:tr>
+        <w:tblPrEx>
+          <w:tblBorders>
+            <w:top w:val="single" w:color="auto" w:sz="4" w:space="0"/>
+            <w:left w:val="single" w:color="auto" w:sz="4" w:space="0"/>
+            <w:bottom w:val="single" w:color="auto" w:sz="4" w:space="0"/>
+            <w:right w:val="single" w:color="auto" w:sz="4" w:space="0"/>
+            <w:insideH w:val="single" w:color="auto" w:sz="4" w:space="0"/>
+            <w:insideV w:val="single" w:color="auto" w:sz="4" w:space="0"/>
+          </w:tblBorders>
+          <w:tblCellMar>
+            <w:top w:w="0" w:type="dxa"/>
+            <w:left w:w="108" w:type="dxa"/>
+            <w:bottom w:w="0" w:type="dxa"/>
+            <w:right w:w="108" w:type="dxa"/>
+          </w:tblCellMar>
+        </w:tblPrEx>
+        <w:trPr>
+          <w:trHeight w:val="90" w:hRule="atLeast"/>
+        </w:trPr>
+        <w:tc>
+          <w:tcPr>
+            <w:tcW w:w="0" w:type="auto"/>
+            <w:vAlign w:val="center"/>
+          </w:tcPr>
+          <w:p>
+            <w:pPr>
+              <w:bidi w:val="0"/>
+              <w:jc w:val="both"/>
+              <w:rPr>
+                <w:rFonts w:hint="default" w:ascii="华文中宋" w:hAnsi="华文中宋" w:eastAsia="华文中宋" w:cs="华文中宋"/>
+                <w:b/>
+                <w:bCs/>
+                <w:color w:val="ED7D31" w:themeColor="accent2"/>
+                <w:sz w:val="21"/>
+                <w:szCs w:val="24"/>
+                <w:vertAlign w:val="baseline"/>
+                <w:lang w:val="en-US" w:eastAsia="zh-CN"/>
+                <w14:textFill>
+                  <w14:solidFill>
+                    <w14:schemeClr w14:val="accent2"/>
+                  </w14:solidFill>
+                </w14:textFill>
+              </w:rPr>
+            </w:pPr>
+            <w:r>
+              <w:rPr>
+                <w:rFonts w:hint="eastAsia" w:ascii="华文中宋" w:hAnsi="华文中宋" w:eastAsia="华文中宋" w:cs="华文中宋"/>
+                <w:b/>
+                <w:bCs/>
+                <w:color w:val="ED7D31" w:themeColor="accent2"/>
+                <w:sz w:val="21"/>
+                <w:szCs w:val="24"/>
+                <w:vertAlign w:val="baseline"/>
+                <w:lang w:val="en-US" w:eastAsia="zh-CN"/>
+                <w14:textFill>
+                  <w14:solidFill>
+                    <w14:schemeClr w14:val="accent2"/>
+                  </w14:solidFill>
+                </w14:textFill>
+              </w:rPr>
+              <w:t>特化</w:t>
+            </w:r>
+          </w:p>
+        </w:tc>
+        <w:tc>
+          <w:tcPr>
+            <w:tcW w:w="0" w:type="auto"/>
+            <w:vAlign w:val="center"/>
+          </w:tcPr>
+          <w:p>
+            <w:pPr>
+              <w:bidi w:val="0"/>
+              <w:jc w:val="both"/>
+              <w:rPr>
+                <w:rFonts w:hint="eastAsia" w:ascii="华文中宋" w:hAnsi="华文中宋" w:eastAsia="华文中宋" w:cs="华文中宋"/>
+                <w:b/>
+                <w:bCs/>
+                <w:color w:val="FF0000"/>
+                <w:sz w:val="21"/>
+                <w:szCs w:val="24"/>
+                <w:lang w:val="en-US" w:eastAsia="zh-CN"/>
+              </w:rPr>
+            </w:pPr>
+            <w:r>
+              <w:rPr>
+                <w:rFonts w:hint="eastAsia" w:ascii="华文中宋" w:hAnsi="华文中宋" w:eastAsia="华文中宋" w:cs="华文中宋"/>
+                <w:b/>
+                <w:bCs/>
+                <w:color w:val="FF0000"/>
+                <w:sz w:val="21"/>
+                <w:szCs w:val="24"/>
+                <w:lang w:val="en-US" w:eastAsia="zh-CN"/>
+              </w:rPr>
+              <w:t>template&lt;&gt;</w:t>
+            </w:r>
+          </w:p>
+          <w:p>
+            <w:pPr>
+              <w:bidi w:val="0"/>
+              <w:jc w:val="both"/>
+              <w:rPr>
+                <w:rFonts w:hint="default" w:ascii="华文中宋" w:hAnsi="华文中宋" w:eastAsia="华文中宋" w:cs="华文中宋"/>
+                <w:b/>
+                <w:bCs/>
+                <w:color w:val="FF0000"/>
+                <w:sz w:val="21"/>
+                <w:szCs w:val="24"/>
+                <w:lang w:val="en-US" w:eastAsia="zh-CN"/>
+              </w:rPr>
+            </w:pPr>
+            <w:r>
+              <w:rPr>
+                <w:rFonts w:hint="eastAsia" w:ascii="华文中宋" w:hAnsi="华文中宋" w:eastAsia="华文中宋" w:cs="华文中宋"/>
+                <w:b/>
+                <w:bCs/>
+                <w:color w:val="FF0000"/>
+                <w:sz w:val="21"/>
+                <w:szCs w:val="24"/>
+                <w:lang w:val="en-US" w:eastAsia="zh-CN"/>
+              </w:rPr>
+              <w:t>class Type&lt;T&gt; {...};</w:t>
             </w:r>
           </w:p>
         </w:tc>
@@ -13993,7 +15185,7 @@
                 <w:vertAlign w:val="baseline"/>
                 <w:lang w:val="en-US" w:eastAsia="zh-CN"/>
               </w:rPr>
-              <w:t>&lt;Type&gt; &lt;Key&gt; = {*args};</w:t>
+              <w:t>&lt;Type&gt; &lt;Key&gt; = {args...};</w:t>
             </w:r>
           </w:p>
         </w:tc>
@@ -14121,7 +15313,7 @@
                 <w:vertAlign w:val="baseline"/>
                 <w:lang w:val="en-US" w:eastAsia="zh-CN"/>
               </w:rPr>
-              <w:t>&lt;Type&gt; &lt;Key&gt;(*args);</w:t>
+              <w:t>&lt;Type&gt; &lt;Key&gt;(args...);</w:t>
             </w:r>
           </w:p>
         </w:tc>
@@ -14226,7 +15418,7 @@
                 <w:vertAlign w:val="baseline"/>
                 <w:lang w:val="en-US" w:eastAsia="zh-CN"/>
               </w:rPr>
-              <w:t>&lt;Type&gt; &lt;Key&gt; = &lt;Type&gt;(*args);</w:t>
+              <w:t>&lt;Type&gt; &lt;Key&gt; = &lt;Type&gt;(args...);</w:t>
             </w:r>
           </w:p>
         </w:tc>
@@ -15467,7 +16659,7 @@
       </w:tblPr>
       <w:tblGrid>
         <w:gridCol w:w="1085"/>
-        <w:gridCol w:w="4505"/>
+        <w:gridCol w:w="4520"/>
         <w:gridCol w:w="2977"/>
       </w:tblGrid>
       <w:tr>
@@ -15578,7 +16770,7 @@
                 <w:vertAlign w:val="baseline"/>
                 <w:lang w:val="en-US" w:eastAsia="zh-CN"/>
               </w:rPr>
-              <w:t>&lt;Type&gt;(*args): &lt;attr&gt;(value), { } = default;</w:t>
+              <w:t>&lt;Type&gt;(args...): &lt;attr&gt;(value), { } = default;</w:t>
             </w:r>
           </w:p>
         </w:tc>
@@ -15873,7 +17065,7 @@
                 <w:vertAlign w:val="baseline"/>
                 <w:lang w:val="en-US" w:eastAsia="zh-CN"/>
               </w:rPr>
-              <w:t>~&lt;Type&gt;(*args){ };</w:t>
+              <w:t>~&lt;Type&gt;(args...){ };</w:t>
             </w:r>
           </w:p>
         </w:tc>
@@ -16013,7 +17205,7 @@
                 <w:vertAlign w:val="baseline"/>
                 <w:lang w:val="en-US" w:eastAsia="zh-CN"/>
               </w:rPr>
-              <w:t>&lt;rType&gt; operator()(*args);</w:t>
+              <w:t>&lt;rType&gt; operator()(args...);</w:t>
             </w:r>
           </w:p>
         </w:tc>
@@ -17308,12 +18500,6 @@
             <w:insideH w:val="single" w:color="auto" w:sz="4" w:space="0"/>
             <w:insideV w:val="single" w:color="auto" w:sz="4" w:space="0"/>
           </w:tblBorders>
-          <w:tblCellMar>
-            <w:top w:w="0" w:type="dxa"/>
-            <w:left w:w="108" w:type="dxa"/>
-            <w:bottom w:w="0" w:type="dxa"/>
-            <w:right w:w="108" w:type="dxa"/>
-          </w:tblCellMar>
         </w:tblPrEx>
         <w:trPr>
           <w:trHeight w:val="90" w:hRule="atLeast"/>
@@ -21594,14 +22780,14 @@
         <w:rPr>
           <w:rFonts w:hint="eastAsia" w:ascii="华文中宋" w:hAnsi="华文中宋" w:eastAsia="华文中宋" w:cs="华文中宋"/>
           <w:b/>
-          <w:bCs/>
-          <w:i w:val="0"/>
-          <w:caps w:val="0"/>
-          <w:color w:val="00B0F0"/>
+          <w:bCs w:val="0"/>
+          <w:color w:val="ED7D31" w:themeColor="accent2"/>
           <w:spacing w:val="7"/>
-          <w:sz w:val="21"/>
-          <w:szCs w:val="21"/>
-          <w:lang w:val="en-US" w:eastAsia="zh-CN"/>
+          <w14:textFill>
+            <w14:solidFill>
+              <w14:schemeClr w14:val="accent2"/>
+            </w14:solidFill>
+          </w14:textFill>
         </w:rPr>
       </w:pPr>
       <w:r>
@@ -21620,6 +22806,2276 @@
         <w:t>数学cmath：</w:t>
       </w:r>
     </w:p>
+    <w:tbl>
+      <w:tblPr>
+        <w:tblStyle w:val="6"/>
+        <w:tblW w:w="0" w:type="auto"/>
+        <w:tblInd w:w="0" w:type="dxa"/>
+        <w:tblBorders>
+          <w:top w:val="single" w:color="auto" w:sz="4" w:space="0"/>
+          <w:left w:val="single" w:color="auto" w:sz="4" w:space="0"/>
+          <w:bottom w:val="single" w:color="auto" w:sz="4" w:space="0"/>
+          <w:right w:val="single" w:color="auto" w:sz="4" w:space="0"/>
+          <w:insideH w:val="single" w:color="auto" w:sz="4" w:space="0"/>
+          <w:insideV w:val="single" w:color="auto" w:sz="4" w:space="0"/>
+        </w:tblBorders>
+        <w:tblLayout w:type="autofit"/>
+        <w:tblCellMar>
+          <w:top w:w="0" w:type="dxa"/>
+          <w:left w:w="108" w:type="dxa"/>
+          <w:bottom w:w="0" w:type="dxa"/>
+          <w:right w:w="108" w:type="dxa"/>
+        </w:tblCellMar>
+      </w:tblPr>
+      <w:tblGrid>
+        <w:gridCol w:w="745"/>
+        <w:gridCol w:w="367"/>
+        <w:gridCol w:w="1089"/>
+        <w:gridCol w:w="1142"/>
+        <w:gridCol w:w="1198"/>
+        <w:gridCol w:w="1011"/>
+        <w:gridCol w:w="1232"/>
+        <w:gridCol w:w="1113"/>
+      </w:tblGrid>
+      <w:tr>
+        <w:tblPrEx>
+          <w:tblBorders>
+            <w:top w:val="single" w:color="auto" w:sz="4" w:space="0"/>
+            <w:left w:val="single" w:color="auto" w:sz="4" w:space="0"/>
+            <w:bottom w:val="single" w:color="auto" w:sz="4" w:space="0"/>
+            <w:right w:val="single" w:color="auto" w:sz="4" w:space="0"/>
+            <w:insideH w:val="single" w:color="auto" w:sz="4" w:space="0"/>
+            <w:insideV w:val="single" w:color="auto" w:sz="4" w:space="0"/>
+          </w:tblBorders>
+          <w:tblCellMar>
+            <w:top w:w="0" w:type="dxa"/>
+            <w:left w:w="108" w:type="dxa"/>
+            <w:bottom w:w="0" w:type="dxa"/>
+            <w:right w:w="108" w:type="dxa"/>
+          </w:tblCellMar>
+        </w:tblPrEx>
+        <w:tc>
+          <w:tcPr>
+            <w:tcW w:w="7337" w:type="dxa"/>
+            <w:gridSpan w:val="8"/>
+          </w:tcPr>
+          <w:p>
+            <w:pPr>
+              <w:rPr>
+                <w:rFonts w:hint="eastAsia" w:ascii="华文中宋" w:hAnsi="华文中宋" w:eastAsia="华文中宋" w:cs="华文中宋"/>
+                <w:b/>
+                <w:bCs w:val="0"/>
+                <w:color w:val="ED7D31" w:themeColor="accent2"/>
+                <w:spacing w:val="7"/>
+                <w14:textFill>
+                  <w14:solidFill>
+                    <w14:schemeClr w14:val="accent2"/>
+                  </w14:solidFill>
+                </w14:textFill>
+              </w:rPr>
+            </w:pPr>
+            <w:r>
+              <w:rPr>
+                <w:rFonts w:hint="eastAsia" w:ascii="华文中宋" w:hAnsi="华文中宋" w:eastAsia="华文中宋" w:cs="华文中宋"/>
+                <w:b/>
+                <w:bCs w:val="0"/>
+                <w:color w:val="ED7D31" w:themeColor="accent2"/>
+                <w:spacing w:val="7"/>
+                <w14:textFill>
+                  <w14:solidFill>
+                    <w14:schemeClr w14:val="accent2"/>
+                  </w14:solidFill>
+                </w14:textFill>
+              </w:rPr>
+              <w:t>数值操作：</w:t>
+            </w:r>
+          </w:p>
+        </w:tc>
+      </w:tr>
+      <w:tr>
+        <w:tblPrEx>
+          <w:tblBorders>
+            <w:top w:val="single" w:color="auto" w:sz="4" w:space="0"/>
+            <w:left w:val="single" w:color="auto" w:sz="4" w:space="0"/>
+            <w:bottom w:val="single" w:color="auto" w:sz="4" w:space="0"/>
+            <w:right w:val="single" w:color="auto" w:sz="4" w:space="0"/>
+            <w:insideH w:val="single" w:color="auto" w:sz="4" w:space="0"/>
+            <w:insideV w:val="single" w:color="auto" w:sz="4" w:space="0"/>
+          </w:tblBorders>
+          <w:tblCellMar>
+            <w:top w:w="0" w:type="dxa"/>
+            <w:left w:w="108" w:type="dxa"/>
+            <w:bottom w:w="0" w:type="dxa"/>
+            <w:right w:w="108" w:type="dxa"/>
+          </w:tblCellMar>
+        </w:tblPrEx>
+        <w:tc>
+          <w:tcPr>
+            <w:tcW w:w="424" w:type="dxa"/>
+          </w:tcPr>
+          <w:p>
+            <w:pPr>
+              <w:rPr>
+                <w:rFonts w:hint="eastAsia" w:ascii="华文中宋" w:hAnsi="华文中宋" w:eastAsia="华文中宋" w:cs="华文中宋"/>
+                <w:b/>
+                <w:bCs w:val="0"/>
+                <w:color w:val="ED7D31" w:themeColor="accent2"/>
+                <w:spacing w:val="7"/>
+                <w14:textFill>
+                  <w14:solidFill>
+                    <w14:schemeClr w14:val="accent2"/>
+                  </w14:solidFill>
+                </w14:textFill>
+              </w:rPr>
+            </w:pPr>
+            <w:r>
+              <w:rPr>
+                <w:rFonts w:hint="eastAsia" w:ascii="华文中宋" w:hAnsi="华文中宋" w:eastAsia="华文中宋" w:cs="华文中宋"/>
+                <w:b/>
+                <w:bCs w:val="0"/>
+                <w:color w:val="FF0000"/>
+                <w:spacing w:val="7"/>
+                <w:lang w:val="en-US" w:eastAsia="zh-CN"/>
+              </w:rPr>
+              <w:t>M_PI</w:t>
+            </w:r>
+          </w:p>
+        </w:tc>
+        <w:tc>
+          <w:tcPr>
+            <w:tcW w:w="367" w:type="dxa"/>
+          </w:tcPr>
+          <w:p>
+            <w:pPr>
+              <w:rPr>
+                <w:rFonts w:hint="eastAsia" w:ascii="华文中宋" w:hAnsi="华文中宋" w:eastAsia="华文中宋" w:cs="华文中宋"/>
+                <w:b/>
+                <w:bCs w:val="0"/>
+                <w:color w:val="ED7D31" w:themeColor="accent2"/>
+                <w:spacing w:val="7"/>
+                <w14:textFill>
+                  <w14:solidFill>
+                    <w14:schemeClr w14:val="accent2"/>
+                  </w14:solidFill>
+                </w14:textFill>
+              </w:rPr>
+            </w:pPr>
+            <w:r>
+              <w:rPr>
+                <w:rFonts w:hint="eastAsia" w:ascii="华文中宋" w:hAnsi="华文中宋" w:eastAsia="华文中宋" w:cs="华文中宋"/>
+                <w:b/>
+                <w:bCs w:val="0"/>
+                <w:color w:val="ED7D31" w:themeColor="accent2"/>
+                <w:spacing w:val="7"/>
+                <w14:textFill>
+                  <w14:solidFill>
+                    <w14:schemeClr w14:val="accent2"/>
+                  </w14:solidFill>
+                </w14:textFill>
+              </w:rPr>
+              <w:t>п</w:t>
+            </w:r>
+          </w:p>
+        </w:tc>
+        <w:tc>
+          <w:tcPr>
+            <w:tcW w:w="0" w:type="auto"/>
+          </w:tcPr>
+          <w:p>
+            <w:pPr>
+              <w:rPr>
+                <w:rFonts w:hint="eastAsia" w:ascii="华文中宋" w:hAnsi="华文中宋" w:eastAsia="华文中宋" w:cs="华文中宋"/>
+                <w:b/>
+                <w:bCs w:val="0"/>
+                <w:color w:val="FF0000"/>
+                <w:spacing w:val="7"/>
+              </w:rPr>
+            </w:pPr>
+            <w:r>
+              <w:rPr>
+                <w:rFonts w:hint="eastAsia" w:ascii="华文中宋" w:hAnsi="华文中宋" w:eastAsia="华文中宋" w:cs="华文中宋"/>
+                <w:b/>
+                <w:bCs w:val="0"/>
+                <w:color w:val="FF0000"/>
+                <w:spacing w:val="7"/>
+              </w:rPr>
+              <w:t>isnan(x)</w:t>
+            </w:r>
+          </w:p>
+        </w:tc>
+        <w:tc>
+          <w:tcPr>
+            <w:tcW w:w="0" w:type="auto"/>
+          </w:tcPr>
+          <w:p>
+            <w:pPr>
+              <w:rPr>
+                <w:rFonts w:hint="eastAsia" w:ascii="华文中宋" w:hAnsi="华文中宋" w:eastAsia="华文中宋" w:cs="华文中宋"/>
+                <w:b/>
+                <w:bCs w:val="0"/>
+                <w:color w:val="ED7D31" w:themeColor="accent2"/>
+                <w:spacing w:val="7"/>
+                <w14:textFill>
+                  <w14:solidFill>
+                    <w14:schemeClr w14:val="accent2"/>
+                  </w14:solidFill>
+                </w14:textFill>
+              </w:rPr>
+            </w:pPr>
+            <w:r>
+              <w:rPr>
+                <w:rFonts w:hint="eastAsia" w:ascii="华文中宋" w:hAnsi="华文中宋" w:eastAsia="华文中宋" w:cs="华文中宋"/>
+                <w:b/>
+                <w:bCs w:val="0"/>
+                <w:color w:val="ED7D31" w:themeColor="accent2"/>
+                <w:spacing w:val="7"/>
+                <w14:textFill>
+                  <w14:solidFill>
+                    <w14:schemeClr w14:val="accent2"/>
+                  </w14:solidFill>
+                </w14:textFill>
+              </w:rPr>
+              <w:t>判断nan</w:t>
+            </w:r>
+          </w:p>
+        </w:tc>
+        <w:tc>
+          <w:tcPr>
+            <w:tcW w:w="0" w:type="auto"/>
+          </w:tcPr>
+          <w:p>
+            <w:pPr>
+              <w:rPr>
+                <w:rFonts w:hint="eastAsia" w:ascii="华文中宋" w:hAnsi="华文中宋" w:eastAsia="华文中宋" w:cs="华文中宋"/>
+                <w:b/>
+                <w:bCs w:val="0"/>
+                <w:color w:val="FF0000"/>
+                <w:spacing w:val="7"/>
+              </w:rPr>
+            </w:pPr>
+            <w:r>
+              <w:rPr>
+                <w:rFonts w:hint="eastAsia" w:ascii="华文中宋" w:hAnsi="华文中宋" w:eastAsia="华文中宋" w:cs="华文中宋"/>
+                <w:b/>
+                <w:bCs w:val="0"/>
+                <w:color w:val="FF0000"/>
+                <w:spacing w:val="7"/>
+              </w:rPr>
+              <w:t>isinf(x)</w:t>
+            </w:r>
+          </w:p>
+        </w:tc>
+        <w:tc>
+          <w:tcPr>
+            <w:tcW w:w="0" w:type="auto"/>
+          </w:tcPr>
+          <w:p>
+            <w:pPr>
+              <w:rPr>
+                <w:rFonts w:hint="eastAsia" w:ascii="华文中宋" w:hAnsi="华文中宋" w:eastAsia="华文中宋" w:cs="华文中宋"/>
+                <w:b/>
+                <w:bCs w:val="0"/>
+                <w:color w:val="ED7D31" w:themeColor="accent2"/>
+                <w:spacing w:val="7"/>
+                <w14:textFill>
+                  <w14:solidFill>
+                    <w14:schemeClr w14:val="accent2"/>
+                  </w14:solidFill>
+                </w14:textFill>
+              </w:rPr>
+            </w:pPr>
+            <w:r>
+              <w:rPr>
+                <w:rFonts w:hint="eastAsia" w:ascii="华文中宋" w:hAnsi="华文中宋" w:eastAsia="华文中宋" w:cs="华文中宋"/>
+                <w:b/>
+                <w:bCs w:val="0"/>
+                <w:color w:val="ED7D31" w:themeColor="accent2"/>
+                <w:spacing w:val="7"/>
+                <w14:textFill>
+                  <w14:solidFill>
+                    <w14:schemeClr w14:val="accent2"/>
+                  </w14:solidFill>
+                </w14:textFill>
+              </w:rPr>
+              <w:t>判断inf</w:t>
+            </w:r>
+          </w:p>
+        </w:tc>
+        <w:tc>
+          <w:tcPr>
+            <w:tcW w:w="0" w:type="auto"/>
+          </w:tcPr>
+          <w:p>
+            <w:pPr>
+              <w:rPr>
+                <w:rFonts w:hint="eastAsia" w:ascii="华文中宋" w:hAnsi="华文中宋" w:eastAsia="华文中宋" w:cs="华文中宋"/>
+                <w:b/>
+                <w:bCs w:val="0"/>
+                <w:color w:val="ED7D31" w:themeColor="accent2"/>
+                <w:spacing w:val="7"/>
+                <w14:textFill>
+                  <w14:solidFill>
+                    <w14:schemeClr w14:val="accent2"/>
+                  </w14:solidFill>
+                </w14:textFill>
+              </w:rPr>
+            </w:pPr>
+            <w:r>
+              <w:rPr>
+                <w:rFonts w:hint="eastAsia" w:ascii="华文中宋" w:hAnsi="华文中宋" w:eastAsia="华文中宋" w:cs="华文中宋"/>
+                <w:b/>
+                <w:bCs w:val="0"/>
+                <w:color w:val="FF0000"/>
+                <w:spacing w:val="7"/>
+              </w:rPr>
+              <w:t>isfinite(x)</w:t>
+            </w:r>
+          </w:p>
+        </w:tc>
+        <w:tc>
+          <w:tcPr>
+            <w:tcW w:w="0" w:type="auto"/>
+          </w:tcPr>
+          <w:p>
+            <w:pPr>
+              <w:rPr>
+                <w:rFonts w:hint="eastAsia" w:ascii="华文中宋" w:hAnsi="华文中宋" w:eastAsia="华文中宋" w:cs="华文中宋"/>
+                <w:b/>
+                <w:bCs w:val="0"/>
+                <w:color w:val="ED7D31" w:themeColor="accent2"/>
+                <w:spacing w:val="7"/>
+                <w14:textFill>
+                  <w14:solidFill>
+                    <w14:schemeClr w14:val="accent2"/>
+                  </w14:solidFill>
+                </w14:textFill>
+              </w:rPr>
+            </w:pPr>
+            <w:r>
+              <w:rPr>
+                <w:rFonts w:hint="eastAsia" w:ascii="华文中宋" w:hAnsi="华文中宋" w:eastAsia="华文中宋" w:cs="华文中宋"/>
+                <w:b/>
+                <w:bCs w:val="0"/>
+                <w:color w:val="ED7D31" w:themeColor="accent2"/>
+                <w:spacing w:val="7"/>
+                <w14:textFill>
+                  <w14:solidFill>
+                    <w14:schemeClr w14:val="accent2"/>
+                  </w14:solidFill>
+                </w14:textFill>
+              </w:rPr>
+              <w:t>是否有限</w:t>
+            </w:r>
+          </w:p>
+        </w:tc>
+      </w:tr>
+      <w:tr>
+        <w:tblPrEx>
+          <w:tblBorders>
+            <w:top w:val="single" w:color="auto" w:sz="4" w:space="0"/>
+            <w:left w:val="single" w:color="auto" w:sz="4" w:space="0"/>
+            <w:bottom w:val="single" w:color="auto" w:sz="4" w:space="0"/>
+            <w:right w:val="single" w:color="auto" w:sz="4" w:space="0"/>
+            <w:insideH w:val="single" w:color="auto" w:sz="4" w:space="0"/>
+            <w:insideV w:val="single" w:color="auto" w:sz="4" w:space="0"/>
+          </w:tblBorders>
+          <w:tblCellMar>
+            <w:top w:w="0" w:type="dxa"/>
+            <w:left w:w="108" w:type="dxa"/>
+            <w:bottom w:w="0" w:type="dxa"/>
+            <w:right w:w="108" w:type="dxa"/>
+          </w:tblCellMar>
+        </w:tblPrEx>
+        <w:tc>
+          <w:tcPr>
+            <w:tcW w:w="424" w:type="dxa"/>
+          </w:tcPr>
+          <w:p>
+            <w:pPr>
+              <w:rPr>
+                <w:rFonts w:hint="eastAsia" w:ascii="华文中宋" w:hAnsi="华文中宋" w:eastAsia="华文中宋" w:cs="华文中宋"/>
+                <w:b/>
+                <w:bCs w:val="0"/>
+                <w:color w:val="ED7D31" w:themeColor="accent2"/>
+                <w:spacing w:val="7"/>
+                <w:lang w:eastAsia="zh-CN"/>
+                <w14:textFill>
+                  <w14:solidFill>
+                    <w14:schemeClr w14:val="accent2"/>
+                  </w14:solidFill>
+                </w14:textFill>
+              </w:rPr>
+            </w:pPr>
+            <w:r>
+              <w:rPr>
+                <w:rFonts w:hint="eastAsia" w:ascii="华文中宋" w:hAnsi="华文中宋" w:eastAsia="华文中宋" w:cs="华文中宋"/>
+                <w:b/>
+                <w:bCs w:val="0"/>
+                <w:color w:val="FF0000"/>
+                <w:spacing w:val="7"/>
+                <w:lang w:val="en-US" w:eastAsia="zh-CN"/>
+              </w:rPr>
+              <w:t>M_E</w:t>
+            </w:r>
+          </w:p>
+        </w:tc>
+        <w:tc>
+          <w:tcPr>
+            <w:tcW w:w="367" w:type="dxa"/>
+          </w:tcPr>
+          <w:p>
+            <w:pPr>
+              <w:rPr>
+                <w:rFonts w:hint="eastAsia" w:ascii="华文中宋" w:hAnsi="华文中宋" w:eastAsia="华文中宋" w:cs="华文中宋"/>
+                <w:b/>
+                <w:bCs w:val="0"/>
+                <w:color w:val="ED7D31" w:themeColor="accent2"/>
+                <w:spacing w:val="7"/>
+                <w:lang w:eastAsia="zh-CN"/>
+                <w14:textFill>
+                  <w14:solidFill>
+                    <w14:schemeClr w14:val="accent2"/>
+                  </w14:solidFill>
+                </w14:textFill>
+              </w:rPr>
+            </w:pPr>
+            <w:r>
+              <w:rPr>
+                <w:rFonts w:hint="eastAsia" w:ascii="华文中宋" w:hAnsi="华文中宋" w:eastAsia="华文中宋" w:cs="华文中宋"/>
+                <w:b/>
+                <w:bCs w:val="0"/>
+                <w:color w:val="ED7D31" w:themeColor="accent2"/>
+                <w:spacing w:val="7"/>
+                <w:lang w:val="en-US" w:eastAsia="zh-CN"/>
+                <w14:textFill>
+                  <w14:solidFill>
+                    <w14:schemeClr w14:val="accent2"/>
+                  </w14:solidFill>
+                </w14:textFill>
+              </w:rPr>
+              <w:t>e</w:t>
+            </w:r>
+          </w:p>
+        </w:tc>
+        <w:tc>
+          <w:tcPr>
+            <w:tcW w:w="0" w:type="auto"/>
+          </w:tcPr>
+          <w:p>
+            <w:pPr>
+              <w:rPr>
+                <w:rFonts w:hint="default" w:ascii="华文中宋" w:hAnsi="华文中宋" w:eastAsia="华文中宋" w:cs="华文中宋"/>
+                <w:b/>
+                <w:bCs w:val="0"/>
+                <w:color w:val="ED7D31" w:themeColor="accent2"/>
+                <w:spacing w:val="7"/>
+                <w:lang w:val="en-US" w:eastAsia="zh-CN"/>
+                <w14:textFill>
+                  <w14:solidFill>
+                    <w14:schemeClr w14:val="accent2"/>
+                  </w14:solidFill>
+                </w14:textFill>
+              </w:rPr>
+            </w:pPr>
+            <w:r>
+              <w:rPr>
+                <w:rFonts w:hint="eastAsia" w:ascii="华文中宋" w:hAnsi="华文中宋" w:eastAsia="华文中宋" w:cs="华文中宋"/>
+                <w:b/>
+                <w:bCs w:val="0"/>
+                <w:color w:val="FF0000"/>
+                <w:spacing w:val="7"/>
+                <w:lang w:val="en-US" w:eastAsia="zh-CN"/>
+              </w:rPr>
+              <w:t>NAN</w:t>
+            </w:r>
+          </w:p>
+        </w:tc>
+        <w:tc>
+          <w:tcPr>
+            <w:tcW w:w="0" w:type="auto"/>
+          </w:tcPr>
+          <w:p>
+            <w:pPr>
+              <w:rPr>
+                <w:rFonts w:hint="eastAsia" w:ascii="华文中宋" w:hAnsi="华文中宋" w:eastAsia="华文中宋" w:cs="华文中宋"/>
+                <w:b/>
+                <w:bCs w:val="0"/>
+                <w:color w:val="ED7D31" w:themeColor="accent2"/>
+                <w:spacing w:val="7"/>
+                <w14:textFill>
+                  <w14:solidFill>
+                    <w14:schemeClr w14:val="accent2"/>
+                  </w14:solidFill>
+                </w14:textFill>
+              </w:rPr>
+            </w:pPr>
+            <w:r>
+              <w:rPr>
+                <w:rFonts w:hint="eastAsia" w:ascii="华文中宋" w:hAnsi="华文中宋" w:eastAsia="华文中宋" w:cs="华文中宋"/>
+                <w:b/>
+                <w:bCs w:val="0"/>
+                <w:color w:val="ED7D31" w:themeColor="accent2"/>
+                <w:spacing w:val="7"/>
+                <w14:textFill>
+                  <w14:solidFill>
+                    <w14:schemeClr w14:val="accent2"/>
+                  </w14:solidFill>
+                </w14:textFill>
+              </w:rPr>
+              <w:t>nan</w:t>
+            </w:r>
+          </w:p>
+        </w:tc>
+        <w:tc>
+          <w:tcPr>
+            <w:tcW w:w="0" w:type="auto"/>
+          </w:tcPr>
+          <w:p>
+            <w:pPr>
+              <w:rPr>
+                <w:rFonts w:hint="default" w:ascii="华文中宋" w:hAnsi="华文中宋" w:eastAsia="华文中宋" w:cs="华文中宋"/>
+                <w:b/>
+                <w:bCs w:val="0"/>
+                <w:color w:val="ED7D31" w:themeColor="accent2"/>
+                <w:spacing w:val="7"/>
+                <w:lang w:val="en-US" w:eastAsia="zh-CN"/>
+                <w14:textFill>
+                  <w14:solidFill>
+                    <w14:schemeClr w14:val="accent2"/>
+                  </w14:solidFill>
+                </w14:textFill>
+              </w:rPr>
+            </w:pPr>
+            <w:r>
+              <w:rPr>
+                <w:rFonts w:hint="eastAsia" w:ascii="华文中宋" w:hAnsi="华文中宋" w:eastAsia="华文中宋" w:cs="华文中宋"/>
+                <w:b/>
+                <w:bCs w:val="0"/>
+                <w:color w:val="FF0000"/>
+                <w:spacing w:val="7"/>
+                <w:lang w:val="en-US" w:eastAsia="zh-CN"/>
+              </w:rPr>
+              <w:t>INFINITY</w:t>
+            </w:r>
+          </w:p>
+        </w:tc>
+        <w:tc>
+          <w:tcPr>
+            <w:tcW w:w="0" w:type="auto"/>
+          </w:tcPr>
+          <w:p>
+            <w:pPr>
+              <w:rPr>
+                <w:rFonts w:hint="eastAsia" w:ascii="华文中宋" w:hAnsi="华文中宋" w:eastAsia="华文中宋" w:cs="华文中宋"/>
+                <w:b/>
+                <w:bCs w:val="0"/>
+                <w:color w:val="ED7D31" w:themeColor="accent2"/>
+                <w:spacing w:val="7"/>
+                <w14:textFill>
+                  <w14:solidFill>
+                    <w14:schemeClr w14:val="accent2"/>
+                  </w14:solidFill>
+                </w14:textFill>
+              </w:rPr>
+            </w:pPr>
+            <w:r>
+              <w:rPr>
+                <w:rFonts w:hint="eastAsia" w:ascii="华文中宋" w:hAnsi="华文中宋" w:eastAsia="华文中宋" w:cs="华文中宋"/>
+                <w:b/>
+                <w:bCs w:val="0"/>
+                <w:color w:val="ED7D31" w:themeColor="accent2"/>
+                <w:spacing w:val="7"/>
+                <w14:textFill>
+                  <w14:solidFill>
+                    <w14:schemeClr w14:val="accent2"/>
+                  </w14:solidFill>
+                </w14:textFill>
+              </w:rPr>
+              <w:t>∞</w:t>
+            </w:r>
+          </w:p>
+        </w:tc>
+        <w:tc>
+          <w:tcPr>
+            <w:tcW w:w="0" w:type="auto"/>
+          </w:tcPr>
+          <w:p>
+            <w:pPr>
+              <w:rPr>
+                <w:rFonts w:hint="eastAsia" w:ascii="华文中宋" w:hAnsi="华文中宋" w:eastAsia="华文中宋" w:cs="华文中宋"/>
+                <w:b/>
+                <w:bCs w:val="0"/>
+                <w:color w:val="FF0000"/>
+                <w:spacing w:val="7"/>
+              </w:rPr>
+            </w:pPr>
+          </w:p>
+        </w:tc>
+        <w:tc>
+          <w:tcPr>
+            <w:tcW w:w="0" w:type="auto"/>
+          </w:tcPr>
+          <w:p>
+            <w:pPr>
+              <w:rPr>
+                <w:rFonts w:hint="eastAsia" w:ascii="华文中宋" w:hAnsi="华文中宋" w:eastAsia="华文中宋" w:cs="华文中宋"/>
+                <w:b/>
+                <w:bCs w:val="0"/>
+                <w:color w:val="ED7D31" w:themeColor="accent2"/>
+                <w:spacing w:val="7"/>
+                <w14:textFill>
+                  <w14:solidFill>
+                    <w14:schemeClr w14:val="accent2"/>
+                  </w14:solidFill>
+                </w14:textFill>
+              </w:rPr>
+            </w:pPr>
+          </w:p>
+        </w:tc>
+      </w:tr>
+    </w:tbl>
+    <w:p>
+      <w:pPr>
+        <w:rPr>
+          <w:rFonts w:hint="eastAsia" w:ascii="华文中宋" w:hAnsi="华文中宋" w:eastAsia="华文中宋" w:cs="华文中宋"/>
+          <w:b/>
+          <w:bCs w:val="0"/>
+          <w:color w:val="ED7D31" w:themeColor="accent2"/>
+          <w:spacing w:val="7"/>
+          <w14:textFill>
+            <w14:solidFill>
+              <w14:schemeClr w14:val="accent2"/>
+            </w14:solidFill>
+          </w14:textFill>
+        </w:rPr>
+      </w:pPr>
+    </w:p>
+    <w:tbl>
+      <w:tblPr>
+        <w:tblStyle w:val="6"/>
+        <w:tblW w:w="0" w:type="auto"/>
+        <w:tblInd w:w="0" w:type="dxa"/>
+        <w:tblBorders>
+          <w:top w:val="single" w:color="auto" w:sz="4" w:space="0"/>
+          <w:left w:val="single" w:color="auto" w:sz="4" w:space="0"/>
+          <w:bottom w:val="single" w:color="auto" w:sz="4" w:space="0"/>
+          <w:right w:val="single" w:color="auto" w:sz="4" w:space="0"/>
+          <w:insideH w:val="single" w:color="auto" w:sz="4" w:space="0"/>
+          <w:insideV w:val="single" w:color="auto" w:sz="4" w:space="0"/>
+        </w:tblBorders>
+        <w:tblLayout w:type="autofit"/>
+        <w:tblCellMar>
+          <w:top w:w="0" w:type="dxa"/>
+          <w:left w:w="108" w:type="dxa"/>
+          <w:bottom w:w="0" w:type="dxa"/>
+          <w:right w:w="108" w:type="dxa"/>
+        </w:tblCellMar>
+      </w:tblPr>
+      <w:tblGrid>
+        <w:gridCol w:w="3102"/>
+        <w:gridCol w:w="1121"/>
+        <w:gridCol w:w="1233"/>
+        <w:gridCol w:w="778"/>
+      </w:tblGrid>
+      <w:tr>
+        <w:tblPrEx>
+          <w:tblBorders>
+            <w:top w:val="single" w:color="auto" w:sz="4" w:space="0"/>
+            <w:left w:val="single" w:color="auto" w:sz="4" w:space="0"/>
+            <w:bottom w:val="single" w:color="auto" w:sz="4" w:space="0"/>
+            <w:right w:val="single" w:color="auto" w:sz="4" w:space="0"/>
+            <w:insideH w:val="single" w:color="auto" w:sz="4" w:space="0"/>
+            <w:insideV w:val="single" w:color="auto" w:sz="4" w:space="0"/>
+          </w:tblBorders>
+          <w:tblCellMar>
+            <w:top w:w="0" w:type="dxa"/>
+            <w:left w:w="108" w:type="dxa"/>
+            <w:bottom w:w="0" w:type="dxa"/>
+            <w:right w:w="108" w:type="dxa"/>
+          </w:tblCellMar>
+        </w:tblPrEx>
+        <w:tc>
+          <w:tcPr>
+            <w:tcW w:w="0" w:type="auto"/>
+            <w:gridSpan w:val="4"/>
+            <w:vAlign w:val="center"/>
+          </w:tcPr>
+          <w:p>
+            <w:pPr>
+              <w:rPr>
+                <w:rFonts w:hint="eastAsia" w:ascii="华文中宋" w:hAnsi="华文中宋" w:eastAsia="华文中宋" w:cs="华文中宋"/>
+                <w:b/>
+                <w:bCs w:val="0"/>
+                <w:color w:val="ED7D31" w:themeColor="accent2"/>
+                <w:spacing w:val="7"/>
+                <w14:textFill>
+                  <w14:solidFill>
+                    <w14:schemeClr w14:val="accent2"/>
+                  </w14:solidFill>
+                </w14:textFill>
+              </w:rPr>
+            </w:pPr>
+            <w:r>
+              <w:rPr>
+                <w:rFonts w:hint="eastAsia" w:ascii="华文中宋" w:hAnsi="华文中宋" w:eastAsia="华文中宋" w:cs="华文中宋"/>
+                <w:b/>
+                <w:bCs w:val="0"/>
+                <w:color w:val="ED7D31" w:themeColor="accent2"/>
+                <w:spacing w:val="7"/>
+                <w14:textFill>
+                  <w14:solidFill>
+                    <w14:schemeClr w14:val="accent2"/>
+                  </w14:solidFill>
+                </w14:textFill>
+              </w:rPr>
+              <w:t>运算函数：</w:t>
+            </w:r>
+          </w:p>
+        </w:tc>
+      </w:tr>
+      <w:tr>
+        <w:tblPrEx>
+          <w:tblBorders>
+            <w:top w:val="single" w:color="auto" w:sz="4" w:space="0"/>
+            <w:left w:val="single" w:color="auto" w:sz="4" w:space="0"/>
+            <w:bottom w:val="single" w:color="auto" w:sz="4" w:space="0"/>
+            <w:right w:val="single" w:color="auto" w:sz="4" w:space="0"/>
+            <w:insideH w:val="single" w:color="auto" w:sz="4" w:space="0"/>
+            <w:insideV w:val="single" w:color="auto" w:sz="4" w:space="0"/>
+          </w:tblBorders>
+          <w:tblCellMar>
+            <w:top w:w="0" w:type="dxa"/>
+            <w:left w:w="108" w:type="dxa"/>
+            <w:bottom w:w="0" w:type="dxa"/>
+            <w:right w:w="108" w:type="dxa"/>
+          </w:tblCellMar>
+        </w:tblPrEx>
+        <w:tc>
+          <w:tcPr>
+            <w:tcW w:w="0" w:type="auto"/>
+            <w:vAlign w:val="center"/>
+          </w:tcPr>
+          <w:p>
+            <w:pPr>
+              <w:rPr>
+                <w:rFonts w:hint="eastAsia" w:ascii="华文中宋" w:hAnsi="华文中宋" w:eastAsia="华文中宋" w:cs="华文中宋"/>
+                <w:b/>
+                <w:bCs w:val="0"/>
+                <w:color w:val="FF0000"/>
+                <w:spacing w:val="7"/>
+              </w:rPr>
+            </w:pPr>
+            <w:r>
+              <w:rPr>
+                <w:rFonts w:hint="eastAsia" w:ascii="华文中宋" w:hAnsi="华文中宋" w:eastAsia="华文中宋" w:cs="华文中宋"/>
+                <w:b/>
+                <w:bCs w:val="0"/>
+                <w:color w:val="FF0000"/>
+                <w:spacing w:val="7"/>
+              </w:rPr>
+              <w:t>sqrt(x)</w:t>
+            </w:r>
+          </w:p>
+        </w:tc>
+        <w:tc>
+          <w:tcPr>
+            <w:tcW w:w="0" w:type="auto"/>
+            <w:vAlign w:val="center"/>
+          </w:tcPr>
+          <w:p>
+            <w:pPr>
+              <w:rPr>
+                <w:rFonts w:hint="eastAsia" w:ascii="华文中宋" w:hAnsi="华文中宋" w:eastAsia="华文中宋" w:cs="华文中宋"/>
+                <w:b/>
+                <w:bCs w:val="0"/>
+                <w:color w:val="ED7D31" w:themeColor="accent2"/>
+                <w:spacing w:val="7"/>
+                <w14:textFill>
+                  <w14:solidFill>
+                    <w14:schemeClr w14:val="accent2"/>
+                  </w14:solidFill>
+                </w14:textFill>
+              </w:rPr>
+            </w:pPr>
+            <w:r>
+              <w:rPr>
+                <w:rFonts w:hint="eastAsia" w:ascii="华文中宋" w:hAnsi="华文中宋" w:eastAsia="华文中宋" w:cs="华文中宋"/>
+                <w:b/>
+                <w:bCs w:val="0"/>
+                <w:color w:val="ED7D31" w:themeColor="accent2"/>
+                <w:spacing w:val="7"/>
+                <w14:textFill>
+                  <w14:solidFill>
+                    <w14:schemeClr w14:val="accent2"/>
+                  </w14:solidFill>
+                </w14:textFill>
+              </w:rPr>
+              <w:t>x ^ 0.5</w:t>
+            </w:r>
+          </w:p>
+        </w:tc>
+        <w:tc>
+          <w:tcPr>
+            <w:tcW w:w="0" w:type="auto"/>
+            <w:vAlign w:val="center"/>
+          </w:tcPr>
+          <w:p>
+            <w:pPr>
+              <w:rPr>
+                <w:rFonts w:hint="eastAsia" w:ascii="华文中宋" w:hAnsi="华文中宋" w:eastAsia="华文中宋" w:cs="华文中宋"/>
+                <w:b/>
+                <w:bCs w:val="0"/>
+                <w:color w:val="FF0000"/>
+                <w:spacing w:val="7"/>
+              </w:rPr>
+            </w:pPr>
+            <w:r>
+              <w:rPr>
+                <w:rFonts w:hint="eastAsia" w:ascii="华文中宋" w:hAnsi="华文中宋" w:eastAsia="华文中宋" w:cs="华文中宋"/>
+                <w:b/>
+                <w:bCs w:val="0"/>
+                <w:color w:val="FF0000"/>
+                <w:spacing w:val="7"/>
+              </w:rPr>
+              <w:t>pow(x, a)</w:t>
+            </w:r>
+          </w:p>
+        </w:tc>
+        <w:tc>
+          <w:tcPr>
+            <w:tcW w:w="0" w:type="auto"/>
+            <w:vAlign w:val="center"/>
+          </w:tcPr>
+          <w:p>
+            <w:pPr>
+              <w:rPr>
+                <w:rFonts w:hint="eastAsia" w:ascii="华文中宋" w:hAnsi="华文中宋" w:eastAsia="华文中宋" w:cs="华文中宋"/>
+                <w:b/>
+                <w:bCs w:val="0"/>
+                <w:color w:val="ED7D31" w:themeColor="accent2"/>
+                <w:spacing w:val="7"/>
+                <w14:textFill>
+                  <w14:solidFill>
+                    <w14:schemeClr w14:val="accent2"/>
+                  </w14:solidFill>
+                </w14:textFill>
+              </w:rPr>
+            </w:pPr>
+            <w:r>
+              <w:rPr>
+                <w:rFonts w:hint="eastAsia" w:ascii="华文中宋" w:hAnsi="华文中宋" w:eastAsia="华文中宋" w:cs="华文中宋"/>
+                <w:b/>
+                <w:bCs w:val="0"/>
+                <w:color w:val="ED7D31" w:themeColor="accent2"/>
+                <w:spacing w:val="7"/>
+                <w14:textFill>
+                  <w14:solidFill>
+                    <w14:schemeClr w14:val="accent2"/>
+                  </w14:solidFill>
+                </w14:textFill>
+              </w:rPr>
+              <w:t>x ^ a</w:t>
+            </w:r>
+          </w:p>
+        </w:tc>
+      </w:tr>
+      <w:tr>
+        <w:tblPrEx>
+          <w:tblBorders>
+            <w:top w:val="single" w:color="auto" w:sz="4" w:space="0"/>
+            <w:left w:val="single" w:color="auto" w:sz="4" w:space="0"/>
+            <w:bottom w:val="single" w:color="auto" w:sz="4" w:space="0"/>
+            <w:right w:val="single" w:color="auto" w:sz="4" w:space="0"/>
+            <w:insideH w:val="single" w:color="auto" w:sz="4" w:space="0"/>
+            <w:insideV w:val="single" w:color="auto" w:sz="4" w:space="0"/>
+          </w:tblBorders>
+          <w:tblCellMar>
+            <w:top w:w="0" w:type="dxa"/>
+            <w:left w:w="108" w:type="dxa"/>
+            <w:bottom w:w="0" w:type="dxa"/>
+            <w:right w:w="108" w:type="dxa"/>
+          </w:tblCellMar>
+        </w:tblPrEx>
+        <w:tc>
+          <w:tcPr>
+            <w:tcW w:w="0" w:type="auto"/>
+            <w:vAlign w:val="center"/>
+          </w:tcPr>
+          <w:p>
+            <w:pPr>
+              <w:rPr>
+                <w:rFonts w:hint="eastAsia" w:ascii="华文中宋" w:hAnsi="华文中宋" w:eastAsia="华文中宋" w:cs="华文中宋"/>
+                <w:b/>
+                <w:bCs w:val="0"/>
+                <w:color w:val="FF0000"/>
+                <w:spacing w:val="7"/>
+              </w:rPr>
+            </w:pPr>
+            <w:r>
+              <w:rPr>
+                <w:rFonts w:hint="eastAsia" w:ascii="华文中宋" w:hAnsi="华文中宋" w:eastAsia="华文中宋" w:cs="华文中宋"/>
+                <w:b/>
+                <w:bCs w:val="0"/>
+                <w:color w:val="FF0000"/>
+                <w:spacing w:val="7"/>
+              </w:rPr>
+              <w:t>sin(x) / cos(x) / tan(x)</w:t>
+            </w:r>
+          </w:p>
+        </w:tc>
+        <w:tc>
+          <w:tcPr>
+            <w:tcW w:w="0" w:type="auto"/>
+            <w:vMerge w:val="restart"/>
+            <w:vAlign w:val="center"/>
+          </w:tcPr>
+          <w:p>
+            <w:pPr>
+              <w:rPr>
+                <w:rFonts w:hint="eastAsia" w:ascii="华文中宋" w:hAnsi="华文中宋" w:eastAsia="华文中宋" w:cs="华文中宋"/>
+                <w:b/>
+                <w:bCs w:val="0"/>
+                <w:color w:val="ED7D31" w:themeColor="accent2"/>
+                <w:spacing w:val="7"/>
+                <w14:textFill>
+                  <w14:solidFill>
+                    <w14:schemeClr w14:val="accent2"/>
+                  </w14:solidFill>
+                </w14:textFill>
+              </w:rPr>
+            </w:pPr>
+            <w:r>
+              <w:rPr>
+                <w:rFonts w:hint="eastAsia" w:ascii="华文中宋" w:hAnsi="华文中宋" w:eastAsia="华文中宋" w:cs="华文中宋"/>
+                <w:b/>
+                <w:bCs w:val="0"/>
+                <w:color w:val="EA82F1"/>
+                <w:szCs w:val="24"/>
+              </w:rPr>
+              <w:t>三角</w:t>
+            </w:r>
+            <w:r>
+              <w:rPr>
+                <w:rFonts w:hint="eastAsia" w:ascii="华文中宋" w:hAnsi="华文中宋" w:eastAsia="华文中宋" w:cs="华文中宋"/>
+                <w:b/>
+                <w:bCs w:val="0"/>
+                <w:color w:val="ED7D31" w:themeColor="accent2"/>
+                <w:spacing w:val="7"/>
+                <w14:textFill>
+                  <w14:solidFill>
+                    <w14:schemeClr w14:val="accent2"/>
+                  </w14:solidFill>
+                </w14:textFill>
+              </w:rPr>
+              <w:t>函数</w:t>
+            </w:r>
+          </w:p>
+        </w:tc>
+        <w:tc>
+          <w:tcPr>
+            <w:tcW w:w="0" w:type="auto"/>
+            <w:gridSpan w:val="2"/>
+            <w:vAlign w:val="center"/>
+          </w:tcPr>
+          <w:p>
+            <w:pPr>
+              <w:rPr>
+                <w:rFonts w:hint="eastAsia" w:ascii="华文中宋" w:hAnsi="华文中宋" w:eastAsia="华文中宋" w:cs="华文中宋"/>
+                <w:b/>
+                <w:bCs w:val="0"/>
+                <w:color w:val="ED7D31" w:themeColor="accent2"/>
+                <w:spacing w:val="7"/>
+                <w14:textFill>
+                  <w14:solidFill>
+                    <w14:schemeClr w14:val="accent2"/>
+                  </w14:solidFill>
+                </w14:textFill>
+              </w:rPr>
+            </w:pPr>
+            <w:r>
+              <w:rPr>
+                <w:rFonts w:hint="eastAsia" w:ascii="华文中宋" w:hAnsi="华文中宋" w:eastAsia="华文中宋" w:cs="华文中宋"/>
+                <w:b/>
+                <w:bCs w:val="0"/>
+                <w:color w:val="ED7D31" w:themeColor="accent2"/>
+                <w:spacing w:val="7"/>
+                <w14:textFill>
+                  <w14:solidFill>
+                    <w14:schemeClr w14:val="accent2"/>
+                  </w14:solidFill>
+                </w14:textFill>
+              </w:rPr>
+              <w:t>正运算</w:t>
+            </w:r>
+          </w:p>
+        </w:tc>
+      </w:tr>
+      <w:tr>
+        <w:tblPrEx>
+          <w:tblBorders>
+            <w:top w:val="single" w:color="auto" w:sz="4" w:space="0"/>
+            <w:left w:val="single" w:color="auto" w:sz="4" w:space="0"/>
+            <w:bottom w:val="single" w:color="auto" w:sz="4" w:space="0"/>
+            <w:right w:val="single" w:color="auto" w:sz="4" w:space="0"/>
+            <w:insideH w:val="single" w:color="auto" w:sz="4" w:space="0"/>
+            <w:insideV w:val="single" w:color="auto" w:sz="4" w:space="0"/>
+          </w:tblBorders>
+          <w:tblCellMar>
+            <w:top w:w="0" w:type="dxa"/>
+            <w:left w:w="108" w:type="dxa"/>
+            <w:bottom w:w="0" w:type="dxa"/>
+            <w:right w:w="108" w:type="dxa"/>
+          </w:tblCellMar>
+        </w:tblPrEx>
+        <w:trPr>
+          <w:trHeight w:val="90" w:hRule="atLeast"/>
+        </w:trPr>
+        <w:tc>
+          <w:tcPr>
+            <w:tcW w:w="0" w:type="auto"/>
+            <w:vAlign w:val="center"/>
+          </w:tcPr>
+          <w:p>
+            <w:pPr>
+              <w:rPr>
+                <w:rFonts w:hint="eastAsia" w:ascii="华文中宋" w:hAnsi="华文中宋" w:eastAsia="华文中宋" w:cs="华文中宋"/>
+                <w:b/>
+                <w:bCs w:val="0"/>
+                <w:color w:val="FF0000"/>
+                <w:spacing w:val="7"/>
+              </w:rPr>
+            </w:pPr>
+            <w:r>
+              <w:rPr>
+                <w:rFonts w:hint="eastAsia" w:ascii="华文中宋" w:hAnsi="华文中宋" w:eastAsia="华文中宋" w:cs="华文中宋"/>
+                <w:b/>
+                <w:bCs w:val="0"/>
+                <w:color w:val="FF0000"/>
+                <w:spacing w:val="7"/>
+              </w:rPr>
+              <w:t>asin(x) / acos(x) / atan(x)</w:t>
+            </w:r>
+          </w:p>
+        </w:tc>
+        <w:tc>
+          <w:tcPr>
+            <w:tcW w:w="0" w:type="auto"/>
+            <w:vMerge w:val="continue"/>
+            <w:vAlign w:val="center"/>
+          </w:tcPr>
+          <w:p>
+            <w:pPr>
+              <w:rPr>
+                <w:rFonts w:hint="eastAsia" w:ascii="华文中宋" w:hAnsi="华文中宋" w:eastAsia="华文中宋" w:cs="华文中宋"/>
+                <w:b/>
+                <w:bCs w:val="0"/>
+                <w:color w:val="ED7D31" w:themeColor="accent2"/>
+                <w:spacing w:val="7"/>
+                <w14:textFill>
+                  <w14:solidFill>
+                    <w14:schemeClr w14:val="accent2"/>
+                  </w14:solidFill>
+                </w14:textFill>
+              </w:rPr>
+            </w:pPr>
+          </w:p>
+        </w:tc>
+        <w:tc>
+          <w:tcPr>
+            <w:tcW w:w="0" w:type="auto"/>
+            <w:gridSpan w:val="2"/>
+            <w:vAlign w:val="center"/>
+          </w:tcPr>
+          <w:p>
+            <w:pPr>
+              <w:rPr>
+                <w:rFonts w:hint="eastAsia" w:ascii="华文中宋" w:hAnsi="华文中宋" w:eastAsia="华文中宋" w:cs="华文中宋"/>
+                <w:b/>
+                <w:bCs w:val="0"/>
+                <w:color w:val="ED7D31" w:themeColor="accent2"/>
+                <w:spacing w:val="7"/>
+                <w14:textFill>
+                  <w14:solidFill>
+                    <w14:schemeClr w14:val="accent2"/>
+                  </w14:solidFill>
+                </w14:textFill>
+              </w:rPr>
+            </w:pPr>
+            <w:r>
+              <w:rPr>
+                <w:rFonts w:hint="eastAsia" w:ascii="华文中宋" w:hAnsi="华文中宋" w:eastAsia="华文中宋" w:cs="华文中宋"/>
+                <w:b/>
+                <w:bCs w:val="0"/>
+                <w:color w:val="ED7D31" w:themeColor="accent2"/>
+                <w:spacing w:val="7"/>
+                <w14:textFill>
+                  <w14:solidFill>
+                    <w14:schemeClr w14:val="accent2"/>
+                  </w14:solidFill>
+                </w14:textFill>
+              </w:rPr>
+              <w:t>逆运算</w:t>
+            </w:r>
+          </w:p>
+        </w:tc>
+      </w:tr>
+      <w:tr>
+        <w:tblPrEx>
+          <w:tblBorders>
+            <w:top w:val="single" w:color="auto" w:sz="4" w:space="0"/>
+            <w:left w:val="single" w:color="auto" w:sz="4" w:space="0"/>
+            <w:bottom w:val="single" w:color="auto" w:sz="4" w:space="0"/>
+            <w:right w:val="single" w:color="auto" w:sz="4" w:space="0"/>
+            <w:insideH w:val="single" w:color="auto" w:sz="4" w:space="0"/>
+            <w:insideV w:val="single" w:color="auto" w:sz="4" w:space="0"/>
+          </w:tblBorders>
+          <w:tblCellMar>
+            <w:top w:w="0" w:type="dxa"/>
+            <w:left w:w="108" w:type="dxa"/>
+            <w:bottom w:w="0" w:type="dxa"/>
+            <w:right w:w="108" w:type="dxa"/>
+          </w:tblCellMar>
+        </w:tblPrEx>
+        <w:trPr>
+          <w:trHeight w:val="90" w:hRule="atLeast"/>
+        </w:trPr>
+        <w:tc>
+          <w:tcPr>
+            <w:tcW w:w="0" w:type="auto"/>
+            <w:vAlign w:val="center"/>
+          </w:tcPr>
+          <w:p>
+            <w:pPr>
+              <w:rPr>
+                <w:rFonts w:hint="eastAsia" w:ascii="华文中宋" w:hAnsi="华文中宋" w:eastAsia="华文中宋" w:cs="华文中宋"/>
+                <w:b/>
+                <w:bCs w:val="0"/>
+                <w:color w:val="FF0000"/>
+                <w:spacing w:val="7"/>
+                <w:kern w:val="2"/>
+                <w:sz w:val="21"/>
+                <w:szCs w:val="21"/>
+                <w:lang w:val="en-US" w:eastAsia="zh-CN" w:bidi="ar-SA"/>
+              </w:rPr>
+            </w:pPr>
+            <w:r>
+              <w:rPr>
+                <w:rFonts w:hint="eastAsia" w:ascii="华文中宋" w:hAnsi="华文中宋" w:eastAsia="华文中宋" w:cs="华文中宋"/>
+                <w:b/>
+                <w:bCs w:val="0"/>
+                <w:color w:val="FF0000"/>
+                <w:spacing w:val="7"/>
+              </w:rPr>
+              <w:t>exp(x) / log(x, base=e)</w:t>
+            </w:r>
+          </w:p>
+        </w:tc>
+        <w:tc>
+          <w:tcPr>
+            <w:tcW w:w="3132" w:type="dxa"/>
+            <w:gridSpan w:val="3"/>
+            <w:vAlign w:val="center"/>
+          </w:tcPr>
+          <w:p>
+            <w:pPr>
+              <w:rPr>
+                <w:rFonts w:hint="eastAsia" w:ascii="华文中宋" w:hAnsi="华文中宋" w:eastAsia="华文中宋" w:cs="华文中宋"/>
+                <w:b/>
+                <w:bCs w:val="0"/>
+                <w:color w:val="ED7D31" w:themeColor="accent2"/>
+                <w:spacing w:val="7"/>
+                <w:kern w:val="2"/>
+                <w:sz w:val="21"/>
+                <w:szCs w:val="21"/>
+                <w:lang w:val="en-US" w:eastAsia="zh-CN" w:bidi="ar-SA"/>
+                <w14:textFill>
+                  <w14:solidFill>
+                    <w14:schemeClr w14:val="accent2"/>
+                  </w14:solidFill>
+                </w14:textFill>
+              </w:rPr>
+            </w:pPr>
+            <w:r>
+              <w:rPr>
+                <w:rFonts w:hint="eastAsia" w:ascii="华文中宋" w:hAnsi="华文中宋" w:eastAsia="华文中宋" w:cs="华文中宋"/>
+                <w:b/>
+                <w:bCs w:val="0"/>
+                <w:color w:val="EA82F1"/>
+                <w:szCs w:val="24"/>
+              </w:rPr>
+              <w:t>指数</w:t>
+            </w:r>
+            <w:r>
+              <w:rPr>
+                <w:rFonts w:hint="eastAsia" w:ascii="华文中宋" w:hAnsi="华文中宋" w:eastAsia="华文中宋" w:cs="华文中宋"/>
+                <w:b/>
+                <w:bCs w:val="0"/>
+                <w:color w:val="ED7D31" w:themeColor="accent2"/>
+                <w:spacing w:val="7"/>
+                <w14:textFill>
+                  <w14:solidFill>
+                    <w14:schemeClr w14:val="accent2"/>
+                  </w14:solidFill>
+                </w14:textFill>
+              </w:rPr>
+              <w:t>运算</w:t>
+            </w:r>
+          </w:p>
+        </w:tc>
+      </w:tr>
+      <w:tr>
+        <w:tblPrEx>
+          <w:tblBorders>
+            <w:top w:val="single" w:color="auto" w:sz="4" w:space="0"/>
+            <w:left w:val="single" w:color="auto" w:sz="4" w:space="0"/>
+            <w:bottom w:val="single" w:color="auto" w:sz="4" w:space="0"/>
+            <w:right w:val="single" w:color="auto" w:sz="4" w:space="0"/>
+            <w:insideH w:val="single" w:color="auto" w:sz="4" w:space="0"/>
+            <w:insideV w:val="single" w:color="auto" w:sz="4" w:space="0"/>
+          </w:tblBorders>
+          <w:tblCellMar>
+            <w:top w:w="0" w:type="dxa"/>
+            <w:left w:w="108" w:type="dxa"/>
+            <w:bottom w:w="0" w:type="dxa"/>
+            <w:right w:w="108" w:type="dxa"/>
+          </w:tblCellMar>
+        </w:tblPrEx>
+        <w:tc>
+          <w:tcPr>
+            <w:tcW w:w="0" w:type="auto"/>
+            <w:vAlign w:val="center"/>
+          </w:tcPr>
+          <w:p>
+            <w:pPr>
+              <w:rPr>
+                <w:rFonts w:hint="default" w:ascii="华文中宋" w:hAnsi="华文中宋" w:eastAsia="华文中宋" w:cs="华文中宋"/>
+                <w:b/>
+                <w:bCs w:val="0"/>
+                <w:color w:val="FF0000"/>
+                <w:spacing w:val="7"/>
+                <w:lang w:val="en-US" w:eastAsia="zh-CN"/>
+              </w:rPr>
+            </w:pPr>
+            <w:r>
+              <w:rPr>
+                <w:rFonts w:hint="eastAsia" w:ascii="华文中宋" w:hAnsi="华文中宋" w:eastAsia="华文中宋" w:cs="华文中宋"/>
+                <w:b/>
+                <w:bCs w:val="0"/>
+                <w:color w:val="FF0000"/>
+                <w:spacing w:val="7"/>
+              </w:rPr>
+              <w:t>ceil(x) / floor(x)</w:t>
+            </w:r>
+            <w:r>
+              <w:rPr>
+                <w:rFonts w:hint="eastAsia" w:ascii="华文中宋" w:hAnsi="华文中宋" w:eastAsia="华文中宋" w:cs="华文中宋"/>
+                <w:b/>
+                <w:bCs w:val="0"/>
+                <w:color w:val="FF0000"/>
+                <w:spacing w:val="7"/>
+                <w:lang w:val="en-US" w:eastAsia="zh-CN"/>
+              </w:rPr>
+              <w:t xml:space="preserve"> / round(x)</w:t>
+            </w:r>
+          </w:p>
+        </w:tc>
+        <w:tc>
+          <w:tcPr>
+            <w:tcW w:w="0" w:type="auto"/>
+            <w:gridSpan w:val="3"/>
+            <w:vAlign w:val="center"/>
+          </w:tcPr>
+          <w:p>
+            <w:pPr>
+              <w:rPr>
+                <w:rFonts w:hint="eastAsia" w:ascii="华文中宋" w:hAnsi="华文中宋" w:eastAsia="华文中宋" w:cs="华文中宋"/>
+                <w:b/>
+                <w:bCs w:val="0"/>
+                <w:color w:val="ED7D31" w:themeColor="accent2"/>
+                <w:spacing w:val="7"/>
+                <w14:textFill>
+                  <w14:solidFill>
+                    <w14:schemeClr w14:val="accent2"/>
+                  </w14:solidFill>
+                </w14:textFill>
+              </w:rPr>
+            </w:pPr>
+            <w:r>
+              <w:rPr>
+                <w:rFonts w:hint="eastAsia" w:ascii="华文中宋" w:hAnsi="华文中宋" w:eastAsia="华文中宋" w:cs="华文中宋"/>
+                <w:b/>
+                <w:bCs w:val="0"/>
+                <w:color w:val="EA82F1"/>
+                <w:szCs w:val="24"/>
+              </w:rPr>
+              <w:t>取整</w:t>
+            </w:r>
+          </w:p>
+        </w:tc>
+      </w:tr>
+      <w:tr>
+        <w:tblPrEx>
+          <w:tblBorders>
+            <w:top w:val="single" w:color="auto" w:sz="4" w:space="0"/>
+            <w:left w:val="single" w:color="auto" w:sz="4" w:space="0"/>
+            <w:bottom w:val="single" w:color="auto" w:sz="4" w:space="0"/>
+            <w:right w:val="single" w:color="auto" w:sz="4" w:space="0"/>
+            <w:insideH w:val="single" w:color="auto" w:sz="4" w:space="0"/>
+            <w:insideV w:val="single" w:color="auto" w:sz="4" w:space="0"/>
+          </w:tblBorders>
+          <w:tblCellMar>
+            <w:top w:w="0" w:type="dxa"/>
+            <w:left w:w="108" w:type="dxa"/>
+            <w:bottom w:w="0" w:type="dxa"/>
+            <w:right w:w="108" w:type="dxa"/>
+          </w:tblCellMar>
+        </w:tblPrEx>
+        <w:tc>
+          <w:tcPr>
+            <w:tcW w:w="0" w:type="auto"/>
+            <w:vAlign w:val="center"/>
+          </w:tcPr>
+          <w:p>
+            <w:pPr>
+              <w:rPr>
+                <w:rFonts w:hint="eastAsia" w:ascii="华文中宋" w:hAnsi="华文中宋" w:eastAsia="华文中宋" w:cs="华文中宋"/>
+                <w:b/>
+                <w:bCs w:val="0"/>
+                <w:color w:val="FF0000"/>
+                <w:spacing w:val="7"/>
+              </w:rPr>
+            </w:pPr>
+            <w:r>
+              <w:rPr>
+                <w:rFonts w:hint="eastAsia" w:ascii="华文中宋" w:hAnsi="华文中宋" w:eastAsia="华文中宋" w:cs="华文中宋"/>
+                <w:b/>
+                <w:bCs w:val="0"/>
+                <w:color w:val="FF0000"/>
+                <w:spacing w:val="7"/>
+              </w:rPr>
+              <w:t>hypot(</w:t>
+            </w:r>
+            <w:r>
+              <w:rPr>
+                <w:rFonts w:hint="eastAsia" w:ascii="华文中宋" w:hAnsi="华文中宋" w:eastAsia="华文中宋" w:cs="华文中宋"/>
+                <w:b/>
+                <w:bCs w:val="0"/>
+                <w:color w:val="FF0000"/>
+                <w:spacing w:val="7"/>
+                <w:lang w:val="en-US" w:eastAsia="zh-CN"/>
+              </w:rPr>
+              <w:t>x, y</w:t>
+            </w:r>
+            <w:r>
+              <w:rPr>
+                <w:rFonts w:hint="eastAsia" w:ascii="华文中宋" w:hAnsi="华文中宋" w:eastAsia="华文中宋" w:cs="华文中宋"/>
+                <w:b/>
+                <w:bCs w:val="0"/>
+                <w:color w:val="FF0000"/>
+                <w:spacing w:val="7"/>
+              </w:rPr>
+              <w:t>)</w:t>
+            </w:r>
+          </w:p>
+        </w:tc>
+        <w:tc>
+          <w:tcPr>
+            <w:tcW w:w="3132" w:type="dxa"/>
+            <w:gridSpan w:val="3"/>
+            <w:vAlign w:val="center"/>
+          </w:tcPr>
+          <w:p>
+            <w:pPr>
+              <w:rPr>
+                <w:rFonts w:hint="default" w:ascii="华文中宋" w:hAnsi="华文中宋" w:eastAsia="华文中宋" w:cs="华文中宋"/>
+                <w:b/>
+                <w:bCs w:val="0"/>
+                <w:color w:val="ED7D31" w:themeColor="accent2"/>
+                <w:spacing w:val="7"/>
+                <w:lang w:val="en-US" w:eastAsia="zh-CN"/>
+                <w14:textFill>
+                  <w14:solidFill>
+                    <w14:schemeClr w14:val="accent2"/>
+                  </w14:solidFill>
+                </w14:textFill>
+              </w:rPr>
+            </w:pPr>
+            <w:r>
+              <w:rPr>
+                <w:rFonts w:hint="eastAsia" w:ascii="华文中宋" w:hAnsi="华文中宋" w:eastAsia="华文中宋" w:cs="华文中宋"/>
+                <w:b/>
+                <w:bCs w:val="0"/>
+                <w:color w:val="ED7D31" w:themeColor="accent2"/>
+                <w:spacing w:val="7"/>
+                <w:lang w:val="en-US" w:eastAsia="zh-CN"/>
+                <w14:textFill>
+                  <w14:solidFill>
+                    <w14:schemeClr w14:val="accent2"/>
+                  </w14:solidFill>
+                </w14:textFill>
+              </w:rPr>
+              <w:t>返回</w:t>
+            </w:r>
+            <w:r>
+              <w:rPr>
+                <w:rFonts w:hint="eastAsia" w:ascii="华文中宋" w:hAnsi="华文中宋" w:eastAsia="华文中宋" w:cs="华文中宋"/>
+                <w:b/>
+                <w:bCs w:val="0"/>
+                <w:color w:val="EA82F1"/>
+                <w:szCs w:val="24"/>
+                <w:lang w:val="en-US" w:eastAsia="zh-CN"/>
+              </w:rPr>
+              <w:t>向量模</w:t>
+            </w:r>
+          </w:p>
+        </w:tc>
+      </w:tr>
+    </w:tbl>
+    <w:p>
+      <w:pPr>
+        <w:outlineLvl w:val="9"/>
+        <w:rPr>
+          <w:rFonts w:hint="eastAsia" w:ascii="华文中宋" w:hAnsi="华文中宋" w:eastAsia="华文中宋" w:cs="华文中宋"/>
+          <w:b/>
+          <w:bCs/>
+          <w:color w:val="70AD47" w:themeColor="accent6"/>
+          <w:sz w:val="21"/>
+          <w:szCs w:val="24"/>
+          <w:lang w:val="en-US" w:eastAsia="zh-CN"/>
+          <w14:textFill>
+            <w14:solidFill>
+              <w14:schemeClr w14:val="accent6"/>
+            </w14:solidFill>
+          </w14:textFill>
+        </w:rPr>
+      </w:pPr>
+    </w:p>
+    <w:p>
+      <w:pPr>
+        <w:outlineLvl w:val="9"/>
+        <w:rPr>
+          <w:rFonts w:hint="eastAsia" w:ascii="华文中宋" w:hAnsi="华文中宋" w:eastAsia="华文中宋" w:cs="华文中宋"/>
+          <w:b/>
+          <w:bCs/>
+          <w:color w:val="70AD47" w:themeColor="accent6"/>
+          <w:sz w:val="21"/>
+          <w:szCs w:val="24"/>
+          <w:lang w:val="en-US" w:eastAsia="zh-CN"/>
+          <w14:textFill>
+            <w14:solidFill>
+              <w14:schemeClr w14:val="accent6"/>
+            </w14:solidFill>
+          </w14:textFill>
+        </w:rPr>
+      </w:pPr>
+    </w:p>
+    <w:p>
+      <w:pPr>
+        <w:outlineLvl w:val="2"/>
+        <w:rPr>
+          <w:rFonts w:hint="eastAsia" w:ascii="华文中宋" w:hAnsi="华文中宋" w:eastAsia="华文中宋" w:cs="华文中宋"/>
+          <w:b/>
+          <w:bCs/>
+          <w:color w:val="0070C0"/>
+          <w:spacing w:val="7"/>
+          <w:szCs w:val="21"/>
+          <w:lang w:val="en-US" w:eastAsia="zh-CN"/>
+        </w:rPr>
+      </w:pPr>
+      <w:r>
+        <w:rPr>
+          <w:rFonts w:hint="eastAsia" w:ascii="华文中宋" w:hAnsi="华文中宋" w:eastAsia="华文中宋" w:cs="华文中宋"/>
+          <w:b/>
+          <w:bCs/>
+          <w:color w:val="0070C0"/>
+          <w:spacing w:val="7"/>
+          <w:szCs w:val="21"/>
+          <w:lang w:val="en-US" w:eastAsia="zh-CN"/>
+        </w:rPr>
+        <w:t>复数complex：</w:t>
+      </w:r>
+    </w:p>
+    <w:tbl>
+      <w:tblPr>
+        <w:tblStyle w:val="6"/>
+        <w:tblW w:w="0" w:type="auto"/>
+        <w:tblInd w:w="0" w:type="dxa"/>
+        <w:tblBorders>
+          <w:top w:val="single" w:color="auto" w:sz="4" w:space="0"/>
+          <w:left w:val="single" w:color="auto" w:sz="4" w:space="0"/>
+          <w:bottom w:val="single" w:color="auto" w:sz="4" w:space="0"/>
+          <w:right w:val="single" w:color="auto" w:sz="4" w:space="0"/>
+          <w:insideH w:val="single" w:color="auto" w:sz="4" w:space="0"/>
+          <w:insideV w:val="single" w:color="auto" w:sz="4" w:space="0"/>
+        </w:tblBorders>
+        <w:tblLayout w:type="autofit"/>
+        <w:tblCellMar>
+          <w:top w:w="0" w:type="dxa"/>
+          <w:left w:w="108" w:type="dxa"/>
+          <w:bottom w:w="0" w:type="dxa"/>
+          <w:right w:w="108" w:type="dxa"/>
+        </w:tblCellMar>
+      </w:tblPr>
+      <w:tblGrid>
+        <w:gridCol w:w="1520"/>
+        <w:gridCol w:w="1932"/>
+      </w:tblGrid>
+      <w:tr>
+        <w:tblPrEx>
+          <w:tblBorders>
+            <w:top w:val="single" w:color="auto" w:sz="4" w:space="0"/>
+            <w:left w:val="single" w:color="auto" w:sz="4" w:space="0"/>
+            <w:bottom w:val="single" w:color="auto" w:sz="4" w:space="0"/>
+            <w:right w:val="single" w:color="auto" w:sz="4" w:space="0"/>
+            <w:insideH w:val="single" w:color="auto" w:sz="4" w:space="0"/>
+            <w:insideV w:val="single" w:color="auto" w:sz="4" w:space="0"/>
+          </w:tblBorders>
+          <w:tblCellMar>
+            <w:top w:w="0" w:type="dxa"/>
+            <w:left w:w="108" w:type="dxa"/>
+            <w:bottom w:w="0" w:type="dxa"/>
+            <w:right w:w="108" w:type="dxa"/>
+          </w:tblCellMar>
+        </w:tblPrEx>
+        <w:tc>
+          <w:tcPr>
+            <w:tcW w:w="0" w:type="auto"/>
+            <w:gridSpan w:val="2"/>
+            <w:vAlign w:val="center"/>
+          </w:tcPr>
+          <w:p>
+            <w:pPr>
+              <w:jc w:val="left"/>
+              <w:rPr>
+                <w:rFonts w:hint="eastAsia" w:ascii="华文中宋" w:hAnsi="华文中宋" w:eastAsia="华文中宋" w:cs="华文中宋"/>
+                <w:b/>
+                <w:bCs w:val="0"/>
+                <w:color w:val="EA82F1"/>
+                <w:spacing w:val="7"/>
+              </w:rPr>
+            </w:pPr>
+            <w:r>
+              <w:rPr>
+                <w:rFonts w:hint="eastAsia" w:ascii="华文中宋" w:hAnsi="华文中宋" w:eastAsia="华文中宋" w:cs="华文中宋"/>
+                <w:b/>
+                <w:bCs w:val="0"/>
+                <w:color w:val="ED7D31" w:themeColor="accent2"/>
+                <w:spacing w:val="7"/>
+                <w14:textFill>
+                  <w14:solidFill>
+                    <w14:schemeClr w14:val="accent2"/>
+                  </w14:solidFill>
+                </w14:textFill>
+              </w:rPr>
+              <w:t>属性访问：</w:t>
+            </w:r>
+          </w:p>
+        </w:tc>
+      </w:tr>
+      <w:tr>
+        <w:tblPrEx>
+          <w:tblBorders>
+            <w:top w:val="single" w:color="auto" w:sz="4" w:space="0"/>
+            <w:left w:val="single" w:color="auto" w:sz="4" w:space="0"/>
+            <w:bottom w:val="single" w:color="auto" w:sz="4" w:space="0"/>
+            <w:right w:val="single" w:color="auto" w:sz="4" w:space="0"/>
+            <w:insideH w:val="single" w:color="auto" w:sz="4" w:space="0"/>
+            <w:insideV w:val="single" w:color="auto" w:sz="4" w:space="0"/>
+          </w:tblBorders>
+          <w:tblCellMar>
+            <w:top w:w="0" w:type="dxa"/>
+            <w:left w:w="108" w:type="dxa"/>
+            <w:bottom w:w="0" w:type="dxa"/>
+            <w:right w:w="108" w:type="dxa"/>
+          </w:tblCellMar>
+        </w:tblPrEx>
+        <w:tc>
+          <w:tcPr>
+            <w:tcW w:w="0" w:type="auto"/>
+            <w:vAlign w:val="center"/>
+          </w:tcPr>
+          <w:p>
+            <w:pPr>
+              <w:jc w:val="left"/>
+              <w:rPr>
+                <w:rFonts w:hint="default" w:ascii="华文中宋" w:hAnsi="华文中宋" w:eastAsia="华文中宋" w:cs="华文中宋"/>
+                <w:b/>
+                <w:bCs w:val="0"/>
+                <w:color w:val="FF0000"/>
+                <w:spacing w:val="7"/>
+                <w:lang w:val="en-US" w:eastAsia="zh-CN"/>
+              </w:rPr>
+            </w:pPr>
+            <w:r>
+              <w:rPr>
+                <w:rFonts w:hint="eastAsia" w:ascii="华文中宋" w:hAnsi="华文中宋" w:eastAsia="华文中宋" w:cs="华文中宋"/>
+                <w:b/>
+                <w:bCs w:val="0"/>
+                <w:color w:val="FF0000"/>
+                <w:spacing w:val="7"/>
+                <w:lang w:val="en-US" w:eastAsia="zh-CN"/>
+              </w:rPr>
+              <w:t>conj(z)</w:t>
+            </w:r>
+          </w:p>
+        </w:tc>
+        <w:tc>
+          <w:tcPr>
+            <w:tcW w:w="0" w:type="auto"/>
+            <w:vAlign w:val="center"/>
+          </w:tcPr>
+          <w:p>
+            <w:pPr>
+              <w:jc w:val="left"/>
+              <w:rPr>
+                <w:rFonts w:hint="eastAsia" w:ascii="华文中宋" w:hAnsi="华文中宋" w:eastAsia="华文中宋" w:cs="华文中宋"/>
+                <w:b/>
+                <w:bCs w:val="0"/>
+                <w:color w:val="ED7D31" w:themeColor="accent2"/>
+                <w:spacing w:val="7"/>
+                <w14:textFill>
+                  <w14:solidFill>
+                    <w14:schemeClr w14:val="accent2"/>
+                  </w14:solidFill>
+                </w14:textFill>
+              </w:rPr>
+            </w:pPr>
+            <w:r>
+              <w:rPr>
+                <w:rFonts w:hint="eastAsia" w:ascii="华文中宋" w:hAnsi="华文中宋" w:eastAsia="华文中宋" w:cs="华文中宋"/>
+                <w:b/>
+                <w:bCs w:val="0"/>
+                <w:color w:val="ED7D31" w:themeColor="accent2"/>
+                <w:spacing w:val="7"/>
+                <w14:textFill>
+                  <w14:solidFill>
+                    <w14:schemeClr w14:val="accent2"/>
+                  </w14:solidFill>
+                </w14:textFill>
+              </w:rPr>
+              <w:t>对应</w:t>
+            </w:r>
+            <w:r>
+              <w:rPr>
+                <w:rFonts w:hint="eastAsia" w:ascii="华文中宋" w:hAnsi="华文中宋" w:eastAsia="华文中宋" w:cs="华文中宋"/>
+                <w:b/>
+                <w:bCs w:val="0"/>
+                <w:color w:val="EA82F1"/>
+                <w:spacing w:val="7"/>
+              </w:rPr>
+              <w:t>共轭复数</w:t>
+            </w:r>
+          </w:p>
+        </w:tc>
+      </w:tr>
+      <w:tr>
+        <w:tblPrEx>
+          <w:tblBorders>
+            <w:top w:val="single" w:color="auto" w:sz="4" w:space="0"/>
+            <w:left w:val="single" w:color="auto" w:sz="4" w:space="0"/>
+            <w:bottom w:val="single" w:color="auto" w:sz="4" w:space="0"/>
+            <w:right w:val="single" w:color="auto" w:sz="4" w:space="0"/>
+            <w:insideH w:val="single" w:color="auto" w:sz="4" w:space="0"/>
+            <w:insideV w:val="single" w:color="auto" w:sz="4" w:space="0"/>
+          </w:tblBorders>
+          <w:tblCellMar>
+            <w:top w:w="0" w:type="dxa"/>
+            <w:left w:w="108" w:type="dxa"/>
+            <w:bottom w:w="0" w:type="dxa"/>
+            <w:right w:w="108" w:type="dxa"/>
+          </w:tblCellMar>
+        </w:tblPrEx>
+        <w:tc>
+          <w:tcPr>
+            <w:tcW w:w="0" w:type="auto"/>
+            <w:vAlign w:val="center"/>
+          </w:tcPr>
+          <w:p>
+            <w:pPr>
+              <w:jc w:val="left"/>
+              <w:rPr>
+                <w:rFonts w:hint="eastAsia" w:ascii="华文中宋" w:hAnsi="华文中宋" w:eastAsia="华文中宋" w:cs="华文中宋"/>
+                <w:b/>
+                <w:bCs w:val="0"/>
+                <w:color w:val="FF0000"/>
+                <w:spacing w:val="7"/>
+              </w:rPr>
+            </w:pPr>
+            <w:r>
+              <w:rPr>
+                <w:rFonts w:hint="eastAsia" w:ascii="华文中宋" w:hAnsi="华文中宋" w:eastAsia="华文中宋" w:cs="华文中宋"/>
+                <w:b/>
+                <w:bCs w:val="0"/>
+                <w:color w:val="FF0000"/>
+                <w:spacing w:val="7"/>
+              </w:rPr>
+              <w:t>abs(z)</w:t>
+            </w:r>
+          </w:p>
+        </w:tc>
+        <w:tc>
+          <w:tcPr>
+            <w:tcW w:w="0" w:type="auto"/>
+            <w:vAlign w:val="center"/>
+          </w:tcPr>
+          <w:p>
+            <w:pPr>
+              <w:jc w:val="left"/>
+              <w:rPr>
+                <w:rFonts w:hint="eastAsia" w:ascii="华文中宋" w:hAnsi="华文中宋" w:eastAsia="华文中宋" w:cs="华文中宋"/>
+                <w:b/>
+                <w:bCs w:val="0"/>
+                <w:color w:val="EA82F1"/>
+                <w:spacing w:val="7"/>
+              </w:rPr>
+            </w:pPr>
+            <w:r>
+              <w:rPr>
+                <w:rFonts w:hint="eastAsia" w:ascii="华文中宋" w:hAnsi="华文中宋" w:eastAsia="华文中宋" w:cs="华文中宋"/>
+                <w:b/>
+                <w:bCs w:val="0"/>
+                <w:color w:val="ED7D31" w:themeColor="accent2"/>
+                <w:spacing w:val="7"/>
+                <w14:textFill>
+                  <w14:solidFill>
+                    <w14:schemeClr w14:val="accent2"/>
+                  </w14:solidFill>
+                </w14:textFill>
+              </w:rPr>
+              <w:t>复数的</w:t>
+            </w:r>
+            <w:r>
+              <w:rPr>
+                <w:rFonts w:hint="eastAsia" w:ascii="华文中宋" w:hAnsi="华文中宋" w:eastAsia="华文中宋" w:cs="华文中宋"/>
+                <w:b/>
+                <w:bCs w:val="0"/>
+                <w:color w:val="EA82F1"/>
+                <w:spacing w:val="7"/>
+              </w:rPr>
+              <w:t>模</w:t>
+            </w:r>
+          </w:p>
+        </w:tc>
+      </w:tr>
+      <w:tr>
+        <w:tblPrEx>
+          <w:tblBorders>
+            <w:top w:val="single" w:color="auto" w:sz="4" w:space="0"/>
+            <w:left w:val="single" w:color="auto" w:sz="4" w:space="0"/>
+            <w:bottom w:val="single" w:color="auto" w:sz="4" w:space="0"/>
+            <w:right w:val="single" w:color="auto" w:sz="4" w:space="0"/>
+            <w:insideH w:val="single" w:color="auto" w:sz="4" w:space="0"/>
+            <w:insideV w:val="single" w:color="auto" w:sz="4" w:space="0"/>
+          </w:tblBorders>
+          <w:tblCellMar>
+            <w:top w:w="0" w:type="dxa"/>
+            <w:left w:w="108" w:type="dxa"/>
+            <w:bottom w:w="0" w:type="dxa"/>
+            <w:right w:w="108" w:type="dxa"/>
+          </w:tblCellMar>
+        </w:tblPrEx>
+        <w:tc>
+          <w:tcPr>
+            <w:tcW w:w="0" w:type="auto"/>
+            <w:vAlign w:val="center"/>
+          </w:tcPr>
+          <w:p>
+            <w:pPr>
+              <w:jc w:val="left"/>
+              <w:rPr>
+                <w:rFonts w:hint="eastAsia" w:ascii="华文中宋" w:hAnsi="华文中宋" w:eastAsia="华文中宋" w:cs="华文中宋"/>
+                <w:b/>
+                <w:bCs w:val="0"/>
+                <w:color w:val="FF0000"/>
+                <w:spacing w:val="7"/>
+              </w:rPr>
+            </w:pPr>
+            <w:r>
+              <w:rPr>
+                <w:rFonts w:hint="eastAsia" w:ascii="华文中宋" w:hAnsi="华文中宋" w:eastAsia="华文中宋" w:cs="华文中宋"/>
+                <w:b/>
+                <w:bCs w:val="0"/>
+                <w:color w:val="FF0000"/>
+                <w:spacing w:val="7"/>
+                <w:lang w:val="en-US" w:eastAsia="zh-CN"/>
+              </w:rPr>
+              <w:t>arg</w:t>
+            </w:r>
+            <w:r>
+              <w:rPr>
+                <w:rFonts w:hint="eastAsia" w:ascii="华文中宋" w:hAnsi="华文中宋" w:eastAsia="华文中宋" w:cs="华文中宋"/>
+                <w:b/>
+                <w:bCs w:val="0"/>
+                <w:color w:val="FF0000"/>
+                <w:spacing w:val="7"/>
+              </w:rPr>
+              <w:t>(z)</w:t>
+            </w:r>
+          </w:p>
+        </w:tc>
+        <w:tc>
+          <w:tcPr>
+            <w:tcW w:w="0" w:type="auto"/>
+            <w:vAlign w:val="center"/>
+          </w:tcPr>
+          <w:p>
+            <w:pPr>
+              <w:jc w:val="left"/>
+              <w:rPr>
+                <w:rFonts w:hint="eastAsia" w:ascii="华文中宋" w:hAnsi="华文中宋" w:eastAsia="华文中宋" w:cs="华文中宋"/>
+                <w:b/>
+                <w:bCs w:val="0"/>
+                <w:color w:val="EA82F1"/>
+                <w:spacing w:val="7"/>
+              </w:rPr>
+            </w:pPr>
+            <w:r>
+              <w:rPr>
+                <w:rFonts w:hint="eastAsia" w:ascii="华文中宋" w:hAnsi="华文中宋" w:eastAsia="华文中宋" w:cs="华文中宋"/>
+                <w:b/>
+                <w:bCs w:val="0"/>
+                <w:color w:val="ED7D31" w:themeColor="accent2"/>
+                <w:spacing w:val="7"/>
+                <w14:textFill>
+                  <w14:solidFill>
+                    <w14:schemeClr w14:val="accent2"/>
+                  </w14:solidFill>
+                </w14:textFill>
+              </w:rPr>
+              <w:t>复数</w:t>
+            </w:r>
+            <w:r>
+              <w:rPr>
+                <w:rFonts w:hint="eastAsia" w:ascii="华文中宋" w:hAnsi="华文中宋" w:eastAsia="华文中宋" w:cs="华文中宋"/>
+                <w:b/>
+                <w:bCs w:val="0"/>
+                <w:color w:val="EA82F1"/>
+                <w:szCs w:val="24"/>
+              </w:rPr>
+              <w:t>相角</w:t>
+            </w:r>
+            <w:r>
+              <w:rPr>
+                <w:rFonts w:hint="eastAsia" w:ascii="华文中宋" w:hAnsi="华文中宋" w:eastAsia="华文中宋" w:cs="华文中宋"/>
+                <w:b/>
+                <w:bCs w:val="0"/>
+                <w:color w:val="ED7D31" w:themeColor="accent2"/>
+                <w:spacing w:val="7"/>
+                <w14:textFill>
+                  <w14:solidFill>
+                    <w14:schemeClr w14:val="accent2"/>
+                  </w14:solidFill>
+                </w14:textFill>
+              </w:rPr>
+              <w:t xml:space="preserve"> (-п, п]</w:t>
+            </w:r>
+          </w:p>
+        </w:tc>
+      </w:tr>
+      <w:tr>
+        <w:tblPrEx>
+          <w:tblBorders>
+            <w:top w:val="single" w:color="auto" w:sz="4" w:space="0"/>
+            <w:left w:val="single" w:color="auto" w:sz="4" w:space="0"/>
+            <w:bottom w:val="single" w:color="auto" w:sz="4" w:space="0"/>
+            <w:right w:val="single" w:color="auto" w:sz="4" w:space="0"/>
+            <w:insideH w:val="single" w:color="auto" w:sz="4" w:space="0"/>
+            <w:insideV w:val="single" w:color="auto" w:sz="4" w:space="0"/>
+          </w:tblBorders>
+          <w:tblCellMar>
+            <w:top w:w="0" w:type="dxa"/>
+            <w:left w:w="108" w:type="dxa"/>
+            <w:bottom w:w="0" w:type="dxa"/>
+            <w:right w:w="108" w:type="dxa"/>
+          </w:tblCellMar>
+        </w:tblPrEx>
+        <w:tc>
+          <w:tcPr>
+            <w:tcW w:w="0" w:type="auto"/>
+            <w:vAlign w:val="center"/>
+          </w:tcPr>
+          <w:p>
+            <w:pPr>
+              <w:rPr>
+                <w:rFonts w:hint="eastAsia" w:ascii="华文中宋" w:hAnsi="华文中宋" w:eastAsia="华文中宋" w:cs="华文中宋"/>
+                <w:b/>
+                <w:bCs w:val="0"/>
+                <w:color w:val="FF0000"/>
+                <w:spacing w:val="7"/>
+              </w:rPr>
+            </w:pPr>
+            <w:r>
+              <w:rPr>
+                <w:rFonts w:hint="eastAsia" w:ascii="华文中宋" w:hAnsi="华文中宋" w:eastAsia="华文中宋" w:cs="华文中宋"/>
+                <w:b/>
+                <w:bCs w:val="0"/>
+                <w:color w:val="FF0000"/>
+                <w:spacing w:val="7"/>
+                <w:lang w:val="en-US" w:eastAsia="zh-CN"/>
+              </w:rPr>
+              <w:t>polar</w:t>
+            </w:r>
+            <w:r>
+              <w:rPr>
+                <w:rFonts w:hint="eastAsia" w:ascii="华文中宋" w:hAnsi="华文中宋" w:eastAsia="华文中宋" w:cs="华文中宋"/>
+                <w:b/>
+                <w:bCs w:val="0"/>
+                <w:color w:val="FF0000"/>
+                <w:spacing w:val="7"/>
+              </w:rPr>
+              <w:t>(r, phi)</w:t>
+            </w:r>
+          </w:p>
+        </w:tc>
+        <w:tc>
+          <w:tcPr>
+            <w:tcW w:w="0" w:type="auto"/>
+            <w:vAlign w:val="center"/>
+          </w:tcPr>
+          <w:p>
+            <w:pPr>
+              <w:rPr>
+                <w:rFonts w:hint="eastAsia" w:ascii="华文中宋" w:hAnsi="华文中宋" w:eastAsia="华文中宋" w:cs="华文中宋"/>
+                <w:b/>
+                <w:bCs w:val="0"/>
+                <w:color w:val="ED7D31" w:themeColor="accent2"/>
+                <w:spacing w:val="7"/>
+                <w14:textFill>
+                  <w14:solidFill>
+                    <w14:schemeClr w14:val="accent2"/>
+                  </w14:solidFill>
+                </w14:textFill>
+              </w:rPr>
+            </w:pPr>
+            <w:r>
+              <w:rPr>
+                <w:rFonts w:hint="eastAsia" w:ascii="华文中宋" w:hAnsi="华文中宋" w:eastAsia="华文中宋" w:cs="华文中宋"/>
+                <w:b/>
+                <w:bCs w:val="0"/>
+                <w:color w:val="ED7D31" w:themeColor="accent2"/>
+                <w:spacing w:val="7"/>
+                <w14:textFill>
+                  <w14:solidFill>
+                    <w14:schemeClr w14:val="accent2"/>
+                  </w14:solidFill>
+                </w14:textFill>
+              </w:rPr>
+              <w:t xml:space="preserve">极坐标 → </w:t>
+            </w:r>
+            <w:r>
+              <w:rPr>
+                <w:rFonts w:hint="eastAsia" w:ascii="华文中宋" w:hAnsi="华文中宋" w:eastAsia="华文中宋" w:cs="华文中宋"/>
+                <w:b/>
+                <w:bCs w:val="0"/>
+                <w:color w:val="EA82F1"/>
+                <w:szCs w:val="24"/>
+              </w:rPr>
+              <w:t>复数</w:t>
+            </w:r>
+          </w:p>
+        </w:tc>
+      </w:tr>
+    </w:tbl>
+    <w:p>
+      <w:pPr>
+        <w:outlineLvl w:val="9"/>
+        <w:rPr>
+          <w:rFonts w:hint="eastAsia" w:ascii="华文中宋" w:hAnsi="华文中宋" w:eastAsia="华文中宋" w:cs="华文中宋"/>
+          <w:b/>
+          <w:bCs/>
+          <w:color w:val="70AD47" w:themeColor="accent6"/>
+          <w:sz w:val="21"/>
+          <w:szCs w:val="24"/>
+          <w:lang w:val="en-US" w:eastAsia="zh-CN"/>
+          <w14:textFill>
+            <w14:solidFill>
+              <w14:schemeClr w14:val="accent6"/>
+            </w14:solidFill>
+          </w14:textFill>
+        </w:rPr>
+      </w:pPr>
+    </w:p>
+    <w:tbl>
+      <w:tblPr>
+        <w:tblStyle w:val="6"/>
+        <w:tblW w:w="0" w:type="auto"/>
+        <w:tblInd w:w="0" w:type="dxa"/>
+        <w:tblBorders>
+          <w:top w:val="single" w:color="auto" w:sz="4" w:space="0"/>
+          <w:left w:val="single" w:color="auto" w:sz="4" w:space="0"/>
+          <w:bottom w:val="single" w:color="auto" w:sz="4" w:space="0"/>
+          <w:right w:val="single" w:color="auto" w:sz="4" w:space="0"/>
+          <w:insideH w:val="single" w:color="auto" w:sz="4" w:space="0"/>
+          <w:insideV w:val="single" w:color="auto" w:sz="4" w:space="0"/>
+        </w:tblBorders>
+        <w:tblLayout w:type="autofit"/>
+        <w:tblCellMar>
+          <w:top w:w="0" w:type="dxa"/>
+          <w:left w:w="108" w:type="dxa"/>
+          <w:bottom w:w="0" w:type="dxa"/>
+          <w:right w:w="108" w:type="dxa"/>
+        </w:tblCellMar>
+      </w:tblPr>
+      <w:tblGrid>
+        <w:gridCol w:w="1134"/>
+        <w:gridCol w:w="1610"/>
+        <w:gridCol w:w="1485"/>
+      </w:tblGrid>
+      <w:tr>
+        <w:tblPrEx>
+          <w:tblBorders>
+            <w:top w:val="single" w:color="auto" w:sz="4" w:space="0"/>
+            <w:left w:val="single" w:color="auto" w:sz="4" w:space="0"/>
+            <w:bottom w:val="single" w:color="auto" w:sz="4" w:space="0"/>
+            <w:right w:val="single" w:color="auto" w:sz="4" w:space="0"/>
+            <w:insideH w:val="single" w:color="auto" w:sz="4" w:space="0"/>
+            <w:insideV w:val="single" w:color="auto" w:sz="4" w:space="0"/>
+          </w:tblBorders>
+          <w:tblCellMar>
+            <w:top w:w="0" w:type="dxa"/>
+            <w:left w:w="108" w:type="dxa"/>
+            <w:bottom w:w="0" w:type="dxa"/>
+            <w:right w:w="108" w:type="dxa"/>
+          </w:tblCellMar>
+        </w:tblPrEx>
+        <w:tc>
+          <w:tcPr>
+            <w:tcW w:w="0" w:type="auto"/>
+            <w:gridSpan w:val="2"/>
+            <w:vAlign w:val="center"/>
+          </w:tcPr>
+          <w:p>
+            <w:pPr>
+              <w:jc w:val="left"/>
+              <w:rPr>
+                <w:rFonts w:hint="default" w:ascii="华文中宋" w:hAnsi="华文中宋" w:eastAsia="华文中宋" w:cs="华文中宋"/>
+                <w:b/>
+                <w:bCs w:val="0"/>
+                <w:color w:val="FF0000"/>
+                <w:spacing w:val="7"/>
+                <w:lang w:val="en-US" w:eastAsia="zh-CN"/>
+              </w:rPr>
+            </w:pPr>
+            <w:r>
+              <w:rPr>
+                <w:rFonts w:hint="eastAsia" w:ascii="华文中宋" w:hAnsi="华文中宋" w:eastAsia="华文中宋" w:cs="华文中宋"/>
+                <w:b/>
+                <w:bCs w:val="0"/>
+                <w:color w:val="FF0000"/>
+                <w:spacing w:val="7"/>
+                <w:lang w:val="en-US" w:eastAsia="zh-CN"/>
+              </w:rPr>
+              <w:t>complex&lt;T&gt;(real, imag)</w:t>
+            </w:r>
+          </w:p>
+        </w:tc>
+        <w:tc>
+          <w:tcPr>
+            <w:tcW w:w="0" w:type="auto"/>
+            <w:vAlign w:val="center"/>
+          </w:tcPr>
+          <w:p>
+            <w:pPr>
+              <w:jc w:val="left"/>
+              <w:rPr>
+                <w:rFonts w:hint="default" w:ascii="华文中宋" w:hAnsi="华文中宋" w:eastAsia="华文中宋" w:cs="华文中宋"/>
+                <w:b/>
+                <w:bCs w:val="0"/>
+                <w:color w:val="ED7D31" w:themeColor="accent2"/>
+                <w:spacing w:val="7"/>
+                <w:lang w:val="en-US" w:eastAsia="zh-CN"/>
+                <w14:textFill>
+                  <w14:solidFill>
+                    <w14:schemeClr w14:val="accent2"/>
+                  </w14:solidFill>
+                </w14:textFill>
+              </w:rPr>
+            </w:pPr>
+            <w:r>
+              <w:rPr>
+                <w:rFonts w:hint="eastAsia" w:ascii="华文中宋" w:hAnsi="华文中宋" w:eastAsia="华文中宋" w:cs="华文中宋"/>
+                <w:b/>
+                <w:bCs w:val="0"/>
+                <w:color w:val="ED7D31" w:themeColor="accent2"/>
+                <w:spacing w:val="7"/>
+                <w:lang w:val="en-US" w:eastAsia="zh-CN"/>
+                <w14:textFill>
+                  <w14:solidFill>
+                    <w14:schemeClr w14:val="accent2"/>
+                  </w14:solidFill>
+                </w14:textFill>
+              </w:rPr>
+              <w:t>实例化</w:t>
+            </w:r>
+            <w:r>
+              <w:rPr>
+                <w:rFonts w:hint="eastAsia" w:ascii="华文中宋" w:hAnsi="华文中宋" w:eastAsia="华文中宋" w:cs="华文中宋"/>
+                <w:b/>
+                <w:bCs w:val="0"/>
+                <w:color w:val="EA82F1"/>
+                <w:spacing w:val="7"/>
+                <w:lang w:val="en-US" w:eastAsia="zh-CN"/>
+              </w:rPr>
+              <w:t>复数</w:t>
+            </w:r>
+          </w:p>
+        </w:tc>
+      </w:tr>
+      <w:tr>
+        <w:tblPrEx>
+          <w:tblBorders>
+            <w:top w:val="single" w:color="auto" w:sz="4" w:space="0"/>
+            <w:left w:val="single" w:color="auto" w:sz="4" w:space="0"/>
+            <w:bottom w:val="single" w:color="auto" w:sz="4" w:space="0"/>
+            <w:right w:val="single" w:color="auto" w:sz="4" w:space="0"/>
+            <w:insideH w:val="single" w:color="auto" w:sz="4" w:space="0"/>
+            <w:insideV w:val="single" w:color="auto" w:sz="4" w:space="0"/>
+          </w:tblBorders>
+          <w:tblCellMar>
+            <w:top w:w="0" w:type="dxa"/>
+            <w:left w:w="108" w:type="dxa"/>
+            <w:bottom w:w="0" w:type="dxa"/>
+            <w:right w:w="108" w:type="dxa"/>
+          </w:tblCellMar>
+        </w:tblPrEx>
+        <w:tc>
+          <w:tcPr>
+            <w:tcW w:w="0" w:type="auto"/>
+            <w:vAlign w:val="center"/>
+          </w:tcPr>
+          <w:p>
+            <w:pPr>
+              <w:jc w:val="left"/>
+              <w:rPr>
+                <w:rFonts w:hint="default" w:ascii="华文中宋" w:hAnsi="华文中宋" w:eastAsia="华文中宋" w:cs="华文中宋"/>
+                <w:b/>
+                <w:bCs w:val="0"/>
+                <w:color w:val="FF0000"/>
+                <w:spacing w:val="7"/>
+                <w:lang w:val="en-US" w:eastAsia="zh-CN"/>
+              </w:rPr>
+            </w:pPr>
+            <w:r>
+              <w:rPr>
+                <w:rFonts w:hint="eastAsia" w:ascii="华文中宋" w:hAnsi="华文中宋" w:eastAsia="华文中宋" w:cs="华文中宋"/>
+                <w:b/>
+                <w:bCs w:val="0"/>
+                <w:color w:val="ED7D31" w:themeColor="accent2"/>
+                <w:spacing w:val="7"/>
+                <w:lang w:val="en-US" w:eastAsia="zh-CN"/>
+                <w14:textFill>
+                  <w14:solidFill>
+                    <w14:schemeClr w14:val="accent2"/>
+                  </w14:solidFill>
+                </w14:textFill>
+              </w:rPr>
+              <w:t>实例方法</w:t>
+            </w:r>
+          </w:p>
+        </w:tc>
+        <w:tc>
+          <w:tcPr>
+            <w:tcW w:w="0" w:type="auto"/>
+            <w:vAlign w:val="center"/>
+          </w:tcPr>
+          <w:p>
+            <w:pPr>
+              <w:jc w:val="left"/>
+              <w:rPr>
+                <w:rFonts w:hint="default" w:ascii="华文中宋" w:hAnsi="华文中宋" w:eastAsia="华文中宋" w:cs="华文中宋"/>
+                <w:b/>
+                <w:bCs w:val="0"/>
+                <w:color w:val="FF0000"/>
+                <w:spacing w:val="7"/>
+                <w:lang w:val="en-US" w:eastAsia="zh-CN"/>
+              </w:rPr>
+            </w:pPr>
+            <w:r>
+              <w:rPr>
+                <w:rFonts w:hint="eastAsia" w:ascii="华文中宋" w:hAnsi="华文中宋" w:eastAsia="华文中宋" w:cs="华文中宋"/>
+                <w:b/>
+                <w:bCs w:val="0"/>
+                <w:color w:val="FF0000"/>
+                <w:spacing w:val="7"/>
+                <w:lang w:val="en-US" w:eastAsia="zh-CN"/>
+              </w:rPr>
+              <w:t>real / imag()</w:t>
+            </w:r>
+          </w:p>
+        </w:tc>
+        <w:tc>
+          <w:tcPr>
+            <w:tcW w:w="0" w:type="auto"/>
+            <w:vAlign w:val="center"/>
+          </w:tcPr>
+          <w:p>
+            <w:pPr>
+              <w:jc w:val="left"/>
+              <w:rPr>
+                <w:rFonts w:hint="default" w:ascii="华文中宋" w:hAnsi="华文中宋" w:eastAsia="华文中宋" w:cs="华文中宋"/>
+                <w:b/>
+                <w:bCs w:val="0"/>
+                <w:color w:val="ED7D31" w:themeColor="accent2"/>
+                <w:spacing w:val="7"/>
+                <w:lang w:val="en-US" w:eastAsia="zh-CN"/>
+                <w14:textFill>
+                  <w14:solidFill>
+                    <w14:schemeClr w14:val="accent2"/>
+                  </w14:solidFill>
+                </w14:textFill>
+              </w:rPr>
+            </w:pPr>
+            <w:r>
+              <w:rPr>
+                <w:rFonts w:hint="eastAsia" w:ascii="华文中宋" w:hAnsi="华文中宋" w:eastAsia="华文中宋" w:cs="华文中宋"/>
+                <w:b/>
+                <w:bCs w:val="0"/>
+                <w:color w:val="EA82F1"/>
+                <w:spacing w:val="7"/>
+              </w:rPr>
+              <w:t>实部</w:t>
+            </w:r>
+            <w:r>
+              <w:rPr>
+                <w:rFonts w:hint="eastAsia" w:ascii="华文中宋" w:hAnsi="华文中宋" w:eastAsia="华文中宋" w:cs="华文中宋"/>
+                <w:b/>
+                <w:bCs w:val="0"/>
+                <w:color w:val="ED7D31" w:themeColor="accent2"/>
+                <w:spacing w:val="7"/>
+                <w:lang w:val="en-US" w:eastAsia="zh-CN"/>
+                <w14:textFill>
+                  <w14:solidFill>
+                    <w14:schemeClr w14:val="accent2"/>
+                  </w14:solidFill>
+                </w14:textFill>
+              </w:rPr>
+              <w:t xml:space="preserve"> / </w:t>
+            </w:r>
+            <w:r>
+              <w:rPr>
+                <w:rFonts w:hint="eastAsia" w:ascii="华文中宋" w:hAnsi="华文中宋" w:eastAsia="华文中宋" w:cs="华文中宋"/>
+                <w:b/>
+                <w:bCs w:val="0"/>
+                <w:color w:val="EA82F1"/>
+                <w:spacing w:val="7"/>
+                <w:lang w:val="en-US" w:eastAsia="zh-CN"/>
+              </w:rPr>
+              <w:t>虚</w:t>
+            </w:r>
+            <w:r>
+              <w:rPr>
+                <w:rFonts w:hint="eastAsia" w:ascii="华文中宋" w:hAnsi="华文中宋" w:eastAsia="华文中宋" w:cs="华文中宋"/>
+                <w:b/>
+                <w:bCs w:val="0"/>
+                <w:color w:val="EA82F1"/>
+                <w:spacing w:val="7"/>
+              </w:rPr>
+              <w:t>部</w:t>
+            </w:r>
+          </w:p>
+        </w:tc>
+      </w:tr>
+    </w:tbl>
     <w:p>
       <w:pPr>
         <w:outlineLvl w:val="9"/>
@@ -30003,6 +33459,12 @@
             <w:insideH w:val="single" w:color="auto" w:sz="4" w:space="0"/>
             <w:insideV w:val="single" w:color="auto" w:sz="4" w:space="0"/>
           </w:tblBorders>
+          <w:tblCellMar>
+            <w:top w:w="0" w:type="dxa"/>
+            <w:left w:w="108" w:type="dxa"/>
+            <w:bottom w:w="0" w:type="dxa"/>
+            <w:right w:w="108" w:type="dxa"/>
+          </w:tblCellMar>
         </w:tblPrEx>
         <w:trPr>
           <w:trHeight w:val="90" w:hRule="atLeast"/>
@@ -30492,6 +33954,790 @@
         </w:rPr>
       </w:pPr>
     </w:p>
+    <w:tbl>
+      <w:tblPr>
+        <w:tblStyle w:val="6"/>
+        <w:tblW w:w="0" w:type="auto"/>
+        <w:tblInd w:w="0" w:type="dxa"/>
+        <w:tblBorders>
+          <w:top w:val="single" w:color="auto" w:sz="4" w:space="0"/>
+          <w:left w:val="single" w:color="auto" w:sz="4" w:space="0"/>
+          <w:bottom w:val="single" w:color="auto" w:sz="4" w:space="0"/>
+          <w:right w:val="single" w:color="auto" w:sz="4" w:space="0"/>
+          <w:insideH w:val="single" w:color="auto" w:sz="4" w:space="0"/>
+          <w:insideV w:val="single" w:color="auto" w:sz="4" w:space="0"/>
+        </w:tblBorders>
+        <w:tblLayout w:type="autofit"/>
+        <w:tblCellMar>
+          <w:top w:w="0" w:type="dxa"/>
+          <w:left w:w="108" w:type="dxa"/>
+          <w:bottom w:w="0" w:type="dxa"/>
+          <w:right w:w="108" w:type="dxa"/>
+        </w:tblCellMar>
+      </w:tblPr>
+      <w:tblGrid>
+        <w:gridCol w:w="1334"/>
+        <w:gridCol w:w="916"/>
+        <w:gridCol w:w="1562"/>
+      </w:tblGrid>
+      <w:tr>
+        <w:tblPrEx>
+          <w:tblBorders>
+            <w:top w:val="single" w:color="auto" w:sz="4" w:space="0"/>
+            <w:left w:val="single" w:color="auto" w:sz="4" w:space="0"/>
+            <w:bottom w:val="single" w:color="auto" w:sz="4" w:space="0"/>
+            <w:right w:val="single" w:color="auto" w:sz="4" w:space="0"/>
+            <w:insideH w:val="single" w:color="auto" w:sz="4" w:space="0"/>
+            <w:insideV w:val="single" w:color="auto" w:sz="4" w:space="0"/>
+          </w:tblBorders>
+          <w:tblCellMar>
+            <w:top w:w="0" w:type="dxa"/>
+            <w:left w:w="108" w:type="dxa"/>
+            <w:bottom w:w="0" w:type="dxa"/>
+            <w:right w:w="108" w:type="dxa"/>
+          </w:tblCellMar>
+        </w:tblPrEx>
+        <w:trPr>
+          <w:trHeight w:val="182" w:hRule="atLeast"/>
+        </w:trPr>
+        <w:tc>
+          <w:tcPr>
+            <w:tcW w:w="0" w:type="auto"/>
+            <w:gridSpan w:val="2"/>
+            <w:vAlign w:val="center"/>
+          </w:tcPr>
+          <w:p>
+            <w:pPr>
+              <w:bidi w:val="0"/>
+              <w:jc w:val="left"/>
+              <w:rPr>
+                <w:rFonts w:hint="default" w:ascii="华文中宋" w:hAnsi="华文中宋" w:eastAsia="华文中宋" w:cs="华文中宋"/>
+                <w:b/>
+                <w:bCs/>
+                <w:i w:val="0"/>
+                <w:caps w:val="0"/>
+                <w:color w:val="EA82F1"/>
+                <w:spacing w:val="7"/>
+                <w:sz w:val="21"/>
+                <w:szCs w:val="21"/>
+                <w:lang w:val="en-US" w:eastAsia="zh-CN"/>
+              </w:rPr>
+            </w:pPr>
+            <w:r>
+              <w:rPr>
+                <w:rFonts w:hint="eastAsia" w:ascii="华文中宋" w:hAnsi="华文中宋" w:eastAsia="华文中宋" w:cs="华文中宋"/>
+                <w:b/>
+                <w:bCs/>
+                <w:color w:val="FF0000"/>
+                <w:sz w:val="21"/>
+                <w:szCs w:val="21"/>
+                <w:vertAlign w:val="baseline"/>
+                <w:lang w:val="en-US" w:eastAsia="zh-CN"/>
+              </w:rPr>
+              <w:t>thread(func, args...)</w:t>
+            </w:r>
+          </w:p>
+        </w:tc>
+        <w:tc>
+          <w:tcPr>
+            <w:tcW w:w="0" w:type="auto"/>
+            <w:vAlign w:val="center"/>
+          </w:tcPr>
+          <w:p>
+            <w:pPr>
+              <w:bidi w:val="0"/>
+              <w:jc w:val="left"/>
+              <w:rPr>
+                <w:rFonts w:hint="default" w:ascii="华文中宋" w:hAnsi="华文中宋" w:eastAsia="华文中宋" w:cs="华文中宋"/>
+                <w:b/>
+                <w:bCs/>
+                <w:color w:val="ED7D31" w:themeColor="accent2"/>
+                <w:sz w:val="21"/>
+                <w:szCs w:val="21"/>
+                <w:vertAlign w:val="baseline"/>
+                <w:lang w:val="en-US" w:eastAsia="zh-CN"/>
+                <w14:textFill>
+                  <w14:solidFill>
+                    <w14:schemeClr w14:val="accent2"/>
+                  </w14:solidFill>
+                </w14:textFill>
+              </w:rPr>
+            </w:pPr>
+            <w:r>
+              <w:rPr>
+                <w:rFonts w:hint="eastAsia" w:ascii="华文中宋" w:hAnsi="华文中宋" w:eastAsia="华文中宋" w:cs="华文中宋"/>
+                <w:b/>
+                <w:bCs/>
+                <w:color w:val="ED7D31" w:themeColor="accent2"/>
+                <w:sz w:val="21"/>
+                <w:szCs w:val="21"/>
+                <w:vertAlign w:val="baseline"/>
+                <w:lang w:val="en-US" w:eastAsia="zh-CN"/>
+                <w14:textFill>
+                  <w14:solidFill>
+                    <w14:schemeClr w14:val="accent2"/>
+                  </w14:solidFill>
+                </w14:textFill>
+              </w:rPr>
+              <w:t>实例化</w:t>
+            </w:r>
+            <w:r>
+              <w:rPr>
+                <w:rFonts w:hint="eastAsia" w:ascii="华文中宋" w:hAnsi="华文中宋" w:eastAsia="华文中宋" w:cs="华文中宋"/>
+                <w:b/>
+                <w:bCs/>
+                <w:i w:val="0"/>
+                <w:caps w:val="0"/>
+                <w:color w:val="EA82F1"/>
+                <w:spacing w:val="7"/>
+                <w:sz w:val="21"/>
+                <w:szCs w:val="21"/>
+                <w:lang w:val="en-US" w:eastAsia="zh-CN"/>
+              </w:rPr>
+              <w:t>线程</w:t>
+            </w:r>
+          </w:p>
+        </w:tc>
+      </w:tr>
+      <w:tr>
+        <w:tblPrEx>
+          <w:tblBorders>
+            <w:top w:val="single" w:color="auto" w:sz="4" w:space="0"/>
+            <w:left w:val="single" w:color="auto" w:sz="4" w:space="0"/>
+            <w:bottom w:val="single" w:color="auto" w:sz="4" w:space="0"/>
+            <w:right w:val="single" w:color="auto" w:sz="4" w:space="0"/>
+            <w:insideH w:val="single" w:color="auto" w:sz="4" w:space="0"/>
+            <w:insideV w:val="single" w:color="auto" w:sz="4" w:space="0"/>
+          </w:tblBorders>
+          <w:tblCellMar>
+            <w:top w:w="0" w:type="dxa"/>
+            <w:left w:w="108" w:type="dxa"/>
+            <w:bottom w:w="0" w:type="dxa"/>
+            <w:right w:w="108" w:type="dxa"/>
+          </w:tblCellMar>
+        </w:tblPrEx>
+        <w:trPr>
+          <w:trHeight w:val="307" w:hRule="atLeast"/>
+        </w:trPr>
+        <w:tc>
+          <w:tcPr>
+            <w:tcW w:w="0" w:type="auto"/>
+            <w:vAlign w:val="center"/>
+          </w:tcPr>
+          <w:p>
+            <w:pPr>
+              <w:numPr>
+                <w:ilvl w:val="0"/>
+                <w:numId w:val="0"/>
+              </w:numPr>
+              <w:jc w:val="left"/>
+              <w:rPr>
+                <w:rFonts w:hint="default" w:ascii="华文中宋" w:hAnsi="华文中宋" w:eastAsia="华文中宋" w:cs="华文中宋"/>
+                <w:b/>
+                <w:bCs/>
+                <w:color w:val="FF0000"/>
+                <w:sz w:val="21"/>
+                <w:szCs w:val="21"/>
+                <w:vertAlign w:val="baseline"/>
+                <w:lang w:val="en-US" w:eastAsia="zh-CN"/>
+              </w:rPr>
+            </w:pPr>
+            <w:r>
+              <w:rPr>
+                <w:rFonts w:hint="eastAsia" w:ascii="华文中宋" w:hAnsi="华文中宋" w:eastAsia="华文中宋" w:cs="华文中宋"/>
+                <w:b/>
+                <w:bCs/>
+                <w:color w:val="ED7D31" w:themeColor="accent2"/>
+                <w:sz w:val="21"/>
+                <w:szCs w:val="24"/>
+                <w:lang w:val="en-US" w:eastAsia="zh-CN"/>
+                <w14:textFill>
+                  <w14:solidFill>
+                    <w14:schemeClr w14:val="accent2"/>
+                  </w14:solidFill>
+                </w14:textFill>
+              </w:rPr>
+              <w:t>实例方法</w:t>
+            </w:r>
+          </w:p>
+        </w:tc>
+        <w:tc>
+          <w:tcPr>
+            <w:tcW w:w="0" w:type="auto"/>
+            <w:vAlign w:val="center"/>
+          </w:tcPr>
+          <w:p>
+            <w:pPr>
+              <w:numPr>
+                <w:ilvl w:val="0"/>
+                <w:numId w:val="0"/>
+              </w:numPr>
+              <w:jc w:val="left"/>
+              <w:rPr>
+                <w:rFonts w:hint="default" w:ascii="华文中宋" w:hAnsi="华文中宋" w:eastAsia="华文中宋" w:cs="华文中宋"/>
+                <w:b/>
+                <w:bCs/>
+                <w:color w:val="FF0000"/>
+                <w:sz w:val="21"/>
+                <w:szCs w:val="21"/>
+                <w:vertAlign w:val="baseline"/>
+                <w:lang w:val="en-US" w:eastAsia="zh-CN"/>
+              </w:rPr>
+            </w:pPr>
+            <w:r>
+              <w:rPr>
+                <w:rFonts w:hint="eastAsia" w:ascii="华文中宋" w:hAnsi="华文中宋" w:eastAsia="华文中宋" w:cs="华文中宋"/>
+                <w:b/>
+                <w:bCs/>
+                <w:color w:val="FF0000"/>
+                <w:sz w:val="21"/>
+                <w:szCs w:val="21"/>
+                <w:vertAlign w:val="baseline"/>
+                <w:lang w:val="en-US" w:eastAsia="zh-CN"/>
+              </w:rPr>
+              <w:t>join()</w:t>
+            </w:r>
+          </w:p>
+        </w:tc>
+        <w:tc>
+          <w:tcPr>
+            <w:tcW w:w="0" w:type="auto"/>
+            <w:vAlign w:val="center"/>
+          </w:tcPr>
+          <w:p>
+            <w:pPr>
+              <w:bidi w:val="0"/>
+              <w:jc w:val="left"/>
+              <w:rPr>
+                <w:rFonts w:hint="default" w:ascii="华文中宋" w:hAnsi="华文中宋" w:eastAsia="华文中宋" w:cs="华文中宋"/>
+                <w:b/>
+                <w:bCs/>
+                <w:color w:val="ED7D31" w:themeColor="accent2"/>
+                <w:sz w:val="21"/>
+                <w:szCs w:val="21"/>
+                <w:vertAlign w:val="baseline"/>
+                <w:lang w:val="en-US" w:eastAsia="zh-CN"/>
+                <w14:textFill>
+                  <w14:solidFill>
+                    <w14:schemeClr w14:val="accent2"/>
+                  </w14:solidFill>
+                </w14:textFill>
+              </w:rPr>
+            </w:pPr>
+            <w:r>
+              <w:rPr>
+                <w:rFonts w:hint="eastAsia" w:ascii="华文中宋" w:hAnsi="华文中宋" w:eastAsia="华文中宋" w:cs="华文中宋"/>
+                <w:b/>
+                <w:bCs w:val="0"/>
+                <w:color w:val="EA82F1"/>
+                <w:spacing w:val="7"/>
+              </w:rPr>
+              <w:t>阻塞</w:t>
+            </w:r>
+            <w:r>
+              <w:rPr>
+                <w:rFonts w:hint="eastAsia" w:ascii="华文中宋" w:hAnsi="华文中宋" w:eastAsia="华文中宋" w:cs="华文中宋"/>
+                <w:b/>
+                <w:bCs w:val="0"/>
+                <w:color w:val="ED7D31" w:themeColor="accent2"/>
+                <w:spacing w:val="7"/>
+                <w14:textFill>
+                  <w14:solidFill>
+                    <w14:schemeClr w14:val="accent2"/>
+                  </w14:solidFill>
+                </w14:textFill>
+              </w:rPr>
+              <w:t>当前</w:t>
+            </w:r>
+            <w:r>
+              <w:rPr>
+                <w:rFonts w:hint="eastAsia" w:ascii="华文中宋" w:hAnsi="华文中宋" w:eastAsia="华文中宋" w:cs="华文中宋"/>
+                <w:b/>
+                <w:bCs w:val="0"/>
+                <w:color w:val="ED7D31" w:themeColor="accent2"/>
+                <w:spacing w:val="7"/>
+                <w:lang w:val="en-US" w:eastAsia="zh-CN"/>
+                <w14:textFill>
+                  <w14:solidFill>
+                    <w14:schemeClr w14:val="accent2"/>
+                  </w14:solidFill>
+                </w14:textFill>
+              </w:rPr>
+              <w:t>线</w:t>
+            </w:r>
+            <w:r>
+              <w:rPr>
+                <w:rFonts w:hint="eastAsia" w:ascii="华文中宋" w:hAnsi="华文中宋" w:eastAsia="华文中宋" w:cs="华文中宋"/>
+                <w:b/>
+                <w:bCs w:val="0"/>
+                <w:color w:val="ED7D31" w:themeColor="accent2"/>
+                <w:spacing w:val="7"/>
+                <w14:textFill>
+                  <w14:solidFill>
+                    <w14:schemeClr w14:val="accent2"/>
+                  </w14:solidFill>
+                </w14:textFill>
+              </w:rPr>
+              <w:t>程</w:t>
+            </w:r>
+          </w:p>
+        </w:tc>
+      </w:tr>
+    </w:tbl>
+    <w:p>
+      <w:pPr>
+        <w:rPr>
+          <w:rFonts w:hint="default"/>
+          <w:lang w:val="en-US" w:eastAsia="zh-CN"/>
+        </w:rPr>
+      </w:pPr>
+    </w:p>
+    <w:p>
+      <w:pPr>
+        <w:rPr>
+          <w:rFonts w:hint="default"/>
+          <w:lang w:val="en-US" w:eastAsia="zh-CN"/>
+        </w:rPr>
+      </w:pPr>
+    </w:p>
+    <w:p>
+      <w:pPr>
+        <w:outlineLvl w:val="2"/>
+        <w:rPr>
+          <w:rFonts w:hint="eastAsia" w:ascii="华文中宋" w:hAnsi="华文中宋" w:eastAsia="华文中宋" w:cs="华文中宋"/>
+          <w:b/>
+          <w:bCs/>
+          <w:color w:val="0070C0"/>
+          <w:spacing w:val="7"/>
+          <w:szCs w:val="21"/>
+          <w:lang w:val="en-US" w:eastAsia="zh-CN"/>
+        </w:rPr>
+      </w:pPr>
+      <w:r>
+        <w:rPr>
+          <w:rFonts w:hint="eastAsia" w:ascii="华文中宋" w:hAnsi="华文中宋" w:eastAsia="华文中宋" w:cs="华文中宋"/>
+          <w:b/>
+          <w:bCs/>
+          <w:color w:val="0070C0"/>
+          <w:spacing w:val="7"/>
+          <w:szCs w:val="21"/>
+          <w:lang w:val="en-US" w:eastAsia="zh-CN"/>
+        </w:rPr>
+        <w:t>互斥锁mutex：</w:t>
+      </w:r>
+    </w:p>
+    <w:tbl>
+      <w:tblPr>
+        <w:tblStyle w:val="6"/>
+        <w:tblW w:w="0" w:type="auto"/>
+        <w:tblInd w:w="0" w:type="dxa"/>
+        <w:tblBorders>
+          <w:top w:val="single" w:color="auto" w:sz="4" w:space="0"/>
+          <w:left w:val="single" w:color="auto" w:sz="4" w:space="0"/>
+          <w:bottom w:val="single" w:color="auto" w:sz="4" w:space="0"/>
+          <w:right w:val="single" w:color="auto" w:sz="4" w:space="0"/>
+          <w:insideH w:val="single" w:color="auto" w:sz="4" w:space="0"/>
+          <w:insideV w:val="single" w:color="auto" w:sz="4" w:space="0"/>
+        </w:tblBorders>
+        <w:tblLayout w:type="autofit"/>
+        <w:tblCellMar>
+          <w:top w:w="0" w:type="dxa"/>
+          <w:left w:w="108" w:type="dxa"/>
+          <w:bottom w:w="0" w:type="dxa"/>
+          <w:right w:w="108" w:type="dxa"/>
+        </w:tblCellMar>
+      </w:tblPr>
+      <w:tblGrid>
+        <w:gridCol w:w="1057"/>
+        <w:gridCol w:w="1046"/>
+        <w:gridCol w:w="1520"/>
+      </w:tblGrid>
+      <w:tr>
+        <w:tblPrEx>
+          <w:tblBorders>
+            <w:top w:val="single" w:color="auto" w:sz="4" w:space="0"/>
+            <w:left w:val="single" w:color="auto" w:sz="4" w:space="0"/>
+            <w:bottom w:val="single" w:color="auto" w:sz="4" w:space="0"/>
+            <w:right w:val="single" w:color="auto" w:sz="4" w:space="0"/>
+            <w:insideH w:val="single" w:color="auto" w:sz="4" w:space="0"/>
+            <w:insideV w:val="single" w:color="auto" w:sz="4" w:space="0"/>
+          </w:tblBorders>
+          <w:tblCellMar>
+            <w:top w:w="0" w:type="dxa"/>
+            <w:left w:w="108" w:type="dxa"/>
+            <w:bottom w:w="0" w:type="dxa"/>
+            <w:right w:w="108" w:type="dxa"/>
+          </w:tblCellMar>
+        </w:tblPrEx>
+        <w:trPr>
+          <w:trHeight w:val="182" w:hRule="atLeast"/>
+        </w:trPr>
+        <w:tc>
+          <w:tcPr>
+            <w:tcW w:w="0" w:type="auto"/>
+            <w:gridSpan w:val="2"/>
+            <w:vAlign w:val="center"/>
+          </w:tcPr>
+          <w:p>
+            <w:pPr>
+              <w:bidi w:val="0"/>
+              <w:jc w:val="left"/>
+              <w:rPr>
+                <w:rFonts w:hint="default" w:ascii="华文中宋" w:hAnsi="华文中宋" w:eastAsia="华文中宋" w:cs="华文中宋"/>
+                <w:b/>
+                <w:bCs/>
+                <w:i w:val="0"/>
+                <w:caps w:val="0"/>
+                <w:color w:val="EA82F1"/>
+                <w:spacing w:val="7"/>
+                <w:sz w:val="21"/>
+                <w:szCs w:val="21"/>
+                <w:lang w:val="en-US" w:eastAsia="zh-CN"/>
+              </w:rPr>
+            </w:pPr>
+            <w:r>
+              <w:rPr>
+                <w:rFonts w:hint="eastAsia" w:ascii="华文中宋" w:hAnsi="华文中宋" w:eastAsia="华文中宋" w:cs="华文中宋"/>
+                <w:b/>
+                <w:bCs/>
+                <w:color w:val="FF0000"/>
+                <w:sz w:val="21"/>
+                <w:szCs w:val="21"/>
+                <w:vertAlign w:val="baseline"/>
+                <w:lang w:val="en-US" w:eastAsia="zh-CN"/>
+              </w:rPr>
+              <w:t>mutex()</w:t>
+            </w:r>
+          </w:p>
+        </w:tc>
+        <w:tc>
+          <w:tcPr>
+            <w:tcW w:w="0" w:type="auto"/>
+            <w:vAlign w:val="center"/>
+          </w:tcPr>
+          <w:p>
+            <w:pPr>
+              <w:bidi w:val="0"/>
+              <w:jc w:val="left"/>
+              <w:rPr>
+                <w:rFonts w:hint="default" w:ascii="华文中宋" w:hAnsi="华文中宋" w:eastAsia="华文中宋" w:cs="华文中宋"/>
+                <w:b/>
+                <w:bCs/>
+                <w:color w:val="ED7D31" w:themeColor="accent2"/>
+                <w:sz w:val="21"/>
+                <w:szCs w:val="21"/>
+                <w:vertAlign w:val="baseline"/>
+                <w:lang w:val="en-US" w:eastAsia="zh-CN"/>
+                <w14:textFill>
+                  <w14:solidFill>
+                    <w14:schemeClr w14:val="accent2"/>
+                  </w14:solidFill>
+                </w14:textFill>
+              </w:rPr>
+            </w:pPr>
+            <w:r>
+              <w:rPr>
+                <w:rFonts w:hint="eastAsia" w:ascii="华文中宋" w:hAnsi="华文中宋" w:eastAsia="华文中宋" w:cs="华文中宋"/>
+                <w:b/>
+                <w:bCs/>
+                <w:color w:val="ED7D31" w:themeColor="accent2"/>
+                <w:sz w:val="21"/>
+                <w:szCs w:val="21"/>
+                <w:vertAlign w:val="baseline"/>
+                <w:lang w:val="en-US" w:eastAsia="zh-CN"/>
+                <w14:textFill>
+                  <w14:solidFill>
+                    <w14:schemeClr w14:val="accent2"/>
+                  </w14:solidFill>
+                </w14:textFill>
+              </w:rPr>
+              <w:t>实例化</w:t>
+            </w:r>
+            <w:r>
+              <w:rPr>
+                <w:rFonts w:hint="eastAsia" w:ascii="华文中宋" w:hAnsi="华文中宋" w:eastAsia="华文中宋" w:cs="华文中宋"/>
+                <w:b/>
+                <w:bCs/>
+                <w:i w:val="0"/>
+                <w:caps w:val="0"/>
+                <w:color w:val="EA82F1"/>
+                <w:spacing w:val="7"/>
+                <w:sz w:val="21"/>
+                <w:szCs w:val="21"/>
+                <w:lang w:val="en-US" w:eastAsia="zh-CN"/>
+              </w:rPr>
+              <w:t>互斥锁</w:t>
+            </w:r>
+          </w:p>
+        </w:tc>
+      </w:tr>
+      <w:tr>
+        <w:tblPrEx>
+          <w:tblBorders>
+            <w:top w:val="single" w:color="auto" w:sz="4" w:space="0"/>
+            <w:left w:val="single" w:color="auto" w:sz="4" w:space="0"/>
+            <w:bottom w:val="single" w:color="auto" w:sz="4" w:space="0"/>
+            <w:right w:val="single" w:color="auto" w:sz="4" w:space="0"/>
+            <w:insideH w:val="single" w:color="auto" w:sz="4" w:space="0"/>
+            <w:insideV w:val="single" w:color="auto" w:sz="4" w:space="0"/>
+          </w:tblBorders>
+          <w:tblCellMar>
+            <w:top w:w="0" w:type="dxa"/>
+            <w:left w:w="108" w:type="dxa"/>
+            <w:bottom w:w="0" w:type="dxa"/>
+            <w:right w:w="108" w:type="dxa"/>
+          </w:tblCellMar>
+        </w:tblPrEx>
+        <w:trPr>
+          <w:trHeight w:val="182" w:hRule="atLeast"/>
+        </w:trPr>
+        <w:tc>
+          <w:tcPr>
+            <w:tcW w:w="0" w:type="auto"/>
+            <w:vMerge w:val="restart"/>
+            <w:vAlign w:val="center"/>
+          </w:tcPr>
+          <w:p>
+            <w:pPr>
+              <w:bidi w:val="0"/>
+              <w:jc w:val="left"/>
+              <w:rPr>
+                <w:rFonts w:hint="eastAsia" w:ascii="华文中宋" w:hAnsi="华文中宋" w:eastAsia="华文中宋" w:cs="华文中宋"/>
+                <w:b/>
+                <w:bCs/>
+                <w:color w:val="FF0000"/>
+                <w:sz w:val="21"/>
+                <w:szCs w:val="21"/>
+                <w:vertAlign w:val="baseline"/>
+                <w:lang w:val="en-US" w:eastAsia="zh-CN"/>
+              </w:rPr>
+            </w:pPr>
+            <w:r>
+              <w:rPr>
+                <w:rFonts w:hint="eastAsia" w:ascii="华文中宋" w:hAnsi="华文中宋" w:eastAsia="华文中宋" w:cs="华文中宋"/>
+                <w:b/>
+                <w:bCs/>
+                <w:color w:val="ED7D31" w:themeColor="accent2"/>
+                <w:sz w:val="21"/>
+                <w:szCs w:val="24"/>
+                <w:lang w:val="en-US" w:eastAsia="zh-CN"/>
+                <w14:textFill>
+                  <w14:solidFill>
+                    <w14:schemeClr w14:val="accent2"/>
+                  </w14:solidFill>
+                </w14:textFill>
+              </w:rPr>
+              <w:t>实例方法</w:t>
+            </w:r>
+          </w:p>
+        </w:tc>
+        <w:tc>
+          <w:tcPr>
+            <w:tcW w:w="0" w:type="auto"/>
+            <w:vAlign w:val="center"/>
+          </w:tcPr>
+          <w:p>
+            <w:pPr>
+              <w:bidi w:val="0"/>
+              <w:jc w:val="left"/>
+              <w:rPr>
+                <w:rFonts w:hint="default" w:ascii="华文中宋" w:hAnsi="华文中宋" w:eastAsia="华文中宋" w:cs="华文中宋"/>
+                <w:b/>
+                <w:bCs/>
+                <w:color w:val="FF0000"/>
+                <w:sz w:val="21"/>
+                <w:szCs w:val="21"/>
+                <w:vertAlign w:val="baseline"/>
+                <w:lang w:val="en-US" w:eastAsia="zh-CN"/>
+              </w:rPr>
+            </w:pPr>
+            <w:r>
+              <w:rPr>
+                <w:rFonts w:hint="eastAsia" w:ascii="华文中宋" w:hAnsi="华文中宋" w:eastAsia="华文中宋" w:cs="华文中宋"/>
+                <w:b/>
+                <w:bCs/>
+                <w:color w:val="FF0000"/>
+                <w:sz w:val="21"/>
+                <w:szCs w:val="21"/>
+                <w:vertAlign w:val="baseline"/>
+                <w:lang w:val="en-US" w:eastAsia="zh-CN"/>
+              </w:rPr>
+              <w:t>lock()</w:t>
+            </w:r>
+          </w:p>
+        </w:tc>
+        <w:tc>
+          <w:tcPr>
+            <w:tcW w:w="0" w:type="auto"/>
+            <w:vAlign w:val="center"/>
+          </w:tcPr>
+          <w:p>
+            <w:pPr>
+              <w:bidi w:val="0"/>
+              <w:jc w:val="left"/>
+              <w:rPr>
+                <w:rFonts w:hint="default" w:ascii="华文中宋" w:hAnsi="华文中宋" w:eastAsia="华文中宋" w:cs="华文中宋"/>
+                <w:b/>
+                <w:bCs/>
+                <w:i w:val="0"/>
+                <w:caps w:val="0"/>
+                <w:color w:val="EA82F1"/>
+                <w:spacing w:val="7"/>
+                <w:sz w:val="21"/>
+                <w:szCs w:val="21"/>
+                <w:lang w:val="en-US" w:eastAsia="zh-CN"/>
+              </w:rPr>
+            </w:pPr>
+            <w:r>
+              <w:rPr>
+                <w:rFonts w:hint="eastAsia" w:ascii="华文中宋" w:hAnsi="华文中宋" w:eastAsia="华文中宋" w:cs="华文中宋"/>
+                <w:b/>
+                <w:bCs/>
+                <w:i w:val="0"/>
+                <w:caps w:val="0"/>
+                <w:color w:val="EA82F1"/>
+                <w:spacing w:val="7"/>
+                <w:sz w:val="21"/>
+                <w:szCs w:val="21"/>
+                <w:lang w:val="en-US" w:eastAsia="zh-CN"/>
+              </w:rPr>
+              <w:t>锁定</w:t>
+            </w:r>
+          </w:p>
+        </w:tc>
+      </w:tr>
+      <w:tr>
+        <w:tblPrEx>
+          <w:tblBorders>
+            <w:top w:val="single" w:color="auto" w:sz="4" w:space="0"/>
+            <w:left w:val="single" w:color="auto" w:sz="4" w:space="0"/>
+            <w:bottom w:val="single" w:color="auto" w:sz="4" w:space="0"/>
+            <w:right w:val="single" w:color="auto" w:sz="4" w:space="0"/>
+            <w:insideH w:val="single" w:color="auto" w:sz="4" w:space="0"/>
+            <w:insideV w:val="single" w:color="auto" w:sz="4" w:space="0"/>
+          </w:tblBorders>
+          <w:tblCellMar>
+            <w:top w:w="0" w:type="dxa"/>
+            <w:left w:w="108" w:type="dxa"/>
+            <w:bottom w:w="0" w:type="dxa"/>
+            <w:right w:w="108" w:type="dxa"/>
+          </w:tblCellMar>
+        </w:tblPrEx>
+        <w:trPr>
+          <w:trHeight w:val="182" w:hRule="atLeast"/>
+        </w:trPr>
+        <w:tc>
+          <w:tcPr>
+            <w:tcW w:w="0" w:type="auto"/>
+            <w:vMerge w:val="continue"/>
+            <w:tcBorders/>
+            <w:vAlign w:val="center"/>
+          </w:tcPr>
+          <w:p>
+            <w:pPr>
+              <w:bidi w:val="0"/>
+              <w:jc w:val="left"/>
+              <w:rPr>
+                <w:rFonts w:hint="eastAsia" w:ascii="华文中宋" w:hAnsi="华文中宋" w:eastAsia="华文中宋" w:cs="华文中宋"/>
+                <w:b/>
+                <w:bCs/>
+                <w:color w:val="ED7D31" w:themeColor="accent2"/>
+                <w:sz w:val="21"/>
+                <w:szCs w:val="24"/>
+                <w:lang w:val="en-US" w:eastAsia="zh-CN"/>
+                <w14:textFill>
+                  <w14:solidFill>
+                    <w14:schemeClr w14:val="accent2"/>
+                  </w14:solidFill>
+                </w14:textFill>
+              </w:rPr>
+            </w:pPr>
+          </w:p>
+        </w:tc>
+        <w:tc>
+          <w:tcPr>
+            <w:tcW w:w="0" w:type="auto"/>
+            <w:vAlign w:val="center"/>
+          </w:tcPr>
+          <w:p>
+            <w:pPr>
+              <w:bidi w:val="0"/>
+              <w:jc w:val="left"/>
+              <w:rPr>
+                <w:rFonts w:hint="default" w:ascii="华文中宋" w:hAnsi="华文中宋" w:eastAsia="华文中宋" w:cs="华文中宋"/>
+                <w:b/>
+                <w:bCs/>
+                <w:color w:val="FF0000"/>
+                <w:sz w:val="21"/>
+                <w:szCs w:val="21"/>
+                <w:vertAlign w:val="baseline"/>
+                <w:lang w:val="en-US" w:eastAsia="zh-CN"/>
+              </w:rPr>
+            </w:pPr>
+            <w:r>
+              <w:rPr>
+                <w:rFonts w:hint="eastAsia" w:ascii="华文中宋" w:hAnsi="华文中宋" w:eastAsia="华文中宋" w:cs="华文中宋"/>
+                <w:b/>
+                <w:bCs/>
+                <w:color w:val="FF0000"/>
+                <w:sz w:val="21"/>
+                <w:szCs w:val="21"/>
+                <w:vertAlign w:val="baseline"/>
+                <w:lang w:val="en-US" w:eastAsia="zh-CN"/>
+              </w:rPr>
+              <w:t>unlock()</w:t>
+            </w:r>
+          </w:p>
+        </w:tc>
+        <w:tc>
+          <w:tcPr>
+            <w:tcW w:w="0" w:type="auto"/>
+            <w:vAlign w:val="center"/>
+          </w:tcPr>
+          <w:p>
+            <w:pPr>
+              <w:bidi w:val="0"/>
+              <w:jc w:val="left"/>
+              <w:rPr>
+                <w:rFonts w:hint="default" w:ascii="华文中宋" w:hAnsi="华文中宋" w:eastAsia="华文中宋" w:cs="华文中宋"/>
+                <w:b/>
+                <w:bCs/>
+                <w:i w:val="0"/>
+                <w:caps w:val="0"/>
+                <w:color w:val="EA82F1"/>
+                <w:spacing w:val="7"/>
+                <w:sz w:val="21"/>
+                <w:szCs w:val="21"/>
+                <w:lang w:val="en-US" w:eastAsia="zh-CN"/>
+              </w:rPr>
+            </w:pPr>
+            <w:r>
+              <w:rPr>
+                <w:rFonts w:hint="eastAsia" w:ascii="华文中宋" w:hAnsi="华文中宋" w:eastAsia="华文中宋" w:cs="华文中宋"/>
+                <w:b/>
+                <w:bCs/>
+                <w:i w:val="0"/>
+                <w:caps w:val="0"/>
+                <w:color w:val="EA82F1"/>
+                <w:spacing w:val="7"/>
+                <w:sz w:val="21"/>
+                <w:szCs w:val="21"/>
+                <w:lang w:val="en-US" w:eastAsia="zh-CN"/>
+              </w:rPr>
+              <w:t>解锁</w:t>
+            </w:r>
+          </w:p>
+        </w:tc>
+      </w:tr>
+    </w:tbl>
+    <w:p>
+      <w:pPr>
+        <w:rPr>
+          <w:rFonts w:hint="default"/>
+          <w:lang w:val="en-US" w:eastAsia="zh-CN"/>
+        </w:rPr>
+      </w:pPr>
+    </w:p>
     <w:p>
       <w:pPr>
         <w:rPr>
@@ -30561,12 +34807,6 @@
             <w:insideH w:val="single" w:color="auto" w:sz="4" w:space="0"/>
             <w:insideV w:val="single" w:color="auto" w:sz="4" w:space="0"/>
           </w:tblBorders>
-          <w:tblCellMar>
-            <w:top w:w="0" w:type="dxa"/>
-            <w:left w:w="108" w:type="dxa"/>
-            <w:bottom w:w="0" w:type="dxa"/>
-            <w:right w:w="108" w:type="dxa"/>
-          </w:tblCellMar>
         </w:tblPrEx>
         <w:trPr>
           <w:trHeight w:val="90" w:hRule="atLeast"/>
@@ -37685,6 +41925,125 @@
                 </w14:textFill>
               </w:rPr>
               <w:t xml:space="preserve"> (无数据时返回false)</w:t>
+            </w:r>
+          </w:p>
+        </w:tc>
+      </w:tr>
+      <w:tr>
+        <w:tblPrEx>
+          <w:tblBorders>
+            <w:top w:val="single" w:color="auto" w:sz="4" w:space="0"/>
+            <w:left w:val="single" w:color="auto" w:sz="4" w:space="0"/>
+            <w:bottom w:val="single" w:color="auto" w:sz="4" w:space="0"/>
+            <w:right w:val="single" w:color="auto" w:sz="4" w:space="0"/>
+            <w:insideH w:val="single" w:color="auto" w:sz="4" w:space="0"/>
+            <w:insideV w:val="single" w:color="auto" w:sz="4" w:space="0"/>
+          </w:tblBorders>
+          <w:tblCellMar>
+            <w:top w:w="0" w:type="dxa"/>
+            <w:left w:w="108" w:type="dxa"/>
+            <w:bottom w:w="0" w:type="dxa"/>
+            <w:right w:w="108" w:type="dxa"/>
+          </w:tblCellMar>
+        </w:tblPrEx>
+        <w:tc>
+          <w:tcPr>
+            <w:tcW w:w="0" w:type="auto"/>
+            <w:vAlign w:val="center"/>
+          </w:tcPr>
+          <w:p>
+            <w:pPr>
+              <w:numPr>
+                <w:ilvl w:val="0"/>
+                <w:numId w:val="0"/>
+              </w:numPr>
+              <w:jc w:val="left"/>
+              <w:rPr>
+                <w:rFonts w:hint="default" w:ascii="华文中宋" w:hAnsi="华文中宋" w:eastAsia="华文中宋" w:cs="华文中宋"/>
+                <w:b/>
+                <w:bCs/>
+                <w:color w:val="FF0000"/>
+                <w:sz w:val="21"/>
+                <w:szCs w:val="21"/>
+                <w:vertAlign w:val="baseline"/>
+                <w:lang w:val="en-US" w:eastAsia="zh-CN"/>
+              </w:rPr>
+            </w:pPr>
+            <w:r>
+              <w:rPr>
+                <w:rFonts w:hint="eastAsia" w:ascii="华文中宋" w:hAnsi="华文中宋" w:eastAsia="华文中宋" w:cs="华文中宋"/>
+                <w:b/>
+                <w:bCs/>
+                <w:color w:val="FF0000"/>
+                <w:sz w:val="21"/>
+                <w:szCs w:val="21"/>
+                <w:vertAlign w:val="baseline"/>
+                <w:lang w:val="en-US" w:eastAsia="zh-CN"/>
+              </w:rPr>
+              <w:t>to_string(x)</w:t>
+            </w:r>
+          </w:p>
+        </w:tc>
+        <w:tc>
+          <w:tcPr>
+            <w:tcW w:w="0" w:type="auto"/>
+            <w:vAlign w:val="center"/>
+          </w:tcPr>
+          <w:p>
+            <w:pPr>
+              <w:numPr>
+                <w:ilvl w:val="0"/>
+                <w:numId w:val="0"/>
+              </w:numPr>
+              <w:jc w:val="left"/>
+              <w:rPr>
+                <w:rFonts w:hint="default" w:ascii="华文中宋" w:hAnsi="华文中宋" w:eastAsia="华文中宋" w:cs="华文中宋"/>
+                <w:b/>
+                <w:bCs/>
+                <w:color w:val="ED7D31" w:themeColor="accent2"/>
+                <w:sz w:val="21"/>
+                <w:szCs w:val="21"/>
+                <w:vertAlign w:val="baseline"/>
+                <w:lang w:val="en-US" w:eastAsia="zh-CN"/>
+                <w14:textFill>
+                  <w14:solidFill>
+                    <w14:schemeClr w14:val="accent2"/>
+                  </w14:solidFill>
+                </w14:textFill>
+              </w:rPr>
+            </w:pPr>
+            <w:r>
+              <w:rPr>
+                <w:rFonts w:hint="eastAsia" w:ascii="华文中宋" w:hAnsi="华文中宋" w:eastAsia="华文中宋" w:cs="华文中宋"/>
+                <w:b/>
+                <w:bCs/>
+                <w:color w:val="ED7D31" w:themeColor="accent2"/>
+                <w:sz w:val="21"/>
+                <w:szCs w:val="21"/>
+                <w:vertAlign w:val="baseline"/>
+                <w:lang w:val="en-US" w:eastAsia="zh-CN"/>
+                <w14:textFill>
+                  <w14:solidFill>
+                    <w14:schemeClr w14:val="accent2"/>
+                  </w14:solidFill>
+                </w14:textFill>
+              </w:rPr>
+              <w:t>强制</w:t>
+            </w:r>
+            <w:r>
+              <w:rPr>
+                <w:rFonts w:hint="eastAsia" w:ascii="华文中宋" w:hAnsi="华文中宋" w:eastAsia="华文中宋" w:cs="华文中宋"/>
+                <w:b/>
+                <w:bCs/>
+                <w:i w:val="0"/>
+                <w:caps w:val="0"/>
+                <w:color w:val="EA82F1"/>
+                <w:spacing w:val="7"/>
+                <w:sz w:val="21"/>
+                <w:szCs w:val="21"/>
+                <w:lang w:val="en-US" w:eastAsia="zh-CN"/>
+              </w:rPr>
+              <w:t>类型转换</w:t>
             </w:r>
           </w:p>
         </w:tc>

</xml_diff>

<commit_message>
update on 2023-11-16 11:39:08.427402
</commit_message>
<xml_diff>
--- a/cpp 编程基础.docx
+++ b/cpp 编程基础.docx
@@ -97,6 +97,12 @@
             <w:insideH w:val="single" w:color="auto" w:sz="4" w:space="0"/>
             <w:insideV w:val="single" w:color="auto" w:sz="4" w:space="0"/>
           </w:tblBorders>
+          <w:tblCellMar>
+            <w:top w:w="0" w:type="dxa"/>
+            <w:left w:w="108" w:type="dxa"/>
+            <w:bottom w:w="0" w:type="dxa"/>
+            <w:right w:w="108" w:type="dxa"/>
+          </w:tblCellMar>
         </w:tblPrEx>
         <w:trPr>
           <w:trHeight w:val="90" w:hRule="atLeast"/>
@@ -302,7 +308,6 @@
           <w:tcPr>
             <w:tcW w:w="0" w:type="auto"/>
             <w:vMerge w:val="continue"/>
-            <w:tcBorders/>
             <w:vAlign w:val="center"/>
           </w:tcPr>
           <w:p>
@@ -675,7 +680,6 @@
           <w:tcPr>
             <w:tcW w:w="0" w:type="auto"/>
             <w:vMerge w:val="continue"/>
-            <w:tcBorders/>
             <w:vAlign w:val="center"/>
           </w:tcPr>
           <w:p>
@@ -816,7 +820,6 @@
           <w:tcPr>
             <w:tcW w:w="0" w:type="auto"/>
             <w:vMerge w:val="continue"/>
-            <w:tcBorders/>
             <w:vAlign w:val="center"/>
           </w:tcPr>
           <w:p>
@@ -961,7 +964,6 @@
           <w:tcPr>
             <w:tcW w:w="0" w:type="auto"/>
             <w:vMerge w:val="continue"/>
-            <w:tcBorders/>
             <w:vAlign w:val="center"/>
           </w:tcPr>
           <w:p>
@@ -1104,7 +1106,6 @@
           <w:tcPr>
             <w:tcW w:w="0" w:type="auto"/>
             <w:vMerge w:val="continue"/>
-            <w:tcBorders/>
             <w:vAlign w:val="center"/>
           </w:tcPr>
           <w:p>
@@ -1264,6 +1265,43 @@
           </w14:textFill>
         </w:rPr>
       </w:pPr>
+    </w:p>
+    <w:p>
+      <w:pPr>
+        <w:bidi w:val="0"/>
+        <w:jc w:val="both"/>
+        <w:rPr>
+          <w:rFonts w:hint="default" w:ascii="华文中宋" w:hAnsi="华文中宋" w:eastAsia="华文中宋" w:cs="华文中宋"/>
+          <w:b/>
+          <w:bCs/>
+          <w:color w:val="ED7D31" w:themeColor="accent2"/>
+          <w:sz w:val="21"/>
+          <w:szCs w:val="24"/>
+          <w:lang w:val="en-US" w:eastAsia="zh-CN"/>
+          <w14:textFill>
+            <w14:solidFill>
+              <w14:schemeClr w14:val="accent2"/>
+            </w14:solidFill>
+          </w14:textFill>
+        </w:rPr>
+      </w:pPr>
+      <w:r>
+        <w:rPr>
+          <w:rFonts w:hint="eastAsia" w:ascii="华文中宋" w:hAnsi="华文中宋" w:eastAsia="华文中宋" w:cs="华文中宋"/>
+          <w:b/>
+          <w:bCs/>
+          <w:color w:val="ED7D31" w:themeColor="accent2"/>
+          <w:sz w:val="21"/>
+          <w:szCs w:val="24"/>
+          <w:lang w:val="en-US" w:eastAsia="zh-CN"/>
+          <w14:textFill>
+            <w14:solidFill>
+              <w14:schemeClr w14:val="accent2"/>
+            </w14:solidFill>
+          </w14:textFill>
+        </w:rPr>
+        <w:t>函数可对返回值进行隐式类型转换</w:t>
+      </w:r>
     </w:p>
     <w:p>
       <w:pPr>
@@ -4709,6 +4747,322 @@
         </w:tblCellMar>
       </w:tblPr>
       <w:tblGrid>
+        <w:gridCol w:w="2681"/>
+        <w:gridCol w:w="2010"/>
+      </w:tblGrid>
+      <w:tr>
+        <w:tblPrEx>
+          <w:tblBorders>
+            <w:top w:val="single" w:color="auto" w:sz="4" w:space="0"/>
+            <w:left w:val="single" w:color="auto" w:sz="4" w:space="0"/>
+            <w:bottom w:val="single" w:color="auto" w:sz="4" w:space="0"/>
+            <w:right w:val="single" w:color="auto" w:sz="4" w:space="0"/>
+            <w:insideH w:val="single" w:color="auto" w:sz="4" w:space="0"/>
+            <w:insideV w:val="single" w:color="auto" w:sz="4" w:space="0"/>
+          </w:tblBorders>
+        </w:tblPrEx>
+        <w:tc>
+          <w:tcPr>
+            <w:tcW w:w="0" w:type="auto"/>
+            <w:gridSpan w:val="2"/>
+            <w:vAlign w:val="center"/>
+          </w:tcPr>
+          <w:p>
+            <w:pPr>
+              <w:jc w:val="left"/>
+              <w:rPr>
+                <w:rFonts w:hint="eastAsia" w:ascii="华文中宋" w:hAnsi="华文中宋" w:eastAsia="华文中宋" w:cs="华文中宋"/>
+                <w:b/>
+                <w:bCs w:val="0"/>
+                <w:color w:val="ED7D31" w:themeColor="accent2"/>
+                <w14:textFill>
+                  <w14:solidFill>
+                    <w14:schemeClr w14:val="accent2"/>
+                  </w14:solidFill>
+                </w14:textFill>
+              </w:rPr>
+            </w:pPr>
+            <w:r>
+              <w:rPr>
+                <w:rFonts w:hint="eastAsia" w:ascii="华文中宋" w:hAnsi="华文中宋" w:eastAsia="华文中宋" w:cs="华文中宋"/>
+                <w:b/>
+                <w:bCs w:val="0"/>
+                <w:color w:val="ED7D31" w:themeColor="accent2"/>
+                <w:lang w:val="en-US" w:eastAsia="zh-CN"/>
+                <w14:textFill>
+                  <w14:solidFill>
+                    <w14:schemeClr w14:val="accent2"/>
+                  </w14:solidFill>
+                </w14:textFill>
+              </w:rPr>
+              <w:t>类型转换</w:t>
+            </w:r>
+            <w:r>
+              <w:rPr>
+                <w:rFonts w:hint="eastAsia" w:ascii="华文中宋" w:hAnsi="华文中宋" w:eastAsia="华文中宋" w:cs="华文中宋"/>
+                <w:b/>
+                <w:bCs w:val="0"/>
+                <w:color w:val="ED7D31" w:themeColor="accent2"/>
+                <w14:textFill>
+                  <w14:solidFill>
+                    <w14:schemeClr w14:val="accent2"/>
+                  </w14:solidFill>
+                </w14:textFill>
+              </w:rPr>
+              <w:t>：</w:t>
+            </w:r>
+          </w:p>
+        </w:tc>
+      </w:tr>
+      <w:tr>
+        <w:tblPrEx>
+          <w:tblBorders>
+            <w:top w:val="single" w:color="auto" w:sz="4" w:space="0"/>
+            <w:left w:val="single" w:color="auto" w:sz="4" w:space="0"/>
+            <w:bottom w:val="single" w:color="auto" w:sz="4" w:space="0"/>
+            <w:right w:val="single" w:color="auto" w:sz="4" w:space="0"/>
+            <w:insideH w:val="single" w:color="auto" w:sz="4" w:space="0"/>
+            <w:insideV w:val="single" w:color="auto" w:sz="4" w:space="0"/>
+          </w:tblBorders>
+          <w:tblCellMar>
+            <w:top w:w="0" w:type="dxa"/>
+            <w:left w:w="108" w:type="dxa"/>
+            <w:bottom w:w="0" w:type="dxa"/>
+            <w:right w:w="108" w:type="dxa"/>
+          </w:tblCellMar>
+        </w:tblPrEx>
+        <w:tc>
+          <w:tcPr>
+            <w:tcW w:w="0" w:type="auto"/>
+            <w:vAlign w:val="center"/>
+          </w:tcPr>
+          <w:p>
+            <w:pPr>
+              <w:jc w:val="left"/>
+              <w:rPr>
+                <w:rFonts w:hint="default" w:ascii="华文中宋" w:hAnsi="华文中宋" w:eastAsia="华文中宋" w:cs="华文中宋"/>
+                <w:b/>
+                <w:bCs w:val="0"/>
+                <w:color w:val="FF0000"/>
+                <w:spacing w:val="7"/>
+                <w:kern w:val="2"/>
+                <w:sz w:val="21"/>
+                <w:szCs w:val="21"/>
+                <w:lang w:val="en-US" w:eastAsia="zh-CN" w:bidi="ar-SA"/>
+              </w:rPr>
+            </w:pPr>
+            <w:r>
+              <w:rPr>
+                <w:rFonts w:hint="eastAsia" w:ascii="华文中宋" w:hAnsi="华文中宋" w:eastAsia="华文中宋" w:cs="华文中宋"/>
+                <w:b/>
+                <w:bCs w:val="0"/>
+                <w:color w:val="FF0000"/>
+                <w:spacing w:val="7"/>
+                <w:lang w:val="en-US" w:eastAsia="zh-CN"/>
+              </w:rPr>
+              <w:t>static_cast&lt;type&gt;</w:t>
+            </w:r>
+          </w:p>
+        </w:tc>
+        <w:tc>
+          <w:tcPr>
+            <w:tcW w:w="0" w:type="auto"/>
+            <w:vAlign w:val="center"/>
+          </w:tcPr>
+          <w:p>
+            <w:pPr>
+              <w:jc w:val="left"/>
+              <w:rPr>
+                <w:rFonts w:hint="default" w:ascii="华文中宋" w:hAnsi="华文中宋" w:eastAsia="华文中宋" w:cs="华文中宋"/>
+                <w:b/>
+                <w:bCs w:val="0"/>
+                <w:color w:val="EA82F1"/>
+                <w:spacing w:val="7"/>
+                <w:kern w:val="2"/>
+                <w:sz w:val="21"/>
+                <w:szCs w:val="21"/>
+                <w:lang w:val="en-US" w:eastAsia="zh-CN" w:bidi="ar-SA"/>
+              </w:rPr>
+            </w:pPr>
+            <w:r>
+              <w:rPr>
+                <w:rFonts w:hint="eastAsia" w:ascii="华文中宋" w:hAnsi="华文中宋" w:eastAsia="华文中宋" w:cs="华文中宋"/>
+                <w:b/>
+                <w:bCs/>
+                <w:i w:val="0"/>
+                <w:caps w:val="0"/>
+                <w:color w:val="EA82F1"/>
+                <w:spacing w:val="7"/>
+                <w:sz w:val="21"/>
+                <w:szCs w:val="21"/>
+                <w:lang w:val="en-US" w:eastAsia="zh-CN"/>
+              </w:rPr>
+              <w:t>基本</w:t>
+            </w:r>
+            <w:r>
+              <w:rPr>
+                <w:rFonts w:hint="eastAsia" w:ascii="华文中宋" w:hAnsi="华文中宋" w:eastAsia="华文中宋" w:cs="华文中宋"/>
+                <w:b/>
+                <w:bCs w:val="0"/>
+                <w:color w:val="ED7D31" w:themeColor="accent2"/>
+                <w:spacing w:val="7"/>
+                <w:lang w:val="en-US" w:eastAsia="zh-CN"/>
+                <w14:textFill>
+                  <w14:solidFill>
+                    <w14:schemeClr w14:val="accent2"/>
+                  </w14:solidFill>
+                </w14:textFill>
+              </w:rPr>
+              <w:t>的类型转换</w:t>
+            </w:r>
+          </w:p>
+        </w:tc>
+      </w:tr>
+      <w:tr>
+        <w:tblPrEx>
+          <w:tblBorders>
+            <w:top w:val="single" w:color="auto" w:sz="4" w:space="0"/>
+            <w:left w:val="single" w:color="auto" w:sz="4" w:space="0"/>
+            <w:bottom w:val="single" w:color="auto" w:sz="4" w:space="0"/>
+            <w:right w:val="single" w:color="auto" w:sz="4" w:space="0"/>
+            <w:insideH w:val="single" w:color="auto" w:sz="4" w:space="0"/>
+            <w:insideV w:val="single" w:color="auto" w:sz="4" w:space="0"/>
+          </w:tblBorders>
+          <w:tblCellMar>
+            <w:top w:w="0" w:type="dxa"/>
+            <w:left w:w="108" w:type="dxa"/>
+            <w:bottom w:w="0" w:type="dxa"/>
+            <w:right w:w="108" w:type="dxa"/>
+          </w:tblCellMar>
+        </w:tblPrEx>
+        <w:tc>
+          <w:tcPr>
+            <w:tcW w:w="0" w:type="auto"/>
+            <w:vAlign w:val="center"/>
+          </w:tcPr>
+          <w:p>
+            <w:pPr>
+              <w:jc w:val="left"/>
+              <w:rPr>
+                <w:rFonts w:hint="default" w:ascii="华文中宋" w:hAnsi="华文中宋" w:eastAsia="华文中宋" w:cs="华文中宋"/>
+                <w:b/>
+                <w:bCs w:val="0"/>
+                <w:color w:val="FF0000"/>
+                <w:spacing w:val="7"/>
+                <w:lang w:val="en-US" w:eastAsia="zh-CN"/>
+              </w:rPr>
+            </w:pPr>
+            <w:r>
+              <w:rPr>
+                <w:rFonts w:hint="eastAsia" w:ascii="华文中宋" w:hAnsi="华文中宋" w:eastAsia="华文中宋" w:cs="华文中宋"/>
+                <w:b/>
+                <w:bCs w:val="0"/>
+                <w:color w:val="FF0000"/>
+                <w:spacing w:val="7"/>
+                <w:lang w:val="en-US" w:eastAsia="zh-CN"/>
+              </w:rPr>
+              <w:t>reinterpret_cast&lt;type&gt;</w:t>
+            </w:r>
+          </w:p>
+        </w:tc>
+        <w:tc>
+          <w:tcPr>
+            <w:tcW w:w="0" w:type="auto"/>
+            <w:vAlign w:val="center"/>
+          </w:tcPr>
+          <w:p>
+            <w:pPr>
+              <w:jc w:val="left"/>
+              <w:rPr>
+                <w:rFonts w:hint="default" w:ascii="华文中宋" w:hAnsi="华文中宋" w:eastAsia="华文中宋" w:cs="华文中宋"/>
+                <w:b/>
+                <w:bCs w:val="0"/>
+                <w:color w:val="ED7D31" w:themeColor="accent2"/>
+                <w:spacing w:val="7"/>
+                <w:lang w:val="en-US" w:eastAsia="zh-CN"/>
+                <w14:textFill>
+                  <w14:solidFill>
+                    <w14:schemeClr w14:val="accent2"/>
+                  </w14:solidFill>
+                </w14:textFill>
+              </w:rPr>
+            </w:pPr>
+            <w:r>
+              <w:rPr>
+                <w:rFonts w:hint="eastAsia" w:ascii="华文中宋" w:hAnsi="华文中宋" w:eastAsia="华文中宋" w:cs="华文中宋"/>
+                <w:b/>
+                <w:bCs/>
+                <w:i w:val="0"/>
+                <w:caps w:val="0"/>
+                <w:color w:val="EA82F1"/>
+                <w:spacing w:val="7"/>
+                <w:sz w:val="21"/>
+                <w:szCs w:val="21"/>
+                <w:lang w:val="en-US" w:eastAsia="zh-CN"/>
+              </w:rPr>
+              <w:t>不安全</w:t>
+            </w:r>
+            <w:r>
+              <w:rPr>
+                <w:rFonts w:hint="eastAsia" w:ascii="华文中宋" w:hAnsi="华文中宋" w:eastAsia="华文中宋" w:cs="华文中宋"/>
+                <w:b/>
+                <w:bCs w:val="0"/>
+                <w:color w:val="ED7D31" w:themeColor="accent2"/>
+                <w:spacing w:val="7"/>
+                <w:lang w:val="en-US" w:eastAsia="zh-CN"/>
+                <w14:textFill>
+                  <w14:solidFill>
+                    <w14:schemeClr w14:val="accent2"/>
+                  </w14:solidFill>
+                </w14:textFill>
+              </w:rPr>
+              <w:t>的类型转换</w:t>
+            </w:r>
+          </w:p>
+        </w:tc>
+      </w:tr>
+    </w:tbl>
+    <w:p>
+      <w:pPr>
+        <w:outlineLvl w:val="9"/>
+        <w:rPr>
+          <w:rFonts w:hint="eastAsia" w:ascii="华文中宋" w:hAnsi="华文中宋" w:eastAsia="华文中宋" w:cs="华文中宋"/>
+          <w:b/>
+          <w:bCs/>
+          <w:color w:val="ED7D31" w:themeColor="accent2"/>
+          <w:sz w:val="21"/>
+          <w:szCs w:val="24"/>
+          <w:lang w:val="en-US" w:eastAsia="zh-CN"/>
+          <w14:textFill>
+            <w14:solidFill>
+              <w14:schemeClr w14:val="accent2"/>
+            </w14:solidFill>
+          </w14:textFill>
+        </w:rPr>
+      </w:pPr>
+    </w:p>
+    <w:tbl>
+      <w:tblPr>
+        <w:tblStyle w:val="6"/>
+        <w:tblW w:w="0" w:type="auto"/>
+        <w:tblInd w:w="0" w:type="dxa"/>
+        <w:tblBorders>
+          <w:top w:val="single" w:color="auto" w:sz="4" w:space="0"/>
+          <w:left w:val="single" w:color="auto" w:sz="4" w:space="0"/>
+          <w:bottom w:val="single" w:color="auto" w:sz="4" w:space="0"/>
+          <w:right w:val="single" w:color="auto" w:sz="4" w:space="0"/>
+          <w:insideH w:val="single" w:color="auto" w:sz="4" w:space="0"/>
+          <w:insideV w:val="single" w:color="auto" w:sz="4" w:space="0"/>
+        </w:tblBorders>
+        <w:tblLayout w:type="autofit"/>
+        <w:tblCellMar>
+          <w:top w:w="0" w:type="dxa"/>
+          <w:left w:w="108" w:type="dxa"/>
+          <w:bottom w:w="0" w:type="dxa"/>
+          <w:right w:w="108" w:type="dxa"/>
+        </w:tblCellMar>
+      </w:tblPr>
+      <w:tblGrid>
         <w:gridCol w:w="2799"/>
         <w:gridCol w:w="1801"/>
       </w:tblGrid>
@@ -5389,7 +5743,7 @@
                 <w:szCs w:val="21"/>
                 <w:lang w:val="en-US" w:eastAsia="zh-CN"/>
               </w:rPr>
-              <w:t>do {cmds} while (Bool) {...}</w:t>
+              <w:t>do {...} while (&lt;Exp&gt;) {...}</w:t>
             </w:r>
           </w:p>
         </w:tc>
@@ -7452,7 +7806,6 @@
           <w:tcPr>
             <w:tcW w:w="0" w:type="auto"/>
             <w:vMerge w:val="continue"/>
-            <w:tcBorders/>
             <w:vAlign w:val="center"/>
           </w:tcPr>
           <w:p>
@@ -11361,7 +11714,7 @@
       <w:pPr>
         <w:outlineLvl w:val="9"/>
         <w:rPr>
-          <w:rFonts w:hint="eastAsia" w:ascii="华文中宋" w:hAnsi="华文中宋" w:eastAsia="华文中宋" w:cs="华文中宋"/>
+          <w:rFonts w:hint="default" w:ascii="华文中宋" w:hAnsi="华文中宋" w:eastAsia="华文中宋" w:cs="华文中宋"/>
           <w:b/>
           <w:bCs/>
           <w:color w:val="70AD47" w:themeColor="accent6"/>
@@ -18500,6 +18853,12 @@
             <w:insideH w:val="single" w:color="auto" w:sz="4" w:space="0"/>
             <w:insideV w:val="single" w:color="auto" w:sz="4" w:space="0"/>
           </w:tblBorders>
+          <w:tblCellMar>
+            <w:top w:w="0" w:type="dxa"/>
+            <w:left w:w="108" w:type="dxa"/>
+            <w:bottom w:w="0" w:type="dxa"/>
+            <w:right w:w="108" w:type="dxa"/>
+          </w:tblCellMar>
         </w:tblPrEx>
         <w:trPr>
           <w:trHeight w:val="90" w:hRule="atLeast"/>
@@ -19339,6 +19698,43 @@
           </w14:textFill>
         </w:rPr>
       </w:pPr>
+    </w:p>
+    <w:p>
+      <w:pPr>
+        <w:bidi w:val="0"/>
+        <w:jc w:val="both"/>
+        <w:rPr>
+          <w:rFonts w:hint="default" w:ascii="华文中宋" w:hAnsi="华文中宋" w:eastAsia="华文中宋" w:cs="华文中宋"/>
+          <w:b/>
+          <w:bCs/>
+          <w:color w:val="ED7D31" w:themeColor="accent2"/>
+          <w:sz w:val="21"/>
+          <w:szCs w:val="24"/>
+          <w:lang w:val="en-US" w:eastAsia="zh-CN"/>
+          <w14:textFill>
+            <w14:solidFill>
+              <w14:schemeClr w14:val="accent2"/>
+            </w14:solidFill>
+          </w14:textFill>
+        </w:rPr>
+      </w:pPr>
+      <w:r>
+        <w:rPr>
+          <w:rFonts w:hint="eastAsia" w:ascii="华文中宋" w:hAnsi="华文中宋" w:eastAsia="华文中宋" w:cs="华文中宋"/>
+          <w:b/>
+          <w:bCs/>
+          <w:color w:val="ED7D31" w:themeColor="accent2"/>
+          <w:sz w:val="21"/>
+          <w:szCs w:val="24"/>
+          <w:lang w:val="en-US" w:eastAsia="zh-CN"/>
+          <w14:textFill>
+            <w14:solidFill>
+              <w14:schemeClr w14:val="accent2"/>
+            </w14:solidFill>
+          </w14:textFill>
+        </w:rPr>
+        <w:t>using namespace std;</w:t>
+      </w:r>
     </w:p>
     <w:p>
       <w:pPr>
@@ -19425,7 +19821,7 @@
           </w:tblCellMar>
         </w:tblPrEx>
         <w:trPr>
-          <w:trHeight w:val="90" w:hRule="atLeast"/>
+          <w:trHeight w:val="307" w:hRule="atLeast"/>
         </w:trPr>
         <w:tc>
           <w:tcPr>
@@ -19478,13 +19874,13 @@
                   </w14:solidFill>
                 </w14:textFill>
               </w:rPr>
-              <w:t>通用</w:t>
-            </w:r>
-          </w:p>
-        </w:tc>
-        <w:tc>
-          <w:tcPr>
-            <w:tcW w:w="0" w:type="auto"/>
+              <w:t>比较</w:t>
+            </w:r>
+          </w:p>
+        </w:tc>
+        <w:tc>
+          <w:tcPr>
+            <w:tcW w:w="6161" w:type="dxa"/>
             <w:vAlign w:val="center"/>
           </w:tcPr>
           <w:p>
@@ -19519,13 +19915,49 @@
                 <w:vertAlign w:val="baseline"/>
                 <w:lang w:val="en-US" w:eastAsia="zh-CN"/>
               </w:rPr>
-              <w:t>swap(x, y)</w:t>
-            </w:r>
-          </w:p>
-        </w:tc>
-        <w:tc>
-          <w:tcPr>
-            <w:tcW w:w="0" w:type="auto"/>
+              <w:t>max / min / minmax(x, y, comp=NULL)</w:t>
+            </w:r>
+          </w:p>
+          <w:p>
+            <w:pPr>
+              <w:jc w:val="both"/>
+              <w:outlineLvl w:val="9"/>
+              <w:rPr>
+                <w:rFonts w:hint="default" w:ascii="华文中宋" w:hAnsi="华文中宋" w:eastAsia="华文中宋" w:cs="华文中宋"/>
+                <w:b/>
+                <w:bCs/>
+                <w:i w:val="0"/>
+                <w:caps w:val="0"/>
+                <w:color w:val="FF0000"/>
+                <w:spacing w:val="7"/>
+                <w:sz w:val="21"/>
+                <w:szCs w:val="21"/>
+                <w:vertAlign w:val="baseline"/>
+                <w:lang w:val="en-US" w:eastAsia="zh-CN"/>
+              </w:rPr>
+            </w:pPr>
+            <w:r>
+              <w:rPr>
+                <w:rFonts w:hint="eastAsia" w:ascii="华文中宋" w:hAnsi="华文中宋" w:eastAsia="华文中宋" w:cs="华文中宋"/>
+                <w:b/>
+                <w:bCs/>
+                <w:i w:val="0"/>
+                <w:caps w:val="0"/>
+                <w:color w:val="FF0000"/>
+                <w:spacing w:val="7"/>
+                <w:sz w:val="21"/>
+                <w:szCs w:val="21"/>
+                <w:vertAlign w:val="baseline"/>
+                <w:lang w:val="en-US" w:eastAsia="zh-CN"/>
+              </w:rPr>
+              <w:t>max / min / minmax(init_list, comp=NULL)</w:t>
+            </w:r>
+          </w:p>
+        </w:tc>
+        <w:tc>
+          <w:tcPr>
+            <w:tcW w:w="0" w:type="auto"/>
+            <w:vMerge w:val="restart"/>
             <w:vAlign w:val="center"/>
           </w:tcPr>
           <w:p>
@@ -19538,26 +19970,7 @@
               <w:jc w:val="both"/>
               <w:outlineLvl w:val="9"/>
               <w:rPr>
-                <w:rFonts w:hint="eastAsia" w:ascii="华文中宋" w:hAnsi="华文中宋" w:eastAsia="华文中宋" w:cs="华文中宋"/>
-                <w:b/>
-                <w:bCs/>
-                <w:i w:val="0"/>
-                <w:caps w:val="0"/>
-                <w:color w:val="ED7D31" w:themeColor="accent2"/>
-                <w:spacing w:val="7"/>
-                <w:sz w:val="21"/>
-                <w:szCs w:val="21"/>
-                <w:lang w:val="en-US" w:eastAsia="zh-CN"/>
-                <w14:textFill>
-                  <w14:solidFill>
-                    <w14:schemeClr w14:val="accent2"/>
-                  </w14:solidFill>
-                </w14:textFill>
-              </w:rPr>
-            </w:pPr>
-            <w:r>
-              <w:rPr>
-                <w:rFonts w:hint="eastAsia" w:ascii="华文中宋" w:hAnsi="华文中宋" w:eastAsia="华文中宋" w:cs="华文中宋"/>
+                <w:rFonts w:hint="default" w:ascii="华文中宋" w:hAnsi="华文中宋" w:eastAsia="华文中宋" w:cs="华文中宋"/>
                 <w:b/>
                 <w:bCs/>
                 <w:i w:val="0"/>
@@ -19568,8 +19981,158 @@
                 <w:szCs w:val="21"/>
                 <w:lang w:val="en-US" w:eastAsia="zh-CN"/>
               </w:rPr>
-              <w:t>交换值</w:t>
-            </w:r>
+            </w:pPr>
+            <w:r>
+              <w:rPr>
+                <w:rFonts w:hint="eastAsia" w:ascii="华文中宋" w:hAnsi="华文中宋" w:eastAsia="华文中宋" w:cs="华文中宋"/>
+                <w:b/>
+                <w:bCs/>
+                <w:i w:val="0"/>
+                <w:caps w:val="0"/>
+                <w:color w:val="E182F1"/>
+                <w:spacing w:val="7"/>
+                <w:sz w:val="21"/>
+                <w:szCs w:val="21"/>
+                <w:lang w:val="en-US" w:eastAsia="zh-CN"/>
+              </w:rPr>
+              <w:t>最值</w:t>
+            </w:r>
+          </w:p>
+        </w:tc>
+      </w:tr>
+      <w:tr>
+        <w:tblPrEx>
+          <w:tblBorders>
+            <w:top w:val="single" w:color="auto" w:sz="4" w:space="0"/>
+            <w:left w:val="single" w:color="auto" w:sz="4" w:space="0"/>
+            <w:bottom w:val="single" w:color="auto" w:sz="4" w:space="0"/>
+            <w:right w:val="single" w:color="auto" w:sz="4" w:space="0"/>
+            <w:insideH w:val="single" w:color="auto" w:sz="4" w:space="0"/>
+            <w:insideV w:val="single" w:color="auto" w:sz="4" w:space="0"/>
+          </w:tblBorders>
+          <w:tblCellMar>
+            <w:top w:w="0" w:type="dxa"/>
+            <w:left w:w="108" w:type="dxa"/>
+            <w:bottom w:w="0" w:type="dxa"/>
+            <w:right w:w="108" w:type="dxa"/>
+          </w:tblCellMar>
+        </w:tblPrEx>
+        <w:trPr>
+          <w:trHeight w:val="307" w:hRule="atLeast"/>
+        </w:trPr>
+        <w:tc>
+          <w:tcPr>
+            <w:tcW w:w="665" w:type="dxa"/>
+            <w:vMerge w:val="continue"/>
+            <w:vAlign w:val="center"/>
+          </w:tcPr>
+          <w:p>
+            <w:pPr>
+              <w:jc w:val="both"/>
+              <w:outlineLvl w:val="9"/>
+            </w:pPr>
+          </w:p>
+        </w:tc>
+        <w:tc>
+          <w:tcPr>
+            <w:tcW w:w="0" w:type="auto"/>
+            <w:vAlign w:val="center"/>
+          </w:tcPr>
+          <w:p>
+            <w:pPr>
+              <w:jc w:val="both"/>
+              <w:outlineLvl w:val="9"/>
+              <w:rPr>
+                <w:rFonts w:hint="eastAsia" w:ascii="华文中宋" w:hAnsi="华文中宋" w:eastAsia="华文中宋" w:cs="华文中宋"/>
+                <w:b/>
+                <w:bCs/>
+                <w:i w:val="0"/>
+                <w:caps w:val="0"/>
+                <w:color w:val="FF0000"/>
+                <w:spacing w:val="7"/>
+                <w:sz w:val="21"/>
+                <w:szCs w:val="21"/>
+                <w:vertAlign w:val="baseline"/>
+                <w:lang w:val="en-US" w:eastAsia="zh-CN"/>
+              </w:rPr>
+            </w:pPr>
+            <w:r>
+              <w:rPr>
+                <w:rFonts w:hint="eastAsia" w:ascii="华文中宋" w:hAnsi="华文中宋" w:eastAsia="华文中宋" w:cs="华文中宋"/>
+                <w:b/>
+                <w:bCs/>
+                <w:i w:val="0"/>
+                <w:caps w:val="0"/>
+                <w:color w:val="FF0000"/>
+                <w:spacing w:val="7"/>
+                <w:sz w:val="21"/>
+                <w:szCs w:val="21"/>
+                <w:vertAlign w:val="baseline"/>
+                <w:lang w:val="en-US" w:eastAsia="zh-CN"/>
+              </w:rPr>
+              <w:t xml:space="preserve">max_element / min_element / </w:t>
+            </w:r>
+          </w:p>
+          <w:p>
+            <w:pPr>
+              <w:jc w:val="both"/>
+              <w:outlineLvl w:val="9"/>
+              <w:rPr>
+                <w:rFonts w:hint="eastAsia" w:ascii="华文中宋" w:hAnsi="华文中宋" w:eastAsia="华文中宋" w:cs="华文中宋"/>
+                <w:b/>
+                <w:bCs/>
+                <w:i w:val="0"/>
+                <w:caps w:val="0"/>
+                <w:color w:val="FF0000"/>
+                <w:spacing w:val="7"/>
+                <w:sz w:val="21"/>
+                <w:szCs w:val="21"/>
+                <w:vertAlign w:val="baseline"/>
+                <w:lang w:val="en-US" w:eastAsia="zh-CN"/>
+              </w:rPr>
+            </w:pPr>
+            <w:r>
+              <w:rPr>
+                <w:rFonts w:hint="eastAsia" w:ascii="华文中宋" w:hAnsi="华文中宋" w:eastAsia="华文中宋" w:cs="华文中宋"/>
+                <w:b/>
+                <w:bCs/>
+                <w:i w:val="0"/>
+                <w:caps w:val="0"/>
+                <w:color w:val="FF0000"/>
+                <w:spacing w:val="7"/>
+                <w:sz w:val="21"/>
+                <w:szCs w:val="21"/>
+                <w:vertAlign w:val="baseline"/>
+                <w:lang w:val="en-US" w:eastAsia="zh-CN"/>
+              </w:rPr>
+              <w:t>minmax_element(beg_iter, end_iter, comp=NULL)</w:t>
+            </w:r>
+          </w:p>
+        </w:tc>
+        <w:tc>
+          <w:tcPr>
+            <w:tcW w:w="0" w:type="auto"/>
+            <w:vMerge w:val="continue"/>
+            <w:vAlign w:val="center"/>
+          </w:tcPr>
+          <w:p>
+            <w:pPr>
+              <w:jc w:val="both"/>
+              <w:outlineLvl w:val="9"/>
+              <w:rPr>
+                <w:rFonts w:hint="eastAsia" w:ascii="华文中宋" w:hAnsi="华文中宋" w:eastAsia="华文中宋" w:cs="华文中宋"/>
+                <w:b/>
+                <w:bCs/>
+                <w:i w:val="0"/>
+                <w:caps w:val="0"/>
+                <w:color w:val="FF0000"/>
+                <w:spacing w:val="7"/>
+                <w:sz w:val="21"/>
+                <w:szCs w:val="21"/>
+                <w:vertAlign w:val="baseline"/>
+                <w:lang w:val="en-US" w:eastAsia="zh-CN"/>
+              </w:rPr>
+            </w:pPr>
           </w:p>
         </w:tc>
       </w:tr>
@@ -19596,7 +20159,7 @@
         <w:tc>
           <w:tcPr>
             <w:tcW w:w="665" w:type="dxa"/>
-            <w:vMerge w:val="continue"/>
+            <w:vMerge w:val="restart"/>
             <w:vAlign w:val="center"/>
           </w:tcPr>
           <w:p>
@@ -19609,23 +20172,43 @@
               <w:jc w:val="both"/>
               <w:outlineLvl w:val="9"/>
               <w:rPr>
-                <w:rFonts w:hint="eastAsia" w:ascii="华文中宋" w:hAnsi="华文中宋" w:eastAsia="华文中宋" w:cs="华文中宋"/>
-                <w:b/>
-                <w:bCs/>
-                <w:i w:val="0"/>
-                <w:caps w:val="0"/>
-                <w:color w:val="ED7D31" w:themeColor="accent2"/>
-                <w:spacing w:val="7"/>
-                <w:sz w:val="21"/>
-                <w:szCs w:val="21"/>
-                <w:lang w:val="en-US" w:eastAsia="zh-CN"/>
-                <w14:textFill>
-                  <w14:solidFill>
-                    <w14:schemeClr w14:val="accent2"/>
-                  </w14:solidFill>
-                </w14:textFill>
-              </w:rPr>
-            </w:pPr>
+                <w:rFonts w:hint="default" w:ascii="华文中宋" w:hAnsi="华文中宋" w:eastAsia="华文中宋" w:cs="华文中宋"/>
+                <w:b/>
+                <w:bCs/>
+                <w:i w:val="0"/>
+                <w:caps w:val="0"/>
+                <w:color w:val="ED7D31" w:themeColor="accent2"/>
+                <w:spacing w:val="7"/>
+                <w:sz w:val="21"/>
+                <w:szCs w:val="21"/>
+                <w:lang w:val="en-US" w:eastAsia="zh-CN"/>
+                <w14:textFill>
+                  <w14:solidFill>
+                    <w14:schemeClr w14:val="accent2"/>
+                  </w14:solidFill>
+                </w14:textFill>
+              </w:rPr>
+            </w:pPr>
+            <w:r>
+              <w:rPr>
+                <w:rFonts w:hint="eastAsia" w:ascii="华文中宋" w:hAnsi="华文中宋" w:eastAsia="华文中宋" w:cs="华文中宋"/>
+                <w:b/>
+                <w:bCs/>
+                <w:i w:val="0"/>
+                <w:caps w:val="0"/>
+                <w:color w:val="ED7D31" w:themeColor="accent2"/>
+                <w:spacing w:val="7"/>
+                <w:sz w:val="21"/>
+                <w:szCs w:val="21"/>
+                <w:lang w:val="en-US" w:eastAsia="zh-CN"/>
+                <w14:textFill>
+                  <w14:solidFill>
+                    <w14:schemeClr w14:val="accent2"/>
+                  </w14:solidFill>
+                </w14:textFill>
+              </w:rPr>
+              <w:t>通用</w:t>
+            </w:r>
           </w:p>
         </w:tc>
         <w:tc>
@@ -19638,34 +20221,34 @@
               <w:jc w:val="both"/>
               <w:outlineLvl w:val="9"/>
               <w:rPr>
-                <w:rFonts w:hint="default" w:ascii="华文中宋" w:hAnsi="华文中宋" w:eastAsia="华文中宋" w:cs="华文中宋"/>
-                <w:b/>
-                <w:bCs/>
-                <w:i w:val="0"/>
-                <w:caps w:val="0"/>
-                <w:color w:val="FF0000"/>
-                <w:spacing w:val="7"/>
-                <w:sz w:val="21"/>
-                <w:szCs w:val="21"/>
-                <w:vertAlign w:val="baseline"/>
-                <w:lang w:val="en-US" w:eastAsia="zh-CN"/>
-              </w:rPr>
-            </w:pPr>
-            <w:r>
-              <w:rPr>
-                <w:rFonts w:hint="eastAsia" w:ascii="华文中宋" w:hAnsi="华文中宋" w:eastAsia="华文中宋" w:cs="华文中宋"/>
-                <w:b/>
-                <w:bCs/>
-                <w:i w:val="0"/>
-                <w:caps w:val="0"/>
-                <w:color w:val="FF0000"/>
-                <w:spacing w:val="7"/>
-                <w:sz w:val="21"/>
-                <w:szCs w:val="21"/>
-                <w:vertAlign w:val="baseline"/>
-                <w:lang w:val="en-US" w:eastAsia="zh-CN"/>
-              </w:rPr>
-              <w:t>copy(beg_iter, end_iter, out_iter)</w:t>
+                <w:rFonts w:hint="eastAsia" w:ascii="华文中宋" w:hAnsi="华文中宋" w:eastAsia="华文中宋" w:cs="华文中宋"/>
+                <w:b/>
+                <w:bCs/>
+                <w:i w:val="0"/>
+                <w:caps w:val="0"/>
+                <w:color w:val="FF0000"/>
+                <w:spacing w:val="7"/>
+                <w:sz w:val="21"/>
+                <w:szCs w:val="21"/>
+                <w:vertAlign w:val="baseline"/>
+                <w:lang w:val="en-US" w:eastAsia="zh-CN"/>
+              </w:rPr>
+            </w:pPr>
+            <w:r>
+              <w:rPr>
+                <w:rFonts w:hint="eastAsia" w:ascii="华文中宋" w:hAnsi="华文中宋" w:eastAsia="华文中宋" w:cs="华文中宋"/>
+                <w:b/>
+                <w:bCs/>
+                <w:i w:val="0"/>
+                <w:caps w:val="0"/>
+                <w:color w:val="FF0000"/>
+                <w:spacing w:val="7"/>
+                <w:sz w:val="21"/>
+                <w:szCs w:val="21"/>
+                <w:vertAlign w:val="baseline"/>
+                <w:lang w:val="en-US" w:eastAsia="zh-CN"/>
+              </w:rPr>
+              <w:t>swap(x, y)</w:t>
             </w:r>
           </w:p>
         </w:tc>
@@ -19684,7 +20267,26 @@
               <w:jc w:val="both"/>
               <w:outlineLvl w:val="9"/>
               <w:rPr>
-                <w:rFonts w:hint="default" w:ascii="华文中宋" w:hAnsi="华文中宋" w:eastAsia="华文中宋" w:cs="华文中宋"/>
+                <w:rFonts w:hint="eastAsia" w:ascii="华文中宋" w:hAnsi="华文中宋" w:eastAsia="华文中宋" w:cs="华文中宋"/>
+                <w:b/>
+                <w:bCs/>
+                <w:i w:val="0"/>
+                <w:caps w:val="0"/>
+                <w:color w:val="ED7D31" w:themeColor="accent2"/>
+                <w:spacing w:val="7"/>
+                <w:sz w:val="21"/>
+                <w:szCs w:val="21"/>
+                <w:lang w:val="en-US" w:eastAsia="zh-CN"/>
+                <w14:textFill>
+                  <w14:solidFill>
+                    <w14:schemeClr w14:val="accent2"/>
+                  </w14:solidFill>
+                </w14:textFill>
+              </w:rPr>
+            </w:pPr>
+            <w:r>
+              <w:rPr>
+                <w:rFonts w:hint="eastAsia" w:ascii="华文中宋" w:hAnsi="华文中宋" w:eastAsia="华文中宋" w:cs="华文中宋"/>
                 <w:b/>
                 <w:bCs/>
                 <w:i w:val="0"/>
@@ -19695,21 +20297,7 @@
                 <w:szCs w:val="21"/>
                 <w:lang w:val="en-US" w:eastAsia="zh-CN"/>
               </w:rPr>
-            </w:pPr>
-            <w:r>
-              <w:rPr>
-                <w:rFonts w:hint="eastAsia" w:ascii="华文中宋" w:hAnsi="华文中宋" w:eastAsia="华文中宋" w:cs="华文中宋"/>
-                <w:b/>
-                <w:bCs/>
-                <w:i w:val="0"/>
-                <w:caps w:val="0"/>
-                <w:color w:val="E182F1"/>
-                <w:spacing w:val="7"/>
-                <w:sz w:val="21"/>
-                <w:szCs w:val="21"/>
-                <w:lang w:val="en-US" w:eastAsia="zh-CN"/>
-              </w:rPr>
-              <w:t>拷贝</w:t>
+              <w:t>交换值</w:t>
             </w:r>
           </w:p>
         </w:tc>
@@ -19806,7 +20394,7 @@
                 <w:vertAlign w:val="baseline"/>
                 <w:lang w:val="en-US" w:eastAsia="zh-CN"/>
               </w:rPr>
-              <w:t>random_shuffle(beg_iter, end_iter)</w:t>
+              <w:t>copy(beg_iter, end_iter, out_iter)</w:t>
             </w:r>
           </w:p>
         </w:tc>
@@ -19830,32 +20418,27 @@
                 <w:bCs/>
                 <w:i w:val="0"/>
                 <w:caps w:val="0"/>
-                <w:color w:val="ED7D31" w:themeColor="accent2"/>
-                <w:spacing w:val="7"/>
-                <w:sz w:val="21"/>
-                <w:szCs w:val="21"/>
-                <w:lang w:val="en-US" w:eastAsia="zh-CN"/>
-                <w14:textFill>
-                  <w14:solidFill>
-                    <w14:schemeClr w14:val="accent2"/>
-                  </w14:solidFill>
-                </w14:textFill>
-              </w:rPr>
-            </w:pPr>
-            <w:r>
-              <w:rPr>
-                <w:rFonts w:hint="eastAsia" w:ascii="华文中宋" w:hAnsi="华文中宋" w:eastAsia="华文中宋" w:cs="华文中宋"/>
-                <w:b/>
-                <w:bCs/>
-                <w:i w:val="0"/>
-                <w:caps w:val="0"/>
                 <w:color w:val="E182F1"/>
                 <w:spacing w:val="7"/>
                 <w:sz w:val="21"/>
                 <w:szCs w:val="21"/>
                 <w:lang w:val="en-US" w:eastAsia="zh-CN"/>
               </w:rPr>
-              <w:t>随机打乱</w:t>
+            </w:pPr>
+            <w:r>
+              <w:rPr>
+                <w:rFonts w:hint="eastAsia" w:ascii="华文中宋" w:hAnsi="华文中宋" w:eastAsia="华文中宋" w:cs="华文中宋"/>
+                <w:b/>
+                <w:bCs/>
+                <w:i w:val="0"/>
+                <w:caps w:val="0"/>
+                <w:color w:val="E182F1"/>
+                <w:spacing w:val="7"/>
+                <w:sz w:val="21"/>
+                <w:szCs w:val="21"/>
+                <w:lang w:val="en-US" w:eastAsia="zh-CN"/>
+              </w:rPr>
+              <w:t>拷贝</w:t>
             </w:r>
           </w:p>
         </w:tc>
@@ -19883,7 +20466,7 @@
         <w:tc>
           <w:tcPr>
             <w:tcW w:w="665" w:type="dxa"/>
-            <w:vMerge w:val="restart"/>
+            <w:vMerge w:val="continue"/>
             <w:vAlign w:val="center"/>
           </w:tcPr>
           <w:p>
@@ -19896,43 +20479,23 @@
               <w:jc w:val="both"/>
               <w:outlineLvl w:val="9"/>
               <w:rPr>
-                <w:rFonts w:hint="default" w:ascii="华文中宋" w:hAnsi="华文中宋" w:eastAsia="华文中宋" w:cs="华文中宋"/>
-                <w:b/>
-                <w:bCs/>
-                <w:i w:val="0"/>
-                <w:caps w:val="0"/>
-                <w:color w:val="ED7D31" w:themeColor="accent2"/>
-                <w:spacing w:val="7"/>
-                <w:sz w:val="21"/>
-                <w:szCs w:val="21"/>
-                <w:lang w:val="en-US" w:eastAsia="zh-CN"/>
-                <w14:textFill>
-                  <w14:solidFill>
-                    <w14:schemeClr w14:val="accent2"/>
-                  </w14:solidFill>
-                </w14:textFill>
-              </w:rPr>
-            </w:pPr>
-            <w:r>
-              <w:rPr>
-                <w:rFonts w:hint="eastAsia" w:ascii="华文中宋" w:hAnsi="华文中宋" w:eastAsia="华文中宋" w:cs="华文中宋"/>
-                <w:b/>
-                <w:bCs/>
-                <w:i w:val="0"/>
-                <w:caps w:val="0"/>
-                <w:color w:val="ED7D31" w:themeColor="accent2"/>
-                <w:spacing w:val="7"/>
-                <w:sz w:val="21"/>
-                <w:szCs w:val="21"/>
-                <w:lang w:val="en-US" w:eastAsia="zh-CN"/>
-                <w14:textFill>
-                  <w14:solidFill>
-                    <w14:schemeClr w14:val="accent2"/>
-                  </w14:solidFill>
-                </w14:textFill>
-              </w:rPr>
-              <w:t>有序</w:t>
-            </w:r>
+                <w:rFonts w:hint="eastAsia" w:ascii="华文中宋" w:hAnsi="华文中宋" w:eastAsia="华文中宋" w:cs="华文中宋"/>
+                <w:b/>
+                <w:bCs/>
+                <w:i w:val="0"/>
+                <w:caps w:val="0"/>
+                <w:color w:val="ED7D31" w:themeColor="accent2"/>
+                <w:spacing w:val="7"/>
+                <w:sz w:val="21"/>
+                <w:szCs w:val="21"/>
+                <w:lang w:val="en-US" w:eastAsia="zh-CN"/>
+                <w14:textFill>
+                  <w14:solidFill>
+                    <w14:schemeClr w14:val="accent2"/>
+                  </w14:solidFill>
+                </w14:textFill>
+              </w:rPr>
+            </w:pPr>
           </w:p>
         </w:tc>
         <w:tc>
@@ -19945,35 +20508,34 @@
               <w:jc w:val="both"/>
               <w:outlineLvl w:val="9"/>
               <w:rPr>
-                <w:rFonts w:hint="eastAsia" w:ascii="华文中宋" w:hAnsi="华文中宋" w:eastAsia="华文中宋" w:cs="华文中宋"/>
-                <w:b/>
-                <w:bCs/>
-                <w:i w:val="0"/>
-                <w:caps w:val="0"/>
-                <w:color w:val="FF0000"/>
-                <w:spacing w:val="7"/>
-                <w:kern w:val="2"/>
-                <w:sz w:val="21"/>
-                <w:szCs w:val="21"/>
-                <w:vertAlign w:val="baseline"/>
-                <w:lang w:val="en-US" w:eastAsia="zh-CN" w:bidi="ar-SA"/>
-              </w:rPr>
-            </w:pPr>
-            <w:r>
-              <w:rPr>
-                <w:rFonts w:hint="eastAsia" w:ascii="华文中宋" w:hAnsi="华文中宋" w:eastAsia="华文中宋" w:cs="华文中宋"/>
-                <w:b/>
-                <w:bCs/>
-                <w:i w:val="0"/>
-                <w:caps w:val="0"/>
-                <w:color w:val="FF0000"/>
-                <w:spacing w:val="7"/>
-                <w:sz w:val="21"/>
-                <w:szCs w:val="21"/>
-                <w:vertAlign w:val="baseline"/>
-                <w:lang w:val="en-US" w:eastAsia="zh-CN"/>
-              </w:rPr>
-              <w:t>sort(beg_iter, end_iter, key=NULL)</w:t>
+                <w:rFonts w:hint="default" w:ascii="华文中宋" w:hAnsi="华文中宋" w:eastAsia="华文中宋" w:cs="华文中宋"/>
+                <w:b/>
+                <w:bCs/>
+                <w:i w:val="0"/>
+                <w:caps w:val="0"/>
+                <w:color w:val="FF0000"/>
+                <w:spacing w:val="7"/>
+                <w:sz w:val="21"/>
+                <w:szCs w:val="21"/>
+                <w:vertAlign w:val="baseline"/>
+                <w:lang w:val="en-US" w:eastAsia="zh-CN"/>
+              </w:rPr>
+            </w:pPr>
+            <w:r>
+              <w:rPr>
+                <w:rFonts w:hint="eastAsia" w:ascii="华文中宋" w:hAnsi="华文中宋" w:eastAsia="华文中宋" w:cs="华文中宋"/>
+                <w:b/>
+                <w:bCs/>
+                <w:i w:val="0"/>
+                <w:caps w:val="0"/>
+                <w:color w:val="FF0000"/>
+                <w:spacing w:val="7"/>
+                <w:sz w:val="21"/>
+                <w:szCs w:val="21"/>
+                <w:vertAlign w:val="baseline"/>
+                <w:lang w:val="en-US" w:eastAsia="zh-CN"/>
+              </w:rPr>
+              <w:t>random_shuffle(beg_iter, end_iter)</w:t>
             </w:r>
           </w:p>
         </w:tc>
@@ -19992,44 +20554,23 @@
               <w:jc w:val="both"/>
               <w:outlineLvl w:val="9"/>
               <w:rPr>
-                <w:rFonts w:hint="eastAsia" w:ascii="华文中宋" w:hAnsi="华文中宋" w:eastAsia="华文中宋" w:cs="华文中宋"/>
-                <w:b/>
-                <w:bCs/>
-                <w:i w:val="0"/>
-                <w:caps w:val="0"/>
-                <w:color w:val="ED7D31" w:themeColor="accent2"/>
-                <w:spacing w:val="7"/>
-                <w:kern w:val="2"/>
-                <w:sz w:val="21"/>
-                <w:szCs w:val="21"/>
-                <w:lang w:val="en-US" w:eastAsia="zh-CN" w:bidi="ar-SA"/>
-                <w14:textFill>
-                  <w14:solidFill>
-                    <w14:schemeClr w14:val="accent2"/>
-                  </w14:solidFill>
-                </w14:textFill>
-              </w:rPr>
-            </w:pPr>
-            <w:r>
-              <w:rPr>
-                <w:rFonts w:hint="eastAsia" w:ascii="华文中宋" w:hAnsi="华文中宋" w:eastAsia="华文中宋" w:cs="华文中宋"/>
-                <w:b/>
-                <w:bCs/>
-                <w:i w:val="0"/>
-                <w:caps w:val="0"/>
-                <w:color w:val="ED7D31" w:themeColor="accent2"/>
-                <w:spacing w:val="7"/>
-                <w:sz w:val="21"/>
-                <w:szCs w:val="21"/>
-                <w:lang w:val="en-US" w:eastAsia="zh-CN"/>
-                <w14:textFill>
-                  <w14:solidFill>
-                    <w14:schemeClr w14:val="accent2"/>
-                  </w14:solidFill>
-                </w14:textFill>
-              </w:rPr>
-              <w:t>原地</w:t>
-            </w:r>
+                <w:rFonts w:hint="default" w:ascii="华文中宋" w:hAnsi="华文中宋" w:eastAsia="华文中宋" w:cs="华文中宋"/>
+                <w:b/>
+                <w:bCs/>
+                <w:i w:val="0"/>
+                <w:caps w:val="0"/>
+                <w:color w:val="ED7D31" w:themeColor="accent2"/>
+                <w:spacing w:val="7"/>
+                <w:sz w:val="21"/>
+                <w:szCs w:val="21"/>
+                <w:lang w:val="en-US" w:eastAsia="zh-CN"/>
+                <w14:textFill>
+                  <w14:solidFill>
+                    <w14:schemeClr w14:val="accent2"/>
+                  </w14:solidFill>
+                </w14:textFill>
+              </w:rPr>
+            </w:pPr>
             <w:r>
               <w:rPr>
                 <w:rFonts w:hint="eastAsia" w:ascii="华文中宋" w:hAnsi="华文中宋" w:eastAsia="华文中宋" w:cs="华文中宋"/>
@@ -20043,7 +20584,7 @@
                 <w:szCs w:val="21"/>
                 <w:lang w:val="en-US" w:eastAsia="zh-CN"/>
               </w:rPr>
-              <w:t>排序</w:t>
+              <w:t>随机打乱</w:t>
             </w:r>
           </w:p>
         </w:tc>
@@ -20071,7 +20612,7 @@
         <w:tc>
           <w:tcPr>
             <w:tcW w:w="665" w:type="dxa"/>
-            <w:vMerge w:val="continue"/>
+            <w:vMerge w:val="restart"/>
             <w:vAlign w:val="center"/>
           </w:tcPr>
           <w:p>
@@ -20084,23 +20625,43 @@
               <w:jc w:val="both"/>
               <w:outlineLvl w:val="9"/>
               <w:rPr>
-                <w:rFonts w:hint="eastAsia" w:ascii="华文中宋" w:hAnsi="华文中宋" w:eastAsia="华文中宋" w:cs="华文中宋"/>
-                <w:b/>
-                <w:bCs/>
-                <w:i w:val="0"/>
-                <w:caps w:val="0"/>
-                <w:color w:val="ED7D31" w:themeColor="accent2"/>
-                <w:spacing w:val="7"/>
-                <w:sz w:val="21"/>
-                <w:szCs w:val="21"/>
-                <w:lang w:val="en-US" w:eastAsia="zh-CN"/>
-                <w14:textFill>
-                  <w14:solidFill>
-                    <w14:schemeClr w14:val="accent2"/>
-                  </w14:solidFill>
-                </w14:textFill>
-              </w:rPr>
-            </w:pPr>
+                <w:rFonts w:hint="default" w:ascii="华文中宋" w:hAnsi="华文中宋" w:eastAsia="华文中宋" w:cs="华文中宋"/>
+                <w:b/>
+                <w:bCs/>
+                <w:i w:val="0"/>
+                <w:caps w:val="0"/>
+                <w:color w:val="ED7D31" w:themeColor="accent2"/>
+                <w:spacing w:val="7"/>
+                <w:sz w:val="21"/>
+                <w:szCs w:val="21"/>
+                <w:lang w:val="en-US" w:eastAsia="zh-CN"/>
+                <w14:textFill>
+                  <w14:solidFill>
+                    <w14:schemeClr w14:val="accent2"/>
+                  </w14:solidFill>
+                </w14:textFill>
+              </w:rPr>
+            </w:pPr>
+            <w:r>
+              <w:rPr>
+                <w:rFonts w:hint="eastAsia" w:ascii="华文中宋" w:hAnsi="华文中宋" w:eastAsia="华文中宋" w:cs="华文中宋"/>
+                <w:b/>
+                <w:bCs/>
+                <w:i w:val="0"/>
+                <w:caps w:val="0"/>
+                <w:color w:val="ED7D31" w:themeColor="accent2"/>
+                <w:spacing w:val="7"/>
+                <w:sz w:val="21"/>
+                <w:szCs w:val="21"/>
+                <w:lang w:val="en-US" w:eastAsia="zh-CN"/>
+                <w14:textFill>
+                  <w14:solidFill>
+                    <w14:schemeClr w14:val="accent2"/>
+                  </w14:solidFill>
+                </w14:textFill>
+              </w:rPr>
+              <w:t>有序</w:t>
+            </w:r>
           </w:p>
         </w:tc>
         <w:tc>
@@ -20120,91 +20681,28 @@
                 <w:caps w:val="0"/>
                 <w:color w:val="FF0000"/>
                 <w:spacing w:val="7"/>
-                <w:sz w:val="21"/>
-                <w:szCs w:val="21"/>
-                <w:vertAlign w:val="baseline"/>
-                <w:lang w:val="en-US" w:eastAsia="zh-CN"/>
-              </w:rPr>
-            </w:pPr>
-            <w:r>
-              <w:rPr>
-                <w:rFonts w:hint="eastAsia" w:ascii="华文中宋" w:hAnsi="华文中宋" w:eastAsia="华文中宋" w:cs="华文中宋"/>
-                <w:b/>
-                <w:bCs/>
-                <w:i w:val="0"/>
-                <w:caps w:val="0"/>
-                <w:color w:val="FF0000"/>
-                <w:spacing w:val="7"/>
-                <w:sz w:val="21"/>
-                <w:szCs w:val="21"/>
-                <w:vertAlign w:val="baseline"/>
-                <w:lang w:val="en-US" w:eastAsia="zh-CN"/>
-              </w:rPr>
-              <w:t xml:space="preserve">merge(beg_iter1, beg_iter2, end_iter1, end_iter2, </w:t>
-            </w:r>
-          </w:p>
-          <w:p>
-            <w:pPr>
-              <w:jc w:val="both"/>
-              <w:outlineLvl w:val="9"/>
-              <w:rPr>
-                <w:rFonts w:hint="default" w:ascii="华文中宋" w:hAnsi="华文中宋" w:eastAsia="华文中宋" w:cs="华文中宋"/>
-                <w:b/>
-                <w:bCs/>
-                <w:i w:val="0"/>
-                <w:caps w:val="0"/>
-                <w:color w:val="FF0000"/>
-                <w:spacing w:val="7"/>
-                <w:sz w:val="21"/>
-                <w:szCs w:val="21"/>
-                <w:vertAlign w:val="baseline"/>
-                <w:lang w:val="en-US" w:eastAsia="zh-CN"/>
-              </w:rPr>
-            </w:pPr>
-            <w:r>
-              <w:rPr>
-                <w:rFonts w:hint="eastAsia" w:ascii="华文中宋" w:hAnsi="华文中宋" w:eastAsia="华文中宋" w:cs="华文中宋"/>
-                <w:b/>
-                <w:bCs/>
-                <w:i w:val="0"/>
-                <w:caps w:val="0"/>
-                <w:color w:val="FF0000"/>
-                <w:spacing w:val="7"/>
-                <w:sz w:val="21"/>
-                <w:szCs w:val="21"/>
-                <w:vertAlign w:val="baseline"/>
-                <w:lang w:val="en-US" w:eastAsia="zh-CN"/>
-              </w:rPr>
-              <w:t>out_iter, op=less</w:t>
-            </w:r>
-            <w:r>
-              <w:rPr>
-                <w:rFonts w:hint="eastAsia" w:ascii="华文中宋" w:hAnsi="华文中宋" w:eastAsia="华文中宋" w:cs="华文中宋"/>
-                <w:b/>
-                <w:bCs/>
-                <w:color w:val="FF0000"/>
-                <w:sz w:val="21"/>
-                <w:szCs w:val="21"/>
-                <w:vertAlign w:val="baseline"/>
-                <w:lang w:val="en-US" w:eastAsia="zh-CN"/>
-              </w:rPr>
-              <w:t xml:space="preserve">&lt;&gt;() </w:t>
-            </w:r>
-            <w:r>
-              <w:rPr>
-                <w:rFonts w:hint="eastAsia" w:ascii="华文中宋" w:hAnsi="华文中宋" w:eastAsia="华文中宋" w:cs="华文中宋"/>
-                <w:b/>
-                <w:bCs/>
-                <w:i w:val="0"/>
-                <w:caps w:val="0"/>
-                <w:color w:val="FF0000"/>
-                <w:spacing w:val="7"/>
-                <w:sz w:val="21"/>
-                <w:szCs w:val="21"/>
-                <w:vertAlign w:val="baseline"/>
-                <w:lang w:val="en-US" w:eastAsia="zh-CN"/>
-              </w:rPr>
-              <w:t>)</w:t>
+                <w:kern w:val="2"/>
+                <w:sz w:val="21"/>
+                <w:szCs w:val="21"/>
+                <w:vertAlign w:val="baseline"/>
+                <w:lang w:val="en-US" w:eastAsia="zh-CN" w:bidi="ar-SA"/>
+              </w:rPr>
+            </w:pPr>
+            <w:r>
+              <w:rPr>
+                <w:rFonts w:hint="eastAsia" w:ascii="华文中宋" w:hAnsi="华文中宋" w:eastAsia="华文中宋" w:cs="华文中宋"/>
+                <w:b/>
+                <w:bCs/>
+                <w:i w:val="0"/>
+                <w:caps w:val="0"/>
+                <w:color w:val="FF0000"/>
+                <w:spacing w:val="7"/>
+                <w:sz w:val="21"/>
+                <w:szCs w:val="21"/>
+                <w:vertAlign w:val="baseline"/>
+                <w:lang w:val="en-US" w:eastAsia="zh-CN"/>
+              </w:rPr>
+              <w:t>sort(beg_iter, end_iter, comp=NULL)</w:t>
             </w:r>
           </w:p>
         </w:tc>
@@ -20223,23 +20721,44 @@
               <w:jc w:val="both"/>
               <w:outlineLvl w:val="9"/>
               <w:rPr>
-                <w:rFonts w:hint="default" w:ascii="华文中宋" w:hAnsi="华文中宋" w:eastAsia="华文中宋" w:cs="华文中宋"/>
-                <w:b/>
-                <w:bCs/>
-                <w:i w:val="0"/>
-                <w:caps w:val="0"/>
-                <w:color w:val="ED7D31" w:themeColor="accent2"/>
-                <w:spacing w:val="7"/>
-                <w:sz w:val="21"/>
-                <w:szCs w:val="21"/>
-                <w:lang w:val="en-US" w:eastAsia="zh-CN"/>
-                <w14:textFill>
-                  <w14:solidFill>
-                    <w14:schemeClr w14:val="accent2"/>
-                  </w14:solidFill>
-                </w14:textFill>
-              </w:rPr>
-            </w:pPr>
+                <w:rFonts w:hint="eastAsia" w:ascii="华文中宋" w:hAnsi="华文中宋" w:eastAsia="华文中宋" w:cs="华文中宋"/>
+                <w:b/>
+                <w:bCs/>
+                <w:i w:val="0"/>
+                <w:caps w:val="0"/>
+                <w:color w:val="ED7D31" w:themeColor="accent2"/>
+                <w:spacing w:val="7"/>
+                <w:kern w:val="2"/>
+                <w:sz w:val="21"/>
+                <w:szCs w:val="21"/>
+                <w:lang w:val="en-US" w:eastAsia="zh-CN" w:bidi="ar-SA"/>
+                <w14:textFill>
+                  <w14:solidFill>
+                    <w14:schemeClr w14:val="accent2"/>
+                  </w14:solidFill>
+                </w14:textFill>
+              </w:rPr>
+            </w:pPr>
+            <w:r>
+              <w:rPr>
+                <w:rFonts w:hint="eastAsia" w:ascii="华文中宋" w:hAnsi="华文中宋" w:eastAsia="华文中宋" w:cs="华文中宋"/>
+                <w:b/>
+                <w:bCs/>
+                <w:i w:val="0"/>
+                <w:caps w:val="0"/>
+                <w:color w:val="ED7D31" w:themeColor="accent2"/>
+                <w:spacing w:val="7"/>
+                <w:sz w:val="21"/>
+                <w:szCs w:val="21"/>
+                <w:lang w:val="en-US" w:eastAsia="zh-CN"/>
+                <w14:textFill>
+                  <w14:solidFill>
+                    <w14:schemeClr w14:val="accent2"/>
+                  </w14:solidFill>
+                </w14:textFill>
+              </w:rPr>
+              <w:t>原地</w:t>
+            </w:r>
             <w:r>
               <w:rPr>
                 <w:rFonts w:hint="eastAsia" w:ascii="华文中宋" w:hAnsi="华文中宋" w:eastAsia="华文中宋" w:cs="华文中宋"/>
@@ -20253,7 +20772,7 @@
                 <w:szCs w:val="21"/>
                 <w:lang w:val="en-US" w:eastAsia="zh-CN"/>
               </w:rPr>
-              <w:t>有序合并</w:t>
+              <w:t>排序</w:t>
             </w:r>
           </w:p>
         </w:tc>
@@ -20330,6 +20849,216 @@
                 <w:caps w:val="0"/>
                 <w:color w:val="FF0000"/>
                 <w:spacing w:val="7"/>
+                <w:sz w:val="21"/>
+                <w:szCs w:val="21"/>
+                <w:vertAlign w:val="baseline"/>
+                <w:lang w:val="en-US" w:eastAsia="zh-CN"/>
+              </w:rPr>
+            </w:pPr>
+            <w:r>
+              <w:rPr>
+                <w:rFonts w:hint="eastAsia" w:ascii="华文中宋" w:hAnsi="华文中宋" w:eastAsia="华文中宋" w:cs="华文中宋"/>
+                <w:b/>
+                <w:bCs/>
+                <w:i w:val="0"/>
+                <w:caps w:val="0"/>
+                <w:color w:val="FF0000"/>
+                <w:spacing w:val="7"/>
+                <w:sz w:val="21"/>
+                <w:szCs w:val="21"/>
+                <w:vertAlign w:val="baseline"/>
+                <w:lang w:val="en-US" w:eastAsia="zh-CN"/>
+              </w:rPr>
+              <w:t xml:space="preserve">merge(beg_iter1, beg_iter2, end_iter1, end_iter2, </w:t>
+            </w:r>
+          </w:p>
+          <w:p>
+            <w:pPr>
+              <w:jc w:val="both"/>
+              <w:outlineLvl w:val="9"/>
+              <w:rPr>
+                <w:rFonts w:hint="default" w:ascii="华文中宋" w:hAnsi="华文中宋" w:eastAsia="华文中宋" w:cs="华文中宋"/>
+                <w:b/>
+                <w:bCs/>
+                <w:i w:val="0"/>
+                <w:caps w:val="0"/>
+                <w:color w:val="FF0000"/>
+                <w:spacing w:val="7"/>
+                <w:sz w:val="21"/>
+                <w:szCs w:val="21"/>
+                <w:vertAlign w:val="baseline"/>
+                <w:lang w:val="en-US" w:eastAsia="zh-CN"/>
+              </w:rPr>
+            </w:pPr>
+            <w:r>
+              <w:rPr>
+                <w:rFonts w:hint="eastAsia" w:ascii="华文中宋" w:hAnsi="华文中宋" w:eastAsia="华文中宋" w:cs="华文中宋"/>
+                <w:b/>
+                <w:bCs/>
+                <w:i w:val="0"/>
+                <w:caps w:val="0"/>
+                <w:color w:val="FF0000"/>
+                <w:spacing w:val="7"/>
+                <w:sz w:val="21"/>
+                <w:szCs w:val="21"/>
+                <w:vertAlign w:val="baseline"/>
+                <w:lang w:val="en-US" w:eastAsia="zh-CN"/>
+              </w:rPr>
+              <w:t>out_iter, op=less</w:t>
+            </w:r>
+            <w:r>
+              <w:rPr>
+                <w:rFonts w:hint="eastAsia" w:ascii="华文中宋" w:hAnsi="华文中宋" w:eastAsia="华文中宋" w:cs="华文中宋"/>
+                <w:b/>
+                <w:bCs/>
+                <w:color w:val="FF0000"/>
+                <w:sz w:val="21"/>
+                <w:szCs w:val="21"/>
+                <w:vertAlign w:val="baseline"/>
+                <w:lang w:val="en-US" w:eastAsia="zh-CN"/>
+              </w:rPr>
+              <w:t xml:space="preserve">&lt;&gt;() </w:t>
+            </w:r>
+            <w:r>
+              <w:rPr>
+                <w:rFonts w:hint="eastAsia" w:ascii="华文中宋" w:hAnsi="华文中宋" w:eastAsia="华文中宋" w:cs="华文中宋"/>
+                <w:b/>
+                <w:bCs/>
+                <w:i w:val="0"/>
+                <w:caps w:val="0"/>
+                <w:color w:val="FF0000"/>
+                <w:spacing w:val="7"/>
+                <w:sz w:val="21"/>
+                <w:szCs w:val="21"/>
+                <w:vertAlign w:val="baseline"/>
+                <w:lang w:val="en-US" w:eastAsia="zh-CN"/>
+              </w:rPr>
+              <w:t>)</w:t>
+            </w:r>
+          </w:p>
+        </w:tc>
+        <w:tc>
+          <w:tcPr>
+            <w:tcW w:w="0" w:type="auto"/>
+            <w:vAlign w:val="center"/>
+          </w:tcPr>
+          <w:p>
+            <w:pPr>
+              <w:numPr>
+                <w:ilvl w:val="0"/>
+                <w:numId w:val="0"/>
+              </w:numPr>
+              <w:ind w:left="0" w:leftChars="0" w:firstLine="0" w:firstLineChars="0"/>
+              <w:jc w:val="both"/>
+              <w:outlineLvl w:val="9"/>
+              <w:rPr>
+                <w:rFonts w:hint="default" w:ascii="华文中宋" w:hAnsi="华文中宋" w:eastAsia="华文中宋" w:cs="华文中宋"/>
+                <w:b/>
+                <w:bCs/>
+                <w:i w:val="0"/>
+                <w:caps w:val="0"/>
+                <w:color w:val="ED7D31" w:themeColor="accent2"/>
+                <w:spacing w:val="7"/>
+                <w:sz w:val="21"/>
+                <w:szCs w:val="21"/>
+                <w:lang w:val="en-US" w:eastAsia="zh-CN"/>
+                <w14:textFill>
+                  <w14:solidFill>
+                    <w14:schemeClr w14:val="accent2"/>
+                  </w14:solidFill>
+                </w14:textFill>
+              </w:rPr>
+            </w:pPr>
+            <w:r>
+              <w:rPr>
+                <w:rFonts w:hint="eastAsia" w:ascii="华文中宋" w:hAnsi="华文中宋" w:eastAsia="华文中宋" w:cs="华文中宋"/>
+                <w:b/>
+                <w:bCs/>
+                <w:i w:val="0"/>
+                <w:caps w:val="0"/>
+                <w:color w:val="E182F1"/>
+                <w:spacing w:val="7"/>
+                <w:sz w:val="21"/>
+                <w:szCs w:val="21"/>
+                <w:lang w:val="en-US" w:eastAsia="zh-CN"/>
+              </w:rPr>
+              <w:t>有序合并</w:t>
+            </w:r>
+          </w:p>
+        </w:tc>
+      </w:tr>
+      <w:tr>
+        <w:tblPrEx>
+          <w:tblBorders>
+            <w:top w:val="single" w:color="auto" w:sz="4" w:space="0"/>
+            <w:left w:val="single" w:color="auto" w:sz="4" w:space="0"/>
+            <w:bottom w:val="single" w:color="auto" w:sz="4" w:space="0"/>
+            <w:right w:val="single" w:color="auto" w:sz="4" w:space="0"/>
+            <w:insideH w:val="single" w:color="auto" w:sz="4" w:space="0"/>
+            <w:insideV w:val="single" w:color="auto" w:sz="4" w:space="0"/>
+          </w:tblBorders>
+          <w:tblCellMar>
+            <w:top w:w="0" w:type="dxa"/>
+            <w:left w:w="108" w:type="dxa"/>
+            <w:bottom w:w="0" w:type="dxa"/>
+            <w:right w:w="108" w:type="dxa"/>
+          </w:tblCellMar>
+        </w:tblPrEx>
+        <w:trPr>
+          <w:trHeight w:val="90" w:hRule="atLeast"/>
+        </w:trPr>
+        <w:tc>
+          <w:tcPr>
+            <w:tcW w:w="665" w:type="dxa"/>
+            <w:vMerge w:val="continue"/>
+            <w:vAlign w:val="center"/>
+          </w:tcPr>
+          <w:p>
+            <w:pPr>
+              <w:numPr>
+                <w:ilvl w:val="0"/>
+                <w:numId w:val="0"/>
+              </w:numPr>
+              <w:ind w:left="0" w:leftChars="0" w:firstLine="0" w:firstLineChars="0"/>
+              <w:jc w:val="both"/>
+              <w:outlineLvl w:val="9"/>
+              <w:rPr>
+                <w:rFonts w:hint="eastAsia" w:ascii="华文中宋" w:hAnsi="华文中宋" w:eastAsia="华文中宋" w:cs="华文中宋"/>
+                <w:b/>
+                <w:bCs/>
+                <w:i w:val="0"/>
+                <w:caps w:val="0"/>
+                <w:color w:val="ED7D31" w:themeColor="accent2"/>
+                <w:spacing w:val="7"/>
+                <w:sz w:val="21"/>
+                <w:szCs w:val="21"/>
+                <w:lang w:val="en-US" w:eastAsia="zh-CN"/>
+                <w14:textFill>
+                  <w14:solidFill>
+                    <w14:schemeClr w14:val="accent2"/>
+                  </w14:solidFill>
+                </w14:textFill>
+              </w:rPr>
+            </w:pPr>
+          </w:p>
+        </w:tc>
+        <w:tc>
+          <w:tcPr>
+            <w:tcW w:w="0" w:type="auto"/>
+            <w:vAlign w:val="center"/>
+          </w:tcPr>
+          <w:p>
+            <w:pPr>
+              <w:jc w:val="both"/>
+              <w:outlineLvl w:val="9"/>
+              <w:rPr>
+                <w:rFonts w:hint="eastAsia" w:ascii="华文中宋" w:hAnsi="华文中宋" w:eastAsia="华文中宋" w:cs="华文中宋"/>
+                <w:b/>
+                <w:bCs/>
+                <w:i w:val="0"/>
+                <w:caps w:val="0"/>
+                <w:color w:val="FF0000"/>
+                <w:spacing w:val="7"/>
                 <w:kern w:val="2"/>
                 <w:sz w:val="21"/>
                 <w:szCs w:val="21"/>
@@ -20351,7 +21080,7 @@
                 <w:vertAlign w:val="baseline"/>
                 <w:lang w:val="en-US" w:eastAsia="zh-CN"/>
               </w:rPr>
-              <w:t>binary_search(beg_iter, end_iter, x)</w:t>
+              <w:t>binary_search(beg_iter, end_iter, x, comp=NULL)</w:t>
             </w:r>
           </w:p>
         </w:tc>
@@ -29057,7 +29786,7 @@
       </w:tblPr>
       <w:tblGrid>
         <w:gridCol w:w="1113"/>
-        <w:gridCol w:w="1583"/>
+        <w:gridCol w:w="1732"/>
         <w:gridCol w:w="2612"/>
       </w:tblGrid>
       <w:tr>
@@ -29299,7 +30028,7 @@
                 <w:vertAlign w:val="baseline"/>
                 <w:lang w:val="en-US" w:eastAsia="zh-CN"/>
               </w:rPr>
-              <w:t>time_point</w:t>
+              <w:t>::time_point</w:t>
             </w:r>
           </w:p>
         </w:tc>
@@ -29458,7 +30187,7 @@
                 <w:vertAlign w:val="baseline"/>
                 <w:lang w:val="en-US" w:eastAsia="zh-CN"/>
               </w:rPr>
-              <w:t>now()</w:t>
+              <w:t>::now()</w:t>
             </w:r>
           </w:p>
         </w:tc>
@@ -29568,7 +30297,6 @@
           <w:tcPr>
             <w:tcW w:w="0" w:type="auto"/>
             <w:vMerge w:val="continue"/>
-            <w:tcBorders/>
             <w:vAlign w:val="center"/>
           </w:tcPr>
           <w:p>
@@ -29638,7 +30366,7 @@
                 <w:vertAlign w:val="baseline"/>
                 <w:lang w:val="en-US" w:eastAsia="zh-CN"/>
               </w:rPr>
-              <w:t>to_time_t(tp)</w:t>
+              <w:t>::to_time_t(tp)</w:t>
             </w:r>
           </w:p>
         </w:tc>
@@ -32606,7 +33334,7 @@
       </w:tblPr>
       <w:tblGrid>
         <w:gridCol w:w="637"/>
-        <w:gridCol w:w="1681"/>
+        <w:gridCol w:w="1635"/>
         <w:gridCol w:w="2234"/>
       </w:tblGrid>
       <w:tr>
@@ -33021,7 +33749,7 @@
                 <w:vertAlign w:val="baseline"/>
                 <w:lang w:val="en-US" w:eastAsia="zh-CN"/>
               </w:rPr>
-              <w:t>cout &lt;&lt; String</w:t>
+              <w:t>cerr &lt;&lt; String</w:t>
             </w:r>
           </w:p>
         </w:tc>
@@ -33038,17 +33766,14 @@
                 <w:rFonts w:hint="eastAsia" w:ascii="华文中宋" w:hAnsi="华文中宋" w:eastAsia="华文中宋" w:cs="华文中宋"/>
                 <w:b/>
                 <w:bCs/>
-                <w:color w:val="ED7D31" w:themeColor="accent2"/>
+                <w:i w:val="0"/>
+                <w:caps w:val="0"/>
+                <w:color w:val="EA82F1"/>
+                <w:spacing w:val="7"/>
                 <w:kern w:val="2"/>
                 <w:sz w:val="21"/>
                 <w:szCs w:val="21"/>
-                <w:vertAlign w:val="baseline"/>
                 <w:lang w:val="en-US" w:eastAsia="zh-CN" w:bidi="ar-SA"/>
-                <w14:textFill>
-                  <w14:solidFill>
-                    <w14:schemeClr w14:val="accent2"/>
-                  </w14:solidFill>
-                </w14:textFill>
               </w:rPr>
             </w:pPr>
             <w:r>
@@ -33082,7 +33807,7 @@
                 <w:szCs w:val="21"/>
                 <w:lang w:val="en-US" w:eastAsia="zh-CN"/>
               </w:rPr>
-              <w:t>字符串</w:t>
+              <w:t>报错信息</w:t>
             </w:r>
           </w:p>
         </w:tc>
@@ -33130,6 +33855,8 @@
                 </w14:textFill>
               </w:rPr>
             </w:pPr>
+            <w:bookmarkStart w:id="26" w:name="_GoBack"/>
+            <w:bookmarkEnd w:id="26"/>
           </w:p>
         </w:tc>
         <w:tc>
@@ -33146,28 +33873,29 @@
               <w:ind w:left="0" w:leftChars="0" w:firstLine="0" w:firstLineChars="0"/>
               <w:jc w:val="left"/>
               <w:rPr>
-                <w:rFonts w:hint="default" w:ascii="华文中宋" w:hAnsi="华文中宋" w:eastAsia="华文中宋" w:cs="华文中宋"/>
-                <w:b/>
-                <w:bCs/>
-                <w:color w:val="FF0000"/>
-                <w:sz w:val="21"/>
-                <w:szCs w:val="21"/>
-                <w:vertAlign w:val="baseline"/>
-                <w:lang w:val="en-US" w:eastAsia="zh-CN"/>
-              </w:rPr>
-            </w:pPr>
-            <w:r>
-              <w:rPr>
-                <w:rFonts w:hint="eastAsia" w:ascii="华文中宋" w:hAnsi="华文中宋" w:eastAsia="华文中宋" w:cs="华文中宋"/>
-                <w:b/>
-                <w:bCs/>
-                <w:color w:val="FF0000"/>
-                <w:sz w:val="21"/>
-                <w:szCs w:val="21"/>
-                <w:vertAlign w:val="baseline"/>
-                <w:lang w:val="en-US" w:eastAsia="zh-CN"/>
-              </w:rPr>
-              <w:t>cerr &lt;&lt; String</w:t>
+                <w:rFonts w:hint="eastAsia" w:ascii="华文中宋" w:hAnsi="华文中宋" w:eastAsia="华文中宋" w:cs="华文中宋"/>
+                <w:b/>
+                <w:bCs/>
+                <w:color w:val="FF0000"/>
+                <w:kern w:val="2"/>
+                <w:sz w:val="21"/>
+                <w:szCs w:val="21"/>
+                <w:vertAlign w:val="baseline"/>
+                <w:lang w:val="en-US" w:eastAsia="zh-CN" w:bidi="ar-SA"/>
+              </w:rPr>
+            </w:pPr>
+            <w:r>
+              <w:rPr>
+                <w:rFonts w:hint="eastAsia" w:ascii="华文中宋" w:hAnsi="华文中宋" w:eastAsia="华文中宋" w:cs="华文中宋"/>
+                <w:b/>
+                <w:bCs/>
+                <w:color w:val="FF0000"/>
+                <w:sz w:val="21"/>
+                <w:szCs w:val="21"/>
+                <w:vertAlign w:val="baseline"/>
+                <w:lang w:val="en-US" w:eastAsia="zh-CN"/>
+              </w:rPr>
+              <w:t>cin &gt;&gt; String</w:t>
             </w:r>
           </w:p>
         </w:tc>
@@ -33181,36 +33909,19 @@
               <w:bidi w:val="0"/>
               <w:jc w:val="left"/>
               <w:rPr>
-                <w:rFonts w:hint="default" w:ascii="华文中宋" w:hAnsi="华文中宋" w:eastAsia="华文中宋" w:cs="华文中宋"/>
+                <w:rFonts w:hint="eastAsia" w:ascii="华文中宋" w:hAnsi="华文中宋" w:eastAsia="华文中宋" w:cs="华文中宋"/>
                 <w:b/>
                 <w:bCs/>
                 <w:i w:val="0"/>
                 <w:caps w:val="0"/>
                 <w:color w:val="EA82F1"/>
                 <w:spacing w:val="7"/>
-                <w:sz w:val="21"/>
-                <w:szCs w:val="21"/>
-                <w:lang w:val="en-US" w:eastAsia="zh-CN"/>
-              </w:rPr>
-            </w:pPr>
-            <w:r>
-              <w:rPr>
-                <w:rFonts w:hint="eastAsia" w:ascii="华文中宋" w:hAnsi="华文中宋" w:eastAsia="华文中宋" w:cs="华文中宋"/>
-                <w:b/>
-                <w:bCs/>
-                <w:color w:val="ED7D31" w:themeColor="accent2"/>
-                <w:sz w:val="21"/>
-                <w:szCs w:val="21"/>
-                <w:vertAlign w:val="baseline"/>
-                <w:lang w:val="en-US" w:eastAsia="zh-CN"/>
-                <w14:textFill>
-                  <w14:solidFill>
-                    <w14:schemeClr w14:val="accent2"/>
-                  </w14:solidFill>
-                </w14:textFill>
-              </w:rPr>
-              <w:t>输出</w:t>
-            </w:r>
+                <w:kern w:val="2"/>
+                <w:sz w:val="21"/>
+                <w:szCs w:val="21"/>
+                <w:lang w:val="en-US" w:eastAsia="zh-CN" w:bidi="ar-SA"/>
+              </w:rPr>
+            </w:pPr>
             <w:r>
               <w:rPr>
                 <w:rFonts w:hint="eastAsia" w:ascii="华文中宋" w:hAnsi="华文中宋" w:eastAsia="华文中宋" w:cs="华文中宋"/>
@@ -33224,7 +33935,119 @@
                 <w:szCs w:val="21"/>
                 <w:lang w:val="en-US" w:eastAsia="zh-CN"/>
               </w:rPr>
-              <w:t>报错信息</w:t>
+              <w:t>读取</w:t>
+            </w:r>
+            <w:r>
+              <w:rPr>
+                <w:rFonts w:hint="eastAsia" w:ascii="华文中宋" w:hAnsi="华文中宋" w:eastAsia="华文中宋" w:cs="华文中宋"/>
+                <w:b/>
+                <w:bCs/>
+                <w:color w:val="ED7D31" w:themeColor="accent2"/>
+                <w:sz w:val="21"/>
+                <w:szCs w:val="21"/>
+                <w:vertAlign w:val="baseline"/>
+                <w:lang w:val="en-US" w:eastAsia="zh-CN"/>
+                <w14:textFill>
+                  <w14:solidFill>
+                    <w14:schemeClr w14:val="accent2"/>
+                  </w14:solidFill>
+                </w14:textFill>
+              </w:rPr>
+              <w:t>输入</w:t>
+            </w:r>
+          </w:p>
+        </w:tc>
+      </w:tr>
+    </w:tbl>
+    <w:p>
+      <w:pPr>
+        <w:rPr>
+          <w:rFonts w:hint="default"/>
+          <w:lang w:val="en-US" w:eastAsia="zh-CN"/>
+        </w:rPr>
+      </w:pPr>
+    </w:p>
+    <w:tbl>
+      <w:tblPr>
+        <w:tblStyle w:val="6"/>
+        <w:tblW w:w="0" w:type="auto"/>
+        <w:tblInd w:w="0" w:type="dxa"/>
+        <w:tblBorders>
+          <w:top w:val="single" w:color="auto" w:sz="4" w:space="0"/>
+          <w:left w:val="single" w:color="auto" w:sz="4" w:space="0"/>
+          <w:bottom w:val="single" w:color="auto" w:sz="4" w:space="0"/>
+          <w:right w:val="single" w:color="auto" w:sz="4" w:space="0"/>
+          <w:insideH w:val="single" w:color="auto" w:sz="4" w:space="0"/>
+          <w:insideV w:val="single" w:color="auto" w:sz="4" w:space="0"/>
+        </w:tblBorders>
+        <w:tblLayout w:type="autofit"/>
+        <w:tblCellMar>
+          <w:top w:w="0" w:type="dxa"/>
+          <w:left w:w="108" w:type="dxa"/>
+          <w:bottom w:w="0" w:type="dxa"/>
+          <w:right w:w="108" w:type="dxa"/>
+        </w:tblCellMar>
+      </w:tblPr>
+      <w:tblGrid>
+        <w:gridCol w:w="1057"/>
+        <w:gridCol w:w="1559"/>
+        <w:gridCol w:w="1758"/>
+      </w:tblGrid>
+      <w:tr>
+        <w:tblPrEx>
+          <w:tblBorders>
+            <w:top w:val="single" w:color="auto" w:sz="4" w:space="0"/>
+            <w:left w:val="single" w:color="auto" w:sz="4" w:space="0"/>
+            <w:bottom w:val="single" w:color="auto" w:sz="4" w:space="0"/>
+            <w:right w:val="single" w:color="auto" w:sz="4" w:space="0"/>
+            <w:insideH w:val="single" w:color="auto" w:sz="4" w:space="0"/>
+            <w:insideV w:val="single" w:color="auto" w:sz="4" w:space="0"/>
+          </w:tblBorders>
+          <w:tblCellMar>
+            <w:top w:w="0" w:type="dxa"/>
+            <w:left w:w="108" w:type="dxa"/>
+            <w:bottom w:w="0" w:type="dxa"/>
+            <w:right w:w="108" w:type="dxa"/>
+          </w:tblCellMar>
+        </w:tblPrEx>
+        <w:tc>
+          <w:tcPr>
+            <w:tcW w:w="0" w:type="auto"/>
+            <w:gridSpan w:val="3"/>
+            <w:vAlign w:val="center"/>
+          </w:tcPr>
+          <w:p>
+            <w:pPr>
+              <w:bidi w:val="0"/>
+              <w:jc w:val="left"/>
+              <w:rPr>
+                <w:rFonts w:hint="eastAsia" w:ascii="华文中宋" w:hAnsi="华文中宋" w:eastAsia="华文中宋" w:cs="华文中宋"/>
+                <w:b/>
+                <w:bCs/>
+                <w:color w:val="ED7D31" w:themeColor="accent2"/>
+                <w:sz w:val="21"/>
+                <w:szCs w:val="21"/>
+                <w:vertAlign w:val="baseline"/>
+                <w:lang w:val="en-US" w:eastAsia="zh-CN"/>
+                <w14:textFill>
+                  <w14:solidFill>
+                    <w14:schemeClr w14:val="accent2"/>
+                  </w14:solidFill>
+                </w14:textFill>
+              </w:rPr>
+            </w:pPr>
+            <w:r>
+              <w:rPr>
+                <w:rFonts w:hint="eastAsia" w:ascii="华文中宋" w:hAnsi="华文中宋" w:eastAsia="华文中宋" w:cs="华文中宋"/>
+                <w:b/>
+                <w:bCs/>
+                <w:color w:val="FF0000"/>
+                <w:sz w:val="21"/>
+                <w:szCs w:val="21"/>
+                <w:vertAlign w:val="baseline"/>
+                <w:lang w:val="en-US" w:eastAsia="zh-CN"/>
+              </w:rPr>
+              <w:t>cout</w:t>
             </w:r>
           </w:p>
         </w:tc>
@@ -33249,34 +34072,6 @@
         <w:tc>
           <w:tcPr>
             <w:tcW w:w="0" w:type="auto"/>
-            <w:vMerge w:val="continue"/>
-            <w:vAlign w:val="center"/>
-          </w:tcPr>
-          <w:p>
-            <w:pPr>
-              <w:bidi w:val="0"/>
-              <w:jc w:val="left"/>
-              <w:rPr>
-                <w:rFonts w:hint="eastAsia" w:ascii="华文中宋" w:hAnsi="华文中宋" w:eastAsia="华文中宋" w:cs="华文中宋"/>
-                <w:b/>
-                <w:bCs/>
-                <w:color w:val="ED7D31" w:themeColor="accent2"/>
-                <w:sz w:val="21"/>
-                <w:szCs w:val="21"/>
-                <w:vertAlign w:val="baseline"/>
-                <w:lang w:val="en-US" w:eastAsia="zh-CN"/>
-                <w14:textFill>
-                  <w14:solidFill>
-                    <w14:schemeClr w14:val="accent2"/>
-                  </w14:solidFill>
-                </w14:textFill>
-              </w:rPr>
-            </w:pPr>
-          </w:p>
-        </w:tc>
-        <w:tc>
-          <w:tcPr>
-            <w:tcW w:w="0" w:type="auto"/>
             <w:vAlign w:val="center"/>
           </w:tcPr>
           <w:p>
@@ -33288,7 +34083,7 @@
               <w:ind w:left="0" w:leftChars="0" w:firstLine="0" w:firstLineChars="0"/>
               <w:jc w:val="left"/>
               <w:rPr>
-                <w:rFonts w:hint="eastAsia" w:ascii="华文中宋" w:hAnsi="华文中宋" w:eastAsia="华文中宋" w:cs="华文中宋"/>
+                <w:rFonts w:hint="default" w:ascii="华文中宋" w:hAnsi="华文中宋" w:eastAsia="华文中宋" w:cs="华文中宋"/>
                 <w:b/>
                 <w:bCs/>
                 <w:color w:val="FF0000"/>
@@ -33304,13 +34099,70 @@
                 <w:rFonts w:hint="eastAsia" w:ascii="华文中宋" w:hAnsi="华文中宋" w:eastAsia="华文中宋" w:cs="华文中宋"/>
                 <w:b/>
                 <w:bCs/>
-                <w:color w:val="FF0000"/>
-                <w:sz w:val="21"/>
-                <w:szCs w:val="21"/>
-                <w:vertAlign w:val="baseline"/>
-                <w:lang w:val="en-US" w:eastAsia="zh-CN"/>
-              </w:rPr>
-              <w:t>cin &gt;&gt; String</w:t>
+                <w:color w:val="ED7D31" w:themeColor="accent2"/>
+                <w:sz w:val="21"/>
+                <w:szCs w:val="21"/>
+                <w:vertAlign w:val="baseline"/>
+                <w:lang w:val="en-US" w:eastAsia="zh-CN"/>
+                <w14:textFill>
+                  <w14:solidFill>
+                    <w14:schemeClr w14:val="accent2"/>
+                  </w14:solidFill>
+                </w14:textFill>
+              </w:rPr>
+              <w:t>运算符</w:t>
+            </w:r>
+            <w:r>
+              <w:rPr>
+                <w:rFonts w:hint="eastAsia" w:ascii="华文中宋" w:hAnsi="华文中宋" w:eastAsia="华文中宋" w:cs="华文中宋"/>
+                <w:b/>
+                <w:bCs/>
+                <w:color w:val="FF0000"/>
+                <w:sz w:val="21"/>
+                <w:szCs w:val="21"/>
+                <w:vertAlign w:val="baseline"/>
+                <w:lang w:val="en-US" w:eastAsia="zh-CN"/>
+              </w:rPr>
+              <w:t xml:space="preserve"> </w:t>
+            </w:r>
+          </w:p>
+        </w:tc>
+        <w:tc>
+          <w:tcPr>
+            <w:tcW w:w="0" w:type="auto"/>
+            <w:vAlign w:val="center"/>
+          </w:tcPr>
+          <w:p>
+            <w:pPr>
+              <w:numPr>
+                <w:ilvl w:val="0"/>
+                <w:numId w:val="0"/>
+              </w:numPr>
+              <w:ind w:left="0" w:leftChars="0" w:firstLine="0" w:firstLineChars="0"/>
+              <w:jc w:val="left"/>
+              <w:rPr>
+                <w:rFonts w:hint="eastAsia" w:ascii="华文中宋" w:hAnsi="华文中宋" w:eastAsia="华文中宋" w:cs="华文中宋"/>
+                <w:b/>
+                <w:bCs/>
+                <w:color w:val="FF0000"/>
+                <w:sz w:val="21"/>
+                <w:szCs w:val="21"/>
+                <w:vertAlign w:val="baseline"/>
+                <w:lang w:val="en-US" w:eastAsia="zh-CN"/>
+              </w:rPr>
+            </w:pPr>
+            <w:r>
+              <w:rPr>
+                <w:rFonts w:hint="eastAsia" w:ascii="华文中宋" w:hAnsi="华文中宋" w:eastAsia="华文中宋" w:cs="华文中宋"/>
+                <w:b/>
+                <w:bCs/>
+                <w:color w:val="FF0000"/>
+                <w:sz w:val="21"/>
+                <w:szCs w:val="21"/>
+                <w:vertAlign w:val="baseline"/>
+                <w:lang w:val="en-US" w:eastAsia="zh-CN"/>
+              </w:rPr>
+              <w:t>&lt;&lt; String</w:t>
             </w:r>
           </w:p>
         </w:tc>
@@ -33327,16 +34179,203 @@
                 <w:rFonts w:hint="eastAsia" w:ascii="华文中宋" w:hAnsi="华文中宋" w:eastAsia="华文中宋" w:cs="华文中宋"/>
                 <w:b/>
                 <w:bCs/>
+                <w:color w:val="ED7D31" w:themeColor="accent2"/>
+                <w:kern w:val="2"/>
+                <w:sz w:val="21"/>
+                <w:szCs w:val="21"/>
+                <w:vertAlign w:val="baseline"/>
+                <w:lang w:val="en-US" w:eastAsia="zh-CN" w:bidi="ar-SA"/>
+                <w14:textFill>
+                  <w14:solidFill>
+                    <w14:schemeClr w14:val="accent2"/>
+                  </w14:solidFill>
+                </w14:textFill>
+              </w:rPr>
+            </w:pPr>
+            <w:r>
+              <w:rPr>
+                <w:rFonts w:hint="eastAsia" w:ascii="华文中宋" w:hAnsi="华文中宋" w:eastAsia="华文中宋" w:cs="华文中宋"/>
+                <w:b/>
+                <w:bCs/>
+                <w:color w:val="ED7D31" w:themeColor="accent2"/>
+                <w:sz w:val="21"/>
+                <w:szCs w:val="21"/>
+                <w:vertAlign w:val="baseline"/>
+                <w:lang w:val="en-US" w:eastAsia="zh-CN"/>
+                <w14:textFill>
+                  <w14:solidFill>
+                    <w14:schemeClr w14:val="accent2"/>
+                  </w14:solidFill>
+                </w14:textFill>
+              </w:rPr>
+              <w:t>输出</w:t>
+            </w:r>
+            <w:r>
+              <w:rPr>
+                <w:rFonts w:hint="eastAsia" w:ascii="华文中宋" w:hAnsi="华文中宋" w:eastAsia="华文中宋" w:cs="华文中宋"/>
+                <w:b/>
+                <w:bCs/>
                 <w:i w:val="0"/>
                 <w:caps w:val="0"/>
                 <w:color w:val="EA82F1"/>
                 <w:spacing w:val="7"/>
-                <w:kern w:val="2"/>
-                <w:sz w:val="21"/>
-                <w:szCs w:val="21"/>
-                <w:lang w:val="en-US" w:eastAsia="zh-CN" w:bidi="ar-SA"/>
-              </w:rPr>
-            </w:pPr>
+                <w:sz w:val="21"/>
+                <w:szCs w:val="21"/>
+                <w:lang w:val="en-US" w:eastAsia="zh-CN"/>
+              </w:rPr>
+              <w:t>字符串</w:t>
+            </w:r>
+          </w:p>
+        </w:tc>
+      </w:tr>
+      <w:tr>
+        <w:tblPrEx>
+          <w:tblBorders>
+            <w:top w:val="single" w:color="auto" w:sz="4" w:space="0"/>
+            <w:left w:val="single" w:color="auto" w:sz="4" w:space="0"/>
+            <w:bottom w:val="single" w:color="auto" w:sz="4" w:space="0"/>
+            <w:right w:val="single" w:color="auto" w:sz="4" w:space="0"/>
+            <w:insideH w:val="single" w:color="auto" w:sz="4" w:space="0"/>
+            <w:insideV w:val="single" w:color="auto" w:sz="4" w:space="0"/>
+          </w:tblBorders>
+          <w:tblCellMar>
+            <w:top w:w="0" w:type="dxa"/>
+            <w:left w:w="108" w:type="dxa"/>
+            <w:bottom w:w="0" w:type="dxa"/>
+            <w:right w:w="108" w:type="dxa"/>
+          </w:tblCellMar>
+        </w:tblPrEx>
+        <w:tc>
+          <w:tcPr>
+            <w:tcW w:w="0" w:type="auto"/>
+            <w:vAlign w:val="center"/>
+          </w:tcPr>
+          <w:p>
+            <w:pPr>
+              <w:numPr>
+                <w:ilvl w:val="0"/>
+                <w:numId w:val="0"/>
+              </w:numPr>
+              <w:ind w:left="0" w:leftChars="0" w:firstLine="0" w:firstLineChars="0"/>
+              <w:jc w:val="left"/>
+              <w:rPr>
+                <w:rFonts w:hint="default" w:ascii="华文中宋" w:hAnsi="华文中宋" w:eastAsia="华文中宋" w:cs="华文中宋"/>
+                <w:b/>
+                <w:bCs/>
+                <w:color w:val="ED7D31" w:themeColor="accent2"/>
+                <w:sz w:val="21"/>
+                <w:szCs w:val="21"/>
+                <w:vertAlign w:val="baseline"/>
+                <w:lang w:val="en-US" w:eastAsia="zh-CN"/>
+                <w14:textFill>
+                  <w14:solidFill>
+                    <w14:schemeClr w14:val="accent2"/>
+                  </w14:solidFill>
+                </w14:textFill>
+              </w:rPr>
+            </w:pPr>
+            <w:r>
+              <w:rPr>
+                <w:rFonts w:hint="eastAsia" w:ascii="华文中宋" w:hAnsi="华文中宋" w:eastAsia="华文中宋" w:cs="华文中宋"/>
+                <w:b/>
+                <w:bCs/>
+                <w:color w:val="ED7D31" w:themeColor="accent2"/>
+                <w:sz w:val="21"/>
+                <w:szCs w:val="21"/>
+                <w:vertAlign w:val="baseline"/>
+                <w:lang w:val="en-US" w:eastAsia="zh-CN"/>
+                <w14:textFill>
+                  <w14:solidFill>
+                    <w14:schemeClr w14:val="accent2"/>
+                  </w14:solidFill>
+                </w14:textFill>
+              </w:rPr>
+              <w:t>实例方法</w:t>
+            </w:r>
+          </w:p>
+        </w:tc>
+        <w:tc>
+          <w:tcPr>
+            <w:tcW w:w="0" w:type="auto"/>
+            <w:vAlign w:val="center"/>
+          </w:tcPr>
+          <w:p>
+            <w:pPr>
+              <w:numPr>
+                <w:ilvl w:val="0"/>
+                <w:numId w:val="0"/>
+              </w:numPr>
+              <w:ind w:left="0" w:leftChars="0" w:firstLine="0" w:firstLineChars="0"/>
+              <w:jc w:val="left"/>
+              <w:rPr>
+                <w:rFonts w:hint="default" w:ascii="华文中宋" w:hAnsi="华文中宋" w:eastAsia="华文中宋" w:cs="华文中宋"/>
+                <w:b/>
+                <w:bCs/>
+                <w:color w:val="FF0000"/>
+                <w:sz w:val="21"/>
+                <w:szCs w:val="21"/>
+                <w:vertAlign w:val="baseline"/>
+                <w:lang w:val="en-US" w:eastAsia="zh-CN"/>
+              </w:rPr>
+            </w:pPr>
+            <w:r>
+              <w:rPr>
+                <w:rFonts w:hint="eastAsia" w:ascii="华文中宋" w:hAnsi="华文中宋" w:eastAsia="华文中宋" w:cs="华文中宋"/>
+                <w:b/>
+                <w:bCs/>
+                <w:color w:val="FF0000"/>
+                <w:sz w:val="21"/>
+                <w:szCs w:val="21"/>
+                <w:vertAlign w:val="baseline"/>
+                <w:lang w:val="en-US" w:eastAsia="zh-CN"/>
+              </w:rPr>
+              <w:t>precision(int)</w:t>
+            </w:r>
+          </w:p>
+        </w:tc>
+        <w:tc>
+          <w:tcPr>
+            <w:tcW w:w="0" w:type="auto"/>
+            <w:vAlign w:val="center"/>
+          </w:tcPr>
+          <w:p>
+            <w:pPr>
+              <w:bidi w:val="0"/>
+              <w:jc w:val="left"/>
+              <w:rPr>
+                <w:rFonts w:hint="default" w:ascii="华文中宋" w:hAnsi="华文中宋" w:eastAsia="华文中宋" w:cs="华文中宋"/>
+                <w:b/>
+                <w:bCs/>
+                <w:color w:val="ED7D31" w:themeColor="accent2"/>
+                <w:sz w:val="21"/>
+                <w:szCs w:val="21"/>
+                <w:vertAlign w:val="baseline"/>
+                <w:lang w:val="en-US" w:eastAsia="zh-CN"/>
+                <w14:textFill>
+                  <w14:solidFill>
+                    <w14:schemeClr w14:val="accent2"/>
+                  </w14:solidFill>
+                </w14:textFill>
+              </w:rPr>
+            </w:pPr>
+            <w:r>
+              <w:rPr>
+                <w:rFonts w:hint="eastAsia" w:ascii="华文中宋" w:hAnsi="华文中宋" w:eastAsia="华文中宋" w:cs="华文中宋"/>
+                <w:b/>
+                <w:bCs/>
+                <w:color w:val="ED7D31" w:themeColor="accent2"/>
+                <w:sz w:val="21"/>
+                <w:szCs w:val="21"/>
+                <w:vertAlign w:val="baseline"/>
+                <w:lang w:val="en-US" w:eastAsia="zh-CN"/>
+                <w14:textFill>
+                  <w14:solidFill>
+                    <w14:schemeClr w14:val="accent2"/>
+                  </w14:solidFill>
+                </w14:textFill>
+              </w:rPr>
+              <w:t>设置</w:t>
+            </w:r>
             <w:r>
               <w:rPr>
                 <w:rFonts w:hint="eastAsia" w:ascii="华文中宋" w:hAnsi="华文中宋" w:eastAsia="华文中宋" w:cs="华文中宋"/>
@@ -33350,25 +34389,7 @@
                 <w:szCs w:val="21"/>
                 <w:lang w:val="en-US" w:eastAsia="zh-CN"/>
               </w:rPr>
-              <w:t>读取</w:t>
-            </w:r>
-            <w:r>
-              <w:rPr>
-                <w:rFonts w:hint="eastAsia" w:ascii="华文中宋" w:hAnsi="华文中宋" w:eastAsia="华文中宋" w:cs="华文中宋"/>
-                <w:b/>
-                <w:bCs/>
-                <w:color w:val="ED7D31" w:themeColor="accent2"/>
-                <w:sz w:val="21"/>
-                <w:szCs w:val="21"/>
-                <w:vertAlign w:val="baseline"/>
-                <w:lang w:val="en-US" w:eastAsia="zh-CN"/>
-                <w14:textFill>
-                  <w14:solidFill>
-                    <w14:schemeClr w14:val="accent2"/>
-                  </w14:solidFill>
-                </w14:textFill>
-              </w:rPr>
-              <w:t>输入</w:t>
+              <w:t>浮点数精度</w:t>
             </w:r>
           </w:p>
         </w:tc>
@@ -33820,7 +34841,6 @@
           <w:tcPr>
             <w:tcW w:w="1386" w:type="dxa"/>
             <w:vMerge w:val="continue"/>
-            <w:tcBorders/>
             <w:vAlign w:val="center"/>
           </w:tcPr>
           <w:p>
@@ -34630,7 +35650,6 @@
           <w:tcPr>
             <w:tcW w:w="0" w:type="auto"/>
             <w:vMerge w:val="continue"/>
-            <w:tcBorders/>
             <w:vAlign w:val="center"/>
           </w:tcPr>
           <w:p>
@@ -34807,6 +35826,12 @@
             <w:insideH w:val="single" w:color="auto" w:sz="4" w:space="0"/>
             <w:insideV w:val="single" w:color="auto" w:sz="4" w:space="0"/>
           </w:tblBorders>
+          <w:tblCellMar>
+            <w:top w:w="0" w:type="dxa"/>
+            <w:left w:w="108" w:type="dxa"/>
+            <w:bottom w:w="0" w:type="dxa"/>
+            <w:right w:w="108" w:type="dxa"/>
+          </w:tblCellMar>
         </w:tblPrEx>
         <w:trPr>
           <w:trHeight w:val="90" w:hRule="atLeast"/>
@@ -35685,6 +36710,7 @@
         <w:tc>
           <w:tcPr>
             <w:tcW w:w="0" w:type="auto"/>
+            <w:vMerge w:val="restart"/>
             <w:vAlign w:val="center"/>
           </w:tcPr>
           <w:p>
@@ -35724,23 +36750,6 @@
                   </w14:solidFill>
                 </w14:textFill>
               </w:rPr>
-              <w:t>静态</w:t>
-            </w:r>
-            <w:r>
-              <w:rPr>
-                <w:rFonts w:hint="eastAsia" w:ascii="华文中宋" w:hAnsi="华文中宋" w:eastAsia="华文中宋" w:cs="华文中宋"/>
-                <w:b/>
-                <w:bCs/>
-                <w:color w:val="ED7D31" w:themeColor="accent2"/>
-                <w:sz w:val="21"/>
-                <w:szCs w:val="24"/>
-                <w:lang w:val="en-US" w:eastAsia="zh-CN"/>
-                <w14:textFill>
-                  <w14:solidFill>
-                    <w14:schemeClr w14:val="accent2"/>
-                  </w14:solidFill>
-                </w14:textFill>
-              </w:rPr>
               <w:t>属性</w:t>
             </w:r>
           </w:p>
@@ -35779,7 +36788,7 @@
                 <w:vertAlign w:val="baseline"/>
                 <w:lang w:val="en-US" w:eastAsia="zh-CN"/>
               </w:rPr>
-              <w:t>iterator</w:t>
+              <w:t>::iterator</w:t>
             </w:r>
           </w:p>
         </w:tc>
@@ -35846,7 +36855,8 @@
         <w:tc>
           <w:tcPr>
             <w:tcW w:w="0" w:type="auto"/>
-            <w:vMerge w:val="restart"/>
+            <w:vMerge w:val="continue"/>
+            <w:tcBorders/>
             <w:vAlign w:val="center"/>
           </w:tcPr>
           <w:p>
@@ -35871,40 +36881,6 @@
                 </w14:textFill>
               </w:rPr>
             </w:pPr>
-            <w:r>
-              <w:rPr>
-                <w:rFonts w:hint="eastAsia" w:ascii="华文中宋" w:hAnsi="华文中宋" w:eastAsia="华文中宋" w:cs="华文中宋"/>
-                <w:b/>
-                <w:bCs/>
-                <w:color w:val="ED7D31" w:themeColor="accent2"/>
-                <w:sz w:val="21"/>
-                <w:szCs w:val="24"/>
-                <w:lang w:val="en-US" w:eastAsia="zh-CN"/>
-                <w14:textFill>
-                  <w14:solidFill>
-                    <w14:schemeClr w14:val="accent2"/>
-                  </w14:solidFill>
-                </w14:textFill>
-              </w:rPr>
-              <w:t>动态</w:t>
-            </w:r>
-            <w:r>
-              <w:rPr>
-                <w:rFonts w:hint="eastAsia" w:ascii="华文中宋" w:hAnsi="华文中宋" w:eastAsia="华文中宋" w:cs="华文中宋"/>
-                <w:b/>
-                <w:bCs/>
-                <w:color w:val="ED7D31" w:themeColor="accent2"/>
-                <w:sz w:val="21"/>
-                <w:szCs w:val="24"/>
-                <w:lang w:val="en-US" w:eastAsia="zh-CN"/>
-                <w14:textFill>
-                  <w14:solidFill>
-                    <w14:schemeClr w14:val="accent2"/>
-                  </w14:solidFill>
-                </w14:textFill>
-              </w:rPr>
-              <w:t>属性</w:t>
-            </w:r>
           </w:p>
         </w:tc>
         <w:tc>
@@ -36027,6 +37003,7 @@
           <w:tcPr>
             <w:tcW w:w="0" w:type="auto"/>
             <w:vMerge w:val="continue"/>
+            <w:tcBorders/>
             <w:vAlign w:val="center"/>
           </w:tcPr>
           <w:p>
@@ -36037,7 +37014,7 @@
               </w:numPr>
               <w:jc w:val="left"/>
               <w:rPr>
-                <w:rFonts w:hint="default" w:ascii="华文中宋" w:hAnsi="华文中宋" w:eastAsia="华文中宋" w:cs="华文中宋"/>
+                <w:rFonts w:hint="eastAsia" w:ascii="华文中宋" w:hAnsi="华文中宋" w:eastAsia="华文中宋" w:cs="华文中宋"/>
                 <w:b/>
                 <w:bCs/>
                 <w:color w:val="ED7D31" w:themeColor="accent2"/>
@@ -36067,29 +37044,28 @@
               <w:ind w:left="0" w:leftChars="0" w:firstLine="0" w:firstLineChars="0"/>
               <w:jc w:val="left"/>
               <w:rPr>
-                <w:rFonts w:hint="eastAsia" w:ascii="华文中宋" w:hAnsi="华文中宋" w:eastAsia="华文中宋" w:cs="华文中宋"/>
-                <w:b/>
-                <w:bCs/>
-                <w:color w:val="FF0000"/>
-                <w:kern w:val="2"/>
-                <w:sz w:val="21"/>
-                <w:szCs w:val="21"/>
-                <w:vertAlign w:val="baseline"/>
-                <w:lang w:val="en-US" w:eastAsia="zh-CN" w:bidi="ar-SA"/>
-              </w:rPr>
-            </w:pPr>
-            <w:r>
-              <w:rPr>
-                <w:rFonts w:hint="eastAsia" w:ascii="华文中宋" w:hAnsi="华文中宋" w:eastAsia="华文中宋" w:cs="华文中宋"/>
-                <w:b/>
-                <w:bCs/>
-                <w:color w:val="FF0000"/>
-                <w:sz w:val="21"/>
-                <w:szCs w:val="21"/>
-                <w:vertAlign w:val="baseline"/>
-                <w:lang w:val="en-US" w:eastAsia="zh-CN"/>
-              </w:rPr>
-              <w:t>front() / back()</w:t>
+                <w:rFonts w:hint="default" w:ascii="华文中宋" w:hAnsi="华文中宋" w:eastAsia="华文中宋" w:cs="华文中宋"/>
+                <w:b/>
+                <w:bCs/>
+                <w:color w:val="FF0000"/>
+                <w:sz w:val="21"/>
+                <w:szCs w:val="21"/>
+                <w:vertAlign w:val="baseline"/>
+                <w:lang w:val="en-US" w:eastAsia="zh-CN"/>
+              </w:rPr>
+            </w:pPr>
+            <w:r>
+              <w:rPr>
+                <w:rFonts w:hint="eastAsia" w:ascii="华文中宋" w:hAnsi="华文中宋" w:eastAsia="华文中宋" w:cs="华文中宋"/>
+                <w:b/>
+                <w:bCs/>
+                <w:color w:val="FF0000"/>
+                <w:sz w:val="21"/>
+                <w:szCs w:val="21"/>
+                <w:vertAlign w:val="baseline"/>
+                <w:lang w:val="en-US" w:eastAsia="zh-CN"/>
+              </w:rPr>
+              <w:t>data()</w:t>
             </w:r>
           </w:p>
         </w:tc>
@@ -36103,22 +37079,39 @@
               <w:bidi w:val="0"/>
               <w:jc w:val="left"/>
               <w:rPr>
-                <w:rFonts w:hint="eastAsia" w:ascii="华文中宋" w:hAnsi="华文中宋" w:eastAsia="华文中宋" w:cs="华文中宋"/>
-                <w:b/>
-                <w:bCs/>
-                <w:color w:val="ED7D31" w:themeColor="accent2"/>
-                <w:kern w:val="2"/>
-                <w:sz w:val="21"/>
-                <w:szCs w:val="21"/>
-                <w:vertAlign w:val="baseline"/>
-                <w:lang w:val="en-US" w:eastAsia="zh-CN" w:bidi="ar-SA"/>
-                <w14:textFill>
-                  <w14:solidFill>
-                    <w14:schemeClr w14:val="accent2"/>
-                  </w14:solidFill>
-                </w14:textFill>
-              </w:rPr>
-            </w:pPr>
+                <w:rFonts w:hint="default" w:ascii="华文中宋" w:hAnsi="华文中宋" w:eastAsia="华文中宋" w:cs="华文中宋"/>
+                <w:b/>
+                <w:bCs/>
+                <w:color w:val="ED7D31" w:themeColor="accent2"/>
+                <w:sz w:val="21"/>
+                <w:szCs w:val="21"/>
+                <w:vertAlign w:val="baseline"/>
+                <w:lang w:val="en-US" w:eastAsia="zh-CN"/>
+                <w14:textFill>
+                  <w14:solidFill>
+                    <w14:schemeClr w14:val="accent2"/>
+                  </w14:solidFill>
+                </w14:textFill>
+              </w:rPr>
+            </w:pPr>
+            <w:r>
+              <w:rPr>
+                <w:rFonts w:hint="eastAsia" w:ascii="华文中宋" w:hAnsi="华文中宋" w:eastAsia="华文中宋" w:cs="华文中宋"/>
+                <w:b/>
+                <w:bCs/>
+                <w:color w:val="ED7D31" w:themeColor="accent2"/>
+                <w:sz w:val="21"/>
+                <w:szCs w:val="21"/>
+                <w:vertAlign w:val="baseline"/>
+                <w:lang w:val="en-US" w:eastAsia="zh-CN"/>
+                <w14:textFill>
+                  <w14:solidFill>
+                    <w14:schemeClr w14:val="accent2"/>
+                  </w14:solidFill>
+                </w14:textFill>
+              </w:rPr>
+              <w:t>返回</w:t>
+            </w:r>
             <w:r>
               <w:rPr>
                 <w:rFonts w:hint="eastAsia" w:ascii="华文中宋" w:hAnsi="华文中宋" w:eastAsia="华文中宋" w:cs="华文中宋"/>
@@ -36132,7 +37125,7 @@
                 <w:szCs w:val="21"/>
                 <w:lang w:val="en-US" w:eastAsia="zh-CN"/>
               </w:rPr>
-              <w:t>首尾元素</w:t>
+              <w:t>数组</w:t>
             </w:r>
           </w:p>
         </w:tc>
@@ -36158,6 +37151,7 @@
           <w:tcPr>
             <w:tcW w:w="0" w:type="auto"/>
             <w:vMerge w:val="continue"/>
+            <w:tcBorders/>
             <w:vAlign w:val="center"/>
           </w:tcPr>
           <w:p>
@@ -36198,10 +37192,10 @@
               <w:ind w:left="0" w:leftChars="0" w:firstLine="0" w:firstLineChars="0"/>
               <w:jc w:val="left"/>
               <w:rPr>
-                <w:rFonts w:hint="default" w:ascii="华文中宋" w:hAnsi="华文中宋" w:eastAsia="华文中宋" w:cs="华文中宋"/>
-                <w:b/>
-                <w:bCs/>
-                <w:color w:val="FFC000"/>
+                <w:rFonts w:hint="eastAsia" w:ascii="华文中宋" w:hAnsi="华文中宋" w:eastAsia="华文中宋" w:cs="华文中宋"/>
+                <w:b/>
+                <w:bCs/>
+                <w:color w:val="FF0000"/>
                 <w:kern w:val="2"/>
                 <w:sz w:val="21"/>
                 <w:szCs w:val="21"/>
@@ -36220,7 +37214,7 @@
                 <w:vertAlign w:val="baseline"/>
                 <w:lang w:val="en-US" w:eastAsia="zh-CN"/>
               </w:rPr>
-              <w:t>begin() / end() / rbegin() / rend()</w:t>
+              <w:t>front() / back()</w:t>
             </w:r>
           </w:p>
         </w:tc>
@@ -36234,7 +37228,7 @@
               <w:bidi w:val="0"/>
               <w:jc w:val="left"/>
               <w:rPr>
-                <w:rFonts w:hint="default" w:ascii="华文中宋" w:hAnsi="华文中宋" w:eastAsia="华文中宋" w:cs="华文中宋"/>
+                <w:rFonts w:hint="eastAsia" w:ascii="华文中宋" w:hAnsi="华文中宋" w:eastAsia="华文中宋" w:cs="华文中宋"/>
                 <w:b/>
                 <w:bCs/>
                 <w:color w:val="ED7D31" w:themeColor="accent2"/>
@@ -36255,24 +37249,6 @@
                 <w:rFonts w:hint="eastAsia" w:ascii="华文中宋" w:hAnsi="华文中宋" w:eastAsia="华文中宋" w:cs="华文中宋"/>
                 <w:b/>
                 <w:bCs/>
-                <w:color w:val="ED7D31" w:themeColor="accent2"/>
-                <w:sz w:val="21"/>
-                <w:szCs w:val="21"/>
-                <w:vertAlign w:val="baseline"/>
-                <w:lang w:val="en-US" w:eastAsia="zh-CN"/>
-                <w14:textFill>
-                  <w14:solidFill>
-                    <w14:schemeClr w14:val="accent2"/>
-                  </w14:solidFill>
-                </w14:textFill>
-              </w:rPr>
-              <w:t>指定位置</w:t>
-            </w:r>
-            <w:r>
-              <w:rPr>
-                <w:rFonts w:hint="eastAsia" w:ascii="华文中宋" w:hAnsi="华文中宋" w:eastAsia="华文中宋" w:cs="华文中宋"/>
-                <w:b/>
-                <w:bCs/>
                 <w:i w:val="0"/>
                 <w:caps w:val="0"/>
                 <w:color w:val="EA82F1"/>
@@ -36281,7 +37257,7 @@
                 <w:szCs w:val="21"/>
                 <w:lang w:val="en-US" w:eastAsia="zh-CN"/>
               </w:rPr>
-              <w:t>迭代器</w:t>
+              <w:t>首尾元素</w:t>
             </w:r>
           </w:p>
         </w:tc>
@@ -36306,7 +37282,8 @@
         <w:tc>
           <w:tcPr>
             <w:tcW w:w="0" w:type="auto"/>
-            <w:vMerge w:val="restart"/>
+            <w:vMerge w:val="continue"/>
+            <w:tcBorders/>
             <w:vAlign w:val="center"/>
           </w:tcPr>
           <w:p>
@@ -36331,40 +37308,6 @@
                 </w14:textFill>
               </w:rPr>
             </w:pPr>
-            <w:r>
-              <w:rPr>
-                <w:rFonts w:hint="eastAsia" w:ascii="华文中宋" w:hAnsi="华文中宋" w:eastAsia="华文中宋" w:cs="华文中宋"/>
-                <w:b/>
-                <w:bCs/>
-                <w:color w:val="ED7D31" w:themeColor="accent2"/>
-                <w:sz w:val="21"/>
-                <w:szCs w:val="24"/>
-                <w:lang w:val="en-US" w:eastAsia="zh-CN"/>
-                <w14:textFill>
-                  <w14:solidFill>
-                    <w14:schemeClr w14:val="accent2"/>
-                  </w14:solidFill>
-                </w14:textFill>
-              </w:rPr>
-              <w:t>元素</w:t>
-            </w:r>
-            <w:r>
-              <w:rPr>
-                <w:rFonts w:hint="eastAsia" w:ascii="华文中宋" w:hAnsi="华文中宋" w:eastAsia="华文中宋" w:cs="华文中宋"/>
-                <w:b/>
-                <w:bCs/>
-                <w:color w:val="ED7D31" w:themeColor="accent2"/>
-                <w:sz w:val="21"/>
-                <w:szCs w:val="24"/>
-                <w:lang w:val="en-US" w:eastAsia="zh-CN"/>
-                <w14:textFill>
-                  <w14:solidFill>
-                    <w14:schemeClr w14:val="accent2"/>
-                  </w14:solidFill>
-                </w14:textFill>
-              </w:rPr>
-              <w:t>操作</w:t>
-            </w:r>
           </w:p>
         </w:tc>
         <w:tc>
@@ -36381,10 +37324,10 @@
               <w:ind w:left="0" w:leftChars="0" w:firstLine="0" w:firstLineChars="0"/>
               <w:jc w:val="left"/>
               <w:rPr>
-                <w:rFonts w:hint="eastAsia" w:ascii="华文中宋" w:hAnsi="华文中宋" w:eastAsia="华文中宋" w:cs="华文中宋"/>
-                <w:b/>
-                <w:bCs/>
-                <w:color w:val="FF0000"/>
+                <w:rFonts w:hint="default" w:ascii="华文中宋" w:hAnsi="华文中宋" w:eastAsia="华文中宋" w:cs="华文中宋"/>
+                <w:b/>
+                <w:bCs/>
+                <w:color w:val="FFC000"/>
                 <w:kern w:val="2"/>
                 <w:sz w:val="21"/>
                 <w:szCs w:val="21"/>
@@ -36403,7 +37346,7 @@
                 <w:vertAlign w:val="baseline"/>
                 <w:lang w:val="en-US" w:eastAsia="zh-CN"/>
               </w:rPr>
-              <w:t>assign(beg_iter, end_iter) / assign(n, x)</w:t>
+              <w:t>begin() / end() / rbegin() / rend()</w:t>
             </w:r>
           </w:p>
         </w:tc>
@@ -36417,6 +37360,42 @@
               <w:bidi w:val="0"/>
               <w:jc w:val="left"/>
               <w:rPr>
+                <w:rFonts w:hint="default" w:ascii="华文中宋" w:hAnsi="华文中宋" w:eastAsia="华文中宋" w:cs="华文中宋"/>
+                <w:b/>
+                <w:bCs/>
+                <w:color w:val="ED7D31" w:themeColor="accent2"/>
+                <w:kern w:val="2"/>
+                <w:sz w:val="21"/>
+                <w:szCs w:val="21"/>
+                <w:vertAlign w:val="baseline"/>
+                <w:lang w:val="en-US" w:eastAsia="zh-CN" w:bidi="ar-SA"/>
+                <w14:textFill>
+                  <w14:solidFill>
+                    <w14:schemeClr w14:val="accent2"/>
+                  </w14:solidFill>
+                </w14:textFill>
+              </w:rPr>
+            </w:pPr>
+            <w:r>
+              <w:rPr>
+                <w:rFonts w:hint="eastAsia" w:ascii="华文中宋" w:hAnsi="华文中宋" w:eastAsia="华文中宋" w:cs="华文中宋"/>
+                <w:b/>
+                <w:bCs/>
+                <w:color w:val="ED7D31" w:themeColor="accent2"/>
+                <w:sz w:val="21"/>
+                <w:szCs w:val="21"/>
+                <w:vertAlign w:val="baseline"/>
+                <w:lang w:val="en-US" w:eastAsia="zh-CN"/>
+                <w14:textFill>
+                  <w14:solidFill>
+                    <w14:schemeClr w14:val="accent2"/>
+                  </w14:solidFill>
+                </w14:textFill>
+              </w:rPr>
+              <w:t>指定位置</w:t>
+            </w:r>
+            <w:r>
+              <w:rPr>
                 <w:rFonts w:hint="eastAsia" w:ascii="华文中宋" w:hAnsi="华文中宋" w:eastAsia="华文中宋" w:cs="华文中宋"/>
                 <w:b/>
                 <w:bCs/>
@@ -36424,26 +37403,11 @@
                 <w:caps w:val="0"/>
                 <w:color w:val="EA82F1"/>
                 <w:spacing w:val="7"/>
-                <w:kern w:val="2"/>
-                <w:sz w:val="21"/>
-                <w:szCs w:val="21"/>
-                <w:lang w:val="en-US" w:eastAsia="zh-CN" w:bidi="ar-SA"/>
-              </w:rPr>
-            </w:pPr>
-            <w:r>
-              <w:rPr>
-                <w:rFonts w:hint="eastAsia" w:ascii="华文中宋" w:hAnsi="华文中宋" w:eastAsia="华文中宋" w:cs="华文中宋"/>
-                <w:b/>
-                <w:bCs/>
-                <w:i w:val="0"/>
-                <w:caps w:val="0"/>
-                <w:color w:val="EA82F1"/>
-                <w:spacing w:val="7"/>
-                <w:sz w:val="21"/>
-                <w:szCs w:val="21"/>
-                <w:lang w:val="en-US" w:eastAsia="zh-CN"/>
-              </w:rPr>
-              <w:t>赋值</w:t>
+                <w:sz w:val="21"/>
+                <w:szCs w:val="21"/>
+                <w:lang w:val="en-US" w:eastAsia="zh-CN"/>
+              </w:rPr>
+              <w:t>迭代器</w:t>
             </w:r>
           </w:p>
         </w:tc>
@@ -36468,7 +37432,7 @@
         <w:tc>
           <w:tcPr>
             <w:tcW w:w="0" w:type="auto"/>
-            <w:vMerge w:val="continue"/>
+            <w:vMerge w:val="restart"/>
             <w:vAlign w:val="center"/>
           </w:tcPr>
           <w:p>
@@ -36493,6 +37457,23 @@
                 </w14:textFill>
               </w:rPr>
             </w:pPr>
+            <w:r>
+              <w:rPr>
+                <w:rFonts w:hint="eastAsia" w:ascii="华文中宋" w:hAnsi="华文中宋" w:eastAsia="华文中宋" w:cs="华文中宋"/>
+                <w:b/>
+                <w:bCs/>
+                <w:color w:val="ED7D31" w:themeColor="accent2"/>
+                <w:sz w:val="21"/>
+                <w:szCs w:val="24"/>
+                <w:lang w:val="en-US" w:eastAsia="zh-CN"/>
+                <w14:textFill>
+                  <w14:solidFill>
+                    <w14:schemeClr w14:val="accent2"/>
+                  </w14:solidFill>
+                </w14:textFill>
+              </w:rPr>
+              <w:t>元素操作</w:t>
+            </w:r>
           </w:p>
         </w:tc>
         <w:tc>
@@ -36531,7 +37512,7 @@
                 <w:vertAlign w:val="baseline"/>
                 <w:lang w:val="en-US" w:eastAsia="zh-CN"/>
               </w:rPr>
-              <w:t>resize(length, pad_value)</w:t>
+              <w:t>assign(beg_iter, end_iter) / assign(n, x)</w:t>
             </w:r>
           </w:p>
         </w:tc>
@@ -36545,16 +37526,17 @@
               <w:bidi w:val="0"/>
               <w:jc w:val="left"/>
               <w:rPr>
-                <w:rFonts w:hint="default" w:ascii="华文中宋" w:hAnsi="华文中宋" w:eastAsia="华文中宋" w:cs="华文中宋"/>
+                <w:rFonts w:hint="eastAsia" w:ascii="华文中宋" w:hAnsi="华文中宋" w:eastAsia="华文中宋" w:cs="华文中宋"/>
                 <w:b/>
                 <w:bCs/>
                 <w:i w:val="0"/>
                 <w:caps w:val="0"/>
                 <w:color w:val="EA82F1"/>
                 <w:spacing w:val="7"/>
-                <w:sz w:val="21"/>
-                <w:szCs w:val="21"/>
-                <w:lang w:val="en-US" w:eastAsia="zh-CN"/>
+                <w:kern w:val="2"/>
+                <w:sz w:val="21"/>
+                <w:szCs w:val="21"/>
+                <w:lang w:val="en-US" w:eastAsia="zh-CN" w:bidi="ar-SA"/>
               </w:rPr>
             </w:pPr>
             <w:r>
@@ -36570,77 +37552,7 @@
                 <w:szCs w:val="21"/>
                 <w:lang w:val="en-US" w:eastAsia="zh-CN"/>
               </w:rPr>
-              <w:t>填充</w:t>
-            </w:r>
-            <w:r>
-              <w:rPr>
-                <w:rFonts w:hint="eastAsia" w:ascii="华文中宋" w:hAnsi="华文中宋" w:eastAsia="华文中宋" w:cs="华文中宋"/>
-                <w:b/>
-                <w:bCs/>
-                <w:color w:val="ED7D31" w:themeColor="accent2"/>
-                <w:sz w:val="21"/>
-                <w:szCs w:val="21"/>
-                <w:vertAlign w:val="baseline"/>
-                <w:lang w:val="en-US" w:eastAsia="zh-CN"/>
-                <w14:textFill>
-                  <w14:solidFill>
-                    <w14:schemeClr w14:val="accent2"/>
-                  </w14:solidFill>
-                </w14:textFill>
-              </w:rPr>
-              <w:t xml:space="preserve"> (指定 capacity)</w:t>
-            </w:r>
-          </w:p>
-          <w:p>
-            <w:pPr>
-              <w:bidi w:val="0"/>
-              <w:jc w:val="left"/>
-              <w:rPr>
-                <w:rFonts w:hint="eastAsia" w:ascii="华文中宋" w:hAnsi="华文中宋" w:eastAsia="华文中宋" w:cs="华文中宋"/>
-                <w:b/>
-                <w:bCs/>
-                <w:i w:val="0"/>
-                <w:caps w:val="0"/>
-                <w:color w:val="EA82F1"/>
-                <w:spacing w:val="7"/>
-                <w:kern w:val="2"/>
-                <w:sz w:val="21"/>
-                <w:szCs w:val="21"/>
-                <w:lang w:val="en-US" w:eastAsia="zh-CN" w:bidi="ar-SA"/>
-              </w:rPr>
-            </w:pPr>
-            <w:r>
-              <w:rPr>
-                <w:rFonts w:hint="eastAsia" w:ascii="华文中宋" w:hAnsi="华文中宋" w:eastAsia="华文中宋" w:cs="华文中宋"/>
-                <w:b/>
-                <w:bCs/>
-                <w:i w:val="0"/>
-                <w:caps w:val="0"/>
-                <w:color w:val="EA82F1"/>
-                <w:spacing w:val="7"/>
-                <w:sz w:val="21"/>
-                <w:szCs w:val="21"/>
-                <w:lang w:val="en-US" w:eastAsia="zh-CN"/>
-              </w:rPr>
-              <w:t>截断</w:t>
-            </w:r>
-            <w:r>
-              <w:rPr>
-                <w:rFonts w:hint="eastAsia" w:ascii="华文中宋" w:hAnsi="华文中宋" w:eastAsia="华文中宋" w:cs="华文中宋"/>
-                <w:b/>
-                <w:bCs/>
-                <w:color w:val="ED7D31" w:themeColor="accent2"/>
-                <w:sz w:val="21"/>
-                <w:szCs w:val="21"/>
-                <w:vertAlign w:val="baseline"/>
-                <w:lang w:val="en-US" w:eastAsia="zh-CN"/>
-                <w14:textFill>
-                  <w14:solidFill>
-                    <w14:schemeClr w14:val="accent2"/>
-                  </w14:solidFill>
-                </w14:textFill>
-              </w:rPr>
-              <w:t xml:space="preserve"> (不改变 capacity)</w:t>
+              <w:t>赋值</w:t>
             </w:r>
           </w:p>
         </w:tc>
@@ -36709,7 +37621,7 @@
                 <w:rFonts w:hint="eastAsia" w:ascii="华文中宋" w:hAnsi="华文中宋" w:eastAsia="华文中宋" w:cs="华文中宋"/>
                 <w:b/>
                 <w:bCs/>
-                <w:color w:val="FFC000"/>
+                <w:color w:val="FF0000"/>
                 <w:kern w:val="2"/>
                 <w:sz w:val="21"/>
                 <w:szCs w:val="21"/>
@@ -36728,7 +37640,7 @@
                 <w:vertAlign w:val="baseline"/>
                 <w:lang w:val="en-US" w:eastAsia="zh-CN"/>
               </w:rPr>
-              <w:t>push_back(x) / pop_back()</w:t>
+              <w:t>resize(length, pad_value)</w:t>
             </w:r>
           </w:p>
         </w:tc>
@@ -36742,20 +37654,68 @@
               <w:bidi w:val="0"/>
               <w:jc w:val="left"/>
               <w:rPr>
-                <w:rFonts w:hint="eastAsia" w:ascii="华文中宋" w:hAnsi="华文中宋" w:eastAsia="华文中宋" w:cs="华文中宋"/>
-                <w:b/>
-                <w:bCs/>
-                <w:color w:val="ED7D31" w:themeColor="accent2"/>
+                <w:rFonts w:hint="default" w:ascii="华文中宋" w:hAnsi="华文中宋" w:eastAsia="华文中宋" w:cs="华文中宋"/>
+                <w:b/>
+                <w:bCs/>
+                <w:i w:val="0"/>
+                <w:caps w:val="0"/>
+                <w:color w:val="EA82F1"/>
+                <w:spacing w:val="7"/>
+                <w:sz w:val="21"/>
+                <w:szCs w:val="21"/>
+                <w:lang w:val="en-US" w:eastAsia="zh-CN"/>
+              </w:rPr>
+            </w:pPr>
+            <w:r>
+              <w:rPr>
+                <w:rFonts w:hint="eastAsia" w:ascii="华文中宋" w:hAnsi="华文中宋" w:eastAsia="华文中宋" w:cs="华文中宋"/>
+                <w:b/>
+                <w:bCs/>
+                <w:i w:val="0"/>
+                <w:caps w:val="0"/>
+                <w:color w:val="EA82F1"/>
+                <w:spacing w:val="7"/>
+                <w:sz w:val="21"/>
+                <w:szCs w:val="21"/>
+                <w:lang w:val="en-US" w:eastAsia="zh-CN"/>
+              </w:rPr>
+              <w:t>填充</w:t>
+            </w:r>
+            <w:r>
+              <w:rPr>
+                <w:rFonts w:hint="eastAsia" w:ascii="华文中宋" w:hAnsi="华文中宋" w:eastAsia="华文中宋" w:cs="华文中宋"/>
+                <w:b/>
+                <w:bCs/>
+                <w:color w:val="ED7D31" w:themeColor="accent2"/>
+                <w:sz w:val="21"/>
+                <w:szCs w:val="21"/>
+                <w:vertAlign w:val="baseline"/>
+                <w:lang w:val="en-US" w:eastAsia="zh-CN"/>
+                <w14:textFill>
+                  <w14:solidFill>
+                    <w14:schemeClr w14:val="accent2"/>
+                  </w14:solidFill>
+                </w14:textFill>
+              </w:rPr>
+              <w:t xml:space="preserve"> (指定 capacity)</w:t>
+            </w:r>
+          </w:p>
+          <w:p>
+            <w:pPr>
+              <w:bidi w:val="0"/>
+              <w:jc w:val="left"/>
+              <w:rPr>
+                <w:rFonts w:hint="eastAsia" w:ascii="华文中宋" w:hAnsi="华文中宋" w:eastAsia="华文中宋" w:cs="华文中宋"/>
+                <w:b/>
+                <w:bCs/>
+                <w:i w:val="0"/>
+                <w:caps w:val="0"/>
+                <w:color w:val="EA82F1"/>
+                <w:spacing w:val="7"/>
                 <w:kern w:val="2"/>
                 <w:sz w:val="21"/>
                 <w:szCs w:val="21"/>
-                <w:vertAlign w:val="baseline"/>
                 <w:lang w:val="en-US" w:eastAsia="zh-CN" w:bidi="ar-SA"/>
-                <w14:textFill>
-                  <w14:solidFill>
-                    <w14:schemeClr w14:val="accent2"/>
-                  </w14:solidFill>
-                </w14:textFill>
               </w:rPr>
             </w:pPr>
             <w:r>
@@ -36771,25 +37731,25 @@
                 <w:szCs w:val="21"/>
                 <w:lang w:val="en-US" w:eastAsia="zh-CN"/>
               </w:rPr>
-              <w:t>尾部添加/删除</w:t>
-            </w:r>
-            <w:r>
-              <w:rPr>
-                <w:rFonts w:hint="eastAsia" w:ascii="华文中宋" w:hAnsi="华文中宋" w:eastAsia="华文中宋" w:cs="华文中宋"/>
-                <w:b/>
-                <w:bCs/>
-                <w:color w:val="ED7D31" w:themeColor="accent2"/>
-                <w:sz w:val="21"/>
-                <w:szCs w:val="21"/>
-                <w:vertAlign w:val="baseline"/>
-                <w:lang w:val="en-US" w:eastAsia="zh-CN"/>
-                <w14:textFill>
-                  <w14:solidFill>
-                    <w14:schemeClr w14:val="accent2"/>
-                  </w14:solidFill>
-                </w14:textFill>
-              </w:rPr>
-              <w:t>元素</w:t>
+              <w:t>截断</w:t>
+            </w:r>
+            <w:r>
+              <w:rPr>
+                <w:rFonts w:hint="eastAsia" w:ascii="华文中宋" w:hAnsi="华文中宋" w:eastAsia="华文中宋" w:cs="华文中宋"/>
+                <w:b/>
+                <w:bCs/>
+                <w:color w:val="ED7D31" w:themeColor="accent2"/>
+                <w:sz w:val="21"/>
+                <w:szCs w:val="21"/>
+                <w:vertAlign w:val="baseline"/>
+                <w:lang w:val="en-US" w:eastAsia="zh-CN"/>
+                <w14:textFill>
+                  <w14:solidFill>
+                    <w14:schemeClr w14:val="accent2"/>
+                  </w14:solidFill>
+                </w14:textFill>
+              </w:rPr>
+              <w:t xml:space="preserve"> (不改变 capacity)</w:t>
             </w:r>
           </w:p>
         </w:tc>
@@ -36825,7 +37785,7 @@
               </w:numPr>
               <w:jc w:val="left"/>
               <w:rPr>
-                <w:rFonts w:hint="eastAsia" w:ascii="华文中宋" w:hAnsi="华文中宋" w:eastAsia="华文中宋" w:cs="华文中宋"/>
+                <w:rFonts w:hint="default" w:ascii="华文中宋" w:hAnsi="华文中宋" w:eastAsia="华文中宋" w:cs="华文中宋"/>
                 <w:b/>
                 <w:bCs/>
                 <w:color w:val="ED7D31" w:themeColor="accent2"/>
@@ -36877,7 +37837,7 @@
                 <w:vertAlign w:val="baseline"/>
                 <w:lang w:val="en-US" w:eastAsia="zh-CN"/>
               </w:rPr>
-              <w:t>insert(pos_iter, x) / insert(pos_iter, n, x)</w:t>
+              <w:t>push_back(x) / pop_back()</w:t>
             </w:r>
           </w:p>
         </w:tc>
@@ -36920,7 +37880,7 @@
                 <w:szCs w:val="21"/>
                 <w:lang w:val="en-US" w:eastAsia="zh-CN"/>
               </w:rPr>
-              <w:t>插入</w:t>
+              <w:t>尾部添加/删除</w:t>
             </w:r>
             <w:r>
               <w:rPr>
@@ -37026,7 +37986,7 @@
                 <w:vertAlign w:val="baseline"/>
                 <w:lang w:val="en-US" w:eastAsia="zh-CN"/>
               </w:rPr>
-              <w:t>erase(beg_iter, end_iter=(beg_iter+1) )</w:t>
+              <w:t>insert(pos_iter, x) / insert(pos_iter, n, x)</w:t>
             </w:r>
           </w:p>
         </w:tc>
@@ -37069,7 +38029,7 @@
                 <w:szCs w:val="21"/>
                 <w:lang w:val="en-US" w:eastAsia="zh-CN"/>
               </w:rPr>
-              <w:t>删除</w:t>
+              <w:t>插入</w:t>
             </w:r>
             <w:r>
               <w:rPr>
@@ -37112,7 +38072,7 @@
         <w:tc>
           <w:tcPr>
             <w:tcW w:w="0" w:type="auto"/>
-            <w:vMerge w:val="restart"/>
+            <w:vMerge w:val="continue"/>
             <w:vAlign w:val="center"/>
           </w:tcPr>
           <w:p>
@@ -37123,6 +38083,155 @@
               </w:numPr>
               <w:jc w:val="left"/>
               <w:rPr>
+                <w:rFonts w:hint="eastAsia" w:ascii="华文中宋" w:hAnsi="华文中宋" w:eastAsia="华文中宋" w:cs="华文中宋"/>
+                <w:b/>
+                <w:bCs/>
+                <w:color w:val="ED7D31" w:themeColor="accent2"/>
+                <w:sz w:val="21"/>
+                <w:szCs w:val="24"/>
+                <w:lang w:val="en-US" w:eastAsia="zh-CN"/>
+                <w14:textFill>
+                  <w14:solidFill>
+                    <w14:schemeClr w14:val="accent2"/>
+                  </w14:solidFill>
+                </w14:textFill>
+              </w:rPr>
+            </w:pPr>
+          </w:p>
+        </w:tc>
+        <w:tc>
+          <w:tcPr>
+            <w:tcW w:w="0" w:type="auto"/>
+            <w:vAlign w:val="center"/>
+          </w:tcPr>
+          <w:p>
+            <w:pPr>
+              <w:numPr>
+                <w:ilvl w:val="0"/>
+                <w:numId w:val="0"/>
+              </w:numPr>
+              <w:ind w:left="0" w:leftChars="0" w:firstLine="0" w:firstLineChars="0"/>
+              <w:jc w:val="left"/>
+              <w:rPr>
+                <w:rFonts w:hint="eastAsia" w:ascii="华文中宋" w:hAnsi="华文中宋" w:eastAsia="华文中宋" w:cs="华文中宋"/>
+                <w:b/>
+                <w:bCs/>
+                <w:color w:val="FFC000"/>
+                <w:kern w:val="2"/>
+                <w:sz w:val="21"/>
+                <w:szCs w:val="21"/>
+                <w:vertAlign w:val="baseline"/>
+                <w:lang w:val="en-US" w:eastAsia="zh-CN" w:bidi="ar-SA"/>
+              </w:rPr>
+            </w:pPr>
+            <w:r>
+              <w:rPr>
+                <w:rFonts w:hint="eastAsia" w:ascii="华文中宋" w:hAnsi="华文中宋" w:eastAsia="华文中宋" w:cs="华文中宋"/>
+                <w:b/>
+                <w:bCs/>
+                <w:color w:val="FF0000"/>
+                <w:sz w:val="21"/>
+                <w:szCs w:val="21"/>
+                <w:vertAlign w:val="baseline"/>
+                <w:lang w:val="en-US" w:eastAsia="zh-CN"/>
+              </w:rPr>
+              <w:t>erase(beg_iter, end_iter=(beg_iter+1) )</w:t>
+            </w:r>
+          </w:p>
+        </w:tc>
+        <w:tc>
+          <w:tcPr>
+            <w:tcW w:w="0" w:type="auto"/>
+            <w:vAlign w:val="center"/>
+          </w:tcPr>
+          <w:p>
+            <w:pPr>
+              <w:bidi w:val="0"/>
+              <w:jc w:val="left"/>
+              <w:rPr>
+                <w:rFonts w:hint="eastAsia" w:ascii="华文中宋" w:hAnsi="华文中宋" w:eastAsia="华文中宋" w:cs="华文中宋"/>
+                <w:b/>
+                <w:bCs/>
+                <w:color w:val="ED7D31" w:themeColor="accent2"/>
+                <w:kern w:val="2"/>
+                <w:sz w:val="21"/>
+                <w:szCs w:val="21"/>
+                <w:vertAlign w:val="baseline"/>
+                <w:lang w:val="en-US" w:eastAsia="zh-CN" w:bidi="ar-SA"/>
+                <w14:textFill>
+                  <w14:solidFill>
+                    <w14:schemeClr w14:val="accent2"/>
+                  </w14:solidFill>
+                </w14:textFill>
+              </w:rPr>
+            </w:pPr>
+            <w:r>
+              <w:rPr>
+                <w:rFonts w:hint="eastAsia" w:ascii="华文中宋" w:hAnsi="华文中宋" w:eastAsia="华文中宋" w:cs="华文中宋"/>
+                <w:b/>
+                <w:bCs/>
+                <w:i w:val="0"/>
+                <w:caps w:val="0"/>
+                <w:color w:val="EA82F1"/>
+                <w:spacing w:val="7"/>
+                <w:sz w:val="21"/>
+                <w:szCs w:val="21"/>
+                <w:lang w:val="en-US" w:eastAsia="zh-CN"/>
+              </w:rPr>
+              <w:t>删除</w:t>
+            </w:r>
+            <w:r>
+              <w:rPr>
+                <w:rFonts w:hint="eastAsia" w:ascii="华文中宋" w:hAnsi="华文中宋" w:eastAsia="华文中宋" w:cs="华文中宋"/>
+                <w:b/>
+                <w:bCs/>
+                <w:color w:val="ED7D31" w:themeColor="accent2"/>
+                <w:sz w:val="21"/>
+                <w:szCs w:val="21"/>
+                <w:vertAlign w:val="baseline"/>
+                <w:lang w:val="en-US" w:eastAsia="zh-CN"/>
+                <w14:textFill>
+                  <w14:solidFill>
+                    <w14:schemeClr w14:val="accent2"/>
+                  </w14:solidFill>
+                </w14:textFill>
+              </w:rPr>
+              <w:t>元素</w:t>
+            </w:r>
+          </w:p>
+        </w:tc>
+      </w:tr>
+      <w:tr>
+        <w:tblPrEx>
+          <w:tblBorders>
+            <w:top w:val="single" w:color="auto" w:sz="4" w:space="0"/>
+            <w:left w:val="single" w:color="auto" w:sz="4" w:space="0"/>
+            <w:bottom w:val="single" w:color="auto" w:sz="4" w:space="0"/>
+            <w:right w:val="single" w:color="auto" w:sz="4" w:space="0"/>
+            <w:insideH w:val="single" w:color="auto" w:sz="4" w:space="0"/>
+            <w:insideV w:val="single" w:color="auto" w:sz="4" w:space="0"/>
+          </w:tblBorders>
+          <w:tblCellMar>
+            <w:top w:w="0" w:type="dxa"/>
+            <w:left w:w="108" w:type="dxa"/>
+            <w:bottom w:w="0" w:type="dxa"/>
+            <w:right w:w="108" w:type="dxa"/>
+          </w:tblCellMar>
+        </w:tblPrEx>
+        <w:tc>
+          <w:tcPr>
+            <w:tcW w:w="0" w:type="auto"/>
+            <w:vMerge w:val="restart"/>
+            <w:vAlign w:val="center"/>
+          </w:tcPr>
+          <w:p>
+            <w:pPr>
+              <w:numPr>
+                <w:ilvl w:val="0"/>
+                <w:numId w:val="0"/>
+              </w:numPr>
+              <w:jc w:val="left"/>
+              <w:rPr>
                 <w:rFonts w:hint="default" w:ascii="华文中宋" w:hAnsi="华文中宋" w:eastAsia="华文中宋" w:cs="华文中宋"/>
                 <w:b/>
                 <w:bCs/>
@@ -37152,24 +38261,7 @@
                   </w14:solidFill>
                 </w14:textFill>
               </w:rPr>
-              <w:t>内存</w:t>
-            </w:r>
-            <w:r>
-              <w:rPr>
-                <w:rFonts w:hint="eastAsia" w:ascii="华文中宋" w:hAnsi="华文中宋" w:eastAsia="华文中宋" w:cs="华文中宋"/>
-                <w:b/>
-                <w:bCs/>
-                <w:color w:val="ED7D31" w:themeColor="accent2"/>
-                <w:sz w:val="21"/>
-                <w:szCs w:val="24"/>
-                <w:lang w:val="en-US" w:eastAsia="zh-CN"/>
-                <w14:textFill>
-                  <w14:solidFill>
-                    <w14:schemeClr w14:val="accent2"/>
-                  </w14:solidFill>
-                </w14:textFill>
-              </w:rPr>
-              <w:t>操作</w:t>
+              <w:t>内存操作</w:t>
             </w:r>
           </w:p>
         </w:tc>
@@ -37844,24 +38936,7 @@
                   </w14:solidFill>
                 </w14:textFill>
               </w:rPr>
-              <w:t>元素</w:t>
-            </w:r>
-            <w:r>
-              <w:rPr>
-                <w:rFonts w:hint="eastAsia" w:ascii="华文中宋" w:hAnsi="华文中宋" w:eastAsia="华文中宋" w:cs="华文中宋"/>
-                <w:b/>
-                <w:bCs/>
-                <w:color w:val="ED7D31" w:themeColor="accent2"/>
-                <w:sz w:val="21"/>
-                <w:szCs w:val="24"/>
-                <w:lang w:val="en-US" w:eastAsia="zh-CN"/>
-                <w14:textFill>
-                  <w14:solidFill>
-                    <w14:schemeClr w14:val="accent2"/>
-                  </w14:solidFill>
-                </w14:textFill>
-              </w:rPr>
-              <w:t>操作</w:t>
+              <w:t>元素操作</w:t>
             </w:r>
           </w:p>
         </w:tc>
@@ -38277,24 +39352,7 @@
                   </w14:solidFill>
                 </w14:textFill>
               </w:rPr>
-              <w:t>元素</w:t>
-            </w:r>
-            <w:r>
-              <w:rPr>
-                <w:rFonts w:hint="eastAsia" w:ascii="华文中宋" w:hAnsi="华文中宋" w:eastAsia="华文中宋" w:cs="华文中宋"/>
-                <w:b/>
-                <w:bCs/>
-                <w:color w:val="ED7D31" w:themeColor="accent2"/>
-                <w:sz w:val="21"/>
-                <w:szCs w:val="24"/>
-                <w:lang w:val="en-US" w:eastAsia="zh-CN"/>
-                <w14:textFill>
-                  <w14:solidFill>
-                    <w14:schemeClr w14:val="accent2"/>
-                  </w14:solidFill>
-                </w14:textFill>
-              </w:rPr>
-              <w:t>操作</w:t>
+              <w:t>元素操作</w:t>
             </w:r>
           </w:p>
         </w:tc>
@@ -38725,7 +39783,7 @@
           <w:szCs w:val="21"/>
           <w:lang w:val="en-US" w:eastAsia="zh-CN"/>
         </w:rPr>
-        <w:t>字典map：</w:t>
+        <w:t>字典map/unordered_map：</w:t>
       </w:r>
       <w:bookmarkEnd w:id="20"/>
     </w:p>
@@ -38997,6 +40055,7 @@
         <w:tc>
           <w:tcPr>
             <w:tcW w:w="0" w:type="auto"/>
+            <w:vMerge w:val="restart"/>
             <w:vAlign w:val="center"/>
           </w:tcPr>
           <w:p>
@@ -39018,23 +40077,6 @@
                 </w14:textFill>
               </w:rPr>
             </w:pPr>
-            <w:r>
-              <w:rPr>
-                <w:rFonts w:hint="eastAsia" w:ascii="华文中宋" w:hAnsi="华文中宋" w:eastAsia="华文中宋" w:cs="华文中宋"/>
-                <w:b/>
-                <w:bCs/>
-                <w:color w:val="ED7D31" w:themeColor="accent2"/>
-                <w:sz w:val="21"/>
-                <w:szCs w:val="24"/>
-                <w:lang w:val="en-US" w:eastAsia="zh-CN"/>
-                <w14:textFill>
-                  <w14:solidFill>
-                    <w14:schemeClr w14:val="accent2"/>
-                  </w14:solidFill>
-                </w14:textFill>
-              </w:rPr>
-              <w:t>静态</w:t>
-            </w:r>
             <w:r>
               <w:rPr>
                 <w:rFonts w:hint="eastAsia" w:ascii="华文中宋" w:hAnsi="华文中宋" w:eastAsia="华文中宋" w:cs="华文中宋"/>
@@ -39088,7 +40130,7 @@
                 <w:vertAlign w:val="baseline"/>
                 <w:lang w:val="en-US" w:eastAsia="zh-CN"/>
               </w:rPr>
-              <w:t>iterator</w:t>
+              <w:t>::iterator</w:t>
             </w:r>
           </w:p>
         </w:tc>
@@ -39155,7 +40197,8 @@
         <w:tc>
           <w:tcPr>
             <w:tcW w:w="0" w:type="auto"/>
-            <w:vMerge w:val="restart"/>
+            <w:vMerge w:val="continue"/>
+            <w:tcBorders/>
             <w:vAlign w:val="center"/>
           </w:tcPr>
           <w:p>
@@ -39177,40 +40220,6 @@
                 </w14:textFill>
               </w:rPr>
             </w:pPr>
-            <w:r>
-              <w:rPr>
-                <w:rFonts w:hint="eastAsia" w:ascii="华文中宋" w:hAnsi="华文中宋" w:eastAsia="华文中宋" w:cs="华文中宋"/>
-                <w:b/>
-                <w:bCs/>
-                <w:color w:val="ED7D31" w:themeColor="accent2"/>
-                <w:sz w:val="21"/>
-                <w:szCs w:val="24"/>
-                <w:lang w:val="en-US" w:eastAsia="zh-CN"/>
-                <w14:textFill>
-                  <w14:solidFill>
-                    <w14:schemeClr w14:val="accent2"/>
-                  </w14:solidFill>
-                </w14:textFill>
-              </w:rPr>
-              <w:t>动态</w:t>
-            </w:r>
-            <w:r>
-              <w:rPr>
-                <w:rFonts w:hint="eastAsia" w:ascii="华文中宋" w:hAnsi="华文中宋" w:eastAsia="华文中宋" w:cs="华文中宋"/>
-                <w:b/>
-                <w:bCs/>
-                <w:color w:val="ED7D31" w:themeColor="accent2"/>
-                <w:sz w:val="21"/>
-                <w:szCs w:val="24"/>
-                <w:lang w:val="en-US" w:eastAsia="zh-CN"/>
-                <w14:textFill>
-                  <w14:solidFill>
-                    <w14:schemeClr w14:val="accent2"/>
-                  </w14:solidFill>
-                </w14:textFill>
-              </w:rPr>
-              <w:t>属性</w:t>
-            </w:r>
           </w:p>
         </w:tc>
         <w:tc>
@@ -39333,6 +40342,7 @@
           <w:tcPr>
             <w:tcW w:w="0" w:type="auto"/>
             <w:vMerge w:val="continue"/>
+            <w:tcBorders/>
             <w:vAlign w:val="center"/>
           </w:tcPr>
           <w:p>
@@ -39515,24 +40525,7 @@
                   </w14:solidFill>
                 </w14:textFill>
               </w:rPr>
-              <w:t>元素</w:t>
-            </w:r>
-            <w:r>
-              <w:rPr>
-                <w:rFonts w:hint="eastAsia" w:ascii="华文中宋" w:hAnsi="华文中宋" w:eastAsia="华文中宋" w:cs="华文中宋"/>
-                <w:b/>
-                <w:bCs/>
-                <w:color w:val="ED7D31" w:themeColor="accent2"/>
-                <w:sz w:val="21"/>
-                <w:szCs w:val="24"/>
-                <w:lang w:val="en-US" w:eastAsia="zh-CN"/>
-                <w14:textFill>
-                  <w14:solidFill>
-                    <w14:schemeClr w14:val="accent2"/>
-                  </w14:solidFill>
-                </w14:textFill>
-              </w:rPr>
-              <w:t>操作</w:t>
+              <w:t>元素操作</w:t>
             </w:r>
           </w:p>
         </w:tc>
@@ -40856,7 +41849,7 @@
           <w:szCs w:val="21"/>
           <w:lang w:val="en-US" w:eastAsia="zh-CN"/>
         </w:rPr>
-        <w:t>集合set：</w:t>
+        <w:t>集合set/unordered_set：</w:t>
       </w:r>
       <w:bookmarkEnd w:id="23"/>
     </w:p>
@@ -40969,7 +41962,7 @@
       </w:r>
       <w:r>
         <w:rPr>
-          <w:rStyle w:val="9"/>
+          <w:rStyle w:val="8"/>
           <w:rFonts w:hint="eastAsia" w:ascii="华文中宋" w:hAnsi="华文中宋" w:eastAsia="华文中宋" w:cs="华文中宋"/>
           <w:b/>
           <w:bCs/>
@@ -42331,24 +43324,7 @@
                   </w14:solidFill>
                 </w14:textFill>
               </w:rPr>
-              <w:t>动态</w:t>
-            </w:r>
-            <w:r>
-              <w:rPr>
-                <w:rFonts w:hint="eastAsia" w:ascii="华文中宋" w:hAnsi="华文中宋" w:eastAsia="华文中宋" w:cs="华文中宋"/>
-                <w:b/>
-                <w:bCs/>
-                <w:color w:val="ED7D31" w:themeColor="accent2"/>
-                <w:sz w:val="21"/>
-                <w:szCs w:val="24"/>
-                <w:lang w:val="en-US" w:eastAsia="zh-CN"/>
-                <w14:textFill>
-                  <w14:solidFill>
-                    <w14:schemeClr w14:val="accent2"/>
-                  </w14:solidFill>
-                </w14:textFill>
-              </w:rPr>
-              <w:t>属性</w:t>
+              <w:t>动态属性</w:t>
             </w:r>
           </w:p>
         </w:tc>
@@ -42493,24 +43469,7 @@
                   </w14:solidFill>
                 </w14:textFill>
               </w:rPr>
-              <w:t>元素</w:t>
-            </w:r>
-            <w:r>
-              <w:rPr>
-                <w:rFonts w:hint="eastAsia" w:ascii="华文中宋" w:hAnsi="华文中宋" w:eastAsia="华文中宋" w:cs="华文中宋"/>
-                <w:b/>
-                <w:bCs/>
-                <w:color w:val="ED7D31" w:themeColor="accent2"/>
-                <w:sz w:val="21"/>
-                <w:szCs w:val="24"/>
-                <w:lang w:val="en-US" w:eastAsia="zh-CN"/>
-                <w14:textFill>
-                  <w14:solidFill>
-                    <w14:schemeClr w14:val="accent2"/>
-                  </w14:solidFill>
-                </w14:textFill>
-              </w:rPr>
-              <w:t>操作</w:t>
+              <w:t>元素操作</w:t>
             </w:r>
           </w:p>
         </w:tc>
@@ -42985,24 +43944,7 @@
                   </w14:solidFill>
                 </w14:textFill>
               </w:rPr>
-              <w:t>匹配</w:t>
-            </w:r>
-            <w:r>
-              <w:rPr>
-                <w:rFonts w:hint="eastAsia" w:ascii="华文中宋" w:hAnsi="华文中宋" w:eastAsia="华文中宋" w:cs="华文中宋"/>
-                <w:b/>
-                <w:bCs/>
-                <w:color w:val="ED7D31" w:themeColor="accent2"/>
-                <w:sz w:val="21"/>
-                <w:szCs w:val="24"/>
-                <w:lang w:val="en-US" w:eastAsia="zh-CN"/>
-                <w14:textFill>
-                  <w14:solidFill>
-                    <w14:schemeClr w14:val="accent2"/>
-                  </w14:solidFill>
-                </w14:textFill>
-              </w:rPr>
-              <w:t>操作</w:t>
+              <w:t>匹配操作</w:t>
             </w:r>
           </w:p>
         </w:tc>
@@ -43302,6 +44244,662 @@
                 </w14:textFill>
               </w:rPr>
               <w:t>为新子串</w:t>
+            </w:r>
+          </w:p>
+        </w:tc>
+      </w:tr>
+    </w:tbl>
+    <w:p>
+      <w:pPr>
+        <w:rPr>
+          <w:rFonts w:hint="default"/>
+          <w:lang w:val="en-US" w:eastAsia="zh-CN"/>
+        </w:rPr>
+      </w:pPr>
+    </w:p>
+    <w:p>
+      <w:pPr>
+        <w:rPr>
+          <w:rFonts w:hint="default"/>
+          <w:lang w:val="en-US" w:eastAsia="zh-CN"/>
+        </w:rPr>
+      </w:pPr>
+    </w:p>
+    <w:p>
+      <w:pPr>
+        <w:outlineLvl w:val="0"/>
+        <w:rPr>
+          <w:rFonts w:hint="eastAsia" w:ascii="华文中宋" w:hAnsi="华文中宋" w:eastAsia="华文中宋" w:cs="华文中宋"/>
+          <w:b/>
+          <w:bCs/>
+          <w:color w:val="70AD47" w:themeColor="accent6"/>
+          <w:sz w:val="21"/>
+          <w:szCs w:val="24"/>
+          <w:lang w:val="en-US" w:eastAsia="zh-CN"/>
+          <w14:textFill>
+            <w14:solidFill>
+              <w14:schemeClr w14:val="accent6"/>
+            </w14:solidFill>
+          </w14:textFill>
+        </w:rPr>
+      </w:pPr>
+      <w:r>
+        <w:rPr>
+          <w:rFonts w:hint="eastAsia" w:ascii="华文中宋" w:hAnsi="华文中宋" w:eastAsia="华文中宋" w:cs="华文中宋"/>
+          <w:b/>
+          <w:bCs/>
+          <w:color w:val="70AD47" w:themeColor="accent6"/>
+          <w:sz w:val="21"/>
+          <w:szCs w:val="24"/>
+          <w:lang w:val="en-US" w:eastAsia="zh-CN"/>
+          <w14:textFill>
+            <w14:solidFill>
+              <w14:schemeClr w14:val="accent6"/>
+            </w14:solidFill>
+          </w14:textFill>
+        </w:rPr>
+        <w:t>工具链：</w:t>
+      </w:r>
+    </w:p>
+    <w:p>
+      <w:pPr>
+        <w:rPr>
+          <w:rFonts w:hint="default"/>
+          <w:lang w:val="en-US" w:eastAsia="zh-CN"/>
+        </w:rPr>
+      </w:pPr>
+    </w:p>
+    <w:p>
+      <w:pPr>
+        <w:outlineLvl w:val="1"/>
+        <w:rPr>
+          <w:rFonts w:hint="eastAsia" w:ascii="华文中宋" w:hAnsi="华文中宋" w:eastAsia="华文中宋" w:cs="华文中宋"/>
+          <w:b/>
+          <w:bCs/>
+          <w:i w:val="0"/>
+          <w:caps w:val="0"/>
+          <w:color w:val="00B0F0"/>
+          <w:spacing w:val="7"/>
+          <w:sz w:val="21"/>
+          <w:szCs w:val="21"/>
+          <w:lang w:val="en-US" w:eastAsia="zh-CN"/>
+        </w:rPr>
+      </w:pPr>
+      <w:r>
+        <w:rPr>
+          <w:rFonts w:hint="eastAsia" w:ascii="华文中宋" w:hAnsi="华文中宋" w:eastAsia="华文中宋" w:cs="华文中宋"/>
+          <w:b/>
+          <w:bCs/>
+          <w:i w:val="0"/>
+          <w:caps w:val="0"/>
+          <w:color w:val="00B0F0"/>
+          <w:spacing w:val="7"/>
+          <w:sz w:val="21"/>
+          <w:szCs w:val="21"/>
+          <w:lang w:val="en-US" w:eastAsia="zh-CN"/>
+        </w:rPr>
+        <w:t>编译cmake：</w:t>
+      </w:r>
+    </w:p>
+    <w:tbl>
+      <w:tblPr>
+        <w:tblStyle w:val="6"/>
+        <w:tblW w:w="0" w:type="auto"/>
+        <w:tblInd w:w="0" w:type="dxa"/>
+        <w:tblBorders>
+          <w:top w:val="single" w:color="auto" w:sz="4" w:space="0"/>
+          <w:left w:val="single" w:color="auto" w:sz="4" w:space="0"/>
+          <w:bottom w:val="single" w:color="auto" w:sz="4" w:space="0"/>
+          <w:right w:val="single" w:color="auto" w:sz="4" w:space="0"/>
+          <w:insideH w:val="single" w:color="auto" w:sz="4" w:space="0"/>
+          <w:insideV w:val="single" w:color="auto" w:sz="4" w:space="0"/>
+        </w:tblBorders>
+        <w:tblLayout w:type="autofit"/>
+        <w:tblCellMar>
+          <w:top w:w="0" w:type="dxa"/>
+          <w:left w:w="108" w:type="dxa"/>
+          <w:bottom w:w="0" w:type="dxa"/>
+          <w:right w:w="108" w:type="dxa"/>
+        </w:tblCellMar>
+      </w:tblPr>
+      <w:tblGrid>
+        <w:gridCol w:w="5208"/>
+        <w:gridCol w:w="1891"/>
+      </w:tblGrid>
+      <w:tr>
+        <w:tblPrEx>
+          <w:tblBorders>
+            <w:top w:val="single" w:color="auto" w:sz="4" w:space="0"/>
+            <w:left w:val="single" w:color="auto" w:sz="4" w:space="0"/>
+            <w:bottom w:val="single" w:color="auto" w:sz="4" w:space="0"/>
+            <w:right w:val="single" w:color="auto" w:sz="4" w:space="0"/>
+            <w:insideH w:val="single" w:color="auto" w:sz="4" w:space="0"/>
+            <w:insideV w:val="single" w:color="auto" w:sz="4" w:space="0"/>
+          </w:tblBorders>
+          <w:tblCellMar>
+            <w:top w:w="0" w:type="dxa"/>
+            <w:left w:w="108" w:type="dxa"/>
+            <w:bottom w:w="0" w:type="dxa"/>
+            <w:right w:w="108" w:type="dxa"/>
+          </w:tblCellMar>
+        </w:tblPrEx>
+        <w:tc>
+          <w:tcPr>
+            <w:tcW w:w="0" w:type="auto"/>
+            <w:gridSpan w:val="2"/>
+            <w:vAlign w:val="center"/>
+          </w:tcPr>
+          <w:p>
+            <w:pPr>
+              <w:numPr>
+                <w:ilvl w:val="0"/>
+                <w:numId w:val="0"/>
+              </w:numPr>
+              <w:jc w:val="left"/>
+              <w:rPr>
+                <w:rFonts w:hint="default" w:ascii="华文中宋" w:hAnsi="华文中宋" w:eastAsia="华文中宋" w:cs="华文中宋"/>
+                <w:b/>
+                <w:bCs/>
+                <w:color w:val="ED7D31" w:themeColor="accent2"/>
+                <w:sz w:val="21"/>
+                <w:szCs w:val="21"/>
+                <w:vertAlign w:val="baseline"/>
+                <w:lang w:val="en-US" w:eastAsia="zh-CN"/>
+                <w14:textFill>
+                  <w14:solidFill>
+                    <w14:schemeClr w14:val="accent2"/>
+                  </w14:solidFill>
+                </w14:textFill>
+              </w:rPr>
+            </w:pPr>
+            <w:r>
+              <w:rPr>
+                <w:rFonts w:hint="eastAsia" w:ascii="华文中宋" w:hAnsi="华文中宋" w:eastAsia="华文中宋" w:cs="华文中宋"/>
+                <w:b/>
+                <w:bCs/>
+                <w:color w:val="ED7D31" w:themeColor="accent2"/>
+                <w:sz w:val="21"/>
+                <w:szCs w:val="21"/>
+                <w:vertAlign w:val="baseline"/>
+                <w:lang w:val="en-US" w:eastAsia="zh-CN"/>
+                <w14:textFill>
+                  <w14:solidFill>
+                    <w14:schemeClr w14:val="accent2"/>
+                  </w14:solidFill>
+                </w14:textFill>
+              </w:rPr>
+              <w:t>CMakeLists.txt</w:t>
+            </w:r>
+          </w:p>
+        </w:tc>
+      </w:tr>
+      <w:tr>
+        <w:tblPrEx>
+          <w:tblBorders>
+            <w:top w:val="single" w:color="auto" w:sz="4" w:space="0"/>
+            <w:left w:val="single" w:color="auto" w:sz="4" w:space="0"/>
+            <w:bottom w:val="single" w:color="auto" w:sz="4" w:space="0"/>
+            <w:right w:val="single" w:color="auto" w:sz="4" w:space="0"/>
+            <w:insideH w:val="single" w:color="auto" w:sz="4" w:space="0"/>
+            <w:insideV w:val="single" w:color="auto" w:sz="4" w:space="0"/>
+          </w:tblBorders>
+          <w:tblCellMar>
+            <w:top w:w="0" w:type="dxa"/>
+            <w:left w:w="108" w:type="dxa"/>
+            <w:bottom w:w="0" w:type="dxa"/>
+            <w:right w:w="108" w:type="dxa"/>
+          </w:tblCellMar>
+        </w:tblPrEx>
+        <w:tc>
+          <w:tcPr>
+            <w:tcW w:w="0" w:type="auto"/>
+            <w:vAlign w:val="center"/>
+          </w:tcPr>
+          <w:p>
+            <w:pPr>
+              <w:numPr>
+                <w:ilvl w:val="0"/>
+                <w:numId w:val="0"/>
+              </w:numPr>
+              <w:jc w:val="left"/>
+              <w:rPr>
+                <w:rFonts w:hint="default" w:ascii="华文中宋" w:hAnsi="华文中宋" w:eastAsia="华文中宋" w:cs="华文中宋"/>
+                <w:b/>
+                <w:bCs/>
+                <w:color w:val="FF0000"/>
+                <w:sz w:val="21"/>
+                <w:szCs w:val="21"/>
+                <w:vertAlign w:val="baseline"/>
+                <w:lang w:val="en-US" w:eastAsia="zh-CN"/>
+              </w:rPr>
+            </w:pPr>
+            <w:r>
+              <w:rPr>
+                <w:rFonts w:hint="eastAsia" w:ascii="华文中宋" w:hAnsi="华文中宋" w:eastAsia="华文中宋" w:cs="华文中宋"/>
+                <w:b/>
+                <w:bCs/>
+                <w:color w:val="FF0000"/>
+                <w:sz w:val="21"/>
+                <w:szCs w:val="21"/>
+                <w:vertAlign w:val="baseline"/>
+                <w:lang w:val="en-US" w:eastAsia="zh-CN"/>
+              </w:rPr>
+              <w:t>cmake_minimum_required(VERSION 2.8)</w:t>
+            </w:r>
+          </w:p>
+        </w:tc>
+        <w:tc>
+          <w:tcPr>
+            <w:tcW w:w="0" w:type="auto"/>
+            <w:vAlign w:val="center"/>
+          </w:tcPr>
+          <w:p>
+            <w:pPr>
+              <w:numPr>
+                <w:ilvl w:val="0"/>
+                <w:numId w:val="0"/>
+              </w:numPr>
+              <w:jc w:val="left"/>
+              <w:rPr>
+                <w:rFonts w:hint="default" w:ascii="华文中宋" w:hAnsi="华文中宋" w:eastAsia="华文中宋" w:cs="华文中宋"/>
+                <w:b/>
+                <w:bCs/>
+                <w:color w:val="FF0000"/>
+                <w:sz w:val="21"/>
+                <w:szCs w:val="21"/>
+                <w:vertAlign w:val="baseline"/>
+                <w:lang w:val="en-US" w:eastAsia="zh-CN"/>
+              </w:rPr>
+            </w:pPr>
+            <w:r>
+              <w:rPr>
+                <w:rFonts w:hint="eastAsia" w:ascii="华文中宋" w:hAnsi="华文中宋" w:eastAsia="华文中宋" w:cs="华文中宋"/>
+                <w:b/>
+                <w:bCs/>
+                <w:i w:val="0"/>
+                <w:caps w:val="0"/>
+                <w:color w:val="EA82F1"/>
+                <w:spacing w:val="7"/>
+                <w:sz w:val="21"/>
+                <w:szCs w:val="21"/>
+                <w:lang w:val="en-US" w:eastAsia="zh-CN"/>
+              </w:rPr>
+              <w:t>限制版本</w:t>
+            </w:r>
+            <w:r>
+              <w:rPr>
+                <w:rFonts w:hint="eastAsia" w:ascii="华文中宋" w:hAnsi="华文中宋" w:eastAsia="华文中宋" w:cs="华文中宋"/>
+                <w:b/>
+                <w:bCs/>
+                <w:color w:val="ED7D31" w:themeColor="accent2"/>
+                <w:sz w:val="21"/>
+                <w:szCs w:val="21"/>
+                <w:vertAlign w:val="baseline"/>
+                <w:lang w:val="en-US" w:eastAsia="zh-CN"/>
+                <w14:textFill>
+                  <w14:solidFill>
+                    <w14:schemeClr w14:val="accent2"/>
+                  </w14:solidFill>
+                </w14:textFill>
+              </w:rPr>
+              <w:t>信息</w:t>
+            </w:r>
+          </w:p>
+        </w:tc>
+      </w:tr>
+      <w:tr>
+        <w:tblPrEx>
+          <w:tblBorders>
+            <w:top w:val="single" w:color="auto" w:sz="4" w:space="0"/>
+            <w:left w:val="single" w:color="auto" w:sz="4" w:space="0"/>
+            <w:bottom w:val="single" w:color="auto" w:sz="4" w:space="0"/>
+            <w:right w:val="single" w:color="auto" w:sz="4" w:space="0"/>
+            <w:insideH w:val="single" w:color="auto" w:sz="4" w:space="0"/>
+            <w:insideV w:val="single" w:color="auto" w:sz="4" w:space="0"/>
+          </w:tblBorders>
+          <w:tblCellMar>
+            <w:top w:w="0" w:type="dxa"/>
+            <w:left w:w="108" w:type="dxa"/>
+            <w:bottom w:w="0" w:type="dxa"/>
+            <w:right w:w="108" w:type="dxa"/>
+          </w:tblCellMar>
+        </w:tblPrEx>
+        <w:tc>
+          <w:tcPr>
+            <w:tcW w:w="0" w:type="auto"/>
+            <w:vAlign w:val="center"/>
+          </w:tcPr>
+          <w:p>
+            <w:pPr>
+              <w:numPr>
+                <w:ilvl w:val="0"/>
+                <w:numId w:val="0"/>
+              </w:numPr>
+              <w:jc w:val="left"/>
+              <w:rPr>
+                <w:rFonts w:hint="default" w:ascii="华文中宋" w:hAnsi="华文中宋" w:eastAsia="华文中宋" w:cs="华文中宋"/>
+                <w:b/>
+                <w:bCs/>
+                <w:color w:val="FF0000"/>
+                <w:sz w:val="21"/>
+                <w:szCs w:val="21"/>
+                <w:vertAlign w:val="baseline"/>
+                <w:lang w:val="en-US" w:eastAsia="zh-CN"/>
+              </w:rPr>
+            </w:pPr>
+            <w:r>
+              <w:rPr>
+                <w:rFonts w:hint="eastAsia" w:ascii="华文中宋" w:hAnsi="华文中宋" w:eastAsia="华文中宋" w:cs="华文中宋"/>
+                <w:b/>
+                <w:bCs/>
+                <w:color w:val="FF0000"/>
+                <w:sz w:val="21"/>
+                <w:szCs w:val="21"/>
+                <w:vertAlign w:val="baseline"/>
+                <w:lang w:val="en-US" w:eastAsia="zh-CN"/>
+              </w:rPr>
+              <w:t>project(&lt;name&gt;)</w:t>
+            </w:r>
+          </w:p>
+        </w:tc>
+        <w:tc>
+          <w:tcPr>
+            <w:tcW w:w="0" w:type="auto"/>
+            <w:vAlign w:val="center"/>
+          </w:tcPr>
+          <w:p>
+            <w:pPr>
+              <w:numPr>
+                <w:ilvl w:val="0"/>
+                <w:numId w:val="0"/>
+              </w:numPr>
+              <w:jc w:val="left"/>
+              <w:rPr>
+                <w:rFonts w:hint="default" w:ascii="华文中宋" w:hAnsi="华文中宋" w:eastAsia="华文中宋" w:cs="华文中宋"/>
+                <w:b/>
+                <w:bCs/>
+                <w:color w:val="ED7D31" w:themeColor="accent2"/>
+                <w:sz w:val="21"/>
+                <w:szCs w:val="21"/>
+                <w:vertAlign w:val="baseline"/>
+                <w:lang w:val="en-US" w:eastAsia="zh-CN"/>
+                <w14:textFill>
+                  <w14:solidFill>
+                    <w14:schemeClr w14:val="accent2"/>
+                  </w14:solidFill>
+                </w14:textFill>
+              </w:rPr>
+            </w:pPr>
+            <w:r>
+              <w:rPr>
+                <w:rFonts w:hint="eastAsia" w:ascii="华文中宋" w:hAnsi="华文中宋" w:eastAsia="华文中宋" w:cs="华文中宋"/>
+                <w:b/>
+                <w:bCs/>
+                <w:color w:val="ED7D31" w:themeColor="accent2"/>
+                <w:sz w:val="21"/>
+                <w:szCs w:val="21"/>
+                <w:vertAlign w:val="baseline"/>
+                <w:lang w:val="en-US" w:eastAsia="zh-CN"/>
+                <w14:textFill>
+                  <w14:solidFill>
+                    <w14:schemeClr w14:val="accent2"/>
+                  </w14:solidFill>
+                </w14:textFill>
+              </w:rPr>
+              <w:t>设置</w:t>
+            </w:r>
+            <w:r>
+              <w:rPr>
+                <w:rFonts w:hint="eastAsia" w:ascii="华文中宋" w:hAnsi="华文中宋" w:eastAsia="华文中宋" w:cs="华文中宋"/>
+                <w:b/>
+                <w:bCs/>
+                <w:i w:val="0"/>
+                <w:caps w:val="0"/>
+                <w:color w:val="EA82F1"/>
+                <w:spacing w:val="7"/>
+                <w:sz w:val="21"/>
+                <w:szCs w:val="21"/>
+                <w:lang w:val="en-US" w:eastAsia="zh-CN"/>
+              </w:rPr>
+              <w:t>项目名称</w:t>
+            </w:r>
+          </w:p>
+        </w:tc>
+      </w:tr>
+      <w:tr>
+        <w:tblPrEx>
+          <w:tblBorders>
+            <w:top w:val="single" w:color="auto" w:sz="4" w:space="0"/>
+            <w:left w:val="single" w:color="auto" w:sz="4" w:space="0"/>
+            <w:bottom w:val="single" w:color="auto" w:sz="4" w:space="0"/>
+            <w:right w:val="single" w:color="auto" w:sz="4" w:space="0"/>
+            <w:insideH w:val="single" w:color="auto" w:sz="4" w:space="0"/>
+            <w:insideV w:val="single" w:color="auto" w:sz="4" w:space="0"/>
+          </w:tblBorders>
+          <w:tblCellMar>
+            <w:top w:w="0" w:type="dxa"/>
+            <w:left w:w="108" w:type="dxa"/>
+            <w:bottom w:w="0" w:type="dxa"/>
+            <w:right w:w="108" w:type="dxa"/>
+          </w:tblCellMar>
+        </w:tblPrEx>
+        <w:tc>
+          <w:tcPr>
+            <w:tcW w:w="0" w:type="auto"/>
+            <w:vAlign w:val="center"/>
+          </w:tcPr>
+          <w:p>
+            <w:pPr>
+              <w:numPr>
+                <w:ilvl w:val="0"/>
+                <w:numId w:val="0"/>
+              </w:numPr>
+              <w:jc w:val="left"/>
+              <w:rPr>
+                <w:rFonts w:hint="default" w:ascii="华文中宋" w:hAnsi="华文中宋" w:eastAsia="华文中宋" w:cs="华文中宋"/>
+                <w:b/>
+                <w:bCs/>
+                <w:color w:val="FF0000"/>
+                <w:sz w:val="21"/>
+                <w:szCs w:val="21"/>
+                <w:vertAlign w:val="baseline"/>
+                <w:lang w:val="en-US" w:eastAsia="zh-CN"/>
+              </w:rPr>
+            </w:pPr>
+            <w:r>
+              <w:rPr>
+                <w:rFonts w:hint="eastAsia" w:ascii="华文中宋" w:hAnsi="华文中宋" w:eastAsia="华文中宋" w:cs="华文中宋"/>
+                <w:b/>
+                <w:bCs/>
+                <w:color w:val="FF0000"/>
+                <w:sz w:val="21"/>
+                <w:szCs w:val="21"/>
+                <w:vertAlign w:val="baseline"/>
+                <w:lang w:val="en-US" w:eastAsia="zh-CN"/>
+              </w:rPr>
+              <w:t>add_executable(&lt;exe&gt; &lt;*.cpp&gt;)</w:t>
+            </w:r>
+          </w:p>
+        </w:tc>
+        <w:tc>
+          <w:tcPr>
+            <w:tcW w:w="0" w:type="auto"/>
+            <w:vAlign w:val="center"/>
+          </w:tcPr>
+          <w:p>
+            <w:pPr>
+              <w:numPr>
+                <w:ilvl w:val="0"/>
+                <w:numId w:val="0"/>
+              </w:numPr>
+              <w:jc w:val="left"/>
+              <w:rPr>
+                <w:rFonts w:hint="default" w:ascii="华文中宋" w:hAnsi="华文中宋" w:eastAsia="华文中宋" w:cs="华文中宋"/>
+                <w:b/>
+                <w:bCs/>
+                <w:color w:val="ED7D31" w:themeColor="accent2"/>
+                <w:sz w:val="21"/>
+                <w:szCs w:val="21"/>
+                <w:vertAlign w:val="baseline"/>
+                <w:lang w:val="en-US" w:eastAsia="zh-CN"/>
+                <w14:textFill>
+                  <w14:solidFill>
+                    <w14:schemeClr w14:val="accent2"/>
+                  </w14:solidFill>
+                </w14:textFill>
+              </w:rPr>
+            </w:pPr>
+            <w:r>
+              <w:rPr>
+                <w:rFonts w:hint="eastAsia" w:ascii="华文中宋" w:hAnsi="华文中宋" w:eastAsia="华文中宋" w:cs="华文中宋"/>
+                <w:b/>
+                <w:bCs/>
+                <w:color w:val="ED7D31" w:themeColor="accent2"/>
+                <w:sz w:val="21"/>
+                <w:szCs w:val="21"/>
+                <w:vertAlign w:val="baseline"/>
+                <w:lang w:val="en-US" w:eastAsia="zh-CN"/>
+                <w14:textFill>
+                  <w14:solidFill>
+                    <w14:schemeClr w14:val="accent2"/>
+                  </w14:solidFill>
+                </w14:textFill>
+              </w:rPr>
+              <w:t>生成</w:t>
+            </w:r>
+            <w:r>
+              <w:rPr>
+                <w:rFonts w:hint="eastAsia" w:ascii="华文中宋" w:hAnsi="华文中宋" w:eastAsia="华文中宋" w:cs="华文中宋"/>
+                <w:b/>
+                <w:bCs/>
+                <w:i w:val="0"/>
+                <w:caps w:val="0"/>
+                <w:color w:val="EA82F1"/>
+                <w:spacing w:val="7"/>
+                <w:sz w:val="21"/>
+                <w:szCs w:val="21"/>
+                <w:lang w:val="en-US" w:eastAsia="zh-CN"/>
+              </w:rPr>
+              <w:t>可执行文件</w:t>
+            </w:r>
+          </w:p>
+        </w:tc>
+      </w:tr>
+      <w:tr>
+        <w:tblPrEx>
+          <w:tblBorders>
+            <w:top w:val="single" w:color="auto" w:sz="4" w:space="0"/>
+            <w:left w:val="single" w:color="auto" w:sz="4" w:space="0"/>
+            <w:bottom w:val="single" w:color="auto" w:sz="4" w:space="0"/>
+            <w:right w:val="single" w:color="auto" w:sz="4" w:space="0"/>
+            <w:insideH w:val="single" w:color="auto" w:sz="4" w:space="0"/>
+            <w:insideV w:val="single" w:color="auto" w:sz="4" w:space="0"/>
+          </w:tblBorders>
+          <w:tblCellMar>
+            <w:top w:w="0" w:type="dxa"/>
+            <w:left w:w="108" w:type="dxa"/>
+            <w:bottom w:w="0" w:type="dxa"/>
+            <w:right w:w="108" w:type="dxa"/>
+          </w:tblCellMar>
+        </w:tblPrEx>
+        <w:tc>
+          <w:tcPr>
+            <w:tcW w:w="0" w:type="auto"/>
+            <w:vAlign w:val="center"/>
+          </w:tcPr>
+          <w:p>
+            <w:pPr>
+              <w:numPr>
+                <w:ilvl w:val="0"/>
+                <w:numId w:val="0"/>
+              </w:numPr>
+              <w:jc w:val="left"/>
+              <w:rPr>
+                <w:rFonts w:hint="default" w:ascii="华文中宋" w:hAnsi="华文中宋" w:eastAsia="华文中宋" w:cs="华文中宋"/>
+                <w:b/>
+                <w:bCs/>
+                <w:color w:val="FF0000"/>
+                <w:sz w:val="21"/>
+                <w:szCs w:val="21"/>
+                <w:vertAlign w:val="baseline"/>
+                <w:lang w:val="en-US" w:eastAsia="zh-CN"/>
+              </w:rPr>
+            </w:pPr>
+            <w:r>
+              <w:rPr>
+                <w:rFonts w:hint="eastAsia" w:ascii="华文中宋" w:hAnsi="华文中宋" w:eastAsia="华文中宋" w:cs="华文中宋"/>
+                <w:b/>
+                <w:bCs/>
+                <w:color w:val="FF0000"/>
+                <w:sz w:val="21"/>
+                <w:szCs w:val="21"/>
+                <w:vertAlign w:val="baseline"/>
+                <w:lang w:val="en-US" w:eastAsia="zh-CN"/>
+              </w:rPr>
+              <w:t>add_library(&lt;lib&gt; {STATIC | SHARED} &lt;*.cpp&gt;...)</w:t>
+            </w:r>
+          </w:p>
+        </w:tc>
+        <w:tc>
+          <w:tcPr>
+            <w:tcW w:w="0" w:type="auto"/>
+            <w:vAlign w:val="center"/>
+          </w:tcPr>
+          <w:p>
+            <w:pPr>
+              <w:numPr>
+                <w:ilvl w:val="0"/>
+                <w:numId w:val="0"/>
+              </w:numPr>
+              <w:jc w:val="left"/>
+              <w:rPr>
+                <w:rFonts w:hint="default" w:ascii="华文中宋" w:hAnsi="华文中宋" w:eastAsia="华文中宋" w:cs="华文中宋"/>
+                <w:b/>
+                <w:bCs/>
+                <w:color w:val="ED7D31" w:themeColor="accent2"/>
+                <w:sz w:val="21"/>
+                <w:szCs w:val="21"/>
+                <w:vertAlign w:val="baseline"/>
+                <w:lang w:val="en-US" w:eastAsia="zh-CN"/>
+                <w14:textFill>
+                  <w14:solidFill>
+                    <w14:schemeClr w14:val="accent2"/>
+                  </w14:solidFill>
+                </w14:textFill>
+              </w:rPr>
+            </w:pPr>
+            <w:r>
+              <w:rPr>
+                <w:rFonts w:hint="eastAsia" w:ascii="华文中宋" w:hAnsi="华文中宋" w:eastAsia="华文中宋" w:cs="华文中宋"/>
+                <w:b/>
+                <w:bCs/>
+                <w:color w:val="ED7D31" w:themeColor="accent2"/>
+                <w:sz w:val="21"/>
+                <w:szCs w:val="21"/>
+                <w:vertAlign w:val="baseline"/>
+                <w:lang w:val="en-US" w:eastAsia="zh-CN"/>
+                <w14:textFill>
+                  <w14:solidFill>
+                    <w14:schemeClr w14:val="accent2"/>
+                  </w14:solidFill>
+                </w14:textFill>
+              </w:rPr>
+              <w:t>生成</w:t>
+            </w:r>
+            <w:r>
+              <w:rPr>
+                <w:rFonts w:hint="eastAsia" w:ascii="华文中宋" w:hAnsi="华文中宋" w:eastAsia="华文中宋" w:cs="华文中宋"/>
+                <w:b/>
+                <w:bCs/>
+                <w:i w:val="0"/>
+                <w:caps w:val="0"/>
+                <w:color w:val="EA82F1"/>
+                <w:spacing w:val="7"/>
+                <w:sz w:val="21"/>
+                <w:szCs w:val="21"/>
+                <w:lang w:val="en-US" w:eastAsia="zh-CN"/>
+              </w:rPr>
+              <w:t>静态/共享库</w:t>
             </w:r>
           </w:p>
         </w:tc>

</xml_diff>

<commit_message>
update on 2023-11-20 15:54:13.307662
</commit_message>
<xml_diff>
--- a/cpp 编程基础.docx
+++ b/cpp 编程基础.docx
@@ -33855,8 +33855,6 @@
                 </w14:textFill>
               </w:rPr>
             </w:pPr>
-            <w:bookmarkStart w:id="26" w:name="_GoBack"/>
-            <w:bookmarkEnd w:id="26"/>
           </w:p>
         </w:tc>
         <w:tc>
@@ -34664,12 +34662,6 @@
             <w:insideH w:val="single" w:color="auto" w:sz="4" w:space="0"/>
             <w:insideV w:val="single" w:color="auto" w:sz="4" w:space="0"/>
           </w:tblBorders>
-          <w:tblCellMar>
-            <w:top w:w="0" w:type="dxa"/>
-            <w:left w:w="108" w:type="dxa"/>
-            <w:bottom w:w="0" w:type="dxa"/>
-            <w:right w:w="108" w:type="dxa"/>
-          </w:tblCellMar>
         </w:tblPrEx>
         <w:tc>
           <w:tcPr>
@@ -36856,7 +36848,6 @@
           <w:tcPr>
             <w:tcW w:w="0" w:type="auto"/>
             <w:vMerge w:val="continue"/>
-            <w:tcBorders/>
             <w:vAlign w:val="center"/>
           </w:tcPr>
           <w:p>
@@ -37003,7 +36994,6 @@
           <w:tcPr>
             <w:tcW w:w="0" w:type="auto"/>
             <w:vMerge w:val="continue"/>
-            <w:tcBorders/>
             <w:vAlign w:val="center"/>
           </w:tcPr>
           <w:p>
@@ -37151,7 +37141,6 @@
           <w:tcPr>
             <w:tcW w:w="0" w:type="auto"/>
             <w:vMerge w:val="continue"/>
-            <w:tcBorders/>
             <w:vAlign w:val="center"/>
           </w:tcPr>
           <w:p>
@@ -37283,7 +37272,6 @@
           <w:tcPr>
             <w:tcW w:w="0" w:type="auto"/>
             <w:vMerge w:val="continue"/>
-            <w:tcBorders/>
             <w:vAlign w:val="center"/>
           </w:tcPr>
           <w:p>
@@ -40198,7 +40186,6 @@
           <w:tcPr>
             <w:tcW w:w="0" w:type="auto"/>
             <w:vMerge w:val="continue"/>
-            <w:tcBorders/>
             <w:vAlign w:val="center"/>
           </w:tcPr>
           <w:p>
@@ -40342,7 +40329,6 @@
           <w:tcPr>
             <w:tcW w:w="0" w:type="auto"/>
             <w:vMerge w:val="continue"/>
-            <w:tcBorders/>
             <w:vAlign w:val="center"/>
           </w:tcPr>
           <w:p>
@@ -44338,7 +44324,195 @@
           <w:szCs w:val="21"/>
           <w:lang w:val="en-US" w:eastAsia="zh-CN"/>
         </w:rPr>
-        <w:t>编译cmake：</w:t>
+        <w:t>g++：</w:t>
+      </w:r>
+    </w:p>
+    <w:tbl>
+      <w:tblPr>
+        <w:tblStyle w:val="6"/>
+        <w:tblW w:w="0" w:type="auto"/>
+        <w:tblInd w:w="0" w:type="dxa"/>
+        <w:tblBorders>
+          <w:top w:val="single" w:color="auto" w:sz="4" w:space="0"/>
+          <w:left w:val="single" w:color="auto" w:sz="4" w:space="0"/>
+          <w:bottom w:val="single" w:color="auto" w:sz="4" w:space="0"/>
+          <w:right w:val="single" w:color="auto" w:sz="4" w:space="0"/>
+          <w:insideH w:val="single" w:color="auto" w:sz="4" w:space="0"/>
+          <w:insideV w:val="single" w:color="auto" w:sz="4" w:space="0"/>
+        </w:tblBorders>
+        <w:tblLayout w:type="autofit"/>
+        <w:tblCellMar>
+          <w:top w:w="0" w:type="dxa"/>
+          <w:left w:w="108" w:type="dxa"/>
+          <w:bottom w:w="0" w:type="dxa"/>
+          <w:right w:w="108" w:type="dxa"/>
+        </w:tblCellMar>
+      </w:tblPr>
+      <w:tblGrid>
+        <w:gridCol w:w="2401"/>
+        <w:gridCol w:w="1758"/>
+      </w:tblGrid>
+      <w:tr>
+        <w:tblPrEx>
+          <w:tblBorders>
+            <w:top w:val="single" w:color="auto" w:sz="4" w:space="0"/>
+            <w:left w:val="single" w:color="auto" w:sz="4" w:space="0"/>
+            <w:bottom w:val="single" w:color="auto" w:sz="4" w:space="0"/>
+            <w:right w:val="single" w:color="auto" w:sz="4" w:space="0"/>
+            <w:insideH w:val="single" w:color="auto" w:sz="4" w:space="0"/>
+            <w:insideV w:val="single" w:color="auto" w:sz="4" w:space="0"/>
+          </w:tblBorders>
+          <w:tblCellMar>
+            <w:top w:w="0" w:type="dxa"/>
+            <w:left w:w="108" w:type="dxa"/>
+            <w:bottom w:w="0" w:type="dxa"/>
+            <w:right w:w="108" w:type="dxa"/>
+          </w:tblCellMar>
+        </w:tblPrEx>
+        <w:tc>
+          <w:tcPr>
+            <w:tcW w:w="0" w:type="auto"/>
+            <w:vAlign w:val="center"/>
+          </w:tcPr>
+          <w:p>
+            <w:pPr>
+              <w:numPr>
+                <w:ilvl w:val="0"/>
+                <w:numId w:val="0"/>
+              </w:numPr>
+              <w:jc w:val="left"/>
+              <w:rPr>
+                <w:rFonts w:hint="default" w:ascii="华文中宋" w:hAnsi="华文中宋" w:eastAsia="华文中宋" w:cs="华文中宋"/>
+                <w:b/>
+                <w:bCs/>
+                <w:color w:val="FF0000"/>
+                <w:sz w:val="21"/>
+                <w:szCs w:val="21"/>
+                <w:vertAlign w:val="baseline"/>
+                <w:lang w:val="en-US" w:eastAsia="zh-CN"/>
+              </w:rPr>
+            </w:pPr>
+            <w:r>
+              <w:rPr>
+                <w:rFonts w:hint="eastAsia" w:ascii="华文中宋" w:hAnsi="华文中宋" w:eastAsia="华文中宋" w:cs="华文中宋"/>
+                <w:b/>
+                <w:bCs/>
+                <w:color w:val="FF0000"/>
+                <w:sz w:val="21"/>
+                <w:szCs w:val="21"/>
+                <w:vertAlign w:val="baseline"/>
+                <w:lang w:val="en-US" w:eastAsia="zh-CN"/>
+              </w:rPr>
+              <w:t xml:space="preserve">g++ -o &lt;exe&gt; &lt;cpp&gt;... </w:t>
+            </w:r>
+          </w:p>
+        </w:tc>
+        <w:tc>
+          <w:tcPr>
+            <w:tcW w:w="0" w:type="auto"/>
+            <w:vAlign w:val="center"/>
+          </w:tcPr>
+          <w:p>
+            <w:pPr>
+              <w:numPr>
+                <w:ilvl w:val="0"/>
+                <w:numId w:val="0"/>
+              </w:numPr>
+              <w:jc w:val="left"/>
+              <w:rPr>
+                <w:rFonts w:hint="default" w:ascii="华文中宋" w:hAnsi="华文中宋" w:eastAsia="华文中宋" w:cs="华文中宋"/>
+                <w:b/>
+                <w:bCs/>
+                <w:color w:val="FF0000"/>
+                <w:sz w:val="21"/>
+                <w:szCs w:val="21"/>
+                <w:vertAlign w:val="baseline"/>
+                <w:lang w:val="en-US" w:eastAsia="zh-CN"/>
+              </w:rPr>
+            </w:pPr>
+            <w:r>
+              <w:rPr>
+                <w:rFonts w:hint="eastAsia" w:ascii="华文中宋" w:hAnsi="华文中宋" w:eastAsia="华文中宋" w:cs="华文中宋"/>
+                <w:b/>
+                <w:bCs/>
+                <w:color w:val="ED7D31" w:themeColor="accent2"/>
+                <w:sz w:val="21"/>
+                <w:szCs w:val="21"/>
+                <w:vertAlign w:val="baseline"/>
+                <w:lang w:val="en-US" w:eastAsia="zh-CN"/>
+                <w14:textFill>
+                  <w14:solidFill>
+                    <w14:schemeClr w14:val="accent2"/>
+                  </w14:solidFill>
+                </w14:textFill>
+              </w:rPr>
+              <w:t>生成</w:t>
+            </w:r>
+            <w:r>
+              <w:rPr>
+                <w:rFonts w:hint="eastAsia" w:ascii="华文中宋" w:hAnsi="华文中宋" w:eastAsia="华文中宋" w:cs="华文中宋"/>
+                <w:b/>
+                <w:bCs/>
+                <w:i w:val="0"/>
+                <w:caps w:val="0"/>
+                <w:color w:val="EA82F1"/>
+                <w:spacing w:val="7"/>
+                <w:sz w:val="21"/>
+                <w:szCs w:val="21"/>
+                <w:lang w:val="en-US" w:eastAsia="zh-CN"/>
+              </w:rPr>
+              <w:t>可执行文件</w:t>
+            </w:r>
+          </w:p>
+        </w:tc>
+      </w:tr>
+    </w:tbl>
+    <w:p>
+      <w:pPr>
+        <w:rPr>
+          <w:rFonts w:hint="default"/>
+          <w:lang w:val="en-US" w:eastAsia="zh-CN"/>
+        </w:rPr>
+      </w:pPr>
+    </w:p>
+    <w:p>
+      <w:pPr>
+        <w:rPr>
+          <w:rFonts w:hint="default"/>
+          <w:lang w:val="en-US" w:eastAsia="zh-CN"/>
+        </w:rPr>
+      </w:pPr>
+    </w:p>
+    <w:p>
+      <w:pPr>
+        <w:outlineLvl w:val="1"/>
+        <w:rPr>
+          <w:rFonts w:hint="eastAsia" w:ascii="华文中宋" w:hAnsi="华文中宋" w:eastAsia="华文中宋" w:cs="华文中宋"/>
+          <w:b/>
+          <w:bCs/>
+          <w:i w:val="0"/>
+          <w:caps w:val="0"/>
+          <w:color w:val="00B0F0"/>
+          <w:spacing w:val="7"/>
+          <w:sz w:val="21"/>
+          <w:szCs w:val="21"/>
+          <w:lang w:val="en-US" w:eastAsia="zh-CN"/>
+        </w:rPr>
+      </w:pPr>
+      <w:r>
+        <w:rPr>
+          <w:rFonts w:hint="eastAsia" w:ascii="华文中宋" w:hAnsi="华文中宋" w:eastAsia="华文中宋" w:cs="华文中宋"/>
+          <w:b/>
+          <w:bCs/>
+          <w:i w:val="0"/>
+          <w:caps w:val="0"/>
+          <w:color w:val="00B0F0"/>
+          <w:spacing w:val="7"/>
+          <w:sz w:val="21"/>
+          <w:szCs w:val="21"/>
+          <w:lang w:val="en-US" w:eastAsia="zh-CN"/>
+        </w:rPr>
+        <w:t>cmake：</w:t>
       </w:r>
     </w:p>
     <w:tbl>
@@ -44912,6 +45086,195 @@
           <w:lang w:val="en-US" w:eastAsia="zh-CN"/>
         </w:rPr>
       </w:pPr>
+    </w:p>
+    <w:p>
+      <w:pPr>
+        <w:rPr>
+          <w:rFonts w:hint="default"/>
+          <w:lang w:val="en-US" w:eastAsia="zh-CN"/>
+        </w:rPr>
+      </w:pPr>
+    </w:p>
+    <w:p>
+      <w:pPr>
+        <w:outlineLvl w:val="1"/>
+        <w:rPr>
+          <w:rFonts w:hint="eastAsia" w:ascii="华文中宋" w:hAnsi="华文中宋" w:eastAsia="华文中宋" w:cs="华文中宋"/>
+          <w:b/>
+          <w:bCs/>
+          <w:i w:val="0"/>
+          <w:caps w:val="0"/>
+          <w:color w:val="00B0F0"/>
+          <w:spacing w:val="7"/>
+          <w:sz w:val="21"/>
+          <w:szCs w:val="21"/>
+          <w:lang w:val="en-US" w:eastAsia="zh-CN"/>
+        </w:rPr>
+      </w:pPr>
+      <w:r>
+        <w:rPr>
+          <w:rFonts w:hint="eastAsia" w:ascii="华文中宋" w:hAnsi="华文中宋" w:eastAsia="华文中宋" w:cs="华文中宋"/>
+          <w:b/>
+          <w:bCs/>
+          <w:i w:val="0"/>
+          <w:caps w:val="0"/>
+          <w:color w:val="00B0F0"/>
+          <w:spacing w:val="7"/>
+          <w:sz w:val="21"/>
+          <w:szCs w:val="21"/>
+          <w:lang w:val="en-US" w:eastAsia="zh-CN"/>
+        </w:rPr>
+        <w:t>make：</w:t>
+      </w:r>
+    </w:p>
+    <w:tbl>
+      <w:tblPr>
+        <w:tblStyle w:val="6"/>
+        <w:tblW w:w="0" w:type="auto"/>
+        <w:tblInd w:w="0" w:type="dxa"/>
+        <w:tblBorders>
+          <w:top w:val="single" w:color="auto" w:sz="4" w:space="0"/>
+          <w:left w:val="single" w:color="auto" w:sz="4" w:space="0"/>
+          <w:bottom w:val="single" w:color="auto" w:sz="4" w:space="0"/>
+          <w:right w:val="single" w:color="auto" w:sz="4" w:space="0"/>
+          <w:insideH w:val="single" w:color="auto" w:sz="4" w:space="0"/>
+          <w:insideV w:val="single" w:color="auto" w:sz="4" w:space="0"/>
+        </w:tblBorders>
+        <w:tblLayout w:type="autofit"/>
+        <w:tblCellMar>
+          <w:left w:w="108" w:type="dxa"/>
+          <w:right w:w="108" w:type="dxa"/>
+        </w:tblCellMar>
+      </w:tblPr>
+      <w:tblGrid>
+        <w:gridCol w:w="1037"/>
+        <w:gridCol w:w="1750"/>
+      </w:tblGrid>
+      <w:tr>
+        <w:tblPrEx>
+          <w:tblBorders>
+            <w:top w:val="single" w:color="auto" w:sz="4" w:space="0"/>
+            <w:left w:val="single" w:color="auto" w:sz="4" w:space="0"/>
+            <w:bottom w:val="single" w:color="auto" w:sz="4" w:space="0"/>
+            <w:right w:val="single" w:color="auto" w:sz="4" w:space="0"/>
+            <w:insideH w:val="single" w:color="auto" w:sz="4" w:space="0"/>
+            <w:insideV w:val="single" w:color="auto" w:sz="4" w:space="0"/>
+          </w:tblBorders>
+          <w:tblCellMar>
+            <w:left w:w="108" w:type="dxa"/>
+            <w:right w:w="108" w:type="dxa"/>
+          </w:tblCellMar>
+        </w:tblPrEx>
+        <w:tc>
+          <w:tcPr>
+            <w:tcW w:w="0" w:type="auto"/>
+          </w:tcPr>
+          <w:p>
+            <w:pPr>
+              <w:numPr>
+                <w:ilvl w:val="0"/>
+                <w:numId w:val="0"/>
+              </w:numPr>
+              <w:jc w:val="left"/>
+              <w:rPr>
+                <w:rFonts w:hint="default" w:ascii="华文中宋" w:hAnsi="华文中宋" w:eastAsia="华文中宋" w:cs="华文中宋"/>
+                <w:b/>
+                <w:bCs/>
+                <w:color w:val="FF0000"/>
+                <w:sz w:val="21"/>
+                <w:szCs w:val="21"/>
+                <w:vertAlign w:val="baseline"/>
+                <w:lang w:val="en-US" w:eastAsia="zh-CN"/>
+              </w:rPr>
+            </w:pPr>
+            <w:r>
+              <w:rPr>
+                <w:rFonts w:hint="eastAsia" w:ascii="华文中宋" w:hAnsi="华文中宋" w:eastAsia="华文中宋" w:cs="华文中宋"/>
+                <w:b/>
+                <w:bCs/>
+                <w:color w:val="FF0000"/>
+                <w:sz w:val="21"/>
+                <w:szCs w:val="21"/>
+                <w:vertAlign w:val="baseline"/>
+                <w:lang w:val="en-US" w:eastAsia="zh-CN"/>
+              </w:rPr>
+              <w:t>make -v</w:t>
+            </w:r>
+          </w:p>
+        </w:tc>
+        <w:tc>
+          <w:tcPr>
+            <w:tcW w:w="0" w:type="auto"/>
+          </w:tcPr>
+          <w:p>
+            <w:pPr>
+              <w:numPr>
+                <w:ilvl w:val="0"/>
+                <w:numId w:val="0"/>
+              </w:numPr>
+              <w:jc w:val="left"/>
+              <w:rPr>
+                <w:rFonts w:hint="default" w:ascii="华文中宋" w:hAnsi="华文中宋" w:eastAsia="华文中宋" w:cs="华文中宋"/>
+                <w:b/>
+                <w:bCs/>
+                <w:color w:val="ED7D31" w:themeColor="accent2"/>
+                <w:sz w:val="21"/>
+                <w:szCs w:val="21"/>
+                <w:vertAlign w:val="baseline"/>
+                <w:lang w:val="en-US" w:eastAsia="zh-CN"/>
+                <w14:textFill>
+                  <w14:solidFill>
+                    <w14:schemeClr w14:val="accent2"/>
+                  </w14:solidFill>
+                </w14:textFill>
+              </w:rPr>
+            </w:pPr>
+            <w:r>
+              <w:rPr>
+                <w:rFonts w:hint="eastAsia" w:ascii="华文中宋" w:hAnsi="华文中宋" w:eastAsia="华文中宋" w:cs="华文中宋"/>
+                <w:b/>
+                <w:bCs/>
+                <w:color w:val="ED7D31" w:themeColor="accent2"/>
+                <w:sz w:val="21"/>
+                <w:szCs w:val="21"/>
+                <w:vertAlign w:val="baseline"/>
+                <w:lang w:val="en-US" w:eastAsia="zh-CN"/>
+                <w14:textFill>
+                  <w14:solidFill>
+                    <w14:schemeClr w14:val="accent2"/>
+                  </w14:solidFill>
+                </w14:textFill>
+              </w:rPr>
+              <w:t>查看make</w:t>
+            </w:r>
+            <w:r>
+              <w:rPr>
+                <w:rFonts w:hint="eastAsia" w:ascii="华文中宋" w:hAnsi="华文中宋" w:eastAsia="华文中宋" w:cs="华文中宋"/>
+                <w:b/>
+                <w:bCs/>
+                <w:i w:val="0"/>
+                <w:caps w:val="0"/>
+                <w:color w:val="EA82F1"/>
+                <w:spacing w:val="7"/>
+                <w:sz w:val="21"/>
+                <w:szCs w:val="21"/>
+                <w:lang w:val="en-US" w:eastAsia="zh-CN"/>
+              </w:rPr>
+              <w:t>版本</w:t>
+            </w:r>
+          </w:p>
+        </w:tc>
+      </w:tr>
+    </w:tbl>
+    <w:p>
+      <w:pPr>
+        <w:rPr>
+          <w:rFonts w:hint="default"/>
+          <w:lang w:val="en-US" w:eastAsia="zh-CN"/>
+        </w:rPr>
+      </w:pPr>
+      <w:bookmarkStart w:id="26" w:name="_GoBack"/>
+      <w:bookmarkEnd w:id="26"/>
     </w:p>
     <w:sectPr>
       <w:pgSz w:w="11906" w:h="16838"/>

</xml_diff>

<commit_message>
update on 2023-11-22 17:46:12.410837
</commit_message>
<xml_diff>
--- a/cpp 编程基础.docx
+++ b/cpp 编程基础.docx
@@ -4760,6 +4760,12 @@
             <w:insideH w:val="single" w:color="auto" w:sz="4" w:space="0"/>
             <w:insideV w:val="single" w:color="auto" w:sz="4" w:space="0"/>
           </w:tblBorders>
+          <w:tblCellMar>
+            <w:top w:w="0" w:type="dxa"/>
+            <w:left w:w="108" w:type="dxa"/>
+            <w:bottom w:w="0" w:type="dxa"/>
+            <w:right w:w="108" w:type="dxa"/>
+          </w:tblCellMar>
         </w:tblPrEx>
         <w:tc>
           <w:tcPr>
@@ -5076,12 +5082,6 @@
             <w:insideH w:val="single" w:color="auto" w:sz="4" w:space="0"/>
             <w:insideV w:val="single" w:color="auto" w:sz="4" w:space="0"/>
           </w:tblBorders>
-          <w:tblCellMar>
-            <w:top w:w="0" w:type="dxa"/>
-            <w:left w:w="108" w:type="dxa"/>
-            <w:bottom w:w="0" w:type="dxa"/>
-            <w:right w:w="108" w:type="dxa"/>
-          </w:tblCellMar>
         </w:tblPrEx>
         <w:tc>
           <w:tcPr>
@@ -13603,12 +13603,6 @@
             <w:insideH w:val="single" w:color="auto" w:sz="4" w:space="0"/>
             <w:insideV w:val="single" w:color="auto" w:sz="4" w:space="0"/>
           </w:tblBorders>
-          <w:tblCellMar>
-            <w:top w:w="0" w:type="dxa"/>
-            <w:left w:w="108" w:type="dxa"/>
-            <w:bottom w:w="0" w:type="dxa"/>
-            <w:right w:w="108" w:type="dxa"/>
-          </w:tblCellMar>
         </w:tblPrEx>
         <w:tc>
           <w:tcPr>
@@ -34662,6 +34656,12 @@
             <w:insideH w:val="single" w:color="auto" w:sz="4" w:space="0"/>
             <w:insideV w:val="single" w:color="auto" w:sz="4" w:space="0"/>
           </w:tblBorders>
+          <w:tblCellMar>
+            <w:top w:w="0" w:type="dxa"/>
+            <w:left w:w="108" w:type="dxa"/>
+            <w:bottom w:w="0" w:type="dxa"/>
+            <w:right w:w="108" w:type="dxa"/>
+          </w:tblCellMar>
         </w:tblPrEx>
         <w:tc>
           <w:tcPr>
@@ -41170,12 +41170,6 @@
             <w:insideH w:val="single" w:color="auto" w:sz="4" w:space="0"/>
             <w:insideV w:val="single" w:color="auto" w:sz="4" w:space="0"/>
           </w:tblBorders>
-          <w:tblCellMar>
-            <w:top w:w="0" w:type="dxa"/>
-            <w:left w:w="108" w:type="dxa"/>
-            <w:bottom w:w="0" w:type="dxa"/>
-            <w:right w:w="108" w:type="dxa"/>
-          </w:tblCellMar>
         </w:tblPrEx>
         <w:trPr>
           <w:trHeight w:val="182" w:hRule="atLeast"/>
@@ -44514,6 +44508,8 @@
         </w:rPr>
         <w:t>cmake：</w:t>
       </w:r>
+      <w:bookmarkStart w:id="26" w:name="_GoBack"/>
+      <w:bookmarkEnd w:id="26"/>
     </w:p>
     <w:tbl>
       <w:tblPr>
@@ -44537,6 +44533,174 @@
         </w:tblCellMar>
       </w:tblPr>
       <w:tblGrid>
+        <w:gridCol w:w="1677"/>
+        <w:gridCol w:w="1905"/>
+      </w:tblGrid>
+      <w:tr>
+        <w:tblPrEx>
+          <w:tblBorders>
+            <w:top w:val="single" w:color="auto" w:sz="4" w:space="0"/>
+            <w:left w:val="single" w:color="auto" w:sz="4" w:space="0"/>
+            <w:bottom w:val="single" w:color="auto" w:sz="4" w:space="0"/>
+            <w:right w:val="single" w:color="auto" w:sz="4" w:space="0"/>
+            <w:insideH w:val="single" w:color="auto" w:sz="4" w:space="0"/>
+            <w:insideV w:val="single" w:color="auto" w:sz="4" w:space="0"/>
+          </w:tblBorders>
+          <w:tblCellMar>
+            <w:top w:w="0" w:type="dxa"/>
+            <w:left w:w="108" w:type="dxa"/>
+            <w:bottom w:w="0" w:type="dxa"/>
+            <w:right w:w="108" w:type="dxa"/>
+          </w:tblCellMar>
+        </w:tblPrEx>
+        <w:tc>
+          <w:tcPr>
+            <w:tcW w:w="0" w:type="auto"/>
+          </w:tcPr>
+          <w:p>
+            <w:pPr>
+              <w:numPr>
+                <w:ilvl w:val="0"/>
+                <w:numId w:val="0"/>
+              </w:numPr>
+              <w:jc w:val="left"/>
+              <w:rPr>
+                <w:rFonts w:hint="default" w:ascii="华文中宋" w:hAnsi="华文中宋" w:eastAsia="华文中宋" w:cs="华文中宋"/>
+                <w:b/>
+                <w:bCs/>
+                <w:color w:val="FF0000"/>
+                <w:sz w:val="21"/>
+                <w:szCs w:val="21"/>
+                <w:vertAlign w:val="baseline"/>
+                <w:lang w:val="en-US" w:eastAsia="zh-CN"/>
+              </w:rPr>
+            </w:pPr>
+            <w:r>
+              <w:rPr>
+                <w:rFonts w:hint="eastAsia" w:ascii="华文中宋" w:hAnsi="华文中宋" w:eastAsia="华文中宋" w:cs="华文中宋"/>
+                <w:b/>
+                <w:bCs/>
+                <w:color w:val="FF0000"/>
+                <w:sz w:val="21"/>
+                <w:szCs w:val="21"/>
+                <w:vertAlign w:val="baseline"/>
+                <w:lang w:val="en-US" w:eastAsia="zh-CN"/>
+              </w:rPr>
+              <w:t>cmake &lt;path&gt;</w:t>
+            </w:r>
+          </w:p>
+        </w:tc>
+        <w:tc>
+          <w:tcPr>
+            <w:tcW w:w="0" w:type="auto"/>
+          </w:tcPr>
+          <w:p>
+            <w:pPr>
+              <w:numPr>
+                <w:ilvl w:val="0"/>
+                <w:numId w:val="0"/>
+              </w:numPr>
+              <w:jc w:val="left"/>
+              <w:rPr>
+                <w:rFonts w:hint="default" w:ascii="华文中宋" w:hAnsi="华文中宋" w:eastAsia="华文中宋" w:cs="华文中宋"/>
+                <w:b/>
+                <w:bCs/>
+                <w:color w:val="ED7D31" w:themeColor="accent2"/>
+                <w:sz w:val="21"/>
+                <w:szCs w:val="21"/>
+                <w:vertAlign w:val="baseline"/>
+                <w:lang w:val="en-US" w:eastAsia="zh-CN"/>
+                <w14:textFill>
+                  <w14:solidFill>
+                    <w14:schemeClr w14:val="accent2"/>
+                  </w14:solidFill>
+                </w14:textFill>
+              </w:rPr>
+            </w:pPr>
+            <w:r>
+              <w:rPr>
+                <w:rFonts w:hint="eastAsia" w:ascii="华文中宋" w:hAnsi="华文中宋" w:eastAsia="华文中宋" w:cs="华文中宋"/>
+                <w:b/>
+                <w:bCs/>
+                <w:i w:val="0"/>
+                <w:caps w:val="0"/>
+                <w:color w:val="EA82F1"/>
+                <w:spacing w:val="7"/>
+                <w:sz w:val="21"/>
+                <w:szCs w:val="21"/>
+                <w:lang w:val="en-US" w:eastAsia="zh-CN"/>
+              </w:rPr>
+              <w:t>编译</w:t>
+            </w:r>
+            <w:r>
+              <w:rPr>
+                <w:rFonts w:hint="eastAsia" w:ascii="华文中宋" w:hAnsi="华文中宋" w:eastAsia="华文中宋" w:cs="华文中宋"/>
+                <w:b/>
+                <w:bCs/>
+                <w:color w:val="ED7D31" w:themeColor="accent2"/>
+                <w:sz w:val="21"/>
+                <w:szCs w:val="21"/>
+                <w:vertAlign w:val="baseline"/>
+                <w:lang w:val="en-US" w:eastAsia="zh-CN"/>
+                <w14:textFill>
+                  <w14:solidFill>
+                    <w14:schemeClr w14:val="accent2"/>
+                  </w14:solidFill>
+                </w14:textFill>
+              </w:rPr>
+              <w:t>CMake项目</w:t>
+            </w:r>
+          </w:p>
+        </w:tc>
+      </w:tr>
+    </w:tbl>
+    <w:p>
+      <w:pPr>
+        <w:numPr>
+          <w:ilvl w:val="0"/>
+          <w:numId w:val="0"/>
+        </w:numPr>
+        <w:jc w:val="left"/>
+        <w:rPr>
+          <w:rFonts w:hint="default" w:ascii="华文中宋" w:hAnsi="华文中宋" w:eastAsia="华文中宋" w:cs="华文中宋"/>
+          <w:b/>
+          <w:bCs/>
+          <w:color w:val="ED7D31" w:themeColor="accent2"/>
+          <w:sz w:val="21"/>
+          <w:szCs w:val="21"/>
+          <w:vertAlign w:val="baseline"/>
+          <w:lang w:val="en-US" w:eastAsia="zh-CN"/>
+          <w14:textFill>
+            <w14:solidFill>
+              <w14:schemeClr w14:val="accent2"/>
+            </w14:solidFill>
+          </w14:textFill>
+        </w:rPr>
+      </w:pPr>
+    </w:p>
+    <w:tbl>
+      <w:tblPr>
+        <w:tblStyle w:val="6"/>
+        <w:tblW w:w="0" w:type="auto"/>
+        <w:tblInd w:w="0" w:type="dxa"/>
+        <w:tblBorders>
+          <w:top w:val="single" w:color="auto" w:sz="4" w:space="0"/>
+          <w:left w:val="single" w:color="auto" w:sz="4" w:space="0"/>
+          <w:bottom w:val="single" w:color="auto" w:sz="4" w:space="0"/>
+          <w:right w:val="single" w:color="auto" w:sz="4" w:space="0"/>
+          <w:insideH w:val="single" w:color="auto" w:sz="4" w:space="0"/>
+          <w:insideV w:val="single" w:color="auto" w:sz="4" w:space="0"/>
+        </w:tblBorders>
+        <w:tblLayout w:type="autofit"/>
+        <w:tblCellMar>
+          <w:top w:w="0" w:type="dxa"/>
+          <w:left w:w="108" w:type="dxa"/>
+          <w:bottom w:w="0" w:type="dxa"/>
+          <w:right w:w="108" w:type="dxa"/>
+        </w:tblCellMar>
+      </w:tblPr>
+      <w:tblGrid>
+        <w:gridCol w:w="637"/>
         <w:gridCol w:w="5208"/>
         <w:gridCol w:w="1891"/>
       </w:tblGrid>
@@ -44560,7 +44724,7 @@
         <w:tc>
           <w:tcPr>
             <w:tcW w:w="0" w:type="auto"/>
-            <w:gridSpan w:val="2"/>
+            <w:gridSpan w:val="3"/>
             <w:vAlign w:val="center"/>
           </w:tcPr>
           <w:p>
@@ -44602,7 +44766,38 @@
                   </w14:solidFill>
                 </w14:textFill>
               </w:rPr>
-              <w:t>CMakeLists.txt</w:t>
+              <w:t>CMakeLists.txt (块注释：</w:t>
+            </w:r>
+            <w:r>
+              <w:rPr>
+                <w:rFonts w:hint="eastAsia" w:ascii="华文中宋" w:hAnsi="华文中宋" w:eastAsia="华文中宋" w:cs="华文中宋"/>
+                <w:b/>
+                <w:bCs/>
+                <w:color w:val="FF0000"/>
+                <w:sz w:val="21"/>
+                <w:szCs w:val="21"/>
+                <w:vertAlign w:val="baseline"/>
+                <w:lang w:val="en-US" w:eastAsia="zh-CN"/>
+              </w:rPr>
+              <w:t xml:space="preserve"># [[ &lt;text&gt; ]] </w:t>
+            </w:r>
+            <w:r>
+              <w:rPr>
+                <w:rFonts w:hint="eastAsia" w:ascii="华文中宋" w:hAnsi="华文中宋" w:eastAsia="华文中宋" w:cs="华文中宋"/>
+                <w:b/>
+                <w:bCs/>
+                <w:color w:val="ED7D31" w:themeColor="accent2"/>
+                <w:sz w:val="21"/>
+                <w:szCs w:val="21"/>
+                <w:vertAlign w:val="baseline"/>
+                <w:lang w:val="en-US" w:eastAsia="zh-CN"/>
+                <w14:textFill>
+                  <w14:solidFill>
+                    <w14:schemeClr w14:val="accent2"/>
+                  </w14:solidFill>
+                </w14:textFill>
+              </w:rPr>
+              <w:t>)</w:t>
             </w:r>
           </w:p>
         </w:tc>
@@ -44627,6 +44822,7 @@
         <w:tc>
           <w:tcPr>
             <w:tcW w:w="0" w:type="auto"/>
+            <w:vMerge w:val="restart"/>
             <w:vAlign w:val="center"/>
           </w:tcPr>
           <w:p>
@@ -44640,25 +44836,73 @@
                 <w:rFonts w:hint="default" w:ascii="华文中宋" w:hAnsi="华文中宋" w:eastAsia="华文中宋" w:cs="华文中宋"/>
                 <w:b/>
                 <w:bCs/>
-                <w:color w:val="FF0000"/>
-                <w:sz w:val="21"/>
-                <w:szCs w:val="21"/>
-                <w:vertAlign w:val="baseline"/>
-                <w:lang w:val="en-US" w:eastAsia="zh-CN"/>
-              </w:rPr>
-            </w:pPr>
-            <w:r>
-              <w:rPr>
-                <w:rFonts w:hint="eastAsia" w:ascii="华文中宋" w:hAnsi="华文中宋" w:eastAsia="华文中宋" w:cs="华文中宋"/>
-                <w:b/>
-                <w:bCs/>
-                <w:color w:val="FF0000"/>
-                <w:sz w:val="21"/>
-                <w:szCs w:val="21"/>
-                <w:vertAlign w:val="baseline"/>
-                <w:lang w:val="en-US" w:eastAsia="zh-CN"/>
-              </w:rPr>
-              <w:t>cmake_minimum_required(VERSION 2.8)</w:t>
+                <w:color w:val="ED7D31" w:themeColor="accent2"/>
+                <w:sz w:val="21"/>
+                <w:szCs w:val="21"/>
+                <w:vertAlign w:val="baseline"/>
+                <w:lang w:val="en-US" w:eastAsia="zh-CN"/>
+                <w14:textFill>
+                  <w14:solidFill>
+                    <w14:schemeClr w14:val="accent2"/>
+                  </w14:solidFill>
+                </w14:textFill>
+              </w:rPr>
+            </w:pPr>
+            <w:r>
+              <w:rPr>
+                <w:rFonts w:hint="eastAsia" w:ascii="华文中宋" w:hAnsi="华文中宋" w:eastAsia="华文中宋" w:cs="华文中宋"/>
+                <w:b/>
+                <w:bCs/>
+                <w:color w:val="ED7D31" w:themeColor="accent2"/>
+                <w:sz w:val="21"/>
+                <w:szCs w:val="21"/>
+                <w:vertAlign w:val="baseline"/>
+                <w:lang w:val="en-US" w:eastAsia="zh-CN"/>
+                <w14:textFill>
+                  <w14:solidFill>
+                    <w14:schemeClr w14:val="accent2"/>
+                  </w14:solidFill>
+                </w14:textFill>
+              </w:rPr>
+              <w:t>设置</w:t>
+            </w:r>
+          </w:p>
+        </w:tc>
+        <w:tc>
+          <w:tcPr>
+            <w:tcW w:w="0" w:type="auto"/>
+            <w:vAlign w:val="center"/>
+          </w:tcPr>
+          <w:p>
+            <w:pPr>
+              <w:numPr>
+                <w:ilvl w:val="0"/>
+                <w:numId w:val="0"/>
+              </w:numPr>
+              <w:jc w:val="left"/>
+              <w:rPr>
+                <w:rFonts w:hint="default" w:ascii="华文中宋" w:hAnsi="华文中宋" w:eastAsia="华文中宋" w:cs="华文中宋"/>
+                <w:b/>
+                <w:bCs/>
+                <w:color w:val="FF0000"/>
+                <w:sz w:val="21"/>
+                <w:szCs w:val="21"/>
+                <w:vertAlign w:val="baseline"/>
+                <w:lang w:val="en-US" w:eastAsia="zh-CN"/>
+              </w:rPr>
+            </w:pPr>
+            <w:r>
+              <w:rPr>
+                <w:rFonts w:hint="eastAsia" w:ascii="华文中宋" w:hAnsi="华文中宋" w:eastAsia="华文中宋" w:cs="华文中宋"/>
+                <w:b/>
+                <w:bCs/>
+                <w:color w:val="FF0000"/>
+                <w:sz w:val="21"/>
+                <w:szCs w:val="21"/>
+                <w:vertAlign w:val="baseline"/>
+                <w:lang w:val="en-US" w:eastAsia="zh-CN"/>
+              </w:rPr>
+              <w:t>cmake_minimum_required(VERSION 3.10)</w:t>
             </w:r>
           </w:p>
         </w:tc>
@@ -44741,6 +44985,37 @@
         <w:tc>
           <w:tcPr>
             <w:tcW w:w="0" w:type="auto"/>
+            <w:vMerge w:val="continue"/>
+            <w:vAlign w:val="center"/>
+          </w:tcPr>
+          <w:p>
+            <w:pPr>
+              <w:numPr>
+                <w:ilvl w:val="0"/>
+                <w:numId w:val="0"/>
+              </w:numPr>
+              <w:jc w:val="left"/>
+              <w:rPr>
+                <w:rFonts w:hint="eastAsia" w:ascii="华文中宋" w:hAnsi="华文中宋" w:eastAsia="华文中宋" w:cs="华文中宋"/>
+                <w:b/>
+                <w:bCs/>
+                <w:color w:val="ED7D31" w:themeColor="accent2"/>
+                <w:sz w:val="21"/>
+                <w:szCs w:val="21"/>
+                <w:vertAlign w:val="baseline"/>
+                <w:lang w:val="en-US" w:eastAsia="zh-CN"/>
+                <w14:textFill>
+                  <w14:solidFill>
+                    <w14:schemeClr w14:val="accent2"/>
+                  </w14:solidFill>
+                </w14:textFill>
+              </w:rPr>
+            </w:pPr>
+          </w:p>
+        </w:tc>
+        <w:tc>
+          <w:tcPr>
+            <w:tcW w:w="0" w:type="auto"/>
             <w:vAlign w:val="center"/>
           </w:tcPr>
           <w:p>
@@ -44860,6 +45135,7 @@
         <w:tc>
           <w:tcPr>
             <w:tcW w:w="0" w:type="auto"/>
+            <w:vMerge w:val="continue"/>
             <w:vAlign w:val="center"/>
           </w:tcPr>
           <w:p>
@@ -44870,29 +45146,21 @@
               </w:numPr>
               <w:jc w:val="left"/>
               <w:rPr>
-                <w:rFonts w:hint="default" w:ascii="华文中宋" w:hAnsi="华文中宋" w:eastAsia="华文中宋" w:cs="华文中宋"/>
-                <w:b/>
-                <w:bCs/>
-                <w:color w:val="FF0000"/>
-                <w:sz w:val="21"/>
-                <w:szCs w:val="21"/>
-                <w:vertAlign w:val="baseline"/>
-                <w:lang w:val="en-US" w:eastAsia="zh-CN"/>
-              </w:rPr>
-            </w:pPr>
-            <w:r>
-              <w:rPr>
-                <w:rFonts w:hint="eastAsia" w:ascii="华文中宋" w:hAnsi="华文中宋" w:eastAsia="华文中宋" w:cs="华文中宋"/>
-                <w:b/>
-                <w:bCs/>
-                <w:color w:val="FF0000"/>
-                <w:sz w:val="21"/>
-                <w:szCs w:val="21"/>
-                <w:vertAlign w:val="baseline"/>
-                <w:lang w:val="en-US" w:eastAsia="zh-CN"/>
-              </w:rPr>
-              <w:t>add_executable(&lt;exe&gt; &lt;*.cpp&gt;)</w:t>
-            </w:r>
+                <w:rFonts w:hint="eastAsia" w:ascii="华文中宋" w:hAnsi="华文中宋" w:eastAsia="华文中宋" w:cs="华文中宋"/>
+                <w:b/>
+                <w:bCs/>
+                <w:color w:val="ED7D31" w:themeColor="accent2"/>
+                <w:sz w:val="21"/>
+                <w:szCs w:val="21"/>
+                <w:vertAlign w:val="baseline"/>
+                <w:lang w:val="en-US" w:eastAsia="zh-CN"/>
+                <w14:textFill>
+                  <w14:solidFill>
+                    <w14:schemeClr w14:val="accent2"/>
+                  </w14:solidFill>
+                </w14:textFill>
+              </w:rPr>
+            </w:pPr>
           </w:p>
         </w:tc>
         <w:tc>
@@ -44911,51 +45179,43 @@
                 <w:rFonts w:hint="default" w:ascii="华文中宋" w:hAnsi="华文中宋" w:eastAsia="华文中宋" w:cs="华文中宋"/>
                 <w:b/>
                 <w:bCs/>
-                <w:color w:val="ED7D31" w:themeColor="accent2"/>
-                <w:sz w:val="21"/>
-                <w:szCs w:val="21"/>
-                <w:vertAlign w:val="baseline"/>
-                <w:lang w:val="en-US" w:eastAsia="zh-CN"/>
-                <w14:textFill>
-                  <w14:solidFill>
-                    <w14:schemeClr w14:val="accent2"/>
-                  </w14:solidFill>
-                </w14:textFill>
-              </w:rPr>
-            </w:pPr>
-            <w:r>
-              <w:rPr>
-                <w:rFonts w:hint="eastAsia" w:ascii="华文中宋" w:hAnsi="华文中宋" w:eastAsia="华文中宋" w:cs="华文中宋"/>
-                <w:b/>
-                <w:bCs/>
-                <w:color w:val="ED7D31" w:themeColor="accent2"/>
-                <w:sz w:val="21"/>
-                <w:szCs w:val="21"/>
-                <w:vertAlign w:val="baseline"/>
-                <w:lang w:val="en-US" w:eastAsia="zh-CN"/>
-                <w14:textFill>
-                  <w14:solidFill>
-                    <w14:schemeClr w14:val="accent2"/>
-                  </w14:solidFill>
-                </w14:textFill>
-              </w:rPr>
-              <w:t>生成</w:t>
-            </w:r>
-            <w:r>
-              <w:rPr>
-                <w:rFonts w:hint="eastAsia" w:ascii="华文中宋" w:hAnsi="华文中宋" w:eastAsia="华文中宋" w:cs="华文中宋"/>
-                <w:b/>
-                <w:bCs/>
-                <w:i w:val="0"/>
-                <w:caps w:val="0"/>
-                <w:color w:val="EA82F1"/>
-                <w:spacing w:val="7"/>
-                <w:sz w:val="21"/>
-                <w:szCs w:val="21"/>
-                <w:lang w:val="en-US" w:eastAsia="zh-CN"/>
-              </w:rPr>
-              <w:t>可执行文件</w:t>
-            </w:r>
+                <w:color w:val="FF0000"/>
+                <w:sz w:val="21"/>
+                <w:szCs w:val="21"/>
+                <w:vertAlign w:val="baseline"/>
+                <w:lang w:val="en-US" w:eastAsia="zh-CN"/>
+              </w:rPr>
+            </w:pPr>
+          </w:p>
+        </w:tc>
+        <w:tc>
+          <w:tcPr>
+            <w:tcW w:w="0" w:type="auto"/>
+            <w:vAlign w:val="center"/>
+          </w:tcPr>
+          <w:p>
+            <w:pPr>
+              <w:numPr>
+                <w:ilvl w:val="0"/>
+                <w:numId w:val="0"/>
+              </w:numPr>
+              <w:jc w:val="left"/>
+              <w:rPr>
+                <w:rFonts w:hint="default" w:ascii="华文中宋" w:hAnsi="华文中宋" w:eastAsia="华文中宋" w:cs="华文中宋"/>
+                <w:b/>
+                <w:bCs/>
+                <w:color w:val="ED7D31" w:themeColor="accent2"/>
+                <w:sz w:val="21"/>
+                <w:szCs w:val="21"/>
+                <w:vertAlign w:val="baseline"/>
+                <w:lang w:val="en-US" w:eastAsia="zh-CN"/>
+                <w14:textFill>
+                  <w14:solidFill>
+                    <w14:schemeClr w14:val="accent2"/>
+                  </w14:solidFill>
+                </w14:textFill>
+              </w:rPr>
+            </w:pPr>
           </w:p>
         </w:tc>
       </w:tr>
@@ -44976,6 +45236,526 @@
             <w:right w:w="108" w:type="dxa"/>
           </w:tblCellMar>
         </w:tblPrEx>
+        <w:tc>
+          <w:tcPr>
+            <w:tcW w:w="0" w:type="auto"/>
+            <w:vAlign w:val="center"/>
+          </w:tcPr>
+          <w:p>
+            <w:pPr>
+              <w:numPr>
+                <w:ilvl w:val="0"/>
+                <w:numId w:val="0"/>
+              </w:numPr>
+              <w:jc w:val="left"/>
+              <w:rPr>
+                <w:rFonts w:hint="default" w:ascii="华文中宋" w:hAnsi="华文中宋" w:eastAsia="华文中宋" w:cs="华文中宋"/>
+                <w:b/>
+                <w:bCs/>
+                <w:color w:val="ED7D31" w:themeColor="accent2"/>
+                <w:sz w:val="21"/>
+                <w:szCs w:val="21"/>
+                <w:vertAlign w:val="baseline"/>
+                <w:lang w:val="en-US" w:eastAsia="zh-CN"/>
+                <w14:textFill>
+                  <w14:solidFill>
+                    <w14:schemeClr w14:val="accent2"/>
+                  </w14:solidFill>
+                </w14:textFill>
+              </w:rPr>
+            </w:pPr>
+            <w:r>
+              <w:rPr>
+                <w:rFonts w:hint="eastAsia" w:ascii="华文中宋" w:hAnsi="华文中宋" w:eastAsia="华文中宋" w:cs="华文中宋"/>
+                <w:b/>
+                <w:bCs/>
+                <w:color w:val="ED7D31" w:themeColor="accent2"/>
+                <w:sz w:val="21"/>
+                <w:szCs w:val="21"/>
+                <w:vertAlign w:val="baseline"/>
+                <w:lang w:val="en-US" w:eastAsia="zh-CN"/>
+                <w14:textFill>
+                  <w14:solidFill>
+                    <w14:schemeClr w14:val="accent2"/>
+                  </w14:solidFill>
+                </w14:textFill>
+              </w:rPr>
+              <w:t>IO</w:t>
+            </w:r>
+          </w:p>
+        </w:tc>
+        <w:tc>
+          <w:tcPr>
+            <w:tcW w:w="0" w:type="auto"/>
+            <w:vAlign w:val="center"/>
+          </w:tcPr>
+          <w:p>
+            <w:pPr>
+              <w:numPr>
+                <w:ilvl w:val="0"/>
+                <w:numId w:val="0"/>
+              </w:numPr>
+              <w:ind w:left="0" w:leftChars="0" w:firstLine="0" w:firstLineChars="0"/>
+              <w:jc w:val="left"/>
+              <w:rPr>
+                <w:rFonts w:hint="eastAsia" w:ascii="华文中宋" w:hAnsi="华文中宋" w:eastAsia="华文中宋" w:cs="华文中宋"/>
+                <w:b/>
+                <w:bCs/>
+                <w:color w:val="FF0000"/>
+                <w:kern w:val="2"/>
+                <w:sz w:val="21"/>
+                <w:szCs w:val="21"/>
+                <w:vertAlign w:val="baseline"/>
+                <w:lang w:val="en-US" w:eastAsia="zh-CN" w:bidi="ar-SA"/>
+              </w:rPr>
+            </w:pPr>
+            <w:r>
+              <w:rPr>
+                <w:rFonts w:hint="eastAsia" w:ascii="华文中宋" w:hAnsi="华文中宋" w:eastAsia="华文中宋" w:cs="华文中宋"/>
+                <w:b/>
+                <w:bCs/>
+                <w:color w:val="FF0000"/>
+                <w:sz w:val="21"/>
+                <w:szCs w:val="21"/>
+                <w:vertAlign w:val="baseline"/>
+                <w:lang w:val="en-US" w:eastAsia="zh-CN"/>
+              </w:rPr>
+              <w:t>message("&lt;string&gt;")</w:t>
+            </w:r>
+          </w:p>
+        </w:tc>
+        <w:tc>
+          <w:tcPr>
+            <w:tcW w:w="0" w:type="auto"/>
+            <w:vAlign w:val="center"/>
+          </w:tcPr>
+          <w:p>
+            <w:pPr>
+              <w:numPr>
+                <w:ilvl w:val="0"/>
+                <w:numId w:val="0"/>
+              </w:numPr>
+              <w:ind w:left="0" w:leftChars="0" w:firstLine="0" w:firstLineChars="0"/>
+              <w:jc w:val="left"/>
+              <w:rPr>
+                <w:rFonts w:hint="eastAsia" w:ascii="华文中宋" w:hAnsi="华文中宋" w:eastAsia="华文中宋" w:cs="华文中宋"/>
+                <w:b/>
+                <w:bCs/>
+                <w:color w:val="ED7D31" w:themeColor="accent2"/>
+                <w:kern w:val="2"/>
+                <w:sz w:val="21"/>
+                <w:szCs w:val="21"/>
+                <w:vertAlign w:val="baseline"/>
+                <w:lang w:val="en-US" w:eastAsia="zh-CN" w:bidi="ar-SA"/>
+                <w14:textFill>
+                  <w14:solidFill>
+                    <w14:schemeClr w14:val="accent2"/>
+                  </w14:solidFill>
+                </w14:textFill>
+              </w:rPr>
+            </w:pPr>
+            <w:r>
+              <w:rPr>
+                <w:rFonts w:hint="eastAsia" w:ascii="华文中宋" w:hAnsi="华文中宋" w:eastAsia="华文中宋" w:cs="华文中宋"/>
+                <w:b/>
+                <w:bCs/>
+                <w:color w:val="ED7D31" w:themeColor="accent2"/>
+                <w:sz w:val="21"/>
+                <w:szCs w:val="21"/>
+                <w:vertAlign w:val="baseline"/>
+                <w:lang w:val="en-US" w:eastAsia="zh-CN"/>
+                <w14:textFill>
+                  <w14:solidFill>
+                    <w14:schemeClr w14:val="accent2"/>
+                  </w14:solidFill>
+                </w14:textFill>
+              </w:rPr>
+              <w:t>输出</w:t>
+            </w:r>
+            <w:r>
+              <w:rPr>
+                <w:rFonts w:hint="eastAsia" w:ascii="华文中宋" w:hAnsi="华文中宋" w:eastAsia="华文中宋" w:cs="华文中宋"/>
+                <w:b/>
+                <w:bCs/>
+                <w:i w:val="0"/>
+                <w:caps w:val="0"/>
+                <w:color w:val="EA82F1"/>
+                <w:spacing w:val="7"/>
+                <w:sz w:val="21"/>
+                <w:szCs w:val="21"/>
+                <w:lang w:val="en-US" w:eastAsia="zh-CN"/>
+              </w:rPr>
+              <w:t>信息</w:t>
+            </w:r>
+          </w:p>
+        </w:tc>
+      </w:tr>
+      <w:tr>
+        <w:tblPrEx>
+          <w:tblBorders>
+            <w:top w:val="single" w:color="auto" w:sz="4" w:space="0"/>
+            <w:left w:val="single" w:color="auto" w:sz="4" w:space="0"/>
+            <w:bottom w:val="single" w:color="auto" w:sz="4" w:space="0"/>
+            <w:right w:val="single" w:color="auto" w:sz="4" w:space="0"/>
+            <w:insideH w:val="single" w:color="auto" w:sz="4" w:space="0"/>
+            <w:insideV w:val="single" w:color="auto" w:sz="4" w:space="0"/>
+          </w:tblBorders>
+          <w:tblCellMar>
+            <w:top w:w="0" w:type="dxa"/>
+            <w:left w:w="108" w:type="dxa"/>
+            <w:bottom w:w="0" w:type="dxa"/>
+            <w:right w:w="108" w:type="dxa"/>
+          </w:tblCellMar>
+        </w:tblPrEx>
+        <w:tc>
+          <w:tcPr>
+            <w:tcW w:w="0" w:type="auto"/>
+            <w:vMerge w:val="restart"/>
+            <w:vAlign w:val="center"/>
+          </w:tcPr>
+          <w:p>
+            <w:pPr>
+              <w:numPr>
+                <w:ilvl w:val="0"/>
+                <w:numId w:val="0"/>
+              </w:numPr>
+              <w:jc w:val="left"/>
+              <w:rPr>
+                <w:rFonts w:hint="default" w:ascii="华文中宋" w:hAnsi="华文中宋" w:eastAsia="华文中宋" w:cs="华文中宋"/>
+                <w:b/>
+                <w:bCs/>
+                <w:color w:val="ED7D31" w:themeColor="accent2"/>
+                <w:sz w:val="21"/>
+                <w:szCs w:val="21"/>
+                <w:vertAlign w:val="baseline"/>
+                <w:lang w:val="en-US" w:eastAsia="zh-CN"/>
+                <w14:textFill>
+                  <w14:solidFill>
+                    <w14:schemeClr w14:val="accent2"/>
+                  </w14:solidFill>
+                </w14:textFill>
+              </w:rPr>
+            </w:pPr>
+            <w:r>
+              <w:rPr>
+                <w:rFonts w:hint="eastAsia" w:ascii="华文中宋" w:hAnsi="华文中宋" w:eastAsia="华文中宋" w:cs="华文中宋"/>
+                <w:b/>
+                <w:bCs/>
+                <w:color w:val="ED7D31" w:themeColor="accent2"/>
+                <w:sz w:val="21"/>
+                <w:szCs w:val="21"/>
+                <w:vertAlign w:val="baseline"/>
+                <w:lang w:val="en-US" w:eastAsia="zh-CN"/>
+                <w14:textFill>
+                  <w14:solidFill>
+                    <w14:schemeClr w14:val="accent2"/>
+                  </w14:solidFill>
+                </w14:textFill>
+              </w:rPr>
+              <w:t>链接</w:t>
+            </w:r>
+          </w:p>
+        </w:tc>
+        <w:tc>
+          <w:tcPr>
+            <w:tcW w:w="0" w:type="auto"/>
+            <w:vAlign w:val="center"/>
+          </w:tcPr>
+          <w:p>
+            <w:pPr>
+              <w:numPr>
+                <w:ilvl w:val="0"/>
+                <w:numId w:val="0"/>
+              </w:numPr>
+              <w:jc w:val="left"/>
+              <w:rPr>
+                <w:rFonts w:hint="default" w:ascii="华文中宋" w:hAnsi="华文中宋" w:eastAsia="华文中宋" w:cs="华文中宋"/>
+                <w:b/>
+                <w:bCs/>
+                <w:color w:val="FF0000"/>
+                <w:sz w:val="21"/>
+                <w:szCs w:val="21"/>
+                <w:vertAlign w:val="baseline"/>
+                <w:lang w:val="en-US" w:eastAsia="zh-CN"/>
+              </w:rPr>
+            </w:pPr>
+            <w:r>
+              <w:rPr>
+                <w:rFonts w:hint="eastAsia" w:ascii="华文中宋" w:hAnsi="华文中宋" w:eastAsia="华文中宋" w:cs="华文中宋"/>
+                <w:b/>
+                <w:bCs/>
+                <w:color w:val="FF0000"/>
+                <w:sz w:val="21"/>
+                <w:szCs w:val="21"/>
+                <w:vertAlign w:val="baseline"/>
+                <w:lang w:val="en-US" w:eastAsia="zh-CN"/>
+              </w:rPr>
+              <w:t>find_package(&lt;pkg&gt; REQUIRED)</w:t>
+            </w:r>
+          </w:p>
+        </w:tc>
+        <w:tc>
+          <w:tcPr>
+            <w:tcW w:w="0" w:type="auto"/>
+            <w:vAlign w:val="center"/>
+          </w:tcPr>
+          <w:p>
+            <w:pPr>
+              <w:numPr>
+                <w:ilvl w:val="0"/>
+                <w:numId w:val="0"/>
+              </w:numPr>
+              <w:jc w:val="left"/>
+              <w:rPr>
+                <w:rFonts w:hint="default" w:ascii="华文中宋" w:hAnsi="华文中宋" w:eastAsia="华文中宋" w:cs="华文中宋"/>
+                <w:b/>
+                <w:bCs/>
+                <w:color w:val="ED7D31" w:themeColor="accent2"/>
+                <w:sz w:val="21"/>
+                <w:szCs w:val="21"/>
+                <w:vertAlign w:val="baseline"/>
+                <w:lang w:val="en-US" w:eastAsia="zh-CN"/>
+                <w14:textFill>
+                  <w14:solidFill>
+                    <w14:schemeClr w14:val="accent2"/>
+                  </w14:solidFill>
+                </w14:textFill>
+              </w:rPr>
+            </w:pPr>
+            <w:r>
+              <w:rPr>
+                <w:rFonts w:hint="eastAsia" w:ascii="华文中宋" w:hAnsi="华文中宋" w:eastAsia="华文中宋" w:cs="华文中宋"/>
+                <w:b/>
+                <w:bCs/>
+                <w:color w:val="ED7D31" w:themeColor="accent2"/>
+                <w:sz w:val="21"/>
+                <w:szCs w:val="21"/>
+                <w:vertAlign w:val="baseline"/>
+                <w:lang w:val="en-US" w:eastAsia="zh-CN"/>
+                <w14:textFill>
+                  <w14:solidFill>
+                    <w14:schemeClr w14:val="accent2"/>
+                  </w14:solidFill>
+                </w14:textFill>
+              </w:rPr>
+              <w:t>检查</w:t>
+            </w:r>
+            <w:r>
+              <w:rPr>
+                <w:rFonts w:hint="eastAsia" w:ascii="华文中宋" w:hAnsi="华文中宋" w:eastAsia="华文中宋" w:cs="华文中宋"/>
+                <w:b/>
+                <w:bCs/>
+                <w:i w:val="0"/>
+                <w:caps w:val="0"/>
+                <w:color w:val="EA82F1"/>
+                <w:spacing w:val="7"/>
+                <w:sz w:val="21"/>
+                <w:szCs w:val="21"/>
+                <w:lang w:val="en-US" w:eastAsia="zh-CN"/>
+              </w:rPr>
+              <w:t>依赖包</w:t>
+            </w:r>
+          </w:p>
+        </w:tc>
+      </w:tr>
+      <w:tr>
+        <w:tblPrEx>
+          <w:tblBorders>
+            <w:top w:val="single" w:color="auto" w:sz="4" w:space="0"/>
+            <w:left w:val="single" w:color="auto" w:sz="4" w:space="0"/>
+            <w:bottom w:val="single" w:color="auto" w:sz="4" w:space="0"/>
+            <w:right w:val="single" w:color="auto" w:sz="4" w:space="0"/>
+            <w:insideH w:val="single" w:color="auto" w:sz="4" w:space="0"/>
+            <w:insideV w:val="single" w:color="auto" w:sz="4" w:space="0"/>
+          </w:tblBorders>
+          <w:tblCellMar>
+            <w:top w:w="0" w:type="dxa"/>
+            <w:left w:w="108" w:type="dxa"/>
+            <w:bottom w:w="0" w:type="dxa"/>
+            <w:right w:w="108" w:type="dxa"/>
+          </w:tblCellMar>
+        </w:tblPrEx>
+        <w:tc>
+          <w:tcPr>
+            <w:tcW w:w="0" w:type="auto"/>
+            <w:vMerge w:val="continue"/>
+            <w:vAlign w:val="center"/>
+          </w:tcPr>
+          <w:p>
+            <w:pPr>
+              <w:numPr>
+                <w:ilvl w:val="0"/>
+                <w:numId w:val="0"/>
+              </w:numPr>
+              <w:jc w:val="left"/>
+              <w:rPr>
+                <w:rFonts w:hint="default" w:ascii="华文中宋" w:hAnsi="华文中宋" w:eastAsia="华文中宋" w:cs="华文中宋"/>
+                <w:b/>
+                <w:bCs/>
+                <w:color w:val="ED7D31" w:themeColor="accent2"/>
+                <w:sz w:val="21"/>
+                <w:szCs w:val="21"/>
+                <w:vertAlign w:val="baseline"/>
+                <w:lang w:val="en-US" w:eastAsia="zh-CN"/>
+                <w14:textFill>
+                  <w14:solidFill>
+                    <w14:schemeClr w14:val="accent2"/>
+                  </w14:solidFill>
+                </w14:textFill>
+              </w:rPr>
+            </w:pPr>
+          </w:p>
+        </w:tc>
+        <w:tc>
+          <w:tcPr>
+            <w:tcW w:w="0" w:type="auto"/>
+            <w:vAlign w:val="center"/>
+          </w:tcPr>
+          <w:p>
+            <w:pPr>
+              <w:numPr>
+                <w:ilvl w:val="0"/>
+                <w:numId w:val="0"/>
+              </w:numPr>
+              <w:jc w:val="left"/>
+              <w:rPr>
+                <w:rFonts w:hint="default" w:ascii="华文中宋" w:hAnsi="华文中宋" w:eastAsia="华文中宋" w:cs="华文中宋"/>
+                <w:b/>
+                <w:bCs/>
+                <w:color w:val="FF0000"/>
+                <w:sz w:val="21"/>
+                <w:szCs w:val="21"/>
+                <w:vertAlign w:val="baseline"/>
+                <w:lang w:val="en-US" w:eastAsia="zh-CN"/>
+              </w:rPr>
+            </w:pPr>
+            <w:r>
+              <w:rPr>
+                <w:rFonts w:hint="eastAsia" w:ascii="华文中宋" w:hAnsi="华文中宋" w:eastAsia="华文中宋" w:cs="华文中宋"/>
+                <w:b/>
+                <w:bCs/>
+                <w:color w:val="FF0000"/>
+                <w:sz w:val="21"/>
+                <w:szCs w:val="21"/>
+                <w:vertAlign w:val="baseline"/>
+                <w:lang w:val="en-US" w:eastAsia="zh-CN"/>
+              </w:rPr>
+              <w:t>add_executable(stem&gt; &lt;*.cpp&gt;)</w:t>
+            </w:r>
+          </w:p>
+        </w:tc>
+        <w:tc>
+          <w:tcPr>
+            <w:tcW w:w="0" w:type="auto"/>
+            <w:vAlign w:val="center"/>
+          </w:tcPr>
+          <w:p>
+            <w:pPr>
+              <w:numPr>
+                <w:ilvl w:val="0"/>
+                <w:numId w:val="0"/>
+              </w:numPr>
+              <w:jc w:val="left"/>
+              <w:rPr>
+                <w:rFonts w:hint="default" w:ascii="华文中宋" w:hAnsi="华文中宋" w:eastAsia="华文中宋" w:cs="华文中宋"/>
+                <w:b/>
+                <w:bCs/>
+                <w:color w:val="ED7D31" w:themeColor="accent2"/>
+                <w:sz w:val="21"/>
+                <w:szCs w:val="21"/>
+                <w:vertAlign w:val="baseline"/>
+                <w:lang w:val="en-US" w:eastAsia="zh-CN"/>
+                <w14:textFill>
+                  <w14:solidFill>
+                    <w14:schemeClr w14:val="accent2"/>
+                  </w14:solidFill>
+                </w14:textFill>
+              </w:rPr>
+            </w:pPr>
+            <w:r>
+              <w:rPr>
+                <w:rFonts w:hint="eastAsia" w:ascii="华文中宋" w:hAnsi="华文中宋" w:eastAsia="华文中宋" w:cs="华文中宋"/>
+                <w:b/>
+                <w:bCs/>
+                <w:color w:val="ED7D31" w:themeColor="accent2"/>
+                <w:sz w:val="21"/>
+                <w:szCs w:val="21"/>
+                <w:vertAlign w:val="baseline"/>
+                <w:lang w:val="en-US" w:eastAsia="zh-CN"/>
+                <w14:textFill>
+                  <w14:solidFill>
+                    <w14:schemeClr w14:val="accent2"/>
+                  </w14:solidFill>
+                </w14:textFill>
+              </w:rPr>
+              <w:t>生成</w:t>
+            </w:r>
+            <w:r>
+              <w:rPr>
+                <w:rFonts w:hint="eastAsia" w:ascii="华文中宋" w:hAnsi="华文中宋" w:eastAsia="华文中宋" w:cs="华文中宋"/>
+                <w:b/>
+                <w:bCs/>
+                <w:i w:val="0"/>
+                <w:caps w:val="0"/>
+                <w:color w:val="EA82F1"/>
+                <w:spacing w:val="7"/>
+                <w:sz w:val="21"/>
+                <w:szCs w:val="21"/>
+                <w:lang w:val="en-US" w:eastAsia="zh-CN"/>
+              </w:rPr>
+              <w:t>可执行文件</w:t>
+            </w:r>
+          </w:p>
+        </w:tc>
+      </w:tr>
+      <w:tr>
+        <w:tblPrEx>
+          <w:tblBorders>
+            <w:top w:val="single" w:color="auto" w:sz="4" w:space="0"/>
+            <w:left w:val="single" w:color="auto" w:sz="4" w:space="0"/>
+            <w:bottom w:val="single" w:color="auto" w:sz="4" w:space="0"/>
+            <w:right w:val="single" w:color="auto" w:sz="4" w:space="0"/>
+            <w:insideH w:val="single" w:color="auto" w:sz="4" w:space="0"/>
+            <w:insideV w:val="single" w:color="auto" w:sz="4" w:space="0"/>
+          </w:tblBorders>
+          <w:tblCellMar>
+            <w:top w:w="0" w:type="dxa"/>
+            <w:left w:w="108" w:type="dxa"/>
+            <w:bottom w:w="0" w:type="dxa"/>
+            <w:right w:w="108" w:type="dxa"/>
+          </w:tblCellMar>
+        </w:tblPrEx>
+        <w:tc>
+          <w:tcPr>
+            <w:tcW w:w="0" w:type="auto"/>
+            <w:vMerge w:val="continue"/>
+            <w:vAlign w:val="center"/>
+          </w:tcPr>
+          <w:p>
+            <w:pPr>
+              <w:numPr>
+                <w:ilvl w:val="0"/>
+                <w:numId w:val="0"/>
+              </w:numPr>
+              <w:jc w:val="left"/>
+              <w:rPr>
+                <w:rFonts w:hint="eastAsia" w:ascii="华文中宋" w:hAnsi="华文中宋" w:eastAsia="华文中宋" w:cs="华文中宋"/>
+                <w:b/>
+                <w:bCs/>
+                <w:color w:val="ED7D31" w:themeColor="accent2"/>
+                <w:sz w:val="21"/>
+                <w:szCs w:val="21"/>
+                <w:vertAlign w:val="baseline"/>
+                <w:lang w:val="en-US" w:eastAsia="zh-CN"/>
+                <w14:textFill>
+                  <w14:solidFill>
+                    <w14:schemeClr w14:val="accent2"/>
+                  </w14:solidFill>
+                </w14:textFill>
+              </w:rPr>
+            </w:pPr>
+          </w:p>
+        </w:tc>
         <w:tc>
           <w:tcPr>
             <w:tcW w:w="0" w:type="auto"/>
@@ -45142,7 +45922,9 @@
         </w:tblBorders>
         <w:tblLayout w:type="autofit"/>
         <w:tblCellMar>
+          <w:top w:w="0" w:type="dxa"/>
           <w:left w:w="108" w:type="dxa"/>
+          <w:bottom w:w="0" w:type="dxa"/>
           <w:right w:w="108" w:type="dxa"/>
         </w:tblCellMar>
       </w:tblPr>
@@ -45161,7 +45943,9 @@
             <w:insideV w:val="single" w:color="auto" w:sz="4" w:space="0"/>
           </w:tblBorders>
           <w:tblCellMar>
+            <w:top w:w="0" w:type="dxa"/>
             <w:left w:w="108" w:type="dxa"/>
+            <w:bottom w:w="0" w:type="dxa"/>
             <w:right w:w="108" w:type="dxa"/>
           </w:tblCellMar>
         </w:tblPrEx>
@@ -45273,8 +46057,6 @@
           <w:lang w:val="en-US" w:eastAsia="zh-CN"/>
         </w:rPr>
       </w:pPr>
-      <w:bookmarkStart w:id="26" w:name="_GoBack"/>
-      <w:bookmarkEnd w:id="26"/>
     </w:p>
     <w:sectPr>
       <w:pgSz w:w="11906" w:h="16838"/>

</xml_diff>

<commit_message>
update on 2023-11-24 15:21:29.906960
</commit_message>
<xml_diff>
--- a/cpp 编程基础.docx
+++ b/cpp 编程基础.docx
@@ -2270,6 +2270,12 @@
             <w:insideH w:val="single" w:color="auto" w:sz="4" w:space="0"/>
             <w:insideV w:val="single" w:color="auto" w:sz="4" w:space="0"/>
           </w:tblBorders>
+          <w:tblCellMar>
+            <w:top w:w="0" w:type="dxa"/>
+            <w:left w:w="108" w:type="dxa"/>
+            <w:bottom w:w="0" w:type="dxa"/>
+            <w:right w:w="108" w:type="dxa"/>
+          </w:tblCellMar>
         </w:tblPrEx>
         <w:trPr>
           <w:trHeight w:val="151" w:hRule="atLeast"/>
@@ -18910,6 +18916,12 @@
             <w:insideH w:val="single" w:color="auto" w:sz="4" w:space="0"/>
             <w:insideV w:val="single" w:color="auto" w:sz="4" w:space="0"/>
           </w:tblBorders>
+          <w:tblCellMar>
+            <w:top w:w="0" w:type="dxa"/>
+            <w:left w:w="108" w:type="dxa"/>
+            <w:bottom w:w="0" w:type="dxa"/>
+            <w:right w:w="108" w:type="dxa"/>
+          </w:tblCellMar>
         </w:tblPrEx>
         <w:trPr>
           <w:trHeight w:val="90" w:hRule="atLeast"/>
@@ -19864,6 +19876,12 @@
             <w:insideH w:val="single" w:color="auto" w:sz="4" w:space="0"/>
             <w:insideV w:val="single" w:color="auto" w:sz="4" w:space="0"/>
           </w:tblBorders>
+          <w:tblCellMar>
+            <w:top w:w="0" w:type="dxa"/>
+            <w:left w:w="108" w:type="dxa"/>
+            <w:bottom w:w="0" w:type="dxa"/>
+            <w:right w:w="108" w:type="dxa"/>
+          </w:tblCellMar>
         </w:tblPrEx>
         <w:trPr>
           <w:trHeight w:val="307" w:hRule="atLeast"/>
@@ -21752,12 +21770,6 @@
             <w:insideH w:val="single" w:color="auto" w:sz="4" w:space="0"/>
             <w:insideV w:val="single" w:color="auto" w:sz="4" w:space="0"/>
           </w:tblBorders>
-          <w:tblCellMar>
-            <w:top w:w="0" w:type="dxa"/>
-            <w:left w:w="108" w:type="dxa"/>
-            <w:bottom w:w="0" w:type="dxa"/>
-            <w:right w:w="108" w:type="dxa"/>
-          </w:tblCellMar>
         </w:tblPrEx>
         <w:trPr>
           <w:trHeight w:val="90" w:hRule="atLeast"/>
@@ -38747,12 +38759,6 @@
             <w:insideH w:val="single" w:color="auto" w:sz="4" w:space="0"/>
             <w:insideV w:val="single" w:color="auto" w:sz="4" w:space="0"/>
           </w:tblBorders>
-          <w:tblCellMar>
-            <w:top w:w="0" w:type="dxa"/>
-            <w:left w:w="108" w:type="dxa"/>
-            <w:bottom w:w="0" w:type="dxa"/>
-            <w:right w:w="108" w:type="dxa"/>
-          </w:tblCellMar>
         </w:tblPrEx>
         <w:trPr>
           <w:trHeight w:val="182" w:hRule="atLeast"/>
@@ -44413,6 +44419,12 @@
             <w:insideH w:val="single" w:color="auto" w:sz="4" w:space="0"/>
             <w:insideV w:val="single" w:color="auto" w:sz="4" w:space="0"/>
           </w:tblBorders>
+          <w:tblCellMar>
+            <w:top w:w="0" w:type="dxa"/>
+            <w:left w:w="108" w:type="dxa"/>
+            <w:bottom w:w="0" w:type="dxa"/>
+            <w:right w:w="108" w:type="dxa"/>
+          </w:tblCellMar>
         </w:tblPrEx>
         <w:tc>
           <w:tcPr>
@@ -44587,6 +44599,14 @@
       </w:tblGrid>
       <w:tr>
         <w:tblPrEx>
+          <w:tblBorders>
+            <w:top w:val="single" w:color="auto" w:sz="4" w:space="0"/>
+            <w:left w:val="single" w:color="auto" w:sz="4" w:space="0"/>
+            <w:bottom w:val="single" w:color="auto" w:sz="4" w:space="0"/>
+            <w:right w:val="single" w:color="auto" w:sz="4" w:space="0"/>
+            <w:insideH w:val="single" w:color="auto" w:sz="4" w:space="0"/>
+            <w:insideV w:val="single" w:color="auto" w:sz="4" w:space="0"/>
+          </w:tblBorders>
           <w:tblCellMar>
             <w:top w:w="0" w:type="dxa"/>
             <w:left w:w="108" w:type="dxa"/>
@@ -46425,7 +46445,7 @@
                   </w14:solidFill>
                 </w14:textFill>
               </w:rPr>
-              <w:t>链接</w:t>
+              <w:t>搜索</w:t>
             </w:r>
           </w:p>
         </w:tc>
@@ -46443,29 +46463,42 @@
               <w:ind w:left="0" w:leftChars="0" w:firstLine="0" w:firstLineChars="0"/>
               <w:jc w:val="left"/>
               <w:rPr>
+                <w:rFonts w:hint="eastAsia" w:ascii="华文中宋" w:hAnsi="华文中宋" w:eastAsia="华文中宋" w:cs="华文中宋"/>
+                <w:b/>
+                <w:bCs/>
+                <w:color w:val="FF0000"/>
+                <w:kern w:val="2"/>
+                <w:sz w:val="21"/>
+                <w:szCs w:val="21"/>
+                <w:vertAlign w:val="baseline"/>
+                <w:lang w:val="en-US" w:eastAsia="zh-CN" w:bidi="ar-SA"/>
+              </w:rPr>
+            </w:pPr>
+            <w:r>
+              <w:rPr>
                 <w:rFonts w:hint="default" w:ascii="华文中宋" w:hAnsi="华文中宋" w:eastAsia="华文中宋" w:cs="华文中宋"/>
                 <w:b/>
                 <w:bCs/>
                 <w:color w:val="FF0000"/>
-                <w:kern w:val="2"/>
-                <w:sz w:val="21"/>
-                <w:szCs w:val="21"/>
-                <w:vertAlign w:val="baseline"/>
-                <w:lang w:val="en-US" w:eastAsia="zh-CN" w:bidi="ar-SA"/>
-              </w:rPr>
-            </w:pPr>
-            <w:r>
-              <w:rPr>
-                <w:rFonts w:hint="eastAsia" w:ascii="华文中宋" w:hAnsi="华文中宋" w:eastAsia="华文中宋" w:cs="华文中宋"/>
-                <w:b/>
-                <w:bCs/>
-                <w:color w:val="FF0000"/>
-                <w:sz w:val="21"/>
-                <w:szCs w:val="21"/>
-                <w:vertAlign w:val="baseline"/>
-                <w:lang w:val="en-US" w:eastAsia="zh-CN"/>
-              </w:rPr>
-              <w:t>add_executable(stem&gt; &lt;*.cpp&gt;)</w:t>
+                <w:sz w:val="21"/>
+                <w:szCs w:val="21"/>
+                <w:vertAlign w:val="baseline"/>
+                <w:lang w:val="en-US" w:eastAsia="zh-CN"/>
+              </w:rPr>
+              <w:t>aux_source_directory</w:t>
+            </w:r>
+            <w:r>
+              <w:rPr>
+                <w:rFonts w:hint="eastAsia" w:ascii="华文中宋" w:hAnsi="华文中宋" w:eastAsia="华文中宋" w:cs="华文中宋"/>
+                <w:b/>
+                <w:bCs/>
+                <w:color w:val="FF0000"/>
+                <w:sz w:val="21"/>
+                <w:szCs w:val="21"/>
+                <w:vertAlign w:val="baseline"/>
+                <w:lang w:val="en-US" w:eastAsia="zh-CN"/>
+              </w:rPr>
+              <w:t>(&lt;path&gt; &lt;var&gt;)</w:t>
             </w:r>
           </w:p>
         </w:tc>
@@ -46483,7 +46516,7 @@
               <w:ind w:left="0" w:leftChars="0" w:firstLine="0" w:firstLineChars="0"/>
               <w:jc w:val="left"/>
               <w:rPr>
-                <w:rFonts w:hint="default" w:ascii="华文中宋" w:hAnsi="华文中宋" w:eastAsia="华文中宋" w:cs="华文中宋"/>
+                <w:rFonts w:hint="eastAsia" w:ascii="华文中宋" w:hAnsi="华文中宋" w:eastAsia="华文中宋" w:cs="华文中宋"/>
                 <w:b/>
                 <w:bCs/>
                 <w:color w:val="ED7D31" w:themeColor="accent2"/>
@@ -46515,7 +46548,7 @@
                   </w14:solidFill>
                 </w14:textFill>
               </w:rPr>
-              <w:t>生成</w:t>
+              <w:t>输出</w:t>
             </w:r>
             <w:r>
               <w:rPr>
@@ -46530,7 +46563,7 @@
                 <w:szCs w:val="21"/>
                 <w:lang w:val="en-US" w:eastAsia="zh-CN"/>
               </w:rPr>
-              <w:t>可执行文件</w:t>
+              <w:t>源文件列表</w:t>
             </w:r>
           </w:p>
         </w:tc>
@@ -46556,6 +46589,7 @@
           <w:tcPr>
             <w:tcW w:w="0" w:type="auto"/>
             <w:vMerge w:val="continue"/>
+            <w:tcBorders/>
             <w:vAlign w:val="center"/>
           </w:tcPr>
           <w:p>
@@ -46618,7 +46652,7 @@
                 <w:vertAlign w:val="baseline"/>
                 <w:lang w:val="en-US" w:eastAsia="zh-CN"/>
               </w:rPr>
-              <w:t>include_directories(&lt;path&gt;)</w:t>
+              <w:t>file({GLOB | GLOB_RECURSE} &lt;var&gt; &lt;glob-pat&gt;)</w:t>
             </w:r>
           </w:p>
         </w:tc>
@@ -46667,7 +46701,7 @@
                   </w14:solidFill>
                 </w14:textFill>
               </w:rPr>
-              <w:t>添加</w:t>
+              <w:t>输出</w:t>
             </w:r>
             <w:r>
               <w:rPr>
@@ -46682,22 +46716,7 @@
                 <w:szCs w:val="21"/>
                 <w:lang w:val="en-US" w:eastAsia="zh-CN"/>
               </w:rPr>
-              <w:t>头</w:t>
-            </w:r>
-            <w:r>
-              <w:rPr>
-                <w:rFonts w:hint="eastAsia" w:ascii="华文中宋" w:hAnsi="华文中宋" w:eastAsia="华文中宋" w:cs="华文中宋"/>
-                <w:b/>
-                <w:bCs/>
-                <w:i w:val="0"/>
-                <w:caps w:val="0"/>
-                <w:color w:val="EA82F1"/>
-                <w:spacing w:val="7"/>
-                <w:sz w:val="21"/>
-                <w:szCs w:val="21"/>
-                <w:lang w:val="en-US" w:eastAsia="zh-CN"/>
-              </w:rPr>
-              <w:t>文件搜索路径</w:t>
+              <w:t>匹配文件列表</w:t>
             </w:r>
           </w:p>
         </w:tc>
@@ -46719,10 +46738,14 @@
             <w:right w:w="108" w:type="dxa"/>
           </w:tblCellMar>
         </w:tblPrEx>
+        <w:trPr>
+          <w:trHeight w:val="236" w:hRule="atLeast"/>
+        </w:trPr>
         <w:tc>
           <w:tcPr>
             <w:tcW w:w="0" w:type="auto"/>
             <w:vMerge w:val="continue"/>
+            <w:tcBorders/>
             <w:vAlign w:val="center"/>
           </w:tcPr>
           <w:p>
@@ -46733,7 +46756,7 @@
               </w:numPr>
               <w:jc w:val="left"/>
               <w:rPr>
-                <w:rFonts w:hint="default" w:ascii="华文中宋" w:hAnsi="华文中宋" w:eastAsia="华文中宋" w:cs="华文中宋"/>
+                <w:rFonts w:hint="eastAsia" w:ascii="华文中宋" w:hAnsi="华文中宋" w:eastAsia="华文中宋" w:cs="华文中宋"/>
                 <w:b/>
                 <w:bCs/>
                 <w:color w:val="ED7D31" w:themeColor="accent2"/>
@@ -46764,7 +46787,7 @@
               <w:ind w:left="0" w:leftChars="0" w:firstLine="0" w:firstLineChars="0"/>
               <w:jc w:val="left"/>
               <w:rPr>
-                <w:rFonts w:hint="default" w:ascii="华文中宋" w:hAnsi="华文中宋" w:eastAsia="华文中宋" w:cs="华文中宋"/>
+                <w:rFonts w:hint="eastAsia" w:ascii="华文中宋" w:hAnsi="华文中宋" w:eastAsia="华文中宋" w:cs="华文中宋"/>
                 <w:b/>
                 <w:bCs/>
                 <w:color w:val="FF0000"/>
@@ -46786,7 +46809,7 @@
                 <w:vertAlign w:val="baseline"/>
                 <w:lang w:val="en-US" w:eastAsia="zh-CN"/>
               </w:rPr>
-              <w:t>add_library(&lt;lib&gt; {STATIC | SHARED} &lt;*.cpp&gt;...)</w:t>
+              <w:t>include_directories(&lt;path&gt;...)</w:t>
             </w:r>
           </w:p>
         </w:tc>
@@ -46804,7 +46827,7 @@
               <w:ind w:left="0" w:leftChars="0" w:firstLine="0" w:firstLineChars="0"/>
               <w:jc w:val="left"/>
               <w:rPr>
-                <w:rFonts w:hint="default" w:ascii="华文中宋" w:hAnsi="华文中宋" w:eastAsia="华文中宋" w:cs="华文中宋"/>
+                <w:rFonts w:hint="eastAsia" w:ascii="华文中宋" w:hAnsi="华文中宋" w:eastAsia="华文中宋" w:cs="华文中宋"/>
                 <w:b/>
                 <w:bCs/>
                 <w:color w:val="ED7D31" w:themeColor="accent2"/>
@@ -46836,7 +46859,7 @@
                   </w14:solidFill>
                 </w14:textFill>
               </w:rPr>
-              <w:t>生成</w:t>
+              <w:t>添加</w:t>
             </w:r>
             <w:r>
               <w:rPr>
@@ -46851,7 +46874,7 @@
                 <w:szCs w:val="21"/>
                 <w:lang w:val="en-US" w:eastAsia="zh-CN"/>
               </w:rPr>
-              <w:t>静态/共享库</w:t>
+              <w:t>头文件搜索路径</w:t>
             </w:r>
           </w:p>
         </w:tc>
@@ -46877,54 +46900,7 @@
           <w:tcPr>
             <w:tcW w:w="0" w:type="auto"/>
             <w:vMerge w:val="restart"/>
-            <w:vAlign w:val="center"/>
-          </w:tcPr>
-          <w:p>
-            <w:pPr>
-              <w:numPr>
-                <w:ilvl w:val="0"/>
-                <w:numId w:val="0"/>
-              </w:numPr>
-              <w:jc w:val="left"/>
-              <w:rPr>
-                <w:rFonts w:hint="default" w:ascii="华文中宋" w:hAnsi="华文中宋" w:eastAsia="华文中宋" w:cs="华文中宋"/>
-                <w:b/>
-                <w:bCs/>
-                <w:color w:val="ED7D31" w:themeColor="accent2"/>
-                <w:sz w:val="21"/>
-                <w:szCs w:val="21"/>
-                <w:vertAlign w:val="baseline"/>
-                <w:lang w:val="en-US" w:eastAsia="zh-CN"/>
-                <w14:textFill>
-                  <w14:solidFill>
-                    <w14:schemeClr w14:val="accent2"/>
-                  </w14:solidFill>
-                </w14:textFill>
-              </w:rPr>
-            </w:pPr>
-            <w:r>
-              <w:rPr>
-                <w:rFonts w:hint="eastAsia" w:ascii="华文中宋" w:hAnsi="华文中宋" w:eastAsia="华文中宋" w:cs="华文中宋"/>
-                <w:b/>
-                <w:bCs/>
-                <w:color w:val="ED7D31" w:themeColor="accent2"/>
-                <w:sz w:val="21"/>
-                <w:szCs w:val="21"/>
-                <w:vertAlign w:val="baseline"/>
-                <w:lang w:val="en-US" w:eastAsia="zh-CN"/>
-                <w14:textFill>
-                  <w14:solidFill>
-                    <w14:schemeClr w14:val="accent2"/>
-                  </w14:solidFill>
-                </w14:textFill>
-              </w:rPr>
-              <w:t>搜索</w:t>
-            </w:r>
-          </w:p>
-        </w:tc>
-        <w:tc>
-          <w:tcPr>
-            <w:tcW w:w="0" w:type="auto"/>
+            <w:tcBorders/>
             <w:vAlign w:val="center"/>
           </w:tcPr>
           <w:p>
@@ -46939,39 +46915,36 @@
                 <w:rFonts w:hint="eastAsia" w:ascii="华文中宋" w:hAnsi="华文中宋" w:eastAsia="华文中宋" w:cs="华文中宋"/>
                 <w:b/>
                 <w:bCs/>
-                <w:color w:val="FF0000"/>
+                <w:color w:val="ED7D31" w:themeColor="accent2"/>
                 <w:kern w:val="2"/>
                 <w:sz w:val="21"/>
                 <w:szCs w:val="21"/>
                 <w:vertAlign w:val="baseline"/>
                 <w:lang w:val="en-US" w:eastAsia="zh-CN" w:bidi="ar-SA"/>
-              </w:rPr>
-            </w:pPr>
-            <w:r>
-              <w:rPr>
-                <w:rFonts w:hint="default" w:ascii="华文中宋" w:hAnsi="华文中宋" w:eastAsia="华文中宋" w:cs="华文中宋"/>
-                <w:b/>
-                <w:bCs/>
-                <w:color w:val="FF0000"/>
-                <w:sz w:val="21"/>
-                <w:szCs w:val="21"/>
-                <w:vertAlign w:val="baseline"/>
-                <w:lang w:val="en-US" w:eastAsia="zh-CN"/>
-              </w:rPr>
-              <w:t>aux_source_directory</w:t>
-            </w:r>
-            <w:r>
-              <w:rPr>
-                <w:rFonts w:hint="eastAsia" w:ascii="华文中宋" w:hAnsi="华文中宋" w:eastAsia="华文中宋" w:cs="华文中宋"/>
-                <w:b/>
-                <w:bCs/>
-                <w:color w:val="FF0000"/>
-                <w:sz w:val="21"/>
-                <w:szCs w:val="21"/>
-                <w:vertAlign w:val="baseline"/>
-                <w:lang w:val="en-US" w:eastAsia="zh-CN"/>
-              </w:rPr>
-              <w:t>(&lt;path&gt; &lt;var&gt;)</w:t>
+                <w14:textFill>
+                  <w14:solidFill>
+                    <w14:schemeClr w14:val="accent2"/>
+                  </w14:solidFill>
+                </w14:textFill>
+              </w:rPr>
+            </w:pPr>
+            <w:r>
+              <w:rPr>
+                <w:rFonts w:hint="eastAsia" w:ascii="华文中宋" w:hAnsi="华文中宋" w:eastAsia="华文中宋" w:cs="华文中宋"/>
+                <w:b/>
+                <w:bCs/>
+                <w:color w:val="ED7D31" w:themeColor="accent2"/>
+                <w:sz w:val="21"/>
+                <w:szCs w:val="21"/>
+                <w:vertAlign w:val="baseline"/>
+                <w:lang w:val="en-US" w:eastAsia="zh-CN"/>
+                <w14:textFill>
+                  <w14:solidFill>
+                    <w14:schemeClr w14:val="accent2"/>
+                  </w14:solidFill>
+                </w14:textFill>
+              </w:rPr>
+              <w:t>生成</w:t>
             </w:r>
           </w:p>
         </w:tc>
@@ -46992,36 +46965,78 @@
                 <w:rFonts w:hint="eastAsia" w:ascii="华文中宋" w:hAnsi="华文中宋" w:eastAsia="华文中宋" w:cs="华文中宋"/>
                 <w:b/>
                 <w:bCs/>
-                <w:color w:val="ED7D31" w:themeColor="accent2"/>
+                <w:color w:val="FF0000"/>
                 <w:kern w:val="2"/>
                 <w:sz w:val="21"/>
                 <w:szCs w:val="21"/>
                 <w:vertAlign w:val="baseline"/>
                 <w:lang w:val="en-US" w:eastAsia="zh-CN" w:bidi="ar-SA"/>
-                <w14:textFill>
-                  <w14:solidFill>
-                    <w14:schemeClr w14:val="accent2"/>
-                  </w14:solidFill>
-                </w14:textFill>
-              </w:rPr>
-            </w:pPr>
-            <w:r>
-              <w:rPr>
-                <w:rFonts w:hint="eastAsia" w:ascii="华文中宋" w:hAnsi="华文中宋" w:eastAsia="华文中宋" w:cs="华文中宋"/>
-                <w:b/>
-                <w:bCs/>
-                <w:color w:val="ED7D31" w:themeColor="accent2"/>
-                <w:sz w:val="21"/>
-                <w:szCs w:val="21"/>
-                <w:vertAlign w:val="baseline"/>
-                <w:lang w:val="en-US" w:eastAsia="zh-CN"/>
-                <w14:textFill>
-                  <w14:solidFill>
-                    <w14:schemeClr w14:val="accent2"/>
-                  </w14:solidFill>
-                </w14:textFill>
-              </w:rPr>
-              <w:t>输出</w:t>
+              </w:rPr>
+            </w:pPr>
+            <w:r>
+              <w:rPr>
+                <w:rFonts w:hint="eastAsia" w:ascii="华文中宋" w:hAnsi="华文中宋" w:eastAsia="华文中宋" w:cs="华文中宋"/>
+                <w:b/>
+                <w:bCs/>
+                <w:color w:val="FF0000"/>
+                <w:sz w:val="21"/>
+                <w:szCs w:val="21"/>
+                <w:vertAlign w:val="baseline"/>
+                <w:lang w:val="en-US" w:eastAsia="zh-CN"/>
+              </w:rPr>
+              <w:t>add_executable(stem&gt; &lt;*.cpp&gt;)</w:t>
+            </w:r>
+            <w:bookmarkStart w:id="26" w:name="_GoBack"/>
+            <w:bookmarkEnd w:id="26"/>
+          </w:p>
+        </w:tc>
+        <w:tc>
+          <w:tcPr>
+            <w:tcW w:w="0" w:type="auto"/>
+            <w:vAlign w:val="center"/>
+          </w:tcPr>
+          <w:p>
+            <w:pPr>
+              <w:numPr>
+                <w:ilvl w:val="0"/>
+                <w:numId w:val="0"/>
+              </w:numPr>
+              <w:ind w:left="0" w:leftChars="0" w:firstLine="0" w:firstLineChars="0"/>
+              <w:jc w:val="left"/>
+              <w:rPr>
+                <w:rFonts w:hint="eastAsia" w:ascii="华文中宋" w:hAnsi="华文中宋" w:eastAsia="华文中宋" w:cs="华文中宋"/>
+                <w:b/>
+                <w:bCs/>
+                <w:color w:val="ED7D31" w:themeColor="accent2"/>
+                <w:kern w:val="2"/>
+                <w:sz w:val="21"/>
+                <w:szCs w:val="21"/>
+                <w:vertAlign w:val="baseline"/>
+                <w:lang w:val="en-US" w:eastAsia="zh-CN" w:bidi="ar-SA"/>
+                <w14:textFill>
+                  <w14:solidFill>
+                    <w14:schemeClr w14:val="accent2"/>
+                  </w14:solidFill>
+                </w14:textFill>
+              </w:rPr>
+            </w:pPr>
+            <w:r>
+              <w:rPr>
+                <w:rFonts w:hint="eastAsia" w:ascii="华文中宋" w:hAnsi="华文中宋" w:eastAsia="华文中宋" w:cs="华文中宋"/>
+                <w:b/>
+                <w:bCs/>
+                <w:color w:val="ED7D31" w:themeColor="accent2"/>
+                <w:sz w:val="21"/>
+                <w:szCs w:val="21"/>
+                <w:vertAlign w:val="baseline"/>
+                <w:lang w:val="en-US" w:eastAsia="zh-CN"/>
+                <w14:textFill>
+                  <w14:solidFill>
+                    <w14:schemeClr w14:val="accent2"/>
+                  </w14:solidFill>
+                </w14:textFill>
+              </w:rPr>
+              <w:t>生成</w:t>
             </w:r>
             <w:r>
               <w:rPr>
@@ -47036,7 +47051,7 @@
                 <w:szCs w:val="21"/>
                 <w:lang w:val="en-US" w:eastAsia="zh-CN"/>
               </w:rPr>
-              <w:t>源文件列表</w:t>
+              <w:t>可执行文件</w:t>
             </w:r>
           </w:p>
         </w:tc>
@@ -47062,6 +47077,7 @@
           <w:tcPr>
             <w:tcW w:w="0" w:type="auto"/>
             <w:vMerge w:val="continue"/>
+            <w:tcBorders/>
             <w:vAlign w:val="center"/>
           </w:tcPr>
           <w:p>
@@ -47103,28 +47119,29 @@
               <w:ind w:left="0" w:leftChars="0" w:firstLine="0" w:firstLineChars="0"/>
               <w:jc w:val="left"/>
               <w:rPr>
-                <w:rFonts w:hint="default" w:ascii="华文中宋" w:hAnsi="华文中宋" w:eastAsia="华文中宋" w:cs="华文中宋"/>
-                <w:b/>
-                <w:bCs/>
-                <w:color w:val="FF0000"/>
-                <w:sz w:val="21"/>
-                <w:szCs w:val="21"/>
-                <w:vertAlign w:val="baseline"/>
-                <w:lang w:val="en-US" w:eastAsia="zh-CN"/>
-              </w:rPr>
-            </w:pPr>
-            <w:r>
-              <w:rPr>
-                <w:rFonts w:hint="eastAsia" w:ascii="华文中宋" w:hAnsi="华文中宋" w:eastAsia="华文中宋" w:cs="华文中宋"/>
-                <w:b/>
-                <w:bCs/>
-                <w:color w:val="FF0000"/>
-                <w:sz w:val="21"/>
-                <w:szCs w:val="21"/>
-                <w:vertAlign w:val="baseline"/>
-                <w:lang w:val="en-US" w:eastAsia="zh-CN"/>
-              </w:rPr>
-              <w:t>file({GLOB | GLOB_RECURSE} &lt;var&gt; &lt;glob-pat&gt;)</w:t>
+                <w:rFonts w:hint="eastAsia" w:ascii="华文中宋" w:hAnsi="华文中宋" w:eastAsia="华文中宋" w:cs="华文中宋"/>
+                <w:b/>
+                <w:bCs/>
+                <w:color w:val="FF0000"/>
+                <w:kern w:val="2"/>
+                <w:sz w:val="21"/>
+                <w:szCs w:val="21"/>
+                <w:vertAlign w:val="baseline"/>
+                <w:lang w:val="en-US" w:eastAsia="zh-CN" w:bidi="ar-SA"/>
+              </w:rPr>
+            </w:pPr>
+            <w:r>
+              <w:rPr>
+                <w:rFonts w:hint="eastAsia" w:ascii="华文中宋" w:hAnsi="华文中宋" w:eastAsia="华文中宋" w:cs="华文中宋"/>
+                <w:b/>
+                <w:bCs/>
+                <w:color w:val="FF0000"/>
+                <w:sz w:val="21"/>
+                <w:szCs w:val="21"/>
+                <w:vertAlign w:val="baseline"/>
+                <w:lang w:val="en-US" w:eastAsia="zh-CN"/>
+              </w:rPr>
+              <w:t>add_library(&lt;lib&gt; {STATIC | SHARED} &lt;*.cpp&gt;...)</w:t>
             </w:r>
           </w:p>
         </w:tc>
@@ -47142,38 +47159,192 @@
               <w:ind w:left="0" w:leftChars="0" w:firstLine="0" w:firstLineChars="0"/>
               <w:jc w:val="left"/>
               <w:rPr>
+                <w:rFonts w:hint="eastAsia" w:ascii="华文中宋" w:hAnsi="华文中宋" w:eastAsia="华文中宋" w:cs="华文中宋"/>
+                <w:b/>
+                <w:bCs/>
+                <w:color w:val="ED7D31" w:themeColor="accent2"/>
+                <w:kern w:val="2"/>
+                <w:sz w:val="21"/>
+                <w:szCs w:val="21"/>
+                <w:vertAlign w:val="baseline"/>
+                <w:lang w:val="en-US" w:eastAsia="zh-CN" w:bidi="ar-SA"/>
+                <w14:textFill>
+                  <w14:solidFill>
+                    <w14:schemeClr w14:val="accent2"/>
+                  </w14:solidFill>
+                </w14:textFill>
+              </w:rPr>
+            </w:pPr>
+            <w:r>
+              <w:rPr>
+                <w:rFonts w:hint="eastAsia" w:ascii="华文中宋" w:hAnsi="华文中宋" w:eastAsia="华文中宋" w:cs="华文中宋"/>
+                <w:b/>
+                <w:bCs/>
+                <w:color w:val="ED7D31" w:themeColor="accent2"/>
+                <w:sz w:val="21"/>
+                <w:szCs w:val="21"/>
+                <w:vertAlign w:val="baseline"/>
+                <w:lang w:val="en-US" w:eastAsia="zh-CN"/>
+                <w14:textFill>
+                  <w14:solidFill>
+                    <w14:schemeClr w14:val="accent2"/>
+                  </w14:solidFill>
+                </w14:textFill>
+              </w:rPr>
+              <w:t>生成</w:t>
+            </w:r>
+            <w:r>
+              <w:rPr>
+                <w:rFonts w:hint="eastAsia" w:ascii="华文中宋" w:hAnsi="华文中宋" w:eastAsia="华文中宋" w:cs="华文中宋"/>
+                <w:b/>
+                <w:bCs/>
+                <w:i w:val="0"/>
+                <w:caps w:val="0"/>
+                <w:color w:val="EA82F1"/>
+                <w:spacing w:val="7"/>
+                <w:sz w:val="21"/>
+                <w:szCs w:val="21"/>
+                <w:lang w:val="en-US" w:eastAsia="zh-CN"/>
+              </w:rPr>
+              <w:t>静态/共享库</w:t>
+            </w:r>
+          </w:p>
+        </w:tc>
+      </w:tr>
+      <w:tr>
+        <w:tblPrEx>
+          <w:tblBorders>
+            <w:top w:val="single" w:color="auto" w:sz="4" w:space="0"/>
+            <w:left w:val="single" w:color="auto" w:sz="4" w:space="0"/>
+            <w:bottom w:val="single" w:color="auto" w:sz="4" w:space="0"/>
+            <w:right w:val="single" w:color="auto" w:sz="4" w:space="0"/>
+            <w:insideH w:val="single" w:color="auto" w:sz="4" w:space="0"/>
+            <w:insideV w:val="single" w:color="auto" w:sz="4" w:space="0"/>
+          </w:tblBorders>
+          <w:tblCellMar>
+            <w:top w:w="0" w:type="dxa"/>
+            <w:left w:w="108" w:type="dxa"/>
+            <w:bottom w:w="0" w:type="dxa"/>
+            <w:right w:w="108" w:type="dxa"/>
+          </w:tblCellMar>
+        </w:tblPrEx>
+        <w:tc>
+          <w:tcPr>
+            <w:tcW w:w="0" w:type="auto"/>
+            <w:vMerge w:val="continue"/>
+            <w:tcBorders/>
+            <w:vAlign w:val="center"/>
+          </w:tcPr>
+          <w:p>
+            <w:pPr>
+              <w:numPr>
+                <w:ilvl w:val="0"/>
+                <w:numId w:val="0"/>
+              </w:numPr>
+              <w:jc w:val="left"/>
+              <w:rPr>
+                <w:rFonts w:hint="eastAsia" w:ascii="华文中宋" w:hAnsi="华文中宋" w:eastAsia="华文中宋" w:cs="华文中宋"/>
+                <w:b/>
+                <w:bCs/>
+                <w:color w:val="ED7D31" w:themeColor="accent2"/>
+                <w:sz w:val="21"/>
+                <w:szCs w:val="21"/>
+                <w:vertAlign w:val="baseline"/>
+                <w:lang w:val="en-US" w:eastAsia="zh-CN"/>
+                <w14:textFill>
+                  <w14:solidFill>
+                    <w14:schemeClr w14:val="accent2"/>
+                  </w14:solidFill>
+                </w14:textFill>
+              </w:rPr>
+            </w:pPr>
+          </w:p>
+        </w:tc>
+        <w:tc>
+          <w:tcPr>
+            <w:tcW w:w="0" w:type="auto"/>
+            <w:vAlign w:val="center"/>
+          </w:tcPr>
+          <w:p>
+            <w:pPr>
+              <w:numPr>
+                <w:ilvl w:val="0"/>
+                <w:numId w:val="0"/>
+              </w:numPr>
+              <w:ind w:left="0" w:leftChars="0" w:firstLine="0" w:firstLineChars="0"/>
+              <w:jc w:val="left"/>
+              <w:rPr>
                 <w:rFonts w:hint="default" w:ascii="华文中宋" w:hAnsi="华文中宋" w:eastAsia="华文中宋" w:cs="华文中宋"/>
                 <w:b/>
                 <w:bCs/>
-                <w:color w:val="ED7D31" w:themeColor="accent2"/>
-                <w:sz w:val="21"/>
-                <w:szCs w:val="21"/>
-                <w:vertAlign w:val="baseline"/>
-                <w:lang w:val="en-US" w:eastAsia="zh-CN"/>
-                <w14:textFill>
-                  <w14:solidFill>
-                    <w14:schemeClr w14:val="accent2"/>
-                  </w14:solidFill>
-                </w14:textFill>
-              </w:rPr>
-            </w:pPr>
-            <w:r>
-              <w:rPr>
-                <w:rFonts w:hint="eastAsia" w:ascii="华文中宋" w:hAnsi="华文中宋" w:eastAsia="华文中宋" w:cs="华文中宋"/>
-                <w:b/>
-                <w:bCs/>
-                <w:color w:val="ED7D31" w:themeColor="accent2"/>
-                <w:sz w:val="21"/>
-                <w:szCs w:val="21"/>
-                <w:vertAlign w:val="baseline"/>
-                <w:lang w:val="en-US" w:eastAsia="zh-CN"/>
-                <w14:textFill>
-                  <w14:solidFill>
-                    <w14:schemeClr w14:val="accent2"/>
-                  </w14:solidFill>
-                </w14:textFill>
-              </w:rPr>
-              <w:t>输出</w:t>
+                <w:color w:val="FF0000"/>
+                <w:sz w:val="21"/>
+                <w:szCs w:val="21"/>
+                <w:vertAlign w:val="baseline"/>
+                <w:lang w:val="en-US" w:eastAsia="zh-CN"/>
+              </w:rPr>
+            </w:pPr>
+            <w:r>
+              <w:rPr>
+                <w:rFonts w:hint="eastAsia" w:ascii="华文中宋" w:hAnsi="华文中宋" w:eastAsia="华文中宋" w:cs="华文中宋"/>
+                <w:b/>
+                <w:bCs/>
+                <w:color w:val="FF0000"/>
+                <w:sz w:val="21"/>
+                <w:szCs w:val="21"/>
+                <w:vertAlign w:val="baseline"/>
+                <w:lang w:val="en-US" w:eastAsia="zh-CN"/>
+              </w:rPr>
+              <w:t>add_subdirectory(&lt;path&gt;)</w:t>
+            </w:r>
+          </w:p>
+        </w:tc>
+        <w:tc>
+          <w:tcPr>
+            <w:tcW w:w="0" w:type="auto"/>
+            <w:vAlign w:val="center"/>
+          </w:tcPr>
+          <w:p>
+            <w:pPr>
+              <w:numPr>
+                <w:ilvl w:val="0"/>
+                <w:numId w:val="0"/>
+              </w:numPr>
+              <w:ind w:left="0" w:leftChars="0" w:firstLine="0" w:firstLineChars="0"/>
+              <w:jc w:val="left"/>
+              <w:rPr>
+                <w:rFonts w:hint="default" w:ascii="华文中宋" w:hAnsi="华文中宋" w:eastAsia="华文中宋" w:cs="华文中宋"/>
+                <w:b/>
+                <w:bCs/>
+                <w:color w:val="ED7D31" w:themeColor="accent2"/>
+                <w:sz w:val="21"/>
+                <w:szCs w:val="21"/>
+                <w:vertAlign w:val="baseline"/>
+                <w:lang w:val="en-US" w:eastAsia="zh-CN"/>
+                <w14:textFill>
+                  <w14:solidFill>
+                    <w14:schemeClr w14:val="accent2"/>
+                  </w14:solidFill>
+                </w14:textFill>
+              </w:rPr>
+            </w:pPr>
+            <w:r>
+              <w:rPr>
+                <w:rFonts w:hint="eastAsia" w:ascii="华文中宋" w:hAnsi="华文中宋" w:eastAsia="华文中宋" w:cs="华文中宋"/>
+                <w:b/>
+                <w:bCs/>
+                <w:color w:val="ED7D31" w:themeColor="accent2"/>
+                <w:sz w:val="21"/>
+                <w:szCs w:val="21"/>
+                <w:vertAlign w:val="baseline"/>
+                <w:lang w:val="en-US" w:eastAsia="zh-CN"/>
+                <w14:textFill>
+                  <w14:solidFill>
+                    <w14:schemeClr w14:val="accent2"/>
+                  </w14:solidFill>
+                </w14:textFill>
+              </w:rPr>
+              <w:t>加入</w:t>
             </w:r>
             <w:r>
               <w:rPr>
@@ -47188,7 +47359,7 @@
                 <w:szCs w:val="21"/>
                 <w:lang w:val="en-US" w:eastAsia="zh-CN"/>
               </w:rPr>
-              <w:t>匹配文件列表</w:t>
+              <w:t>子目录</w:t>
             </w:r>
           </w:p>
         </w:tc>

</xml_diff>

<commit_message>
update on 2023-11-25 22:20:47.053296
</commit_message>
<xml_diff>
--- a/cpp 编程基础.docx
+++ b/cpp 编程基础.docx
@@ -5139,12 +5139,6 @@
             <w:insideH w:val="single" w:color="auto" w:sz="4" w:space="0"/>
             <w:insideV w:val="single" w:color="auto" w:sz="4" w:space="0"/>
           </w:tblBorders>
-          <w:tblCellMar>
-            <w:top w:w="0" w:type="dxa"/>
-            <w:left w:w="108" w:type="dxa"/>
-            <w:bottom w:w="0" w:type="dxa"/>
-            <w:right w:w="108" w:type="dxa"/>
-          </w:tblCellMar>
         </w:tblPrEx>
         <w:tc>
           <w:tcPr>
@@ -21770,6 +21764,12 @@
             <w:insideH w:val="single" w:color="auto" w:sz="4" w:space="0"/>
             <w:insideV w:val="single" w:color="auto" w:sz="4" w:space="0"/>
           </w:tblBorders>
+          <w:tblCellMar>
+            <w:top w:w="0" w:type="dxa"/>
+            <w:left w:w="108" w:type="dxa"/>
+            <w:bottom w:w="0" w:type="dxa"/>
+            <w:right w:w="108" w:type="dxa"/>
+          </w:tblCellMar>
         </w:tblPrEx>
         <w:trPr>
           <w:trHeight w:val="90" w:hRule="atLeast"/>
@@ -30519,12 +30519,6 @@
             <w:insideH w:val="single" w:color="auto" w:sz="4" w:space="0"/>
             <w:insideV w:val="single" w:color="auto" w:sz="4" w:space="0"/>
           </w:tblBorders>
-          <w:tblCellMar>
-            <w:top w:w="0" w:type="dxa"/>
-            <w:left w:w="108" w:type="dxa"/>
-            <w:bottom w:w="0" w:type="dxa"/>
-            <w:right w:w="108" w:type="dxa"/>
-          </w:tblCellMar>
         </w:tblPrEx>
         <w:tc>
           <w:tcPr>
@@ -35437,12 +35431,6 @@
             <w:insideH w:val="single" w:color="auto" w:sz="4" w:space="0"/>
             <w:insideV w:val="single" w:color="auto" w:sz="4" w:space="0"/>
           </w:tblBorders>
-          <w:tblCellMar>
-            <w:top w:w="0" w:type="dxa"/>
-            <w:left w:w="108" w:type="dxa"/>
-            <w:bottom w:w="0" w:type="dxa"/>
-            <w:right w:w="108" w:type="dxa"/>
-          </w:tblCellMar>
         </w:tblPrEx>
         <w:trPr>
           <w:trHeight w:val="182" w:hRule="atLeast"/>
@@ -38759,6 +38747,12 @@
             <w:insideH w:val="single" w:color="auto" w:sz="4" w:space="0"/>
             <w:insideV w:val="single" w:color="auto" w:sz="4" w:space="0"/>
           </w:tblBorders>
+          <w:tblCellMar>
+            <w:top w:w="0" w:type="dxa"/>
+            <w:left w:w="108" w:type="dxa"/>
+            <w:bottom w:w="0" w:type="dxa"/>
+            <w:right w:w="108" w:type="dxa"/>
+          </w:tblCellMar>
         </w:tblPrEx>
         <w:trPr>
           <w:trHeight w:val="182" w:hRule="atLeast"/>
@@ -44406,7 +44400,7 @@
         </w:tblCellMar>
       </w:tblPr>
       <w:tblGrid>
-        <w:gridCol w:w="2852"/>
+        <w:gridCol w:w="3748"/>
         <w:gridCol w:w="1758"/>
       </w:tblGrid>
       <w:tr>
@@ -44460,7 +44454,7 @@
                 <w:vertAlign w:val="baseline"/>
                 <w:lang w:val="en-US" w:eastAsia="zh-CN"/>
               </w:rPr>
-              <w:t xml:space="preserve">g++ -O3 &lt;cpp&gt;... -o &lt;exe&gt;  </w:t>
+              <w:t xml:space="preserve">g++ -O3 &lt;cpp&gt;... -o &lt;exe&gt; -D&lt;var&gt;  </w:t>
             </w:r>
           </w:p>
         </w:tc>
@@ -44595,7 +44589,7 @@
       </w:tblPr>
       <w:tblGrid>
         <w:gridCol w:w="3499"/>
-        <w:gridCol w:w="1905"/>
+        <w:gridCol w:w="1534"/>
       </w:tblGrid>
       <w:tr>
         <w:tblPrEx>
@@ -44683,6 +44677,24 @@
                 <w:rFonts w:hint="eastAsia" w:ascii="华文中宋" w:hAnsi="华文中宋" w:eastAsia="华文中宋" w:cs="华文中宋"/>
                 <w:b/>
                 <w:bCs/>
+                <w:color w:val="ED7D31" w:themeColor="accent2"/>
+                <w:sz w:val="21"/>
+                <w:szCs w:val="21"/>
+                <w:vertAlign w:val="baseline"/>
+                <w:lang w:val="en-US" w:eastAsia="zh-CN"/>
+                <w14:textFill>
+                  <w14:solidFill>
+                    <w14:schemeClr w14:val="accent2"/>
+                  </w14:solidFill>
+                </w14:textFill>
+              </w:rPr>
+              <w:t>生成</w:t>
+            </w:r>
+            <w:r>
+              <w:rPr>
+                <w:rFonts w:hint="eastAsia" w:ascii="华文中宋" w:hAnsi="华文中宋" w:eastAsia="华文中宋" w:cs="华文中宋"/>
+                <w:b/>
+                <w:bCs/>
                 <w:i w:val="0"/>
                 <w:caps w:val="0"/>
                 <w:color w:val="EA82F1"/>
@@ -44691,25 +44703,7 @@
                 <w:szCs w:val="21"/>
                 <w:lang w:val="en-US" w:eastAsia="zh-CN"/>
               </w:rPr>
-              <w:t>编译</w:t>
-            </w:r>
-            <w:r>
-              <w:rPr>
-                <w:rFonts w:hint="eastAsia" w:ascii="华文中宋" w:hAnsi="华文中宋" w:eastAsia="华文中宋" w:cs="华文中宋"/>
-                <w:b/>
-                <w:bCs/>
-                <w:color w:val="ED7D31" w:themeColor="accent2"/>
-                <w:sz w:val="21"/>
-                <w:szCs w:val="21"/>
-                <w:vertAlign w:val="baseline"/>
-                <w:lang w:val="en-US" w:eastAsia="zh-CN"/>
-                <w14:textFill>
-                  <w14:solidFill>
-                    <w14:schemeClr w14:val="accent2"/>
-                  </w14:solidFill>
-                </w14:textFill>
-              </w:rPr>
-              <w:t>CMake项目</w:t>
+              <w:t>构建配置</w:t>
             </w:r>
           </w:p>
         </w:tc>
@@ -44757,7 +44751,7 @@
       </w:tblPr>
       <w:tblGrid>
         <w:gridCol w:w="637"/>
-        <w:gridCol w:w="3367"/>
+        <w:gridCol w:w="3708"/>
         <w:gridCol w:w="2206"/>
       </w:tblGrid>
       <w:tr>
@@ -44919,7 +44913,7 @@
                 <w:vertAlign w:val="baseline"/>
                 <w:lang w:val="en-US" w:eastAsia="zh-CN"/>
               </w:rPr>
-              <w:t>PROJECT_SOURCE_DIR</w:t>
+              <w:t>CMAKE_SOURCE_DIR</w:t>
             </w:r>
           </w:p>
         </w:tc>
@@ -44959,8 +44953,10 @@
                 <w:szCs w:val="21"/>
                 <w:lang w:val="en-US" w:eastAsia="zh-CN"/>
               </w:rPr>
-              <w:t>项目源</w:t>
-            </w:r>
+              <w:t>顶层项目</w:t>
+            </w:r>
+            <w:bookmarkStart w:id="26" w:name="_GoBack"/>
+            <w:bookmarkEnd w:id="26"/>
             <w:r>
               <w:rPr>
                 <w:rFonts w:hint="eastAsia" w:ascii="华文中宋" w:hAnsi="华文中宋" w:eastAsia="华文中宋" w:cs="华文中宋"/>
@@ -45016,11 +45012,16 @@
                 <w:rFonts w:hint="eastAsia" w:ascii="华文中宋" w:hAnsi="华文中宋" w:eastAsia="华文中宋" w:cs="华文中宋"/>
                 <w:b/>
                 <w:bCs/>
-                <w:color w:val="FF0000"/>
-                <w:sz w:val="21"/>
-                <w:szCs w:val="21"/>
-                <w:vertAlign w:val="baseline"/>
-                <w:lang w:val="en-US" w:eastAsia="zh-CN"/>
+                <w:color w:val="ED7D31" w:themeColor="accent2"/>
+                <w:sz w:val="21"/>
+                <w:szCs w:val="21"/>
+                <w:vertAlign w:val="baseline"/>
+                <w:lang w:val="en-US" w:eastAsia="zh-CN"/>
+                <w14:textFill>
+                  <w14:solidFill>
+                    <w14:schemeClr w14:val="accent2"/>
+                  </w14:solidFill>
+                </w14:textFill>
               </w:rPr>
             </w:pPr>
           </w:p>
@@ -45038,28 +45039,28 @@
               </w:numPr>
               <w:jc w:val="left"/>
               <w:rPr>
-                <w:rFonts w:hint="default" w:ascii="华文中宋" w:hAnsi="华文中宋" w:eastAsia="华文中宋" w:cs="华文中宋"/>
-                <w:b/>
-                <w:bCs/>
-                <w:color w:val="FF0000"/>
-                <w:sz w:val="21"/>
-                <w:szCs w:val="21"/>
-                <w:vertAlign w:val="baseline"/>
-                <w:lang w:val="en-US" w:eastAsia="zh-CN"/>
-              </w:rPr>
-            </w:pPr>
-            <w:r>
-              <w:rPr>
-                <w:rFonts w:hint="eastAsia" w:ascii="华文中宋" w:hAnsi="华文中宋" w:eastAsia="华文中宋" w:cs="华文中宋"/>
-                <w:b/>
-                <w:bCs/>
-                <w:color w:val="FF0000"/>
-                <w:sz w:val="21"/>
-                <w:szCs w:val="21"/>
-                <w:vertAlign w:val="baseline"/>
-                <w:lang w:val="en-US" w:eastAsia="zh-CN"/>
-              </w:rPr>
-              <w:t>EXECUTABLE_OUTPUT_PATH</w:t>
+                <w:rFonts w:hint="eastAsia" w:ascii="华文中宋" w:hAnsi="华文中宋" w:eastAsia="华文中宋" w:cs="华文中宋"/>
+                <w:b/>
+                <w:bCs/>
+                <w:color w:val="FF0000"/>
+                <w:sz w:val="21"/>
+                <w:szCs w:val="21"/>
+                <w:vertAlign w:val="baseline"/>
+                <w:lang w:val="en-US" w:eastAsia="zh-CN"/>
+              </w:rPr>
+            </w:pPr>
+            <w:r>
+              <w:rPr>
+                <w:rFonts w:hint="eastAsia" w:ascii="华文中宋" w:hAnsi="华文中宋" w:eastAsia="华文中宋" w:cs="华文中宋"/>
+                <w:b/>
+                <w:bCs/>
+                <w:color w:val="FF0000"/>
+                <w:sz w:val="21"/>
+                <w:szCs w:val="21"/>
+                <w:vertAlign w:val="baseline"/>
+                <w:lang w:val="en-US" w:eastAsia="zh-CN"/>
+              </w:rPr>
+              <w:t>CMAKE_CURRENT_SOURCE_DIR</w:t>
             </w:r>
           </w:p>
         </w:tc>
@@ -45076,9 +45077,152 @@
               </w:numPr>
               <w:jc w:val="left"/>
               <w:rPr>
+                <w:rFonts w:hint="eastAsia" w:ascii="华文中宋" w:hAnsi="华文中宋" w:eastAsia="华文中宋" w:cs="华文中宋"/>
+                <w:b/>
+                <w:bCs/>
+                <w:i w:val="0"/>
+                <w:caps w:val="0"/>
+                <w:color w:val="EA82F1"/>
+                <w:spacing w:val="7"/>
+                <w:sz w:val="21"/>
+                <w:szCs w:val="21"/>
+                <w:lang w:val="en-US" w:eastAsia="zh-CN"/>
+              </w:rPr>
+            </w:pPr>
+            <w:r>
+              <w:rPr>
+                <w:rFonts w:hint="eastAsia" w:ascii="华文中宋" w:hAnsi="华文中宋" w:eastAsia="华文中宋" w:cs="华文中宋"/>
+                <w:b/>
+                <w:bCs/>
+                <w:i w:val="0"/>
+                <w:caps w:val="0"/>
+                <w:color w:val="EA82F1"/>
+                <w:spacing w:val="7"/>
+                <w:sz w:val="21"/>
+                <w:szCs w:val="21"/>
+                <w:lang w:val="en-US" w:eastAsia="zh-CN"/>
+              </w:rPr>
+              <w:t>当前项目</w:t>
+            </w:r>
+            <w:r>
+              <w:rPr>
+                <w:rFonts w:hint="eastAsia" w:ascii="华文中宋" w:hAnsi="华文中宋" w:eastAsia="华文中宋" w:cs="华文中宋"/>
+                <w:b/>
+                <w:bCs/>
+                <w:color w:val="ED7D31" w:themeColor="accent2"/>
+                <w:sz w:val="21"/>
+                <w:szCs w:val="21"/>
+                <w:vertAlign w:val="baseline"/>
+                <w:lang w:val="en-US" w:eastAsia="zh-CN"/>
+                <w14:textFill>
+                  <w14:solidFill>
+                    <w14:schemeClr w14:val="accent2"/>
+                  </w14:solidFill>
+                </w14:textFill>
+              </w:rPr>
+              <w:t>路径</w:t>
+            </w:r>
+          </w:p>
+        </w:tc>
+      </w:tr>
+      <w:tr>
+        <w:tblPrEx>
+          <w:tblBorders>
+            <w:top w:val="single" w:color="auto" w:sz="4" w:space="0"/>
+            <w:left w:val="single" w:color="auto" w:sz="4" w:space="0"/>
+            <w:bottom w:val="single" w:color="auto" w:sz="4" w:space="0"/>
+            <w:right w:val="single" w:color="auto" w:sz="4" w:space="0"/>
+            <w:insideH w:val="single" w:color="auto" w:sz="4" w:space="0"/>
+            <w:insideV w:val="single" w:color="auto" w:sz="4" w:space="0"/>
+          </w:tblBorders>
+          <w:tblCellMar>
+            <w:top w:w="0" w:type="dxa"/>
+            <w:left w:w="108" w:type="dxa"/>
+            <w:bottom w:w="0" w:type="dxa"/>
+            <w:right w:w="108" w:type="dxa"/>
+          </w:tblCellMar>
+        </w:tblPrEx>
+        <w:tc>
+          <w:tcPr>
+            <w:tcW w:w="0" w:type="auto"/>
+            <w:vMerge w:val="continue"/>
+            <w:tcBorders/>
+            <w:vAlign w:val="center"/>
+          </w:tcPr>
+          <w:p>
+            <w:pPr>
+              <w:numPr>
+                <w:ilvl w:val="0"/>
+                <w:numId w:val="0"/>
+              </w:numPr>
+              <w:jc w:val="left"/>
+              <w:rPr>
+                <w:rFonts w:hint="eastAsia" w:ascii="华文中宋" w:hAnsi="华文中宋" w:eastAsia="华文中宋" w:cs="华文中宋"/>
+                <w:b/>
+                <w:bCs/>
+                <w:color w:val="FF0000"/>
+                <w:sz w:val="21"/>
+                <w:szCs w:val="21"/>
+                <w:vertAlign w:val="baseline"/>
+                <w:lang w:val="en-US" w:eastAsia="zh-CN"/>
+              </w:rPr>
+            </w:pPr>
+          </w:p>
+        </w:tc>
+        <w:tc>
+          <w:tcPr>
+            <w:tcW w:w="0" w:type="auto"/>
+            <w:vAlign w:val="center"/>
+          </w:tcPr>
+          <w:p>
+            <w:pPr>
+              <w:numPr>
+                <w:ilvl w:val="0"/>
+                <w:numId w:val="0"/>
+              </w:numPr>
+              <w:jc w:val="left"/>
+              <w:rPr>
                 <w:rFonts w:hint="default" w:ascii="华文中宋" w:hAnsi="华文中宋" w:eastAsia="华文中宋" w:cs="华文中宋"/>
                 <w:b/>
                 <w:bCs/>
+                <w:color w:val="FF0000"/>
+                <w:sz w:val="21"/>
+                <w:szCs w:val="21"/>
+                <w:vertAlign w:val="baseline"/>
+                <w:lang w:val="en-US" w:eastAsia="zh-CN"/>
+              </w:rPr>
+            </w:pPr>
+            <w:r>
+              <w:rPr>
+                <w:rFonts w:hint="eastAsia" w:ascii="华文中宋" w:hAnsi="华文中宋" w:eastAsia="华文中宋" w:cs="华文中宋"/>
+                <w:b/>
+                <w:bCs/>
+                <w:color w:val="FF0000"/>
+                <w:sz w:val="21"/>
+                <w:szCs w:val="21"/>
+                <w:vertAlign w:val="baseline"/>
+                <w:lang w:val="en-US" w:eastAsia="zh-CN"/>
+              </w:rPr>
+              <w:t>EXECUTABLE_OUTPUT_PATH</w:t>
+            </w:r>
+          </w:p>
+        </w:tc>
+        <w:tc>
+          <w:tcPr>
+            <w:tcW w:w="0" w:type="auto"/>
+            <w:vAlign w:val="center"/>
+          </w:tcPr>
+          <w:p>
+            <w:pPr>
+              <w:numPr>
+                <w:ilvl w:val="0"/>
+                <w:numId w:val="0"/>
+              </w:numPr>
+              <w:jc w:val="left"/>
+              <w:rPr>
+                <w:rFonts w:hint="default" w:ascii="华文中宋" w:hAnsi="华文中宋" w:eastAsia="华文中宋" w:cs="华文中宋"/>
+                <w:b/>
+                <w:bCs/>
                 <w:i w:val="0"/>
                 <w:caps w:val="0"/>
                 <w:color w:val="EA82F1"/>
@@ -45086,6 +45230,153 @@
                 <w:sz w:val="21"/>
                 <w:szCs w:val="21"/>
                 <w:lang w:val="en-US" w:eastAsia="zh-CN"/>
+              </w:rPr>
+            </w:pPr>
+            <w:r>
+              <w:rPr>
+                <w:rFonts w:hint="eastAsia" w:ascii="华文中宋" w:hAnsi="华文中宋" w:eastAsia="华文中宋" w:cs="华文中宋"/>
+                <w:b/>
+                <w:bCs/>
+                <w:i w:val="0"/>
+                <w:caps w:val="0"/>
+                <w:color w:val="EA82F1"/>
+                <w:spacing w:val="7"/>
+                <w:sz w:val="21"/>
+                <w:szCs w:val="21"/>
+                <w:lang w:val="en-US" w:eastAsia="zh-CN"/>
+              </w:rPr>
+              <w:t>可执行文件输出</w:t>
+            </w:r>
+            <w:r>
+              <w:rPr>
+                <w:rFonts w:hint="eastAsia" w:ascii="华文中宋" w:hAnsi="华文中宋" w:eastAsia="华文中宋" w:cs="华文中宋"/>
+                <w:b/>
+                <w:bCs/>
+                <w:color w:val="ED7D31" w:themeColor="accent2"/>
+                <w:sz w:val="21"/>
+                <w:szCs w:val="21"/>
+                <w:vertAlign w:val="baseline"/>
+                <w:lang w:val="en-US" w:eastAsia="zh-CN"/>
+                <w14:textFill>
+                  <w14:solidFill>
+                    <w14:schemeClr w14:val="accent2"/>
+                  </w14:solidFill>
+                </w14:textFill>
+              </w:rPr>
+              <w:t>路径</w:t>
+            </w:r>
+          </w:p>
+        </w:tc>
+      </w:tr>
+      <w:tr>
+        <w:tblPrEx>
+          <w:tblBorders>
+            <w:top w:val="single" w:color="auto" w:sz="4" w:space="0"/>
+            <w:left w:val="single" w:color="auto" w:sz="4" w:space="0"/>
+            <w:bottom w:val="single" w:color="auto" w:sz="4" w:space="0"/>
+            <w:right w:val="single" w:color="auto" w:sz="4" w:space="0"/>
+            <w:insideH w:val="single" w:color="auto" w:sz="4" w:space="0"/>
+            <w:insideV w:val="single" w:color="auto" w:sz="4" w:space="0"/>
+          </w:tblBorders>
+          <w:tblCellMar>
+            <w:top w:w="0" w:type="dxa"/>
+            <w:left w:w="108" w:type="dxa"/>
+            <w:bottom w:w="0" w:type="dxa"/>
+            <w:right w:w="108" w:type="dxa"/>
+          </w:tblCellMar>
+        </w:tblPrEx>
+        <w:tc>
+          <w:tcPr>
+            <w:tcW w:w="0" w:type="auto"/>
+            <w:vMerge w:val="continue"/>
+            <w:tcBorders/>
+            <w:vAlign w:val="center"/>
+          </w:tcPr>
+          <w:p>
+            <w:pPr>
+              <w:numPr>
+                <w:ilvl w:val="0"/>
+                <w:numId w:val="0"/>
+              </w:numPr>
+              <w:jc w:val="left"/>
+              <w:rPr>
+                <w:rFonts w:hint="eastAsia" w:ascii="华文中宋" w:hAnsi="华文中宋" w:eastAsia="华文中宋" w:cs="华文中宋"/>
+                <w:b/>
+                <w:bCs/>
+                <w:color w:val="FF0000"/>
+                <w:sz w:val="21"/>
+                <w:szCs w:val="21"/>
+                <w:vertAlign w:val="baseline"/>
+                <w:lang w:val="en-US" w:eastAsia="zh-CN"/>
+              </w:rPr>
+            </w:pPr>
+          </w:p>
+        </w:tc>
+        <w:tc>
+          <w:tcPr>
+            <w:tcW w:w="0" w:type="auto"/>
+            <w:vAlign w:val="center"/>
+          </w:tcPr>
+          <w:p>
+            <w:pPr>
+              <w:numPr>
+                <w:ilvl w:val="0"/>
+                <w:numId w:val="0"/>
+              </w:numPr>
+              <w:ind w:left="0" w:leftChars="0" w:firstLine="0" w:firstLineChars="0"/>
+              <w:jc w:val="left"/>
+              <w:rPr>
+                <w:rFonts w:hint="eastAsia" w:ascii="华文中宋" w:hAnsi="华文中宋" w:eastAsia="华文中宋" w:cs="华文中宋"/>
+                <w:b/>
+                <w:bCs/>
+                <w:color w:val="FF0000"/>
+                <w:kern w:val="2"/>
+                <w:sz w:val="21"/>
+                <w:szCs w:val="21"/>
+                <w:vertAlign w:val="baseline"/>
+                <w:lang w:val="en-US" w:eastAsia="zh-CN" w:bidi="ar-SA"/>
+              </w:rPr>
+            </w:pPr>
+            <w:r>
+              <w:rPr>
+                <w:rFonts w:hint="eastAsia" w:ascii="华文中宋" w:hAnsi="华文中宋" w:eastAsia="华文中宋" w:cs="华文中宋"/>
+                <w:b/>
+                <w:bCs/>
+                <w:color w:val="FF0000"/>
+                <w:sz w:val="21"/>
+                <w:szCs w:val="21"/>
+                <w:vertAlign w:val="baseline"/>
+                <w:lang w:val="en-US" w:eastAsia="zh-CN"/>
+              </w:rPr>
+              <w:t>LIBRARY_OUTPUT_PATH</w:t>
+            </w:r>
+          </w:p>
+        </w:tc>
+        <w:tc>
+          <w:tcPr>
+            <w:tcW w:w="0" w:type="auto"/>
+            <w:vAlign w:val="center"/>
+          </w:tcPr>
+          <w:p>
+            <w:pPr>
+              <w:numPr>
+                <w:ilvl w:val="0"/>
+                <w:numId w:val="0"/>
+              </w:numPr>
+              <w:ind w:left="0" w:leftChars="0" w:firstLine="0" w:firstLineChars="0"/>
+              <w:jc w:val="left"/>
+              <w:rPr>
+                <w:rFonts w:hint="eastAsia" w:ascii="华文中宋" w:hAnsi="华文中宋" w:eastAsia="华文中宋" w:cs="华文中宋"/>
+                <w:b/>
+                <w:bCs/>
+                <w:i w:val="0"/>
+                <w:caps w:val="0"/>
+                <w:color w:val="EA82F1"/>
+                <w:spacing w:val="7"/>
+                <w:kern w:val="2"/>
+                <w:sz w:val="21"/>
+                <w:szCs w:val="21"/>
+                <w:lang w:val="en-US" w:eastAsia="zh-CN" w:bidi="ar-SA"/>
               </w:rPr>
             </w:pPr>
             <w:r>
@@ -45473,9 +45764,10 @@
         </w:tblCellMar>
       </w:tblPr>
       <w:tblGrid>
-        <w:gridCol w:w="637"/>
-        <w:gridCol w:w="5237"/>
-        <w:gridCol w:w="2206"/>
+        <w:gridCol w:w="1054"/>
+        <w:gridCol w:w="1808"/>
+        <w:gridCol w:w="4409"/>
+        <w:gridCol w:w="1982"/>
       </w:tblGrid>
       <w:tr>
         <w:tblPrEx>
@@ -45497,7 +45789,7 @@
         <w:tc>
           <w:tcPr>
             <w:tcW w:w="0" w:type="auto"/>
-            <w:gridSpan w:val="3"/>
+            <w:gridSpan w:val="4"/>
             <w:vAlign w:val="center"/>
           </w:tcPr>
           <w:p>
@@ -45644,6 +45936,7 @@
         <w:tc>
           <w:tcPr>
             <w:tcW w:w="0" w:type="auto"/>
+            <w:gridSpan w:val="2"/>
             <w:vAlign w:val="center"/>
           </w:tcPr>
           <w:p>
@@ -45734,989 +46027,6 @@
                 </w14:textFill>
               </w:rPr>
               <w:t>信息</w:t>
-            </w:r>
-          </w:p>
-        </w:tc>
-      </w:tr>
-      <w:tr>
-        <w:tblPrEx>
-          <w:tblBorders>
-            <w:top w:val="single" w:color="auto" w:sz="4" w:space="0"/>
-            <w:left w:val="single" w:color="auto" w:sz="4" w:space="0"/>
-            <w:bottom w:val="single" w:color="auto" w:sz="4" w:space="0"/>
-            <w:right w:val="single" w:color="auto" w:sz="4" w:space="0"/>
-            <w:insideH w:val="single" w:color="auto" w:sz="4" w:space="0"/>
-            <w:insideV w:val="single" w:color="auto" w:sz="4" w:space="0"/>
-          </w:tblBorders>
-          <w:tblCellMar>
-            <w:top w:w="0" w:type="dxa"/>
-            <w:left w:w="108" w:type="dxa"/>
-            <w:bottom w:w="0" w:type="dxa"/>
-            <w:right w:w="108" w:type="dxa"/>
-          </w:tblCellMar>
-        </w:tblPrEx>
-        <w:tc>
-          <w:tcPr>
-            <w:tcW w:w="0" w:type="auto"/>
-            <w:vMerge w:val="continue"/>
-            <w:vAlign w:val="center"/>
-          </w:tcPr>
-          <w:p>
-            <w:pPr>
-              <w:numPr>
-                <w:ilvl w:val="0"/>
-                <w:numId w:val="0"/>
-              </w:numPr>
-              <w:jc w:val="left"/>
-              <w:rPr>
-                <w:rFonts w:hint="eastAsia" w:ascii="华文中宋" w:hAnsi="华文中宋" w:eastAsia="华文中宋" w:cs="华文中宋"/>
-                <w:b/>
-                <w:bCs/>
-                <w:color w:val="ED7D31" w:themeColor="accent2"/>
-                <w:sz w:val="21"/>
-                <w:szCs w:val="21"/>
-                <w:vertAlign w:val="baseline"/>
-                <w:lang w:val="en-US" w:eastAsia="zh-CN"/>
-                <w14:textFill>
-                  <w14:solidFill>
-                    <w14:schemeClr w14:val="accent2"/>
-                  </w14:solidFill>
-                </w14:textFill>
-              </w:rPr>
-            </w:pPr>
-          </w:p>
-        </w:tc>
-        <w:tc>
-          <w:tcPr>
-            <w:tcW w:w="0" w:type="auto"/>
-            <w:vAlign w:val="center"/>
-          </w:tcPr>
-          <w:p>
-            <w:pPr>
-              <w:numPr>
-                <w:ilvl w:val="0"/>
-                <w:numId w:val="0"/>
-              </w:numPr>
-              <w:jc w:val="left"/>
-              <w:rPr>
-                <w:rFonts w:hint="default" w:ascii="华文中宋" w:hAnsi="华文中宋" w:eastAsia="华文中宋" w:cs="华文中宋"/>
-                <w:b/>
-                <w:bCs/>
-                <w:color w:val="FF0000"/>
-                <w:sz w:val="21"/>
-                <w:szCs w:val="21"/>
-                <w:vertAlign w:val="baseline"/>
-                <w:lang w:val="en-US" w:eastAsia="zh-CN"/>
-              </w:rPr>
-            </w:pPr>
-            <w:r>
-              <w:rPr>
-                <w:rFonts w:hint="eastAsia" w:ascii="华文中宋" w:hAnsi="华文中宋" w:eastAsia="华文中宋" w:cs="华文中宋"/>
-                <w:b/>
-                <w:bCs/>
-                <w:color w:val="FF0000"/>
-                <w:sz w:val="21"/>
-                <w:szCs w:val="21"/>
-                <w:vertAlign w:val="baseline"/>
-                <w:lang w:val="en-US" w:eastAsia="zh-CN"/>
-              </w:rPr>
-              <w:t>project(&lt;name&gt;)</w:t>
-            </w:r>
-          </w:p>
-        </w:tc>
-        <w:tc>
-          <w:tcPr>
-            <w:tcW w:w="0" w:type="auto"/>
-            <w:vAlign w:val="center"/>
-          </w:tcPr>
-          <w:p>
-            <w:pPr>
-              <w:numPr>
-                <w:ilvl w:val="0"/>
-                <w:numId w:val="0"/>
-              </w:numPr>
-              <w:jc w:val="left"/>
-              <w:rPr>
-                <w:rFonts w:hint="default" w:ascii="华文中宋" w:hAnsi="华文中宋" w:eastAsia="华文中宋" w:cs="华文中宋"/>
-                <w:b/>
-                <w:bCs/>
-                <w:color w:val="ED7D31" w:themeColor="accent2"/>
-                <w:sz w:val="21"/>
-                <w:szCs w:val="21"/>
-                <w:vertAlign w:val="baseline"/>
-                <w:lang w:val="en-US" w:eastAsia="zh-CN"/>
-                <w14:textFill>
-                  <w14:solidFill>
-                    <w14:schemeClr w14:val="accent2"/>
-                  </w14:solidFill>
-                </w14:textFill>
-              </w:rPr>
-            </w:pPr>
-            <w:r>
-              <w:rPr>
-                <w:rFonts w:hint="eastAsia" w:ascii="华文中宋" w:hAnsi="华文中宋" w:eastAsia="华文中宋" w:cs="华文中宋"/>
-                <w:b/>
-                <w:bCs/>
-                <w:color w:val="ED7D31" w:themeColor="accent2"/>
-                <w:sz w:val="21"/>
-                <w:szCs w:val="21"/>
-                <w:vertAlign w:val="baseline"/>
-                <w:lang w:val="en-US" w:eastAsia="zh-CN"/>
-                <w14:textFill>
-                  <w14:solidFill>
-                    <w14:schemeClr w14:val="accent2"/>
-                  </w14:solidFill>
-                </w14:textFill>
-              </w:rPr>
-              <w:t>设置</w:t>
-            </w:r>
-            <w:r>
-              <w:rPr>
-                <w:rFonts w:hint="eastAsia" w:ascii="华文中宋" w:hAnsi="华文中宋" w:eastAsia="华文中宋" w:cs="华文中宋"/>
-                <w:b/>
-                <w:bCs/>
-                <w:i w:val="0"/>
-                <w:caps w:val="0"/>
-                <w:color w:val="EA82F1"/>
-                <w:spacing w:val="7"/>
-                <w:sz w:val="21"/>
-                <w:szCs w:val="21"/>
-                <w:lang w:val="en-US" w:eastAsia="zh-CN"/>
-              </w:rPr>
-              <w:t>项目名称</w:t>
-            </w:r>
-          </w:p>
-        </w:tc>
-      </w:tr>
-      <w:tr>
-        <w:tblPrEx>
-          <w:tblBorders>
-            <w:top w:val="single" w:color="auto" w:sz="4" w:space="0"/>
-            <w:left w:val="single" w:color="auto" w:sz="4" w:space="0"/>
-            <w:bottom w:val="single" w:color="auto" w:sz="4" w:space="0"/>
-            <w:right w:val="single" w:color="auto" w:sz="4" w:space="0"/>
-            <w:insideH w:val="single" w:color="auto" w:sz="4" w:space="0"/>
-            <w:insideV w:val="single" w:color="auto" w:sz="4" w:space="0"/>
-          </w:tblBorders>
-          <w:tblCellMar>
-            <w:top w:w="0" w:type="dxa"/>
-            <w:left w:w="108" w:type="dxa"/>
-            <w:bottom w:w="0" w:type="dxa"/>
-            <w:right w:w="108" w:type="dxa"/>
-          </w:tblCellMar>
-        </w:tblPrEx>
-        <w:tc>
-          <w:tcPr>
-            <w:tcW w:w="0" w:type="auto"/>
-            <w:vMerge w:val="restart"/>
-            <w:vAlign w:val="center"/>
-          </w:tcPr>
-          <w:p>
-            <w:pPr>
-              <w:numPr>
-                <w:ilvl w:val="0"/>
-                <w:numId w:val="0"/>
-              </w:numPr>
-              <w:jc w:val="left"/>
-              <w:rPr>
-                <w:rFonts w:hint="default" w:ascii="华文中宋" w:hAnsi="华文中宋" w:eastAsia="华文中宋" w:cs="华文中宋"/>
-                <w:b/>
-                <w:bCs/>
-                <w:color w:val="ED7D31" w:themeColor="accent2"/>
-                <w:sz w:val="21"/>
-                <w:szCs w:val="21"/>
-                <w:vertAlign w:val="baseline"/>
-                <w:lang w:val="en-US" w:eastAsia="zh-CN"/>
-                <w14:textFill>
-                  <w14:solidFill>
-                    <w14:schemeClr w14:val="accent2"/>
-                  </w14:solidFill>
-                </w14:textFill>
-              </w:rPr>
-            </w:pPr>
-            <w:r>
-              <w:rPr>
-                <w:rFonts w:hint="eastAsia" w:ascii="华文中宋" w:hAnsi="华文中宋" w:eastAsia="华文中宋" w:cs="华文中宋"/>
-                <w:b/>
-                <w:bCs/>
-                <w:color w:val="ED7D31" w:themeColor="accent2"/>
-                <w:sz w:val="21"/>
-                <w:szCs w:val="21"/>
-                <w:vertAlign w:val="baseline"/>
-                <w:lang w:val="en-US" w:eastAsia="zh-CN"/>
-                <w14:textFill>
-                  <w14:solidFill>
-                    <w14:schemeClr w14:val="accent2"/>
-                  </w14:solidFill>
-                </w14:textFill>
-              </w:rPr>
-              <w:t>IO</w:t>
-            </w:r>
-          </w:p>
-        </w:tc>
-        <w:tc>
-          <w:tcPr>
-            <w:tcW w:w="0" w:type="auto"/>
-            <w:vAlign w:val="center"/>
-          </w:tcPr>
-          <w:p>
-            <w:pPr>
-              <w:numPr>
-                <w:ilvl w:val="0"/>
-                <w:numId w:val="0"/>
-              </w:numPr>
-              <w:ind w:left="0" w:leftChars="0" w:firstLine="0" w:firstLineChars="0"/>
-              <w:jc w:val="left"/>
-              <w:rPr>
-                <w:rFonts w:hint="default" w:ascii="华文中宋" w:hAnsi="华文中宋" w:eastAsia="华文中宋" w:cs="华文中宋"/>
-                <w:b/>
-                <w:bCs/>
-                <w:color w:val="FF0000"/>
-                <w:sz w:val="21"/>
-                <w:szCs w:val="21"/>
-                <w:vertAlign w:val="baseline"/>
-                <w:lang w:val="en-US" w:eastAsia="zh-CN"/>
-              </w:rPr>
-            </w:pPr>
-            <w:r>
-              <w:rPr>
-                <w:rFonts w:hint="eastAsia" w:ascii="华文中宋" w:hAnsi="华文中宋" w:eastAsia="华文中宋" w:cs="华文中宋"/>
-                <w:b/>
-                <w:bCs/>
-                <w:color w:val="FF0000"/>
-                <w:sz w:val="21"/>
-                <w:szCs w:val="21"/>
-                <w:vertAlign w:val="baseline"/>
-                <w:lang w:val="en-US" w:eastAsia="zh-CN"/>
-              </w:rPr>
-              <w:t>set(&lt;var&gt; &lt;value&gt;)</w:t>
-            </w:r>
-          </w:p>
-        </w:tc>
-        <w:tc>
-          <w:tcPr>
-            <w:tcW w:w="0" w:type="auto"/>
-            <w:vAlign w:val="center"/>
-          </w:tcPr>
-          <w:p>
-            <w:pPr>
-              <w:numPr>
-                <w:ilvl w:val="0"/>
-                <w:numId w:val="0"/>
-              </w:numPr>
-              <w:ind w:left="0" w:leftChars="0" w:firstLine="0" w:firstLineChars="0"/>
-              <w:jc w:val="left"/>
-              <w:rPr>
-                <w:rFonts w:hint="default" w:ascii="华文中宋" w:hAnsi="华文中宋" w:eastAsia="华文中宋" w:cs="华文中宋"/>
-                <w:b/>
-                <w:bCs/>
-                <w:color w:val="ED7D31" w:themeColor="accent2"/>
-                <w:sz w:val="21"/>
-                <w:szCs w:val="21"/>
-                <w:vertAlign w:val="baseline"/>
-                <w:lang w:val="en-US" w:eastAsia="zh-CN"/>
-                <w14:textFill>
-                  <w14:solidFill>
-                    <w14:schemeClr w14:val="accent2"/>
-                  </w14:solidFill>
-                </w14:textFill>
-              </w:rPr>
-            </w:pPr>
-            <w:r>
-              <w:rPr>
-                <w:rFonts w:hint="eastAsia" w:ascii="华文中宋" w:hAnsi="华文中宋" w:eastAsia="华文中宋" w:cs="华文中宋"/>
-                <w:b/>
-                <w:bCs/>
-                <w:color w:val="ED7D31" w:themeColor="accent2"/>
-                <w:sz w:val="21"/>
-                <w:szCs w:val="21"/>
-                <w:vertAlign w:val="baseline"/>
-                <w:lang w:val="en-US" w:eastAsia="zh-CN"/>
-                <w14:textFill>
-                  <w14:solidFill>
-                    <w14:schemeClr w14:val="accent2"/>
-                  </w14:solidFill>
-                </w14:textFill>
-              </w:rPr>
-              <w:t>设置</w:t>
-            </w:r>
-            <w:r>
-              <w:rPr>
-                <w:rFonts w:hint="eastAsia" w:ascii="华文中宋" w:hAnsi="华文中宋" w:eastAsia="华文中宋" w:cs="华文中宋"/>
-                <w:b/>
-                <w:bCs/>
-                <w:i w:val="0"/>
-                <w:caps w:val="0"/>
-                <w:color w:val="EA82F1"/>
-                <w:spacing w:val="7"/>
-                <w:sz w:val="21"/>
-                <w:szCs w:val="21"/>
-                <w:lang w:val="en-US" w:eastAsia="zh-CN"/>
-              </w:rPr>
-              <w:t>字符变量</w:t>
-            </w:r>
-          </w:p>
-        </w:tc>
-      </w:tr>
-      <w:tr>
-        <w:tblPrEx>
-          <w:tblBorders>
-            <w:top w:val="single" w:color="auto" w:sz="4" w:space="0"/>
-            <w:left w:val="single" w:color="auto" w:sz="4" w:space="0"/>
-            <w:bottom w:val="single" w:color="auto" w:sz="4" w:space="0"/>
-            <w:right w:val="single" w:color="auto" w:sz="4" w:space="0"/>
-            <w:insideH w:val="single" w:color="auto" w:sz="4" w:space="0"/>
-            <w:insideV w:val="single" w:color="auto" w:sz="4" w:space="0"/>
-          </w:tblBorders>
-          <w:tblCellMar>
-            <w:top w:w="0" w:type="dxa"/>
-            <w:left w:w="108" w:type="dxa"/>
-            <w:bottom w:w="0" w:type="dxa"/>
-            <w:right w:w="108" w:type="dxa"/>
-          </w:tblCellMar>
-        </w:tblPrEx>
-        <w:tc>
-          <w:tcPr>
-            <w:tcW w:w="0" w:type="auto"/>
-            <w:vMerge w:val="continue"/>
-            <w:vAlign w:val="center"/>
-          </w:tcPr>
-          <w:p>
-            <w:pPr>
-              <w:numPr>
-                <w:ilvl w:val="0"/>
-                <w:numId w:val="0"/>
-              </w:numPr>
-              <w:jc w:val="left"/>
-              <w:rPr>
-                <w:rFonts w:hint="default" w:ascii="华文中宋" w:hAnsi="华文中宋" w:eastAsia="华文中宋" w:cs="华文中宋"/>
-                <w:b/>
-                <w:bCs/>
-                <w:color w:val="ED7D31" w:themeColor="accent2"/>
-                <w:sz w:val="21"/>
-                <w:szCs w:val="21"/>
-                <w:vertAlign w:val="baseline"/>
-                <w:lang w:val="en-US" w:eastAsia="zh-CN"/>
-                <w14:textFill>
-                  <w14:solidFill>
-                    <w14:schemeClr w14:val="accent2"/>
-                  </w14:solidFill>
-                </w14:textFill>
-              </w:rPr>
-            </w:pPr>
-          </w:p>
-        </w:tc>
-        <w:tc>
-          <w:tcPr>
-            <w:tcW w:w="0" w:type="auto"/>
-            <w:vAlign w:val="center"/>
-          </w:tcPr>
-          <w:p>
-            <w:pPr>
-              <w:numPr>
-                <w:ilvl w:val="0"/>
-                <w:numId w:val="0"/>
-              </w:numPr>
-              <w:ind w:left="0" w:leftChars="0" w:firstLine="0" w:firstLineChars="0"/>
-              <w:jc w:val="left"/>
-              <w:rPr>
-                <w:rFonts w:hint="eastAsia" w:ascii="华文中宋" w:hAnsi="华文中宋" w:eastAsia="华文中宋" w:cs="华文中宋"/>
-                <w:b/>
-                <w:bCs/>
-                <w:color w:val="FF0000"/>
-                <w:kern w:val="2"/>
-                <w:sz w:val="21"/>
-                <w:szCs w:val="21"/>
-                <w:vertAlign w:val="baseline"/>
-                <w:lang w:val="en-US" w:eastAsia="zh-CN" w:bidi="ar-SA"/>
-              </w:rPr>
-            </w:pPr>
-            <w:r>
-              <w:rPr>
-                <w:rFonts w:hint="eastAsia" w:ascii="华文中宋" w:hAnsi="华文中宋" w:eastAsia="华文中宋" w:cs="华文中宋"/>
-                <w:b/>
-                <w:bCs/>
-                <w:color w:val="FF0000"/>
-                <w:sz w:val="21"/>
-                <w:szCs w:val="21"/>
-                <w:vertAlign w:val="baseline"/>
-                <w:lang w:val="en-US" w:eastAsia="zh-CN"/>
-              </w:rPr>
-              <w:t>message("&lt;string&gt;")</w:t>
-            </w:r>
-          </w:p>
-        </w:tc>
-        <w:tc>
-          <w:tcPr>
-            <w:tcW w:w="0" w:type="auto"/>
-            <w:vAlign w:val="center"/>
-          </w:tcPr>
-          <w:p>
-            <w:pPr>
-              <w:numPr>
-                <w:ilvl w:val="0"/>
-                <w:numId w:val="0"/>
-              </w:numPr>
-              <w:ind w:left="0" w:leftChars="0" w:firstLine="0" w:firstLineChars="0"/>
-              <w:jc w:val="left"/>
-              <w:rPr>
-                <w:rFonts w:hint="eastAsia" w:ascii="华文中宋" w:hAnsi="华文中宋" w:eastAsia="华文中宋" w:cs="华文中宋"/>
-                <w:b/>
-                <w:bCs/>
-                <w:color w:val="ED7D31" w:themeColor="accent2"/>
-                <w:kern w:val="2"/>
-                <w:sz w:val="21"/>
-                <w:szCs w:val="21"/>
-                <w:vertAlign w:val="baseline"/>
-                <w:lang w:val="en-US" w:eastAsia="zh-CN" w:bidi="ar-SA"/>
-                <w14:textFill>
-                  <w14:solidFill>
-                    <w14:schemeClr w14:val="accent2"/>
-                  </w14:solidFill>
-                </w14:textFill>
-              </w:rPr>
-            </w:pPr>
-            <w:r>
-              <w:rPr>
-                <w:rFonts w:hint="eastAsia" w:ascii="华文中宋" w:hAnsi="华文中宋" w:eastAsia="华文中宋" w:cs="华文中宋"/>
-                <w:b/>
-                <w:bCs/>
-                <w:color w:val="ED7D31" w:themeColor="accent2"/>
-                <w:sz w:val="21"/>
-                <w:szCs w:val="21"/>
-                <w:vertAlign w:val="baseline"/>
-                <w:lang w:val="en-US" w:eastAsia="zh-CN"/>
-                <w14:textFill>
-                  <w14:solidFill>
-                    <w14:schemeClr w14:val="accent2"/>
-                  </w14:solidFill>
-                </w14:textFill>
-              </w:rPr>
-              <w:t>输出</w:t>
-            </w:r>
-            <w:r>
-              <w:rPr>
-                <w:rFonts w:hint="eastAsia" w:ascii="华文中宋" w:hAnsi="华文中宋" w:eastAsia="华文中宋" w:cs="华文中宋"/>
-                <w:b/>
-                <w:bCs/>
-                <w:i w:val="0"/>
-                <w:caps w:val="0"/>
-                <w:color w:val="EA82F1"/>
-                <w:spacing w:val="7"/>
-                <w:sz w:val="21"/>
-                <w:szCs w:val="21"/>
-                <w:lang w:val="en-US" w:eastAsia="zh-CN"/>
-              </w:rPr>
-              <w:t>信息</w:t>
-            </w:r>
-          </w:p>
-        </w:tc>
-      </w:tr>
-      <w:tr>
-        <w:tblPrEx>
-          <w:tblBorders>
-            <w:top w:val="single" w:color="auto" w:sz="4" w:space="0"/>
-            <w:left w:val="single" w:color="auto" w:sz="4" w:space="0"/>
-            <w:bottom w:val="single" w:color="auto" w:sz="4" w:space="0"/>
-            <w:right w:val="single" w:color="auto" w:sz="4" w:space="0"/>
-            <w:insideH w:val="single" w:color="auto" w:sz="4" w:space="0"/>
-            <w:insideV w:val="single" w:color="auto" w:sz="4" w:space="0"/>
-          </w:tblBorders>
-          <w:tblCellMar>
-            <w:top w:w="0" w:type="dxa"/>
-            <w:left w:w="108" w:type="dxa"/>
-            <w:bottom w:w="0" w:type="dxa"/>
-            <w:right w:w="108" w:type="dxa"/>
-          </w:tblCellMar>
-        </w:tblPrEx>
-        <w:tc>
-          <w:tcPr>
-            <w:tcW w:w="0" w:type="auto"/>
-            <w:vAlign w:val="center"/>
-          </w:tcPr>
-          <w:p>
-            <w:pPr>
-              <w:numPr>
-                <w:ilvl w:val="0"/>
-                <w:numId w:val="0"/>
-              </w:numPr>
-              <w:jc w:val="left"/>
-              <w:rPr>
-                <w:rFonts w:hint="default" w:ascii="华文中宋" w:hAnsi="华文中宋" w:eastAsia="华文中宋" w:cs="华文中宋"/>
-                <w:b/>
-                <w:bCs/>
-                <w:color w:val="ED7D31" w:themeColor="accent2"/>
-                <w:sz w:val="21"/>
-                <w:szCs w:val="21"/>
-                <w:vertAlign w:val="baseline"/>
-                <w:lang w:val="en-US" w:eastAsia="zh-CN"/>
-                <w14:textFill>
-                  <w14:solidFill>
-                    <w14:schemeClr w14:val="accent2"/>
-                  </w14:solidFill>
-                </w14:textFill>
-              </w:rPr>
-            </w:pPr>
-            <w:r>
-              <w:rPr>
-                <w:rFonts w:hint="eastAsia" w:ascii="华文中宋" w:hAnsi="华文中宋" w:eastAsia="华文中宋" w:cs="华文中宋"/>
-                <w:b/>
-                <w:bCs/>
-                <w:color w:val="ED7D31" w:themeColor="accent2"/>
-                <w:sz w:val="21"/>
-                <w:szCs w:val="21"/>
-                <w:vertAlign w:val="baseline"/>
-                <w:lang w:val="en-US" w:eastAsia="zh-CN"/>
-                <w14:textFill>
-                  <w14:solidFill>
-                    <w14:schemeClr w14:val="accent2"/>
-                  </w14:solidFill>
-                </w14:textFill>
-              </w:rPr>
-              <w:t>检查</w:t>
-            </w:r>
-          </w:p>
-        </w:tc>
-        <w:tc>
-          <w:tcPr>
-            <w:tcW w:w="0" w:type="auto"/>
-            <w:vAlign w:val="center"/>
-          </w:tcPr>
-          <w:p>
-            <w:pPr>
-              <w:numPr>
-                <w:ilvl w:val="0"/>
-                <w:numId w:val="0"/>
-              </w:numPr>
-              <w:ind w:left="0" w:leftChars="0" w:firstLine="0" w:firstLineChars="0"/>
-              <w:jc w:val="left"/>
-              <w:rPr>
-                <w:rFonts w:hint="eastAsia" w:ascii="华文中宋" w:hAnsi="华文中宋" w:eastAsia="华文中宋" w:cs="华文中宋"/>
-                <w:b/>
-                <w:bCs/>
-                <w:color w:val="FF0000"/>
-                <w:kern w:val="2"/>
-                <w:sz w:val="21"/>
-                <w:szCs w:val="21"/>
-                <w:vertAlign w:val="baseline"/>
-                <w:lang w:val="en-US" w:eastAsia="zh-CN" w:bidi="ar-SA"/>
-              </w:rPr>
-            </w:pPr>
-            <w:r>
-              <w:rPr>
-                <w:rFonts w:hint="eastAsia" w:ascii="华文中宋" w:hAnsi="华文中宋" w:eastAsia="华文中宋" w:cs="华文中宋"/>
-                <w:b/>
-                <w:bCs/>
-                <w:color w:val="FF0000"/>
-                <w:sz w:val="21"/>
-                <w:szCs w:val="21"/>
-                <w:vertAlign w:val="baseline"/>
-                <w:lang w:val="en-US" w:eastAsia="zh-CN"/>
-              </w:rPr>
-              <w:t>find_package(&lt;pkg&gt; REQUIRED)</w:t>
-            </w:r>
-          </w:p>
-        </w:tc>
-        <w:tc>
-          <w:tcPr>
-            <w:tcW w:w="0" w:type="auto"/>
-            <w:vAlign w:val="center"/>
-          </w:tcPr>
-          <w:p>
-            <w:pPr>
-              <w:numPr>
-                <w:ilvl w:val="0"/>
-                <w:numId w:val="0"/>
-              </w:numPr>
-              <w:ind w:left="0" w:leftChars="0" w:firstLine="0" w:firstLineChars="0"/>
-              <w:jc w:val="left"/>
-              <w:rPr>
-                <w:rFonts w:hint="eastAsia" w:ascii="华文中宋" w:hAnsi="华文中宋" w:eastAsia="华文中宋" w:cs="华文中宋"/>
-                <w:b/>
-                <w:bCs/>
-                <w:color w:val="ED7D31" w:themeColor="accent2"/>
-                <w:kern w:val="2"/>
-                <w:sz w:val="21"/>
-                <w:szCs w:val="21"/>
-                <w:vertAlign w:val="baseline"/>
-                <w:lang w:val="en-US" w:eastAsia="zh-CN" w:bidi="ar-SA"/>
-                <w14:textFill>
-                  <w14:solidFill>
-                    <w14:schemeClr w14:val="accent2"/>
-                  </w14:solidFill>
-                </w14:textFill>
-              </w:rPr>
-            </w:pPr>
-            <w:r>
-              <w:rPr>
-                <w:rFonts w:hint="eastAsia" w:ascii="华文中宋" w:hAnsi="华文中宋" w:eastAsia="华文中宋" w:cs="华文中宋"/>
-                <w:b/>
-                <w:bCs/>
-                <w:color w:val="ED7D31" w:themeColor="accent2"/>
-                <w:sz w:val="21"/>
-                <w:szCs w:val="21"/>
-                <w:vertAlign w:val="baseline"/>
-                <w:lang w:val="en-US" w:eastAsia="zh-CN"/>
-                <w14:textFill>
-                  <w14:solidFill>
-                    <w14:schemeClr w14:val="accent2"/>
-                  </w14:solidFill>
-                </w14:textFill>
-              </w:rPr>
-              <w:t>检查</w:t>
-            </w:r>
-            <w:r>
-              <w:rPr>
-                <w:rFonts w:hint="eastAsia" w:ascii="华文中宋" w:hAnsi="华文中宋" w:eastAsia="华文中宋" w:cs="华文中宋"/>
-                <w:b/>
-                <w:bCs/>
-                <w:i w:val="0"/>
-                <w:caps w:val="0"/>
-                <w:color w:val="EA82F1"/>
-                <w:spacing w:val="7"/>
-                <w:sz w:val="21"/>
-                <w:szCs w:val="21"/>
-                <w:lang w:val="en-US" w:eastAsia="zh-CN"/>
-              </w:rPr>
-              <w:t>依赖包</w:t>
-            </w:r>
-          </w:p>
-        </w:tc>
-      </w:tr>
-      <w:tr>
-        <w:tblPrEx>
-          <w:tblBorders>
-            <w:top w:val="single" w:color="auto" w:sz="4" w:space="0"/>
-            <w:left w:val="single" w:color="auto" w:sz="4" w:space="0"/>
-            <w:bottom w:val="single" w:color="auto" w:sz="4" w:space="0"/>
-            <w:right w:val="single" w:color="auto" w:sz="4" w:space="0"/>
-            <w:insideH w:val="single" w:color="auto" w:sz="4" w:space="0"/>
-            <w:insideV w:val="single" w:color="auto" w:sz="4" w:space="0"/>
-          </w:tblBorders>
-          <w:tblCellMar>
-            <w:top w:w="0" w:type="dxa"/>
-            <w:left w:w="108" w:type="dxa"/>
-            <w:bottom w:w="0" w:type="dxa"/>
-            <w:right w:w="108" w:type="dxa"/>
-          </w:tblCellMar>
-        </w:tblPrEx>
-        <w:tc>
-          <w:tcPr>
-            <w:tcW w:w="0" w:type="auto"/>
-            <w:vMerge w:val="restart"/>
-            <w:vAlign w:val="center"/>
-          </w:tcPr>
-          <w:p>
-            <w:pPr>
-              <w:numPr>
-                <w:ilvl w:val="0"/>
-                <w:numId w:val="0"/>
-              </w:numPr>
-              <w:jc w:val="left"/>
-              <w:rPr>
-                <w:rFonts w:hint="default" w:ascii="华文中宋" w:hAnsi="华文中宋" w:eastAsia="华文中宋" w:cs="华文中宋"/>
-                <w:b/>
-                <w:bCs/>
-                <w:color w:val="ED7D31" w:themeColor="accent2"/>
-                <w:sz w:val="21"/>
-                <w:szCs w:val="21"/>
-                <w:vertAlign w:val="baseline"/>
-                <w:lang w:val="en-US" w:eastAsia="zh-CN"/>
-                <w14:textFill>
-                  <w14:solidFill>
-                    <w14:schemeClr w14:val="accent2"/>
-                  </w14:solidFill>
-                </w14:textFill>
-              </w:rPr>
-            </w:pPr>
-            <w:r>
-              <w:rPr>
-                <w:rFonts w:hint="eastAsia" w:ascii="华文中宋" w:hAnsi="华文中宋" w:eastAsia="华文中宋" w:cs="华文中宋"/>
-                <w:b/>
-                <w:bCs/>
-                <w:color w:val="ED7D31" w:themeColor="accent2"/>
-                <w:sz w:val="21"/>
-                <w:szCs w:val="21"/>
-                <w:vertAlign w:val="baseline"/>
-                <w:lang w:val="en-US" w:eastAsia="zh-CN"/>
-                <w14:textFill>
-                  <w14:solidFill>
-                    <w14:schemeClr w14:val="accent2"/>
-                  </w14:solidFill>
-                </w14:textFill>
-              </w:rPr>
-              <w:t>搜索</w:t>
-            </w:r>
-          </w:p>
-        </w:tc>
-        <w:tc>
-          <w:tcPr>
-            <w:tcW w:w="0" w:type="auto"/>
-            <w:vAlign w:val="center"/>
-          </w:tcPr>
-          <w:p>
-            <w:pPr>
-              <w:numPr>
-                <w:ilvl w:val="0"/>
-                <w:numId w:val="0"/>
-              </w:numPr>
-              <w:ind w:left="0" w:leftChars="0" w:firstLine="0" w:firstLineChars="0"/>
-              <w:jc w:val="left"/>
-              <w:rPr>
-                <w:rFonts w:hint="eastAsia" w:ascii="华文中宋" w:hAnsi="华文中宋" w:eastAsia="华文中宋" w:cs="华文中宋"/>
-                <w:b/>
-                <w:bCs/>
-                <w:color w:val="FF0000"/>
-                <w:kern w:val="2"/>
-                <w:sz w:val="21"/>
-                <w:szCs w:val="21"/>
-                <w:vertAlign w:val="baseline"/>
-                <w:lang w:val="en-US" w:eastAsia="zh-CN" w:bidi="ar-SA"/>
-              </w:rPr>
-            </w:pPr>
-            <w:r>
-              <w:rPr>
-                <w:rFonts w:hint="default" w:ascii="华文中宋" w:hAnsi="华文中宋" w:eastAsia="华文中宋" w:cs="华文中宋"/>
-                <w:b/>
-                <w:bCs/>
-                <w:color w:val="FF0000"/>
-                <w:sz w:val="21"/>
-                <w:szCs w:val="21"/>
-                <w:vertAlign w:val="baseline"/>
-                <w:lang w:val="en-US" w:eastAsia="zh-CN"/>
-              </w:rPr>
-              <w:t>aux_source_directory</w:t>
-            </w:r>
-            <w:r>
-              <w:rPr>
-                <w:rFonts w:hint="eastAsia" w:ascii="华文中宋" w:hAnsi="华文中宋" w:eastAsia="华文中宋" w:cs="华文中宋"/>
-                <w:b/>
-                <w:bCs/>
-                <w:color w:val="FF0000"/>
-                <w:sz w:val="21"/>
-                <w:szCs w:val="21"/>
-                <w:vertAlign w:val="baseline"/>
-                <w:lang w:val="en-US" w:eastAsia="zh-CN"/>
-              </w:rPr>
-              <w:t>(&lt;path&gt; &lt;var&gt;)</w:t>
-            </w:r>
-          </w:p>
-        </w:tc>
-        <w:tc>
-          <w:tcPr>
-            <w:tcW w:w="0" w:type="auto"/>
-            <w:vAlign w:val="center"/>
-          </w:tcPr>
-          <w:p>
-            <w:pPr>
-              <w:numPr>
-                <w:ilvl w:val="0"/>
-                <w:numId w:val="0"/>
-              </w:numPr>
-              <w:ind w:left="0" w:leftChars="0" w:firstLine="0" w:firstLineChars="0"/>
-              <w:jc w:val="left"/>
-              <w:rPr>
-                <w:rFonts w:hint="eastAsia" w:ascii="华文中宋" w:hAnsi="华文中宋" w:eastAsia="华文中宋" w:cs="华文中宋"/>
-                <w:b/>
-                <w:bCs/>
-                <w:color w:val="ED7D31" w:themeColor="accent2"/>
-                <w:kern w:val="2"/>
-                <w:sz w:val="21"/>
-                <w:szCs w:val="21"/>
-                <w:vertAlign w:val="baseline"/>
-                <w:lang w:val="en-US" w:eastAsia="zh-CN" w:bidi="ar-SA"/>
-                <w14:textFill>
-                  <w14:solidFill>
-                    <w14:schemeClr w14:val="accent2"/>
-                  </w14:solidFill>
-                </w14:textFill>
-              </w:rPr>
-            </w:pPr>
-            <w:r>
-              <w:rPr>
-                <w:rFonts w:hint="eastAsia" w:ascii="华文中宋" w:hAnsi="华文中宋" w:eastAsia="华文中宋" w:cs="华文中宋"/>
-                <w:b/>
-                <w:bCs/>
-                <w:color w:val="ED7D31" w:themeColor="accent2"/>
-                <w:sz w:val="21"/>
-                <w:szCs w:val="21"/>
-                <w:vertAlign w:val="baseline"/>
-                <w:lang w:val="en-US" w:eastAsia="zh-CN"/>
-                <w14:textFill>
-                  <w14:solidFill>
-                    <w14:schemeClr w14:val="accent2"/>
-                  </w14:solidFill>
-                </w14:textFill>
-              </w:rPr>
-              <w:t>输出</w:t>
-            </w:r>
-            <w:r>
-              <w:rPr>
-                <w:rFonts w:hint="eastAsia" w:ascii="华文中宋" w:hAnsi="华文中宋" w:eastAsia="华文中宋" w:cs="华文中宋"/>
-                <w:b/>
-                <w:bCs/>
-                <w:i w:val="0"/>
-                <w:caps w:val="0"/>
-                <w:color w:val="EA82F1"/>
-                <w:spacing w:val="7"/>
-                <w:sz w:val="21"/>
-                <w:szCs w:val="21"/>
-                <w:lang w:val="en-US" w:eastAsia="zh-CN"/>
-              </w:rPr>
-              <w:t>源文件列表</w:t>
-            </w:r>
-          </w:p>
-        </w:tc>
-      </w:tr>
-      <w:tr>
-        <w:tblPrEx>
-          <w:tblBorders>
-            <w:top w:val="single" w:color="auto" w:sz="4" w:space="0"/>
-            <w:left w:val="single" w:color="auto" w:sz="4" w:space="0"/>
-            <w:bottom w:val="single" w:color="auto" w:sz="4" w:space="0"/>
-            <w:right w:val="single" w:color="auto" w:sz="4" w:space="0"/>
-            <w:insideH w:val="single" w:color="auto" w:sz="4" w:space="0"/>
-            <w:insideV w:val="single" w:color="auto" w:sz="4" w:space="0"/>
-          </w:tblBorders>
-          <w:tblCellMar>
-            <w:top w:w="0" w:type="dxa"/>
-            <w:left w:w="108" w:type="dxa"/>
-            <w:bottom w:w="0" w:type="dxa"/>
-            <w:right w:w="108" w:type="dxa"/>
-          </w:tblCellMar>
-        </w:tblPrEx>
-        <w:tc>
-          <w:tcPr>
-            <w:tcW w:w="0" w:type="auto"/>
-            <w:vMerge w:val="continue"/>
-            <w:tcBorders/>
-            <w:vAlign w:val="center"/>
-          </w:tcPr>
-          <w:p>
-            <w:pPr>
-              <w:numPr>
-                <w:ilvl w:val="0"/>
-                <w:numId w:val="0"/>
-              </w:numPr>
-              <w:jc w:val="left"/>
-              <w:rPr>
-                <w:rFonts w:hint="eastAsia" w:ascii="华文中宋" w:hAnsi="华文中宋" w:eastAsia="华文中宋" w:cs="华文中宋"/>
-                <w:b/>
-                <w:bCs/>
-                <w:color w:val="ED7D31" w:themeColor="accent2"/>
-                <w:sz w:val="21"/>
-                <w:szCs w:val="21"/>
-                <w:vertAlign w:val="baseline"/>
-                <w:lang w:val="en-US" w:eastAsia="zh-CN"/>
-                <w14:textFill>
-                  <w14:solidFill>
-                    <w14:schemeClr w14:val="accent2"/>
-                  </w14:solidFill>
-                </w14:textFill>
-              </w:rPr>
-            </w:pPr>
-          </w:p>
-        </w:tc>
-        <w:tc>
-          <w:tcPr>
-            <w:tcW w:w="0" w:type="auto"/>
-            <w:vAlign w:val="center"/>
-          </w:tcPr>
-          <w:p>
-            <w:pPr>
-              <w:numPr>
-                <w:ilvl w:val="0"/>
-                <w:numId w:val="0"/>
-              </w:numPr>
-              <w:ind w:left="0" w:leftChars="0" w:firstLine="0" w:firstLineChars="0"/>
-              <w:jc w:val="left"/>
-              <w:rPr>
-                <w:rFonts w:hint="default" w:ascii="华文中宋" w:hAnsi="华文中宋" w:eastAsia="华文中宋" w:cs="华文中宋"/>
-                <w:b/>
-                <w:bCs/>
-                <w:color w:val="FF0000"/>
-                <w:sz w:val="21"/>
-                <w:szCs w:val="21"/>
-                <w:vertAlign w:val="baseline"/>
-                <w:lang w:val="en-US" w:eastAsia="zh-CN"/>
-              </w:rPr>
-            </w:pPr>
-            <w:r>
-              <w:rPr>
-                <w:rFonts w:hint="eastAsia" w:ascii="华文中宋" w:hAnsi="华文中宋" w:eastAsia="华文中宋" w:cs="华文中宋"/>
-                <w:b/>
-                <w:bCs/>
-                <w:color w:val="FF0000"/>
-                <w:sz w:val="21"/>
-                <w:szCs w:val="21"/>
-                <w:vertAlign w:val="baseline"/>
-                <w:lang w:val="en-US" w:eastAsia="zh-CN"/>
-              </w:rPr>
-              <w:t>file({GLOB | GLOB_RECURSE} &lt;var&gt; &lt;glob-pat&gt;)</w:t>
-            </w:r>
-          </w:p>
-        </w:tc>
-        <w:tc>
-          <w:tcPr>
-            <w:tcW w:w="0" w:type="auto"/>
-            <w:vAlign w:val="center"/>
-          </w:tcPr>
-          <w:p>
-            <w:pPr>
-              <w:numPr>
-                <w:ilvl w:val="0"/>
-                <w:numId w:val="0"/>
-              </w:numPr>
-              <w:ind w:left="0" w:leftChars="0" w:firstLine="0" w:firstLineChars="0"/>
-              <w:jc w:val="left"/>
-              <w:rPr>
-                <w:rFonts w:hint="default" w:ascii="华文中宋" w:hAnsi="华文中宋" w:eastAsia="华文中宋" w:cs="华文中宋"/>
-                <w:b/>
-                <w:bCs/>
-                <w:color w:val="ED7D31" w:themeColor="accent2"/>
-                <w:sz w:val="21"/>
-                <w:szCs w:val="21"/>
-                <w:vertAlign w:val="baseline"/>
-                <w:lang w:val="en-US" w:eastAsia="zh-CN"/>
-                <w14:textFill>
-                  <w14:solidFill>
-                    <w14:schemeClr w14:val="accent2"/>
-                  </w14:solidFill>
-                </w14:textFill>
-              </w:rPr>
-            </w:pPr>
-            <w:r>
-              <w:rPr>
-                <w:rFonts w:hint="eastAsia" w:ascii="华文中宋" w:hAnsi="华文中宋" w:eastAsia="华文中宋" w:cs="华文中宋"/>
-                <w:b/>
-                <w:bCs/>
-                <w:color w:val="ED7D31" w:themeColor="accent2"/>
-                <w:sz w:val="21"/>
-                <w:szCs w:val="21"/>
-                <w:vertAlign w:val="baseline"/>
-                <w:lang w:val="en-US" w:eastAsia="zh-CN"/>
-                <w14:textFill>
-                  <w14:solidFill>
-                    <w14:schemeClr w14:val="accent2"/>
-                  </w14:solidFill>
-                </w14:textFill>
-              </w:rPr>
-              <w:t>输出</w:t>
-            </w:r>
-            <w:r>
-              <w:rPr>
-                <w:rFonts w:hint="eastAsia" w:ascii="华文中宋" w:hAnsi="华文中宋" w:eastAsia="华文中宋" w:cs="华文中宋"/>
-                <w:b/>
-                <w:bCs/>
-                <w:i w:val="0"/>
-                <w:caps w:val="0"/>
-                <w:color w:val="EA82F1"/>
-                <w:spacing w:val="7"/>
-                <w:sz w:val="21"/>
-                <w:szCs w:val="21"/>
-                <w:lang w:val="en-US" w:eastAsia="zh-CN"/>
-              </w:rPr>
-              <w:t>匹配文件列表</w:t>
             </w:r>
           </w:p>
         </w:tc>
@@ -46739,7 +46049,7 @@
           </w:tblCellMar>
         </w:tblPrEx>
         <w:trPr>
-          <w:trHeight w:val="236" w:hRule="atLeast"/>
+          <w:trHeight w:val="357" w:hRule="atLeast"/>
         </w:trPr>
         <w:tc>
           <w:tcPr>
@@ -46776,6 +46086,7 @@
         <w:tc>
           <w:tcPr>
             <w:tcW w:w="0" w:type="auto"/>
+            <w:gridSpan w:val="2"/>
             <w:vAlign w:val="center"/>
           </w:tcPr>
           <w:p>
@@ -46784,32 +46095,30 @@
                 <w:ilvl w:val="0"/>
                 <w:numId w:val="0"/>
               </w:numPr>
-              <w:ind w:left="0" w:leftChars="0" w:firstLine="0" w:firstLineChars="0"/>
               <w:jc w:val="left"/>
               <w:rPr>
-                <w:rFonts w:hint="eastAsia" w:ascii="华文中宋" w:hAnsi="华文中宋" w:eastAsia="华文中宋" w:cs="华文中宋"/>
-                <w:b/>
-                <w:bCs/>
-                <w:color w:val="FF0000"/>
-                <w:kern w:val="2"/>
-                <w:sz w:val="21"/>
-                <w:szCs w:val="21"/>
-                <w:vertAlign w:val="baseline"/>
-                <w:lang w:val="en-US" w:eastAsia="zh-CN" w:bidi="ar-SA"/>
-              </w:rPr>
-            </w:pPr>
-            <w:r>
-              <w:rPr>
-                <w:rFonts w:hint="eastAsia" w:ascii="华文中宋" w:hAnsi="华文中宋" w:eastAsia="华文中宋" w:cs="华文中宋"/>
-                <w:b/>
-                <w:bCs/>
-                <w:color w:val="FF0000"/>
-                <w:sz w:val="21"/>
-                <w:szCs w:val="21"/>
-                <w:vertAlign w:val="baseline"/>
-                <w:lang w:val="en-US" w:eastAsia="zh-CN"/>
-              </w:rPr>
-              <w:t>include_directories(&lt;path&gt;...)</w:t>
+                <w:rFonts w:hint="default" w:ascii="华文中宋" w:hAnsi="华文中宋" w:eastAsia="华文中宋" w:cs="华文中宋"/>
+                <w:b/>
+                <w:bCs/>
+                <w:color w:val="FF0000"/>
+                <w:sz w:val="21"/>
+                <w:szCs w:val="21"/>
+                <w:vertAlign w:val="baseline"/>
+                <w:lang w:val="en-US" w:eastAsia="zh-CN"/>
+              </w:rPr>
+            </w:pPr>
+            <w:r>
+              <w:rPr>
+                <w:rFonts w:hint="eastAsia" w:ascii="华文中宋" w:hAnsi="华文中宋" w:eastAsia="华文中宋" w:cs="华文中宋"/>
+                <w:b/>
+                <w:bCs/>
+                <w:color w:val="FF0000"/>
+                <w:sz w:val="21"/>
+                <w:szCs w:val="21"/>
+                <w:vertAlign w:val="baseline"/>
+                <w:lang w:val="en-US" w:eastAsia="zh-CN"/>
+              </w:rPr>
+              <w:t>project(&lt;name&gt;)</w:t>
             </w:r>
           </w:p>
         </w:tc>
@@ -46824,42 +46133,40 @@
                 <w:ilvl w:val="0"/>
                 <w:numId w:val="0"/>
               </w:numPr>
-              <w:ind w:left="0" w:leftChars="0" w:firstLine="0" w:firstLineChars="0"/>
               <w:jc w:val="left"/>
               <w:rPr>
-                <w:rFonts w:hint="eastAsia" w:ascii="华文中宋" w:hAnsi="华文中宋" w:eastAsia="华文中宋" w:cs="华文中宋"/>
-                <w:b/>
-                <w:bCs/>
-                <w:color w:val="ED7D31" w:themeColor="accent2"/>
-                <w:kern w:val="2"/>
-                <w:sz w:val="21"/>
-                <w:szCs w:val="21"/>
-                <w:vertAlign w:val="baseline"/>
-                <w:lang w:val="en-US" w:eastAsia="zh-CN" w:bidi="ar-SA"/>
-                <w14:textFill>
-                  <w14:solidFill>
-                    <w14:schemeClr w14:val="accent2"/>
-                  </w14:solidFill>
-                </w14:textFill>
-              </w:rPr>
-            </w:pPr>
-            <w:r>
-              <w:rPr>
-                <w:rFonts w:hint="eastAsia" w:ascii="华文中宋" w:hAnsi="华文中宋" w:eastAsia="华文中宋" w:cs="华文中宋"/>
-                <w:b/>
-                <w:bCs/>
-                <w:color w:val="ED7D31" w:themeColor="accent2"/>
-                <w:sz w:val="21"/>
-                <w:szCs w:val="21"/>
-                <w:vertAlign w:val="baseline"/>
-                <w:lang w:val="en-US" w:eastAsia="zh-CN"/>
-                <w14:textFill>
-                  <w14:solidFill>
-                    <w14:schemeClr w14:val="accent2"/>
-                  </w14:solidFill>
-                </w14:textFill>
-              </w:rPr>
-              <w:t>添加</w:t>
+                <w:rFonts w:hint="default" w:ascii="华文中宋" w:hAnsi="华文中宋" w:eastAsia="华文中宋" w:cs="华文中宋"/>
+                <w:b/>
+                <w:bCs/>
+                <w:color w:val="ED7D31" w:themeColor="accent2"/>
+                <w:sz w:val="21"/>
+                <w:szCs w:val="21"/>
+                <w:vertAlign w:val="baseline"/>
+                <w:lang w:val="en-US" w:eastAsia="zh-CN"/>
+                <w14:textFill>
+                  <w14:solidFill>
+                    <w14:schemeClr w14:val="accent2"/>
+                  </w14:solidFill>
+                </w14:textFill>
+              </w:rPr>
+            </w:pPr>
+            <w:r>
+              <w:rPr>
+                <w:rFonts w:hint="eastAsia" w:ascii="华文中宋" w:hAnsi="华文中宋" w:eastAsia="华文中宋" w:cs="华文中宋"/>
+                <w:b/>
+                <w:bCs/>
+                <w:color w:val="ED7D31" w:themeColor="accent2"/>
+                <w:sz w:val="21"/>
+                <w:szCs w:val="21"/>
+                <w:vertAlign w:val="baseline"/>
+                <w:lang w:val="en-US" w:eastAsia="zh-CN"/>
+                <w14:textFill>
+                  <w14:solidFill>
+                    <w14:schemeClr w14:val="accent2"/>
+                  </w14:solidFill>
+                </w14:textFill>
+              </w:rPr>
+              <w:t>设置</w:t>
             </w:r>
             <w:r>
               <w:rPr>
@@ -46874,7 +46181,7 @@
                 <w:szCs w:val="21"/>
                 <w:lang w:val="en-US" w:eastAsia="zh-CN"/>
               </w:rPr>
-              <w:t>头文件搜索路径</w:t>
+              <w:t>项目名称</w:t>
             </w:r>
           </w:p>
         </w:tc>
@@ -46896,10 +46203,13 @@
             <w:right w:w="108" w:type="dxa"/>
           </w:tblCellMar>
         </w:tblPrEx>
-        <w:tc>
-          <w:tcPr>
-            <w:tcW w:w="0" w:type="auto"/>
-            <w:vMerge w:val="restart"/>
+        <w:trPr>
+          <w:trHeight w:val="357" w:hRule="atLeast"/>
+        </w:trPr>
+        <w:tc>
+          <w:tcPr>
+            <w:tcW w:w="0" w:type="auto"/>
+            <w:vMerge w:val="continue"/>
             <w:tcBorders/>
             <w:vAlign w:val="center"/>
           </w:tcPr>
@@ -46909,48 +46219,29 @@
                 <w:ilvl w:val="0"/>
                 <w:numId w:val="0"/>
               </w:numPr>
-              <w:ind w:left="0" w:leftChars="0" w:firstLine="0" w:firstLineChars="0"/>
               <w:jc w:val="left"/>
               <w:rPr>
                 <w:rFonts w:hint="eastAsia" w:ascii="华文中宋" w:hAnsi="华文中宋" w:eastAsia="华文中宋" w:cs="华文中宋"/>
                 <w:b/>
                 <w:bCs/>
                 <w:color w:val="ED7D31" w:themeColor="accent2"/>
-                <w:kern w:val="2"/>
-                <w:sz w:val="21"/>
-                <w:szCs w:val="21"/>
-                <w:vertAlign w:val="baseline"/>
-                <w:lang w:val="en-US" w:eastAsia="zh-CN" w:bidi="ar-SA"/>
-                <w14:textFill>
-                  <w14:solidFill>
-                    <w14:schemeClr w14:val="accent2"/>
-                  </w14:solidFill>
-                </w14:textFill>
-              </w:rPr>
-            </w:pPr>
-            <w:r>
-              <w:rPr>
-                <w:rFonts w:hint="eastAsia" w:ascii="华文中宋" w:hAnsi="华文中宋" w:eastAsia="华文中宋" w:cs="华文中宋"/>
-                <w:b/>
-                <w:bCs/>
-                <w:color w:val="ED7D31" w:themeColor="accent2"/>
-                <w:sz w:val="21"/>
-                <w:szCs w:val="21"/>
-                <w:vertAlign w:val="baseline"/>
-                <w:lang w:val="en-US" w:eastAsia="zh-CN"/>
-                <w14:textFill>
-                  <w14:solidFill>
-                    <w14:schemeClr w14:val="accent2"/>
-                  </w14:solidFill>
-                </w14:textFill>
-              </w:rPr>
-              <w:t>生成</w:t>
-            </w:r>
-          </w:p>
-        </w:tc>
-        <w:tc>
-          <w:tcPr>
-            <w:tcW w:w="0" w:type="auto"/>
+                <w:sz w:val="21"/>
+                <w:szCs w:val="21"/>
+                <w:vertAlign w:val="baseline"/>
+                <w:lang w:val="en-US" w:eastAsia="zh-CN"/>
+                <w14:textFill>
+                  <w14:solidFill>
+                    <w14:schemeClr w14:val="accent2"/>
+                  </w14:solidFill>
+                </w14:textFill>
+              </w:rPr>
+            </w:pPr>
+          </w:p>
+        </w:tc>
+        <w:tc>
+          <w:tcPr>
+            <w:tcW w:w="0" w:type="auto"/>
+            <w:gridSpan w:val="2"/>
             <w:vAlign w:val="center"/>
           </w:tcPr>
           <w:p>
@@ -46959,35 +46250,31 @@
                 <w:ilvl w:val="0"/>
                 <w:numId w:val="0"/>
               </w:numPr>
-              <w:ind w:left="0" w:leftChars="0" w:firstLine="0" w:firstLineChars="0"/>
               <w:jc w:val="left"/>
               <w:rPr>
-                <w:rFonts w:hint="eastAsia" w:ascii="华文中宋" w:hAnsi="华文中宋" w:eastAsia="华文中宋" w:cs="华文中宋"/>
-                <w:b/>
-                <w:bCs/>
-                <w:color w:val="FF0000"/>
-                <w:kern w:val="2"/>
-                <w:sz w:val="21"/>
-                <w:szCs w:val="21"/>
-                <w:vertAlign w:val="baseline"/>
-                <w:lang w:val="en-US" w:eastAsia="zh-CN" w:bidi="ar-SA"/>
-              </w:rPr>
-            </w:pPr>
-            <w:r>
-              <w:rPr>
-                <w:rFonts w:hint="eastAsia" w:ascii="华文中宋" w:hAnsi="华文中宋" w:eastAsia="华文中宋" w:cs="华文中宋"/>
-                <w:b/>
-                <w:bCs/>
-                <w:color w:val="FF0000"/>
-                <w:sz w:val="21"/>
-                <w:szCs w:val="21"/>
-                <w:vertAlign w:val="baseline"/>
-                <w:lang w:val="en-US" w:eastAsia="zh-CN"/>
-              </w:rPr>
-              <w:t>add_executable(stem&gt; &lt;*.cpp&gt;)</w:t>
-            </w:r>
-            <w:bookmarkStart w:id="26" w:name="_GoBack"/>
-            <w:bookmarkEnd w:id="26"/>
+                <w:rFonts w:hint="default" w:ascii="华文中宋" w:hAnsi="华文中宋" w:eastAsia="华文中宋" w:cs="华文中宋"/>
+                <w:b/>
+                <w:bCs/>
+                <w:color w:val="FF0000"/>
+                <w:sz w:val="21"/>
+                <w:szCs w:val="21"/>
+                <w:vertAlign w:val="baseline"/>
+                <w:lang w:val="en-US" w:eastAsia="zh-CN"/>
+              </w:rPr>
+            </w:pPr>
+            <w:r>
+              <w:rPr>
+                <w:rFonts w:hint="eastAsia" w:ascii="华文中宋" w:hAnsi="华文中宋" w:eastAsia="华文中宋" w:cs="华文中宋"/>
+                <w:b/>
+                <w:bCs/>
+                <w:color w:val="FF0000"/>
+                <w:sz w:val="21"/>
+                <w:szCs w:val="21"/>
+                <w:vertAlign w:val="baseline"/>
+                <w:lang w:val="en-US" w:eastAsia="zh-CN"/>
+              </w:rPr>
+              <w:t>add_definitions(-D&lt;var&gt;...)</w:t>
+            </w:r>
           </w:p>
         </w:tc>
         <w:tc>
@@ -47001,42 +46288,40 @@
                 <w:ilvl w:val="0"/>
                 <w:numId w:val="0"/>
               </w:numPr>
-              <w:ind w:left="0" w:leftChars="0" w:firstLine="0" w:firstLineChars="0"/>
               <w:jc w:val="left"/>
               <w:rPr>
-                <w:rFonts w:hint="eastAsia" w:ascii="华文中宋" w:hAnsi="华文中宋" w:eastAsia="华文中宋" w:cs="华文中宋"/>
-                <w:b/>
-                <w:bCs/>
-                <w:color w:val="ED7D31" w:themeColor="accent2"/>
-                <w:kern w:val="2"/>
-                <w:sz w:val="21"/>
-                <w:szCs w:val="21"/>
-                <w:vertAlign w:val="baseline"/>
-                <w:lang w:val="en-US" w:eastAsia="zh-CN" w:bidi="ar-SA"/>
-                <w14:textFill>
-                  <w14:solidFill>
-                    <w14:schemeClr w14:val="accent2"/>
-                  </w14:solidFill>
-                </w14:textFill>
-              </w:rPr>
-            </w:pPr>
-            <w:r>
-              <w:rPr>
-                <w:rFonts w:hint="eastAsia" w:ascii="华文中宋" w:hAnsi="华文中宋" w:eastAsia="华文中宋" w:cs="华文中宋"/>
-                <w:b/>
-                <w:bCs/>
-                <w:color w:val="ED7D31" w:themeColor="accent2"/>
-                <w:sz w:val="21"/>
-                <w:szCs w:val="21"/>
-                <w:vertAlign w:val="baseline"/>
-                <w:lang w:val="en-US" w:eastAsia="zh-CN"/>
-                <w14:textFill>
-                  <w14:solidFill>
-                    <w14:schemeClr w14:val="accent2"/>
-                  </w14:solidFill>
-                </w14:textFill>
-              </w:rPr>
-              <w:t>生成</w:t>
+                <w:rFonts w:hint="default" w:ascii="华文中宋" w:hAnsi="华文中宋" w:eastAsia="华文中宋" w:cs="华文中宋"/>
+                <w:b/>
+                <w:bCs/>
+                <w:color w:val="ED7D31" w:themeColor="accent2"/>
+                <w:sz w:val="21"/>
+                <w:szCs w:val="21"/>
+                <w:vertAlign w:val="baseline"/>
+                <w:lang w:val="en-US" w:eastAsia="zh-CN"/>
+                <w14:textFill>
+                  <w14:solidFill>
+                    <w14:schemeClr w14:val="accent2"/>
+                  </w14:solidFill>
+                </w14:textFill>
+              </w:rPr>
+            </w:pPr>
+            <w:r>
+              <w:rPr>
+                <w:rFonts w:hint="eastAsia" w:ascii="华文中宋" w:hAnsi="华文中宋" w:eastAsia="华文中宋" w:cs="华文中宋"/>
+                <w:b/>
+                <w:bCs/>
+                <w:color w:val="ED7D31" w:themeColor="accent2"/>
+                <w:sz w:val="21"/>
+                <w:szCs w:val="21"/>
+                <w:vertAlign w:val="baseline"/>
+                <w:lang w:val="en-US" w:eastAsia="zh-CN"/>
+                <w14:textFill>
+                  <w14:solidFill>
+                    <w14:schemeClr w14:val="accent2"/>
+                  </w14:solidFill>
+                </w14:textFill>
+              </w:rPr>
+              <w:t>全局</w:t>
             </w:r>
             <w:r>
               <w:rPr>
@@ -47051,7 +46336,7 @@
                 <w:szCs w:val="21"/>
                 <w:lang w:val="en-US" w:eastAsia="zh-CN"/>
               </w:rPr>
-              <w:t>可执行文件</w:t>
+              <w:t>宏定义</w:t>
             </w:r>
           </w:p>
         </w:tc>
@@ -47076,8 +46361,7 @@
         <w:tc>
           <w:tcPr>
             <w:tcW w:w="0" w:type="auto"/>
-            <w:vMerge w:val="continue"/>
-            <w:tcBorders/>
+            <w:vMerge w:val="restart"/>
             <w:vAlign w:val="center"/>
           </w:tcPr>
           <w:p>
@@ -47088,26 +46372,45 @@
               </w:numPr>
               <w:jc w:val="left"/>
               <w:rPr>
-                <w:rFonts w:hint="eastAsia" w:ascii="华文中宋" w:hAnsi="华文中宋" w:eastAsia="华文中宋" w:cs="华文中宋"/>
-                <w:b/>
-                <w:bCs/>
-                <w:color w:val="ED7D31" w:themeColor="accent2"/>
-                <w:sz w:val="21"/>
-                <w:szCs w:val="21"/>
-                <w:vertAlign w:val="baseline"/>
-                <w:lang w:val="en-US" w:eastAsia="zh-CN"/>
-                <w14:textFill>
-                  <w14:solidFill>
-                    <w14:schemeClr w14:val="accent2"/>
-                  </w14:solidFill>
-                </w14:textFill>
-              </w:rPr>
-            </w:pPr>
-          </w:p>
-        </w:tc>
-        <w:tc>
-          <w:tcPr>
-            <w:tcW w:w="0" w:type="auto"/>
+                <w:rFonts w:hint="default" w:ascii="华文中宋" w:hAnsi="华文中宋" w:eastAsia="华文中宋" w:cs="华文中宋"/>
+                <w:b/>
+                <w:bCs/>
+                <w:color w:val="ED7D31" w:themeColor="accent2"/>
+                <w:sz w:val="21"/>
+                <w:szCs w:val="21"/>
+                <w:vertAlign w:val="baseline"/>
+                <w:lang w:val="en-US" w:eastAsia="zh-CN"/>
+                <w14:textFill>
+                  <w14:solidFill>
+                    <w14:schemeClr w14:val="accent2"/>
+                  </w14:solidFill>
+                </w14:textFill>
+              </w:rPr>
+            </w:pPr>
+            <w:r>
+              <w:rPr>
+                <w:rFonts w:hint="eastAsia" w:ascii="华文中宋" w:hAnsi="华文中宋" w:eastAsia="华文中宋" w:cs="华文中宋"/>
+                <w:b/>
+                <w:bCs/>
+                <w:color w:val="ED7D31" w:themeColor="accent2"/>
+                <w:sz w:val="21"/>
+                <w:szCs w:val="21"/>
+                <w:vertAlign w:val="baseline"/>
+                <w:lang w:val="en-US" w:eastAsia="zh-CN"/>
+                <w14:textFill>
+                  <w14:solidFill>
+                    <w14:schemeClr w14:val="accent2"/>
+                  </w14:solidFill>
+                </w14:textFill>
+              </w:rPr>
+              <w:t>IO</w:t>
+            </w:r>
+          </w:p>
+        </w:tc>
+        <w:tc>
+          <w:tcPr>
+            <w:tcW w:w="0" w:type="auto"/>
+            <w:gridSpan w:val="2"/>
             <w:vAlign w:val="center"/>
           </w:tcPr>
           <w:p>
@@ -47119,29 +46422,28 @@
               <w:ind w:left="0" w:leftChars="0" w:firstLine="0" w:firstLineChars="0"/>
               <w:jc w:val="left"/>
               <w:rPr>
-                <w:rFonts w:hint="eastAsia" w:ascii="华文中宋" w:hAnsi="华文中宋" w:eastAsia="华文中宋" w:cs="华文中宋"/>
-                <w:b/>
-                <w:bCs/>
-                <w:color w:val="FF0000"/>
-                <w:kern w:val="2"/>
-                <w:sz w:val="21"/>
-                <w:szCs w:val="21"/>
-                <w:vertAlign w:val="baseline"/>
-                <w:lang w:val="en-US" w:eastAsia="zh-CN" w:bidi="ar-SA"/>
-              </w:rPr>
-            </w:pPr>
-            <w:r>
-              <w:rPr>
-                <w:rFonts w:hint="eastAsia" w:ascii="华文中宋" w:hAnsi="华文中宋" w:eastAsia="华文中宋" w:cs="华文中宋"/>
-                <w:b/>
-                <w:bCs/>
-                <w:color w:val="FF0000"/>
-                <w:sz w:val="21"/>
-                <w:szCs w:val="21"/>
-                <w:vertAlign w:val="baseline"/>
-                <w:lang w:val="en-US" w:eastAsia="zh-CN"/>
-              </w:rPr>
-              <w:t>add_library(&lt;lib&gt; {STATIC | SHARED} &lt;*.cpp&gt;...)</w:t>
+                <w:rFonts w:hint="default" w:ascii="华文中宋" w:hAnsi="华文中宋" w:eastAsia="华文中宋" w:cs="华文中宋"/>
+                <w:b/>
+                <w:bCs/>
+                <w:color w:val="FF0000"/>
+                <w:sz w:val="21"/>
+                <w:szCs w:val="21"/>
+                <w:vertAlign w:val="baseline"/>
+                <w:lang w:val="en-US" w:eastAsia="zh-CN"/>
+              </w:rPr>
+            </w:pPr>
+            <w:r>
+              <w:rPr>
+                <w:rFonts w:hint="eastAsia" w:ascii="华文中宋" w:hAnsi="华文中宋" w:eastAsia="华文中宋" w:cs="华文中宋"/>
+                <w:b/>
+                <w:bCs/>
+                <w:color w:val="FF0000"/>
+                <w:sz w:val="21"/>
+                <w:szCs w:val="21"/>
+                <w:vertAlign w:val="baseline"/>
+                <w:lang w:val="en-US" w:eastAsia="zh-CN"/>
+              </w:rPr>
+              <w:t>set(&lt;var&gt; &lt;value&gt;)</w:t>
             </w:r>
           </w:p>
         </w:tc>
@@ -47159,39 +46461,38 @@
               <w:ind w:left="0" w:leftChars="0" w:firstLine="0" w:firstLineChars="0"/>
               <w:jc w:val="left"/>
               <w:rPr>
-                <w:rFonts w:hint="eastAsia" w:ascii="华文中宋" w:hAnsi="华文中宋" w:eastAsia="华文中宋" w:cs="华文中宋"/>
-                <w:b/>
-                <w:bCs/>
-                <w:color w:val="ED7D31" w:themeColor="accent2"/>
-                <w:kern w:val="2"/>
-                <w:sz w:val="21"/>
-                <w:szCs w:val="21"/>
-                <w:vertAlign w:val="baseline"/>
-                <w:lang w:val="en-US" w:eastAsia="zh-CN" w:bidi="ar-SA"/>
-                <w14:textFill>
-                  <w14:solidFill>
-                    <w14:schemeClr w14:val="accent2"/>
-                  </w14:solidFill>
-                </w14:textFill>
-              </w:rPr>
-            </w:pPr>
-            <w:r>
-              <w:rPr>
-                <w:rFonts w:hint="eastAsia" w:ascii="华文中宋" w:hAnsi="华文中宋" w:eastAsia="华文中宋" w:cs="华文中宋"/>
-                <w:b/>
-                <w:bCs/>
-                <w:color w:val="ED7D31" w:themeColor="accent2"/>
-                <w:sz w:val="21"/>
-                <w:szCs w:val="21"/>
-                <w:vertAlign w:val="baseline"/>
-                <w:lang w:val="en-US" w:eastAsia="zh-CN"/>
-                <w14:textFill>
-                  <w14:solidFill>
-                    <w14:schemeClr w14:val="accent2"/>
-                  </w14:solidFill>
-                </w14:textFill>
-              </w:rPr>
-              <w:t>生成</w:t>
+                <w:rFonts w:hint="default" w:ascii="华文中宋" w:hAnsi="华文中宋" w:eastAsia="华文中宋" w:cs="华文中宋"/>
+                <w:b/>
+                <w:bCs/>
+                <w:color w:val="ED7D31" w:themeColor="accent2"/>
+                <w:sz w:val="21"/>
+                <w:szCs w:val="21"/>
+                <w:vertAlign w:val="baseline"/>
+                <w:lang w:val="en-US" w:eastAsia="zh-CN"/>
+                <w14:textFill>
+                  <w14:solidFill>
+                    <w14:schemeClr w14:val="accent2"/>
+                  </w14:solidFill>
+                </w14:textFill>
+              </w:rPr>
+            </w:pPr>
+            <w:r>
+              <w:rPr>
+                <w:rFonts w:hint="eastAsia" w:ascii="华文中宋" w:hAnsi="华文中宋" w:eastAsia="华文中宋" w:cs="华文中宋"/>
+                <w:b/>
+                <w:bCs/>
+                <w:color w:val="ED7D31" w:themeColor="accent2"/>
+                <w:sz w:val="21"/>
+                <w:szCs w:val="21"/>
+                <w:vertAlign w:val="baseline"/>
+                <w:lang w:val="en-US" w:eastAsia="zh-CN"/>
+                <w14:textFill>
+                  <w14:solidFill>
+                    <w14:schemeClr w14:val="accent2"/>
+                  </w14:solidFill>
+                </w14:textFill>
+              </w:rPr>
+              <w:t>设置</w:t>
             </w:r>
             <w:r>
               <w:rPr>
@@ -47206,7 +46507,7 @@
                 <w:szCs w:val="21"/>
                 <w:lang w:val="en-US" w:eastAsia="zh-CN"/>
               </w:rPr>
-              <w:t>静态/共享库</w:t>
+              <w:t>字符变量</w:t>
             </w:r>
           </w:p>
         </w:tc>
@@ -47232,7 +46533,6 @@
           <w:tcPr>
             <w:tcW w:w="0" w:type="auto"/>
             <w:vMerge w:val="continue"/>
-            <w:tcBorders/>
             <w:vAlign w:val="center"/>
           </w:tcPr>
           <w:p>
@@ -47263,6 +46563,2103 @@
         <w:tc>
           <w:tcPr>
             <w:tcW w:w="0" w:type="auto"/>
+            <w:gridSpan w:val="2"/>
+            <w:vAlign w:val="center"/>
+          </w:tcPr>
+          <w:p>
+            <w:pPr>
+              <w:numPr>
+                <w:ilvl w:val="0"/>
+                <w:numId w:val="0"/>
+              </w:numPr>
+              <w:ind w:left="0" w:leftChars="0" w:firstLine="0" w:firstLineChars="0"/>
+              <w:jc w:val="left"/>
+              <w:rPr>
+                <w:rFonts w:hint="default" w:ascii="华文中宋" w:hAnsi="华文中宋" w:eastAsia="华文中宋" w:cs="华文中宋"/>
+                <w:b/>
+                <w:bCs/>
+                <w:color w:val="FF0000"/>
+                <w:sz w:val="21"/>
+                <w:szCs w:val="21"/>
+                <w:vertAlign w:val="baseline"/>
+                <w:lang w:val="en-US" w:eastAsia="zh-CN"/>
+              </w:rPr>
+            </w:pPr>
+            <w:r>
+              <w:rPr>
+                <w:rFonts w:hint="eastAsia" w:ascii="华文中宋" w:hAnsi="华文中宋" w:eastAsia="华文中宋" w:cs="华文中宋"/>
+                <w:b/>
+                <w:bCs/>
+                <w:color w:val="FF0000"/>
+                <w:sz w:val="21"/>
+                <w:szCs w:val="21"/>
+                <w:vertAlign w:val="baseline"/>
+                <w:lang w:val="en-US" w:eastAsia="zh-CN"/>
+              </w:rPr>
+              <w:t>list(&lt;CMD&gt; &lt;var&gt; &lt;arg&gt;...)</w:t>
+            </w:r>
+          </w:p>
+        </w:tc>
+        <w:tc>
+          <w:tcPr>
+            <w:tcW w:w="0" w:type="auto"/>
+            <w:vAlign w:val="center"/>
+          </w:tcPr>
+          <w:p>
+            <w:pPr>
+              <w:numPr>
+                <w:ilvl w:val="0"/>
+                <w:numId w:val="0"/>
+              </w:numPr>
+              <w:ind w:left="0" w:leftChars="0" w:firstLine="0" w:firstLineChars="0"/>
+              <w:jc w:val="left"/>
+              <w:rPr>
+                <w:rFonts w:hint="default" w:ascii="华文中宋" w:hAnsi="华文中宋" w:eastAsia="华文中宋" w:cs="华文中宋"/>
+                <w:b/>
+                <w:bCs/>
+                <w:color w:val="ED7D31" w:themeColor="accent2"/>
+                <w:sz w:val="21"/>
+                <w:szCs w:val="21"/>
+                <w:vertAlign w:val="baseline"/>
+                <w:lang w:val="en-US" w:eastAsia="zh-CN"/>
+                <w14:textFill>
+                  <w14:solidFill>
+                    <w14:schemeClr w14:val="accent2"/>
+                  </w14:solidFill>
+                </w14:textFill>
+              </w:rPr>
+            </w:pPr>
+            <w:r>
+              <w:rPr>
+                <w:rFonts w:hint="eastAsia" w:ascii="华文中宋" w:hAnsi="华文中宋" w:eastAsia="华文中宋" w:cs="华文中宋"/>
+                <w:b/>
+                <w:bCs/>
+                <w:i w:val="0"/>
+                <w:caps w:val="0"/>
+                <w:color w:val="EA82F1"/>
+                <w:spacing w:val="7"/>
+                <w:sz w:val="21"/>
+                <w:szCs w:val="21"/>
+                <w:lang w:val="en-US" w:eastAsia="zh-CN"/>
+              </w:rPr>
+              <w:t>列表</w:t>
+            </w:r>
+            <w:r>
+              <w:rPr>
+                <w:rFonts w:hint="eastAsia" w:ascii="华文中宋" w:hAnsi="华文中宋" w:eastAsia="华文中宋" w:cs="华文中宋"/>
+                <w:b/>
+                <w:bCs/>
+                <w:color w:val="ED7D31" w:themeColor="accent2"/>
+                <w:sz w:val="21"/>
+                <w:szCs w:val="21"/>
+                <w:vertAlign w:val="baseline"/>
+                <w:lang w:val="en-US" w:eastAsia="zh-CN"/>
+                <w14:textFill>
+                  <w14:solidFill>
+                    <w14:schemeClr w14:val="accent2"/>
+                  </w14:solidFill>
+                </w14:textFill>
+              </w:rPr>
+              <w:t>操作</w:t>
+            </w:r>
+          </w:p>
+        </w:tc>
+      </w:tr>
+      <w:tr>
+        <w:tblPrEx>
+          <w:tblBorders>
+            <w:top w:val="single" w:color="auto" w:sz="4" w:space="0"/>
+            <w:left w:val="single" w:color="auto" w:sz="4" w:space="0"/>
+            <w:bottom w:val="single" w:color="auto" w:sz="4" w:space="0"/>
+            <w:right w:val="single" w:color="auto" w:sz="4" w:space="0"/>
+            <w:insideH w:val="single" w:color="auto" w:sz="4" w:space="0"/>
+            <w:insideV w:val="single" w:color="auto" w:sz="4" w:space="0"/>
+          </w:tblBorders>
+          <w:tblCellMar>
+            <w:top w:w="0" w:type="dxa"/>
+            <w:left w:w="108" w:type="dxa"/>
+            <w:bottom w:w="0" w:type="dxa"/>
+            <w:right w:w="108" w:type="dxa"/>
+          </w:tblCellMar>
+        </w:tblPrEx>
+        <w:tc>
+          <w:tcPr>
+            <w:tcW w:w="0" w:type="auto"/>
+            <w:vMerge w:val="continue"/>
+            <w:vAlign w:val="center"/>
+          </w:tcPr>
+          <w:p>
+            <w:pPr>
+              <w:numPr>
+                <w:ilvl w:val="0"/>
+                <w:numId w:val="0"/>
+              </w:numPr>
+              <w:jc w:val="left"/>
+              <w:rPr>
+                <w:rFonts w:hint="default" w:ascii="华文中宋" w:hAnsi="华文中宋" w:eastAsia="华文中宋" w:cs="华文中宋"/>
+                <w:b/>
+                <w:bCs/>
+                <w:color w:val="ED7D31" w:themeColor="accent2"/>
+                <w:sz w:val="21"/>
+                <w:szCs w:val="21"/>
+                <w:vertAlign w:val="baseline"/>
+                <w:lang w:val="en-US" w:eastAsia="zh-CN"/>
+                <w14:textFill>
+                  <w14:solidFill>
+                    <w14:schemeClr w14:val="accent2"/>
+                  </w14:solidFill>
+                </w14:textFill>
+              </w:rPr>
+            </w:pPr>
+          </w:p>
+        </w:tc>
+        <w:tc>
+          <w:tcPr>
+            <w:tcW w:w="0" w:type="auto"/>
+            <w:gridSpan w:val="2"/>
+            <w:vAlign w:val="center"/>
+          </w:tcPr>
+          <w:p>
+            <w:pPr>
+              <w:numPr>
+                <w:ilvl w:val="0"/>
+                <w:numId w:val="0"/>
+              </w:numPr>
+              <w:ind w:left="0" w:leftChars="0" w:firstLine="0" w:firstLineChars="0"/>
+              <w:jc w:val="left"/>
+              <w:rPr>
+                <w:rFonts w:hint="eastAsia" w:ascii="华文中宋" w:hAnsi="华文中宋" w:eastAsia="华文中宋" w:cs="华文中宋"/>
+                <w:b/>
+                <w:bCs/>
+                <w:color w:val="FF0000"/>
+                <w:kern w:val="2"/>
+                <w:sz w:val="21"/>
+                <w:szCs w:val="21"/>
+                <w:vertAlign w:val="baseline"/>
+                <w:lang w:val="en-US" w:eastAsia="zh-CN" w:bidi="ar-SA"/>
+              </w:rPr>
+            </w:pPr>
+            <w:r>
+              <w:rPr>
+                <w:rFonts w:hint="eastAsia" w:ascii="华文中宋" w:hAnsi="华文中宋" w:eastAsia="华文中宋" w:cs="华文中宋"/>
+                <w:b/>
+                <w:bCs/>
+                <w:color w:val="FF0000"/>
+                <w:sz w:val="21"/>
+                <w:szCs w:val="21"/>
+                <w:vertAlign w:val="baseline"/>
+                <w:lang w:val="en-US" w:eastAsia="zh-CN"/>
+              </w:rPr>
+              <w:t>message({STATUS | WARNING | FATAL_ERROR} "string")</w:t>
+            </w:r>
+          </w:p>
+        </w:tc>
+        <w:tc>
+          <w:tcPr>
+            <w:tcW w:w="0" w:type="auto"/>
+            <w:vAlign w:val="center"/>
+          </w:tcPr>
+          <w:p>
+            <w:pPr>
+              <w:numPr>
+                <w:ilvl w:val="0"/>
+                <w:numId w:val="0"/>
+              </w:numPr>
+              <w:ind w:left="0" w:leftChars="0" w:firstLine="0" w:firstLineChars="0"/>
+              <w:jc w:val="left"/>
+              <w:rPr>
+                <w:rFonts w:hint="eastAsia" w:ascii="华文中宋" w:hAnsi="华文中宋" w:eastAsia="华文中宋" w:cs="华文中宋"/>
+                <w:b/>
+                <w:bCs/>
+                <w:color w:val="ED7D31" w:themeColor="accent2"/>
+                <w:kern w:val="2"/>
+                <w:sz w:val="21"/>
+                <w:szCs w:val="21"/>
+                <w:vertAlign w:val="baseline"/>
+                <w:lang w:val="en-US" w:eastAsia="zh-CN" w:bidi="ar-SA"/>
+                <w14:textFill>
+                  <w14:solidFill>
+                    <w14:schemeClr w14:val="accent2"/>
+                  </w14:solidFill>
+                </w14:textFill>
+              </w:rPr>
+            </w:pPr>
+            <w:r>
+              <w:rPr>
+                <w:rFonts w:hint="eastAsia" w:ascii="华文中宋" w:hAnsi="华文中宋" w:eastAsia="华文中宋" w:cs="华文中宋"/>
+                <w:b/>
+                <w:bCs/>
+                <w:color w:val="ED7D31" w:themeColor="accent2"/>
+                <w:sz w:val="21"/>
+                <w:szCs w:val="21"/>
+                <w:vertAlign w:val="baseline"/>
+                <w:lang w:val="en-US" w:eastAsia="zh-CN"/>
+                <w14:textFill>
+                  <w14:solidFill>
+                    <w14:schemeClr w14:val="accent2"/>
+                  </w14:solidFill>
+                </w14:textFill>
+              </w:rPr>
+              <w:t>输出</w:t>
+            </w:r>
+            <w:r>
+              <w:rPr>
+                <w:rFonts w:hint="eastAsia" w:ascii="华文中宋" w:hAnsi="华文中宋" w:eastAsia="华文中宋" w:cs="华文中宋"/>
+                <w:b/>
+                <w:bCs/>
+                <w:i w:val="0"/>
+                <w:caps w:val="0"/>
+                <w:color w:val="EA82F1"/>
+                <w:spacing w:val="7"/>
+                <w:sz w:val="21"/>
+                <w:szCs w:val="21"/>
+                <w:lang w:val="en-US" w:eastAsia="zh-CN"/>
+              </w:rPr>
+              <w:t>信息</w:t>
+            </w:r>
+          </w:p>
+        </w:tc>
+      </w:tr>
+      <w:tr>
+        <w:tblPrEx>
+          <w:tblBorders>
+            <w:top w:val="single" w:color="auto" w:sz="4" w:space="0"/>
+            <w:left w:val="single" w:color="auto" w:sz="4" w:space="0"/>
+            <w:bottom w:val="single" w:color="auto" w:sz="4" w:space="0"/>
+            <w:right w:val="single" w:color="auto" w:sz="4" w:space="0"/>
+            <w:insideH w:val="single" w:color="auto" w:sz="4" w:space="0"/>
+            <w:insideV w:val="single" w:color="auto" w:sz="4" w:space="0"/>
+          </w:tblBorders>
+          <w:tblCellMar>
+            <w:top w:w="0" w:type="dxa"/>
+            <w:left w:w="108" w:type="dxa"/>
+            <w:bottom w:w="0" w:type="dxa"/>
+            <w:right w:w="108" w:type="dxa"/>
+          </w:tblCellMar>
+        </w:tblPrEx>
+        <w:tc>
+          <w:tcPr>
+            <w:tcW w:w="0" w:type="auto"/>
+            <w:vAlign w:val="center"/>
+          </w:tcPr>
+          <w:p>
+            <w:pPr>
+              <w:numPr>
+                <w:ilvl w:val="0"/>
+                <w:numId w:val="0"/>
+              </w:numPr>
+              <w:jc w:val="left"/>
+              <w:rPr>
+                <w:rFonts w:hint="default" w:ascii="华文中宋" w:hAnsi="华文中宋" w:eastAsia="华文中宋" w:cs="华文中宋"/>
+                <w:b/>
+                <w:bCs/>
+                <w:color w:val="ED7D31" w:themeColor="accent2"/>
+                <w:sz w:val="21"/>
+                <w:szCs w:val="21"/>
+                <w:vertAlign w:val="baseline"/>
+                <w:lang w:val="en-US" w:eastAsia="zh-CN"/>
+                <w14:textFill>
+                  <w14:solidFill>
+                    <w14:schemeClr w14:val="accent2"/>
+                  </w14:solidFill>
+                </w14:textFill>
+              </w:rPr>
+            </w:pPr>
+            <w:r>
+              <w:rPr>
+                <w:rFonts w:hint="eastAsia" w:ascii="华文中宋" w:hAnsi="华文中宋" w:eastAsia="华文中宋" w:cs="华文中宋"/>
+                <w:b/>
+                <w:bCs/>
+                <w:color w:val="ED7D31" w:themeColor="accent2"/>
+                <w:sz w:val="21"/>
+                <w:szCs w:val="21"/>
+                <w:vertAlign w:val="baseline"/>
+                <w:lang w:val="en-US" w:eastAsia="zh-CN"/>
+                <w14:textFill>
+                  <w14:solidFill>
+                    <w14:schemeClr w14:val="accent2"/>
+                  </w14:solidFill>
+                </w14:textFill>
+              </w:rPr>
+              <w:t>package</w:t>
+            </w:r>
+          </w:p>
+        </w:tc>
+        <w:tc>
+          <w:tcPr>
+            <w:tcW w:w="0" w:type="auto"/>
+            <w:gridSpan w:val="2"/>
+            <w:vAlign w:val="center"/>
+          </w:tcPr>
+          <w:p>
+            <w:pPr>
+              <w:numPr>
+                <w:ilvl w:val="0"/>
+                <w:numId w:val="0"/>
+              </w:numPr>
+              <w:ind w:left="0" w:leftChars="0" w:firstLine="0" w:firstLineChars="0"/>
+              <w:jc w:val="left"/>
+              <w:rPr>
+                <w:rFonts w:hint="eastAsia" w:ascii="华文中宋" w:hAnsi="华文中宋" w:eastAsia="华文中宋" w:cs="华文中宋"/>
+                <w:b/>
+                <w:bCs/>
+                <w:color w:val="FF0000"/>
+                <w:kern w:val="2"/>
+                <w:sz w:val="21"/>
+                <w:szCs w:val="21"/>
+                <w:vertAlign w:val="baseline"/>
+                <w:lang w:val="en-US" w:eastAsia="zh-CN" w:bidi="ar-SA"/>
+              </w:rPr>
+            </w:pPr>
+            <w:r>
+              <w:rPr>
+                <w:rFonts w:hint="eastAsia" w:ascii="华文中宋" w:hAnsi="华文中宋" w:eastAsia="华文中宋" w:cs="华文中宋"/>
+                <w:b/>
+                <w:bCs/>
+                <w:color w:val="FF0000"/>
+                <w:sz w:val="21"/>
+                <w:szCs w:val="21"/>
+                <w:vertAlign w:val="baseline"/>
+                <w:lang w:val="en-US" w:eastAsia="zh-CN"/>
+              </w:rPr>
+              <w:t>find_package(&lt;pkg&gt; REQUIRED)</w:t>
+            </w:r>
+          </w:p>
+        </w:tc>
+        <w:tc>
+          <w:tcPr>
+            <w:tcW w:w="0" w:type="auto"/>
+            <w:vAlign w:val="center"/>
+          </w:tcPr>
+          <w:p>
+            <w:pPr>
+              <w:numPr>
+                <w:ilvl w:val="0"/>
+                <w:numId w:val="0"/>
+              </w:numPr>
+              <w:ind w:left="0" w:leftChars="0" w:firstLine="0" w:firstLineChars="0"/>
+              <w:jc w:val="left"/>
+              <w:rPr>
+                <w:rFonts w:hint="eastAsia" w:ascii="华文中宋" w:hAnsi="华文中宋" w:eastAsia="华文中宋" w:cs="华文中宋"/>
+                <w:b/>
+                <w:bCs/>
+                <w:color w:val="ED7D31" w:themeColor="accent2"/>
+                <w:kern w:val="2"/>
+                <w:sz w:val="21"/>
+                <w:szCs w:val="21"/>
+                <w:vertAlign w:val="baseline"/>
+                <w:lang w:val="en-US" w:eastAsia="zh-CN" w:bidi="ar-SA"/>
+                <w14:textFill>
+                  <w14:solidFill>
+                    <w14:schemeClr w14:val="accent2"/>
+                  </w14:solidFill>
+                </w14:textFill>
+              </w:rPr>
+            </w:pPr>
+            <w:r>
+              <w:rPr>
+                <w:rFonts w:hint="eastAsia" w:ascii="华文中宋" w:hAnsi="华文中宋" w:eastAsia="华文中宋" w:cs="华文中宋"/>
+                <w:b/>
+                <w:bCs/>
+                <w:color w:val="ED7D31" w:themeColor="accent2"/>
+                <w:sz w:val="21"/>
+                <w:szCs w:val="21"/>
+                <w:vertAlign w:val="baseline"/>
+                <w:lang w:val="en-US" w:eastAsia="zh-CN"/>
+                <w14:textFill>
+                  <w14:solidFill>
+                    <w14:schemeClr w14:val="accent2"/>
+                  </w14:solidFill>
+                </w14:textFill>
+              </w:rPr>
+              <w:t>检查</w:t>
+            </w:r>
+            <w:r>
+              <w:rPr>
+                <w:rFonts w:hint="eastAsia" w:ascii="华文中宋" w:hAnsi="华文中宋" w:eastAsia="华文中宋" w:cs="华文中宋"/>
+                <w:b/>
+                <w:bCs/>
+                <w:i w:val="0"/>
+                <w:caps w:val="0"/>
+                <w:color w:val="EA82F1"/>
+                <w:spacing w:val="7"/>
+                <w:sz w:val="21"/>
+                <w:szCs w:val="21"/>
+                <w:lang w:val="en-US" w:eastAsia="zh-CN"/>
+              </w:rPr>
+              <w:t>依赖包</w:t>
+            </w:r>
+          </w:p>
+        </w:tc>
+      </w:tr>
+      <w:tr>
+        <w:tblPrEx>
+          <w:tblBorders>
+            <w:top w:val="single" w:color="auto" w:sz="4" w:space="0"/>
+            <w:left w:val="single" w:color="auto" w:sz="4" w:space="0"/>
+            <w:bottom w:val="single" w:color="auto" w:sz="4" w:space="0"/>
+            <w:right w:val="single" w:color="auto" w:sz="4" w:space="0"/>
+            <w:insideH w:val="single" w:color="auto" w:sz="4" w:space="0"/>
+            <w:insideV w:val="single" w:color="auto" w:sz="4" w:space="0"/>
+          </w:tblBorders>
+          <w:tblCellMar>
+            <w:top w:w="0" w:type="dxa"/>
+            <w:left w:w="108" w:type="dxa"/>
+            <w:bottom w:w="0" w:type="dxa"/>
+            <w:right w:w="108" w:type="dxa"/>
+          </w:tblCellMar>
+        </w:tblPrEx>
+        <w:tc>
+          <w:tcPr>
+            <w:tcW w:w="0" w:type="auto"/>
+            <w:vMerge w:val="restart"/>
+            <w:vAlign w:val="center"/>
+          </w:tcPr>
+          <w:p>
+            <w:pPr>
+              <w:numPr>
+                <w:ilvl w:val="0"/>
+                <w:numId w:val="0"/>
+              </w:numPr>
+              <w:jc w:val="left"/>
+              <w:rPr>
+                <w:rFonts w:hint="default" w:ascii="华文中宋" w:hAnsi="华文中宋" w:eastAsia="华文中宋" w:cs="华文中宋"/>
+                <w:b/>
+                <w:bCs/>
+                <w:color w:val="ED7D31" w:themeColor="accent2"/>
+                <w:sz w:val="21"/>
+                <w:szCs w:val="21"/>
+                <w:vertAlign w:val="baseline"/>
+                <w:lang w:val="en-US" w:eastAsia="zh-CN"/>
+                <w14:textFill>
+                  <w14:solidFill>
+                    <w14:schemeClr w14:val="accent2"/>
+                  </w14:solidFill>
+                </w14:textFill>
+              </w:rPr>
+            </w:pPr>
+            <w:r>
+              <w:rPr>
+                <w:rFonts w:hint="eastAsia" w:ascii="华文中宋" w:hAnsi="华文中宋" w:eastAsia="华文中宋" w:cs="华文中宋"/>
+                <w:b/>
+                <w:bCs/>
+                <w:color w:val="ED7D31" w:themeColor="accent2"/>
+                <w:sz w:val="21"/>
+                <w:szCs w:val="21"/>
+                <w:vertAlign w:val="baseline"/>
+                <w:lang w:val="en-US" w:eastAsia="zh-CN"/>
+                <w14:textFill>
+                  <w14:solidFill>
+                    <w14:schemeClr w14:val="accent2"/>
+                  </w14:solidFill>
+                </w14:textFill>
+              </w:rPr>
+              <w:t>file</w:t>
+            </w:r>
+          </w:p>
+        </w:tc>
+        <w:tc>
+          <w:tcPr>
+            <w:tcW w:w="0" w:type="auto"/>
+            <w:gridSpan w:val="2"/>
+            <w:vAlign w:val="center"/>
+          </w:tcPr>
+          <w:p>
+            <w:pPr>
+              <w:numPr>
+                <w:ilvl w:val="0"/>
+                <w:numId w:val="0"/>
+              </w:numPr>
+              <w:ind w:left="0" w:leftChars="0" w:firstLine="0" w:firstLineChars="0"/>
+              <w:jc w:val="left"/>
+              <w:rPr>
+                <w:rFonts w:hint="default" w:ascii="华文中宋" w:hAnsi="华文中宋" w:eastAsia="华文中宋" w:cs="华文中宋"/>
+                <w:b/>
+                <w:bCs/>
+                <w:color w:val="FF0000"/>
+                <w:kern w:val="2"/>
+                <w:sz w:val="21"/>
+                <w:szCs w:val="21"/>
+                <w:vertAlign w:val="baseline"/>
+                <w:lang w:val="en-US" w:eastAsia="zh-CN" w:bidi="ar-SA"/>
+              </w:rPr>
+            </w:pPr>
+            <w:r>
+              <w:rPr>
+                <w:rFonts w:hint="eastAsia" w:ascii="华文中宋" w:hAnsi="华文中宋" w:eastAsia="华文中宋" w:cs="华文中宋"/>
+                <w:b/>
+                <w:bCs/>
+                <w:color w:val="FF0000"/>
+                <w:sz w:val="21"/>
+                <w:szCs w:val="21"/>
+                <w:vertAlign w:val="baseline"/>
+                <w:lang w:val="en-US" w:eastAsia="zh-CN"/>
+              </w:rPr>
+              <w:t>include_directories(&lt;path&gt;...)</w:t>
+            </w:r>
+          </w:p>
+        </w:tc>
+        <w:tc>
+          <w:tcPr>
+            <w:tcW w:w="0" w:type="auto"/>
+            <w:vAlign w:val="center"/>
+          </w:tcPr>
+          <w:p>
+            <w:pPr>
+              <w:numPr>
+                <w:ilvl w:val="0"/>
+                <w:numId w:val="0"/>
+              </w:numPr>
+              <w:ind w:left="0" w:leftChars="0" w:firstLine="0" w:firstLineChars="0"/>
+              <w:jc w:val="left"/>
+              <w:rPr>
+                <w:rFonts w:hint="eastAsia" w:ascii="华文中宋" w:hAnsi="华文中宋" w:eastAsia="华文中宋" w:cs="华文中宋"/>
+                <w:b/>
+                <w:bCs/>
+                <w:color w:val="ED7D31" w:themeColor="accent2"/>
+                <w:kern w:val="2"/>
+                <w:sz w:val="21"/>
+                <w:szCs w:val="21"/>
+                <w:vertAlign w:val="baseline"/>
+                <w:lang w:val="en-US" w:eastAsia="zh-CN" w:bidi="ar-SA"/>
+                <w14:textFill>
+                  <w14:solidFill>
+                    <w14:schemeClr w14:val="accent2"/>
+                  </w14:solidFill>
+                </w14:textFill>
+              </w:rPr>
+            </w:pPr>
+            <w:r>
+              <w:rPr>
+                <w:rFonts w:hint="eastAsia" w:ascii="华文中宋" w:hAnsi="华文中宋" w:eastAsia="华文中宋" w:cs="华文中宋"/>
+                <w:b/>
+                <w:bCs/>
+                <w:color w:val="ED7D31" w:themeColor="accent2"/>
+                <w:sz w:val="21"/>
+                <w:szCs w:val="21"/>
+                <w:vertAlign w:val="baseline"/>
+                <w:lang w:val="en-US" w:eastAsia="zh-CN"/>
+                <w14:textFill>
+                  <w14:solidFill>
+                    <w14:schemeClr w14:val="accent2"/>
+                  </w14:solidFill>
+                </w14:textFill>
+              </w:rPr>
+              <w:t>添加</w:t>
+            </w:r>
+            <w:r>
+              <w:rPr>
+                <w:rFonts w:hint="eastAsia" w:ascii="华文中宋" w:hAnsi="华文中宋" w:eastAsia="华文中宋" w:cs="华文中宋"/>
+                <w:b/>
+                <w:bCs/>
+                <w:i w:val="0"/>
+                <w:caps w:val="0"/>
+                <w:color w:val="EA82F1"/>
+                <w:spacing w:val="7"/>
+                <w:sz w:val="21"/>
+                <w:szCs w:val="21"/>
+                <w:lang w:val="en-US" w:eastAsia="zh-CN"/>
+              </w:rPr>
+              <w:t>搜索路径</w:t>
+            </w:r>
+          </w:p>
+        </w:tc>
+      </w:tr>
+      <w:tr>
+        <w:tblPrEx>
+          <w:tblBorders>
+            <w:top w:val="single" w:color="auto" w:sz="4" w:space="0"/>
+            <w:left w:val="single" w:color="auto" w:sz="4" w:space="0"/>
+            <w:bottom w:val="single" w:color="auto" w:sz="4" w:space="0"/>
+            <w:right w:val="single" w:color="auto" w:sz="4" w:space="0"/>
+            <w:insideH w:val="single" w:color="auto" w:sz="4" w:space="0"/>
+            <w:insideV w:val="single" w:color="auto" w:sz="4" w:space="0"/>
+          </w:tblBorders>
+          <w:tblCellMar>
+            <w:top w:w="0" w:type="dxa"/>
+            <w:left w:w="108" w:type="dxa"/>
+            <w:bottom w:w="0" w:type="dxa"/>
+            <w:right w:w="108" w:type="dxa"/>
+          </w:tblCellMar>
+        </w:tblPrEx>
+        <w:tc>
+          <w:tcPr>
+            <w:tcW w:w="0" w:type="auto"/>
+            <w:vMerge w:val="continue"/>
+            <w:tcBorders/>
+            <w:vAlign w:val="center"/>
+          </w:tcPr>
+          <w:p>
+            <w:pPr>
+              <w:numPr>
+                <w:ilvl w:val="0"/>
+                <w:numId w:val="0"/>
+              </w:numPr>
+              <w:jc w:val="left"/>
+              <w:rPr>
+                <w:rFonts w:hint="default" w:ascii="华文中宋" w:hAnsi="华文中宋" w:eastAsia="华文中宋" w:cs="华文中宋"/>
+                <w:b/>
+                <w:bCs/>
+                <w:color w:val="ED7D31" w:themeColor="accent2"/>
+                <w:sz w:val="21"/>
+                <w:szCs w:val="21"/>
+                <w:vertAlign w:val="baseline"/>
+                <w:lang w:val="en-US" w:eastAsia="zh-CN"/>
+                <w14:textFill>
+                  <w14:solidFill>
+                    <w14:schemeClr w14:val="accent2"/>
+                  </w14:solidFill>
+                </w14:textFill>
+              </w:rPr>
+            </w:pPr>
+          </w:p>
+        </w:tc>
+        <w:tc>
+          <w:tcPr>
+            <w:tcW w:w="0" w:type="auto"/>
+            <w:gridSpan w:val="2"/>
+            <w:vAlign w:val="center"/>
+          </w:tcPr>
+          <w:p>
+            <w:pPr>
+              <w:numPr>
+                <w:ilvl w:val="0"/>
+                <w:numId w:val="0"/>
+              </w:numPr>
+              <w:ind w:left="0" w:leftChars="0" w:firstLine="0" w:firstLineChars="0"/>
+              <w:jc w:val="left"/>
+              <w:rPr>
+                <w:rFonts w:hint="eastAsia" w:ascii="华文中宋" w:hAnsi="华文中宋" w:eastAsia="华文中宋" w:cs="华文中宋"/>
+                <w:b/>
+                <w:bCs/>
+                <w:color w:val="FF0000"/>
+                <w:kern w:val="2"/>
+                <w:sz w:val="21"/>
+                <w:szCs w:val="21"/>
+                <w:vertAlign w:val="baseline"/>
+                <w:lang w:val="en-US" w:eastAsia="zh-CN" w:bidi="ar-SA"/>
+              </w:rPr>
+            </w:pPr>
+            <w:r>
+              <w:rPr>
+                <w:rFonts w:hint="default" w:ascii="华文中宋" w:hAnsi="华文中宋" w:eastAsia="华文中宋" w:cs="华文中宋"/>
+                <w:b/>
+                <w:bCs/>
+                <w:color w:val="FF0000"/>
+                <w:sz w:val="21"/>
+                <w:szCs w:val="21"/>
+                <w:vertAlign w:val="baseline"/>
+                <w:lang w:val="en-US" w:eastAsia="zh-CN"/>
+              </w:rPr>
+              <w:t>aux_source_directory</w:t>
+            </w:r>
+            <w:r>
+              <w:rPr>
+                <w:rFonts w:hint="eastAsia" w:ascii="华文中宋" w:hAnsi="华文中宋" w:eastAsia="华文中宋" w:cs="华文中宋"/>
+                <w:b/>
+                <w:bCs/>
+                <w:color w:val="FF0000"/>
+                <w:sz w:val="21"/>
+                <w:szCs w:val="21"/>
+                <w:vertAlign w:val="baseline"/>
+                <w:lang w:val="en-US" w:eastAsia="zh-CN"/>
+              </w:rPr>
+              <w:t>(&lt;path&gt; &lt;var&gt;)</w:t>
+            </w:r>
+          </w:p>
+        </w:tc>
+        <w:tc>
+          <w:tcPr>
+            <w:tcW w:w="0" w:type="auto"/>
+            <w:vAlign w:val="center"/>
+          </w:tcPr>
+          <w:p>
+            <w:pPr>
+              <w:numPr>
+                <w:ilvl w:val="0"/>
+                <w:numId w:val="0"/>
+              </w:numPr>
+              <w:ind w:left="0" w:leftChars="0" w:firstLine="0" w:firstLineChars="0"/>
+              <w:jc w:val="left"/>
+              <w:rPr>
+                <w:rFonts w:hint="eastAsia" w:ascii="华文中宋" w:hAnsi="华文中宋" w:eastAsia="华文中宋" w:cs="华文中宋"/>
+                <w:b/>
+                <w:bCs/>
+                <w:color w:val="ED7D31" w:themeColor="accent2"/>
+                <w:kern w:val="2"/>
+                <w:sz w:val="21"/>
+                <w:szCs w:val="21"/>
+                <w:vertAlign w:val="baseline"/>
+                <w:lang w:val="en-US" w:eastAsia="zh-CN" w:bidi="ar-SA"/>
+                <w14:textFill>
+                  <w14:solidFill>
+                    <w14:schemeClr w14:val="accent2"/>
+                  </w14:solidFill>
+                </w14:textFill>
+              </w:rPr>
+            </w:pPr>
+            <w:r>
+              <w:rPr>
+                <w:rFonts w:hint="eastAsia" w:ascii="华文中宋" w:hAnsi="华文中宋" w:eastAsia="华文中宋" w:cs="华文中宋"/>
+                <w:b/>
+                <w:bCs/>
+                <w:color w:val="ED7D31" w:themeColor="accent2"/>
+                <w:sz w:val="21"/>
+                <w:szCs w:val="21"/>
+                <w:vertAlign w:val="baseline"/>
+                <w:lang w:val="en-US" w:eastAsia="zh-CN"/>
+                <w14:textFill>
+                  <w14:solidFill>
+                    <w14:schemeClr w14:val="accent2"/>
+                  </w14:solidFill>
+                </w14:textFill>
+              </w:rPr>
+              <w:t>输出</w:t>
+            </w:r>
+            <w:r>
+              <w:rPr>
+                <w:rFonts w:hint="eastAsia" w:ascii="华文中宋" w:hAnsi="华文中宋" w:eastAsia="华文中宋" w:cs="华文中宋"/>
+                <w:b/>
+                <w:bCs/>
+                <w:i w:val="0"/>
+                <w:caps w:val="0"/>
+                <w:color w:val="EA82F1"/>
+                <w:spacing w:val="7"/>
+                <w:sz w:val="21"/>
+                <w:szCs w:val="21"/>
+                <w:lang w:val="en-US" w:eastAsia="zh-CN"/>
+              </w:rPr>
+              <w:t>源文件列表</w:t>
+            </w:r>
+          </w:p>
+        </w:tc>
+      </w:tr>
+      <w:tr>
+        <w:tblPrEx>
+          <w:tblBorders>
+            <w:top w:val="single" w:color="auto" w:sz="4" w:space="0"/>
+            <w:left w:val="single" w:color="auto" w:sz="4" w:space="0"/>
+            <w:bottom w:val="single" w:color="auto" w:sz="4" w:space="0"/>
+            <w:right w:val="single" w:color="auto" w:sz="4" w:space="0"/>
+            <w:insideH w:val="single" w:color="auto" w:sz="4" w:space="0"/>
+            <w:insideV w:val="single" w:color="auto" w:sz="4" w:space="0"/>
+          </w:tblBorders>
+          <w:tblCellMar>
+            <w:top w:w="0" w:type="dxa"/>
+            <w:left w:w="108" w:type="dxa"/>
+            <w:bottom w:w="0" w:type="dxa"/>
+            <w:right w:w="108" w:type="dxa"/>
+          </w:tblCellMar>
+        </w:tblPrEx>
+        <w:tc>
+          <w:tcPr>
+            <w:tcW w:w="0" w:type="auto"/>
+            <w:vMerge w:val="continue"/>
+            <w:tcBorders/>
+            <w:vAlign w:val="center"/>
+          </w:tcPr>
+          <w:p>
+            <w:pPr>
+              <w:numPr>
+                <w:ilvl w:val="0"/>
+                <w:numId w:val="0"/>
+              </w:numPr>
+              <w:jc w:val="left"/>
+              <w:rPr>
+                <w:rFonts w:hint="eastAsia" w:ascii="华文中宋" w:hAnsi="华文中宋" w:eastAsia="华文中宋" w:cs="华文中宋"/>
+                <w:b/>
+                <w:bCs/>
+                <w:color w:val="ED7D31" w:themeColor="accent2"/>
+                <w:sz w:val="21"/>
+                <w:szCs w:val="21"/>
+                <w:vertAlign w:val="baseline"/>
+                <w:lang w:val="en-US" w:eastAsia="zh-CN"/>
+                <w14:textFill>
+                  <w14:solidFill>
+                    <w14:schemeClr w14:val="accent2"/>
+                  </w14:solidFill>
+                </w14:textFill>
+              </w:rPr>
+            </w:pPr>
+          </w:p>
+        </w:tc>
+        <w:tc>
+          <w:tcPr>
+            <w:tcW w:w="0" w:type="auto"/>
+            <w:gridSpan w:val="2"/>
+            <w:vAlign w:val="center"/>
+          </w:tcPr>
+          <w:p>
+            <w:pPr>
+              <w:numPr>
+                <w:ilvl w:val="0"/>
+                <w:numId w:val="0"/>
+              </w:numPr>
+              <w:ind w:left="0" w:leftChars="0" w:firstLine="0" w:firstLineChars="0"/>
+              <w:jc w:val="left"/>
+              <w:rPr>
+                <w:rFonts w:hint="default" w:ascii="华文中宋" w:hAnsi="华文中宋" w:eastAsia="华文中宋" w:cs="华文中宋"/>
+                <w:b/>
+                <w:bCs/>
+                <w:color w:val="FF0000"/>
+                <w:sz w:val="21"/>
+                <w:szCs w:val="21"/>
+                <w:vertAlign w:val="baseline"/>
+                <w:lang w:val="en-US" w:eastAsia="zh-CN"/>
+              </w:rPr>
+            </w:pPr>
+            <w:r>
+              <w:rPr>
+                <w:rFonts w:hint="eastAsia" w:ascii="华文中宋" w:hAnsi="华文中宋" w:eastAsia="华文中宋" w:cs="华文中宋"/>
+                <w:b/>
+                <w:bCs/>
+                <w:color w:val="FF0000"/>
+                <w:sz w:val="21"/>
+                <w:szCs w:val="21"/>
+                <w:vertAlign w:val="baseline"/>
+                <w:lang w:val="en-US" w:eastAsia="zh-CN"/>
+              </w:rPr>
+              <w:t>file({GLOB | GLOB_RECURSE} &lt;var&gt; &lt;glob-pat&gt;)</w:t>
+            </w:r>
+          </w:p>
+        </w:tc>
+        <w:tc>
+          <w:tcPr>
+            <w:tcW w:w="0" w:type="auto"/>
+            <w:vAlign w:val="center"/>
+          </w:tcPr>
+          <w:p>
+            <w:pPr>
+              <w:numPr>
+                <w:ilvl w:val="0"/>
+                <w:numId w:val="0"/>
+              </w:numPr>
+              <w:ind w:left="0" w:leftChars="0" w:firstLine="0" w:firstLineChars="0"/>
+              <w:jc w:val="left"/>
+              <w:rPr>
+                <w:rFonts w:hint="default" w:ascii="华文中宋" w:hAnsi="华文中宋" w:eastAsia="华文中宋" w:cs="华文中宋"/>
+                <w:b/>
+                <w:bCs/>
+                <w:color w:val="ED7D31" w:themeColor="accent2"/>
+                <w:sz w:val="21"/>
+                <w:szCs w:val="21"/>
+                <w:vertAlign w:val="baseline"/>
+                <w:lang w:val="en-US" w:eastAsia="zh-CN"/>
+                <w14:textFill>
+                  <w14:solidFill>
+                    <w14:schemeClr w14:val="accent2"/>
+                  </w14:solidFill>
+                </w14:textFill>
+              </w:rPr>
+            </w:pPr>
+            <w:r>
+              <w:rPr>
+                <w:rFonts w:hint="eastAsia" w:ascii="华文中宋" w:hAnsi="华文中宋" w:eastAsia="华文中宋" w:cs="华文中宋"/>
+                <w:b/>
+                <w:bCs/>
+                <w:color w:val="ED7D31" w:themeColor="accent2"/>
+                <w:sz w:val="21"/>
+                <w:szCs w:val="21"/>
+                <w:vertAlign w:val="baseline"/>
+                <w:lang w:val="en-US" w:eastAsia="zh-CN"/>
+                <w14:textFill>
+                  <w14:solidFill>
+                    <w14:schemeClr w14:val="accent2"/>
+                  </w14:solidFill>
+                </w14:textFill>
+              </w:rPr>
+              <w:t>输出</w:t>
+            </w:r>
+            <w:r>
+              <w:rPr>
+                <w:rFonts w:hint="eastAsia" w:ascii="华文中宋" w:hAnsi="华文中宋" w:eastAsia="华文中宋" w:cs="华文中宋"/>
+                <w:b/>
+                <w:bCs/>
+                <w:i w:val="0"/>
+                <w:caps w:val="0"/>
+                <w:color w:val="EA82F1"/>
+                <w:spacing w:val="7"/>
+                <w:sz w:val="21"/>
+                <w:szCs w:val="21"/>
+                <w:lang w:val="en-US" w:eastAsia="zh-CN"/>
+              </w:rPr>
+              <w:t>匹配文件列表</w:t>
+            </w:r>
+          </w:p>
+        </w:tc>
+      </w:tr>
+      <w:tr>
+        <w:tblPrEx>
+          <w:tblBorders>
+            <w:top w:val="single" w:color="auto" w:sz="4" w:space="0"/>
+            <w:left w:val="single" w:color="auto" w:sz="4" w:space="0"/>
+            <w:bottom w:val="single" w:color="auto" w:sz="4" w:space="0"/>
+            <w:right w:val="single" w:color="auto" w:sz="4" w:space="0"/>
+            <w:insideH w:val="single" w:color="auto" w:sz="4" w:space="0"/>
+            <w:insideV w:val="single" w:color="auto" w:sz="4" w:space="0"/>
+          </w:tblBorders>
+          <w:tblCellMar>
+            <w:top w:w="0" w:type="dxa"/>
+            <w:left w:w="108" w:type="dxa"/>
+            <w:bottom w:w="0" w:type="dxa"/>
+            <w:right w:w="108" w:type="dxa"/>
+          </w:tblCellMar>
+        </w:tblPrEx>
+        <w:tc>
+          <w:tcPr>
+            <w:tcW w:w="0" w:type="auto"/>
+            <w:vMerge w:val="restart"/>
+            <w:tcBorders/>
+            <w:vAlign w:val="center"/>
+          </w:tcPr>
+          <w:p>
+            <w:pPr>
+              <w:numPr>
+                <w:ilvl w:val="0"/>
+                <w:numId w:val="0"/>
+              </w:numPr>
+              <w:ind w:left="0" w:leftChars="0" w:firstLine="0" w:firstLineChars="0"/>
+              <w:jc w:val="left"/>
+              <w:rPr>
+                <w:rFonts w:hint="default" w:ascii="华文中宋" w:hAnsi="华文中宋" w:eastAsia="华文中宋" w:cs="华文中宋"/>
+                <w:b/>
+                <w:bCs/>
+                <w:color w:val="ED7D31" w:themeColor="accent2"/>
+                <w:sz w:val="21"/>
+                <w:szCs w:val="21"/>
+                <w:vertAlign w:val="baseline"/>
+                <w:lang w:val="en-US" w:eastAsia="zh-CN"/>
+                <w14:textFill>
+                  <w14:solidFill>
+                    <w14:schemeClr w14:val="accent2"/>
+                  </w14:solidFill>
+                </w14:textFill>
+              </w:rPr>
+            </w:pPr>
+            <w:r>
+              <w:rPr>
+                <w:rFonts w:hint="eastAsia" w:ascii="华文中宋" w:hAnsi="华文中宋" w:eastAsia="华文中宋" w:cs="华文中宋"/>
+                <w:b/>
+                <w:bCs/>
+                <w:color w:val="ED7D31" w:themeColor="accent2"/>
+                <w:sz w:val="21"/>
+                <w:szCs w:val="21"/>
+                <w:vertAlign w:val="baseline"/>
+                <w:lang w:val="en-US" w:eastAsia="zh-CN"/>
+                <w14:textFill>
+                  <w14:solidFill>
+                    <w14:schemeClr w14:val="accent2"/>
+                  </w14:solidFill>
+                </w14:textFill>
+              </w:rPr>
+              <w:t>library</w:t>
+            </w:r>
+          </w:p>
+        </w:tc>
+        <w:tc>
+          <w:tcPr>
+            <w:tcW w:w="0" w:type="auto"/>
+            <w:gridSpan w:val="2"/>
+            <w:vAlign w:val="center"/>
+          </w:tcPr>
+          <w:p>
+            <w:pPr>
+              <w:numPr>
+                <w:ilvl w:val="0"/>
+                <w:numId w:val="0"/>
+              </w:numPr>
+              <w:ind w:left="0" w:leftChars="0" w:firstLine="0" w:firstLineChars="0"/>
+              <w:jc w:val="left"/>
+              <w:rPr>
+                <w:rFonts w:hint="eastAsia" w:ascii="华文中宋" w:hAnsi="华文中宋" w:eastAsia="华文中宋" w:cs="华文中宋"/>
+                <w:b/>
+                <w:bCs/>
+                <w:color w:val="FF0000"/>
+                <w:kern w:val="2"/>
+                <w:sz w:val="21"/>
+                <w:szCs w:val="21"/>
+                <w:vertAlign w:val="baseline"/>
+                <w:lang w:val="en-US" w:eastAsia="zh-CN" w:bidi="ar-SA"/>
+              </w:rPr>
+            </w:pPr>
+            <w:r>
+              <w:rPr>
+                <w:rFonts w:hint="eastAsia" w:ascii="华文中宋" w:hAnsi="华文中宋" w:eastAsia="华文中宋" w:cs="华文中宋"/>
+                <w:b/>
+                <w:bCs/>
+                <w:color w:val="FF0000"/>
+                <w:sz w:val="21"/>
+                <w:szCs w:val="21"/>
+                <w:vertAlign w:val="baseline"/>
+                <w:lang w:val="en-US" w:eastAsia="zh-CN"/>
+              </w:rPr>
+              <w:t>link_directories(&lt;path&gt;...)</w:t>
+            </w:r>
+          </w:p>
+        </w:tc>
+        <w:tc>
+          <w:tcPr>
+            <w:tcW w:w="0" w:type="auto"/>
+            <w:vAlign w:val="center"/>
+          </w:tcPr>
+          <w:p>
+            <w:pPr>
+              <w:numPr>
+                <w:ilvl w:val="0"/>
+                <w:numId w:val="0"/>
+              </w:numPr>
+              <w:ind w:left="0" w:leftChars="0" w:firstLine="0" w:firstLineChars="0"/>
+              <w:jc w:val="left"/>
+              <w:rPr>
+                <w:rFonts w:hint="eastAsia" w:ascii="华文中宋" w:hAnsi="华文中宋" w:eastAsia="华文中宋" w:cs="华文中宋"/>
+                <w:b/>
+                <w:bCs/>
+                <w:color w:val="ED7D31" w:themeColor="accent2"/>
+                <w:kern w:val="2"/>
+                <w:sz w:val="21"/>
+                <w:szCs w:val="21"/>
+                <w:vertAlign w:val="baseline"/>
+                <w:lang w:val="en-US" w:eastAsia="zh-CN" w:bidi="ar-SA"/>
+                <w14:textFill>
+                  <w14:solidFill>
+                    <w14:schemeClr w14:val="accent2"/>
+                  </w14:solidFill>
+                </w14:textFill>
+              </w:rPr>
+            </w:pPr>
+            <w:r>
+              <w:rPr>
+                <w:rFonts w:hint="eastAsia" w:ascii="华文中宋" w:hAnsi="华文中宋" w:eastAsia="华文中宋" w:cs="华文中宋"/>
+                <w:b/>
+                <w:bCs/>
+                <w:color w:val="ED7D31" w:themeColor="accent2"/>
+                <w:sz w:val="21"/>
+                <w:szCs w:val="21"/>
+                <w:vertAlign w:val="baseline"/>
+                <w:lang w:val="en-US" w:eastAsia="zh-CN"/>
+                <w14:textFill>
+                  <w14:solidFill>
+                    <w14:schemeClr w14:val="accent2"/>
+                  </w14:solidFill>
+                </w14:textFill>
+              </w:rPr>
+              <w:t>添加</w:t>
+            </w:r>
+            <w:r>
+              <w:rPr>
+                <w:rFonts w:hint="eastAsia" w:ascii="华文中宋" w:hAnsi="华文中宋" w:eastAsia="华文中宋" w:cs="华文中宋"/>
+                <w:b/>
+                <w:bCs/>
+                <w:i w:val="0"/>
+                <w:caps w:val="0"/>
+                <w:color w:val="EA82F1"/>
+                <w:spacing w:val="7"/>
+                <w:sz w:val="21"/>
+                <w:szCs w:val="21"/>
+                <w:lang w:val="en-US" w:eastAsia="zh-CN"/>
+              </w:rPr>
+              <w:t>搜索路径</w:t>
+            </w:r>
+          </w:p>
+        </w:tc>
+      </w:tr>
+      <w:tr>
+        <w:tblPrEx>
+          <w:tblBorders>
+            <w:top w:val="single" w:color="auto" w:sz="4" w:space="0"/>
+            <w:left w:val="single" w:color="auto" w:sz="4" w:space="0"/>
+            <w:bottom w:val="single" w:color="auto" w:sz="4" w:space="0"/>
+            <w:right w:val="single" w:color="auto" w:sz="4" w:space="0"/>
+            <w:insideH w:val="single" w:color="auto" w:sz="4" w:space="0"/>
+            <w:insideV w:val="single" w:color="auto" w:sz="4" w:space="0"/>
+          </w:tblBorders>
+          <w:tblCellMar>
+            <w:top w:w="0" w:type="dxa"/>
+            <w:left w:w="108" w:type="dxa"/>
+            <w:bottom w:w="0" w:type="dxa"/>
+            <w:right w:w="108" w:type="dxa"/>
+          </w:tblCellMar>
+        </w:tblPrEx>
+        <w:tc>
+          <w:tcPr>
+            <w:tcW w:w="0" w:type="auto"/>
+            <w:vMerge w:val="continue"/>
+            <w:tcBorders/>
+            <w:vAlign w:val="center"/>
+          </w:tcPr>
+          <w:p>
+            <w:pPr>
+              <w:numPr>
+                <w:ilvl w:val="0"/>
+                <w:numId w:val="0"/>
+              </w:numPr>
+              <w:ind w:left="0" w:leftChars="0" w:firstLine="0" w:firstLineChars="0"/>
+              <w:jc w:val="left"/>
+              <w:rPr>
+                <w:rFonts w:hint="default" w:ascii="华文中宋" w:hAnsi="华文中宋" w:eastAsia="华文中宋" w:cs="华文中宋"/>
+                <w:b/>
+                <w:bCs/>
+                <w:color w:val="ED7D31" w:themeColor="accent2"/>
+                <w:sz w:val="21"/>
+                <w:szCs w:val="21"/>
+                <w:vertAlign w:val="baseline"/>
+                <w:lang w:val="en-US" w:eastAsia="zh-CN"/>
+                <w14:textFill>
+                  <w14:solidFill>
+                    <w14:schemeClr w14:val="accent2"/>
+                  </w14:solidFill>
+                </w14:textFill>
+              </w:rPr>
+            </w:pPr>
+          </w:p>
+        </w:tc>
+        <w:tc>
+          <w:tcPr>
+            <w:tcW w:w="0" w:type="auto"/>
+            <w:vMerge w:val="restart"/>
+            <w:vAlign w:val="center"/>
+          </w:tcPr>
+          <w:p>
+            <w:pPr>
+              <w:numPr>
+                <w:ilvl w:val="0"/>
+                <w:numId w:val="0"/>
+              </w:numPr>
+              <w:ind w:left="0" w:leftChars="0" w:firstLine="0" w:firstLineChars="0"/>
+              <w:jc w:val="left"/>
+              <w:rPr>
+                <w:rFonts w:hint="default" w:ascii="华文中宋" w:hAnsi="华文中宋" w:eastAsia="华文中宋" w:cs="华文中宋"/>
+                <w:b/>
+                <w:bCs/>
+                <w:color w:val="FF0000"/>
+                <w:kern w:val="2"/>
+                <w:sz w:val="21"/>
+                <w:szCs w:val="21"/>
+                <w:vertAlign w:val="baseline"/>
+                <w:lang w:val="en-US" w:eastAsia="zh-CN" w:bidi="ar-SA"/>
+              </w:rPr>
+            </w:pPr>
+            <w:r>
+              <w:rPr>
+                <w:rFonts w:hint="eastAsia" w:ascii="华文中宋" w:hAnsi="华文中宋" w:eastAsia="华文中宋" w:cs="华文中宋"/>
+                <w:b/>
+                <w:bCs/>
+                <w:color w:val="ED7D31" w:themeColor="accent2"/>
+                <w:sz w:val="21"/>
+                <w:szCs w:val="21"/>
+                <w:vertAlign w:val="baseline"/>
+                <w:lang w:val="en-US" w:eastAsia="zh-CN"/>
+                <w14:textFill>
+                  <w14:solidFill>
+                    <w14:schemeClr w14:val="accent2"/>
+                  </w14:solidFill>
+                </w14:textFill>
+              </w:rPr>
+              <w:t>静态 (*.a, *.lib)</w:t>
+            </w:r>
+          </w:p>
+        </w:tc>
+        <w:tc>
+          <w:tcPr>
+            <w:tcW w:w="0" w:type="auto"/>
+            <w:vAlign w:val="center"/>
+          </w:tcPr>
+          <w:p>
+            <w:pPr>
+              <w:numPr>
+                <w:ilvl w:val="0"/>
+                <w:numId w:val="0"/>
+              </w:numPr>
+              <w:ind w:left="0" w:leftChars="0" w:firstLine="0" w:firstLineChars="0"/>
+              <w:jc w:val="left"/>
+              <w:rPr>
+                <w:rFonts w:hint="eastAsia" w:ascii="华文中宋" w:hAnsi="华文中宋" w:eastAsia="华文中宋" w:cs="华文中宋"/>
+                <w:b/>
+                <w:bCs/>
+                <w:color w:val="FF0000"/>
+                <w:kern w:val="2"/>
+                <w:sz w:val="21"/>
+                <w:szCs w:val="21"/>
+                <w:vertAlign w:val="baseline"/>
+                <w:lang w:val="en-US" w:eastAsia="zh-CN" w:bidi="ar-SA"/>
+              </w:rPr>
+            </w:pPr>
+            <w:r>
+              <w:rPr>
+                <w:rFonts w:hint="eastAsia" w:ascii="华文中宋" w:hAnsi="华文中宋" w:eastAsia="华文中宋" w:cs="华文中宋"/>
+                <w:b/>
+                <w:bCs/>
+                <w:color w:val="FF0000"/>
+                <w:sz w:val="21"/>
+                <w:szCs w:val="21"/>
+                <w:vertAlign w:val="baseline"/>
+                <w:lang w:val="en-US" w:eastAsia="zh-CN"/>
+              </w:rPr>
+              <w:t>link_libraries(&lt;lib*.a&gt;...)</w:t>
+            </w:r>
+          </w:p>
+        </w:tc>
+        <w:tc>
+          <w:tcPr>
+            <w:tcW w:w="0" w:type="auto"/>
+            <w:vAlign w:val="center"/>
+          </w:tcPr>
+          <w:p>
+            <w:pPr>
+              <w:numPr>
+                <w:ilvl w:val="0"/>
+                <w:numId w:val="0"/>
+              </w:numPr>
+              <w:ind w:left="0" w:leftChars="0" w:firstLine="0" w:firstLineChars="0"/>
+              <w:jc w:val="left"/>
+              <w:rPr>
+                <w:rFonts w:hint="eastAsia" w:ascii="华文中宋" w:hAnsi="华文中宋" w:eastAsia="华文中宋" w:cs="华文中宋"/>
+                <w:b/>
+                <w:bCs/>
+                <w:color w:val="ED7D31" w:themeColor="accent2"/>
+                <w:kern w:val="2"/>
+                <w:sz w:val="21"/>
+                <w:szCs w:val="21"/>
+                <w:vertAlign w:val="baseline"/>
+                <w:lang w:val="en-US" w:eastAsia="zh-CN" w:bidi="ar-SA"/>
+                <w14:textFill>
+                  <w14:solidFill>
+                    <w14:schemeClr w14:val="accent2"/>
+                  </w14:solidFill>
+                </w14:textFill>
+              </w:rPr>
+            </w:pPr>
+            <w:r>
+              <w:rPr>
+                <w:rFonts w:hint="eastAsia" w:ascii="华文中宋" w:hAnsi="华文中宋" w:eastAsia="华文中宋" w:cs="华文中宋"/>
+                <w:b/>
+                <w:bCs/>
+                <w:i w:val="0"/>
+                <w:caps w:val="0"/>
+                <w:color w:val="EA82F1"/>
+                <w:spacing w:val="7"/>
+                <w:sz w:val="21"/>
+                <w:szCs w:val="21"/>
+                <w:lang w:val="en-US" w:eastAsia="zh-CN"/>
+              </w:rPr>
+              <w:t>链接</w:t>
+            </w:r>
+            <w:r>
+              <w:rPr>
+                <w:rFonts w:hint="eastAsia" w:ascii="华文中宋" w:hAnsi="华文中宋" w:eastAsia="华文中宋" w:cs="华文中宋"/>
+                <w:b/>
+                <w:bCs/>
+                <w:color w:val="ED7D31" w:themeColor="accent2"/>
+                <w:sz w:val="21"/>
+                <w:szCs w:val="21"/>
+                <w:vertAlign w:val="baseline"/>
+                <w:lang w:val="en-US" w:eastAsia="zh-CN"/>
+                <w14:textFill>
+                  <w14:solidFill>
+                    <w14:schemeClr w14:val="accent2"/>
+                  </w14:solidFill>
+                </w14:textFill>
+              </w:rPr>
+              <w:t>静态库</w:t>
+            </w:r>
+          </w:p>
+        </w:tc>
+      </w:tr>
+      <w:tr>
+        <w:tblPrEx>
+          <w:tblBorders>
+            <w:top w:val="single" w:color="auto" w:sz="4" w:space="0"/>
+            <w:left w:val="single" w:color="auto" w:sz="4" w:space="0"/>
+            <w:bottom w:val="single" w:color="auto" w:sz="4" w:space="0"/>
+            <w:right w:val="single" w:color="auto" w:sz="4" w:space="0"/>
+            <w:insideH w:val="single" w:color="auto" w:sz="4" w:space="0"/>
+            <w:insideV w:val="single" w:color="auto" w:sz="4" w:space="0"/>
+          </w:tblBorders>
+          <w:tblCellMar>
+            <w:top w:w="0" w:type="dxa"/>
+            <w:left w:w="108" w:type="dxa"/>
+            <w:bottom w:w="0" w:type="dxa"/>
+            <w:right w:w="108" w:type="dxa"/>
+          </w:tblCellMar>
+        </w:tblPrEx>
+        <w:tc>
+          <w:tcPr>
+            <w:tcW w:w="0" w:type="auto"/>
+            <w:vMerge w:val="continue"/>
+            <w:tcBorders/>
+            <w:vAlign w:val="center"/>
+          </w:tcPr>
+          <w:p>
+            <w:pPr>
+              <w:numPr>
+                <w:ilvl w:val="0"/>
+                <w:numId w:val="0"/>
+              </w:numPr>
+              <w:ind w:left="0" w:leftChars="0" w:firstLine="0" w:firstLineChars="0"/>
+              <w:jc w:val="left"/>
+              <w:rPr>
+                <w:rFonts w:hint="eastAsia" w:ascii="华文中宋" w:hAnsi="华文中宋" w:eastAsia="华文中宋" w:cs="华文中宋"/>
+                <w:b/>
+                <w:bCs/>
+                <w:color w:val="ED7D31" w:themeColor="accent2"/>
+                <w:sz w:val="21"/>
+                <w:szCs w:val="21"/>
+                <w:vertAlign w:val="baseline"/>
+                <w:lang w:val="en-US" w:eastAsia="zh-CN"/>
+                <w14:textFill>
+                  <w14:solidFill>
+                    <w14:schemeClr w14:val="accent2"/>
+                  </w14:solidFill>
+                </w14:textFill>
+              </w:rPr>
+            </w:pPr>
+          </w:p>
+        </w:tc>
+        <w:tc>
+          <w:tcPr>
+            <w:tcW w:w="0" w:type="auto"/>
+            <w:vMerge w:val="continue"/>
+            <w:tcBorders/>
+            <w:vAlign w:val="center"/>
+          </w:tcPr>
+          <w:p>
+            <w:pPr>
+              <w:numPr>
+                <w:ilvl w:val="0"/>
+                <w:numId w:val="0"/>
+              </w:numPr>
+              <w:ind w:left="0" w:leftChars="0" w:firstLine="0" w:firstLineChars="0"/>
+              <w:jc w:val="left"/>
+              <w:rPr>
+                <w:rFonts w:hint="eastAsia" w:ascii="华文中宋" w:hAnsi="华文中宋" w:eastAsia="华文中宋" w:cs="华文中宋"/>
+                <w:b/>
+                <w:bCs/>
+                <w:color w:val="FF0000"/>
+                <w:kern w:val="2"/>
+                <w:sz w:val="21"/>
+                <w:szCs w:val="21"/>
+                <w:vertAlign w:val="baseline"/>
+                <w:lang w:val="en-US" w:eastAsia="zh-CN" w:bidi="ar-SA"/>
+              </w:rPr>
+            </w:pPr>
+          </w:p>
+        </w:tc>
+        <w:tc>
+          <w:tcPr>
+            <w:tcW w:w="0" w:type="auto"/>
+            <w:vAlign w:val="center"/>
+          </w:tcPr>
+          <w:p>
+            <w:pPr>
+              <w:numPr>
+                <w:ilvl w:val="0"/>
+                <w:numId w:val="0"/>
+              </w:numPr>
+              <w:ind w:left="0" w:leftChars="0" w:firstLine="0" w:firstLineChars="0"/>
+              <w:jc w:val="left"/>
+              <w:rPr>
+                <w:rFonts w:hint="eastAsia" w:ascii="华文中宋" w:hAnsi="华文中宋" w:eastAsia="华文中宋" w:cs="华文中宋"/>
+                <w:b/>
+                <w:bCs/>
+                <w:color w:val="FF0000"/>
+                <w:kern w:val="2"/>
+                <w:sz w:val="21"/>
+                <w:szCs w:val="21"/>
+                <w:vertAlign w:val="baseline"/>
+                <w:lang w:val="en-US" w:eastAsia="zh-CN" w:bidi="ar-SA"/>
+              </w:rPr>
+            </w:pPr>
+            <w:r>
+              <w:rPr>
+                <w:rFonts w:hint="eastAsia" w:ascii="华文中宋" w:hAnsi="华文中宋" w:eastAsia="华文中宋" w:cs="华文中宋"/>
+                <w:b/>
+                <w:bCs/>
+                <w:color w:val="FF0000"/>
+                <w:sz w:val="21"/>
+                <w:szCs w:val="21"/>
+                <w:vertAlign w:val="baseline"/>
+                <w:lang w:val="en-US" w:eastAsia="zh-CN"/>
+              </w:rPr>
+              <w:t>add_library(&lt;lib&gt; STATIC &lt;*.cpp&gt;...)</w:t>
+            </w:r>
+          </w:p>
+        </w:tc>
+        <w:tc>
+          <w:tcPr>
+            <w:tcW w:w="0" w:type="auto"/>
+            <w:vAlign w:val="center"/>
+          </w:tcPr>
+          <w:p>
+            <w:pPr>
+              <w:numPr>
+                <w:ilvl w:val="0"/>
+                <w:numId w:val="0"/>
+              </w:numPr>
+              <w:ind w:left="0" w:leftChars="0" w:firstLine="0" w:firstLineChars="0"/>
+              <w:jc w:val="left"/>
+              <w:rPr>
+                <w:rFonts w:hint="eastAsia" w:ascii="华文中宋" w:hAnsi="华文中宋" w:eastAsia="华文中宋" w:cs="华文中宋"/>
+                <w:b/>
+                <w:bCs/>
+                <w:color w:val="ED7D31" w:themeColor="accent2"/>
+                <w:sz w:val="21"/>
+                <w:szCs w:val="21"/>
+                <w:vertAlign w:val="baseline"/>
+                <w:lang w:val="en-US" w:eastAsia="zh-CN"/>
+                <w14:textFill>
+                  <w14:solidFill>
+                    <w14:schemeClr w14:val="accent2"/>
+                  </w14:solidFill>
+                </w14:textFill>
+              </w:rPr>
+            </w:pPr>
+            <w:r>
+              <w:rPr>
+                <w:rFonts w:hint="eastAsia" w:ascii="华文中宋" w:hAnsi="华文中宋" w:eastAsia="华文中宋" w:cs="华文中宋"/>
+                <w:b/>
+                <w:bCs/>
+                <w:i w:val="0"/>
+                <w:caps w:val="0"/>
+                <w:color w:val="EA82F1"/>
+                <w:spacing w:val="7"/>
+                <w:sz w:val="21"/>
+                <w:szCs w:val="21"/>
+                <w:lang w:val="en-US" w:eastAsia="zh-CN"/>
+              </w:rPr>
+              <w:t>生成</w:t>
+            </w:r>
+            <w:r>
+              <w:rPr>
+                <w:rFonts w:hint="eastAsia" w:ascii="华文中宋" w:hAnsi="华文中宋" w:eastAsia="华文中宋" w:cs="华文中宋"/>
+                <w:b/>
+                <w:bCs/>
+                <w:color w:val="ED7D31" w:themeColor="accent2"/>
+                <w:sz w:val="21"/>
+                <w:szCs w:val="21"/>
+                <w:vertAlign w:val="baseline"/>
+                <w:lang w:val="en-US" w:eastAsia="zh-CN"/>
+                <w14:textFill>
+                  <w14:solidFill>
+                    <w14:schemeClr w14:val="accent2"/>
+                  </w14:solidFill>
+                </w14:textFill>
+              </w:rPr>
+              <w:t xml:space="preserve">静态库 </w:t>
+            </w:r>
+          </w:p>
+        </w:tc>
+      </w:tr>
+      <w:tr>
+        <w:tblPrEx>
+          <w:tblBorders>
+            <w:top w:val="single" w:color="auto" w:sz="4" w:space="0"/>
+            <w:left w:val="single" w:color="auto" w:sz="4" w:space="0"/>
+            <w:bottom w:val="single" w:color="auto" w:sz="4" w:space="0"/>
+            <w:right w:val="single" w:color="auto" w:sz="4" w:space="0"/>
+            <w:insideH w:val="single" w:color="auto" w:sz="4" w:space="0"/>
+            <w:insideV w:val="single" w:color="auto" w:sz="4" w:space="0"/>
+          </w:tblBorders>
+          <w:tblCellMar>
+            <w:top w:w="0" w:type="dxa"/>
+            <w:left w:w="108" w:type="dxa"/>
+            <w:bottom w:w="0" w:type="dxa"/>
+            <w:right w:w="108" w:type="dxa"/>
+          </w:tblCellMar>
+        </w:tblPrEx>
+        <w:tc>
+          <w:tcPr>
+            <w:tcW w:w="0" w:type="auto"/>
+            <w:vMerge w:val="continue"/>
+            <w:tcBorders/>
+            <w:vAlign w:val="center"/>
+          </w:tcPr>
+          <w:p>
+            <w:pPr>
+              <w:numPr>
+                <w:ilvl w:val="0"/>
+                <w:numId w:val="0"/>
+              </w:numPr>
+              <w:ind w:left="0" w:leftChars="0" w:firstLine="0" w:firstLineChars="0"/>
+              <w:jc w:val="left"/>
+              <w:rPr>
+                <w:rFonts w:hint="eastAsia" w:ascii="华文中宋" w:hAnsi="华文中宋" w:eastAsia="华文中宋" w:cs="华文中宋"/>
+                <w:b/>
+                <w:bCs/>
+                <w:color w:val="ED7D31" w:themeColor="accent2"/>
+                <w:sz w:val="21"/>
+                <w:szCs w:val="21"/>
+                <w:vertAlign w:val="baseline"/>
+                <w:lang w:val="en-US" w:eastAsia="zh-CN"/>
+                <w14:textFill>
+                  <w14:solidFill>
+                    <w14:schemeClr w14:val="accent2"/>
+                  </w14:solidFill>
+                </w14:textFill>
+              </w:rPr>
+            </w:pPr>
+          </w:p>
+        </w:tc>
+        <w:tc>
+          <w:tcPr>
+            <w:tcW w:w="0" w:type="auto"/>
+            <w:vMerge w:val="restart"/>
+            <w:vAlign w:val="center"/>
+          </w:tcPr>
+          <w:p>
+            <w:pPr>
+              <w:numPr>
+                <w:ilvl w:val="0"/>
+                <w:numId w:val="0"/>
+              </w:numPr>
+              <w:ind w:left="0" w:leftChars="0" w:firstLine="0" w:firstLineChars="0"/>
+              <w:jc w:val="left"/>
+              <w:rPr>
+                <w:rFonts w:hint="default" w:ascii="华文中宋" w:hAnsi="华文中宋" w:eastAsia="华文中宋" w:cs="华文中宋"/>
+                <w:b/>
+                <w:bCs/>
+                <w:color w:val="FF0000"/>
+                <w:sz w:val="21"/>
+                <w:szCs w:val="21"/>
+                <w:vertAlign w:val="baseline"/>
+                <w:lang w:val="en-US" w:eastAsia="zh-CN"/>
+              </w:rPr>
+            </w:pPr>
+            <w:r>
+              <w:rPr>
+                <w:rFonts w:hint="eastAsia" w:ascii="华文中宋" w:hAnsi="华文中宋" w:eastAsia="华文中宋" w:cs="华文中宋"/>
+                <w:b/>
+                <w:bCs/>
+                <w:color w:val="ED7D31" w:themeColor="accent2"/>
+                <w:sz w:val="21"/>
+                <w:szCs w:val="21"/>
+                <w:vertAlign w:val="baseline"/>
+                <w:lang w:val="en-US" w:eastAsia="zh-CN"/>
+                <w14:textFill>
+                  <w14:solidFill>
+                    <w14:schemeClr w14:val="accent2"/>
+                  </w14:solidFill>
+                </w14:textFill>
+              </w:rPr>
+              <w:t>动态 (*.so, *.dll)</w:t>
+            </w:r>
+          </w:p>
+        </w:tc>
+        <w:tc>
+          <w:tcPr>
+            <w:tcW w:w="0" w:type="auto"/>
+            <w:vAlign w:val="center"/>
+          </w:tcPr>
+          <w:p>
+            <w:pPr>
+              <w:numPr>
+                <w:ilvl w:val="0"/>
+                <w:numId w:val="0"/>
+              </w:numPr>
+              <w:ind w:left="0" w:leftChars="0" w:firstLine="0" w:firstLineChars="0"/>
+              <w:jc w:val="left"/>
+              <w:rPr>
+                <w:rFonts w:hint="eastAsia" w:ascii="华文中宋" w:hAnsi="华文中宋" w:eastAsia="华文中宋" w:cs="华文中宋"/>
+                <w:b/>
+                <w:bCs/>
+                <w:color w:val="FF0000"/>
+                <w:kern w:val="2"/>
+                <w:sz w:val="21"/>
+                <w:szCs w:val="21"/>
+                <w:vertAlign w:val="baseline"/>
+                <w:lang w:val="en-US" w:eastAsia="zh-CN" w:bidi="ar-SA"/>
+              </w:rPr>
+            </w:pPr>
+            <w:r>
+              <w:rPr>
+                <w:rFonts w:hint="eastAsia" w:ascii="华文中宋" w:hAnsi="华文中宋" w:eastAsia="华文中宋" w:cs="华文中宋"/>
+                <w:b/>
+                <w:bCs/>
+                <w:color w:val="FF0000"/>
+                <w:sz w:val="21"/>
+                <w:szCs w:val="21"/>
+                <w:vertAlign w:val="baseline"/>
+                <w:lang w:val="en-US" w:eastAsia="zh-CN"/>
+              </w:rPr>
+              <w:t>target_link_libraries(&lt;target&gt; &lt;lib*.so&gt;...)</w:t>
+            </w:r>
+          </w:p>
+        </w:tc>
+        <w:tc>
+          <w:tcPr>
+            <w:tcW w:w="0" w:type="auto"/>
+            <w:vAlign w:val="center"/>
+          </w:tcPr>
+          <w:p>
+            <w:pPr>
+              <w:numPr>
+                <w:ilvl w:val="0"/>
+                <w:numId w:val="0"/>
+              </w:numPr>
+              <w:ind w:left="0" w:leftChars="0" w:firstLine="0" w:firstLineChars="0"/>
+              <w:jc w:val="left"/>
+              <w:rPr>
+                <w:rFonts w:hint="eastAsia" w:ascii="华文中宋" w:hAnsi="华文中宋" w:eastAsia="华文中宋" w:cs="华文中宋"/>
+                <w:b/>
+                <w:bCs/>
+                <w:i w:val="0"/>
+                <w:caps w:val="0"/>
+                <w:color w:val="EA82F1"/>
+                <w:spacing w:val="7"/>
+                <w:sz w:val="21"/>
+                <w:szCs w:val="21"/>
+                <w:lang w:val="en-US" w:eastAsia="zh-CN"/>
+              </w:rPr>
+            </w:pPr>
+            <w:r>
+              <w:rPr>
+                <w:rFonts w:hint="eastAsia" w:ascii="华文中宋" w:hAnsi="华文中宋" w:eastAsia="华文中宋" w:cs="华文中宋"/>
+                <w:b/>
+                <w:bCs/>
+                <w:i w:val="0"/>
+                <w:caps w:val="0"/>
+                <w:color w:val="EA82F1"/>
+                <w:spacing w:val="7"/>
+                <w:sz w:val="21"/>
+                <w:szCs w:val="21"/>
+                <w:lang w:val="en-US" w:eastAsia="zh-CN"/>
+              </w:rPr>
+              <w:t>链接</w:t>
+            </w:r>
+            <w:r>
+              <w:rPr>
+                <w:rFonts w:hint="eastAsia" w:ascii="华文中宋" w:hAnsi="华文中宋" w:eastAsia="华文中宋" w:cs="华文中宋"/>
+                <w:b/>
+                <w:bCs/>
+                <w:color w:val="ED7D31" w:themeColor="accent2"/>
+                <w:sz w:val="21"/>
+                <w:szCs w:val="21"/>
+                <w:vertAlign w:val="baseline"/>
+                <w:lang w:val="en-US" w:eastAsia="zh-CN"/>
+                <w14:textFill>
+                  <w14:solidFill>
+                    <w14:schemeClr w14:val="accent2"/>
+                  </w14:solidFill>
+                </w14:textFill>
+              </w:rPr>
+              <w:t>动态库</w:t>
+            </w:r>
+          </w:p>
+        </w:tc>
+      </w:tr>
+      <w:tr>
+        <w:tblPrEx>
+          <w:tblBorders>
+            <w:top w:val="single" w:color="auto" w:sz="4" w:space="0"/>
+            <w:left w:val="single" w:color="auto" w:sz="4" w:space="0"/>
+            <w:bottom w:val="single" w:color="auto" w:sz="4" w:space="0"/>
+            <w:right w:val="single" w:color="auto" w:sz="4" w:space="0"/>
+            <w:insideH w:val="single" w:color="auto" w:sz="4" w:space="0"/>
+            <w:insideV w:val="single" w:color="auto" w:sz="4" w:space="0"/>
+          </w:tblBorders>
+          <w:tblCellMar>
+            <w:top w:w="0" w:type="dxa"/>
+            <w:left w:w="108" w:type="dxa"/>
+            <w:bottom w:w="0" w:type="dxa"/>
+            <w:right w:w="108" w:type="dxa"/>
+          </w:tblCellMar>
+        </w:tblPrEx>
+        <w:tc>
+          <w:tcPr>
+            <w:tcW w:w="0" w:type="auto"/>
+            <w:vMerge w:val="continue"/>
+            <w:tcBorders/>
+            <w:vAlign w:val="center"/>
+          </w:tcPr>
+          <w:p>
+            <w:pPr>
+              <w:numPr>
+                <w:ilvl w:val="0"/>
+                <w:numId w:val="0"/>
+              </w:numPr>
+              <w:ind w:left="0" w:leftChars="0" w:firstLine="0" w:firstLineChars="0"/>
+              <w:jc w:val="left"/>
+              <w:rPr>
+                <w:rFonts w:hint="eastAsia" w:ascii="华文中宋" w:hAnsi="华文中宋" w:eastAsia="华文中宋" w:cs="华文中宋"/>
+                <w:b/>
+                <w:bCs/>
+                <w:color w:val="ED7D31" w:themeColor="accent2"/>
+                <w:sz w:val="21"/>
+                <w:szCs w:val="21"/>
+                <w:vertAlign w:val="baseline"/>
+                <w:lang w:val="en-US" w:eastAsia="zh-CN"/>
+                <w14:textFill>
+                  <w14:solidFill>
+                    <w14:schemeClr w14:val="accent2"/>
+                  </w14:solidFill>
+                </w14:textFill>
+              </w:rPr>
+            </w:pPr>
+          </w:p>
+        </w:tc>
+        <w:tc>
+          <w:tcPr>
+            <w:tcW w:w="0" w:type="auto"/>
+            <w:vMerge w:val="continue"/>
+            <w:tcBorders/>
+            <w:vAlign w:val="center"/>
+          </w:tcPr>
+          <w:p>
+            <w:pPr>
+              <w:numPr>
+                <w:ilvl w:val="0"/>
+                <w:numId w:val="0"/>
+              </w:numPr>
+              <w:ind w:left="0" w:leftChars="0" w:firstLine="0" w:firstLineChars="0"/>
+              <w:jc w:val="left"/>
+              <w:rPr>
+                <w:rFonts w:hint="eastAsia" w:ascii="华文中宋" w:hAnsi="华文中宋" w:eastAsia="华文中宋" w:cs="华文中宋"/>
+                <w:b/>
+                <w:bCs/>
+                <w:color w:val="FF0000"/>
+                <w:kern w:val="2"/>
+                <w:sz w:val="21"/>
+                <w:szCs w:val="21"/>
+                <w:vertAlign w:val="baseline"/>
+                <w:lang w:val="en-US" w:eastAsia="zh-CN" w:bidi="ar-SA"/>
+              </w:rPr>
+            </w:pPr>
+          </w:p>
+        </w:tc>
+        <w:tc>
+          <w:tcPr>
+            <w:tcW w:w="0" w:type="auto"/>
+            <w:vAlign w:val="center"/>
+          </w:tcPr>
+          <w:p>
+            <w:pPr>
+              <w:numPr>
+                <w:ilvl w:val="0"/>
+                <w:numId w:val="0"/>
+              </w:numPr>
+              <w:ind w:left="0" w:leftChars="0" w:firstLine="0" w:firstLineChars="0"/>
+              <w:jc w:val="left"/>
+              <w:rPr>
+                <w:rFonts w:hint="eastAsia" w:ascii="华文中宋" w:hAnsi="华文中宋" w:eastAsia="华文中宋" w:cs="华文中宋"/>
+                <w:b/>
+                <w:bCs/>
+                <w:color w:val="FF0000"/>
+                <w:kern w:val="2"/>
+                <w:sz w:val="21"/>
+                <w:szCs w:val="21"/>
+                <w:vertAlign w:val="baseline"/>
+                <w:lang w:val="en-US" w:eastAsia="zh-CN" w:bidi="ar-SA"/>
+              </w:rPr>
+            </w:pPr>
+            <w:r>
+              <w:rPr>
+                <w:rFonts w:hint="eastAsia" w:ascii="华文中宋" w:hAnsi="华文中宋" w:eastAsia="华文中宋" w:cs="华文中宋"/>
+                <w:b/>
+                <w:bCs/>
+                <w:color w:val="FF0000"/>
+                <w:sz w:val="21"/>
+                <w:szCs w:val="21"/>
+                <w:vertAlign w:val="baseline"/>
+                <w:lang w:val="en-US" w:eastAsia="zh-CN"/>
+              </w:rPr>
+              <w:t>add_library(&lt;lib&gt; SHARED &lt;*.cpp&gt;...)</w:t>
+            </w:r>
+          </w:p>
+        </w:tc>
+        <w:tc>
+          <w:tcPr>
+            <w:tcW w:w="0" w:type="auto"/>
+            <w:vAlign w:val="center"/>
+          </w:tcPr>
+          <w:p>
+            <w:pPr>
+              <w:numPr>
+                <w:ilvl w:val="0"/>
+                <w:numId w:val="0"/>
+              </w:numPr>
+              <w:ind w:left="0" w:leftChars="0" w:firstLine="0" w:firstLineChars="0"/>
+              <w:jc w:val="left"/>
+              <w:rPr>
+                <w:rFonts w:hint="eastAsia" w:ascii="华文中宋" w:hAnsi="华文中宋" w:eastAsia="华文中宋" w:cs="华文中宋"/>
+                <w:b/>
+                <w:bCs/>
+                <w:color w:val="ED7D31" w:themeColor="accent2"/>
+                <w:kern w:val="2"/>
+                <w:sz w:val="21"/>
+                <w:szCs w:val="21"/>
+                <w:vertAlign w:val="baseline"/>
+                <w:lang w:val="en-US" w:eastAsia="zh-CN" w:bidi="ar-SA"/>
+                <w14:textFill>
+                  <w14:solidFill>
+                    <w14:schemeClr w14:val="accent2"/>
+                  </w14:solidFill>
+                </w14:textFill>
+              </w:rPr>
+            </w:pPr>
+            <w:r>
+              <w:rPr>
+                <w:rFonts w:hint="eastAsia" w:ascii="华文中宋" w:hAnsi="华文中宋" w:eastAsia="华文中宋" w:cs="华文中宋"/>
+                <w:b/>
+                <w:bCs/>
+                <w:i w:val="0"/>
+                <w:caps w:val="0"/>
+                <w:color w:val="EA82F1"/>
+                <w:spacing w:val="7"/>
+                <w:sz w:val="21"/>
+                <w:szCs w:val="21"/>
+                <w:lang w:val="en-US" w:eastAsia="zh-CN"/>
+              </w:rPr>
+              <w:t>生成</w:t>
+            </w:r>
+            <w:r>
+              <w:rPr>
+                <w:rFonts w:hint="eastAsia" w:ascii="华文中宋" w:hAnsi="华文中宋" w:eastAsia="华文中宋" w:cs="华文中宋"/>
+                <w:b/>
+                <w:bCs/>
+                <w:color w:val="ED7D31" w:themeColor="accent2"/>
+                <w:sz w:val="21"/>
+                <w:szCs w:val="21"/>
+                <w:vertAlign w:val="baseline"/>
+                <w:lang w:val="en-US" w:eastAsia="zh-CN"/>
+                <w14:textFill>
+                  <w14:solidFill>
+                    <w14:schemeClr w14:val="accent2"/>
+                  </w14:solidFill>
+                </w14:textFill>
+              </w:rPr>
+              <w:t>动态库</w:t>
+            </w:r>
+          </w:p>
+        </w:tc>
+      </w:tr>
+      <w:tr>
+        <w:tblPrEx>
+          <w:tblBorders>
+            <w:top w:val="single" w:color="auto" w:sz="4" w:space="0"/>
+            <w:left w:val="single" w:color="auto" w:sz="4" w:space="0"/>
+            <w:bottom w:val="single" w:color="auto" w:sz="4" w:space="0"/>
+            <w:right w:val="single" w:color="auto" w:sz="4" w:space="0"/>
+            <w:insideH w:val="single" w:color="auto" w:sz="4" w:space="0"/>
+            <w:insideV w:val="single" w:color="auto" w:sz="4" w:space="0"/>
+          </w:tblBorders>
+          <w:tblCellMar>
+            <w:top w:w="0" w:type="dxa"/>
+            <w:left w:w="108" w:type="dxa"/>
+            <w:bottom w:w="0" w:type="dxa"/>
+            <w:right w:w="108" w:type="dxa"/>
+          </w:tblCellMar>
+        </w:tblPrEx>
+        <w:tc>
+          <w:tcPr>
+            <w:tcW w:w="0" w:type="auto"/>
+            <w:vMerge w:val="restart"/>
+            <w:tcBorders/>
+            <w:vAlign w:val="center"/>
+          </w:tcPr>
+          <w:p>
+            <w:pPr>
+              <w:numPr>
+                <w:ilvl w:val="0"/>
+                <w:numId w:val="0"/>
+              </w:numPr>
+              <w:ind w:left="0" w:leftChars="0" w:firstLine="0" w:firstLineChars="0"/>
+              <w:jc w:val="left"/>
+              <w:rPr>
+                <w:rFonts w:hint="default" w:ascii="华文中宋" w:hAnsi="华文中宋" w:eastAsia="华文中宋" w:cs="华文中宋"/>
+                <w:b/>
+                <w:bCs/>
+                <w:color w:val="ED7D31" w:themeColor="accent2"/>
+                <w:kern w:val="2"/>
+                <w:sz w:val="21"/>
+                <w:szCs w:val="21"/>
+                <w:vertAlign w:val="baseline"/>
+                <w:lang w:val="en-US" w:eastAsia="zh-CN" w:bidi="ar-SA"/>
+                <w14:textFill>
+                  <w14:solidFill>
+                    <w14:schemeClr w14:val="accent2"/>
+                  </w14:solidFill>
+                </w14:textFill>
+              </w:rPr>
+            </w:pPr>
+            <w:r>
+              <w:rPr>
+                <w:rFonts w:hint="eastAsia" w:ascii="华文中宋" w:hAnsi="华文中宋" w:eastAsia="华文中宋" w:cs="华文中宋"/>
+                <w:b/>
+                <w:bCs/>
+                <w:color w:val="ED7D31" w:themeColor="accent2"/>
+                <w:sz w:val="21"/>
+                <w:szCs w:val="21"/>
+                <w:vertAlign w:val="baseline"/>
+                <w:lang w:val="en-US" w:eastAsia="zh-CN"/>
+                <w14:textFill>
+                  <w14:solidFill>
+                    <w14:schemeClr w14:val="accent2"/>
+                  </w14:solidFill>
+                </w14:textFill>
+              </w:rPr>
+              <w:t>exe</w:t>
+            </w:r>
+          </w:p>
+        </w:tc>
+        <w:tc>
+          <w:tcPr>
+            <w:tcW w:w="0" w:type="auto"/>
+            <w:gridSpan w:val="2"/>
+            <w:vAlign w:val="center"/>
+          </w:tcPr>
+          <w:p>
+            <w:pPr>
+              <w:numPr>
+                <w:ilvl w:val="0"/>
+                <w:numId w:val="0"/>
+              </w:numPr>
+              <w:ind w:left="0" w:leftChars="0" w:firstLine="0" w:firstLineChars="0"/>
+              <w:jc w:val="left"/>
+              <w:rPr>
+                <w:rFonts w:hint="eastAsia" w:ascii="华文中宋" w:hAnsi="华文中宋" w:eastAsia="华文中宋" w:cs="华文中宋"/>
+                <w:b/>
+                <w:bCs/>
+                <w:color w:val="FF0000"/>
+                <w:kern w:val="2"/>
+                <w:sz w:val="21"/>
+                <w:szCs w:val="21"/>
+                <w:vertAlign w:val="baseline"/>
+                <w:lang w:val="en-US" w:eastAsia="zh-CN" w:bidi="ar-SA"/>
+              </w:rPr>
+            </w:pPr>
+            <w:r>
+              <w:rPr>
+                <w:rFonts w:hint="eastAsia" w:ascii="华文中宋" w:hAnsi="华文中宋" w:eastAsia="华文中宋" w:cs="华文中宋"/>
+                <w:b/>
+                <w:bCs/>
+                <w:color w:val="FF0000"/>
+                <w:sz w:val="21"/>
+                <w:szCs w:val="21"/>
+                <w:vertAlign w:val="baseline"/>
+                <w:lang w:val="en-US" w:eastAsia="zh-CN"/>
+              </w:rPr>
+              <w:t>add_executable(stem&gt; &lt;*.cpp&gt;)</w:t>
+            </w:r>
+          </w:p>
+        </w:tc>
+        <w:tc>
+          <w:tcPr>
+            <w:tcW w:w="0" w:type="auto"/>
+            <w:vAlign w:val="center"/>
+          </w:tcPr>
+          <w:p>
+            <w:pPr>
+              <w:numPr>
+                <w:ilvl w:val="0"/>
+                <w:numId w:val="0"/>
+              </w:numPr>
+              <w:ind w:left="0" w:leftChars="0" w:firstLine="0" w:firstLineChars="0"/>
+              <w:jc w:val="left"/>
+              <w:rPr>
+                <w:rFonts w:hint="eastAsia" w:ascii="华文中宋" w:hAnsi="华文中宋" w:eastAsia="华文中宋" w:cs="华文中宋"/>
+                <w:b/>
+                <w:bCs/>
+                <w:color w:val="ED7D31" w:themeColor="accent2"/>
+                <w:kern w:val="2"/>
+                <w:sz w:val="21"/>
+                <w:szCs w:val="21"/>
+                <w:vertAlign w:val="baseline"/>
+                <w:lang w:val="en-US" w:eastAsia="zh-CN" w:bidi="ar-SA"/>
+                <w14:textFill>
+                  <w14:solidFill>
+                    <w14:schemeClr w14:val="accent2"/>
+                  </w14:solidFill>
+                </w14:textFill>
+              </w:rPr>
+            </w:pPr>
+            <w:r>
+              <w:rPr>
+                <w:rFonts w:hint="eastAsia" w:ascii="华文中宋" w:hAnsi="华文中宋" w:eastAsia="华文中宋" w:cs="华文中宋"/>
+                <w:b/>
+                <w:bCs/>
+                <w:color w:val="ED7D31" w:themeColor="accent2"/>
+                <w:sz w:val="21"/>
+                <w:szCs w:val="21"/>
+                <w:vertAlign w:val="baseline"/>
+                <w:lang w:val="en-US" w:eastAsia="zh-CN"/>
+                <w14:textFill>
+                  <w14:solidFill>
+                    <w14:schemeClr w14:val="accent2"/>
+                  </w14:solidFill>
+                </w14:textFill>
+              </w:rPr>
+              <w:t>生成</w:t>
+            </w:r>
+            <w:r>
+              <w:rPr>
+                <w:rFonts w:hint="eastAsia" w:ascii="华文中宋" w:hAnsi="华文中宋" w:eastAsia="华文中宋" w:cs="华文中宋"/>
+                <w:b/>
+                <w:bCs/>
+                <w:i w:val="0"/>
+                <w:caps w:val="0"/>
+                <w:color w:val="EA82F1"/>
+                <w:spacing w:val="7"/>
+                <w:sz w:val="21"/>
+                <w:szCs w:val="21"/>
+                <w:lang w:val="en-US" w:eastAsia="zh-CN"/>
+              </w:rPr>
+              <w:t>可执行文件</w:t>
+            </w:r>
+          </w:p>
+        </w:tc>
+      </w:tr>
+      <w:tr>
+        <w:tblPrEx>
+          <w:tblBorders>
+            <w:top w:val="single" w:color="auto" w:sz="4" w:space="0"/>
+            <w:left w:val="single" w:color="auto" w:sz="4" w:space="0"/>
+            <w:bottom w:val="single" w:color="auto" w:sz="4" w:space="0"/>
+            <w:right w:val="single" w:color="auto" w:sz="4" w:space="0"/>
+            <w:insideH w:val="single" w:color="auto" w:sz="4" w:space="0"/>
+            <w:insideV w:val="single" w:color="auto" w:sz="4" w:space="0"/>
+          </w:tblBorders>
+          <w:tblCellMar>
+            <w:top w:w="0" w:type="dxa"/>
+            <w:left w:w="108" w:type="dxa"/>
+            <w:bottom w:w="0" w:type="dxa"/>
+            <w:right w:w="108" w:type="dxa"/>
+          </w:tblCellMar>
+        </w:tblPrEx>
+        <w:tc>
+          <w:tcPr>
+            <w:tcW w:w="0" w:type="auto"/>
+            <w:vMerge w:val="continue"/>
+            <w:tcBorders/>
+            <w:vAlign w:val="center"/>
+          </w:tcPr>
+          <w:p>
+            <w:pPr>
+              <w:numPr>
+                <w:ilvl w:val="0"/>
+                <w:numId w:val="0"/>
+              </w:numPr>
+              <w:jc w:val="left"/>
+              <w:rPr>
+                <w:rFonts w:hint="eastAsia" w:ascii="华文中宋" w:hAnsi="华文中宋" w:eastAsia="华文中宋" w:cs="华文中宋"/>
+                <w:b/>
+                <w:bCs/>
+                <w:color w:val="ED7D31" w:themeColor="accent2"/>
+                <w:sz w:val="21"/>
+                <w:szCs w:val="21"/>
+                <w:vertAlign w:val="baseline"/>
+                <w:lang w:val="en-US" w:eastAsia="zh-CN"/>
+                <w14:textFill>
+                  <w14:solidFill>
+                    <w14:schemeClr w14:val="accent2"/>
+                  </w14:solidFill>
+                </w14:textFill>
+              </w:rPr>
+            </w:pPr>
+          </w:p>
+        </w:tc>
+        <w:tc>
+          <w:tcPr>
+            <w:tcW w:w="0" w:type="auto"/>
+            <w:gridSpan w:val="2"/>
             <w:vAlign w:val="center"/>
           </w:tcPr>
           <w:p>
@@ -47384,6 +48781,69 @@
           <w:lang w:val="en-US" w:eastAsia="zh-CN"/>
         </w:rPr>
       </w:pPr>
+    </w:p>
+    <w:p>
+      <w:pPr>
+        <w:numPr>
+          <w:ilvl w:val="0"/>
+          <w:numId w:val="0"/>
+        </w:numPr>
+        <w:ind w:left="0" w:leftChars="0" w:firstLine="0" w:firstLineChars="0"/>
+        <w:jc w:val="left"/>
+        <w:rPr>
+          <w:rFonts w:hint="default" w:ascii="华文中宋" w:hAnsi="华文中宋" w:eastAsia="华文中宋" w:cs="华文中宋"/>
+          <w:b/>
+          <w:bCs/>
+          <w:color w:val="FF0000"/>
+          <w:sz w:val="21"/>
+          <w:szCs w:val="21"/>
+          <w:vertAlign w:val="baseline"/>
+          <w:lang w:val="en-US" w:eastAsia="zh-CN"/>
+        </w:rPr>
+      </w:pPr>
+      <w:r>
+        <w:drawing>
+          <wp:inline distT="0" distB="0" distL="114300" distR="114300">
+            <wp:extent cx="5784215" cy="4017010"/>
+            <wp:effectExtent l="0" t="0" r="6985" b="6350"/>
+            <wp:docPr id="1" name="图片 1"/>
+            <wp:cNvGraphicFramePr>
+              <a:graphicFrameLocks xmlns:a="http://schemas.openxmlformats.org/drawingml/2006/main" noChangeAspect="1"/>
+            </wp:cNvGraphicFramePr>
+            <a:graphic xmlns:a="http://schemas.openxmlformats.org/drawingml/2006/main">
+              <a:graphicData uri="http://schemas.openxmlformats.org/drawingml/2006/picture">
+                <pic:pic xmlns:pic="http://schemas.openxmlformats.org/drawingml/2006/picture">
+                  <pic:nvPicPr>
+                    <pic:cNvPr id="1" name="图片 1"/>
+                    <pic:cNvPicPr>
+                      <a:picLocks noChangeAspect="1"/>
+                    </pic:cNvPicPr>
+                  </pic:nvPicPr>
+                  <pic:blipFill>
+                    <a:blip r:embed="rId4"/>
+                    <a:stretch>
+                      <a:fillRect/>
+                    </a:stretch>
+                  </pic:blipFill>
+                  <pic:spPr>
+                    <a:xfrm>
+                      <a:off x="0" y="0"/>
+                      <a:ext cx="5784215" cy="4017010"/>
+                    </a:xfrm>
+                    <a:prstGeom prst="rect">
+                      <a:avLst/>
+                    </a:prstGeom>
+                    <a:noFill/>
+                    <a:ln>
+                      <a:noFill/>
+                    </a:ln>
+                  </pic:spPr>
+                </pic:pic>
+              </a:graphicData>
+            </a:graphic>
+          </wp:inline>
+        </w:drawing>
+      </w:r>
     </w:p>
     <w:p>
       <w:pPr>
@@ -47480,7 +48940,7 @@
       </w:tblPr>
       <w:tblGrid>
         <w:gridCol w:w="1037"/>
-        <w:gridCol w:w="3204"/>
+        <w:gridCol w:w="1905"/>
       </w:tblGrid>
       <w:tr>
         <w:tblPrEx>
@@ -47568,24 +49028,6 @@
                 <w:rFonts w:hint="eastAsia" w:ascii="华文中宋" w:hAnsi="华文中宋" w:eastAsia="华文中宋" w:cs="华文中宋"/>
                 <w:b/>
                 <w:bCs/>
-                <w:color w:val="ED7D31" w:themeColor="accent2"/>
-                <w:sz w:val="21"/>
-                <w:szCs w:val="21"/>
-                <w:vertAlign w:val="baseline"/>
-                <w:lang w:val="en-US" w:eastAsia="zh-CN"/>
-                <w14:textFill>
-                  <w14:solidFill>
-                    <w14:schemeClr w14:val="accent2"/>
-                  </w14:solidFill>
-                </w14:textFill>
-              </w:rPr>
-              <w:t>生成CMake项目的</w:t>
-            </w:r>
-            <w:r>
-              <w:rPr>
-                <w:rFonts w:hint="eastAsia" w:ascii="华文中宋" w:hAnsi="华文中宋" w:eastAsia="华文中宋" w:cs="华文中宋"/>
-                <w:b/>
-                <w:bCs/>
                 <w:i w:val="0"/>
                 <w:caps w:val="0"/>
                 <w:color w:val="EA82F1"/>
@@ -47594,7 +49036,25 @@
                 <w:szCs w:val="21"/>
                 <w:lang w:val="en-US" w:eastAsia="zh-CN"/>
               </w:rPr>
-              <w:t>可执行文件</w:t>
+              <w:t>构建</w:t>
+            </w:r>
+            <w:r>
+              <w:rPr>
+                <w:rFonts w:hint="eastAsia" w:ascii="华文中宋" w:hAnsi="华文中宋" w:eastAsia="华文中宋" w:cs="华文中宋"/>
+                <w:b/>
+                <w:bCs/>
+                <w:color w:val="ED7D31" w:themeColor="accent2"/>
+                <w:sz w:val="21"/>
+                <w:szCs w:val="21"/>
+                <w:vertAlign w:val="baseline"/>
+                <w:lang w:val="en-US" w:eastAsia="zh-CN"/>
+                <w14:textFill>
+                  <w14:solidFill>
+                    <w14:schemeClr w14:val="accent2"/>
+                  </w14:solidFill>
+                </w14:textFill>
+              </w:rPr>
+              <w:t>CMake项目</w:t>
             </w:r>
           </w:p>
         </w:tc>

</xml_diff>

<commit_message>
update on 2023-12-10 18:41:19.463558
</commit_message>
<xml_diff>
--- a/cpp 编程基础.docx
+++ b/cpp 编程基础.docx
@@ -1417,6 +1417,8 @@
         </w:rPr>
       </w:pPr>
       <w:bookmarkStart w:id="1" w:name="_Toc24612"/>
+      <w:bookmarkStart w:id="26" w:name="_GoBack"/>
+      <w:bookmarkEnd w:id="26"/>
       <w:r>
         <w:rPr>
           <w:rFonts w:hint="eastAsia" w:ascii="华文中宋" w:hAnsi="华文中宋" w:eastAsia="华文中宋" w:cs="华文中宋"/>
@@ -19168,12 +19170,6 @@
             <w:insideH w:val="single" w:color="auto" w:sz="4" w:space="0"/>
             <w:insideV w:val="single" w:color="auto" w:sz="4" w:space="0"/>
           </w:tblBorders>
-          <w:tblCellMar>
-            <w:top w:w="0" w:type="dxa"/>
-            <w:left w:w="108" w:type="dxa"/>
-            <w:bottom w:w="0" w:type="dxa"/>
-            <w:right w:w="108" w:type="dxa"/>
-          </w:tblCellMar>
         </w:tblPrEx>
         <w:trPr>
           <w:trHeight w:val="90" w:hRule="atLeast"/>
@@ -30829,6 +30825,7 @@
     </w:tbl>
     <w:p>
       <w:pPr>
+        <w:jc w:val="left"/>
         <w:outlineLvl w:val="9"/>
         <w:rPr>
           <w:rFonts w:hint="default" w:ascii="华文中宋" w:hAnsi="华文中宋" w:eastAsia="华文中宋" w:cs="华文中宋"/>
@@ -30841,6 +30838,2439 @@
           <w14:textFill>
             <w14:solidFill>
               <w14:schemeClr w14:val="accent6"/>
+            </w14:solidFill>
+          </w14:textFill>
+        </w:rPr>
+      </w:pPr>
+    </w:p>
+    <w:p>
+      <w:pPr>
+        <w:jc w:val="left"/>
+        <w:outlineLvl w:val="9"/>
+        <w:rPr>
+          <w:rFonts w:hint="default" w:ascii="华文中宋" w:hAnsi="华文中宋" w:eastAsia="华文中宋" w:cs="华文中宋"/>
+          <w:b/>
+          <w:bCs/>
+          <w:color w:val="70AD47" w:themeColor="accent6"/>
+          <w:sz w:val="21"/>
+          <w:szCs w:val="24"/>
+          <w:lang w:val="en-US" w:eastAsia="zh-CN"/>
+          <w14:textFill>
+            <w14:solidFill>
+              <w14:schemeClr w14:val="accent6"/>
+            </w14:solidFill>
+          </w14:textFill>
+        </w:rPr>
+      </w:pPr>
+    </w:p>
+    <w:p>
+      <w:pPr>
+        <w:outlineLvl w:val="1"/>
+        <w:rPr>
+          <w:rFonts w:hint="default" w:ascii="华文中宋" w:hAnsi="华文中宋" w:eastAsia="华文中宋" w:cs="华文中宋"/>
+          <w:b/>
+          <w:bCs/>
+          <w:i w:val="0"/>
+          <w:caps w:val="0"/>
+          <w:color w:val="ED7D31" w:themeColor="accent2"/>
+          <w:spacing w:val="7"/>
+          <w:sz w:val="21"/>
+          <w:szCs w:val="21"/>
+          <w:lang w:val="en-US" w:eastAsia="zh-CN"/>
+          <w14:textFill>
+            <w14:solidFill>
+              <w14:schemeClr w14:val="accent2"/>
+            </w14:solidFill>
+          </w14:textFill>
+        </w:rPr>
+      </w:pPr>
+      <w:r>
+        <w:rPr>
+          <w:rFonts w:hint="eastAsia" w:ascii="华文中宋" w:hAnsi="华文中宋" w:eastAsia="华文中宋" w:cs="华文中宋"/>
+          <w:b/>
+          <w:bCs/>
+          <w:i w:val="0"/>
+          <w:caps w:val="0"/>
+          <w:color w:val="00B0F0"/>
+          <w:spacing w:val="7"/>
+          <w:sz w:val="21"/>
+          <w:szCs w:val="21"/>
+          <w:lang w:val="en-US" w:eastAsia="zh-CN"/>
+        </w:rPr>
+        <w:t>路径filesystem：</w:t>
+      </w:r>
+    </w:p>
+    <w:p>
+      <w:pPr>
+        <w:numPr>
+          <w:ilvl w:val="0"/>
+          <w:numId w:val="0"/>
+        </w:numPr>
+        <w:ind w:left="0" w:leftChars="0" w:firstLine="0" w:firstLineChars="0"/>
+        <w:jc w:val="left"/>
+        <w:outlineLvl w:val="9"/>
+        <w:rPr>
+          <w:rFonts w:hint="eastAsia" w:ascii="华文中宋" w:hAnsi="华文中宋" w:eastAsia="华文中宋" w:cs="华文中宋"/>
+          <w:b/>
+          <w:bCs/>
+          <w:i w:val="0"/>
+          <w:caps w:val="0"/>
+          <w:color w:val="ED7D31" w:themeColor="accent2"/>
+          <w:spacing w:val="7"/>
+          <w:sz w:val="21"/>
+          <w:szCs w:val="21"/>
+          <w:lang w:val="en-US" w:eastAsia="zh-CN"/>
+          <w14:textFill>
+            <w14:solidFill>
+              <w14:schemeClr w14:val="accent2"/>
+            </w14:solidFill>
+          </w14:textFill>
+        </w:rPr>
+      </w:pPr>
+      <w:r>
+        <w:rPr>
+          <w:rFonts w:hint="eastAsia" w:ascii="华文中宋" w:hAnsi="华文中宋" w:eastAsia="华文中宋" w:cs="华文中宋"/>
+          <w:b/>
+          <w:bCs/>
+          <w:i w:val="0"/>
+          <w:caps w:val="0"/>
+          <w:color w:val="ED7D31" w:themeColor="accent2"/>
+          <w:spacing w:val="7"/>
+          <w:sz w:val="21"/>
+          <w:szCs w:val="21"/>
+          <w:lang w:val="en-US" w:eastAsia="zh-CN"/>
+          <w14:textFill>
+            <w14:solidFill>
+              <w14:schemeClr w14:val="accent2"/>
+            </w14:solidFill>
+          </w14:textFill>
+        </w:rPr>
+        <w:t xml:space="preserve">using </w:t>
+      </w:r>
+      <w:r>
+        <w:rPr>
+          <w:rFonts w:hint="default" w:ascii="华文中宋" w:hAnsi="华文中宋" w:eastAsia="华文中宋" w:cs="华文中宋"/>
+          <w:b/>
+          <w:bCs/>
+          <w:i w:val="0"/>
+          <w:caps w:val="0"/>
+          <w:color w:val="ED7D31" w:themeColor="accent2"/>
+          <w:spacing w:val="7"/>
+          <w:sz w:val="21"/>
+          <w:szCs w:val="21"/>
+          <w:lang w:val="en-US" w:eastAsia="zh-CN"/>
+          <w14:textFill>
+            <w14:solidFill>
+              <w14:schemeClr w14:val="accent2"/>
+            </w14:solidFill>
+          </w14:textFill>
+        </w:rPr>
+        <w:t>namespace std::filesystem;</w:t>
+      </w:r>
+    </w:p>
+    <w:tbl>
+      <w:tblPr>
+        <w:tblStyle w:val="7"/>
+        <w:tblW w:w="0" w:type="auto"/>
+        <w:tblInd w:w="0" w:type="dxa"/>
+        <w:tblBorders>
+          <w:top w:val="single" w:color="auto" w:sz="4" w:space="0"/>
+          <w:left w:val="single" w:color="auto" w:sz="4" w:space="0"/>
+          <w:bottom w:val="single" w:color="auto" w:sz="4" w:space="0"/>
+          <w:right w:val="single" w:color="auto" w:sz="4" w:space="0"/>
+          <w:insideH w:val="single" w:color="auto" w:sz="4" w:space="0"/>
+          <w:insideV w:val="single" w:color="auto" w:sz="4" w:space="0"/>
+        </w:tblBorders>
+        <w:tblLayout w:type="autofit"/>
+        <w:tblCellMar>
+          <w:top w:w="0" w:type="dxa"/>
+          <w:left w:w="108" w:type="dxa"/>
+          <w:bottom w:w="0" w:type="dxa"/>
+          <w:right w:w="108" w:type="dxa"/>
+        </w:tblCellMar>
+      </w:tblPr>
+      <w:tblGrid>
+        <w:gridCol w:w="1113"/>
+        <w:gridCol w:w="4438"/>
+        <w:gridCol w:w="1562"/>
+      </w:tblGrid>
+      <w:tr>
+        <w:tblPrEx>
+          <w:tblBorders>
+            <w:top w:val="single" w:color="auto" w:sz="4" w:space="0"/>
+            <w:left w:val="single" w:color="auto" w:sz="4" w:space="0"/>
+            <w:bottom w:val="single" w:color="auto" w:sz="4" w:space="0"/>
+            <w:right w:val="single" w:color="auto" w:sz="4" w:space="0"/>
+            <w:insideH w:val="single" w:color="auto" w:sz="4" w:space="0"/>
+            <w:insideV w:val="single" w:color="auto" w:sz="4" w:space="0"/>
+          </w:tblBorders>
+          <w:tblCellMar>
+            <w:top w:w="0" w:type="dxa"/>
+            <w:left w:w="108" w:type="dxa"/>
+            <w:bottom w:w="0" w:type="dxa"/>
+            <w:right w:w="108" w:type="dxa"/>
+          </w:tblCellMar>
+        </w:tblPrEx>
+        <w:tc>
+          <w:tcPr>
+            <w:tcW w:w="0" w:type="auto"/>
+            <w:gridSpan w:val="2"/>
+            <w:vAlign w:val="center"/>
+          </w:tcPr>
+          <w:p>
+            <w:pPr>
+              <w:numPr>
+                <w:ilvl w:val="0"/>
+                <w:numId w:val="0"/>
+              </w:numPr>
+              <w:ind w:left="0" w:leftChars="0" w:firstLine="0" w:firstLineChars="0"/>
+              <w:jc w:val="left"/>
+              <w:outlineLvl w:val="9"/>
+              <w:rPr>
+                <w:rFonts w:hint="default" w:ascii="华文中宋" w:hAnsi="华文中宋" w:eastAsia="华文中宋" w:cs="华文中宋"/>
+                <w:b/>
+                <w:bCs/>
+                <w:i w:val="0"/>
+                <w:caps w:val="0"/>
+                <w:color w:val="FF0000"/>
+                <w:spacing w:val="7"/>
+                <w:kern w:val="2"/>
+                <w:sz w:val="21"/>
+                <w:szCs w:val="21"/>
+                <w:vertAlign w:val="baseline"/>
+                <w:lang w:val="en-US" w:eastAsia="zh-CN" w:bidi="ar-SA"/>
+              </w:rPr>
+            </w:pPr>
+            <w:r>
+              <w:rPr>
+                <w:rFonts w:hint="eastAsia" w:ascii="华文中宋" w:hAnsi="华文中宋" w:eastAsia="华文中宋" w:cs="华文中宋"/>
+                <w:b/>
+                <w:bCs/>
+                <w:i w:val="0"/>
+                <w:caps w:val="0"/>
+                <w:color w:val="FF0000"/>
+                <w:spacing w:val="7"/>
+                <w:sz w:val="21"/>
+                <w:szCs w:val="21"/>
+                <w:vertAlign w:val="baseline"/>
+                <w:lang w:val="en-US" w:eastAsia="zh-CN"/>
+              </w:rPr>
+              <w:t>path(p)</w:t>
+            </w:r>
+          </w:p>
+        </w:tc>
+        <w:tc>
+          <w:tcPr>
+            <w:tcW w:w="0" w:type="auto"/>
+            <w:vAlign w:val="center"/>
+          </w:tcPr>
+          <w:p>
+            <w:pPr>
+              <w:numPr>
+                <w:ilvl w:val="0"/>
+                <w:numId w:val="0"/>
+              </w:numPr>
+              <w:ind w:left="0" w:leftChars="0" w:firstLine="0" w:firstLineChars="0"/>
+              <w:outlineLvl w:val="9"/>
+              <w:rPr>
+                <w:rFonts w:hint="default" w:ascii="华文中宋" w:hAnsi="华文中宋" w:eastAsia="华文中宋" w:cs="华文中宋"/>
+                <w:b/>
+                <w:bCs/>
+                <w:i w:val="0"/>
+                <w:caps w:val="0"/>
+                <w:color w:val="ED7D31" w:themeColor="accent2"/>
+                <w:spacing w:val="7"/>
+                <w:sz w:val="21"/>
+                <w:szCs w:val="21"/>
+                <w:lang w:val="en-US" w:eastAsia="zh-CN"/>
+                <w14:textFill>
+                  <w14:solidFill>
+                    <w14:schemeClr w14:val="accent2"/>
+                  </w14:solidFill>
+                </w14:textFill>
+              </w:rPr>
+            </w:pPr>
+            <w:r>
+              <w:rPr>
+                <w:rFonts w:hint="eastAsia" w:ascii="华文中宋" w:hAnsi="华文中宋" w:eastAsia="华文中宋" w:cs="华文中宋"/>
+                <w:b/>
+                <w:bCs/>
+                <w:i w:val="0"/>
+                <w:caps w:val="0"/>
+                <w:color w:val="ED7D31" w:themeColor="accent2"/>
+                <w:spacing w:val="7"/>
+                <w:sz w:val="21"/>
+                <w:szCs w:val="21"/>
+                <w:lang w:val="en-US" w:eastAsia="zh-CN"/>
+                <w14:textFill>
+                  <w14:solidFill>
+                    <w14:schemeClr w14:val="accent2"/>
+                  </w14:solidFill>
+                </w14:textFill>
+              </w:rPr>
+              <w:t>实例化</w:t>
+            </w:r>
+            <w:r>
+              <w:rPr>
+                <w:rFonts w:hint="eastAsia" w:ascii="华文中宋" w:hAnsi="华文中宋" w:eastAsia="华文中宋" w:cs="华文中宋"/>
+                <w:b/>
+                <w:bCs/>
+                <w:i w:val="0"/>
+                <w:caps w:val="0"/>
+                <w:color w:val="E182F1"/>
+                <w:spacing w:val="7"/>
+                <w:sz w:val="21"/>
+                <w:szCs w:val="21"/>
+                <w:lang w:val="en-US" w:eastAsia="zh-CN"/>
+              </w:rPr>
+              <w:t>路径</w:t>
+            </w:r>
+          </w:p>
+        </w:tc>
+      </w:tr>
+      <w:tr>
+        <w:tblPrEx>
+          <w:tblBorders>
+            <w:top w:val="single" w:color="auto" w:sz="4" w:space="0"/>
+            <w:left w:val="single" w:color="auto" w:sz="4" w:space="0"/>
+            <w:bottom w:val="single" w:color="auto" w:sz="4" w:space="0"/>
+            <w:right w:val="single" w:color="auto" w:sz="4" w:space="0"/>
+            <w:insideH w:val="single" w:color="auto" w:sz="4" w:space="0"/>
+            <w:insideV w:val="single" w:color="auto" w:sz="4" w:space="0"/>
+          </w:tblBorders>
+          <w:tblCellMar>
+            <w:top w:w="0" w:type="dxa"/>
+            <w:left w:w="108" w:type="dxa"/>
+            <w:bottom w:w="0" w:type="dxa"/>
+            <w:right w:w="108" w:type="dxa"/>
+          </w:tblCellMar>
+        </w:tblPrEx>
+        <w:trPr>
+          <w:trHeight w:val="104" w:hRule="atLeast"/>
+        </w:trPr>
+        <w:tc>
+          <w:tcPr>
+            <w:tcW w:w="0" w:type="auto"/>
+            <w:vMerge w:val="restart"/>
+            <w:vAlign w:val="center"/>
+          </w:tcPr>
+          <w:p>
+            <w:pPr>
+              <w:numPr>
+                <w:ilvl w:val="0"/>
+                <w:numId w:val="0"/>
+              </w:numPr>
+              <w:ind w:left="0" w:leftChars="0" w:firstLine="0" w:firstLineChars="0"/>
+              <w:jc w:val="left"/>
+              <w:outlineLvl w:val="9"/>
+              <w:rPr>
+                <w:rFonts w:hint="default" w:ascii="华文中宋" w:hAnsi="华文中宋" w:eastAsia="华文中宋" w:cs="华文中宋"/>
+                <w:b/>
+                <w:bCs w:val="0"/>
+                <w:color w:val="ED7D31" w:themeColor="accent2"/>
+                <w:spacing w:val="7"/>
+                <w:lang w:val="en-US" w:eastAsia="zh-CN"/>
+                <w14:textFill>
+                  <w14:solidFill>
+                    <w14:schemeClr w14:val="accent2"/>
+                  </w14:solidFill>
+                </w14:textFill>
+              </w:rPr>
+            </w:pPr>
+            <w:r>
+              <w:rPr>
+                <w:rFonts w:hint="eastAsia" w:ascii="华文中宋" w:hAnsi="华文中宋" w:eastAsia="华文中宋" w:cs="华文中宋"/>
+                <w:b/>
+                <w:bCs w:val="0"/>
+                <w:color w:val="ED7D31" w:themeColor="accent2"/>
+                <w:spacing w:val="7"/>
+                <w:lang w:val="en-US" w:eastAsia="zh-CN"/>
+                <w14:textFill>
+                  <w14:solidFill>
+                    <w14:schemeClr w14:val="accent2"/>
+                  </w14:solidFill>
+                </w14:textFill>
+              </w:rPr>
+              <w:t>通用</w:t>
+            </w:r>
+          </w:p>
+        </w:tc>
+        <w:tc>
+          <w:tcPr>
+            <w:tcW w:w="0" w:type="auto"/>
+            <w:vAlign w:val="center"/>
+          </w:tcPr>
+          <w:p>
+            <w:pPr>
+              <w:numPr>
+                <w:ilvl w:val="0"/>
+                <w:numId w:val="0"/>
+              </w:numPr>
+              <w:ind w:left="0" w:leftChars="0" w:firstLine="0" w:firstLineChars="0"/>
+              <w:jc w:val="left"/>
+              <w:outlineLvl w:val="9"/>
+              <w:rPr>
+                <w:rFonts w:hint="default" w:ascii="华文中宋" w:hAnsi="华文中宋" w:eastAsia="华文中宋" w:cs="华文中宋"/>
+                <w:b/>
+                <w:bCs/>
+                <w:i w:val="0"/>
+                <w:caps w:val="0"/>
+                <w:color w:val="FF0000"/>
+                <w:spacing w:val="7"/>
+                <w:sz w:val="21"/>
+                <w:szCs w:val="21"/>
+                <w:vertAlign w:val="baseline"/>
+                <w:lang w:val="en-US" w:eastAsia="zh-CN"/>
+              </w:rPr>
+            </w:pPr>
+            <w:r>
+              <w:rPr>
+                <w:rFonts w:hint="eastAsia" w:ascii="华文中宋" w:hAnsi="华文中宋" w:eastAsia="华文中宋" w:cs="华文中宋"/>
+                <w:b/>
+                <w:bCs/>
+                <w:i w:val="0"/>
+                <w:caps w:val="0"/>
+                <w:color w:val="FF0000"/>
+                <w:spacing w:val="7"/>
+                <w:sz w:val="21"/>
+                <w:szCs w:val="21"/>
+                <w:vertAlign w:val="baseline"/>
+                <w:lang w:val="en-US" w:eastAsia="zh-CN"/>
+              </w:rPr>
+              <w:t>exists(p)</w:t>
+            </w:r>
+          </w:p>
+        </w:tc>
+        <w:tc>
+          <w:tcPr>
+            <w:tcW w:w="0" w:type="auto"/>
+            <w:vAlign w:val="center"/>
+          </w:tcPr>
+          <w:p>
+            <w:pPr>
+              <w:numPr>
+                <w:ilvl w:val="0"/>
+                <w:numId w:val="0"/>
+              </w:numPr>
+              <w:ind w:left="0" w:leftChars="0" w:firstLine="0" w:firstLineChars="0"/>
+              <w:outlineLvl w:val="9"/>
+              <w:rPr>
+                <w:rFonts w:hint="default" w:ascii="华文中宋" w:hAnsi="华文中宋" w:eastAsia="华文中宋" w:cs="华文中宋"/>
+                <w:b/>
+                <w:bCs/>
+                <w:i w:val="0"/>
+                <w:caps w:val="0"/>
+                <w:color w:val="E182F1"/>
+                <w:spacing w:val="7"/>
+                <w:sz w:val="21"/>
+                <w:szCs w:val="21"/>
+                <w:lang w:val="en-US" w:eastAsia="zh-CN"/>
+              </w:rPr>
+            </w:pPr>
+            <w:r>
+              <w:rPr>
+                <w:rFonts w:hint="eastAsia" w:ascii="华文中宋" w:hAnsi="华文中宋" w:eastAsia="华文中宋" w:cs="华文中宋"/>
+                <w:b/>
+                <w:bCs/>
+                <w:i w:val="0"/>
+                <w:caps w:val="0"/>
+                <w:color w:val="E182F1"/>
+                <w:spacing w:val="7"/>
+                <w:sz w:val="21"/>
+                <w:szCs w:val="21"/>
+                <w:lang w:val="en-US" w:eastAsia="zh-CN"/>
+              </w:rPr>
+              <w:t>判断存在</w:t>
+            </w:r>
+          </w:p>
+        </w:tc>
+      </w:tr>
+      <w:tr>
+        <w:tblPrEx>
+          <w:tblBorders>
+            <w:top w:val="single" w:color="auto" w:sz="4" w:space="0"/>
+            <w:left w:val="single" w:color="auto" w:sz="4" w:space="0"/>
+            <w:bottom w:val="single" w:color="auto" w:sz="4" w:space="0"/>
+            <w:right w:val="single" w:color="auto" w:sz="4" w:space="0"/>
+            <w:insideH w:val="single" w:color="auto" w:sz="4" w:space="0"/>
+            <w:insideV w:val="single" w:color="auto" w:sz="4" w:space="0"/>
+          </w:tblBorders>
+          <w:tblCellMar>
+            <w:top w:w="0" w:type="dxa"/>
+            <w:left w:w="108" w:type="dxa"/>
+            <w:bottom w:w="0" w:type="dxa"/>
+            <w:right w:w="108" w:type="dxa"/>
+          </w:tblCellMar>
+        </w:tblPrEx>
+        <w:trPr>
+          <w:trHeight w:val="104" w:hRule="atLeast"/>
+        </w:trPr>
+        <w:tc>
+          <w:tcPr>
+            <w:tcW w:w="0" w:type="auto"/>
+            <w:vMerge w:val="continue"/>
+            <w:tcBorders/>
+            <w:vAlign w:val="center"/>
+          </w:tcPr>
+          <w:p>
+            <w:pPr>
+              <w:numPr>
+                <w:ilvl w:val="0"/>
+                <w:numId w:val="0"/>
+              </w:numPr>
+              <w:ind w:left="0" w:leftChars="0" w:firstLine="0" w:firstLineChars="0"/>
+              <w:jc w:val="left"/>
+              <w:outlineLvl w:val="9"/>
+              <w:rPr>
+                <w:rFonts w:hint="eastAsia" w:ascii="华文中宋" w:hAnsi="华文中宋" w:eastAsia="华文中宋" w:cs="华文中宋"/>
+                <w:b/>
+                <w:bCs w:val="0"/>
+                <w:color w:val="ED7D31" w:themeColor="accent2"/>
+                <w:spacing w:val="7"/>
+                <w:lang w:val="en-US" w:eastAsia="zh-CN"/>
+                <w14:textFill>
+                  <w14:solidFill>
+                    <w14:schemeClr w14:val="accent2"/>
+                  </w14:solidFill>
+                </w14:textFill>
+              </w:rPr>
+            </w:pPr>
+          </w:p>
+        </w:tc>
+        <w:tc>
+          <w:tcPr>
+            <w:tcW w:w="0" w:type="auto"/>
+            <w:vAlign w:val="center"/>
+          </w:tcPr>
+          <w:p>
+            <w:pPr>
+              <w:numPr>
+                <w:ilvl w:val="0"/>
+                <w:numId w:val="0"/>
+              </w:numPr>
+              <w:ind w:left="0" w:leftChars="0" w:firstLine="0" w:firstLineChars="0"/>
+              <w:jc w:val="left"/>
+              <w:outlineLvl w:val="9"/>
+              <w:rPr>
+                <w:rFonts w:hint="default" w:ascii="华文中宋" w:hAnsi="华文中宋" w:eastAsia="华文中宋" w:cs="华文中宋"/>
+                <w:b/>
+                <w:bCs/>
+                <w:i w:val="0"/>
+                <w:caps w:val="0"/>
+                <w:color w:val="FF0000"/>
+                <w:spacing w:val="7"/>
+                <w:sz w:val="21"/>
+                <w:szCs w:val="21"/>
+                <w:vertAlign w:val="baseline"/>
+                <w:lang w:val="en-US" w:eastAsia="zh-CN"/>
+              </w:rPr>
+            </w:pPr>
+            <w:r>
+              <w:rPr>
+                <w:rFonts w:hint="eastAsia" w:ascii="华文中宋" w:hAnsi="华文中宋" w:eastAsia="华文中宋" w:cs="华文中宋"/>
+                <w:b/>
+                <w:bCs/>
+                <w:i w:val="0"/>
+                <w:caps w:val="0"/>
+                <w:color w:val="FF0000"/>
+                <w:spacing w:val="7"/>
+                <w:sz w:val="21"/>
+                <w:szCs w:val="21"/>
+                <w:vertAlign w:val="baseline"/>
+                <w:lang w:val="en-US" w:eastAsia="zh-CN"/>
+              </w:rPr>
+              <w:t>copy(from, to, copy_options::recursive)</w:t>
+            </w:r>
+          </w:p>
+        </w:tc>
+        <w:tc>
+          <w:tcPr>
+            <w:tcW w:w="0" w:type="auto"/>
+            <w:vAlign w:val="center"/>
+          </w:tcPr>
+          <w:p>
+            <w:pPr>
+              <w:numPr>
+                <w:ilvl w:val="0"/>
+                <w:numId w:val="0"/>
+              </w:numPr>
+              <w:ind w:left="0" w:leftChars="0" w:firstLine="0" w:firstLineChars="0"/>
+              <w:outlineLvl w:val="9"/>
+              <w:rPr>
+                <w:rFonts w:hint="default" w:ascii="华文中宋" w:hAnsi="华文中宋" w:eastAsia="华文中宋" w:cs="华文中宋"/>
+                <w:b/>
+                <w:bCs/>
+                <w:i w:val="0"/>
+                <w:caps w:val="0"/>
+                <w:color w:val="E182F1"/>
+                <w:spacing w:val="7"/>
+                <w:sz w:val="21"/>
+                <w:szCs w:val="21"/>
+                <w:lang w:val="en-US" w:eastAsia="zh-CN"/>
+              </w:rPr>
+            </w:pPr>
+            <w:r>
+              <w:rPr>
+                <w:rFonts w:hint="eastAsia" w:ascii="华文中宋" w:hAnsi="华文中宋" w:eastAsia="华文中宋" w:cs="华文中宋"/>
+                <w:b/>
+                <w:bCs/>
+                <w:i w:val="0"/>
+                <w:caps w:val="0"/>
+                <w:color w:val="E182F1"/>
+                <w:spacing w:val="7"/>
+                <w:sz w:val="21"/>
+                <w:szCs w:val="21"/>
+                <w:lang w:val="en-US" w:eastAsia="zh-CN"/>
+              </w:rPr>
+              <w:t>拷贝</w:t>
+            </w:r>
+          </w:p>
+        </w:tc>
+      </w:tr>
+      <w:tr>
+        <w:tblPrEx>
+          <w:tblBorders>
+            <w:top w:val="single" w:color="auto" w:sz="4" w:space="0"/>
+            <w:left w:val="single" w:color="auto" w:sz="4" w:space="0"/>
+            <w:bottom w:val="single" w:color="auto" w:sz="4" w:space="0"/>
+            <w:right w:val="single" w:color="auto" w:sz="4" w:space="0"/>
+            <w:insideH w:val="single" w:color="auto" w:sz="4" w:space="0"/>
+            <w:insideV w:val="single" w:color="auto" w:sz="4" w:space="0"/>
+          </w:tblBorders>
+          <w:tblCellMar>
+            <w:top w:w="0" w:type="dxa"/>
+            <w:left w:w="108" w:type="dxa"/>
+            <w:bottom w:w="0" w:type="dxa"/>
+            <w:right w:w="108" w:type="dxa"/>
+          </w:tblCellMar>
+        </w:tblPrEx>
+        <w:trPr>
+          <w:trHeight w:val="104" w:hRule="atLeast"/>
+        </w:trPr>
+        <w:tc>
+          <w:tcPr>
+            <w:tcW w:w="0" w:type="auto"/>
+            <w:vMerge w:val="continue"/>
+            <w:tcBorders/>
+            <w:vAlign w:val="center"/>
+          </w:tcPr>
+          <w:p>
+            <w:pPr>
+              <w:numPr>
+                <w:ilvl w:val="0"/>
+                <w:numId w:val="0"/>
+              </w:numPr>
+              <w:ind w:left="0" w:leftChars="0" w:firstLine="0" w:firstLineChars="0"/>
+              <w:jc w:val="left"/>
+              <w:outlineLvl w:val="9"/>
+              <w:rPr>
+                <w:rFonts w:hint="eastAsia" w:ascii="华文中宋" w:hAnsi="华文中宋" w:eastAsia="华文中宋" w:cs="华文中宋"/>
+                <w:b/>
+                <w:bCs w:val="0"/>
+                <w:color w:val="ED7D31" w:themeColor="accent2"/>
+                <w:spacing w:val="7"/>
+                <w:lang w:val="en-US" w:eastAsia="zh-CN"/>
+                <w14:textFill>
+                  <w14:solidFill>
+                    <w14:schemeClr w14:val="accent2"/>
+                  </w14:solidFill>
+                </w14:textFill>
+              </w:rPr>
+            </w:pPr>
+          </w:p>
+        </w:tc>
+        <w:tc>
+          <w:tcPr>
+            <w:tcW w:w="0" w:type="auto"/>
+            <w:vAlign w:val="center"/>
+          </w:tcPr>
+          <w:p>
+            <w:pPr>
+              <w:numPr>
+                <w:ilvl w:val="0"/>
+                <w:numId w:val="0"/>
+              </w:numPr>
+              <w:ind w:left="0" w:leftChars="0" w:firstLine="0" w:firstLineChars="0"/>
+              <w:jc w:val="left"/>
+              <w:outlineLvl w:val="9"/>
+              <w:rPr>
+                <w:rFonts w:hint="default" w:ascii="华文中宋" w:hAnsi="华文中宋" w:eastAsia="华文中宋" w:cs="华文中宋"/>
+                <w:b/>
+                <w:bCs/>
+                <w:i w:val="0"/>
+                <w:caps w:val="0"/>
+                <w:color w:val="FF0000"/>
+                <w:spacing w:val="7"/>
+                <w:sz w:val="21"/>
+                <w:szCs w:val="21"/>
+                <w:vertAlign w:val="baseline"/>
+                <w:lang w:val="en-US" w:eastAsia="zh-CN"/>
+              </w:rPr>
+            </w:pPr>
+            <w:r>
+              <w:rPr>
+                <w:rFonts w:hint="eastAsia" w:ascii="华文中宋" w:hAnsi="华文中宋" w:eastAsia="华文中宋" w:cs="华文中宋"/>
+                <w:b/>
+                <w:bCs/>
+                <w:i w:val="0"/>
+                <w:caps w:val="0"/>
+                <w:color w:val="FF0000"/>
+                <w:spacing w:val="7"/>
+                <w:sz w:val="21"/>
+                <w:szCs w:val="21"/>
+                <w:vertAlign w:val="baseline"/>
+                <w:lang w:val="en-US" w:eastAsia="zh-CN"/>
+              </w:rPr>
+              <w:t>rename(from, to)</w:t>
+            </w:r>
+          </w:p>
+        </w:tc>
+        <w:tc>
+          <w:tcPr>
+            <w:tcW w:w="0" w:type="auto"/>
+            <w:vAlign w:val="center"/>
+          </w:tcPr>
+          <w:p>
+            <w:pPr>
+              <w:numPr>
+                <w:ilvl w:val="0"/>
+                <w:numId w:val="0"/>
+              </w:numPr>
+              <w:ind w:left="0" w:leftChars="0" w:firstLine="0" w:firstLineChars="0"/>
+              <w:outlineLvl w:val="9"/>
+              <w:rPr>
+                <w:rFonts w:hint="default" w:ascii="华文中宋" w:hAnsi="华文中宋" w:eastAsia="华文中宋" w:cs="华文中宋"/>
+                <w:b/>
+                <w:bCs/>
+                <w:i w:val="0"/>
+                <w:caps w:val="0"/>
+                <w:color w:val="E182F1"/>
+                <w:spacing w:val="7"/>
+                <w:sz w:val="21"/>
+                <w:szCs w:val="21"/>
+                <w:lang w:val="en-US" w:eastAsia="zh-CN"/>
+              </w:rPr>
+            </w:pPr>
+            <w:r>
+              <w:rPr>
+                <w:rFonts w:hint="eastAsia" w:ascii="华文中宋" w:hAnsi="华文中宋" w:eastAsia="华文中宋" w:cs="华文中宋"/>
+                <w:b/>
+                <w:bCs/>
+                <w:i w:val="0"/>
+                <w:caps w:val="0"/>
+                <w:color w:val="E182F1"/>
+                <w:spacing w:val="7"/>
+                <w:sz w:val="21"/>
+                <w:szCs w:val="21"/>
+                <w:lang w:val="en-US" w:eastAsia="zh-CN"/>
+              </w:rPr>
+              <w:t>剪切</w:t>
+            </w:r>
+          </w:p>
+        </w:tc>
+      </w:tr>
+      <w:tr>
+        <w:tblPrEx>
+          <w:tblBorders>
+            <w:top w:val="single" w:color="auto" w:sz="4" w:space="0"/>
+            <w:left w:val="single" w:color="auto" w:sz="4" w:space="0"/>
+            <w:bottom w:val="single" w:color="auto" w:sz="4" w:space="0"/>
+            <w:right w:val="single" w:color="auto" w:sz="4" w:space="0"/>
+            <w:insideH w:val="single" w:color="auto" w:sz="4" w:space="0"/>
+            <w:insideV w:val="single" w:color="auto" w:sz="4" w:space="0"/>
+          </w:tblBorders>
+          <w:tblCellMar>
+            <w:top w:w="0" w:type="dxa"/>
+            <w:left w:w="108" w:type="dxa"/>
+            <w:bottom w:w="0" w:type="dxa"/>
+            <w:right w:w="108" w:type="dxa"/>
+          </w:tblCellMar>
+        </w:tblPrEx>
+        <w:trPr>
+          <w:trHeight w:val="104" w:hRule="atLeast"/>
+        </w:trPr>
+        <w:tc>
+          <w:tcPr>
+            <w:tcW w:w="0" w:type="auto"/>
+            <w:vMerge w:val="restart"/>
+            <w:vAlign w:val="center"/>
+          </w:tcPr>
+          <w:p>
+            <w:pPr>
+              <w:numPr>
+                <w:ilvl w:val="0"/>
+                <w:numId w:val="0"/>
+              </w:numPr>
+              <w:ind w:left="0" w:leftChars="0" w:firstLine="0" w:firstLineChars="0"/>
+              <w:jc w:val="left"/>
+              <w:outlineLvl w:val="9"/>
+              <w:rPr>
+                <w:rFonts w:hint="default" w:ascii="华文中宋" w:hAnsi="华文中宋" w:eastAsia="华文中宋" w:cs="华文中宋"/>
+                <w:b/>
+                <w:bCs w:val="0"/>
+                <w:color w:val="ED7D31" w:themeColor="accent2"/>
+                <w:spacing w:val="7"/>
+                <w:lang w:val="en-US" w:eastAsia="zh-CN"/>
+                <w14:textFill>
+                  <w14:solidFill>
+                    <w14:schemeClr w14:val="accent2"/>
+                  </w14:solidFill>
+                </w14:textFill>
+              </w:rPr>
+            </w:pPr>
+            <w:r>
+              <w:rPr>
+                <w:rFonts w:hint="eastAsia" w:ascii="华文中宋" w:hAnsi="华文中宋" w:eastAsia="华文中宋" w:cs="华文中宋"/>
+                <w:b/>
+                <w:bCs w:val="0"/>
+                <w:color w:val="ED7D31" w:themeColor="accent2"/>
+                <w:spacing w:val="7"/>
+                <w:lang w:val="en-US" w:eastAsia="zh-CN"/>
+                <w14:textFill>
+                  <w14:solidFill>
+                    <w14:schemeClr w14:val="accent2"/>
+                  </w14:solidFill>
+                </w14:textFill>
+              </w:rPr>
+              <w:t>目录操作</w:t>
+            </w:r>
+          </w:p>
+        </w:tc>
+        <w:tc>
+          <w:tcPr>
+            <w:tcW w:w="0" w:type="auto"/>
+            <w:vAlign w:val="center"/>
+          </w:tcPr>
+          <w:p>
+            <w:pPr>
+              <w:numPr>
+                <w:ilvl w:val="0"/>
+                <w:numId w:val="0"/>
+              </w:numPr>
+              <w:ind w:left="0" w:leftChars="0" w:firstLine="0" w:firstLineChars="0"/>
+              <w:jc w:val="left"/>
+              <w:outlineLvl w:val="9"/>
+              <w:rPr>
+                <w:rFonts w:hint="default" w:ascii="华文中宋" w:hAnsi="华文中宋" w:eastAsia="华文中宋" w:cs="华文中宋"/>
+                <w:b/>
+                <w:bCs/>
+                <w:i w:val="0"/>
+                <w:caps w:val="0"/>
+                <w:color w:val="FF0000"/>
+                <w:spacing w:val="7"/>
+                <w:sz w:val="21"/>
+                <w:szCs w:val="21"/>
+                <w:vertAlign w:val="baseline"/>
+                <w:lang w:val="en-US" w:eastAsia="zh-CN"/>
+              </w:rPr>
+            </w:pPr>
+            <w:r>
+              <w:rPr>
+                <w:rFonts w:hint="eastAsia" w:ascii="华文中宋" w:hAnsi="华文中宋" w:eastAsia="华文中宋" w:cs="华文中宋"/>
+                <w:b/>
+                <w:bCs/>
+                <w:i w:val="0"/>
+                <w:caps w:val="0"/>
+                <w:color w:val="FF0000"/>
+                <w:spacing w:val="7"/>
+                <w:sz w:val="21"/>
+                <w:szCs w:val="21"/>
+                <w:vertAlign w:val="baseline"/>
+                <w:lang w:val="en-US" w:eastAsia="zh-CN"/>
+              </w:rPr>
+              <w:t>is_directory(p)</w:t>
+            </w:r>
+          </w:p>
+        </w:tc>
+        <w:tc>
+          <w:tcPr>
+            <w:tcW w:w="0" w:type="auto"/>
+            <w:vAlign w:val="center"/>
+          </w:tcPr>
+          <w:p>
+            <w:pPr>
+              <w:numPr>
+                <w:ilvl w:val="0"/>
+                <w:numId w:val="0"/>
+              </w:numPr>
+              <w:ind w:left="0" w:leftChars="0" w:firstLine="0" w:firstLineChars="0"/>
+              <w:outlineLvl w:val="9"/>
+              <w:rPr>
+                <w:rFonts w:hint="eastAsia" w:ascii="华文中宋" w:hAnsi="华文中宋" w:eastAsia="华文中宋" w:cs="华文中宋"/>
+                <w:b/>
+                <w:bCs/>
+                <w:i w:val="0"/>
+                <w:caps w:val="0"/>
+                <w:color w:val="E182F1"/>
+                <w:spacing w:val="7"/>
+                <w:sz w:val="21"/>
+                <w:szCs w:val="21"/>
+                <w:lang w:val="en-US" w:eastAsia="zh-CN"/>
+              </w:rPr>
+            </w:pPr>
+            <w:r>
+              <w:rPr>
+                <w:rFonts w:hint="eastAsia" w:ascii="华文中宋" w:hAnsi="华文中宋" w:eastAsia="华文中宋" w:cs="华文中宋"/>
+                <w:b/>
+                <w:bCs/>
+                <w:i w:val="0"/>
+                <w:caps w:val="0"/>
+                <w:color w:val="E182F1"/>
+                <w:spacing w:val="7"/>
+                <w:sz w:val="21"/>
+                <w:szCs w:val="21"/>
+                <w:lang w:val="en-US" w:eastAsia="zh-CN"/>
+              </w:rPr>
+              <w:t>判断</w:t>
+            </w:r>
+          </w:p>
+        </w:tc>
+      </w:tr>
+      <w:tr>
+        <w:tblPrEx>
+          <w:tblBorders>
+            <w:top w:val="single" w:color="auto" w:sz="4" w:space="0"/>
+            <w:left w:val="single" w:color="auto" w:sz="4" w:space="0"/>
+            <w:bottom w:val="single" w:color="auto" w:sz="4" w:space="0"/>
+            <w:right w:val="single" w:color="auto" w:sz="4" w:space="0"/>
+            <w:insideH w:val="single" w:color="auto" w:sz="4" w:space="0"/>
+            <w:insideV w:val="single" w:color="auto" w:sz="4" w:space="0"/>
+          </w:tblBorders>
+          <w:tblCellMar>
+            <w:top w:w="0" w:type="dxa"/>
+            <w:left w:w="108" w:type="dxa"/>
+            <w:bottom w:w="0" w:type="dxa"/>
+            <w:right w:w="108" w:type="dxa"/>
+          </w:tblCellMar>
+        </w:tblPrEx>
+        <w:trPr>
+          <w:trHeight w:val="104" w:hRule="atLeast"/>
+        </w:trPr>
+        <w:tc>
+          <w:tcPr>
+            <w:tcW w:w="0" w:type="auto"/>
+            <w:vMerge w:val="continue"/>
+            <w:tcBorders/>
+            <w:vAlign w:val="center"/>
+          </w:tcPr>
+          <w:p>
+            <w:pPr>
+              <w:numPr>
+                <w:ilvl w:val="0"/>
+                <w:numId w:val="0"/>
+              </w:numPr>
+              <w:ind w:left="0" w:leftChars="0" w:firstLine="0" w:firstLineChars="0"/>
+              <w:jc w:val="left"/>
+              <w:outlineLvl w:val="9"/>
+              <w:rPr>
+                <w:rFonts w:hint="eastAsia" w:ascii="华文中宋" w:hAnsi="华文中宋" w:eastAsia="华文中宋" w:cs="华文中宋"/>
+                <w:b/>
+                <w:bCs w:val="0"/>
+                <w:color w:val="ED7D31" w:themeColor="accent2"/>
+                <w:spacing w:val="7"/>
+                <w:lang w:val="en-US" w:eastAsia="zh-CN"/>
+                <w14:textFill>
+                  <w14:solidFill>
+                    <w14:schemeClr w14:val="accent2"/>
+                  </w14:solidFill>
+                </w14:textFill>
+              </w:rPr>
+            </w:pPr>
+          </w:p>
+        </w:tc>
+        <w:tc>
+          <w:tcPr>
+            <w:tcW w:w="0" w:type="auto"/>
+            <w:vAlign w:val="center"/>
+          </w:tcPr>
+          <w:p>
+            <w:pPr>
+              <w:numPr>
+                <w:ilvl w:val="0"/>
+                <w:numId w:val="0"/>
+              </w:numPr>
+              <w:ind w:left="0" w:leftChars="0" w:firstLine="0" w:firstLineChars="0"/>
+              <w:jc w:val="left"/>
+              <w:outlineLvl w:val="9"/>
+              <w:rPr>
+                <w:rFonts w:hint="default" w:ascii="华文中宋" w:hAnsi="华文中宋" w:eastAsia="华文中宋" w:cs="华文中宋"/>
+                <w:b/>
+                <w:bCs/>
+                <w:i w:val="0"/>
+                <w:caps w:val="0"/>
+                <w:color w:val="FF0000"/>
+                <w:spacing w:val="7"/>
+                <w:sz w:val="21"/>
+                <w:szCs w:val="21"/>
+                <w:vertAlign w:val="baseline"/>
+                <w:lang w:val="en-US" w:eastAsia="zh-CN"/>
+              </w:rPr>
+            </w:pPr>
+            <w:r>
+              <w:rPr>
+                <w:rFonts w:hint="eastAsia" w:ascii="华文中宋" w:hAnsi="华文中宋" w:eastAsia="华文中宋" w:cs="华文中宋"/>
+                <w:b/>
+                <w:bCs/>
+                <w:i w:val="0"/>
+                <w:caps w:val="0"/>
+                <w:color w:val="FF0000"/>
+                <w:spacing w:val="7"/>
+                <w:sz w:val="21"/>
+                <w:szCs w:val="21"/>
+                <w:vertAlign w:val="baseline"/>
+                <w:lang w:val="en-US" w:eastAsia="zh-CN"/>
+              </w:rPr>
+              <w:t>absolute(p)</w:t>
+            </w:r>
+          </w:p>
+        </w:tc>
+        <w:tc>
+          <w:tcPr>
+            <w:tcW w:w="0" w:type="auto"/>
+            <w:vAlign w:val="center"/>
+          </w:tcPr>
+          <w:p>
+            <w:pPr>
+              <w:ind w:left="0" w:leftChars="0" w:firstLine="0" w:firstLineChars="0"/>
+              <w:jc w:val="left"/>
+              <w:outlineLvl w:val="9"/>
+              <w:rPr>
+                <w:rFonts w:hint="default" w:ascii="华文中宋" w:hAnsi="华文中宋" w:eastAsia="华文中宋" w:cs="华文中宋"/>
+                <w:b/>
+                <w:bCs/>
+                <w:i w:val="0"/>
+                <w:caps w:val="0"/>
+                <w:color w:val="FF0000"/>
+                <w:spacing w:val="7"/>
+                <w:sz w:val="21"/>
+                <w:szCs w:val="21"/>
+                <w:vertAlign w:val="baseline"/>
+                <w:lang w:val="en-US" w:eastAsia="zh-CN"/>
+              </w:rPr>
+            </w:pPr>
+            <w:r>
+              <w:rPr>
+                <w:rFonts w:hint="eastAsia" w:ascii="华文中宋" w:hAnsi="华文中宋" w:eastAsia="华文中宋" w:cs="华文中宋"/>
+                <w:b/>
+                <w:bCs/>
+                <w:i w:val="0"/>
+                <w:caps w:val="0"/>
+                <w:color w:val="E182F1"/>
+                <w:spacing w:val="7"/>
+                <w:sz w:val="21"/>
+                <w:szCs w:val="21"/>
+                <w:lang w:val="en-US" w:eastAsia="zh-CN"/>
+              </w:rPr>
+              <w:t>绝对化</w:t>
+            </w:r>
+          </w:p>
+        </w:tc>
+      </w:tr>
+      <w:tr>
+        <w:tblPrEx>
+          <w:tblBorders>
+            <w:top w:val="single" w:color="auto" w:sz="4" w:space="0"/>
+            <w:left w:val="single" w:color="auto" w:sz="4" w:space="0"/>
+            <w:bottom w:val="single" w:color="auto" w:sz="4" w:space="0"/>
+            <w:right w:val="single" w:color="auto" w:sz="4" w:space="0"/>
+            <w:insideH w:val="single" w:color="auto" w:sz="4" w:space="0"/>
+            <w:insideV w:val="single" w:color="auto" w:sz="4" w:space="0"/>
+          </w:tblBorders>
+          <w:tblCellMar>
+            <w:top w:w="0" w:type="dxa"/>
+            <w:left w:w="108" w:type="dxa"/>
+            <w:bottom w:w="0" w:type="dxa"/>
+            <w:right w:w="108" w:type="dxa"/>
+          </w:tblCellMar>
+        </w:tblPrEx>
+        <w:trPr>
+          <w:trHeight w:val="104" w:hRule="atLeast"/>
+        </w:trPr>
+        <w:tc>
+          <w:tcPr>
+            <w:tcW w:w="0" w:type="auto"/>
+            <w:vMerge w:val="continue"/>
+            <w:tcBorders/>
+            <w:vAlign w:val="center"/>
+          </w:tcPr>
+          <w:p>
+            <w:pPr>
+              <w:numPr>
+                <w:ilvl w:val="0"/>
+                <w:numId w:val="0"/>
+              </w:numPr>
+              <w:ind w:left="0" w:leftChars="0" w:firstLine="0" w:firstLineChars="0"/>
+              <w:jc w:val="left"/>
+              <w:outlineLvl w:val="9"/>
+              <w:rPr>
+                <w:rFonts w:hint="eastAsia" w:ascii="华文中宋" w:hAnsi="华文中宋" w:eastAsia="华文中宋" w:cs="华文中宋"/>
+                <w:b/>
+                <w:bCs w:val="0"/>
+                <w:color w:val="ED7D31" w:themeColor="accent2"/>
+                <w:spacing w:val="7"/>
+                <w:lang w:val="en-US" w:eastAsia="zh-CN"/>
+                <w14:textFill>
+                  <w14:solidFill>
+                    <w14:schemeClr w14:val="accent2"/>
+                  </w14:solidFill>
+                </w14:textFill>
+              </w:rPr>
+            </w:pPr>
+          </w:p>
+        </w:tc>
+        <w:tc>
+          <w:tcPr>
+            <w:tcW w:w="0" w:type="auto"/>
+            <w:vAlign w:val="center"/>
+          </w:tcPr>
+          <w:p>
+            <w:pPr>
+              <w:numPr>
+                <w:ilvl w:val="0"/>
+                <w:numId w:val="0"/>
+              </w:numPr>
+              <w:ind w:left="0" w:leftChars="0" w:firstLine="0" w:firstLineChars="0"/>
+              <w:jc w:val="left"/>
+              <w:outlineLvl w:val="9"/>
+              <w:rPr>
+                <w:rFonts w:hint="eastAsia" w:ascii="华文中宋" w:hAnsi="华文中宋" w:eastAsia="华文中宋" w:cs="华文中宋"/>
+                <w:b/>
+                <w:bCs/>
+                <w:i w:val="0"/>
+                <w:caps w:val="0"/>
+                <w:color w:val="FF0000"/>
+                <w:spacing w:val="7"/>
+                <w:kern w:val="2"/>
+                <w:sz w:val="21"/>
+                <w:szCs w:val="21"/>
+                <w:vertAlign w:val="baseline"/>
+                <w:lang w:val="en-US" w:eastAsia="zh-CN" w:bidi="ar-SA"/>
+              </w:rPr>
+            </w:pPr>
+            <w:r>
+              <w:rPr>
+                <w:rFonts w:hint="eastAsia" w:ascii="华文中宋" w:hAnsi="华文中宋" w:eastAsia="华文中宋" w:cs="华文中宋"/>
+                <w:b/>
+                <w:bCs/>
+                <w:i w:val="0"/>
+                <w:caps w:val="0"/>
+                <w:color w:val="FF0000"/>
+                <w:spacing w:val="7"/>
+                <w:sz w:val="21"/>
+                <w:szCs w:val="21"/>
+                <w:vertAlign w:val="baseline"/>
+                <w:lang w:val="en-US" w:eastAsia="zh-CN"/>
+              </w:rPr>
+              <w:t>current_path()</w:t>
+            </w:r>
+          </w:p>
+        </w:tc>
+        <w:tc>
+          <w:tcPr>
+            <w:tcW w:w="0" w:type="auto"/>
+            <w:vAlign w:val="center"/>
+          </w:tcPr>
+          <w:p>
+            <w:pPr>
+              <w:numPr>
+                <w:ilvl w:val="0"/>
+                <w:numId w:val="0"/>
+              </w:numPr>
+              <w:ind w:left="0" w:leftChars="0" w:firstLine="0" w:firstLineChars="0"/>
+              <w:outlineLvl w:val="9"/>
+              <w:rPr>
+                <w:rFonts w:hint="eastAsia" w:ascii="华文中宋" w:hAnsi="华文中宋" w:eastAsia="华文中宋" w:cs="华文中宋"/>
+                <w:b/>
+                <w:bCs/>
+                <w:i w:val="0"/>
+                <w:caps w:val="0"/>
+                <w:color w:val="E182F1"/>
+                <w:spacing w:val="7"/>
+                <w:kern w:val="2"/>
+                <w:sz w:val="21"/>
+                <w:szCs w:val="21"/>
+                <w:lang w:val="en-US" w:eastAsia="zh-CN" w:bidi="ar-SA"/>
+              </w:rPr>
+            </w:pPr>
+            <w:r>
+              <w:rPr>
+                <w:rFonts w:hint="eastAsia" w:ascii="华文中宋" w:hAnsi="华文中宋" w:eastAsia="华文中宋" w:cs="华文中宋"/>
+                <w:b/>
+                <w:bCs/>
+                <w:i w:val="0"/>
+                <w:caps w:val="0"/>
+                <w:color w:val="E182F1"/>
+                <w:spacing w:val="7"/>
+                <w:sz w:val="21"/>
+                <w:szCs w:val="21"/>
+                <w:lang w:val="en-US" w:eastAsia="zh-CN"/>
+              </w:rPr>
+              <w:t>当前</w:t>
+            </w:r>
+            <w:r>
+              <w:rPr>
+                <w:rFonts w:hint="eastAsia" w:ascii="华文中宋" w:hAnsi="华文中宋" w:eastAsia="华文中宋" w:cs="华文中宋"/>
+                <w:b/>
+                <w:bCs/>
+                <w:i w:val="0"/>
+                <w:caps w:val="0"/>
+                <w:color w:val="ED7D31" w:themeColor="accent2"/>
+                <w:spacing w:val="7"/>
+                <w:sz w:val="21"/>
+                <w:szCs w:val="21"/>
+                <w:lang w:val="en-US" w:eastAsia="zh-CN"/>
+                <w14:textFill>
+                  <w14:solidFill>
+                    <w14:schemeClr w14:val="accent2"/>
+                  </w14:solidFill>
+                </w14:textFill>
+              </w:rPr>
+              <w:t>目录</w:t>
+            </w:r>
+          </w:p>
+        </w:tc>
+      </w:tr>
+      <w:tr>
+        <w:tblPrEx>
+          <w:tblBorders>
+            <w:top w:val="single" w:color="auto" w:sz="4" w:space="0"/>
+            <w:left w:val="single" w:color="auto" w:sz="4" w:space="0"/>
+            <w:bottom w:val="single" w:color="auto" w:sz="4" w:space="0"/>
+            <w:right w:val="single" w:color="auto" w:sz="4" w:space="0"/>
+            <w:insideH w:val="single" w:color="auto" w:sz="4" w:space="0"/>
+            <w:insideV w:val="single" w:color="auto" w:sz="4" w:space="0"/>
+          </w:tblBorders>
+          <w:tblCellMar>
+            <w:top w:w="0" w:type="dxa"/>
+            <w:left w:w="108" w:type="dxa"/>
+            <w:bottom w:w="0" w:type="dxa"/>
+            <w:right w:w="108" w:type="dxa"/>
+          </w:tblCellMar>
+        </w:tblPrEx>
+        <w:trPr>
+          <w:trHeight w:val="104" w:hRule="atLeast"/>
+        </w:trPr>
+        <w:tc>
+          <w:tcPr>
+            <w:tcW w:w="0" w:type="auto"/>
+            <w:vMerge w:val="continue"/>
+            <w:tcBorders/>
+            <w:vAlign w:val="center"/>
+          </w:tcPr>
+          <w:p>
+            <w:pPr>
+              <w:numPr>
+                <w:ilvl w:val="0"/>
+                <w:numId w:val="0"/>
+              </w:numPr>
+              <w:ind w:left="0" w:leftChars="0" w:firstLine="0" w:firstLineChars="0"/>
+              <w:jc w:val="left"/>
+              <w:outlineLvl w:val="9"/>
+              <w:rPr>
+                <w:rFonts w:hint="eastAsia" w:ascii="华文中宋" w:hAnsi="华文中宋" w:eastAsia="华文中宋" w:cs="华文中宋"/>
+                <w:b/>
+                <w:bCs w:val="0"/>
+                <w:color w:val="ED7D31" w:themeColor="accent2"/>
+                <w:spacing w:val="7"/>
+                <w:lang w:val="en-US" w:eastAsia="zh-CN"/>
+                <w14:textFill>
+                  <w14:solidFill>
+                    <w14:schemeClr w14:val="accent2"/>
+                  </w14:solidFill>
+                </w14:textFill>
+              </w:rPr>
+            </w:pPr>
+          </w:p>
+        </w:tc>
+        <w:tc>
+          <w:tcPr>
+            <w:tcW w:w="0" w:type="auto"/>
+            <w:vAlign w:val="center"/>
+          </w:tcPr>
+          <w:p>
+            <w:pPr>
+              <w:numPr>
+                <w:ilvl w:val="0"/>
+                <w:numId w:val="0"/>
+              </w:numPr>
+              <w:ind w:left="0" w:leftChars="0" w:firstLine="0" w:firstLineChars="0"/>
+              <w:jc w:val="left"/>
+              <w:outlineLvl w:val="9"/>
+              <w:rPr>
+                <w:rFonts w:hint="default" w:ascii="华文中宋" w:hAnsi="华文中宋" w:eastAsia="华文中宋" w:cs="华文中宋"/>
+                <w:b/>
+                <w:bCs/>
+                <w:i w:val="0"/>
+                <w:caps w:val="0"/>
+                <w:color w:val="FF0000"/>
+                <w:spacing w:val="7"/>
+                <w:sz w:val="21"/>
+                <w:szCs w:val="21"/>
+                <w:vertAlign w:val="baseline"/>
+                <w:lang w:val="en-US" w:eastAsia="zh-CN"/>
+              </w:rPr>
+            </w:pPr>
+            <w:r>
+              <w:rPr>
+                <w:rFonts w:hint="eastAsia" w:ascii="华文中宋" w:hAnsi="华文中宋" w:eastAsia="华文中宋" w:cs="华文中宋"/>
+                <w:b/>
+                <w:bCs/>
+                <w:i w:val="0"/>
+                <w:caps w:val="0"/>
+                <w:color w:val="FF0000"/>
+                <w:spacing w:val="7"/>
+                <w:sz w:val="21"/>
+                <w:szCs w:val="21"/>
+                <w:vertAlign w:val="baseline"/>
+                <w:lang w:val="en-US" w:eastAsia="zh-CN"/>
+              </w:rPr>
+              <w:t>create_directories(p)</w:t>
+            </w:r>
+          </w:p>
+        </w:tc>
+        <w:tc>
+          <w:tcPr>
+            <w:tcW w:w="0" w:type="auto"/>
+            <w:vAlign w:val="center"/>
+          </w:tcPr>
+          <w:p>
+            <w:pPr>
+              <w:ind w:left="0" w:leftChars="0" w:firstLine="0" w:firstLineChars="0"/>
+              <w:jc w:val="left"/>
+              <w:outlineLvl w:val="9"/>
+              <w:rPr>
+                <w:rFonts w:hint="default" w:ascii="华文中宋" w:hAnsi="华文中宋" w:eastAsia="华文中宋" w:cs="华文中宋"/>
+                <w:b/>
+                <w:bCs/>
+                <w:i w:val="0"/>
+                <w:caps w:val="0"/>
+                <w:color w:val="E182F1"/>
+                <w:spacing w:val="7"/>
+                <w:sz w:val="21"/>
+                <w:szCs w:val="21"/>
+                <w:lang w:val="en-US" w:eastAsia="zh-CN"/>
+              </w:rPr>
+            </w:pPr>
+            <w:r>
+              <w:rPr>
+                <w:rFonts w:hint="eastAsia" w:ascii="华文中宋" w:hAnsi="华文中宋" w:eastAsia="华文中宋" w:cs="华文中宋"/>
+                <w:b/>
+                <w:bCs/>
+                <w:i w:val="0"/>
+                <w:caps w:val="0"/>
+                <w:color w:val="E182F1"/>
+                <w:spacing w:val="7"/>
+                <w:sz w:val="21"/>
+                <w:szCs w:val="21"/>
+                <w:lang w:val="en-US" w:eastAsia="zh-CN"/>
+              </w:rPr>
+              <w:t>创建</w:t>
+            </w:r>
+          </w:p>
+        </w:tc>
+      </w:tr>
+      <w:tr>
+        <w:tblPrEx>
+          <w:tblBorders>
+            <w:top w:val="single" w:color="auto" w:sz="4" w:space="0"/>
+            <w:left w:val="single" w:color="auto" w:sz="4" w:space="0"/>
+            <w:bottom w:val="single" w:color="auto" w:sz="4" w:space="0"/>
+            <w:right w:val="single" w:color="auto" w:sz="4" w:space="0"/>
+            <w:insideH w:val="single" w:color="auto" w:sz="4" w:space="0"/>
+            <w:insideV w:val="single" w:color="auto" w:sz="4" w:space="0"/>
+          </w:tblBorders>
+          <w:tblCellMar>
+            <w:top w:w="0" w:type="dxa"/>
+            <w:left w:w="108" w:type="dxa"/>
+            <w:bottom w:w="0" w:type="dxa"/>
+            <w:right w:w="108" w:type="dxa"/>
+          </w:tblCellMar>
+        </w:tblPrEx>
+        <w:trPr>
+          <w:trHeight w:val="104" w:hRule="atLeast"/>
+        </w:trPr>
+        <w:tc>
+          <w:tcPr>
+            <w:tcW w:w="0" w:type="auto"/>
+            <w:vMerge w:val="continue"/>
+            <w:tcBorders/>
+            <w:vAlign w:val="center"/>
+          </w:tcPr>
+          <w:p>
+            <w:pPr>
+              <w:numPr>
+                <w:ilvl w:val="0"/>
+                <w:numId w:val="0"/>
+              </w:numPr>
+              <w:ind w:left="0" w:leftChars="0" w:firstLine="0" w:firstLineChars="0"/>
+              <w:jc w:val="left"/>
+              <w:outlineLvl w:val="9"/>
+              <w:rPr>
+                <w:rFonts w:hint="eastAsia" w:ascii="华文中宋" w:hAnsi="华文中宋" w:eastAsia="华文中宋" w:cs="华文中宋"/>
+                <w:b/>
+                <w:bCs w:val="0"/>
+                <w:color w:val="ED7D31" w:themeColor="accent2"/>
+                <w:spacing w:val="7"/>
+                <w:lang w:val="en-US" w:eastAsia="zh-CN"/>
+                <w14:textFill>
+                  <w14:solidFill>
+                    <w14:schemeClr w14:val="accent2"/>
+                  </w14:solidFill>
+                </w14:textFill>
+              </w:rPr>
+            </w:pPr>
+          </w:p>
+        </w:tc>
+        <w:tc>
+          <w:tcPr>
+            <w:tcW w:w="0" w:type="auto"/>
+            <w:vAlign w:val="center"/>
+          </w:tcPr>
+          <w:p>
+            <w:pPr>
+              <w:numPr>
+                <w:ilvl w:val="0"/>
+                <w:numId w:val="0"/>
+              </w:numPr>
+              <w:ind w:left="0" w:leftChars="0" w:firstLine="0" w:firstLineChars="0"/>
+              <w:jc w:val="left"/>
+              <w:outlineLvl w:val="9"/>
+              <w:rPr>
+                <w:rFonts w:hint="eastAsia" w:ascii="华文中宋" w:hAnsi="华文中宋" w:eastAsia="华文中宋" w:cs="华文中宋"/>
+                <w:b/>
+                <w:bCs/>
+                <w:i w:val="0"/>
+                <w:caps w:val="0"/>
+                <w:color w:val="FF0000"/>
+                <w:spacing w:val="7"/>
+                <w:kern w:val="2"/>
+                <w:sz w:val="21"/>
+                <w:szCs w:val="21"/>
+                <w:vertAlign w:val="baseline"/>
+                <w:lang w:val="en-US" w:eastAsia="zh-CN" w:bidi="ar-SA"/>
+              </w:rPr>
+            </w:pPr>
+            <w:r>
+              <w:rPr>
+                <w:rFonts w:hint="eastAsia" w:ascii="华文中宋" w:hAnsi="华文中宋" w:eastAsia="华文中宋" w:cs="华文中宋"/>
+                <w:b/>
+                <w:bCs/>
+                <w:i w:val="0"/>
+                <w:caps w:val="0"/>
+                <w:color w:val="FF0000"/>
+                <w:spacing w:val="7"/>
+                <w:sz w:val="21"/>
+                <w:szCs w:val="21"/>
+                <w:vertAlign w:val="baseline"/>
+                <w:lang w:val="en-US" w:eastAsia="zh-CN"/>
+              </w:rPr>
+              <w:t>remove(p)</w:t>
+            </w:r>
+          </w:p>
+        </w:tc>
+        <w:tc>
+          <w:tcPr>
+            <w:tcW w:w="0" w:type="auto"/>
+            <w:vAlign w:val="center"/>
+          </w:tcPr>
+          <w:p>
+            <w:pPr>
+              <w:numPr>
+                <w:ilvl w:val="0"/>
+                <w:numId w:val="0"/>
+              </w:numPr>
+              <w:ind w:left="0" w:leftChars="0" w:firstLine="0" w:firstLineChars="0"/>
+              <w:outlineLvl w:val="9"/>
+              <w:rPr>
+                <w:rFonts w:hint="eastAsia" w:ascii="华文中宋" w:hAnsi="华文中宋" w:eastAsia="华文中宋" w:cs="华文中宋"/>
+                <w:b/>
+                <w:bCs/>
+                <w:i w:val="0"/>
+                <w:caps w:val="0"/>
+                <w:color w:val="E182F1"/>
+                <w:spacing w:val="7"/>
+                <w:kern w:val="2"/>
+                <w:sz w:val="21"/>
+                <w:szCs w:val="21"/>
+                <w:lang w:val="en-US" w:eastAsia="zh-CN" w:bidi="ar-SA"/>
+              </w:rPr>
+            </w:pPr>
+            <w:r>
+              <w:rPr>
+                <w:rFonts w:hint="eastAsia" w:ascii="华文中宋" w:hAnsi="华文中宋" w:eastAsia="华文中宋" w:cs="华文中宋"/>
+                <w:b/>
+                <w:bCs/>
+                <w:i w:val="0"/>
+                <w:caps w:val="0"/>
+                <w:color w:val="E182F1"/>
+                <w:spacing w:val="7"/>
+                <w:sz w:val="21"/>
+                <w:szCs w:val="21"/>
+                <w:lang w:val="en-US" w:eastAsia="zh-CN"/>
+              </w:rPr>
+              <w:t>删除</w:t>
+            </w:r>
+            <w:r>
+              <w:rPr>
+                <w:rFonts w:hint="eastAsia" w:ascii="华文中宋" w:hAnsi="华文中宋" w:eastAsia="华文中宋" w:cs="华文中宋"/>
+                <w:b/>
+                <w:bCs/>
+                <w:i w:val="0"/>
+                <w:caps w:val="0"/>
+                <w:color w:val="ED7D31" w:themeColor="accent2"/>
+                <w:spacing w:val="7"/>
+                <w:sz w:val="21"/>
+                <w:szCs w:val="21"/>
+                <w:lang w:val="en-US" w:eastAsia="zh-CN"/>
+                <w14:textFill>
+                  <w14:solidFill>
+                    <w14:schemeClr w14:val="accent2"/>
+                  </w14:solidFill>
+                </w14:textFill>
+              </w:rPr>
+              <w:t>空文件夹</w:t>
+            </w:r>
+          </w:p>
+        </w:tc>
+      </w:tr>
+      <w:tr>
+        <w:tblPrEx>
+          <w:tblBorders>
+            <w:top w:val="single" w:color="auto" w:sz="4" w:space="0"/>
+            <w:left w:val="single" w:color="auto" w:sz="4" w:space="0"/>
+            <w:bottom w:val="single" w:color="auto" w:sz="4" w:space="0"/>
+            <w:right w:val="single" w:color="auto" w:sz="4" w:space="0"/>
+            <w:insideH w:val="single" w:color="auto" w:sz="4" w:space="0"/>
+            <w:insideV w:val="single" w:color="auto" w:sz="4" w:space="0"/>
+          </w:tblBorders>
+          <w:tblCellMar>
+            <w:top w:w="0" w:type="dxa"/>
+            <w:left w:w="108" w:type="dxa"/>
+            <w:bottom w:w="0" w:type="dxa"/>
+            <w:right w:w="108" w:type="dxa"/>
+          </w:tblCellMar>
+        </w:tblPrEx>
+        <w:trPr>
+          <w:trHeight w:val="104" w:hRule="atLeast"/>
+        </w:trPr>
+        <w:tc>
+          <w:tcPr>
+            <w:tcW w:w="0" w:type="auto"/>
+            <w:vMerge w:val="continue"/>
+            <w:tcBorders/>
+            <w:vAlign w:val="center"/>
+          </w:tcPr>
+          <w:p>
+            <w:pPr>
+              <w:numPr>
+                <w:ilvl w:val="0"/>
+                <w:numId w:val="0"/>
+              </w:numPr>
+              <w:ind w:left="0" w:leftChars="0" w:firstLine="0" w:firstLineChars="0"/>
+              <w:jc w:val="left"/>
+              <w:outlineLvl w:val="9"/>
+              <w:rPr>
+                <w:rFonts w:hint="eastAsia" w:ascii="华文中宋" w:hAnsi="华文中宋" w:eastAsia="华文中宋" w:cs="华文中宋"/>
+                <w:b/>
+                <w:bCs w:val="0"/>
+                <w:color w:val="ED7D31" w:themeColor="accent2"/>
+                <w:spacing w:val="7"/>
+                <w:lang w:val="en-US" w:eastAsia="zh-CN"/>
+                <w14:textFill>
+                  <w14:solidFill>
+                    <w14:schemeClr w14:val="accent2"/>
+                  </w14:solidFill>
+                </w14:textFill>
+              </w:rPr>
+            </w:pPr>
+          </w:p>
+        </w:tc>
+        <w:tc>
+          <w:tcPr>
+            <w:tcW w:w="0" w:type="auto"/>
+            <w:vAlign w:val="center"/>
+          </w:tcPr>
+          <w:p>
+            <w:pPr>
+              <w:numPr>
+                <w:ilvl w:val="0"/>
+                <w:numId w:val="0"/>
+              </w:numPr>
+              <w:ind w:left="0" w:leftChars="0" w:firstLine="0" w:firstLineChars="0"/>
+              <w:jc w:val="left"/>
+              <w:outlineLvl w:val="9"/>
+              <w:rPr>
+                <w:rFonts w:hint="eastAsia" w:ascii="华文中宋" w:hAnsi="华文中宋" w:eastAsia="华文中宋" w:cs="华文中宋"/>
+                <w:b/>
+                <w:bCs/>
+                <w:i w:val="0"/>
+                <w:caps w:val="0"/>
+                <w:color w:val="FF0000"/>
+                <w:spacing w:val="7"/>
+                <w:kern w:val="2"/>
+                <w:sz w:val="21"/>
+                <w:szCs w:val="21"/>
+                <w:vertAlign w:val="baseline"/>
+                <w:lang w:val="en-US" w:eastAsia="zh-CN" w:bidi="ar-SA"/>
+              </w:rPr>
+            </w:pPr>
+            <w:r>
+              <w:rPr>
+                <w:rFonts w:hint="eastAsia" w:ascii="华文中宋" w:hAnsi="华文中宋" w:eastAsia="华文中宋" w:cs="华文中宋"/>
+                <w:b/>
+                <w:bCs/>
+                <w:i w:val="0"/>
+                <w:caps w:val="0"/>
+                <w:color w:val="FF0000"/>
+                <w:spacing w:val="7"/>
+                <w:sz w:val="21"/>
+                <w:szCs w:val="21"/>
+                <w:vertAlign w:val="baseline"/>
+                <w:lang w:val="en-US" w:eastAsia="zh-CN"/>
+              </w:rPr>
+              <w:t>remove_all(p)</w:t>
+            </w:r>
+          </w:p>
+        </w:tc>
+        <w:tc>
+          <w:tcPr>
+            <w:tcW w:w="0" w:type="auto"/>
+            <w:vAlign w:val="center"/>
+          </w:tcPr>
+          <w:p>
+            <w:pPr>
+              <w:numPr>
+                <w:ilvl w:val="0"/>
+                <w:numId w:val="0"/>
+              </w:numPr>
+              <w:ind w:left="0" w:leftChars="0" w:firstLine="0" w:firstLineChars="0"/>
+              <w:outlineLvl w:val="9"/>
+              <w:rPr>
+                <w:rFonts w:hint="eastAsia" w:ascii="华文中宋" w:hAnsi="华文中宋" w:eastAsia="华文中宋" w:cs="华文中宋"/>
+                <w:b/>
+                <w:bCs/>
+                <w:i w:val="0"/>
+                <w:caps w:val="0"/>
+                <w:color w:val="E182F1"/>
+                <w:spacing w:val="7"/>
+                <w:kern w:val="2"/>
+                <w:sz w:val="21"/>
+                <w:szCs w:val="21"/>
+                <w:lang w:val="en-US" w:eastAsia="zh-CN" w:bidi="ar-SA"/>
+              </w:rPr>
+            </w:pPr>
+            <w:r>
+              <w:rPr>
+                <w:rFonts w:hint="eastAsia" w:ascii="华文中宋" w:hAnsi="华文中宋" w:eastAsia="华文中宋" w:cs="华文中宋"/>
+                <w:b/>
+                <w:bCs/>
+                <w:i w:val="0"/>
+                <w:caps w:val="0"/>
+                <w:color w:val="E182F1"/>
+                <w:spacing w:val="7"/>
+                <w:sz w:val="21"/>
+                <w:szCs w:val="21"/>
+                <w:lang w:val="en-US" w:eastAsia="zh-CN"/>
+              </w:rPr>
+              <w:t>删除所有</w:t>
+            </w:r>
+          </w:p>
+        </w:tc>
+      </w:tr>
+      <w:tr>
+        <w:tblPrEx>
+          <w:tblBorders>
+            <w:top w:val="single" w:color="auto" w:sz="4" w:space="0"/>
+            <w:left w:val="single" w:color="auto" w:sz="4" w:space="0"/>
+            <w:bottom w:val="single" w:color="auto" w:sz="4" w:space="0"/>
+            <w:right w:val="single" w:color="auto" w:sz="4" w:space="0"/>
+            <w:insideH w:val="single" w:color="auto" w:sz="4" w:space="0"/>
+            <w:insideV w:val="single" w:color="auto" w:sz="4" w:space="0"/>
+          </w:tblBorders>
+          <w:tblCellMar>
+            <w:top w:w="0" w:type="dxa"/>
+            <w:left w:w="108" w:type="dxa"/>
+            <w:bottom w:w="0" w:type="dxa"/>
+            <w:right w:w="108" w:type="dxa"/>
+          </w:tblCellMar>
+        </w:tblPrEx>
+        <w:trPr>
+          <w:trHeight w:val="104" w:hRule="atLeast"/>
+        </w:trPr>
+        <w:tc>
+          <w:tcPr>
+            <w:tcW w:w="0" w:type="auto"/>
+            <w:vMerge w:val="continue"/>
+            <w:tcBorders/>
+            <w:vAlign w:val="center"/>
+          </w:tcPr>
+          <w:p>
+            <w:pPr>
+              <w:numPr>
+                <w:ilvl w:val="0"/>
+                <w:numId w:val="0"/>
+              </w:numPr>
+              <w:ind w:left="0" w:leftChars="0" w:firstLine="0" w:firstLineChars="0"/>
+              <w:jc w:val="left"/>
+              <w:outlineLvl w:val="9"/>
+              <w:rPr>
+                <w:rFonts w:hint="eastAsia" w:ascii="华文中宋" w:hAnsi="华文中宋" w:eastAsia="华文中宋" w:cs="华文中宋"/>
+                <w:b/>
+                <w:bCs w:val="0"/>
+                <w:color w:val="ED7D31" w:themeColor="accent2"/>
+                <w:spacing w:val="7"/>
+                <w:lang w:val="en-US" w:eastAsia="zh-CN"/>
+                <w14:textFill>
+                  <w14:solidFill>
+                    <w14:schemeClr w14:val="accent2"/>
+                  </w14:solidFill>
+                </w14:textFill>
+              </w:rPr>
+            </w:pPr>
+          </w:p>
+        </w:tc>
+        <w:tc>
+          <w:tcPr>
+            <w:tcW w:w="0" w:type="auto"/>
+            <w:vAlign w:val="center"/>
+          </w:tcPr>
+          <w:p>
+            <w:pPr>
+              <w:numPr>
+                <w:ilvl w:val="0"/>
+                <w:numId w:val="0"/>
+              </w:numPr>
+              <w:ind w:left="0" w:leftChars="0" w:firstLine="0" w:firstLineChars="0"/>
+              <w:jc w:val="left"/>
+              <w:outlineLvl w:val="9"/>
+              <w:rPr>
+                <w:rFonts w:hint="default" w:ascii="华文中宋" w:hAnsi="华文中宋" w:eastAsia="华文中宋" w:cs="华文中宋"/>
+                <w:b/>
+                <w:bCs/>
+                <w:i w:val="0"/>
+                <w:caps w:val="0"/>
+                <w:color w:val="FF0000"/>
+                <w:spacing w:val="7"/>
+                <w:sz w:val="21"/>
+                <w:szCs w:val="21"/>
+                <w:vertAlign w:val="baseline"/>
+                <w:lang w:val="en-US" w:eastAsia="zh-CN"/>
+              </w:rPr>
+            </w:pPr>
+            <w:r>
+              <w:rPr>
+                <w:rFonts w:hint="eastAsia" w:ascii="华文中宋" w:hAnsi="华文中宋" w:eastAsia="华文中宋" w:cs="华文中宋"/>
+                <w:b/>
+                <w:bCs/>
+                <w:i w:val="0"/>
+                <w:caps w:val="0"/>
+                <w:color w:val="FF0000"/>
+                <w:spacing w:val="7"/>
+                <w:sz w:val="21"/>
+                <w:szCs w:val="21"/>
+                <w:vertAlign w:val="baseline"/>
+                <w:lang w:val="en-US" w:eastAsia="zh-CN"/>
+              </w:rPr>
+              <w:t>directory_iterator(p)</w:t>
+            </w:r>
+          </w:p>
+        </w:tc>
+        <w:tc>
+          <w:tcPr>
+            <w:tcW w:w="0" w:type="auto"/>
+            <w:vAlign w:val="center"/>
+          </w:tcPr>
+          <w:p>
+            <w:pPr>
+              <w:numPr>
+                <w:ilvl w:val="0"/>
+                <w:numId w:val="0"/>
+              </w:numPr>
+              <w:ind w:left="0" w:leftChars="0" w:firstLine="0" w:firstLineChars="0"/>
+              <w:outlineLvl w:val="9"/>
+              <w:rPr>
+                <w:rFonts w:hint="default" w:ascii="华文中宋" w:hAnsi="华文中宋" w:eastAsia="华文中宋" w:cs="华文中宋"/>
+                <w:b/>
+                <w:bCs/>
+                <w:i w:val="0"/>
+                <w:caps w:val="0"/>
+                <w:color w:val="E182F1"/>
+                <w:spacing w:val="7"/>
+                <w:sz w:val="21"/>
+                <w:szCs w:val="21"/>
+                <w:lang w:val="en-US" w:eastAsia="zh-CN"/>
+              </w:rPr>
+            </w:pPr>
+            <w:r>
+              <w:rPr>
+                <w:rFonts w:hint="eastAsia" w:ascii="华文中宋" w:hAnsi="华文中宋" w:eastAsia="华文中宋" w:cs="华文中宋"/>
+                <w:b/>
+                <w:bCs/>
+                <w:i w:val="0"/>
+                <w:caps w:val="0"/>
+                <w:color w:val="ED7D31" w:themeColor="accent2"/>
+                <w:spacing w:val="7"/>
+                <w:sz w:val="21"/>
+                <w:szCs w:val="21"/>
+                <w:lang w:val="en-US" w:eastAsia="zh-CN"/>
+                <w14:textFill>
+                  <w14:solidFill>
+                    <w14:schemeClr w14:val="accent2"/>
+                  </w14:solidFill>
+                </w14:textFill>
+              </w:rPr>
+              <w:t>路径</w:t>
+            </w:r>
+            <w:r>
+              <w:rPr>
+                <w:rFonts w:hint="eastAsia" w:ascii="华文中宋" w:hAnsi="华文中宋" w:eastAsia="华文中宋" w:cs="华文中宋"/>
+                <w:b/>
+                <w:bCs/>
+                <w:i w:val="0"/>
+                <w:caps w:val="0"/>
+                <w:color w:val="E182F1"/>
+                <w:spacing w:val="7"/>
+                <w:sz w:val="21"/>
+                <w:szCs w:val="21"/>
+                <w:lang w:val="en-US" w:eastAsia="zh-CN"/>
+              </w:rPr>
+              <w:t>迭代器</w:t>
+            </w:r>
+          </w:p>
+        </w:tc>
+      </w:tr>
+      <w:tr>
+        <w:tblPrEx>
+          <w:tblBorders>
+            <w:top w:val="single" w:color="auto" w:sz="4" w:space="0"/>
+            <w:left w:val="single" w:color="auto" w:sz="4" w:space="0"/>
+            <w:bottom w:val="single" w:color="auto" w:sz="4" w:space="0"/>
+            <w:right w:val="single" w:color="auto" w:sz="4" w:space="0"/>
+            <w:insideH w:val="single" w:color="auto" w:sz="4" w:space="0"/>
+            <w:insideV w:val="single" w:color="auto" w:sz="4" w:space="0"/>
+          </w:tblBorders>
+          <w:tblCellMar>
+            <w:top w:w="0" w:type="dxa"/>
+            <w:left w:w="108" w:type="dxa"/>
+            <w:bottom w:w="0" w:type="dxa"/>
+            <w:right w:w="108" w:type="dxa"/>
+          </w:tblCellMar>
+        </w:tblPrEx>
+        <w:trPr>
+          <w:trHeight w:val="104" w:hRule="atLeast"/>
+        </w:trPr>
+        <w:tc>
+          <w:tcPr>
+            <w:tcW w:w="0" w:type="auto"/>
+            <w:vMerge w:val="continue"/>
+            <w:tcBorders/>
+            <w:vAlign w:val="center"/>
+          </w:tcPr>
+          <w:p>
+            <w:pPr>
+              <w:numPr>
+                <w:ilvl w:val="0"/>
+                <w:numId w:val="0"/>
+              </w:numPr>
+              <w:ind w:left="0" w:leftChars="0" w:firstLine="0" w:firstLineChars="0"/>
+              <w:jc w:val="left"/>
+              <w:outlineLvl w:val="9"/>
+              <w:rPr>
+                <w:rFonts w:hint="eastAsia" w:ascii="华文中宋" w:hAnsi="华文中宋" w:eastAsia="华文中宋" w:cs="华文中宋"/>
+                <w:b/>
+                <w:bCs w:val="0"/>
+                <w:color w:val="ED7D31" w:themeColor="accent2"/>
+                <w:spacing w:val="7"/>
+                <w:lang w:val="en-US" w:eastAsia="zh-CN"/>
+                <w14:textFill>
+                  <w14:solidFill>
+                    <w14:schemeClr w14:val="accent2"/>
+                  </w14:solidFill>
+                </w14:textFill>
+              </w:rPr>
+            </w:pPr>
+          </w:p>
+        </w:tc>
+        <w:tc>
+          <w:tcPr>
+            <w:tcW w:w="0" w:type="auto"/>
+            <w:vAlign w:val="center"/>
+          </w:tcPr>
+          <w:p>
+            <w:pPr>
+              <w:numPr>
+                <w:ilvl w:val="0"/>
+                <w:numId w:val="0"/>
+              </w:numPr>
+              <w:ind w:left="0" w:leftChars="0" w:firstLine="0" w:firstLineChars="0"/>
+              <w:jc w:val="left"/>
+              <w:outlineLvl w:val="9"/>
+              <w:rPr>
+                <w:rFonts w:hint="default" w:ascii="华文中宋" w:hAnsi="华文中宋" w:eastAsia="华文中宋" w:cs="华文中宋"/>
+                <w:b/>
+                <w:bCs/>
+                <w:i w:val="0"/>
+                <w:caps w:val="0"/>
+                <w:color w:val="FF0000"/>
+                <w:spacing w:val="7"/>
+                <w:sz w:val="21"/>
+                <w:szCs w:val="21"/>
+                <w:vertAlign w:val="baseline"/>
+                <w:lang w:val="en-US" w:eastAsia="zh-CN"/>
+              </w:rPr>
+            </w:pPr>
+            <w:r>
+              <w:rPr>
+                <w:rFonts w:hint="eastAsia" w:ascii="华文中宋" w:hAnsi="华文中宋" w:eastAsia="华文中宋" w:cs="华文中宋"/>
+                <w:b/>
+                <w:bCs/>
+                <w:i w:val="0"/>
+                <w:caps w:val="0"/>
+                <w:color w:val="FF0000"/>
+                <w:spacing w:val="7"/>
+                <w:sz w:val="21"/>
+                <w:szCs w:val="21"/>
+                <w:vertAlign w:val="baseline"/>
+                <w:lang w:val="en-US" w:eastAsia="zh-CN"/>
+              </w:rPr>
+              <w:t>is_empty(p)</w:t>
+            </w:r>
+          </w:p>
+        </w:tc>
+        <w:tc>
+          <w:tcPr>
+            <w:tcW w:w="0" w:type="auto"/>
+            <w:vAlign w:val="center"/>
+          </w:tcPr>
+          <w:p>
+            <w:pPr>
+              <w:numPr>
+                <w:ilvl w:val="0"/>
+                <w:numId w:val="0"/>
+              </w:numPr>
+              <w:ind w:left="0" w:leftChars="0" w:firstLine="0" w:firstLineChars="0"/>
+              <w:outlineLvl w:val="9"/>
+              <w:rPr>
+                <w:rFonts w:hint="default" w:ascii="华文中宋" w:hAnsi="华文中宋" w:eastAsia="华文中宋" w:cs="华文中宋"/>
+                <w:b/>
+                <w:bCs/>
+                <w:i w:val="0"/>
+                <w:caps w:val="0"/>
+                <w:color w:val="ED7D31" w:themeColor="accent2"/>
+                <w:spacing w:val="7"/>
+                <w:sz w:val="21"/>
+                <w:szCs w:val="21"/>
+                <w:lang w:val="en-US" w:eastAsia="zh-CN"/>
+                <w14:textFill>
+                  <w14:solidFill>
+                    <w14:schemeClr w14:val="accent2"/>
+                  </w14:solidFill>
+                </w14:textFill>
+              </w:rPr>
+            </w:pPr>
+            <w:r>
+              <w:rPr>
+                <w:rFonts w:hint="eastAsia" w:ascii="华文中宋" w:hAnsi="华文中宋" w:eastAsia="华文中宋" w:cs="华文中宋"/>
+                <w:b/>
+                <w:bCs/>
+                <w:i w:val="0"/>
+                <w:caps w:val="0"/>
+                <w:color w:val="E182F1"/>
+                <w:spacing w:val="7"/>
+                <w:sz w:val="21"/>
+                <w:szCs w:val="21"/>
+                <w:lang w:val="en-US" w:eastAsia="zh-CN"/>
+              </w:rPr>
+              <w:t>空目录</w:t>
+            </w:r>
+          </w:p>
+        </w:tc>
+      </w:tr>
+      <w:tr>
+        <w:tblPrEx>
+          <w:tblBorders>
+            <w:top w:val="single" w:color="auto" w:sz="4" w:space="0"/>
+            <w:left w:val="single" w:color="auto" w:sz="4" w:space="0"/>
+            <w:bottom w:val="single" w:color="auto" w:sz="4" w:space="0"/>
+            <w:right w:val="single" w:color="auto" w:sz="4" w:space="0"/>
+            <w:insideH w:val="single" w:color="auto" w:sz="4" w:space="0"/>
+            <w:insideV w:val="single" w:color="auto" w:sz="4" w:space="0"/>
+          </w:tblBorders>
+          <w:tblCellMar>
+            <w:top w:w="0" w:type="dxa"/>
+            <w:left w:w="108" w:type="dxa"/>
+            <w:bottom w:w="0" w:type="dxa"/>
+            <w:right w:w="108" w:type="dxa"/>
+          </w:tblCellMar>
+        </w:tblPrEx>
+        <w:trPr>
+          <w:trHeight w:val="104" w:hRule="atLeast"/>
+        </w:trPr>
+        <w:tc>
+          <w:tcPr>
+            <w:tcW w:w="0" w:type="auto"/>
+            <w:vMerge w:val="restart"/>
+            <w:vAlign w:val="center"/>
+          </w:tcPr>
+          <w:p>
+            <w:pPr>
+              <w:numPr>
+                <w:ilvl w:val="0"/>
+                <w:numId w:val="0"/>
+              </w:numPr>
+              <w:ind w:left="0" w:leftChars="0" w:firstLine="0" w:firstLineChars="0"/>
+              <w:jc w:val="left"/>
+              <w:outlineLvl w:val="9"/>
+              <w:rPr>
+                <w:rFonts w:hint="default" w:ascii="华文中宋" w:hAnsi="华文中宋" w:eastAsia="华文中宋" w:cs="华文中宋"/>
+                <w:b/>
+                <w:bCs w:val="0"/>
+                <w:color w:val="ED7D31" w:themeColor="accent2"/>
+                <w:spacing w:val="7"/>
+                <w:lang w:val="en-US" w:eastAsia="zh-CN"/>
+                <w14:textFill>
+                  <w14:solidFill>
+                    <w14:schemeClr w14:val="accent2"/>
+                  </w14:solidFill>
+                </w14:textFill>
+              </w:rPr>
+            </w:pPr>
+            <w:r>
+              <w:rPr>
+                <w:rFonts w:hint="eastAsia" w:ascii="华文中宋" w:hAnsi="华文中宋" w:eastAsia="华文中宋" w:cs="华文中宋"/>
+                <w:b/>
+                <w:bCs w:val="0"/>
+                <w:color w:val="ED7D31" w:themeColor="accent2"/>
+                <w:spacing w:val="7"/>
+                <w:lang w:val="en-US" w:eastAsia="zh-CN"/>
+                <w14:textFill>
+                  <w14:solidFill>
+                    <w14:schemeClr w14:val="accent2"/>
+                  </w14:solidFill>
+                </w14:textFill>
+              </w:rPr>
+              <w:t>文件操作</w:t>
+            </w:r>
+          </w:p>
+        </w:tc>
+        <w:tc>
+          <w:tcPr>
+            <w:tcW w:w="0" w:type="auto"/>
+            <w:vAlign w:val="center"/>
+          </w:tcPr>
+          <w:p>
+            <w:pPr>
+              <w:numPr>
+                <w:ilvl w:val="0"/>
+                <w:numId w:val="0"/>
+              </w:numPr>
+              <w:ind w:left="0" w:leftChars="0" w:firstLine="0" w:firstLineChars="0"/>
+              <w:jc w:val="left"/>
+              <w:outlineLvl w:val="9"/>
+              <w:rPr>
+                <w:rFonts w:hint="default" w:ascii="华文中宋" w:hAnsi="华文中宋" w:eastAsia="华文中宋" w:cs="华文中宋"/>
+                <w:b/>
+                <w:bCs/>
+                <w:i w:val="0"/>
+                <w:caps w:val="0"/>
+                <w:color w:val="FF0000"/>
+                <w:spacing w:val="7"/>
+                <w:sz w:val="21"/>
+                <w:szCs w:val="21"/>
+                <w:vertAlign w:val="baseline"/>
+                <w:lang w:val="en-US" w:eastAsia="zh-CN"/>
+              </w:rPr>
+            </w:pPr>
+            <w:r>
+              <w:rPr>
+                <w:rFonts w:hint="eastAsia" w:ascii="华文中宋" w:hAnsi="华文中宋" w:eastAsia="华文中宋" w:cs="华文中宋"/>
+                <w:b/>
+                <w:bCs/>
+                <w:i w:val="0"/>
+                <w:caps w:val="0"/>
+                <w:color w:val="FF0000"/>
+                <w:spacing w:val="7"/>
+                <w:sz w:val="21"/>
+                <w:szCs w:val="21"/>
+                <w:vertAlign w:val="baseline"/>
+                <w:lang w:val="en-US" w:eastAsia="zh-CN"/>
+              </w:rPr>
+              <w:t>is_regular_file(p)</w:t>
+            </w:r>
+          </w:p>
+        </w:tc>
+        <w:tc>
+          <w:tcPr>
+            <w:tcW w:w="0" w:type="auto"/>
+            <w:vAlign w:val="center"/>
+          </w:tcPr>
+          <w:p>
+            <w:pPr>
+              <w:ind w:left="0" w:leftChars="0" w:firstLine="0" w:firstLineChars="0"/>
+              <w:jc w:val="left"/>
+              <w:outlineLvl w:val="9"/>
+              <w:rPr>
+                <w:rFonts w:hint="default" w:ascii="华文中宋" w:hAnsi="华文中宋" w:eastAsia="华文中宋" w:cs="华文中宋"/>
+                <w:b/>
+                <w:bCs/>
+                <w:i w:val="0"/>
+                <w:caps w:val="0"/>
+                <w:color w:val="FF0000"/>
+                <w:spacing w:val="7"/>
+                <w:sz w:val="21"/>
+                <w:szCs w:val="21"/>
+                <w:vertAlign w:val="baseline"/>
+                <w:lang w:val="en-US" w:eastAsia="zh-CN"/>
+              </w:rPr>
+            </w:pPr>
+            <w:r>
+              <w:rPr>
+                <w:rFonts w:hint="eastAsia" w:ascii="华文中宋" w:hAnsi="华文中宋" w:eastAsia="华文中宋" w:cs="华文中宋"/>
+                <w:b/>
+                <w:bCs/>
+                <w:i w:val="0"/>
+                <w:caps w:val="0"/>
+                <w:color w:val="E182F1"/>
+                <w:spacing w:val="7"/>
+                <w:sz w:val="21"/>
+                <w:szCs w:val="21"/>
+                <w:lang w:val="en-US" w:eastAsia="zh-CN"/>
+              </w:rPr>
+              <w:t>判断</w:t>
+            </w:r>
+          </w:p>
+        </w:tc>
+      </w:tr>
+      <w:tr>
+        <w:tblPrEx>
+          <w:tblBorders>
+            <w:top w:val="single" w:color="auto" w:sz="4" w:space="0"/>
+            <w:left w:val="single" w:color="auto" w:sz="4" w:space="0"/>
+            <w:bottom w:val="single" w:color="auto" w:sz="4" w:space="0"/>
+            <w:right w:val="single" w:color="auto" w:sz="4" w:space="0"/>
+            <w:insideH w:val="single" w:color="auto" w:sz="4" w:space="0"/>
+            <w:insideV w:val="single" w:color="auto" w:sz="4" w:space="0"/>
+          </w:tblBorders>
+          <w:tblCellMar>
+            <w:top w:w="0" w:type="dxa"/>
+            <w:left w:w="108" w:type="dxa"/>
+            <w:bottom w:w="0" w:type="dxa"/>
+            <w:right w:w="108" w:type="dxa"/>
+          </w:tblCellMar>
+        </w:tblPrEx>
+        <w:trPr>
+          <w:trHeight w:val="104" w:hRule="atLeast"/>
+        </w:trPr>
+        <w:tc>
+          <w:tcPr>
+            <w:tcW w:w="0" w:type="auto"/>
+            <w:vMerge w:val="continue"/>
+            <w:tcBorders/>
+            <w:vAlign w:val="center"/>
+          </w:tcPr>
+          <w:p>
+            <w:pPr>
+              <w:numPr>
+                <w:ilvl w:val="0"/>
+                <w:numId w:val="0"/>
+              </w:numPr>
+              <w:ind w:left="0" w:leftChars="0" w:firstLine="0" w:firstLineChars="0"/>
+              <w:jc w:val="left"/>
+              <w:outlineLvl w:val="9"/>
+              <w:rPr>
+                <w:rFonts w:hint="eastAsia" w:ascii="华文中宋" w:hAnsi="华文中宋" w:eastAsia="华文中宋" w:cs="华文中宋"/>
+                <w:b/>
+                <w:bCs w:val="0"/>
+                <w:color w:val="ED7D31" w:themeColor="accent2"/>
+                <w:spacing w:val="7"/>
+                <w:lang w:val="en-US" w:eastAsia="zh-CN"/>
+                <w14:textFill>
+                  <w14:solidFill>
+                    <w14:schemeClr w14:val="accent2"/>
+                  </w14:solidFill>
+                </w14:textFill>
+              </w:rPr>
+            </w:pPr>
+          </w:p>
+        </w:tc>
+        <w:tc>
+          <w:tcPr>
+            <w:tcW w:w="0" w:type="auto"/>
+            <w:vAlign w:val="center"/>
+          </w:tcPr>
+          <w:p>
+            <w:pPr>
+              <w:numPr>
+                <w:ilvl w:val="0"/>
+                <w:numId w:val="0"/>
+              </w:numPr>
+              <w:ind w:left="0" w:leftChars="0" w:firstLine="0" w:firstLineChars="0"/>
+              <w:jc w:val="left"/>
+              <w:outlineLvl w:val="9"/>
+              <w:rPr>
+                <w:rFonts w:hint="eastAsia" w:ascii="华文中宋" w:hAnsi="华文中宋" w:eastAsia="华文中宋" w:cs="华文中宋"/>
+                <w:b/>
+                <w:bCs/>
+                <w:i w:val="0"/>
+                <w:caps w:val="0"/>
+                <w:color w:val="FF0000"/>
+                <w:spacing w:val="7"/>
+                <w:kern w:val="2"/>
+                <w:sz w:val="21"/>
+                <w:szCs w:val="21"/>
+                <w:vertAlign w:val="baseline"/>
+                <w:lang w:val="en-US" w:eastAsia="zh-CN" w:bidi="ar-SA"/>
+              </w:rPr>
+            </w:pPr>
+            <w:r>
+              <w:rPr>
+                <w:rFonts w:hint="eastAsia" w:ascii="华文中宋" w:hAnsi="华文中宋" w:eastAsia="华文中宋" w:cs="华文中宋"/>
+                <w:b/>
+                <w:bCs/>
+                <w:i w:val="0"/>
+                <w:caps w:val="0"/>
+                <w:color w:val="FF0000"/>
+                <w:spacing w:val="7"/>
+                <w:sz w:val="21"/>
+                <w:szCs w:val="21"/>
+                <w:vertAlign w:val="baseline"/>
+                <w:lang w:val="en-US" w:eastAsia="zh-CN"/>
+              </w:rPr>
+              <w:t>remove(p)</w:t>
+            </w:r>
+          </w:p>
+        </w:tc>
+        <w:tc>
+          <w:tcPr>
+            <w:tcW w:w="0" w:type="auto"/>
+            <w:vAlign w:val="center"/>
+          </w:tcPr>
+          <w:p>
+            <w:pPr>
+              <w:numPr>
+                <w:ilvl w:val="0"/>
+                <w:numId w:val="0"/>
+              </w:numPr>
+              <w:ind w:left="0" w:leftChars="0" w:firstLine="0" w:firstLineChars="0"/>
+              <w:outlineLvl w:val="9"/>
+              <w:rPr>
+                <w:rFonts w:hint="eastAsia" w:ascii="华文中宋" w:hAnsi="华文中宋" w:eastAsia="华文中宋" w:cs="华文中宋"/>
+                <w:b/>
+                <w:bCs/>
+                <w:i w:val="0"/>
+                <w:caps w:val="0"/>
+                <w:color w:val="E182F1"/>
+                <w:spacing w:val="7"/>
+                <w:kern w:val="2"/>
+                <w:sz w:val="21"/>
+                <w:szCs w:val="21"/>
+                <w:lang w:val="en-US" w:eastAsia="zh-CN" w:bidi="ar-SA"/>
+              </w:rPr>
+            </w:pPr>
+            <w:r>
+              <w:rPr>
+                <w:rFonts w:hint="eastAsia" w:ascii="华文中宋" w:hAnsi="华文中宋" w:eastAsia="华文中宋" w:cs="华文中宋"/>
+                <w:b/>
+                <w:bCs/>
+                <w:i w:val="0"/>
+                <w:caps w:val="0"/>
+                <w:color w:val="E182F1"/>
+                <w:spacing w:val="7"/>
+                <w:sz w:val="21"/>
+                <w:szCs w:val="21"/>
+                <w:lang w:val="en-US" w:eastAsia="zh-CN"/>
+              </w:rPr>
+              <w:t>删除</w:t>
+            </w:r>
+            <w:r>
+              <w:rPr>
+                <w:rFonts w:hint="eastAsia" w:ascii="华文中宋" w:hAnsi="华文中宋" w:eastAsia="华文中宋" w:cs="华文中宋"/>
+                <w:b/>
+                <w:bCs/>
+                <w:i w:val="0"/>
+                <w:caps w:val="0"/>
+                <w:color w:val="ED7D31" w:themeColor="accent2"/>
+                <w:spacing w:val="7"/>
+                <w:sz w:val="21"/>
+                <w:szCs w:val="21"/>
+                <w:lang w:val="en-US" w:eastAsia="zh-CN"/>
+                <w14:textFill>
+                  <w14:solidFill>
+                    <w14:schemeClr w14:val="accent2"/>
+                  </w14:solidFill>
+                </w14:textFill>
+              </w:rPr>
+              <w:t>文件</w:t>
+            </w:r>
+          </w:p>
+        </w:tc>
+      </w:tr>
+      <w:tr>
+        <w:tblPrEx>
+          <w:tblBorders>
+            <w:top w:val="single" w:color="auto" w:sz="4" w:space="0"/>
+            <w:left w:val="single" w:color="auto" w:sz="4" w:space="0"/>
+            <w:bottom w:val="single" w:color="auto" w:sz="4" w:space="0"/>
+            <w:right w:val="single" w:color="auto" w:sz="4" w:space="0"/>
+            <w:insideH w:val="single" w:color="auto" w:sz="4" w:space="0"/>
+            <w:insideV w:val="single" w:color="auto" w:sz="4" w:space="0"/>
+          </w:tblBorders>
+          <w:tblCellMar>
+            <w:top w:w="0" w:type="dxa"/>
+            <w:left w:w="108" w:type="dxa"/>
+            <w:bottom w:w="0" w:type="dxa"/>
+            <w:right w:w="108" w:type="dxa"/>
+          </w:tblCellMar>
+        </w:tblPrEx>
+        <w:trPr>
+          <w:trHeight w:val="104" w:hRule="atLeast"/>
+        </w:trPr>
+        <w:tc>
+          <w:tcPr>
+            <w:tcW w:w="0" w:type="auto"/>
+            <w:vMerge w:val="continue"/>
+            <w:tcBorders/>
+            <w:vAlign w:val="center"/>
+          </w:tcPr>
+          <w:p>
+            <w:pPr>
+              <w:numPr>
+                <w:ilvl w:val="0"/>
+                <w:numId w:val="0"/>
+              </w:numPr>
+              <w:ind w:left="0" w:leftChars="0" w:firstLine="0" w:firstLineChars="0"/>
+              <w:jc w:val="left"/>
+              <w:outlineLvl w:val="9"/>
+              <w:rPr>
+                <w:rFonts w:hint="eastAsia" w:ascii="华文中宋" w:hAnsi="华文中宋" w:eastAsia="华文中宋" w:cs="华文中宋"/>
+                <w:b/>
+                <w:bCs w:val="0"/>
+                <w:color w:val="ED7D31" w:themeColor="accent2"/>
+                <w:spacing w:val="7"/>
+                <w:lang w:val="en-US" w:eastAsia="zh-CN"/>
+                <w14:textFill>
+                  <w14:solidFill>
+                    <w14:schemeClr w14:val="accent2"/>
+                  </w14:solidFill>
+                </w14:textFill>
+              </w:rPr>
+            </w:pPr>
+          </w:p>
+        </w:tc>
+        <w:tc>
+          <w:tcPr>
+            <w:tcW w:w="0" w:type="auto"/>
+            <w:vAlign w:val="center"/>
+          </w:tcPr>
+          <w:p>
+            <w:pPr>
+              <w:numPr>
+                <w:ilvl w:val="0"/>
+                <w:numId w:val="0"/>
+              </w:numPr>
+              <w:ind w:left="0" w:leftChars="0" w:firstLine="0" w:firstLineChars="0"/>
+              <w:jc w:val="left"/>
+              <w:outlineLvl w:val="9"/>
+              <w:rPr>
+                <w:rFonts w:hint="default" w:ascii="华文中宋" w:hAnsi="华文中宋" w:eastAsia="华文中宋" w:cs="华文中宋"/>
+                <w:b/>
+                <w:bCs/>
+                <w:i w:val="0"/>
+                <w:caps w:val="0"/>
+                <w:color w:val="FF0000"/>
+                <w:spacing w:val="7"/>
+                <w:sz w:val="21"/>
+                <w:szCs w:val="21"/>
+                <w:vertAlign w:val="baseline"/>
+                <w:lang w:val="en-US" w:eastAsia="zh-CN"/>
+              </w:rPr>
+            </w:pPr>
+            <w:r>
+              <w:rPr>
+                <w:rFonts w:hint="eastAsia" w:ascii="华文中宋" w:hAnsi="华文中宋" w:eastAsia="华文中宋" w:cs="华文中宋"/>
+                <w:b/>
+                <w:bCs/>
+                <w:i w:val="0"/>
+                <w:caps w:val="0"/>
+                <w:color w:val="FF0000"/>
+                <w:spacing w:val="7"/>
+                <w:sz w:val="21"/>
+                <w:szCs w:val="21"/>
+                <w:vertAlign w:val="baseline"/>
+                <w:lang w:val="en-US" w:eastAsia="zh-CN"/>
+              </w:rPr>
+              <w:t>file_size(p)</w:t>
+            </w:r>
+          </w:p>
+        </w:tc>
+        <w:tc>
+          <w:tcPr>
+            <w:tcW w:w="0" w:type="auto"/>
+            <w:vAlign w:val="center"/>
+          </w:tcPr>
+          <w:p>
+            <w:pPr>
+              <w:numPr>
+                <w:ilvl w:val="0"/>
+                <w:numId w:val="0"/>
+              </w:numPr>
+              <w:ind w:left="0" w:leftChars="0" w:firstLine="0" w:firstLineChars="0"/>
+              <w:outlineLvl w:val="9"/>
+              <w:rPr>
+                <w:rFonts w:hint="default" w:ascii="华文中宋" w:hAnsi="华文中宋" w:eastAsia="华文中宋" w:cs="华文中宋"/>
+                <w:b/>
+                <w:bCs/>
+                <w:i w:val="0"/>
+                <w:caps w:val="0"/>
+                <w:color w:val="E182F1"/>
+                <w:spacing w:val="7"/>
+                <w:sz w:val="21"/>
+                <w:szCs w:val="21"/>
+                <w:lang w:val="en-US" w:eastAsia="zh-CN"/>
+              </w:rPr>
+            </w:pPr>
+            <w:r>
+              <w:rPr>
+                <w:rFonts w:hint="eastAsia" w:ascii="华文中宋" w:hAnsi="华文中宋" w:eastAsia="华文中宋" w:cs="华文中宋"/>
+                <w:b/>
+                <w:bCs/>
+                <w:i w:val="0"/>
+                <w:caps w:val="0"/>
+                <w:color w:val="E182F1"/>
+                <w:spacing w:val="7"/>
+                <w:sz w:val="21"/>
+                <w:szCs w:val="21"/>
+                <w:lang w:val="en-US" w:eastAsia="zh-CN"/>
+              </w:rPr>
+              <w:t>大小</w:t>
+            </w:r>
+          </w:p>
+        </w:tc>
+      </w:tr>
+    </w:tbl>
+    <w:p>
+      <w:pPr>
+        <w:numPr>
+          <w:ilvl w:val="0"/>
+          <w:numId w:val="0"/>
+        </w:numPr>
+        <w:ind w:left="0" w:leftChars="0" w:firstLine="0" w:firstLineChars="0"/>
+        <w:jc w:val="left"/>
+        <w:outlineLvl w:val="9"/>
+        <w:rPr>
+          <w:rFonts w:hint="default" w:ascii="华文中宋" w:hAnsi="华文中宋" w:eastAsia="华文中宋" w:cs="华文中宋"/>
+          <w:b/>
+          <w:bCs/>
+          <w:i w:val="0"/>
+          <w:caps w:val="0"/>
+          <w:color w:val="ED7D31" w:themeColor="accent2"/>
+          <w:spacing w:val="7"/>
+          <w:sz w:val="21"/>
+          <w:szCs w:val="21"/>
+          <w:lang w:val="en-US" w:eastAsia="zh-CN"/>
+          <w14:textFill>
+            <w14:solidFill>
+              <w14:schemeClr w14:val="accent2"/>
             </w14:solidFill>
           </w14:textFill>
         </w:rPr>
@@ -33410,6 +35840,12 @@
             <w:insideH w:val="single" w:color="auto" w:sz="4" w:space="0"/>
             <w:insideV w:val="single" w:color="auto" w:sz="4" w:space="0"/>
           </w:tblBorders>
+          <w:tblCellMar>
+            <w:top w:w="0" w:type="dxa"/>
+            <w:left w:w="108" w:type="dxa"/>
+            <w:bottom w:w="0" w:type="dxa"/>
+            <w:right w:w="108" w:type="dxa"/>
+          </w:tblCellMar>
         </w:tblPrEx>
         <w:tc>
           <w:tcPr>
@@ -35065,12 +37501,6 @@
             <w:insideH w:val="single" w:color="auto" w:sz="4" w:space="0"/>
             <w:insideV w:val="single" w:color="auto" w:sz="4" w:space="0"/>
           </w:tblBorders>
-          <w:tblCellMar>
-            <w:top w:w="0" w:type="dxa"/>
-            <w:left w:w="108" w:type="dxa"/>
-            <w:bottom w:w="0" w:type="dxa"/>
-            <w:right w:w="108" w:type="dxa"/>
-          </w:tblCellMar>
         </w:tblPrEx>
         <w:trPr>
           <w:trHeight w:val="182" w:hRule="atLeast"/>
@@ -35881,12 +38311,6 @@
             <w:insideH w:val="single" w:color="auto" w:sz="4" w:space="0"/>
             <w:insideV w:val="single" w:color="auto" w:sz="4" w:space="0"/>
           </w:tblBorders>
-          <w:tblCellMar>
-            <w:top w:w="0" w:type="dxa"/>
-            <w:left w:w="108" w:type="dxa"/>
-            <w:bottom w:w="0" w:type="dxa"/>
-            <w:right w:w="108" w:type="dxa"/>
-          </w:tblCellMar>
         </w:tblPrEx>
         <w:trPr>
           <w:trHeight w:val="90" w:hRule="atLeast"/>
@@ -36432,22 +38856,7 @@
                 <w:vertAlign w:val="baseline"/>
                 <w:lang w:val="en-US" w:eastAsia="zh-CN"/>
               </w:rPr>
-              <w:t>vector&lt;dType, alloc</w:t>
-            </w:r>
-            <w:bookmarkStart w:id="26" w:name="_GoBack"/>
-            <w:bookmarkEnd w:id="26"/>
-            <w:r>
-              <w:rPr>
-                <w:rFonts w:hint="eastAsia" w:ascii="华文中宋" w:hAnsi="华文中宋" w:eastAsia="华文中宋" w:cs="华文中宋"/>
-                <w:b/>
-                <w:bCs/>
-                <w:color w:val="FF0000"/>
-                <w:sz w:val="21"/>
-                <w:szCs w:val="21"/>
-                <w:vertAlign w:val="baseline"/>
-                <w:lang w:val="en-US" w:eastAsia="zh-CN"/>
-              </w:rPr>
-              <w:t>&gt;</w:t>
+              <w:t>vector&lt;dType, alloc&gt;</w:t>
             </w:r>
           </w:p>
         </w:tc>
@@ -38774,12 +41183,6 @@
             <w:insideH w:val="single" w:color="auto" w:sz="4" w:space="0"/>
             <w:insideV w:val="single" w:color="auto" w:sz="4" w:space="0"/>
           </w:tblBorders>
-          <w:tblCellMar>
-            <w:top w:w="0" w:type="dxa"/>
-            <w:left w:w="108" w:type="dxa"/>
-            <w:bottom w:w="0" w:type="dxa"/>
-            <w:right w:w="108" w:type="dxa"/>
-          </w:tblCellMar>
         </w:tblPrEx>
         <w:trPr>
           <w:trHeight w:val="182" w:hRule="atLeast"/>
@@ -42864,12 +45267,6 @@
             <w:insideH w:val="single" w:color="auto" w:sz="4" w:space="0"/>
             <w:insideV w:val="single" w:color="auto" w:sz="4" w:space="0"/>
           </w:tblBorders>
-          <w:tblCellMar>
-            <w:top w:w="0" w:type="dxa"/>
-            <w:left w:w="108" w:type="dxa"/>
-            <w:bottom w:w="0" w:type="dxa"/>
-            <w:right w:w="108" w:type="dxa"/>
-          </w:tblCellMar>
         </w:tblPrEx>
         <w:tc>
           <w:tcPr>
@@ -45057,7 +47454,6 @@
           <w:tcPr>
             <w:tcW w:w="0" w:type="auto"/>
             <w:vMerge w:val="continue"/>
-            <w:tcBorders/>
             <w:vAlign w:val="center"/>
           </w:tcPr>
           <w:p>
@@ -45198,7 +47594,6 @@
           <w:tcPr>
             <w:tcW w:w="0" w:type="auto"/>
             <w:vMerge w:val="continue"/>
-            <w:tcBorders/>
             <w:vAlign w:val="center"/>
           </w:tcPr>
           <w:p>
@@ -45346,7 +47741,6 @@
           <w:tcPr>
             <w:tcW w:w="0" w:type="auto"/>
             <w:vMerge w:val="restart"/>
-            <w:tcBorders/>
             <w:vAlign w:val="center"/>
           </w:tcPr>
           <w:p>
@@ -45514,7 +47908,6 @@
           <w:tcPr>
             <w:tcW w:w="0" w:type="auto"/>
             <w:vMerge w:val="continue"/>
-            <w:tcBorders/>
             <w:vAlign w:val="center"/>
           </w:tcPr>
           <w:p>
@@ -46136,7 +48529,6 @@
           <w:tcPr>
             <w:tcW w:w="0" w:type="auto"/>
             <w:vMerge w:val="continue"/>
-            <w:tcBorders/>
             <w:vAlign w:val="center"/>
           </w:tcPr>
           <w:p>
@@ -46284,7 +48676,6 @@
           <w:tcPr>
             <w:tcW w:w="0" w:type="auto"/>
             <w:vMerge w:val="continue"/>
-            <w:tcBorders/>
             <w:vAlign w:val="center"/>
           </w:tcPr>
           <w:p>
@@ -46580,7 +48971,6 @@
           <w:tcPr>
             <w:tcW w:w="0" w:type="auto"/>
             <w:vMerge w:val="restart"/>
-            <w:tcBorders/>
             <w:vAlign w:val="center"/>
           </w:tcPr>
           <w:p>
@@ -46752,7 +49142,6 @@
           <w:tcPr>
             <w:tcW w:w="0" w:type="auto"/>
             <w:vMerge w:val="continue"/>
-            <w:tcBorders/>
             <w:vAlign w:val="center"/>
           </w:tcPr>
           <w:p>
@@ -46911,7 +49300,6 @@
           <w:tcPr>
             <w:tcW w:w="0" w:type="auto"/>
             <w:vMerge w:val="continue"/>
-            <w:tcBorders/>
             <w:vAlign w:val="center"/>
           </w:tcPr>
           <w:p>
@@ -47240,7 +49628,6 @@
           <w:tcPr>
             <w:tcW w:w="0" w:type="auto"/>
             <w:vMerge w:val="continue"/>
-            <w:tcBorders/>
             <w:vAlign w:val="center"/>
           </w:tcPr>
           <w:p>
@@ -47394,7 +49781,6 @@
           <w:tcPr>
             <w:tcW w:w="0" w:type="auto"/>
             <w:vMerge w:val="continue"/>
-            <w:tcBorders/>
             <w:vAlign w:val="center"/>
           </w:tcPr>
           <w:p>
@@ -47548,7 +49934,6 @@
           <w:tcPr>
             <w:tcW w:w="0" w:type="auto"/>
             <w:vMerge w:val="continue"/>
-            <w:tcBorders/>
             <w:vAlign w:val="center"/>
           </w:tcPr>
           <w:p>
@@ -48049,7 +50434,6 @@
           <w:tcPr>
             <w:tcW w:w="0" w:type="auto"/>
             <w:vMerge w:val="continue"/>
-            <w:tcBorders/>
             <w:vAlign w:val="center"/>
           </w:tcPr>
           <w:p>
@@ -48218,7 +50602,6 @@
           <w:tcPr>
             <w:tcW w:w="0" w:type="auto"/>
             <w:vMerge w:val="continue"/>
-            <w:tcBorders/>
             <w:vAlign w:val="center"/>
           </w:tcPr>
           <w:p>
@@ -48392,7 +50775,6 @@
           <w:tcPr>
             <w:tcW w:w="0" w:type="auto"/>
             <w:vMerge w:val="restart"/>
-            <w:tcBorders/>
             <w:vAlign w:val="center"/>
           </w:tcPr>
           <w:p>
@@ -48567,7 +50949,6 @@
           <w:tcPr>
             <w:tcW w:w="0" w:type="auto"/>
             <w:vMerge w:val="continue"/>
-            <w:tcBorders/>
             <w:vAlign w:val="center"/>
           </w:tcPr>
           <w:p>
@@ -48721,7 +51102,6 @@
           <w:tcPr>
             <w:tcW w:w="0" w:type="auto"/>
             <w:vMerge w:val="continue"/>
-            <w:tcBorders/>
             <w:vAlign w:val="center"/>
           </w:tcPr>
           <w:p>
@@ -48922,7 +51302,6 @@
           <w:tcPr>
             <w:tcW w:w="0" w:type="auto"/>
             <w:vMerge w:val="continue"/>
-            <w:tcBorders/>
             <w:vAlign w:val="center"/>
           </w:tcPr>
           <w:p>
@@ -49122,7 +51501,6 @@
           <w:tcPr>
             <w:tcW w:w="0" w:type="auto"/>
             <w:vMerge w:val="restart"/>
-            <w:tcBorders/>
             <w:vAlign w:val="center"/>
           </w:tcPr>
           <w:p>
@@ -49298,7 +51676,6 @@
           <w:tcPr>
             <w:tcW w:w="0" w:type="auto"/>
             <w:vMerge w:val="continue"/>
-            <w:tcBorders/>
             <w:vAlign w:val="center"/>
           </w:tcPr>
           <w:p>
@@ -49948,7 +52325,7 @@
     <w:lsdException w:unhideWhenUsed="0" w:uiPriority="0" w:semiHidden="0" w:name="HTML Code"/>
     <w:lsdException w:unhideWhenUsed="0" w:uiPriority="0" w:semiHidden="0" w:name="HTML Definition"/>
     <w:lsdException w:unhideWhenUsed="0" w:uiPriority="0" w:semiHidden="0" w:name="HTML Keyboard"/>
-    <w:lsdException w:unhideWhenUsed="0" w:uiPriority="0" w:semiHidden="0" w:name="HTML Preformatted"/>
+    <w:lsdException w:qFormat="1" w:unhideWhenUsed="0" w:uiPriority="0" w:semiHidden="0" w:name="HTML Preformatted"/>
     <w:lsdException w:unhideWhenUsed="0" w:uiPriority="0" w:semiHidden="0" w:name="HTML Sample"/>
     <w:lsdException w:unhideWhenUsed="0" w:uiPriority="0" w:semiHidden="0" w:name="HTML Typewriter"/>
     <w:lsdException w:unhideWhenUsed="0" w:uiPriority="0" w:semiHidden="0" w:name="HTML Variable"/>
@@ -50164,6 +52541,7 @@
   <w:style w:type="paragraph" w:styleId="5">
     <w:name w:val="HTML Preformatted"/>
     <w:basedOn w:val="1"/>
+    <w:qFormat/>
     <w:uiPriority w:val="0"/>
     <w:pPr>
       <w:tabs>

</xml_diff>

<commit_message>
update on 2023-12-13 10:23:01.220441
</commit_message>
<xml_diff>
--- a/cpp 编程基础.docx
+++ b/cpp 编程基础.docx
@@ -1417,8 +1417,6 @@
         </w:rPr>
       </w:pPr>
       <w:bookmarkStart w:id="1" w:name="_Toc24612"/>
-      <w:bookmarkStart w:id="26" w:name="_GoBack"/>
-      <w:bookmarkEnd w:id="26"/>
       <w:r>
         <w:rPr>
           <w:rFonts w:hint="eastAsia" w:ascii="华文中宋" w:hAnsi="华文中宋" w:eastAsia="华文中宋" w:cs="华文中宋"/>
@@ -9105,12 +9103,6 @@
             <w:insideH w:val="single" w:color="auto" w:sz="4" w:space="0"/>
             <w:insideV w:val="single" w:color="auto" w:sz="4" w:space="0"/>
           </w:tblBorders>
-          <w:tblCellMar>
-            <w:top w:w="0" w:type="dxa"/>
-            <w:left w:w="108" w:type="dxa"/>
-            <w:bottom w:w="0" w:type="dxa"/>
-            <w:right w:w="108" w:type="dxa"/>
-          </w:tblCellMar>
         </w:tblPrEx>
         <w:tc>
           <w:tcPr>
@@ -13559,6 +13551,48 @@
     </w:p>
     <w:p>
       <w:pPr>
+        <w:numPr>
+          <w:ilvl w:val="0"/>
+          <w:numId w:val="0"/>
+        </w:numPr>
+        <w:ind w:left="0" w:leftChars="0" w:firstLine="0" w:firstLineChars="0"/>
+        <w:rPr>
+          <w:rFonts w:hint="default" w:ascii="华文中宋" w:hAnsi="华文中宋" w:eastAsia="华文中宋" w:cs="华文中宋"/>
+          <w:b/>
+          <w:bCs/>
+          <w:color w:val="ED7D31" w:themeColor="accent2"/>
+          <w:sz w:val="21"/>
+          <w:szCs w:val="21"/>
+          <w:u w:val="none"/>
+          <w:lang w:val="en-US" w:eastAsia="zh-CN"/>
+          <w14:textFill>
+            <w14:solidFill>
+              <w14:schemeClr w14:val="accent2"/>
+            </w14:solidFill>
+          </w14:textFill>
+        </w:rPr>
+      </w:pPr>
+      <w:r>
+        <w:rPr>
+          <w:rFonts w:hint="eastAsia" w:ascii="华文中宋" w:hAnsi="华文中宋" w:eastAsia="华文中宋" w:cs="华文中宋"/>
+          <w:b/>
+          <w:bCs/>
+          <w:color w:val="ED7D31" w:themeColor="accent2"/>
+          <w:sz w:val="21"/>
+          <w:szCs w:val="21"/>
+          <w:u w:val="none"/>
+          <w:lang w:val="en-US" w:eastAsia="zh-CN"/>
+          <w14:textFill>
+            <w14:solidFill>
+              <w14:schemeClr w14:val="accent2"/>
+            </w14:solidFill>
+          </w14:textFill>
+        </w:rPr>
+        <w:t>int main(int argc, char *argv[])</w:t>
+      </w:r>
+    </w:p>
+    <w:p>
+      <w:pPr>
         <w:outlineLvl w:val="9"/>
         <w:rPr>
           <w:rFonts w:hint="eastAsia" w:ascii="华文中宋" w:hAnsi="华文中宋" w:eastAsia="华文中宋" w:cs="华文中宋"/>
@@ -19170,6 +19204,12 @@
             <w:insideH w:val="single" w:color="auto" w:sz="4" w:space="0"/>
             <w:insideV w:val="single" w:color="auto" w:sz="4" w:space="0"/>
           </w:tblBorders>
+          <w:tblCellMar>
+            <w:top w:w="0" w:type="dxa"/>
+            <w:left w:w="108" w:type="dxa"/>
+            <w:bottom w:w="0" w:type="dxa"/>
+            <w:right w:w="108" w:type="dxa"/>
+          </w:tblCellMar>
         </w:tblPrEx>
         <w:trPr>
           <w:trHeight w:val="90" w:hRule="atLeast"/>
@@ -30945,7 +30985,7 @@
             </w14:solidFill>
           </w14:textFill>
         </w:rPr>
-        <w:t xml:space="preserve">using </w:t>
+        <w:t>namespace fs =</w:t>
       </w:r>
       <w:r>
         <w:rPr>
@@ -30965,7 +31005,7 @@
             </w14:solidFill>
           </w14:textFill>
         </w:rPr>
-        <w:t>namespace std::filesystem;</w:t>
+        <w:t xml:space="preserve"> std::filesystem;</w:t>
       </w:r>
     </w:p>
     <w:tbl>
@@ -31309,7 +31349,6 @@
           <w:tcPr>
             <w:tcW w:w="0" w:type="auto"/>
             <w:vMerge w:val="continue"/>
-            <w:tcBorders/>
             <w:vAlign w:val="center"/>
           </w:tcPr>
           <w:p>
@@ -31451,7 +31490,6 @@
           <w:tcPr>
             <w:tcW w:w="0" w:type="auto"/>
             <w:vMerge w:val="continue"/>
-            <w:tcBorders/>
             <w:vAlign w:val="center"/>
           </w:tcPr>
           <w:p>
@@ -31750,7 +31788,6 @@
           <w:tcPr>
             <w:tcW w:w="0" w:type="auto"/>
             <w:vMerge w:val="continue"/>
-            <w:tcBorders/>
             <w:vAlign w:val="center"/>
           </w:tcPr>
           <w:p>
@@ -31890,7 +31927,6 @@
           <w:tcPr>
             <w:tcW w:w="0" w:type="auto"/>
             <w:vMerge w:val="continue"/>
-            <w:tcBorders/>
             <w:vAlign w:val="center"/>
           </w:tcPr>
           <w:p>
@@ -32054,7 +32090,6 @@
           <w:tcPr>
             <w:tcW w:w="0" w:type="auto"/>
             <w:vMerge w:val="continue"/>
-            <w:tcBorders/>
             <w:vAlign w:val="center"/>
           </w:tcPr>
           <w:p>
@@ -32193,7 +32228,6 @@
           <w:tcPr>
             <w:tcW w:w="0" w:type="auto"/>
             <w:vMerge w:val="continue"/>
-            <w:tcBorders/>
             <w:vAlign w:val="center"/>
           </w:tcPr>
           <w:p>
@@ -32357,7 +32391,6 @@
           <w:tcPr>
             <w:tcW w:w="0" w:type="auto"/>
             <w:vMerge w:val="continue"/>
-            <w:tcBorders/>
             <w:vAlign w:val="center"/>
           </w:tcPr>
           <w:p>
@@ -32501,7 +32534,6 @@
           <w:tcPr>
             <w:tcW w:w="0" w:type="auto"/>
             <w:vMerge w:val="continue"/>
-            <w:tcBorders/>
             <w:vAlign w:val="center"/>
           </w:tcPr>
           <w:p>
@@ -32663,7 +32695,6 @@
           <w:tcPr>
             <w:tcW w:w="0" w:type="auto"/>
             <w:vMerge w:val="continue"/>
-            <w:tcBorders/>
             <w:vAlign w:val="center"/>
           </w:tcPr>
           <w:p>
@@ -32965,7 +32996,6 @@
           <w:tcPr>
             <w:tcW w:w="0" w:type="auto"/>
             <w:vMerge w:val="continue"/>
-            <w:tcBorders/>
             <w:vAlign w:val="center"/>
           </w:tcPr>
           <w:p>
@@ -33129,7 +33159,6 @@
           <w:tcPr>
             <w:tcW w:w="0" w:type="auto"/>
             <w:vMerge w:val="continue"/>
-            <w:tcBorders/>
             <w:vAlign w:val="center"/>
           </w:tcPr>
           <w:p>
@@ -33243,6 +33272,476 @@
                 <w:lang w:val="en-US" w:eastAsia="zh-CN"/>
               </w:rPr>
               <w:t>大小</w:t>
+            </w:r>
+          </w:p>
+        </w:tc>
+      </w:tr>
+    </w:tbl>
+    <w:p>
+      <w:pPr>
+        <w:numPr>
+          <w:ilvl w:val="0"/>
+          <w:numId w:val="0"/>
+        </w:numPr>
+        <w:ind w:left="0" w:leftChars="0" w:firstLine="0" w:firstLineChars="0"/>
+        <w:jc w:val="left"/>
+        <w:outlineLvl w:val="9"/>
+        <w:rPr>
+          <w:rFonts w:hint="default" w:ascii="华文中宋" w:hAnsi="华文中宋" w:eastAsia="华文中宋" w:cs="华文中宋"/>
+          <w:b/>
+          <w:bCs/>
+          <w:i w:val="0"/>
+          <w:caps w:val="0"/>
+          <w:color w:val="ED7D31" w:themeColor="accent2"/>
+          <w:spacing w:val="7"/>
+          <w:sz w:val="21"/>
+          <w:szCs w:val="21"/>
+          <w:lang w:val="en-US" w:eastAsia="zh-CN"/>
+          <w14:textFill>
+            <w14:solidFill>
+              <w14:schemeClr w14:val="accent2"/>
+            </w14:solidFill>
+          </w14:textFill>
+        </w:rPr>
+      </w:pPr>
+    </w:p>
+    <w:p>
+      <w:pPr>
+        <w:numPr>
+          <w:ilvl w:val="0"/>
+          <w:numId w:val="0"/>
+        </w:numPr>
+        <w:ind w:left="0" w:leftChars="0" w:firstLine="0" w:firstLineChars="0"/>
+        <w:jc w:val="left"/>
+        <w:outlineLvl w:val="9"/>
+        <w:rPr>
+          <w:rFonts w:hint="default" w:ascii="华文中宋" w:hAnsi="华文中宋" w:eastAsia="华文中宋" w:cs="华文中宋"/>
+          <w:b/>
+          <w:bCs/>
+          <w:i w:val="0"/>
+          <w:caps w:val="0"/>
+          <w:color w:val="ED7D31" w:themeColor="accent2"/>
+          <w:spacing w:val="7"/>
+          <w:sz w:val="21"/>
+          <w:szCs w:val="21"/>
+          <w:lang w:val="en-US" w:eastAsia="zh-CN"/>
+          <w14:textFill>
+            <w14:solidFill>
+              <w14:schemeClr w14:val="accent2"/>
+            </w14:solidFill>
+          </w14:textFill>
+        </w:rPr>
+      </w:pPr>
+    </w:p>
+    <w:p>
+      <w:pPr>
+        <w:outlineLvl w:val="2"/>
+        <w:rPr>
+          <w:rFonts w:hint="eastAsia" w:ascii="华文中宋" w:hAnsi="华文中宋" w:eastAsia="华文中宋" w:cs="华文中宋"/>
+          <w:b/>
+          <w:bCs/>
+          <w:color w:val="0070C0"/>
+          <w:spacing w:val="7"/>
+          <w:szCs w:val="21"/>
+          <w:lang w:val="en-US" w:eastAsia="zh-CN"/>
+        </w:rPr>
+      </w:pPr>
+      <w:r>
+        <w:rPr>
+          <w:rFonts w:hint="eastAsia" w:ascii="华文中宋" w:hAnsi="华文中宋" w:eastAsia="华文中宋" w:cs="华文中宋"/>
+          <w:b/>
+          <w:bCs/>
+          <w:color w:val="0070C0"/>
+          <w:spacing w:val="7"/>
+          <w:szCs w:val="21"/>
+          <w:lang w:val="en-US" w:eastAsia="zh-CN"/>
+        </w:rPr>
+        <w:t>路径unistd.h：</w:t>
+      </w:r>
+    </w:p>
+    <w:tbl>
+      <w:tblPr>
+        <w:tblStyle w:val="7"/>
+        <w:tblW w:w="0" w:type="auto"/>
+        <w:tblInd w:w="0" w:type="dxa"/>
+        <w:tblBorders>
+          <w:top w:val="single" w:color="auto" w:sz="4" w:space="0"/>
+          <w:left w:val="single" w:color="auto" w:sz="4" w:space="0"/>
+          <w:bottom w:val="single" w:color="auto" w:sz="4" w:space="0"/>
+          <w:right w:val="single" w:color="auto" w:sz="4" w:space="0"/>
+          <w:insideH w:val="single" w:color="auto" w:sz="4" w:space="0"/>
+          <w:insideV w:val="single" w:color="auto" w:sz="4" w:space="0"/>
+        </w:tblBorders>
+        <w:tblLayout w:type="autofit"/>
+        <w:tblCellMar>
+          <w:top w:w="0" w:type="dxa"/>
+          <w:left w:w="108" w:type="dxa"/>
+          <w:bottom w:w="0" w:type="dxa"/>
+          <w:right w:w="108" w:type="dxa"/>
+        </w:tblCellMar>
+      </w:tblPr>
+      <w:tblGrid>
+        <w:gridCol w:w="2318"/>
+        <w:gridCol w:w="1562"/>
+      </w:tblGrid>
+      <w:tr>
+        <w:tblPrEx>
+          <w:tblBorders>
+            <w:top w:val="single" w:color="auto" w:sz="4" w:space="0"/>
+            <w:left w:val="single" w:color="auto" w:sz="4" w:space="0"/>
+            <w:bottom w:val="single" w:color="auto" w:sz="4" w:space="0"/>
+            <w:right w:val="single" w:color="auto" w:sz="4" w:space="0"/>
+            <w:insideH w:val="single" w:color="auto" w:sz="4" w:space="0"/>
+            <w:insideV w:val="single" w:color="auto" w:sz="4" w:space="0"/>
+          </w:tblBorders>
+          <w:tblCellMar>
+            <w:top w:w="0" w:type="dxa"/>
+            <w:left w:w="108" w:type="dxa"/>
+            <w:bottom w:w="0" w:type="dxa"/>
+            <w:right w:w="108" w:type="dxa"/>
+          </w:tblCellMar>
+        </w:tblPrEx>
+        <w:trPr>
+          <w:trHeight w:val="104" w:hRule="atLeast"/>
+        </w:trPr>
+        <w:tc>
+          <w:tcPr>
+            <w:tcW w:w="0" w:type="auto"/>
+            <w:vAlign w:val="center"/>
+          </w:tcPr>
+          <w:p>
+            <w:pPr>
+              <w:numPr>
+                <w:ilvl w:val="0"/>
+                <w:numId w:val="0"/>
+              </w:numPr>
+              <w:ind w:left="0" w:leftChars="0" w:firstLine="0" w:firstLineChars="0"/>
+              <w:jc w:val="left"/>
+              <w:outlineLvl w:val="9"/>
+              <w:rPr>
+                <w:rFonts w:hint="default" w:ascii="华文中宋" w:hAnsi="华文中宋" w:eastAsia="华文中宋" w:cs="华文中宋"/>
+                <w:b/>
+                <w:bCs/>
+                <w:i w:val="0"/>
+                <w:caps w:val="0"/>
+                <w:color w:val="FF0000"/>
+                <w:spacing w:val="7"/>
+                <w:sz w:val="21"/>
+                <w:szCs w:val="21"/>
+                <w:vertAlign w:val="baseline"/>
+                <w:lang w:val="en-US" w:eastAsia="zh-CN"/>
+              </w:rPr>
+            </w:pPr>
+            <w:r>
+              <w:rPr>
+                <w:rFonts w:hint="eastAsia" w:ascii="华文中宋" w:hAnsi="华文中宋" w:eastAsia="华文中宋" w:cs="华文中宋"/>
+                <w:b/>
+                <w:bCs/>
+                <w:i w:val="0"/>
+                <w:caps w:val="0"/>
+                <w:color w:val="FF0000"/>
+                <w:spacing w:val="7"/>
+                <w:sz w:val="21"/>
+                <w:szCs w:val="21"/>
+                <w:vertAlign w:val="baseline"/>
+                <w:lang w:val="en-US" w:eastAsia="zh-CN"/>
+              </w:rPr>
+              <w:t>getcwd(buffer, size)</w:t>
+            </w:r>
+          </w:p>
+        </w:tc>
+        <w:tc>
+          <w:tcPr>
+            <w:tcW w:w="0" w:type="auto"/>
+            <w:vAlign w:val="center"/>
+          </w:tcPr>
+          <w:p>
+            <w:pPr>
+              <w:numPr>
+                <w:ilvl w:val="0"/>
+                <w:numId w:val="0"/>
+              </w:numPr>
+              <w:ind w:left="0" w:leftChars="0" w:firstLine="0" w:firstLineChars="0"/>
+              <w:outlineLvl w:val="9"/>
+              <w:rPr>
+                <w:rFonts w:hint="default" w:ascii="华文中宋" w:hAnsi="华文中宋" w:eastAsia="华文中宋" w:cs="华文中宋"/>
+                <w:b/>
+                <w:bCs/>
+                <w:i w:val="0"/>
+                <w:caps w:val="0"/>
+                <w:color w:val="EA82F1"/>
+                <w:spacing w:val="7"/>
+                <w:sz w:val="21"/>
+                <w:szCs w:val="21"/>
+                <w:lang w:val="en-US" w:eastAsia="zh-CN"/>
+              </w:rPr>
+            </w:pPr>
+            <w:r>
+              <w:rPr>
+                <w:rFonts w:hint="eastAsia" w:ascii="华文中宋" w:hAnsi="华文中宋" w:eastAsia="华文中宋" w:cs="华文中宋"/>
+                <w:b/>
+                <w:bCs/>
+                <w:i w:val="0"/>
+                <w:caps w:val="0"/>
+                <w:color w:val="EA82F1"/>
+                <w:spacing w:val="7"/>
+                <w:sz w:val="21"/>
+                <w:szCs w:val="21"/>
+                <w:lang w:val="en-US" w:eastAsia="zh-CN"/>
+              </w:rPr>
+              <w:t>写入工作目录</w:t>
+            </w:r>
+          </w:p>
+        </w:tc>
+      </w:tr>
+      <w:tr>
+        <w:tblPrEx>
+          <w:tblBorders>
+            <w:top w:val="single" w:color="auto" w:sz="4" w:space="0"/>
+            <w:left w:val="single" w:color="auto" w:sz="4" w:space="0"/>
+            <w:bottom w:val="single" w:color="auto" w:sz="4" w:space="0"/>
+            <w:right w:val="single" w:color="auto" w:sz="4" w:space="0"/>
+            <w:insideH w:val="single" w:color="auto" w:sz="4" w:space="0"/>
+            <w:insideV w:val="single" w:color="auto" w:sz="4" w:space="0"/>
+          </w:tblBorders>
+          <w:tblCellMar>
+            <w:top w:w="0" w:type="dxa"/>
+            <w:left w:w="108" w:type="dxa"/>
+            <w:bottom w:w="0" w:type="dxa"/>
+            <w:right w:w="108" w:type="dxa"/>
+          </w:tblCellMar>
+        </w:tblPrEx>
+        <w:trPr>
+          <w:trHeight w:val="104" w:hRule="atLeast"/>
+        </w:trPr>
+        <w:tc>
+          <w:tcPr>
+            <w:tcW w:w="0" w:type="auto"/>
+            <w:vAlign w:val="center"/>
+          </w:tcPr>
+          <w:p>
+            <w:pPr>
+              <w:numPr>
+                <w:ilvl w:val="0"/>
+                <w:numId w:val="0"/>
+              </w:numPr>
+              <w:ind w:left="0" w:leftChars="0" w:firstLine="0" w:firstLineChars="0"/>
+              <w:jc w:val="left"/>
+              <w:outlineLvl w:val="9"/>
+              <w:rPr>
+                <w:rFonts w:hint="default" w:ascii="华文中宋" w:hAnsi="华文中宋" w:eastAsia="华文中宋" w:cs="华文中宋"/>
+                <w:b/>
+                <w:bCs/>
+                <w:i w:val="0"/>
+                <w:caps w:val="0"/>
+                <w:color w:val="FF0000"/>
+                <w:spacing w:val="7"/>
+                <w:sz w:val="21"/>
+                <w:szCs w:val="21"/>
+                <w:vertAlign w:val="baseline"/>
+                <w:lang w:val="en-US" w:eastAsia="zh-CN"/>
+              </w:rPr>
+            </w:pPr>
+            <w:r>
+              <w:rPr>
+                <w:rFonts w:hint="eastAsia" w:ascii="华文中宋" w:hAnsi="华文中宋" w:eastAsia="华文中宋" w:cs="华文中宋"/>
+                <w:b/>
+                <w:bCs/>
+                <w:i w:val="0"/>
+                <w:caps w:val="0"/>
+                <w:color w:val="FF0000"/>
+                <w:spacing w:val="7"/>
+                <w:sz w:val="21"/>
+                <w:szCs w:val="21"/>
+                <w:vertAlign w:val="baseline"/>
+                <w:lang w:val="en-US" w:eastAsia="zh-CN"/>
+              </w:rPr>
+              <w:t>chdir(p)</w:t>
+            </w:r>
+          </w:p>
+        </w:tc>
+        <w:tc>
+          <w:tcPr>
+            <w:tcW w:w="0" w:type="auto"/>
+            <w:vAlign w:val="center"/>
+          </w:tcPr>
+          <w:p>
+            <w:pPr>
+              <w:numPr>
+                <w:ilvl w:val="0"/>
+                <w:numId w:val="0"/>
+              </w:numPr>
+              <w:ind w:left="0" w:leftChars="0" w:firstLine="0" w:firstLineChars="0"/>
+              <w:outlineLvl w:val="9"/>
+              <w:rPr>
+                <w:rFonts w:hint="default" w:ascii="华文中宋" w:hAnsi="华文中宋" w:eastAsia="华文中宋" w:cs="华文中宋"/>
+                <w:b/>
+                <w:bCs/>
+                <w:i w:val="0"/>
+                <w:caps w:val="0"/>
+                <w:color w:val="E182F1"/>
+                <w:spacing w:val="7"/>
+                <w:sz w:val="21"/>
+                <w:szCs w:val="21"/>
+                <w:lang w:val="en-US" w:eastAsia="zh-CN"/>
+              </w:rPr>
+            </w:pPr>
+            <w:r>
+              <w:rPr>
+                <w:rFonts w:hint="eastAsia" w:ascii="华文中宋" w:hAnsi="华文中宋" w:eastAsia="华文中宋" w:cs="华文中宋"/>
+                <w:b/>
+                <w:bCs/>
+                <w:i w:val="0"/>
+                <w:caps w:val="0"/>
+                <w:color w:val="EA82F1"/>
+                <w:spacing w:val="7"/>
+                <w:sz w:val="21"/>
+                <w:szCs w:val="21"/>
+                <w:lang w:val="en-US" w:eastAsia="zh-CN"/>
+              </w:rPr>
+              <w:t>修改工作目录</w:t>
+            </w:r>
+          </w:p>
+        </w:tc>
+      </w:tr>
+      <w:tr>
+        <w:tblPrEx>
+          <w:tblBorders>
+            <w:top w:val="single" w:color="auto" w:sz="4" w:space="0"/>
+            <w:left w:val="single" w:color="auto" w:sz="4" w:space="0"/>
+            <w:bottom w:val="single" w:color="auto" w:sz="4" w:space="0"/>
+            <w:right w:val="single" w:color="auto" w:sz="4" w:space="0"/>
+            <w:insideH w:val="single" w:color="auto" w:sz="4" w:space="0"/>
+            <w:insideV w:val="single" w:color="auto" w:sz="4" w:space="0"/>
+          </w:tblBorders>
+        </w:tblPrEx>
+        <w:trPr>
+          <w:trHeight w:val="104" w:hRule="atLeast"/>
+        </w:trPr>
+        <w:tc>
+          <w:tcPr>
+            <w:tcW w:w="0" w:type="auto"/>
+            <w:vAlign w:val="center"/>
+          </w:tcPr>
+          <w:p>
+            <w:pPr>
+              <w:numPr>
+                <w:ilvl w:val="0"/>
+                <w:numId w:val="0"/>
+              </w:numPr>
+              <w:ind w:left="0" w:leftChars="0" w:firstLine="0" w:firstLineChars="0"/>
+              <w:jc w:val="left"/>
+              <w:outlineLvl w:val="9"/>
+              <w:rPr>
+                <w:rFonts w:hint="default" w:ascii="华文中宋" w:hAnsi="华文中宋" w:eastAsia="华文中宋" w:cs="华文中宋"/>
+                <w:b/>
+                <w:bCs/>
+                <w:i w:val="0"/>
+                <w:caps w:val="0"/>
+                <w:color w:val="FF0000"/>
+                <w:spacing w:val="7"/>
+                <w:sz w:val="21"/>
+                <w:szCs w:val="21"/>
+                <w:vertAlign w:val="baseline"/>
+                <w:lang w:val="en-US" w:eastAsia="zh-CN"/>
+              </w:rPr>
+            </w:pPr>
+            <w:r>
+              <w:rPr>
+                <w:rFonts w:hint="eastAsia" w:ascii="华文中宋" w:hAnsi="华文中宋" w:eastAsia="华文中宋" w:cs="华文中宋"/>
+                <w:b/>
+                <w:bCs/>
+                <w:i w:val="0"/>
+                <w:caps w:val="0"/>
+                <w:color w:val="FF0000"/>
+                <w:spacing w:val="7"/>
+                <w:sz w:val="21"/>
+                <w:szCs w:val="21"/>
+                <w:vertAlign w:val="baseline"/>
+                <w:lang w:val="en-US" w:eastAsia="zh-CN"/>
+              </w:rPr>
+              <w:t>basename(file</w:t>
+            </w:r>
+            <w:bookmarkStart w:id="26" w:name="_GoBack"/>
+            <w:bookmarkEnd w:id="26"/>
+            <w:r>
+              <w:rPr>
+                <w:rFonts w:hint="eastAsia" w:ascii="华文中宋" w:hAnsi="华文中宋" w:eastAsia="华文中宋" w:cs="华文中宋"/>
+                <w:b/>
+                <w:bCs/>
+                <w:i w:val="0"/>
+                <w:caps w:val="0"/>
+                <w:color w:val="FF0000"/>
+                <w:spacing w:val="7"/>
+                <w:sz w:val="21"/>
+                <w:szCs w:val="21"/>
+                <w:vertAlign w:val="baseline"/>
+                <w:lang w:val="en-US" w:eastAsia="zh-CN"/>
+              </w:rPr>
+              <w:t>)</w:t>
+            </w:r>
+          </w:p>
+        </w:tc>
+        <w:tc>
+          <w:tcPr>
+            <w:tcW w:w="0" w:type="auto"/>
+            <w:vAlign w:val="center"/>
+          </w:tcPr>
+          <w:p>
+            <w:pPr>
+              <w:numPr>
+                <w:ilvl w:val="0"/>
+                <w:numId w:val="0"/>
+              </w:numPr>
+              <w:ind w:left="0" w:leftChars="0" w:firstLine="0" w:firstLineChars="0"/>
+              <w:outlineLvl w:val="9"/>
+              <w:rPr>
+                <w:rFonts w:hint="eastAsia" w:ascii="华文中宋" w:hAnsi="华文中宋" w:eastAsia="华文中宋" w:cs="华文中宋"/>
+                <w:b/>
+                <w:bCs/>
+                <w:i w:val="0"/>
+                <w:caps w:val="0"/>
+                <w:color w:val="EA82F1"/>
+                <w:spacing w:val="7"/>
+                <w:sz w:val="21"/>
+                <w:szCs w:val="21"/>
+                <w:lang w:val="en-US" w:eastAsia="zh-CN"/>
+              </w:rPr>
+            </w:pPr>
+            <w:r>
+              <w:rPr>
+                <w:rFonts w:hint="eastAsia" w:ascii="华文中宋" w:hAnsi="华文中宋" w:eastAsia="华文中宋" w:cs="华文中宋"/>
+                <w:b/>
+                <w:bCs/>
+                <w:i w:val="0"/>
+                <w:caps w:val="0"/>
+                <w:color w:val="ED7D31" w:themeColor="accent2"/>
+                <w:spacing w:val="7"/>
+                <w:sz w:val="21"/>
+                <w:szCs w:val="21"/>
+                <w:lang w:val="en-US" w:eastAsia="zh-CN"/>
+                <w14:textFill>
+                  <w14:solidFill>
+                    <w14:schemeClr w14:val="accent2"/>
+                  </w14:solidFill>
+                </w14:textFill>
+              </w:rPr>
+              <w:t>返回</w:t>
+            </w:r>
+            <w:r>
+              <w:rPr>
+                <w:rFonts w:hint="eastAsia" w:ascii="华文中宋" w:hAnsi="华文中宋" w:eastAsia="华文中宋" w:cs="华文中宋"/>
+                <w:b/>
+                <w:bCs/>
+                <w:i w:val="0"/>
+                <w:caps w:val="0"/>
+                <w:color w:val="EA82F1"/>
+                <w:spacing w:val="7"/>
+                <w:sz w:val="21"/>
+                <w:szCs w:val="21"/>
+                <w:lang w:val="en-US" w:eastAsia="zh-CN"/>
+              </w:rPr>
+              <w:t>文件名</w:t>
             </w:r>
           </w:p>
         </w:tc>
@@ -37501,6 +38000,12 @@
             <w:insideH w:val="single" w:color="auto" w:sz="4" w:space="0"/>
             <w:insideV w:val="single" w:color="auto" w:sz="4" w:space="0"/>
           </w:tblBorders>
+          <w:tblCellMar>
+            <w:top w:w="0" w:type="dxa"/>
+            <w:left w:w="108" w:type="dxa"/>
+            <w:bottom w:w="0" w:type="dxa"/>
+            <w:right w:w="108" w:type="dxa"/>
+          </w:tblCellMar>
         </w:tblPrEx>
         <w:trPr>
           <w:trHeight w:val="182" w:hRule="atLeast"/>
@@ -38311,6 +38816,12 @@
             <w:insideH w:val="single" w:color="auto" w:sz="4" w:space="0"/>
             <w:insideV w:val="single" w:color="auto" w:sz="4" w:space="0"/>
           </w:tblBorders>
+          <w:tblCellMar>
+            <w:top w:w="0" w:type="dxa"/>
+            <w:left w:w="108" w:type="dxa"/>
+            <w:bottom w:w="0" w:type="dxa"/>
+            <w:right w:w="108" w:type="dxa"/>
+          </w:tblCellMar>
         </w:tblPrEx>
         <w:trPr>
           <w:trHeight w:val="90" w:hRule="atLeast"/>
@@ -41183,6 +41694,12 @@
             <w:insideH w:val="single" w:color="auto" w:sz="4" w:space="0"/>
             <w:insideV w:val="single" w:color="auto" w:sz="4" w:space="0"/>
           </w:tblBorders>
+          <w:tblCellMar>
+            <w:top w:w="0" w:type="dxa"/>
+            <w:left w:w="108" w:type="dxa"/>
+            <w:bottom w:w="0" w:type="dxa"/>
+            <w:right w:w="108" w:type="dxa"/>
+          </w:tblCellMar>
         </w:tblPrEx>
         <w:trPr>
           <w:trHeight w:val="182" w:hRule="atLeast"/>
@@ -45267,6 +45784,12 @@
             <w:insideH w:val="single" w:color="auto" w:sz="4" w:space="0"/>
             <w:insideV w:val="single" w:color="auto" w:sz="4" w:space="0"/>
           </w:tblBorders>
+          <w:tblCellMar>
+            <w:top w:w="0" w:type="dxa"/>
+            <w:left w:w="108" w:type="dxa"/>
+            <w:bottom w:w="0" w:type="dxa"/>
+            <w:right w:w="108" w:type="dxa"/>
+          </w:tblCellMar>
         </w:tblPrEx>
         <w:tc>
           <w:tcPr>

</xml_diff>

<commit_message>
update on 2023-12-25 17:44:38.826166
</commit_message>
<xml_diff>
--- a/cpp 编程基础.docx
+++ b/cpp 编程基础.docx
@@ -62,7 +62,7 @@
     </w:p>
     <w:tbl>
       <w:tblPr>
-        <w:tblStyle w:val="7"/>
+        <w:tblStyle w:val="8"/>
         <w:tblW w:w="0" w:type="auto"/>
         <w:tblInd w:w="0" w:type="dxa"/>
         <w:tblBorders>
@@ -1438,7 +1438,7 @@
     </w:p>
     <w:tbl>
       <w:tblPr>
-        <w:tblStyle w:val="7"/>
+        <w:tblStyle w:val="8"/>
         <w:tblW w:w="0" w:type="auto"/>
         <w:tblInd w:w="0" w:type="dxa"/>
         <w:tblBorders>
@@ -2234,7 +2234,7 @@
     </w:p>
     <w:tbl>
       <w:tblPr>
-        <w:tblStyle w:val="7"/>
+        <w:tblStyle w:val="8"/>
         <w:tblW w:w="0" w:type="auto"/>
         <w:tblInd w:w="0" w:type="dxa"/>
         <w:tblBorders>
@@ -3996,7 +3996,7 @@
     </w:p>
     <w:tbl>
       <w:tblPr>
-        <w:tblStyle w:val="7"/>
+        <w:tblStyle w:val="8"/>
         <w:tblW w:w="0" w:type="auto"/>
         <w:tblInd w:w="0" w:type="dxa"/>
         <w:tblBorders>
@@ -4784,7 +4784,7 @@
     </w:p>
     <w:tbl>
       <w:tblPr>
-        <w:tblStyle w:val="7"/>
+        <w:tblStyle w:val="8"/>
         <w:tblW w:w="0" w:type="auto"/>
         <w:tblInd w:w="0" w:type="dxa"/>
         <w:tblBorders>
@@ -5106,7 +5106,7 @@
     </w:p>
     <w:tbl>
       <w:tblPr>
-        <w:tblStyle w:val="7"/>
+        <w:tblStyle w:val="8"/>
         <w:tblW w:w="0" w:type="auto"/>
         <w:tblInd w:w="0" w:type="dxa"/>
         <w:tblBorders>
@@ -5402,7 +5402,7 @@
     </w:p>
     <w:tbl>
       <w:tblPr>
-        <w:tblStyle w:val="7"/>
+        <w:tblStyle w:val="8"/>
         <w:tblW w:w="0" w:type="auto"/>
         <w:tblInd w:w="0" w:type="dxa"/>
         <w:tblBorders>
@@ -6499,7 +6499,7 @@
     </w:p>
     <w:tbl>
       <w:tblPr>
-        <w:tblStyle w:val="7"/>
+        <w:tblStyle w:val="8"/>
         <w:tblW w:w="0" w:type="auto"/>
         <w:tblInd w:w="0" w:type="dxa"/>
         <w:tblBorders>
@@ -6519,9 +6519,9 @@
         </w:tblCellMar>
       </w:tblPr>
       <w:tblGrid>
-        <w:gridCol w:w="1455"/>
-        <w:gridCol w:w="1455"/>
-        <w:gridCol w:w="1225"/>
+        <w:gridCol w:w="1692"/>
+        <w:gridCol w:w="1018"/>
+        <w:gridCol w:w="1425"/>
         <w:gridCol w:w="1478"/>
       </w:tblGrid>
       <w:tr>
@@ -7933,7 +7933,7 @@
                   </w14:solidFill>
                 </w14:textFill>
               </w:rPr>
-              <w:t>实例方法</w:t>
+              <w:t>方法</w:t>
             </w:r>
           </w:p>
         </w:tc>
@@ -8055,7 +8055,7 @@
     </w:p>
     <w:tbl>
       <w:tblPr>
-        <w:tblStyle w:val="7"/>
+        <w:tblStyle w:val="8"/>
         <w:tblW w:w="0" w:type="auto"/>
         <w:tblInd w:w="0" w:type="dxa"/>
         <w:tblBorders>
@@ -8685,7 +8685,7 @@
     </w:p>
     <w:tbl>
       <w:tblPr>
-        <w:tblStyle w:val="7"/>
+        <w:tblStyle w:val="8"/>
         <w:tblW w:w="0" w:type="auto"/>
         <w:tblInd w:w="0" w:type="dxa"/>
         <w:tblBorders>
@@ -8720,12 +8720,6 @@
             <w:insideH w:val="single" w:color="auto" w:sz="4" w:space="0"/>
             <w:insideV w:val="single" w:color="auto" w:sz="4" w:space="0"/>
           </w:tblBorders>
-          <w:tblCellMar>
-            <w:top w:w="0" w:type="dxa"/>
-            <w:left w:w="108" w:type="dxa"/>
-            <w:bottom w:w="0" w:type="dxa"/>
-            <w:right w:w="108" w:type="dxa"/>
-          </w:tblCellMar>
         </w:tblPrEx>
         <w:tc>
           <w:tcPr>
@@ -9103,6 +9097,12 @@
             <w:insideH w:val="single" w:color="auto" w:sz="4" w:space="0"/>
             <w:insideV w:val="single" w:color="auto" w:sz="4" w:space="0"/>
           </w:tblBorders>
+          <w:tblCellMar>
+            <w:top w:w="0" w:type="dxa"/>
+            <w:left w:w="108" w:type="dxa"/>
+            <w:bottom w:w="0" w:type="dxa"/>
+            <w:right w:w="108" w:type="dxa"/>
+          </w:tblCellMar>
         </w:tblPrEx>
         <w:tc>
           <w:tcPr>
@@ -10271,7 +10271,7 @@
     </w:p>
     <w:tbl>
       <w:tblPr>
-        <w:tblStyle w:val="7"/>
+        <w:tblStyle w:val="8"/>
         <w:tblW w:w="0" w:type="auto"/>
         <w:tblInd w:w="0" w:type="dxa"/>
         <w:tblBorders>
@@ -11788,7 +11788,7 @@
     </w:p>
     <w:tbl>
       <w:tblPr>
-        <w:tblStyle w:val="7"/>
+        <w:tblStyle w:val="8"/>
         <w:tblW w:w="0" w:type="auto"/>
         <w:tblInd w:w="0" w:type="dxa"/>
         <w:tblBorders>
@@ -13668,7 +13668,7 @@
     </w:p>
     <w:tbl>
       <w:tblPr>
-        <w:tblStyle w:val="7"/>
+        <w:tblStyle w:val="8"/>
         <w:tblW w:w="0" w:type="auto"/>
         <w:tblInd w:w="0" w:type="dxa"/>
         <w:tblBorders>
@@ -13702,12 +13702,6 @@
             <w:insideH w:val="single" w:color="auto" w:sz="4" w:space="0"/>
             <w:insideV w:val="single" w:color="auto" w:sz="4" w:space="0"/>
           </w:tblBorders>
-          <w:tblCellMar>
-            <w:top w:w="0" w:type="dxa"/>
-            <w:left w:w="108" w:type="dxa"/>
-            <w:bottom w:w="0" w:type="dxa"/>
-            <w:right w:w="108" w:type="dxa"/>
-          </w:tblCellMar>
         </w:tblPrEx>
         <w:tc>
           <w:tcPr>
@@ -14226,7 +14220,7 @@
     </w:p>
     <w:tbl>
       <w:tblPr>
-        <w:tblStyle w:val="7"/>
+        <w:tblStyle w:val="8"/>
         <w:tblW w:w="0" w:type="auto"/>
         <w:tblInd w:w="0" w:type="dxa"/>
         <w:tblBorders>
@@ -14557,7 +14551,7 @@
     </w:p>
     <w:tbl>
       <w:tblPr>
-        <w:tblStyle w:val="7"/>
+        <w:tblStyle w:val="8"/>
         <w:tblW w:w="0" w:type="auto"/>
         <w:tblInd w:w="0" w:type="dxa"/>
         <w:tblBorders>
@@ -15122,7 +15116,7 @@
     </w:p>
     <w:tbl>
       <w:tblPr>
-        <w:tblStyle w:val="7"/>
+        <w:tblStyle w:val="8"/>
         <w:tblW w:w="0" w:type="auto"/>
         <w:tblInd w:w="0" w:type="dxa"/>
         <w:tblBorders>
@@ -15476,7 +15470,7 @@
     </w:p>
     <w:tbl>
       <w:tblPr>
-        <w:tblStyle w:val="7"/>
+        <w:tblStyle w:val="8"/>
         <w:tblW w:w="0" w:type="auto"/>
         <w:tblInd w:w="0" w:type="dxa"/>
         <w:tblBorders>
@@ -17090,7 +17084,7 @@
     </w:p>
     <w:tbl>
       <w:tblPr>
-        <w:tblStyle w:val="7"/>
+        <w:tblStyle w:val="8"/>
         <w:tblW w:w="0" w:type="auto"/>
         <w:tblInd w:w="0" w:type="dxa"/>
         <w:tblBorders>
@@ -18919,7 +18913,7 @@
     </w:p>
     <w:tbl>
       <w:tblPr>
-        <w:tblStyle w:val="7"/>
+        <w:tblStyle w:val="8"/>
         <w:tblW w:w="0" w:type="auto"/>
         <w:tblInd w:w="0" w:type="dxa"/>
         <w:tblBorders>
@@ -19171,7 +19165,7 @@
     </w:p>
     <w:tbl>
       <w:tblPr>
-        <w:tblStyle w:val="7"/>
+        <w:tblStyle w:val="8"/>
         <w:tblW w:w="0" w:type="auto"/>
         <w:tblInd w:w="0" w:type="dxa"/>
         <w:tblBorders>
@@ -19878,7 +19872,7 @@
     </w:p>
     <w:tbl>
       <w:tblPr>
-        <w:tblStyle w:val="7"/>
+        <w:tblStyle w:val="8"/>
         <w:tblW w:w="0" w:type="auto"/>
         <w:tblInd w:w="0" w:type="dxa"/>
         <w:tblBorders>
@@ -23608,6 +23602,638 @@
         <w:rPr>
           <w:rFonts w:hint="eastAsia" w:ascii="华文中宋" w:hAnsi="华文中宋" w:eastAsia="华文中宋" w:cs="华文中宋"/>
           <w:b/>
+          <w:bCs/>
+          <w:i w:val="0"/>
+          <w:caps w:val="0"/>
+          <w:color w:val="ED7D31" w:themeColor="accent2"/>
+          <w:spacing w:val="7"/>
+          <w:sz w:val="21"/>
+          <w:szCs w:val="21"/>
+          <w:lang w:val="en-US" w:eastAsia="zh-CN"/>
+          <w14:textFill>
+            <w14:solidFill>
+              <w14:schemeClr w14:val="accent2"/>
+            </w14:solidFill>
+          </w14:textFill>
+        </w:rPr>
+      </w:pPr>
+      <w:r>
+        <w:rPr>
+          <w:rFonts w:hint="eastAsia" w:ascii="华文中宋" w:hAnsi="华文中宋" w:eastAsia="华文中宋" w:cs="华文中宋"/>
+          <w:b/>
+          <w:bCs/>
+          <w:i w:val="0"/>
+          <w:caps w:val="0"/>
+          <w:color w:val="00B0F0"/>
+          <w:spacing w:val="7"/>
+          <w:sz w:val="21"/>
+          <w:szCs w:val="21"/>
+          <w:lang w:val="en-US" w:eastAsia="zh-CN"/>
+        </w:rPr>
+        <w:t>增强boost：</w:t>
+      </w:r>
+    </w:p>
+    <w:p>
+      <w:pPr>
+        <w:numPr>
+          <w:ilvl w:val="0"/>
+          <w:numId w:val="0"/>
+        </w:numPr>
+        <w:ind w:left="0" w:leftChars="0" w:firstLine="0" w:firstLineChars="0"/>
+        <w:jc w:val="both"/>
+        <w:outlineLvl w:val="9"/>
+        <w:rPr>
+          <w:rFonts w:hint="default" w:ascii="华文中宋" w:hAnsi="华文中宋" w:eastAsia="华文中宋" w:cs="华文中宋"/>
+          <w:b/>
+          <w:bCs/>
+          <w:i w:val="0"/>
+          <w:caps w:val="0"/>
+          <w:color w:val="ED7D31" w:themeColor="accent2"/>
+          <w:spacing w:val="7"/>
+          <w:sz w:val="21"/>
+          <w:szCs w:val="21"/>
+          <w:lang w:val="en-US" w:eastAsia="zh-CN"/>
+          <w14:textFill>
+            <w14:solidFill>
+              <w14:schemeClr w14:val="accent2"/>
+            </w14:solidFill>
+          </w14:textFill>
+        </w:rPr>
+      </w:pPr>
+      <w:r>
+        <w:rPr>
+          <w:rFonts w:hint="eastAsia" w:ascii="华文中宋" w:hAnsi="华文中宋" w:eastAsia="华文中宋" w:cs="华文中宋"/>
+          <w:b/>
+          <w:bCs/>
+          <w:i w:val="0"/>
+          <w:caps w:val="0"/>
+          <w:color w:val="ED7D31" w:themeColor="accent2"/>
+          <w:spacing w:val="7"/>
+          <w:sz w:val="21"/>
+          <w:szCs w:val="21"/>
+          <w:lang w:val="en-US" w:eastAsia="zh-CN"/>
+          <w14:textFill>
+            <w14:solidFill>
+              <w14:schemeClr w14:val="accent2"/>
+            </w14:solidFill>
+          </w14:textFill>
+        </w:rPr>
+        <w:t>namespace boost;</w:t>
+      </w:r>
+    </w:p>
+    <w:tbl>
+      <w:tblPr>
+        <w:tblStyle w:val="8"/>
+        <w:tblW w:w="0" w:type="auto"/>
+        <w:tblInd w:w="0" w:type="dxa"/>
+        <w:tblBorders>
+          <w:top w:val="single" w:color="auto" w:sz="4" w:space="0"/>
+          <w:left w:val="single" w:color="auto" w:sz="4" w:space="0"/>
+          <w:bottom w:val="single" w:color="auto" w:sz="4" w:space="0"/>
+          <w:right w:val="single" w:color="auto" w:sz="4" w:space="0"/>
+          <w:insideH w:val="single" w:color="auto" w:sz="4" w:space="0"/>
+          <w:insideV w:val="single" w:color="auto" w:sz="4" w:space="0"/>
+        </w:tblBorders>
+        <w:tblLayout w:type="autofit"/>
+        <w:tblCellMar>
+          <w:top w:w="0" w:type="dxa"/>
+          <w:left w:w="108" w:type="dxa"/>
+          <w:bottom w:w="0" w:type="dxa"/>
+          <w:right w:w="108" w:type="dxa"/>
+        </w:tblCellMar>
+      </w:tblPr>
+      <w:tblGrid>
+        <w:gridCol w:w="665"/>
+        <w:gridCol w:w="785"/>
+        <w:gridCol w:w="1562"/>
+      </w:tblGrid>
+      <w:tr>
+        <w:tblPrEx>
+          <w:tblBorders>
+            <w:top w:val="single" w:color="auto" w:sz="4" w:space="0"/>
+            <w:left w:val="single" w:color="auto" w:sz="4" w:space="0"/>
+            <w:bottom w:val="single" w:color="auto" w:sz="4" w:space="0"/>
+            <w:right w:val="single" w:color="auto" w:sz="4" w:space="0"/>
+            <w:insideH w:val="single" w:color="auto" w:sz="4" w:space="0"/>
+            <w:insideV w:val="single" w:color="auto" w:sz="4" w:space="0"/>
+          </w:tblBorders>
+          <w:tblCellMar>
+            <w:top w:w="0" w:type="dxa"/>
+            <w:left w:w="108" w:type="dxa"/>
+            <w:bottom w:w="0" w:type="dxa"/>
+            <w:right w:w="108" w:type="dxa"/>
+          </w:tblCellMar>
+        </w:tblPrEx>
+        <w:trPr>
+          <w:trHeight w:val="90" w:hRule="atLeast"/>
+        </w:trPr>
+        <w:tc>
+          <w:tcPr>
+            <w:tcW w:w="0" w:type="auto"/>
+            <w:gridSpan w:val="2"/>
+            <w:vAlign w:val="center"/>
+          </w:tcPr>
+          <w:p>
+            <w:pPr>
+              <w:jc w:val="both"/>
+              <w:outlineLvl w:val="9"/>
+              <w:rPr>
+                <w:rFonts w:hint="default" w:ascii="华文中宋" w:hAnsi="华文中宋" w:eastAsia="华文中宋" w:cs="华文中宋"/>
+                <w:b/>
+                <w:bCs/>
+                <w:i w:val="0"/>
+                <w:caps w:val="0"/>
+                <w:color w:val="FF0000"/>
+                <w:spacing w:val="7"/>
+                <w:kern w:val="2"/>
+                <w:sz w:val="21"/>
+                <w:szCs w:val="21"/>
+                <w:vertAlign w:val="baseline"/>
+                <w:lang w:val="en-US" w:eastAsia="zh-CN" w:bidi="ar-SA"/>
+              </w:rPr>
+            </w:pPr>
+            <w:r>
+              <w:rPr>
+                <w:rFonts w:hint="eastAsia" w:ascii="华文中宋" w:hAnsi="华文中宋" w:eastAsia="华文中宋" w:cs="华文中宋"/>
+                <w:b/>
+                <w:bCs/>
+                <w:i w:val="0"/>
+                <w:caps w:val="0"/>
+                <w:color w:val="FF0000"/>
+                <w:spacing w:val="7"/>
+                <w:sz w:val="21"/>
+                <w:szCs w:val="21"/>
+                <w:vertAlign w:val="baseline"/>
+                <w:lang w:val="en-US" w:eastAsia="zh-CN"/>
+              </w:rPr>
+              <w:t>format(fmt)</w:t>
+            </w:r>
+          </w:p>
+        </w:tc>
+        <w:tc>
+          <w:tcPr>
+            <w:tcW w:w="0" w:type="auto"/>
+            <w:vAlign w:val="center"/>
+          </w:tcPr>
+          <w:p>
+            <w:pPr>
+              <w:numPr>
+                <w:ilvl w:val="0"/>
+                <w:numId w:val="0"/>
+              </w:numPr>
+              <w:ind w:left="0" w:leftChars="0" w:firstLine="0" w:firstLineChars="0"/>
+              <w:jc w:val="both"/>
+              <w:outlineLvl w:val="9"/>
+              <w:rPr>
+                <w:rFonts w:hint="default" w:ascii="华文中宋" w:hAnsi="华文中宋" w:eastAsia="华文中宋" w:cs="华文中宋"/>
+                <w:b/>
+                <w:bCs/>
+                <w:i w:val="0"/>
+                <w:caps w:val="0"/>
+                <w:color w:val="E182F1"/>
+                <w:spacing w:val="7"/>
+                <w:kern w:val="2"/>
+                <w:sz w:val="21"/>
+                <w:szCs w:val="21"/>
+                <w:lang w:val="en-US" w:eastAsia="zh-CN" w:bidi="ar-SA"/>
+              </w:rPr>
+            </w:pPr>
+            <w:r>
+              <w:rPr>
+                <w:rFonts w:hint="eastAsia" w:ascii="华文中宋" w:hAnsi="华文中宋" w:eastAsia="华文中宋" w:cs="华文中宋"/>
+                <w:b/>
+                <w:bCs/>
+                <w:i w:val="0"/>
+                <w:caps w:val="0"/>
+                <w:color w:val="ED7D31" w:themeColor="accent2"/>
+                <w:spacing w:val="7"/>
+                <w:sz w:val="21"/>
+                <w:szCs w:val="21"/>
+                <w:lang w:val="en-US" w:eastAsia="zh-CN"/>
+                <w14:textFill>
+                  <w14:solidFill>
+                    <w14:schemeClr w14:val="accent2"/>
+                  </w14:solidFill>
+                </w14:textFill>
+              </w:rPr>
+              <w:t>初始化</w:t>
+            </w:r>
+            <w:r>
+              <w:rPr>
+                <w:rFonts w:hint="eastAsia" w:ascii="华文中宋" w:hAnsi="华文中宋" w:eastAsia="华文中宋" w:cs="华文中宋"/>
+                <w:b/>
+                <w:bCs/>
+                <w:i w:val="0"/>
+                <w:caps w:val="0"/>
+                <w:color w:val="E182F1"/>
+                <w:spacing w:val="7"/>
+                <w:sz w:val="21"/>
+                <w:szCs w:val="21"/>
+                <w:lang w:val="en-US" w:eastAsia="zh-CN"/>
+              </w:rPr>
+              <w:t>格式串</w:t>
+            </w:r>
+          </w:p>
+        </w:tc>
+      </w:tr>
+      <w:tr>
+        <w:tblPrEx>
+          <w:tblBorders>
+            <w:top w:val="single" w:color="auto" w:sz="4" w:space="0"/>
+            <w:left w:val="single" w:color="auto" w:sz="4" w:space="0"/>
+            <w:bottom w:val="single" w:color="auto" w:sz="4" w:space="0"/>
+            <w:right w:val="single" w:color="auto" w:sz="4" w:space="0"/>
+            <w:insideH w:val="single" w:color="auto" w:sz="4" w:space="0"/>
+            <w:insideV w:val="single" w:color="auto" w:sz="4" w:space="0"/>
+          </w:tblBorders>
+          <w:tblCellMar>
+            <w:top w:w="0" w:type="dxa"/>
+            <w:left w:w="108" w:type="dxa"/>
+            <w:bottom w:w="0" w:type="dxa"/>
+            <w:right w:w="108" w:type="dxa"/>
+          </w:tblCellMar>
+        </w:tblPrEx>
+        <w:trPr>
+          <w:trHeight w:val="90" w:hRule="atLeast"/>
+        </w:trPr>
+        <w:tc>
+          <w:tcPr>
+            <w:tcW w:w="0" w:type="auto"/>
+            <w:vAlign w:val="center"/>
+          </w:tcPr>
+          <w:p>
+            <w:pPr>
+              <w:jc w:val="both"/>
+              <w:outlineLvl w:val="9"/>
+              <w:rPr>
+                <w:rFonts w:hint="default" w:ascii="华文中宋" w:hAnsi="华文中宋" w:eastAsia="华文中宋" w:cs="华文中宋"/>
+                <w:b/>
+                <w:bCs/>
+                <w:i w:val="0"/>
+                <w:caps w:val="0"/>
+                <w:color w:val="FF0000"/>
+                <w:spacing w:val="7"/>
+                <w:sz w:val="21"/>
+                <w:szCs w:val="21"/>
+                <w:vertAlign w:val="baseline"/>
+                <w:lang w:val="en-US" w:eastAsia="zh-CN"/>
+              </w:rPr>
+            </w:pPr>
+            <w:r>
+              <w:rPr>
+                <w:rFonts w:hint="eastAsia" w:ascii="华文中宋" w:hAnsi="华文中宋" w:eastAsia="华文中宋" w:cs="华文中宋"/>
+                <w:b/>
+                <w:bCs/>
+                <w:i w:val="0"/>
+                <w:caps w:val="0"/>
+                <w:color w:val="ED7D31" w:themeColor="accent2"/>
+                <w:spacing w:val="7"/>
+                <w:sz w:val="21"/>
+                <w:szCs w:val="21"/>
+                <w:lang w:val="en-US" w:eastAsia="zh-CN"/>
+                <w14:textFill>
+                  <w14:solidFill>
+                    <w14:schemeClr w14:val="accent2"/>
+                  </w14:solidFill>
+                </w14:textFill>
+              </w:rPr>
+              <w:t>运算</w:t>
+            </w:r>
+          </w:p>
+        </w:tc>
+        <w:tc>
+          <w:tcPr>
+            <w:tcW w:w="0" w:type="auto"/>
+            <w:vAlign w:val="center"/>
+          </w:tcPr>
+          <w:p>
+            <w:pPr>
+              <w:jc w:val="both"/>
+              <w:outlineLvl w:val="9"/>
+              <w:rPr>
+                <w:rFonts w:hint="default" w:ascii="华文中宋" w:hAnsi="华文中宋" w:eastAsia="华文中宋" w:cs="华文中宋"/>
+                <w:b/>
+                <w:bCs/>
+                <w:i w:val="0"/>
+                <w:caps w:val="0"/>
+                <w:color w:val="FF0000"/>
+                <w:spacing w:val="7"/>
+                <w:sz w:val="21"/>
+                <w:szCs w:val="21"/>
+                <w:vertAlign w:val="baseline"/>
+                <w:lang w:val="en-US" w:eastAsia="zh-CN"/>
+              </w:rPr>
+            </w:pPr>
+            <w:r>
+              <w:rPr>
+                <w:rFonts w:hint="eastAsia" w:ascii="华文中宋" w:hAnsi="华文中宋" w:eastAsia="华文中宋" w:cs="华文中宋"/>
+                <w:b/>
+                <w:bCs/>
+                <w:i w:val="0"/>
+                <w:caps w:val="0"/>
+                <w:color w:val="FF0000"/>
+                <w:spacing w:val="7"/>
+                <w:sz w:val="21"/>
+                <w:szCs w:val="21"/>
+                <w:vertAlign w:val="baseline"/>
+                <w:lang w:val="en-US" w:eastAsia="zh-CN"/>
+              </w:rPr>
+              <w:t>% x</w:t>
+            </w:r>
+          </w:p>
+        </w:tc>
+        <w:tc>
+          <w:tcPr>
+            <w:tcW w:w="0" w:type="auto"/>
+            <w:vAlign w:val="center"/>
+          </w:tcPr>
+          <w:p>
+            <w:pPr>
+              <w:numPr>
+                <w:ilvl w:val="0"/>
+                <w:numId w:val="0"/>
+              </w:numPr>
+              <w:ind w:left="0" w:leftChars="0" w:firstLine="0" w:firstLineChars="0"/>
+              <w:jc w:val="both"/>
+              <w:outlineLvl w:val="9"/>
+              <w:rPr>
+                <w:rFonts w:hint="default" w:ascii="华文中宋" w:hAnsi="华文中宋" w:eastAsia="华文中宋" w:cs="华文中宋"/>
+                <w:b/>
+                <w:bCs/>
+                <w:i w:val="0"/>
+                <w:caps w:val="0"/>
+                <w:color w:val="ED7D31" w:themeColor="accent2"/>
+                <w:spacing w:val="7"/>
+                <w:sz w:val="21"/>
+                <w:szCs w:val="21"/>
+                <w:lang w:val="en-US" w:eastAsia="zh-CN"/>
+                <w14:textFill>
+                  <w14:solidFill>
+                    <w14:schemeClr w14:val="accent2"/>
+                  </w14:solidFill>
+                </w14:textFill>
+              </w:rPr>
+            </w:pPr>
+            <w:r>
+              <w:rPr>
+                <w:rFonts w:hint="eastAsia" w:ascii="华文中宋" w:hAnsi="华文中宋" w:eastAsia="华文中宋" w:cs="华文中宋"/>
+                <w:b/>
+                <w:bCs/>
+                <w:i w:val="0"/>
+                <w:caps w:val="0"/>
+                <w:color w:val="E182F1"/>
+                <w:spacing w:val="7"/>
+                <w:sz w:val="21"/>
+                <w:szCs w:val="21"/>
+                <w:lang w:val="en-US" w:eastAsia="zh-CN"/>
+              </w:rPr>
+              <w:t>读入</w:t>
+            </w:r>
+            <w:r>
+              <w:rPr>
+                <w:rFonts w:hint="eastAsia" w:ascii="华文中宋" w:hAnsi="华文中宋" w:eastAsia="华文中宋" w:cs="华文中宋"/>
+                <w:b/>
+                <w:bCs/>
+                <w:i w:val="0"/>
+                <w:caps w:val="0"/>
+                <w:color w:val="ED7D31" w:themeColor="accent2"/>
+                <w:spacing w:val="7"/>
+                <w:sz w:val="21"/>
+                <w:szCs w:val="21"/>
+                <w:lang w:val="en-US" w:eastAsia="zh-CN"/>
+                <w14:textFill>
+                  <w14:solidFill>
+                    <w14:schemeClr w14:val="accent2"/>
+                  </w14:solidFill>
+                </w14:textFill>
+              </w:rPr>
+              <w:t>数据</w:t>
+            </w:r>
+          </w:p>
+        </w:tc>
+      </w:tr>
+      <w:tr>
+        <w:tblPrEx>
+          <w:tblBorders>
+            <w:top w:val="single" w:color="auto" w:sz="4" w:space="0"/>
+            <w:left w:val="single" w:color="auto" w:sz="4" w:space="0"/>
+            <w:bottom w:val="single" w:color="auto" w:sz="4" w:space="0"/>
+            <w:right w:val="single" w:color="auto" w:sz="4" w:space="0"/>
+            <w:insideH w:val="single" w:color="auto" w:sz="4" w:space="0"/>
+            <w:insideV w:val="single" w:color="auto" w:sz="4" w:space="0"/>
+          </w:tblBorders>
+          <w:tblCellMar>
+            <w:top w:w="0" w:type="dxa"/>
+            <w:left w:w="108" w:type="dxa"/>
+            <w:bottom w:w="0" w:type="dxa"/>
+            <w:right w:w="108" w:type="dxa"/>
+          </w:tblCellMar>
+        </w:tblPrEx>
+        <w:trPr>
+          <w:trHeight w:val="90" w:hRule="atLeast"/>
+        </w:trPr>
+        <w:tc>
+          <w:tcPr>
+            <w:tcW w:w="0" w:type="auto"/>
+            <w:vAlign w:val="center"/>
+          </w:tcPr>
+          <w:p>
+            <w:pPr>
+              <w:jc w:val="both"/>
+              <w:outlineLvl w:val="9"/>
+              <w:rPr>
+                <w:rFonts w:hint="default" w:ascii="华文中宋" w:hAnsi="华文中宋" w:eastAsia="华文中宋" w:cs="华文中宋"/>
+                <w:b/>
+                <w:bCs/>
+                <w:i w:val="0"/>
+                <w:caps w:val="0"/>
+                <w:color w:val="ED7D31" w:themeColor="accent2"/>
+                <w:spacing w:val="7"/>
+                <w:sz w:val="21"/>
+                <w:szCs w:val="21"/>
+                <w:lang w:val="en-US" w:eastAsia="zh-CN"/>
+                <w14:textFill>
+                  <w14:solidFill>
+                    <w14:schemeClr w14:val="accent2"/>
+                  </w14:solidFill>
+                </w14:textFill>
+              </w:rPr>
+            </w:pPr>
+            <w:r>
+              <w:rPr>
+                <w:rFonts w:hint="eastAsia" w:ascii="华文中宋" w:hAnsi="华文中宋" w:eastAsia="华文中宋" w:cs="华文中宋"/>
+                <w:b/>
+                <w:bCs/>
+                <w:i w:val="0"/>
+                <w:caps w:val="0"/>
+                <w:color w:val="ED7D31" w:themeColor="accent2"/>
+                <w:spacing w:val="7"/>
+                <w:sz w:val="21"/>
+                <w:szCs w:val="21"/>
+                <w:lang w:val="en-US" w:eastAsia="zh-CN"/>
+                <w14:textFill>
+                  <w14:solidFill>
+                    <w14:schemeClr w14:val="accent2"/>
+                  </w14:solidFill>
+                </w14:textFill>
+              </w:rPr>
+              <w:t>方法</w:t>
+            </w:r>
+          </w:p>
+        </w:tc>
+        <w:tc>
+          <w:tcPr>
+            <w:tcW w:w="0" w:type="auto"/>
+            <w:vAlign w:val="center"/>
+          </w:tcPr>
+          <w:p>
+            <w:pPr>
+              <w:jc w:val="both"/>
+              <w:outlineLvl w:val="9"/>
+              <w:rPr>
+                <w:rFonts w:hint="default" w:ascii="华文中宋" w:hAnsi="华文中宋" w:eastAsia="华文中宋" w:cs="华文中宋"/>
+                <w:b/>
+                <w:bCs/>
+                <w:i w:val="0"/>
+                <w:caps w:val="0"/>
+                <w:color w:val="FF0000"/>
+                <w:spacing w:val="7"/>
+                <w:sz w:val="21"/>
+                <w:szCs w:val="21"/>
+                <w:vertAlign w:val="baseline"/>
+                <w:lang w:val="en-US" w:eastAsia="zh-CN"/>
+              </w:rPr>
+            </w:pPr>
+            <w:r>
+              <w:rPr>
+                <w:rFonts w:hint="eastAsia" w:ascii="华文中宋" w:hAnsi="华文中宋" w:eastAsia="华文中宋" w:cs="华文中宋"/>
+                <w:b/>
+                <w:bCs/>
+                <w:i w:val="0"/>
+                <w:caps w:val="0"/>
+                <w:color w:val="FF0000"/>
+                <w:spacing w:val="7"/>
+                <w:sz w:val="21"/>
+                <w:szCs w:val="21"/>
+                <w:vertAlign w:val="baseline"/>
+                <w:lang w:val="en-US" w:eastAsia="zh-CN"/>
+              </w:rPr>
+              <w:t>str()</w:t>
+            </w:r>
+          </w:p>
+        </w:tc>
+        <w:tc>
+          <w:tcPr>
+            <w:tcW w:w="0" w:type="auto"/>
+            <w:vAlign w:val="center"/>
+          </w:tcPr>
+          <w:p>
+            <w:pPr>
+              <w:numPr>
+                <w:ilvl w:val="0"/>
+                <w:numId w:val="0"/>
+              </w:numPr>
+              <w:ind w:left="0" w:leftChars="0" w:firstLine="0" w:firstLineChars="0"/>
+              <w:jc w:val="both"/>
+              <w:outlineLvl w:val="9"/>
+              <w:rPr>
+                <w:rFonts w:hint="default" w:ascii="华文中宋" w:hAnsi="华文中宋" w:eastAsia="华文中宋" w:cs="华文中宋"/>
+                <w:b/>
+                <w:bCs/>
+                <w:i w:val="0"/>
+                <w:caps w:val="0"/>
+                <w:color w:val="E182F1"/>
+                <w:spacing w:val="7"/>
+                <w:sz w:val="21"/>
+                <w:szCs w:val="21"/>
+                <w:lang w:val="en-US" w:eastAsia="zh-CN"/>
+              </w:rPr>
+            </w:pPr>
+            <w:r>
+              <w:rPr>
+                <w:rFonts w:hint="eastAsia" w:ascii="华文中宋" w:hAnsi="华文中宋" w:eastAsia="华文中宋" w:cs="华文中宋"/>
+                <w:b/>
+                <w:bCs/>
+                <w:i w:val="0"/>
+                <w:caps w:val="0"/>
+                <w:color w:val="ED7D31" w:themeColor="accent2"/>
+                <w:spacing w:val="7"/>
+                <w:sz w:val="21"/>
+                <w:szCs w:val="21"/>
+                <w:lang w:val="en-US" w:eastAsia="zh-CN"/>
+                <w14:textFill>
+                  <w14:solidFill>
+                    <w14:schemeClr w14:val="accent2"/>
+                  </w14:solidFill>
+                </w14:textFill>
+              </w:rPr>
+              <w:t>转化为</w:t>
+            </w:r>
+            <w:r>
+              <w:rPr>
+                <w:rFonts w:hint="eastAsia" w:ascii="华文中宋" w:hAnsi="华文中宋" w:eastAsia="华文中宋" w:cs="华文中宋"/>
+                <w:b/>
+                <w:bCs/>
+                <w:i w:val="0"/>
+                <w:caps w:val="0"/>
+                <w:color w:val="E182F1"/>
+                <w:spacing w:val="7"/>
+                <w:sz w:val="21"/>
+                <w:szCs w:val="21"/>
+                <w:lang w:val="en-US" w:eastAsia="zh-CN"/>
+              </w:rPr>
+              <w:t>字符串</w:t>
+            </w:r>
+          </w:p>
+        </w:tc>
+      </w:tr>
+    </w:tbl>
+    <w:p>
+      <w:pPr>
+        <w:outlineLvl w:val="9"/>
+        <w:rPr>
+          <w:rFonts w:hint="eastAsia" w:ascii="华文中宋" w:hAnsi="华文中宋" w:eastAsia="华文中宋" w:cs="华文中宋"/>
+          <w:b/>
+          <w:bCs/>
+          <w:color w:val="70AD47" w:themeColor="accent6"/>
+          <w:sz w:val="21"/>
+          <w:szCs w:val="24"/>
+          <w:lang w:val="en-US" w:eastAsia="zh-CN"/>
+          <w14:textFill>
+            <w14:solidFill>
+              <w14:schemeClr w14:val="accent6"/>
+            </w14:solidFill>
+          </w14:textFill>
+        </w:rPr>
+      </w:pPr>
+    </w:p>
+    <w:p>
+      <w:pPr>
+        <w:outlineLvl w:val="9"/>
+        <w:rPr>
+          <w:rFonts w:hint="eastAsia" w:ascii="华文中宋" w:hAnsi="华文中宋" w:eastAsia="华文中宋" w:cs="华文中宋"/>
+          <w:b/>
+          <w:bCs/>
+          <w:color w:val="70AD47" w:themeColor="accent6"/>
+          <w:sz w:val="21"/>
+          <w:szCs w:val="24"/>
+          <w:lang w:val="en-US" w:eastAsia="zh-CN"/>
+          <w14:textFill>
+            <w14:solidFill>
+              <w14:schemeClr w14:val="accent6"/>
+            </w14:solidFill>
+          </w14:textFill>
+        </w:rPr>
+      </w:pPr>
+      <w:bookmarkStart w:id="26" w:name="_GoBack"/>
+      <w:bookmarkEnd w:id="26"/>
+    </w:p>
+    <w:p>
+      <w:pPr>
+        <w:outlineLvl w:val="1"/>
+        <w:rPr>
+          <w:rFonts w:hint="eastAsia" w:ascii="华文中宋" w:hAnsi="华文中宋" w:eastAsia="华文中宋" w:cs="华文中宋"/>
+          <w:b/>
           <w:bCs w:val="0"/>
           <w:color w:val="ED7D31" w:themeColor="accent2"/>
           <w:spacing w:val="7"/>
@@ -23636,7 +24262,7 @@
     </w:p>
     <w:tbl>
       <w:tblPr>
-        <w:tblStyle w:val="7"/>
+        <w:tblStyle w:val="8"/>
         <w:tblW w:w="0" w:type="auto"/>
         <w:tblInd w:w="0" w:type="dxa"/>
         <w:tblBorders>
@@ -23675,12 +24301,6 @@
             <w:insideH w:val="single" w:color="auto" w:sz="4" w:space="0"/>
             <w:insideV w:val="single" w:color="auto" w:sz="4" w:space="0"/>
           </w:tblBorders>
-          <w:tblCellMar>
-            <w:top w:w="0" w:type="dxa"/>
-            <w:left w:w="108" w:type="dxa"/>
-            <w:bottom w:w="0" w:type="dxa"/>
-            <w:right w:w="108" w:type="dxa"/>
-          </w:tblCellMar>
         </w:tblPrEx>
         <w:tc>
           <w:tcPr>
@@ -24280,7 +24900,7 @@
     </w:p>
     <w:tbl>
       <w:tblPr>
-        <w:tblStyle w:val="7"/>
+        <w:tblStyle w:val="8"/>
         <w:tblW w:w="0" w:type="auto"/>
         <w:tblInd w:w="0" w:type="dxa"/>
         <w:tblBorders>
@@ -25125,7 +25745,7 @@
     </w:p>
     <w:tbl>
       <w:tblPr>
-        <w:tblStyle w:val="7"/>
+        <w:tblStyle w:val="8"/>
         <w:tblW w:w="0" w:type="auto"/>
         <w:tblInd w:w="0" w:type="dxa"/>
         <w:tblBorders>
@@ -25625,7 +26245,7 @@
     </w:p>
     <w:tbl>
       <w:tblPr>
-        <w:tblStyle w:val="7"/>
+        <w:tblStyle w:val="8"/>
         <w:tblW w:w="0" w:type="auto"/>
         <w:tblInd w:w="0" w:type="dxa"/>
         <w:tblBorders>
@@ -25645,8 +26265,8 @@
         </w:tblCellMar>
       </w:tblPr>
       <w:tblGrid>
-        <w:gridCol w:w="1134"/>
-        <w:gridCol w:w="1610"/>
+        <w:gridCol w:w="813"/>
+        <w:gridCol w:w="1931"/>
         <w:gridCol w:w="1485"/>
       </w:tblGrid>
       <w:tr>
@@ -25797,7 +26417,7 @@
                   </w14:solidFill>
                 </w14:textFill>
               </w:rPr>
-              <w:t>实例方法</w:t>
+              <w:t>方法</w:t>
             </w:r>
           </w:p>
         </w:tc>
@@ -25970,7 +26590,7 @@
     </w:p>
     <w:tbl>
       <w:tblPr>
-        <w:tblStyle w:val="7"/>
+        <w:tblStyle w:val="8"/>
         <w:tblW w:w="0" w:type="auto"/>
         <w:tblInd w:w="0" w:type="dxa"/>
         <w:tblBorders>
@@ -26003,12 +26623,6 @@
             <w:insideH w:val="single" w:color="auto" w:sz="4" w:space="0"/>
             <w:insideV w:val="single" w:color="auto" w:sz="4" w:space="0"/>
           </w:tblBorders>
-          <w:tblCellMar>
-            <w:top w:w="0" w:type="dxa"/>
-            <w:left w:w="108" w:type="dxa"/>
-            <w:bottom w:w="0" w:type="dxa"/>
-            <w:right w:w="108" w:type="dxa"/>
-          </w:tblCellMar>
         </w:tblPrEx>
         <w:trPr>
           <w:trHeight w:val="90" w:hRule="atLeast"/>
@@ -26332,7 +26946,7 @@
     </w:p>
     <w:tbl>
       <w:tblPr>
-        <w:tblStyle w:val="7"/>
+        <w:tblStyle w:val="8"/>
         <w:tblW w:w="0" w:type="auto"/>
         <w:tblInd w:w="0" w:type="dxa"/>
         <w:tblBorders>
@@ -28420,7 +29034,7 @@
     </w:p>
     <w:tbl>
       <w:tblPr>
-        <w:tblStyle w:val="7"/>
+        <w:tblStyle w:val="8"/>
         <w:tblW w:w="0" w:type="auto"/>
         <w:tblInd w:w="0" w:type="dxa"/>
         <w:tblBorders>
@@ -29864,7 +30478,7 @@
     </w:p>
     <w:tbl>
       <w:tblPr>
-        <w:tblStyle w:val="7"/>
+        <w:tblStyle w:val="8"/>
         <w:tblW w:w="0" w:type="auto"/>
         <w:tblInd w:w="0" w:type="dxa"/>
         <w:tblBorders>
@@ -30527,7 +31141,7 @@
     <w:p/>
     <w:tbl>
       <w:tblPr>
-        <w:tblStyle w:val="7"/>
+        <w:tblStyle w:val="8"/>
         <w:tblW w:w="0" w:type="auto"/>
         <w:tblInd w:w="0" w:type="dxa"/>
         <w:tblBorders>
@@ -30547,8 +31161,8 @@
         </w:tblCellMar>
       </w:tblPr>
       <w:tblGrid>
-        <w:gridCol w:w="3216"/>
-        <w:gridCol w:w="2834"/>
+        <w:gridCol w:w="2444"/>
+        <w:gridCol w:w="3606"/>
         <w:gridCol w:w="1562"/>
       </w:tblGrid>
       <w:tr>
@@ -30743,7 +31357,7 @@
                   </w14:solidFill>
                 </w14:textFill>
               </w:rPr>
-              <w:t>实例方法</w:t>
+              <w:t>方法</w:t>
             </w:r>
           </w:p>
         </w:tc>
@@ -31010,7 +31624,7 @@
     </w:p>
     <w:tbl>
       <w:tblPr>
-        <w:tblStyle w:val="7"/>
+        <w:tblStyle w:val="8"/>
         <w:tblW w:w="0" w:type="auto"/>
         <w:tblInd w:w="0" w:type="dxa"/>
         <w:tblBorders>
@@ -33361,7 +33975,7 @@
     </w:p>
     <w:tbl>
       <w:tblPr>
-        <w:tblStyle w:val="7"/>
+        <w:tblStyle w:val="8"/>
         <w:tblW w:w="0" w:type="auto"/>
         <w:tblInd w:w="0" w:type="dxa"/>
         <w:tblBorders>
@@ -33614,6 +34228,12 @@
             <w:insideH w:val="single" w:color="auto" w:sz="4" w:space="0"/>
             <w:insideV w:val="single" w:color="auto" w:sz="4" w:space="0"/>
           </w:tblBorders>
+          <w:tblCellMar>
+            <w:top w:w="0" w:type="dxa"/>
+            <w:left w:w="108" w:type="dxa"/>
+            <w:bottom w:w="0" w:type="dxa"/>
+            <w:right w:w="108" w:type="dxa"/>
+          </w:tblCellMar>
         </w:tblPrEx>
         <w:trPr>
           <w:trHeight w:val="104" w:hRule="atLeast"/>
@@ -33660,25 +34280,7 @@
                 <w:vertAlign w:val="baseline"/>
                 <w:lang w:val="en-US" w:eastAsia="zh-CN"/>
               </w:rPr>
-              <w:t>basename(file</w:t>
-            </w:r>
-            <w:bookmarkStart w:id="26" w:name="_GoBack"/>
-            <w:bookmarkEnd w:id="26"/>
-            <w:r>
-              <w:rPr>
-                <w:rFonts w:hint="eastAsia" w:ascii="华文中宋" w:hAnsi="华文中宋" w:eastAsia="华文中宋" w:cs="华文中宋"/>
-                <w:b/>
-                <w:bCs/>
-                <w:i w:val="0"/>
-                <w:caps w:val="0"/>
-                <w:color w:val="FF0000"/>
-                <w:spacing w:val="7"/>
-                <w:sz w:val="21"/>
-                <w:szCs w:val="21"/>
-                <w:vertAlign w:val="baseline"/>
-                <w:lang w:val="en-US" w:eastAsia="zh-CN"/>
-              </w:rPr>
-              <w:t>)</w:t>
+              <w:t>basename(file)</w:t>
             </w:r>
           </w:p>
         </w:tc>
@@ -33831,7 +34433,7 @@
     </w:p>
     <w:tbl>
       <w:tblPr>
-        <w:tblStyle w:val="7"/>
+        <w:tblStyle w:val="8"/>
         <w:tblW w:w="0" w:type="auto"/>
         <w:tblInd w:w="0" w:type="dxa"/>
         <w:tblBorders>
@@ -34324,7 +34926,7 @@
     </w:p>
     <w:tbl>
       <w:tblPr>
-        <w:tblStyle w:val="7"/>
+        <w:tblStyle w:val="8"/>
         <w:tblW w:w="0" w:type="auto"/>
         <w:tblInd w:w="0" w:type="dxa"/>
         <w:tblBorders>
@@ -35013,7 +35615,7 @@
     </w:p>
     <w:tbl>
       <w:tblPr>
-        <w:tblStyle w:val="7"/>
+        <w:tblStyle w:val="8"/>
         <w:tblW w:w="0" w:type="auto"/>
         <w:tblInd w:w="0" w:type="dxa"/>
         <w:tblBorders>
@@ -35033,7 +35635,7 @@
         </w:tblCellMar>
       </w:tblPr>
       <w:tblGrid>
-        <w:gridCol w:w="1113"/>
+        <w:gridCol w:w="665"/>
         <w:gridCol w:w="2101"/>
         <w:gridCol w:w="2234"/>
       </w:tblGrid>
@@ -35104,7 +35706,7 @@
                 <w:vertAlign w:val="baseline"/>
                 <w:lang w:val="en-US" w:eastAsia="zh-CN"/>
               </w:rPr>
-              <w:t>fstream</w:t>
+              <w:t>fstream / ifstream / ofstream</w:t>
             </w:r>
           </w:p>
         </w:tc>
@@ -35370,7 +35972,7 @@
                   </w14:solidFill>
                 </w14:textFill>
               </w:rPr>
-              <w:t>实例方法</w:t>
+              <w:t>方法</w:t>
             </w:r>
           </w:p>
         </w:tc>
@@ -36305,7 +36907,7 @@
     </w:p>
     <w:tbl>
       <w:tblPr>
-        <w:tblStyle w:val="7"/>
+        <w:tblStyle w:val="8"/>
         <w:tblW w:w="0" w:type="auto"/>
         <w:tblInd w:w="0" w:type="dxa"/>
         <w:tblBorders>
@@ -36959,7 +37561,7 @@
     </w:p>
     <w:tbl>
       <w:tblPr>
-        <w:tblStyle w:val="7"/>
+        <w:tblStyle w:val="8"/>
         <w:tblW w:w="0" w:type="auto"/>
         <w:tblInd w:w="0" w:type="dxa"/>
         <w:tblBorders>
@@ -36979,7 +37581,7 @@
         </w:tblCellMar>
       </w:tblPr>
       <w:tblGrid>
-        <w:gridCol w:w="1057"/>
+        <w:gridCol w:w="637"/>
         <w:gridCol w:w="1559"/>
         <w:gridCol w:w="1758"/>
       </w:tblGrid>
@@ -37100,7 +37702,7 @@
                   </w14:solidFill>
                 </w14:textFill>
               </w:rPr>
-              <w:t>运算符</w:t>
+              <w:t>运算</w:t>
             </w:r>
             <w:r>
               <w:rPr>
@@ -37280,7 +37882,7 @@
                   </w14:solidFill>
                 </w14:textFill>
               </w:rPr>
-              <w:t>实例方法</w:t>
+              <w:t>方法</w:t>
             </w:r>
           </w:p>
         </w:tc>
@@ -37437,7 +38039,7 @@
     </w:p>
     <w:tbl>
       <w:tblPr>
-        <w:tblStyle w:val="7"/>
+        <w:tblStyle w:val="8"/>
         <w:tblW w:w="0" w:type="auto"/>
         <w:tblInd w:w="0" w:type="dxa"/>
         <w:tblBorders>
@@ -37620,7 +38222,7 @@
     </w:p>
     <w:tbl>
       <w:tblPr>
-        <w:tblStyle w:val="7"/>
+        <w:tblStyle w:val="8"/>
         <w:tblW w:w="0" w:type="auto"/>
         <w:tblInd w:w="0" w:type="dxa"/>
         <w:tblBorders>
@@ -37966,7 +38568,7 @@
     </w:p>
     <w:tbl>
       <w:tblPr>
-        <w:tblStyle w:val="7"/>
+        <w:tblStyle w:val="8"/>
         <w:tblW w:w="0" w:type="auto"/>
         <w:tblInd w:w="0" w:type="dxa"/>
         <w:tblBorders>
@@ -37986,8 +38588,8 @@
         </w:tblCellMar>
       </w:tblPr>
       <w:tblGrid>
-        <w:gridCol w:w="1334"/>
-        <w:gridCol w:w="916"/>
+        <w:gridCol w:w="961"/>
+        <w:gridCol w:w="1289"/>
         <w:gridCol w:w="1562"/>
       </w:tblGrid>
       <w:tr>
@@ -38167,7 +38769,7 @@
                   </w14:solidFill>
                 </w14:textFill>
               </w:rPr>
-              <w:t>实例方法</w:t>
+              <w:t>方法</w:t>
             </w:r>
           </w:p>
         </w:tc>
@@ -38338,7 +38940,7 @@
     </w:p>
     <w:tbl>
       <w:tblPr>
-        <w:tblStyle w:val="7"/>
+        <w:tblStyle w:val="8"/>
         <w:tblW w:w="0" w:type="auto"/>
         <w:tblInd w:w="0" w:type="dxa"/>
         <w:tblBorders>
@@ -38358,7 +38960,7 @@
         </w:tblCellMar>
       </w:tblPr>
       <w:tblGrid>
-        <w:gridCol w:w="1057"/>
+        <w:gridCol w:w="637"/>
         <w:gridCol w:w="1046"/>
         <w:gridCol w:w="1520"/>
       </w:tblGrid>
@@ -38537,7 +39139,7 @@
                   </w14:solidFill>
                 </w14:textFill>
               </w:rPr>
-              <w:t>实例方法</w:t>
+              <w:t>方法</w:t>
             </w:r>
           </w:p>
         </w:tc>
@@ -38783,7 +39385,7 @@
     </w:p>
     <w:tbl>
       <w:tblPr>
-        <w:tblStyle w:val="7"/>
+        <w:tblStyle w:val="8"/>
         <w:tblW w:w="0" w:type="auto"/>
         <w:tblInd w:w="0" w:type="dxa"/>
         <w:tblBorders>
@@ -38967,7 +39569,7 @@
     </w:p>
     <w:tbl>
       <w:tblPr>
-        <w:tblStyle w:val="7"/>
+        <w:tblStyle w:val="8"/>
         <w:tblW w:w="0" w:type="auto"/>
         <w:tblInd w:w="0" w:type="dxa"/>
         <w:tblBorders>
@@ -39289,7 +39891,7 @@
     </w:p>
     <w:tbl>
       <w:tblPr>
-        <w:tblStyle w:val="7"/>
+        <w:tblStyle w:val="8"/>
         <w:tblW w:w="0" w:type="auto"/>
         <w:tblInd w:w="0" w:type="dxa"/>
         <w:tblBorders>
@@ -41660,7 +42262,7 @@
     <w:bookmarkEnd w:id="18"/>
     <w:tbl>
       <w:tblPr>
-        <w:tblStyle w:val="7"/>
+        <w:tblStyle w:val="8"/>
         <w:tblW w:w="0" w:type="auto"/>
         <w:tblInd w:w="0" w:type="dxa"/>
         <w:tblBorders>
@@ -41814,7 +42416,7 @@
             </w:r>
             <w:r>
               <w:rPr>
-                <w:rStyle w:val="9"/>
+                <w:rStyle w:val="10"/>
                 <w:rFonts w:hint="eastAsia" w:ascii="华文中宋" w:hAnsi="华文中宋" w:eastAsia="华文中宋" w:cs="华文中宋"/>
                 <w:b/>
                 <w:bCs/>
@@ -42075,7 +42677,7 @@
     </w:p>
     <w:tbl>
       <w:tblPr>
-        <w:tblStyle w:val="7"/>
+        <w:tblStyle w:val="8"/>
         <w:tblW w:w="0" w:type="auto"/>
         <w:tblInd w:w="0" w:type="dxa"/>
         <w:tblBorders>
@@ -42229,7 +42831,7 @@
             </w:r>
             <w:r>
               <w:rPr>
-                <w:rStyle w:val="10"/>
+                <w:rStyle w:val="11"/>
                 <w:rFonts w:hint="eastAsia" w:ascii="华文中宋" w:hAnsi="华文中宋" w:eastAsia="华文中宋" w:cs="华文中宋"/>
                 <w:b/>
                 <w:bCs/>
@@ -42776,7 +43378,7 @@
     <w:bookmarkEnd w:id="21"/>
     <w:tbl>
       <w:tblPr>
-        <w:tblStyle w:val="7"/>
+        <w:tblStyle w:val="8"/>
         <w:tblW w:w="0" w:type="auto"/>
         <w:tblInd w:w="0" w:type="dxa"/>
         <w:tblBorders>
@@ -44134,7 +44736,7 @@
     </w:p>
     <w:tbl>
       <w:tblPr>
-        <w:tblStyle w:val="7"/>
+        <w:tblStyle w:val="8"/>
         <w:tblW w:w="0" w:type="auto"/>
         <w:tblInd w:w="0" w:type="dxa"/>
         <w:tblBorders>
@@ -44154,7 +44756,7 @@
         </w:tblCellMar>
       </w:tblPr>
       <w:tblGrid>
-        <w:gridCol w:w="1057"/>
+        <w:gridCol w:w="637"/>
         <w:gridCol w:w="1720"/>
         <w:gridCol w:w="1534"/>
       </w:tblGrid>
@@ -44274,7 +44876,7 @@
                   </w14:solidFill>
                 </w14:textFill>
               </w:rPr>
-              <w:t>实例方法</w:t>
+              <w:t>方法</w:t>
             </w:r>
           </w:p>
         </w:tc>
@@ -44946,7 +45548,7 @@
       </w:r>
       <w:r>
         <w:rPr>
-          <w:rStyle w:val="9"/>
+          <w:rStyle w:val="10"/>
           <w:rFonts w:hint="eastAsia" w:ascii="华文中宋" w:hAnsi="华文中宋" w:eastAsia="华文中宋" w:cs="华文中宋"/>
           <w:b/>
           <w:bCs/>
@@ -45046,7 +45648,7 @@
     </w:p>
     <w:tbl>
       <w:tblPr>
-        <w:tblStyle w:val="7"/>
+        <w:tblStyle w:val="8"/>
         <w:tblW w:w="0" w:type="auto"/>
         <w:tblInd w:w="0" w:type="dxa"/>
         <w:tblBorders>
@@ -45066,7 +45668,7 @@
         </w:tblCellMar>
       </w:tblPr>
       <w:tblGrid>
-        <w:gridCol w:w="1057"/>
+        <w:gridCol w:w="637"/>
         <w:gridCol w:w="982"/>
         <w:gridCol w:w="1534"/>
       </w:tblGrid>
@@ -45186,7 +45788,7 @@
                   </w14:solidFill>
                 </w14:textFill>
               </w:rPr>
-              <w:t>实例方法</w:t>
+              <w:t>方法</w:t>
             </w:r>
           </w:p>
         </w:tc>
@@ -45751,7 +46353,7 @@
     </w:p>
     <w:tbl>
       <w:tblPr>
-        <w:tblStyle w:val="7"/>
+        <w:tblStyle w:val="8"/>
         <w:tblW w:w="0" w:type="auto"/>
         <w:tblInd w:w="0" w:type="dxa"/>
         <w:tblBorders>
@@ -45784,12 +46386,6 @@
             <w:insideH w:val="single" w:color="auto" w:sz="4" w:space="0"/>
             <w:insideV w:val="single" w:color="auto" w:sz="4" w:space="0"/>
           </w:tblBorders>
-          <w:tblCellMar>
-            <w:top w:w="0" w:type="dxa"/>
-            <w:left w:w="108" w:type="dxa"/>
-            <w:bottom w:w="0" w:type="dxa"/>
-            <w:right w:w="108" w:type="dxa"/>
-          </w:tblCellMar>
         </w:tblPrEx>
         <w:tc>
           <w:tcPr>
@@ -46036,7 +46632,7 @@
     </w:p>
     <w:tbl>
       <w:tblPr>
-        <w:tblStyle w:val="7"/>
+        <w:tblStyle w:val="8"/>
         <w:tblW w:w="0" w:type="auto"/>
         <w:tblInd w:w="0" w:type="dxa"/>
         <w:tblBorders>
@@ -46070,12 +46666,6 @@
             <w:insideH w:val="single" w:color="auto" w:sz="4" w:space="0"/>
             <w:insideV w:val="single" w:color="auto" w:sz="4" w:space="0"/>
           </w:tblBorders>
-          <w:tblCellMar>
-            <w:top w:w="0" w:type="dxa"/>
-            <w:left w:w="108" w:type="dxa"/>
-            <w:bottom w:w="0" w:type="dxa"/>
-            <w:right w:w="108" w:type="dxa"/>
-          </w:tblCellMar>
         </w:tblPrEx>
         <w:trPr>
           <w:trHeight w:val="171" w:hRule="atLeast"/>
@@ -46193,7 +46783,7 @@
             </w:r>
             <w:r>
               <w:rPr>
-                <w:rStyle w:val="9"/>
+                <w:rStyle w:val="10"/>
                 <w:rFonts w:hint="eastAsia" w:ascii="华文中宋" w:hAnsi="华文中宋" w:eastAsia="华文中宋" w:cs="华文中宋"/>
                 <w:b/>
                 <w:bCs/>
@@ -47327,7 +47917,7 @@
     </w:p>
     <w:tbl>
       <w:tblPr>
-        <w:tblStyle w:val="7"/>
+        <w:tblStyle w:val="8"/>
         <w:tblW w:w="0" w:type="auto"/>
         <w:tblInd w:w="0" w:type="dxa"/>
         <w:tblBorders>
@@ -47515,7 +48105,7 @@
     </w:p>
     <w:tbl>
       <w:tblPr>
-        <w:tblStyle w:val="7"/>
+        <w:tblStyle w:val="8"/>
         <w:tblW w:w="0" w:type="auto"/>
         <w:tblInd w:w="0" w:type="dxa"/>
         <w:tblBorders>
@@ -47677,7 +48267,7 @@
     </w:p>
     <w:tbl>
       <w:tblPr>
-        <w:tblStyle w:val="7"/>
+        <w:tblStyle w:val="8"/>
         <w:tblW w:w="0" w:type="auto"/>
         <w:tblInd w:w="0" w:type="dxa"/>
         <w:tblBorders>
@@ -49347,7 +49937,7 @@
     </w:p>
     <w:tbl>
       <w:tblPr>
-        <w:tblStyle w:val="7"/>
+        <w:tblStyle w:val="8"/>
         <w:tblW w:w="0" w:type="auto"/>
         <w:tblInd w:w="0" w:type="dxa"/>
         <w:tblBorders>
@@ -49382,12 +49972,6 @@
             <w:insideH w:val="single" w:color="auto" w:sz="4" w:space="0"/>
             <w:insideV w:val="single" w:color="auto" w:sz="4" w:space="0"/>
           </w:tblBorders>
-          <w:tblCellMar>
-            <w:top w:w="0" w:type="dxa"/>
-            <w:left w:w="108" w:type="dxa"/>
-            <w:bottom w:w="0" w:type="dxa"/>
-            <w:right w:w="108" w:type="dxa"/>
-          </w:tblCellMar>
         </w:tblPrEx>
         <w:tc>
           <w:tcPr>
@@ -52462,7 +53046,7 @@
     </w:p>
     <w:tbl>
       <w:tblPr>
-        <w:tblStyle w:val="7"/>
+        <w:tblStyle w:val="8"/>
         <w:tblW w:w="0" w:type="auto"/>
         <w:tblInd w:w="0" w:type="dxa"/>
         <w:tblBorders>
@@ -53014,13 +53598,37 @@
       <w:lang w:val="en-US" w:eastAsia="zh-CN" w:bidi="ar-SA"/>
     </w:rPr>
   </w:style>
-  <w:style w:type="character" w:default="1" w:styleId="8">
+  <w:style w:type="paragraph" w:styleId="2">
+    <w:name w:val="heading 1"/>
+    <w:basedOn w:val="1"/>
+    <w:next w:val="1"/>
+    <w:autoRedefine/>
+    <w:qFormat/>
+    <w:uiPriority w:val="0"/>
+    <w:pPr>
+      <w:spacing w:beforeAutospacing="0" w:afterAutospacing="0"/>
+      <w:jc w:val="left"/>
+      <w:outlineLvl w:val="0"/>
+    </w:pPr>
+    <w:rPr>
+      <w:rFonts w:hint="eastAsia"/>
+      <w:color w:val="70AD47" w:themeColor="accent6"/>
+      <w:kern w:val="44"/>
+      <w14:textFill>
+        <w14:solidFill>
+          <w14:schemeClr w14:val="accent6"/>
+        </w14:solidFill>
+      </w14:textFill>
+    </w:rPr>
+  </w:style>
+  <w:style w:type="character" w:default="1" w:styleId="9">
     <w:name w:val="Default Paragraph Font"/>
+    <w:autoRedefine/>
     <w:semiHidden/>
     <w:qFormat/>
     <w:uiPriority w:val="0"/>
   </w:style>
-  <w:style w:type="table" w:default="1" w:styleId="6">
+  <w:style w:type="table" w:default="1" w:styleId="7">
     <w:name w:val="Normal Table"/>
     <w:semiHidden/>
     <w:qFormat/>
@@ -53034,7 +53642,7 @@
       </w:tblCellMar>
     </w:tblPr>
   </w:style>
-  <w:style w:type="paragraph" w:styleId="2">
+  <w:style w:type="paragraph" w:styleId="3">
     <w:name w:val="toc 3"/>
     <w:basedOn w:val="1"/>
     <w:next w:val="1"/>
@@ -53044,14 +53652,14 @@
       <w:ind w:left="840" w:leftChars="400"/>
     </w:pPr>
   </w:style>
-  <w:style w:type="paragraph" w:styleId="3">
+  <w:style w:type="paragraph" w:styleId="4">
     <w:name w:val="toc 1"/>
     <w:basedOn w:val="1"/>
     <w:next w:val="1"/>
     <w:qFormat/>
     <w:uiPriority w:val="0"/>
   </w:style>
-  <w:style w:type="paragraph" w:styleId="4">
+  <w:style w:type="paragraph" w:styleId="5">
     <w:name w:val="toc 2"/>
     <w:basedOn w:val="1"/>
     <w:next w:val="1"/>
@@ -53061,7 +53669,7 @@
       <w:ind w:left="420" w:leftChars="200"/>
     </w:pPr>
   </w:style>
-  <w:style w:type="paragraph" w:styleId="5">
+  <w:style w:type="paragraph" w:styleId="6">
     <w:name w:val="HTML Preformatted"/>
     <w:basedOn w:val="1"/>
     <w:qFormat/>
@@ -53095,9 +53703,9 @@
       <w:lang w:val="en-US" w:eastAsia="zh-CN" w:bidi="ar"/>
     </w:rPr>
   </w:style>
-  <w:style w:type="table" w:styleId="7">
+  <w:style w:type="table" w:styleId="8">
     <w:name w:val="Table Grid"/>
-    <w:basedOn w:val="6"/>
+    <w:basedOn w:val="7"/>
     <w:qFormat/>
     <w:uiPriority w:val="0"/>
     <w:pPr>
@@ -53115,9 +53723,9 @@
       </w:tblBorders>
     </w:tblPr>
   </w:style>
-  <w:style w:type="character" w:styleId="9">
+  <w:style w:type="character" w:styleId="10">
     <w:name w:val="FollowedHyperlink"/>
-    <w:basedOn w:val="8"/>
+    <w:basedOn w:val="9"/>
     <w:qFormat/>
     <w:uiPriority w:val="0"/>
     <w:rPr>
@@ -53125,9 +53733,9 @@
       <w:u w:val="single"/>
     </w:rPr>
   </w:style>
-  <w:style w:type="character" w:styleId="10">
+  <w:style w:type="character" w:styleId="11">
     <w:name w:val="Hyperlink"/>
-    <w:basedOn w:val="8"/>
+    <w:basedOn w:val="9"/>
     <w:qFormat/>
     <w:uiPriority w:val="0"/>
     <w:rPr>

</xml_diff>